<commit_message>
Final Keyword and Package
Final Keyword and Package
</commit_message>
<xml_diff>
--- a/docs/CoreJava.docx
+++ b/docs/CoreJava.docx
@@ -225,7 +225,23 @@
           <w:b/>
           <w:bCs/>
         </w:rPr>
-        <w:t>Database (MySql)</w:t>
+        <w:t>Database (</w:t>
+      </w:r>
+      <w:proofErr w:type="spellStart"/>
+      <w:r>
+        <w:rPr>
+          <w:b/>
+          <w:bCs/>
+        </w:rPr>
+        <w:t>MySql</w:t>
+      </w:r>
+      <w:proofErr w:type="spellEnd"/>
+      <w:r>
+        <w:rPr>
+          <w:b/>
+          <w:bCs/>
+        </w:rPr>
+        <w:t>)</w:t>
       </w:r>
     </w:p>
     <w:p>
@@ -328,7 +344,14 @@
       </w:pPr>
       <w:r>
         <w:tab/>
-        <w:t>Mysql Database</w:t>
+      </w:r>
+      <w:proofErr w:type="spellStart"/>
+      <w:r>
+        <w:t>Mysql</w:t>
+      </w:r>
+      <w:proofErr w:type="spellEnd"/>
+      <w:r>
+        <w:t xml:space="preserve"> Database</w:t>
       </w:r>
     </w:p>
     <w:p>
@@ -494,7 +517,15 @@
         </w:numPr>
       </w:pPr>
       <w:r>
-        <w:t>You can verify the installation file into C:\Program File\java\&lt;jdk-version-folder&gt;</w:t>
+        <w:t>You can verify the installation file into C:\Program File\java\&lt;</w:t>
+      </w:r>
+      <w:proofErr w:type="spellStart"/>
+      <w:r>
+        <w:t>jdk</w:t>
+      </w:r>
+      <w:proofErr w:type="spellEnd"/>
+      <w:r>
+        <w:t>-version-folder&gt;</w:t>
       </w:r>
     </w:p>
     <w:p>
@@ -991,6 +1022,7 @@
           <w:numId w:val="1"/>
         </w:numPr>
       </w:pPr>
+      <w:proofErr w:type="spellStart"/>
       <w:r>
         <w:rPr>
           <w:b/>
@@ -998,6 +1030,7 @@
         </w:rPr>
         <w:t>javac</w:t>
       </w:r>
+      <w:proofErr w:type="spellEnd"/>
     </w:p>
     <w:p>
       <w:pPr>
@@ -1310,7 +1343,15 @@
         </w:numPr>
       </w:pPr>
       <w:r>
-        <w:t xml:space="preserve">To Execute the java program JVM must be present inside you system.  </w:t>
+        <w:t xml:space="preserve">To Execute the java program JVM must be present inside </w:t>
+      </w:r>
+      <w:proofErr w:type="gramStart"/>
+      <w:r>
+        <w:t>you</w:t>
+      </w:r>
+      <w:proofErr w:type="gramEnd"/>
+      <w:r>
+        <w:t xml:space="preserve"> system.  </w:t>
       </w:r>
     </w:p>
     <w:p>
@@ -1360,9 +1401,11 @@
       <w:r>
         <w:t xml:space="preserve">On </w:t>
       </w:r>
+      <w:proofErr w:type="gramStart"/>
       <w:r>
         <w:t>users</w:t>
       </w:r>
+      <w:proofErr w:type="gramEnd"/>
       <w:r>
         <w:t xml:space="preserve"> system JRE must be available.</w:t>
       </w:r>
@@ -1609,7 +1652,23 @@
           <w:b/>
           <w:bCs/>
         </w:rPr>
-        <w:t>public class &lt;Class_Name&gt;</w:t>
+        <w:t>public class &lt;</w:t>
+      </w:r>
+      <w:proofErr w:type="spellStart"/>
+      <w:r>
+        <w:rPr>
+          <w:b/>
+          <w:bCs/>
+        </w:rPr>
+        <w:t>Class_Name</w:t>
+      </w:r>
+      <w:proofErr w:type="spellEnd"/>
+      <w:r>
+        <w:rPr>
+          <w:b/>
+          <w:bCs/>
+        </w:rPr>
+        <w:t>&gt;</w:t>
       </w:r>
     </w:p>
     <w:p>
@@ -1729,7 +1788,39 @@
           <w:b/>
           <w:bCs/>
         </w:rPr>
-        <w:t>public static void main(String args[])</w:t>
+        <w:t xml:space="preserve">public static void </w:t>
+      </w:r>
+      <w:proofErr w:type="gramStart"/>
+      <w:r>
+        <w:rPr>
+          <w:b/>
+          <w:bCs/>
+        </w:rPr>
+        <w:t>main(</w:t>
+      </w:r>
+      <w:proofErr w:type="gramEnd"/>
+      <w:r>
+        <w:rPr>
+          <w:b/>
+          <w:bCs/>
+        </w:rPr>
+        <w:t xml:space="preserve">String </w:t>
+      </w:r>
+      <w:proofErr w:type="spellStart"/>
+      <w:r>
+        <w:rPr>
+          <w:b/>
+          <w:bCs/>
+        </w:rPr>
+        <w:t>args</w:t>
+      </w:r>
+      <w:proofErr w:type="spellEnd"/>
+      <w:r>
+        <w:rPr>
+          <w:b/>
+          <w:bCs/>
+        </w:rPr>
+        <w:t>[])</w:t>
       </w:r>
     </w:p>
     <w:p>
@@ -1797,12 +1888,21 @@
           <w:bCs/>
         </w:rPr>
       </w:pPr>
-      <w:r>
-        <w:rPr>
-          <w:b/>
-          <w:bCs/>
-        </w:rPr>
-        <w:t>System.out.println(“Hello, Welcome to first java program”);</w:t>
+      <w:proofErr w:type="spellStart"/>
+      <w:r>
+        <w:rPr>
+          <w:b/>
+          <w:bCs/>
+        </w:rPr>
+        <w:t>System.out.println</w:t>
+      </w:r>
+      <w:proofErr w:type="spellEnd"/>
+      <w:r>
+        <w:rPr>
+          <w:b/>
+          <w:bCs/>
+        </w:rPr>
+        <w:t>(“Hello, Welcome to first java program”);</w:t>
       </w:r>
     </w:p>
     <w:p>
@@ -1920,7 +2020,23 @@
         </w:numPr>
       </w:pPr>
       <w:r>
-        <w:t>The path of the CMD must be pointing to a location where you save your java class. (to do this you can go to a folder where you save your java class, click on the address bar and type “cmd” and hit enter)</w:t>
+        <w:t>The path of the CMD must be pointing to a location where you save your java class. (</w:t>
+      </w:r>
+      <w:proofErr w:type="gramStart"/>
+      <w:r>
+        <w:t>to</w:t>
+      </w:r>
+      <w:proofErr w:type="gramEnd"/>
+      <w:r>
+        <w:t xml:space="preserve"> do this you can go to a folder where you save your java class, click on the address bar and type “</w:t>
+      </w:r>
+      <w:proofErr w:type="spellStart"/>
+      <w:r>
+        <w:t>cmd</w:t>
+      </w:r>
+      <w:proofErr w:type="spellEnd"/>
+      <w:r>
+        <w:t>” and hit enter)</w:t>
       </w:r>
     </w:p>
     <w:p>
@@ -1944,14 +2060,17 @@
           <w:bCs/>
         </w:rPr>
       </w:pPr>
+      <w:proofErr w:type="spellStart"/>
+      <w:proofErr w:type="gramStart"/>
       <w:r>
         <w:rPr>
           <w:b/>
           <w:bCs/>
           <w:highlight w:val="yellow"/>
         </w:rPr>
-        <w:t xml:space="preserve">javac </w:t>
-      </w:r>
+        <w:t>javac</w:t>
+      </w:r>
+      <w:proofErr w:type="spellEnd"/>
       <w:r>
         <w:rPr>
           <w:b/>
@@ -1966,8 +2085,17 @@
           <w:bCs/>
           <w:highlight w:val="yellow"/>
         </w:rPr>
+        <w:t xml:space="preserve"> </w:t>
+      </w:r>
+      <w:r>
+        <w:rPr>
+          <w:b/>
+          <w:bCs/>
+          <w:highlight w:val="yellow"/>
+        </w:rPr>
         <w:t>FileName.java</w:t>
       </w:r>
+      <w:proofErr w:type="gramEnd"/>
     </w:p>
     <w:p>
       <w:pPr>
@@ -2020,8 +2148,18 @@
           <w:bCs/>
           <w:highlight w:val="yellow"/>
         </w:rPr>
-        <w:t>java className</w:t>
-      </w:r>
+        <w:t xml:space="preserve">java </w:t>
+      </w:r>
+      <w:proofErr w:type="spellStart"/>
+      <w:r>
+        <w:rPr>
+          <w:b/>
+          <w:bCs/>
+          <w:highlight w:val="yellow"/>
+        </w:rPr>
+        <w:t>className</w:t>
+      </w:r>
+      <w:proofErr w:type="spellEnd"/>
     </w:p>
     <w:p>
       <w:pPr>
@@ -2145,7 +2283,15 @@
         </w:rPr>
       </w:pPr>
       <w:r>
-        <w:t>There are about 52 keyword present in java.</w:t>
+        <w:t xml:space="preserve">There are about 52 keyword </w:t>
+      </w:r>
+      <w:proofErr w:type="gramStart"/>
+      <w:r>
+        <w:t>present</w:t>
+      </w:r>
+      <w:proofErr w:type="gramEnd"/>
+      <w:r>
+        <w:t xml:space="preserve"> in java.</w:t>
       </w:r>
     </w:p>
     <w:p>
@@ -2196,7 +2342,15 @@
         <w:t xml:space="preserve"> </w:t>
       </w:r>
       <w:r>
-        <w:t>byte, double, float, boolean, char</w:t>
+        <w:t xml:space="preserve">byte, double, float, </w:t>
+      </w:r>
+      <w:proofErr w:type="spellStart"/>
+      <w:r>
+        <w:t>boolean</w:t>
+      </w:r>
+      <w:proofErr w:type="spellEnd"/>
+      <w:r>
+        <w:t>, char</w:t>
       </w:r>
       <w:r>
         <w:t>, null, true,</w:t>
@@ -2236,7 +2390,23 @@
         </w:numPr>
       </w:pPr>
       <w:r>
-        <w:t>Literal are also consider as a values. Some values are fixed by java which is also in the list of keyword.</w:t>
+        <w:t xml:space="preserve">Literal are also </w:t>
+      </w:r>
+      <w:proofErr w:type="gramStart"/>
+      <w:r>
+        <w:t>consider</w:t>
+      </w:r>
+      <w:proofErr w:type="gramEnd"/>
+      <w:r>
+        <w:t xml:space="preserve"> as a values. Some values are fixed by java which is also in the list of </w:t>
+      </w:r>
+      <w:proofErr w:type="gramStart"/>
+      <w:r>
+        <w:t>keyword</w:t>
+      </w:r>
+      <w:proofErr w:type="gramEnd"/>
+      <w:r>
+        <w:t>.</w:t>
       </w:r>
     </w:p>
     <w:p>
@@ -2403,7 +2573,15 @@
         </w:numPr>
       </w:pPr>
       <w:r>
-        <w:t>Identifier can contains alphabets, Number and symbols.</w:t>
+        <w:t xml:space="preserve">Identifier can </w:t>
+      </w:r>
+      <w:proofErr w:type="gramStart"/>
+      <w:r>
+        <w:t>contains</w:t>
+      </w:r>
+      <w:proofErr w:type="gramEnd"/>
+      <w:r>
+        <w:t xml:space="preserve"> alphabets, Number and symbols.</w:t>
       </w:r>
     </w:p>
     <w:p>
@@ -2510,7 +2688,15 @@
         </w:numPr>
       </w:pPr>
       <w:r>
-        <w:t>The name should be start with small case if it is a combination of multiple words then every word start with capital case</w:t>
+        <w:t xml:space="preserve">The name should be start with small case if it is a combination of multiple words then every word </w:t>
+      </w:r>
+      <w:proofErr w:type="gramStart"/>
+      <w:r>
+        <w:t>start</w:t>
+      </w:r>
+      <w:proofErr w:type="gramEnd"/>
+      <w:r>
+        <w:t xml:space="preserve"> with capital case</w:t>
       </w:r>
       <w:r>
         <w:t xml:space="preserve"> from the 2</w:t>
@@ -2539,11 +2725,29 @@
       <w:r>
         <w:t xml:space="preserve">Example: </w:t>
       </w:r>
-      <w:r>
-        <w:t>employeeId, studentName</w:t>
-      </w:r>
-      <w:r>
-        <w:t xml:space="preserve">, printEmployeeDetails </w:t>
+      <w:proofErr w:type="spellStart"/>
+      <w:r>
+        <w:t>employeeId</w:t>
+      </w:r>
+      <w:proofErr w:type="spellEnd"/>
+      <w:r>
+        <w:t xml:space="preserve">, </w:t>
+      </w:r>
+      <w:proofErr w:type="spellStart"/>
+      <w:r>
+        <w:t>studentName</w:t>
+      </w:r>
+      <w:proofErr w:type="spellEnd"/>
+      <w:r>
+        <w:t xml:space="preserve">, </w:t>
+      </w:r>
+      <w:proofErr w:type="spellStart"/>
+      <w:r>
+        <w:t>printEmployeeDetails</w:t>
+      </w:r>
+      <w:proofErr w:type="spellEnd"/>
+      <w:r>
+        <w:t xml:space="preserve"> </w:t>
       </w:r>
     </w:p>
     <w:p>
@@ -2585,16 +2789,29 @@
         </w:numPr>
       </w:pPr>
       <w:r>
-        <w:t>Example: Welcome, EmployeeDetails</w:t>
-      </w:r>
-      <w:r>
-        <w:t>, Admin</w:t>
+        <w:t xml:space="preserve">Example: Welcome, </w:t>
+      </w:r>
+      <w:proofErr w:type="spellStart"/>
+      <w:r>
+        <w:t>EmployeeDetails</w:t>
+      </w:r>
+      <w:proofErr w:type="spellEnd"/>
+      <w:r>
+        <w:t xml:space="preserve">, </w:t>
+      </w:r>
+      <w:proofErr w:type="spellStart"/>
+      <w:r>
+        <w:t>Admin</w:t>
       </w:r>
       <w:r>
         <w:t>Address</w:t>
       </w:r>
       <w:r>
-        <w:t>Details etc.</w:t>
+        <w:t>Details</w:t>
+      </w:r>
+      <w:proofErr w:type="spellEnd"/>
+      <w:r>
+        <w:t xml:space="preserve"> etc.</w:t>
       </w:r>
     </w:p>
     <w:p>
@@ -2679,13 +2896,23 @@
         </w:rPr>
         <w:t xml:space="preserve"> </w:t>
       </w:r>
-      <w:r>
-        <w:rPr>
-          <w:b/>
-          <w:bCs/>
-          <w:u w:val="single"/>
-        </w:rPr>
-        <w:t>DataType:</w:t>
+      <w:proofErr w:type="spellStart"/>
+      <w:r>
+        <w:rPr>
+          <w:b/>
+          <w:bCs/>
+          <w:u w:val="single"/>
+        </w:rPr>
+        <w:t>DataType</w:t>
+      </w:r>
+      <w:proofErr w:type="spellEnd"/>
+      <w:r>
+        <w:rPr>
+          <w:b/>
+          <w:bCs/>
+          <w:u w:val="single"/>
+        </w:rPr>
+        <w:t>:</w:t>
       </w:r>
     </w:p>
     <w:p>
@@ -2766,7 +2993,15 @@
         </w:numPr>
       </w:pPr>
       <w:r>
-        <w:t xml:space="preserve">Primitive data type are in </w:t>
+        <w:t xml:space="preserve">Primitive data type </w:t>
+      </w:r>
+      <w:proofErr w:type="gramStart"/>
+      <w:r>
+        <w:t>are</w:t>
+      </w:r>
+      <w:proofErr w:type="gramEnd"/>
+      <w:r>
+        <w:t xml:space="preserve"> in </w:t>
       </w:r>
       <w:r>
         <w:rPr>
@@ -2936,7 +3171,15 @@
         </w:numPr>
       </w:pPr>
       <w:r>
-        <w:t>Variables are use to store the values.</w:t>
+        <w:t xml:space="preserve">Variables are </w:t>
+      </w:r>
+      <w:proofErr w:type="spellStart"/>
+      <w:r>
+        <w:t>use</w:t>
+      </w:r>
+      <w:proofErr w:type="spellEnd"/>
+      <w:r>
+        <w:t xml:space="preserve"> to store the values.</w:t>
       </w:r>
     </w:p>
     <w:p>
@@ -2948,7 +3191,15 @@
         </w:numPr>
       </w:pPr>
       <w:r>
-        <w:t>Variables are use to display the values to the user.</w:t>
+        <w:t xml:space="preserve">Variables are </w:t>
+      </w:r>
+      <w:proofErr w:type="spellStart"/>
+      <w:r>
+        <w:t>use</w:t>
+      </w:r>
+      <w:proofErr w:type="spellEnd"/>
+      <w:r>
+        <w:t xml:space="preserve"> to display the values to the user.</w:t>
       </w:r>
     </w:p>
     <w:p>
@@ -2960,7 +3211,15 @@
         </w:numPr>
       </w:pPr>
       <w:r>
-        <w:t xml:space="preserve">Variables are used in a math expression. It will be use for other expression also such as comparison expression. </w:t>
+        <w:t xml:space="preserve">Variables are used in a math expression. It will be </w:t>
+      </w:r>
+      <w:proofErr w:type="spellStart"/>
+      <w:r>
+        <w:t>use</w:t>
+      </w:r>
+      <w:proofErr w:type="spellEnd"/>
+      <w:r>
+        <w:t xml:space="preserve"> for other expression also such as comparison expression. </w:t>
       </w:r>
     </w:p>
     <w:p>
@@ -2972,7 +3231,15 @@
         </w:numPr>
       </w:pPr>
       <w:r>
-        <w:t>Variables are use to assign a value to another variable.</w:t>
+        <w:t xml:space="preserve">Variables are </w:t>
+      </w:r>
+      <w:proofErr w:type="spellStart"/>
+      <w:r>
+        <w:t>use</w:t>
+      </w:r>
+      <w:proofErr w:type="spellEnd"/>
+      <w:r>
+        <w:t xml:space="preserve"> to assign a value to another variable.</w:t>
       </w:r>
     </w:p>
     <w:p>
@@ -2996,6 +3263,7 @@
           <w:bCs/>
         </w:rPr>
       </w:pPr>
+      <w:proofErr w:type="spellStart"/>
       <w:r>
         <w:rPr>
           <w:b/>
@@ -3003,6 +3271,7 @@
         </w:rPr>
         <w:t>DataType</w:t>
       </w:r>
+      <w:proofErr w:type="spellEnd"/>
       <w:r>
         <w:t xml:space="preserve">    </w:t>
       </w:r>
@@ -3042,7 +3311,23 @@
           <w:b/>
           <w:bCs/>
         </w:rPr>
-        <w:t>Variable-name  =  value;  // initialization of the variable</w:t>
+        <w:t>Variable-</w:t>
+      </w:r>
+      <w:proofErr w:type="gramStart"/>
+      <w:r>
+        <w:rPr>
+          <w:b/>
+          <w:bCs/>
+        </w:rPr>
+        <w:t>name  =</w:t>
+      </w:r>
+      <w:proofErr w:type="gramEnd"/>
+      <w:r>
+        <w:rPr>
+          <w:b/>
+          <w:bCs/>
+        </w:rPr>
+        <w:t xml:space="preserve">  value;  // initialization of the variable</w:t>
       </w:r>
     </w:p>
     <w:p>
@@ -3082,12 +3367,30 @@
           <w:bCs/>
         </w:rPr>
       </w:pPr>
-      <w:r>
-        <w:rPr>
-          <w:b/>
-          <w:bCs/>
-        </w:rPr>
-        <w:t>DataType  variable-name   =  value;</w:t>
+      <w:proofErr w:type="spellStart"/>
+      <w:proofErr w:type="gramStart"/>
+      <w:r>
+        <w:rPr>
+          <w:b/>
+          <w:bCs/>
+        </w:rPr>
+        <w:t>DataType</w:t>
+      </w:r>
+      <w:proofErr w:type="spellEnd"/>
+      <w:r>
+        <w:rPr>
+          <w:b/>
+          <w:bCs/>
+        </w:rPr>
+        <w:t xml:space="preserve">  variable</w:t>
+      </w:r>
+      <w:proofErr w:type="gramEnd"/>
+      <w:r>
+        <w:rPr>
+          <w:b/>
+          <w:bCs/>
+        </w:rPr>
+        <w:t>-name   =  value;</w:t>
       </w:r>
     </w:p>
     <w:p>
@@ -3287,6 +3590,7 @@
         </w:rPr>
         <w:t xml:space="preserve">    </w:t>
       </w:r>
+      <w:proofErr w:type="gramStart"/>
       <w:r>
         <w:rPr>
           <w:b/>
@@ -3301,6 +3605,7 @@
         </w:rPr>
         <w:t xml:space="preserve">  2</w:t>
       </w:r>
+      <w:proofErr w:type="gramEnd"/>
       <w:r>
         <w:rPr>
           <w:b/>
@@ -3377,12 +3682,21 @@
           <w:bCs/>
         </w:rPr>
       </w:pPr>
-      <w:r>
-        <w:rPr>
-          <w:b/>
-          <w:bCs/>
-        </w:rPr>
-        <w:t>byte :   2</w:t>
+      <w:proofErr w:type="gramStart"/>
+      <w:r>
+        <w:rPr>
+          <w:b/>
+          <w:bCs/>
+        </w:rPr>
+        <w:t>byte :</w:t>
+      </w:r>
+      <w:proofErr w:type="gramEnd"/>
+      <w:r>
+        <w:rPr>
+          <w:b/>
+          <w:bCs/>
+        </w:rPr>
+        <w:t xml:space="preserve">   2</w:t>
       </w:r>
       <w:r>
         <w:rPr>
@@ -3477,8 +3791,17 @@
           <w:bCs/>
         </w:rPr>
         <w:tab/>
-        <w:t>-128 to  127</w:t>
-      </w:r>
+        <w:t xml:space="preserve">-128 </w:t>
+      </w:r>
+      <w:proofErr w:type="gramStart"/>
+      <w:r>
+        <w:rPr>
+          <w:b/>
+          <w:bCs/>
+        </w:rPr>
+        <w:t>to  127</w:t>
+      </w:r>
+      <w:proofErr w:type="gramEnd"/>
     </w:p>
     <w:p>
       <w:pPr>
@@ -3573,7 +3896,15 @@
         </w:numPr>
       </w:pPr>
       <w:r>
-        <w:t>Example: long phoneNumber = 9988770066</w:t>
+        <w:t xml:space="preserve">Example: long </w:t>
+      </w:r>
+      <w:proofErr w:type="spellStart"/>
+      <w:r>
+        <w:t>phoneNumber</w:t>
+      </w:r>
+      <w:proofErr w:type="spellEnd"/>
+      <w:r>
+        <w:t xml:space="preserve"> = 9988770066</w:t>
       </w:r>
       <w:r>
         <w:t>L</w:t>
@@ -3632,8 +3963,13 @@
           <w:numId w:val="11"/>
         </w:numPr>
       </w:pPr>
-      <w:r>
-        <w:t>Example : float gravity = 9.8F;</w:t>
+      <w:proofErr w:type="gramStart"/>
+      <w:r>
+        <w:t>Example :</w:t>
+      </w:r>
+      <w:proofErr w:type="gramEnd"/>
+      <w:r>
+        <w:t xml:space="preserve"> float gravity = 9.8F;</w:t>
       </w:r>
     </w:p>
     <w:p>
@@ -3657,7 +3993,23 @@
         </w:numPr>
       </w:pPr>
       <w:r>
-        <w:t>You can store single character or symbol as a values. This value must be in a single quotes (‘ ’)</w:t>
+        <w:t xml:space="preserve">You can store single character or symbol as a </w:t>
+      </w:r>
+      <w:proofErr w:type="gramStart"/>
+      <w:r>
+        <w:t>values</w:t>
+      </w:r>
+      <w:proofErr w:type="gramEnd"/>
+      <w:r>
+        <w:t xml:space="preserve">. This value must be in a single quotes </w:t>
+      </w:r>
+      <w:proofErr w:type="gramStart"/>
+      <w:r>
+        <w:t>(‘ ’</w:t>
+      </w:r>
+      <w:proofErr w:type="gramEnd"/>
+      <w:r>
+        <w:t>)</w:t>
       </w:r>
     </w:p>
     <w:p>
@@ -3687,7 +4039,15 @@
         </w:numPr>
       </w:pPr>
       <w:r>
-        <w:t>Every char values can be represent as per a ASCII table.</w:t>
+        <w:t xml:space="preserve">Every char </w:t>
+      </w:r>
+      <w:proofErr w:type="gramStart"/>
+      <w:r>
+        <w:t>values</w:t>
+      </w:r>
+      <w:proofErr w:type="gramEnd"/>
+      <w:r>
+        <w:t xml:space="preserve"> can be represent as per a ASCII table.</w:t>
       </w:r>
     </w:p>
     <w:p>
@@ -3763,9 +4123,11 @@
           <w:numId w:val="11"/>
         </w:numPr>
       </w:pPr>
+      <w:proofErr w:type="spellStart"/>
       <w:r>
         <w:t>boolean</w:t>
       </w:r>
+      <w:proofErr w:type="spellEnd"/>
     </w:p>
     <w:p>
       <w:pPr>
@@ -3824,7 +4186,14 @@
       </w:r>
       <w:r>
         <w:tab/>
-        <w:t>boolean b = true;</w:t>
+      </w:r>
+      <w:proofErr w:type="spellStart"/>
+      <w:r>
+        <w:t>boolean</w:t>
+      </w:r>
+      <w:proofErr w:type="spellEnd"/>
+      <w:r>
+        <w:t xml:space="preserve"> b = true;</w:t>
       </w:r>
     </w:p>
     <w:p>
@@ -3832,8 +4201,13 @@
         <w:pStyle w:val="NoSpacing"/>
         <w:ind w:left="2160" w:firstLine="720"/>
       </w:pPr>
-      <w:r>
-        <w:t>boolean b = 1; // not allowed</w:t>
+      <w:proofErr w:type="spellStart"/>
+      <w:r>
+        <w:t>boolean</w:t>
+      </w:r>
+      <w:proofErr w:type="spellEnd"/>
+      <w:r>
+        <w:t xml:space="preserve"> b = 1; // not allowed</w:t>
       </w:r>
     </w:p>
     <w:p>
@@ -3955,7 +4329,23 @@
           <w:b/>
           <w:bCs/>
         </w:rPr>
-        <w:t>int b = a;  // Implicit casting</w:t>
+        <w:t xml:space="preserve">int b = </w:t>
+      </w:r>
+      <w:proofErr w:type="gramStart"/>
+      <w:r>
+        <w:rPr>
+          <w:b/>
+          <w:bCs/>
+        </w:rPr>
+        <w:t>a;  /</w:t>
+      </w:r>
+      <w:proofErr w:type="gramEnd"/>
+      <w:r>
+        <w:rPr>
+          <w:b/>
+          <w:bCs/>
+        </w:rPr>
+        <w:t>/ Implicit casting</w:t>
       </w:r>
       <w:r>
         <w:t xml:space="preserve"> </w:t>
@@ -4295,7 +4685,15 @@
         </w:numPr>
       </w:pPr>
       <w:r>
-        <w:t xml:space="preserve">If you do not initialized the instance variable then java will initialized it </w:t>
+        <w:t xml:space="preserve">If you do not </w:t>
+      </w:r>
+      <w:proofErr w:type="gramStart"/>
+      <w:r>
+        <w:t>initialized</w:t>
+      </w:r>
+      <w:proofErr w:type="gramEnd"/>
+      <w:r>
+        <w:t xml:space="preserve"> the instance variable then java will initialized it </w:t>
       </w:r>
       <w:r>
         <w:t xml:space="preserve">with default value </w:t>
@@ -4351,8 +4749,13 @@
           <w:numId w:val="13"/>
         </w:numPr>
       </w:pPr>
-      <w:r>
-        <w:t>This variables can be access in all the method of the class.</w:t>
+      <w:proofErr w:type="gramStart"/>
+      <w:r>
+        <w:t>This variables</w:t>
+      </w:r>
+      <w:proofErr w:type="gramEnd"/>
+      <w:r>
+        <w:t xml:space="preserve"> can be access in all the method of the class.</w:t>
       </w:r>
     </w:p>
     <w:p>
@@ -4364,7 +4767,15 @@
         </w:numPr>
       </w:pPr>
       <w:r>
-        <w:t>If you don’t initialized this variable then it will get initialize by default values at class loading</w:t>
+        <w:t xml:space="preserve">If you don’t </w:t>
+      </w:r>
+      <w:proofErr w:type="gramStart"/>
+      <w:r>
+        <w:t>initialized</w:t>
+      </w:r>
+      <w:proofErr w:type="gramEnd"/>
+      <w:r>
+        <w:t xml:space="preserve"> this variable then it will get initialize by default values at class loading</w:t>
       </w:r>
       <w:r>
         <w:t>.</w:t>
@@ -4643,12 +5054,14 @@
                 <w:tab w:val="left" w:pos="3757"/>
               </w:tabs>
             </w:pPr>
+            <w:proofErr w:type="spellStart"/>
             <w:r>
               <w:t>b</w:t>
             </w:r>
             <w:r>
               <w:t>oolean</w:t>
             </w:r>
+            <w:proofErr w:type="spellEnd"/>
           </w:p>
         </w:tc>
         <w:tc>
@@ -4928,7 +5341,15 @@
         </w:rPr>
       </w:pPr>
       <w:r>
-        <w:t xml:space="preserve">These operators always returns the Boolean values that is </w:t>
+        <w:t xml:space="preserve">These operators always </w:t>
+      </w:r>
+      <w:proofErr w:type="gramStart"/>
+      <w:r>
+        <w:t>returns</w:t>
+      </w:r>
+      <w:proofErr w:type="gramEnd"/>
+      <w:r>
+        <w:t xml:space="preserve"> the Boolean values that is </w:t>
       </w:r>
       <w:r>
         <w:rPr>
@@ -4979,7 +5400,23 @@
           <w:b/>
           <w:bCs/>
         </w:rPr>
-        <w:t>&lt;, &lt;=, &gt;, &gt;=, ==, !=</w:t>
+        <w:t>&lt;, &lt;=, &gt;, &gt;=, ==</w:t>
+      </w:r>
+      <w:proofErr w:type="gramStart"/>
+      <w:r>
+        <w:rPr>
+          <w:b/>
+          <w:bCs/>
+        </w:rPr>
+        <w:t>, !</w:t>
+      </w:r>
+      <w:proofErr w:type="gramEnd"/>
+      <w:r>
+        <w:rPr>
+          <w:b/>
+          <w:bCs/>
+        </w:rPr>
+        <w:t>=</w:t>
       </w:r>
     </w:p>
     <w:p>
@@ -5013,8 +5450,13 @@
         </w:rPr>
       </w:pPr>
       <w:r>
-        <w:t>Example: &amp;, |, !</w:t>
-      </w:r>
+        <w:t>Example: &amp;, |</w:t>
+      </w:r>
+      <w:proofErr w:type="gramStart"/>
+      <w:r>
+        <w:t>, !</w:t>
+      </w:r>
+      <w:proofErr w:type="gramEnd"/>
     </w:p>
     <w:p>
       <w:pPr>
@@ -5203,14 +5645,26 @@
         </w:rPr>
       </w:pPr>
       <w:r>
-        <w:t xml:space="preserve">Example - </w:t>
-      </w:r>
-      <w:r>
-        <w:rPr>
-          <w:b/>
-          <w:bCs/>
-        </w:rPr>
-        <w:t>?, :</w:t>
+        <w:t xml:space="preserve">Example </w:t>
+      </w:r>
+      <w:proofErr w:type="gramStart"/>
+      <w:r>
+        <w:t xml:space="preserve">- </w:t>
+      </w:r>
+      <w:r>
+        <w:rPr>
+          <w:b/>
+          <w:bCs/>
+        </w:rPr>
+        <w:t>?</w:t>
+      </w:r>
+      <w:proofErr w:type="gramEnd"/>
+      <w:r>
+        <w:rPr>
+          <w:b/>
+          <w:bCs/>
+        </w:rPr>
+        <w:t>, :</w:t>
       </w:r>
     </w:p>
     <w:p>
@@ -5223,12 +5677,21 @@
           <w:u w:val="single"/>
         </w:rPr>
       </w:pPr>
-      <w:r>
-        <w:rPr>
-          <w:b/>
-          <w:bCs/>
-        </w:rPr>
-        <w:t>Where ? is an if condition and : is an else</w:t>
+      <w:proofErr w:type="gramStart"/>
+      <w:r>
+        <w:rPr>
+          <w:b/>
+          <w:bCs/>
+        </w:rPr>
+        <w:t>Where ?</w:t>
+      </w:r>
+      <w:proofErr w:type="gramEnd"/>
+      <w:r>
+        <w:rPr>
+          <w:b/>
+          <w:bCs/>
+        </w:rPr>
+        <w:t xml:space="preserve"> is an if condition and : is an else</w:t>
       </w:r>
     </w:p>
     <w:p>
@@ -5352,7 +5815,15 @@
         </w:numPr>
       </w:pPr>
       <w:r>
-        <w:t>Comments are use to create a code level documentation.</w:t>
+        <w:t xml:space="preserve">Comments are </w:t>
+      </w:r>
+      <w:proofErr w:type="spellStart"/>
+      <w:r>
+        <w:t>use</w:t>
+      </w:r>
+      <w:proofErr w:type="spellEnd"/>
+      <w:r>
+        <w:t xml:space="preserve"> to create a code level documentation.</w:t>
       </w:r>
     </w:p>
     <w:p>
@@ -5408,7 +5879,15 @@
         </w:numPr>
       </w:pPr>
       <w:r>
-        <w:t>The commented line is not consider while execution and also it will not be a part of .class file.</w:t>
+        <w:t xml:space="preserve">The commented line is not </w:t>
+      </w:r>
+      <w:proofErr w:type="gramStart"/>
+      <w:r>
+        <w:t>consider</w:t>
+      </w:r>
+      <w:proofErr w:type="gramEnd"/>
+      <w:r>
+        <w:t xml:space="preserve"> while execution and also it will not be a part of .class file.</w:t>
       </w:r>
     </w:p>
     <w:p>
@@ -5963,7 +6442,22 @@
       </w:r>
       <w:r>
         <w:tab/>
-        <w:t>if(condition/boolean expression)</w:t>
+      </w:r>
+      <w:proofErr w:type="gramStart"/>
+      <w:r>
+        <w:t>if(</w:t>
+      </w:r>
+      <w:proofErr w:type="gramEnd"/>
+      <w:r>
+        <w:t>condition/</w:t>
+      </w:r>
+      <w:proofErr w:type="spellStart"/>
+      <w:r>
+        <w:t>boolean</w:t>
+      </w:r>
+      <w:proofErr w:type="spellEnd"/>
+      <w:r>
+        <w:t xml:space="preserve"> expression)</w:t>
       </w:r>
     </w:p>
     <w:p>
@@ -6076,7 +6570,22 @@
       </w:r>
       <w:r>
         <w:tab/>
-        <w:t>if(condition/boolean expression)</w:t>
+      </w:r>
+      <w:proofErr w:type="gramStart"/>
+      <w:r>
+        <w:t>if(</w:t>
+      </w:r>
+      <w:proofErr w:type="gramEnd"/>
+      <w:r>
+        <w:t>condition/</w:t>
+      </w:r>
+      <w:proofErr w:type="spellStart"/>
+      <w:r>
+        <w:t>boolean</w:t>
+      </w:r>
+      <w:proofErr w:type="spellEnd"/>
+      <w:r>
+        <w:t xml:space="preserve"> expression)</w:t>
       </w:r>
     </w:p>
     <w:p>
@@ -6589,7 +7098,16 @@
       </w:pPr>
       <w:r>
         <w:tab/>
-        <w:t>Your are in 1</w:t>
+      </w:r>
+      <w:proofErr w:type="spellStart"/>
+      <w:proofErr w:type="gramStart"/>
+      <w:r>
+        <w:t>Your</w:t>
+      </w:r>
+      <w:proofErr w:type="spellEnd"/>
+      <w:proofErr w:type="gramEnd"/>
+      <w:r>
+        <w:t xml:space="preserve"> are in 1</w:t>
       </w:r>
       <w:r>
         <w:rPr>
@@ -6615,7 +7133,16 @@
       </w:pPr>
       <w:r>
         <w:tab/>
-        <w:t>Your are in 2</w:t>
+      </w:r>
+      <w:proofErr w:type="spellStart"/>
+      <w:proofErr w:type="gramStart"/>
+      <w:r>
+        <w:t>Your</w:t>
+      </w:r>
+      <w:proofErr w:type="spellEnd"/>
+      <w:proofErr w:type="gramEnd"/>
+      <w:r>
+        <w:t xml:space="preserve"> are in 2</w:t>
       </w:r>
       <w:r>
         <w:rPr>
@@ -6641,7 +7168,16 @@
       </w:pPr>
       <w:r>
         <w:tab/>
-        <w:t>Your are in 3</w:t>
+      </w:r>
+      <w:proofErr w:type="spellStart"/>
+      <w:proofErr w:type="gramStart"/>
+      <w:r>
+        <w:t>Your</w:t>
+      </w:r>
+      <w:proofErr w:type="spellEnd"/>
+      <w:proofErr w:type="gramEnd"/>
+      <w:r>
+        <w:t xml:space="preserve"> are in 3</w:t>
       </w:r>
       <w:r>
         <w:rPr>
@@ -6667,7 +7203,16 @@
       </w:pPr>
       <w:r>
         <w:tab/>
-        <w:t>Your are in 4</w:t>
+      </w:r>
+      <w:proofErr w:type="spellStart"/>
+      <w:proofErr w:type="gramStart"/>
+      <w:r>
+        <w:t>Your</w:t>
+      </w:r>
+      <w:proofErr w:type="spellEnd"/>
+      <w:proofErr w:type="gramEnd"/>
+      <w:r>
+        <w:t xml:space="preserve"> are in 4</w:t>
       </w:r>
       <w:r>
         <w:rPr>
@@ -6732,7 +7277,15 @@
         </w:rPr>
       </w:pPr>
       <w:r>
-        <w:t>Switch can be use to improve the performance of the</w:t>
+        <w:t xml:space="preserve">Switch can be </w:t>
+      </w:r>
+      <w:proofErr w:type="spellStart"/>
+      <w:r>
+        <w:t>use</w:t>
+      </w:r>
+      <w:proofErr w:type="spellEnd"/>
+      <w:r>
+        <w:t xml:space="preserve"> to improve the performance of the</w:t>
       </w:r>
       <w:r>
         <w:t xml:space="preserve"> else-if </w:t>
@@ -6976,7 +7529,15 @@
         <w:t>,</w:t>
       </w:r>
       <w:r>
-        <w:t xml:space="preserve"> only byte, short, int, char, enum, </w:t>
+        <w:t xml:space="preserve"> only byte, short, int, char, </w:t>
+      </w:r>
+      <w:proofErr w:type="spellStart"/>
+      <w:r>
+        <w:t>enum</w:t>
+      </w:r>
+      <w:proofErr w:type="spellEnd"/>
+      <w:r>
+        <w:t xml:space="preserve">, </w:t>
       </w:r>
       <w:r>
         <w:t>S</w:t>
@@ -7021,7 +7582,15 @@
         </w:numPr>
       </w:pPr>
       <w:r>
-        <w:t>If Multiple cases having same execution then you can combine a cases.</w:t>
+        <w:t xml:space="preserve">If Multiple cases having same </w:t>
+      </w:r>
+      <w:proofErr w:type="gramStart"/>
+      <w:r>
+        <w:t>execution</w:t>
+      </w:r>
+      <w:proofErr w:type="gramEnd"/>
+      <w:r>
+        <w:t xml:space="preserve"> then you can combine a cases.</w:t>
       </w:r>
     </w:p>
     <w:p>
@@ -7084,7 +7653,14 @@
       </w:pPr>
       <w:r>
         <w:tab/>
-        <w:t>System.out.println("Monday");</w:t>
+      </w:r>
+      <w:proofErr w:type="spellStart"/>
+      <w:r>
+        <w:t>System.out.println</w:t>
+      </w:r>
+      <w:proofErr w:type="spellEnd"/>
+      <w:r>
+        <w:t>("Monday");</w:t>
       </w:r>
     </w:p>
     <w:p>
@@ -7279,8 +7855,13 @@
       <w:pPr>
         <w:pStyle w:val="ListParagraph"/>
       </w:pPr>
-      <w:r>
-        <w:t>while(condition/Boolean expression)</w:t>
+      <w:proofErr w:type="gramStart"/>
+      <w:r>
+        <w:t>while(</w:t>
+      </w:r>
+      <w:proofErr w:type="gramEnd"/>
+      <w:r>
+        <w:t>condition/Boolean expression)</w:t>
       </w:r>
     </w:p>
     <w:p>
@@ -7326,7 +7907,15 @@
         </w:numPr>
       </w:pPr>
       <w:r>
-        <w:t>It is a pre-condition check. That is it will execute the statements from the loop only if condition is true.</w:t>
+        <w:t xml:space="preserve">It is a pre-condition check. That </w:t>
+      </w:r>
+      <w:proofErr w:type="gramStart"/>
+      <w:r>
+        <w:t>is</w:t>
+      </w:r>
+      <w:proofErr w:type="gramEnd"/>
+      <w:r>
+        <w:t xml:space="preserve"> it will execute the statements from the loop only if condition is true.</w:t>
       </w:r>
     </w:p>
     <w:p/>
@@ -7543,8 +8132,13 @@
       <w:pPr>
         <w:pStyle w:val="ListParagraph"/>
       </w:pPr>
-      <w:r>
-        <w:t>while(condition/Boolean expression);</w:t>
+      <w:proofErr w:type="gramStart"/>
+      <w:r>
+        <w:t>while(</w:t>
+      </w:r>
+      <w:proofErr w:type="gramEnd"/>
+      <w:r>
+        <w:t>condition/Boolean expression);</w:t>
       </w:r>
     </w:p>
     <w:p>
@@ -7615,8 +8209,13 @@
         <w:pStyle w:val="NoSpacing"/>
         <w:ind w:left="720"/>
       </w:pPr>
-      <w:r>
-        <w:t>for(Declare/initialize variable ; Condition ; Increment/Decrement/statements )</w:t>
+      <w:proofErr w:type="gramStart"/>
+      <w:r>
+        <w:t>for(</w:t>
+      </w:r>
+      <w:proofErr w:type="gramEnd"/>
+      <w:r>
+        <w:t>Declare/initialize variable ; Condition ; Increment/Decrement/statements )</w:t>
       </w:r>
     </w:p>
     <w:p>
@@ -8099,8 +8698,13 @@
         <w:pStyle w:val="NoSpacing"/>
         <w:ind w:left="720"/>
       </w:pPr>
-      <w:r>
-        <w:t>for(Declare/initialize variable ; Condition ; Increment/Decrement)   // outer loop // rows</w:t>
+      <w:proofErr w:type="gramStart"/>
+      <w:r>
+        <w:t>for(</w:t>
+      </w:r>
+      <w:proofErr w:type="gramEnd"/>
+      <w:r>
+        <w:t>Declare/initialize variable ; Condition ; Increment/Decrement)   // outer loop // rows</w:t>
       </w:r>
     </w:p>
     <w:p>
@@ -8119,7 +8723,14 @@
       </w:pPr>
       <w:r>
         <w:tab/>
-        <w:t>for(Declare/initialize variable ; Condition ; Increment/Decrement) //inner loop //column</w:t>
+      </w:r>
+      <w:proofErr w:type="gramStart"/>
+      <w:r>
+        <w:t>for(</w:t>
+      </w:r>
+      <w:proofErr w:type="gramEnd"/>
+      <w:r>
+        <w:t>Declare/initialize variable ; Condition ; Increment/Decrement) //inner loop //column</w:t>
       </w:r>
     </w:p>
     <w:p>
@@ -8450,8 +9061,21 @@
         <w:pStyle w:val="NoSpacing"/>
         <w:ind w:left="720"/>
       </w:pPr>
-      <w:r>
-        <w:t>for( Variable x : collection_object)</w:t>
+      <w:proofErr w:type="gramStart"/>
+      <w:r>
+        <w:t>for( Variable</w:t>
+      </w:r>
+      <w:proofErr w:type="gramEnd"/>
+      <w:r>
+        <w:t xml:space="preserve"> x : </w:t>
+      </w:r>
+      <w:proofErr w:type="spellStart"/>
+      <w:r>
+        <w:t>collection_object</w:t>
+      </w:r>
+      <w:proofErr w:type="spellEnd"/>
+      <w:r>
+        <w:t>)</w:t>
       </w:r>
     </w:p>
     <w:p>
@@ -8548,7 +9172,15 @@
         </w:numPr>
       </w:pPr>
       <w:r>
-        <w:t>For creating an Array you must know the data type and the size of the values.</w:t>
+        <w:t xml:space="preserve">For creating an </w:t>
+      </w:r>
+      <w:proofErr w:type="gramStart"/>
+      <w:r>
+        <w:t>Array</w:t>
+      </w:r>
+      <w:proofErr w:type="gramEnd"/>
+      <w:r>
+        <w:t xml:space="preserve"> you must know the data type and the size of the values.</w:t>
       </w:r>
     </w:p>
     <w:p>
@@ -8724,7 +9356,15 @@
         </w:numPr>
       </w:pPr>
       <w:r>
-        <w:t>Using length function you can get the total number of values</w:t>
+        <w:t xml:space="preserve">Using length </w:t>
+      </w:r>
+      <w:proofErr w:type="gramStart"/>
+      <w:r>
+        <w:t>function</w:t>
+      </w:r>
+      <w:proofErr w:type="gramEnd"/>
+      <w:r>
+        <w:t xml:space="preserve"> you can get the total number of values</w:t>
       </w:r>
       <w:r>
         <w:t xml:space="preserve"> (size)</w:t>
@@ -8759,7 +9399,25 @@
           <w:b/>
           <w:bCs/>
         </w:rPr>
-        <w:t>Last index = array.length - 1</w:t>
+        <w:t xml:space="preserve">Last index = </w:t>
+      </w:r>
+      <w:proofErr w:type="spellStart"/>
+      <w:proofErr w:type="gramStart"/>
+      <w:r>
+        <w:rPr>
+          <w:b/>
+          <w:bCs/>
+        </w:rPr>
+        <w:t>array.length</w:t>
+      </w:r>
+      <w:proofErr w:type="spellEnd"/>
+      <w:proofErr w:type="gramEnd"/>
+      <w:r>
+        <w:rPr>
+          <w:b/>
+          <w:bCs/>
+        </w:rPr>
+        <w:t xml:space="preserve"> - 1</w:t>
       </w:r>
     </w:p>
     <w:p>
@@ -8803,6 +9461,7 @@
       <w:r>
         <w:tab/>
       </w:r>
+      <w:proofErr w:type="spellStart"/>
       <w:r>
         <w:rPr>
           <w:b/>
@@ -8811,6 +9470,7 @@
         </w:rPr>
         <w:t>DataType</w:t>
       </w:r>
+      <w:proofErr w:type="spellEnd"/>
       <w:r>
         <w:rPr>
           <w:b/>
@@ -8819,6 +9479,7 @@
         </w:rPr>
         <w:t xml:space="preserve"> </w:t>
       </w:r>
+      <w:proofErr w:type="gramStart"/>
       <w:r>
         <w:rPr>
           <w:b/>
@@ -8833,7 +9494,16 @@
           <w:bCs/>
           <w:highlight w:val="yellow"/>
         </w:rPr>
-        <w:t>[]</w:t>
+        <w:t>[</w:t>
+      </w:r>
+      <w:proofErr w:type="gramEnd"/>
+      <w:r>
+        <w:rPr>
+          <w:b/>
+          <w:bCs/>
+          <w:highlight w:val="yellow"/>
+        </w:rPr>
+        <w:t>]</w:t>
       </w:r>
       <w:r>
         <w:rPr>
@@ -8900,7 +9570,35 @@
           <w:bCs/>
           <w:highlight w:val="yellow"/>
         </w:rPr>
-        <w:t xml:space="preserve"> DataType[Size];</w:t>
+        <w:t xml:space="preserve"> </w:t>
+      </w:r>
+      <w:proofErr w:type="spellStart"/>
+      <w:proofErr w:type="gramStart"/>
+      <w:r>
+        <w:rPr>
+          <w:b/>
+          <w:bCs/>
+          <w:highlight w:val="yellow"/>
+        </w:rPr>
+        <w:t>DataType</w:t>
+      </w:r>
+      <w:proofErr w:type="spellEnd"/>
+      <w:r>
+        <w:rPr>
+          <w:b/>
+          <w:bCs/>
+          <w:highlight w:val="yellow"/>
+        </w:rPr>
+        <w:t>[</w:t>
+      </w:r>
+      <w:proofErr w:type="gramEnd"/>
+      <w:r>
+        <w:rPr>
+          <w:b/>
+          <w:bCs/>
+          <w:highlight w:val="yellow"/>
+        </w:rPr>
+        <w:t>Size];</w:t>
       </w:r>
       <w:r>
         <w:rPr>
@@ -9075,7 +9773,15 @@
         <w:ind w:left="720"/>
       </w:pPr>
       <w:r>
-        <w:t xml:space="preserve">double percent[]; // declaration of array </w:t>
+        <w:t xml:space="preserve">double </w:t>
+      </w:r>
+      <w:proofErr w:type="gramStart"/>
+      <w:r>
+        <w:t>percent[</w:t>
+      </w:r>
+      <w:proofErr w:type="gramEnd"/>
+      <w:r>
+        <w:t xml:space="preserve">]; // declaration of array </w:t>
       </w:r>
     </w:p>
     <w:p>
@@ -9102,7 +9808,15 @@
         <w:t>percent [</w:t>
       </w:r>
       <w:r>
-        <w:t>0] = 77.28;  // Initialization of array</w:t>
+        <w:t>0] = 77.28</w:t>
+      </w:r>
+      <w:proofErr w:type="gramStart"/>
+      <w:r>
+        <w:t>;  /</w:t>
+      </w:r>
+      <w:proofErr w:type="gramEnd"/>
+      <w:r>
+        <w:t>/ Initialization of array</w:t>
       </w:r>
     </w:p>
     <w:p>
@@ -9110,8 +9824,13 @@
         <w:pStyle w:val="NoSpacing"/>
         <w:ind w:left="720"/>
       </w:pPr>
-      <w:r>
-        <w:t>percent[1]= 88.76;</w:t>
+      <w:proofErr w:type="gramStart"/>
+      <w:r>
+        <w:t>percent[</w:t>
+      </w:r>
+      <w:proofErr w:type="gramEnd"/>
+      <w:r>
+        <w:t>1]= 88.76;</w:t>
       </w:r>
     </w:p>
     <w:p>
@@ -9135,7 +9854,15 @@
         <w:ind w:left="720"/>
       </w:pPr>
       <w:r>
-        <w:t>double percent[] = new double[6];  // declaration and instance/Object creation of array</w:t>
+        <w:t xml:space="preserve">double </w:t>
+      </w:r>
+      <w:proofErr w:type="gramStart"/>
+      <w:r>
+        <w:t>percent[</w:t>
+      </w:r>
+      <w:proofErr w:type="gramEnd"/>
+      <w:r>
+        <w:t>] = new double[6];  // declaration and instance/Object creation of array</w:t>
       </w:r>
     </w:p>
     <w:p>
@@ -9143,8 +9870,13 @@
         <w:pStyle w:val="NoSpacing"/>
         <w:ind w:left="720"/>
       </w:pPr>
-      <w:r>
-        <w:t>percent[0] = 77.28;  // Initialization of array</w:t>
+      <w:proofErr w:type="gramStart"/>
+      <w:r>
+        <w:t>percent[</w:t>
+      </w:r>
+      <w:proofErr w:type="gramEnd"/>
+      <w:r>
+        <w:t>0] = 77.28;  // Initialization of array</w:t>
       </w:r>
     </w:p>
     <w:p>
@@ -9152,8 +9884,13 @@
         <w:pStyle w:val="NoSpacing"/>
         <w:ind w:left="720"/>
       </w:pPr>
-      <w:r>
-        <w:t>percent[1]= 88.76;</w:t>
+      <w:proofErr w:type="gramStart"/>
+      <w:r>
+        <w:t>percent[</w:t>
+      </w:r>
+      <w:proofErr w:type="gramEnd"/>
+      <w:r>
+        <w:t>1]= 88.76;</w:t>
       </w:r>
     </w:p>
     <w:p>
@@ -9177,7 +9914,15 @@
         <w:ind w:left="720"/>
       </w:pPr>
       <w:r>
-        <w:t>double percent[] = new double[] {77.28, 0.0, 88.66, 56.65, 77.88, 71.12};</w:t>
+        <w:t xml:space="preserve">double </w:t>
+      </w:r>
+      <w:proofErr w:type="gramStart"/>
+      <w:r>
+        <w:t>percent[</w:t>
+      </w:r>
+      <w:proofErr w:type="gramEnd"/>
+      <w:r>
+        <w:t>] = new double[] {77.28, 0.0, 88.66, 56.65, 77.88, 71.12};</w:t>
       </w:r>
     </w:p>
     <w:p>
@@ -9200,7 +9945,15 @@
         <w:ind w:left="720"/>
       </w:pPr>
       <w:r>
-        <w:t>double percent[] = {77.28, 0.0, 88.66, 56.65, 77.88, 71.12};</w:t>
+        <w:t xml:space="preserve">double </w:t>
+      </w:r>
+      <w:proofErr w:type="gramStart"/>
+      <w:r>
+        <w:t>percent[</w:t>
+      </w:r>
+      <w:proofErr w:type="gramEnd"/>
+      <w:r>
+        <w:t>] = {77.28, 0.0, 88.66, 56.65, 77.88, 71.12};</w:t>
       </w:r>
     </w:p>
     <w:p>
@@ -9247,7 +10000,15 @@
         <w:t>nd</w:t>
       </w:r>
       <w:r>
-        <w:t xml:space="preserve"> class ,pass class or fail)</w:t>
+        <w:t xml:space="preserve"> </w:t>
+      </w:r>
+      <w:proofErr w:type="gramStart"/>
+      <w:r>
+        <w:t>class ,pass</w:t>
+      </w:r>
+      <w:proofErr w:type="gramEnd"/>
+      <w:r>
+        <w:t xml:space="preserve"> class or fail)</w:t>
       </w:r>
     </w:p>
     <w:p>
@@ -9328,12 +10089,23 @@
           <w:bCs/>
         </w:rPr>
       </w:pPr>
-      <w:r>
-        <w:rPr>
-          <w:b/>
-          <w:bCs/>
-        </w:rPr>
-        <w:t>array.lengh : return the total number of rows</w:t>
+      <w:proofErr w:type="spellStart"/>
+      <w:proofErr w:type="gramStart"/>
+      <w:r>
+        <w:rPr>
+          <w:b/>
+          <w:bCs/>
+        </w:rPr>
+        <w:t>array.lengh</w:t>
+      </w:r>
+      <w:proofErr w:type="spellEnd"/>
+      <w:proofErr w:type="gramEnd"/>
+      <w:r>
+        <w:rPr>
+          <w:b/>
+          <w:bCs/>
+        </w:rPr>
+        <w:t xml:space="preserve"> : return the total number of rows</w:t>
       </w:r>
     </w:p>
     <w:p>
@@ -9350,7 +10122,32 @@
           <w:b/>
           <w:bCs/>
         </w:rPr>
-        <w:t>array[row_index].length : return the total number of values in a row</w:t>
+        <w:t>array[</w:t>
+      </w:r>
+      <w:proofErr w:type="spellStart"/>
+      <w:r>
+        <w:rPr>
+          <w:b/>
+          <w:bCs/>
+        </w:rPr>
+        <w:t>row_index</w:t>
+      </w:r>
+      <w:proofErr w:type="spellEnd"/>
+      <w:proofErr w:type="gramStart"/>
+      <w:r>
+        <w:rPr>
+          <w:b/>
+          <w:bCs/>
+        </w:rPr>
+        <w:t>].length</w:t>
+      </w:r>
+      <w:proofErr w:type="gramEnd"/>
+      <w:r>
+        <w:rPr>
+          <w:b/>
+          <w:bCs/>
+        </w:rPr>
+        <w:t xml:space="preserve"> : return the total number of values in a row</w:t>
       </w:r>
     </w:p>
     <w:p>
@@ -9394,6 +10191,7 @@
       <w:r>
         <w:tab/>
       </w:r>
+      <w:proofErr w:type="spellStart"/>
       <w:r>
         <w:rPr>
           <w:b/>
@@ -9402,6 +10200,7 @@
         </w:rPr>
         <w:t>DataType</w:t>
       </w:r>
+      <w:proofErr w:type="spellEnd"/>
       <w:r>
         <w:rPr>
           <w:b/>
@@ -9410,6 +10209,7 @@
         </w:rPr>
         <w:t xml:space="preserve"> </w:t>
       </w:r>
+      <w:proofErr w:type="gramStart"/>
       <w:r>
         <w:rPr>
           <w:b/>
@@ -9424,7 +10224,16 @@
           <w:bCs/>
           <w:highlight w:val="yellow"/>
         </w:rPr>
-        <w:t>[][]</w:t>
+        <w:t>[</w:t>
+      </w:r>
+      <w:proofErr w:type="gramEnd"/>
+      <w:r>
+        <w:rPr>
+          <w:b/>
+          <w:bCs/>
+          <w:highlight w:val="yellow"/>
+        </w:rPr>
+        <w:t>][]</w:t>
       </w:r>
       <w:r>
         <w:rPr>
@@ -9491,14 +10300,35 @@
           <w:bCs/>
           <w:highlight w:val="yellow"/>
         </w:rPr>
-        <w:t xml:space="preserve"> DataType[</w:t>
-      </w:r>
+        <w:t xml:space="preserve"> </w:t>
+      </w:r>
+      <w:proofErr w:type="spellStart"/>
+      <w:proofErr w:type="gramStart"/>
       <w:r>
         <w:rPr>
           <w:b/>
           <w:bCs/>
           <w:highlight w:val="yellow"/>
         </w:rPr>
+        <w:t>DataType</w:t>
+      </w:r>
+      <w:proofErr w:type="spellEnd"/>
+      <w:r>
+        <w:rPr>
+          <w:b/>
+          <w:bCs/>
+          <w:highlight w:val="yellow"/>
+        </w:rPr>
+        <w:t>[</w:t>
+      </w:r>
+      <w:proofErr w:type="spellStart"/>
+      <w:proofErr w:type="gramEnd"/>
+      <w:r>
+        <w:rPr>
+          <w:b/>
+          <w:bCs/>
+          <w:highlight w:val="yellow"/>
+        </w:rPr>
         <w:t>ROW_</w:t>
       </w:r>
       <w:r>
@@ -9507,15 +10337,16 @@
           <w:bCs/>
           <w:highlight w:val="yellow"/>
         </w:rPr>
-        <w:t>Size]</w:t>
-      </w:r>
+        <w:t>Size</w:t>
+      </w:r>
+      <w:proofErr w:type="spellEnd"/>
       <w:r>
         <w:rPr>
           <w:b/>
           <w:bCs/>
           <w:highlight w:val="yellow"/>
         </w:rPr>
-        <w:t>[COLUMN_Size]</w:t>
+        <w:t>]</w:t>
       </w:r>
       <w:r>
         <w:rPr>
@@ -9523,6 +10354,32 @@
           <w:bCs/>
           <w:highlight w:val="yellow"/>
         </w:rPr>
+        <w:t>[</w:t>
+      </w:r>
+      <w:proofErr w:type="spellStart"/>
+      <w:r>
+        <w:rPr>
+          <w:b/>
+          <w:bCs/>
+          <w:highlight w:val="yellow"/>
+        </w:rPr>
+        <w:t>COLUMN_Size</w:t>
+      </w:r>
+      <w:proofErr w:type="spellEnd"/>
+      <w:r>
+        <w:rPr>
+          <w:b/>
+          <w:bCs/>
+          <w:highlight w:val="yellow"/>
+        </w:rPr>
+        <w:t>]</w:t>
+      </w:r>
+      <w:r>
+        <w:rPr>
+          <w:b/>
+          <w:bCs/>
+          <w:highlight w:val="yellow"/>
+        </w:rPr>
         <w:t>;</w:t>
       </w:r>
       <w:r>
@@ -9583,6 +10440,7 @@
         </w:rPr>
         <w:t>[</w:t>
       </w:r>
+      <w:proofErr w:type="spellStart"/>
       <w:r>
         <w:rPr>
           <w:b/>
@@ -9591,13 +10449,23 @@
         </w:rPr>
         <w:t>row_</w:t>
       </w:r>
+      <w:proofErr w:type="gramStart"/>
       <w:r>
         <w:rPr>
           <w:b/>
           <w:bCs/>
           <w:highlight w:val="yellow"/>
         </w:rPr>
-        <w:t>index]</w:t>
+        <w:t>index</w:t>
+      </w:r>
+      <w:proofErr w:type="spellEnd"/>
+      <w:r>
+        <w:rPr>
+          <w:b/>
+          <w:bCs/>
+          <w:highlight w:val="yellow"/>
+        </w:rPr>
+        <w:t>]</w:t>
       </w:r>
       <w:bookmarkEnd w:id="0"/>
       <w:r>
@@ -9608,6 +10476,8 @@
         </w:rPr>
         <w:t>[</w:t>
       </w:r>
+      <w:proofErr w:type="spellStart"/>
+      <w:proofErr w:type="gramEnd"/>
       <w:r>
         <w:rPr>
           <w:b/>
@@ -9622,7 +10492,16 @@
           <w:bCs/>
           <w:highlight w:val="yellow"/>
         </w:rPr>
-        <w:t>index] = value;</w:t>
+        <w:t>index</w:t>
+      </w:r>
+      <w:proofErr w:type="spellEnd"/>
+      <w:r>
+        <w:rPr>
+          <w:b/>
+          <w:bCs/>
+          <w:highlight w:val="yellow"/>
+        </w:rPr>
+        <w:t>] = value;</w:t>
       </w:r>
       <w:r>
         <w:rPr>
@@ -9739,7 +10618,15 @@
         <w:ind w:firstLine="720"/>
       </w:pPr>
       <w:r>
-        <w:t>double percent[][]; // declaration of variable</w:t>
+        <w:t xml:space="preserve">double </w:t>
+      </w:r>
+      <w:proofErr w:type="gramStart"/>
+      <w:r>
+        <w:t>percent[</w:t>
+      </w:r>
+      <w:proofErr w:type="gramEnd"/>
+      <w:r>
+        <w:t>][]; // declaration of variable</w:t>
       </w:r>
     </w:p>
     <w:p>
@@ -9748,7 +10635,15 @@
       </w:pPr>
       <w:r>
         <w:tab/>
-        <w:t>percent = new double[4][6]; // Instance Creation</w:t>
+        <w:t xml:space="preserve">percent = new </w:t>
+      </w:r>
+      <w:proofErr w:type="gramStart"/>
+      <w:r>
+        <w:t>double[</w:t>
+      </w:r>
+      <w:proofErr w:type="gramEnd"/>
+      <w:r>
+        <w:t>4][6]; // Instance Creation</w:t>
       </w:r>
     </w:p>
     <w:p>
@@ -9757,7 +10652,14 @@
       </w:pPr>
       <w:r>
         <w:tab/>
-        <w:t>percent[0][2] = 77.23;  // initialization  of array</w:t>
+      </w:r>
+      <w:proofErr w:type="gramStart"/>
+      <w:r>
+        <w:t>percent[</w:t>
+      </w:r>
+      <w:proofErr w:type="gramEnd"/>
+      <w:r>
+        <w:t>0][2] = 77.23;  // initialization  of array</w:t>
       </w:r>
     </w:p>
     <w:p>
@@ -9766,7 +10668,14 @@
       </w:pPr>
       <w:r>
         <w:tab/>
-        <w:t>percent[2][4] = 81.2;</w:t>
+      </w:r>
+      <w:proofErr w:type="gramStart"/>
+      <w:r>
+        <w:t>percent[</w:t>
+      </w:r>
+      <w:proofErr w:type="gramEnd"/>
+      <w:r>
+        <w:t>2][4] = 81.2;</w:t>
       </w:r>
     </w:p>
     <w:p>
@@ -9783,7 +10692,15 @@
         <w:ind w:firstLine="720"/>
       </w:pPr>
       <w:r>
-        <w:t>double percent[][] = new double[4][6]; // declaration and Instance Creation</w:t>
+        <w:t xml:space="preserve">double </w:t>
+      </w:r>
+      <w:proofErr w:type="gramStart"/>
+      <w:r>
+        <w:t>percent[</w:t>
+      </w:r>
+      <w:proofErr w:type="gramEnd"/>
+      <w:r>
+        <w:t>][] = new double[4][6]; // declaration and Instance Creation</w:t>
       </w:r>
     </w:p>
     <w:p>
@@ -9792,7 +10709,14 @@
       </w:pPr>
       <w:r>
         <w:tab/>
-        <w:t>percent[0][2] = 77.23;  // initialization  of array</w:t>
+      </w:r>
+      <w:proofErr w:type="gramStart"/>
+      <w:r>
+        <w:t>percent[</w:t>
+      </w:r>
+      <w:proofErr w:type="gramEnd"/>
+      <w:r>
+        <w:t>0][2] = 77.23;  // initialization  of array</w:t>
       </w:r>
     </w:p>
     <w:p>
@@ -9801,7 +10725,14 @@
       </w:pPr>
       <w:r>
         <w:tab/>
-        <w:t>percent[2][4] = 81.2;</w:t>
+      </w:r>
+      <w:proofErr w:type="gramStart"/>
+      <w:r>
+        <w:t>percent[</w:t>
+      </w:r>
+      <w:proofErr w:type="gramEnd"/>
+      <w:r>
+        <w:t>2][4] = 81.2;</w:t>
       </w:r>
     </w:p>
     <w:p>
@@ -9823,7 +10754,15 @@
       </w:pPr>
       <w:r>
         <w:tab/>
-        <w:t xml:space="preserve">double percent[][] = new double[][] { </w:t>
+        <w:t xml:space="preserve">double </w:t>
+      </w:r>
+      <w:proofErr w:type="gramStart"/>
+      <w:r>
+        <w:t>percent[</w:t>
+      </w:r>
+      <w:proofErr w:type="gramEnd"/>
+      <w:r>
+        <w:t xml:space="preserve">][] = new double[][] { </w:t>
       </w:r>
       <w:r>
         <w:tab/>
@@ -9880,7 +10819,15 @@
         <w:ind w:firstLine="720"/>
       </w:pPr>
       <w:r>
-        <w:t xml:space="preserve">double percent[][] = { </w:t>
+        <w:t xml:space="preserve">double </w:t>
+      </w:r>
+      <w:proofErr w:type="gramStart"/>
+      <w:r>
+        <w:t>percent[</w:t>
+      </w:r>
+      <w:proofErr w:type="gramEnd"/>
+      <w:r>
+        <w:t xml:space="preserve">][] = { </w:t>
       </w:r>
       <w:r>
         <w:tab/>
@@ -9975,7 +10922,15 @@
         <w:t>nd</w:t>
       </w:r>
       <w:r>
-        <w:t xml:space="preserve"> class ,pass class or fail)</w:t>
+        <w:t xml:space="preserve"> </w:t>
+      </w:r>
+      <w:proofErr w:type="gramStart"/>
+      <w:r>
+        <w:t>class ,pass</w:t>
+      </w:r>
+      <w:proofErr w:type="gramEnd"/>
+      <w:r>
+        <w:t xml:space="preserve"> class or fail)</w:t>
       </w:r>
     </w:p>
     <w:p>
@@ -10021,7 +10976,15 @@
         </w:numPr>
       </w:pPr>
       <w:r>
-        <w:t>In this type of array you can have a different number of columns in a row.</w:t>
+        <w:t xml:space="preserve">In this type of </w:t>
+      </w:r>
+      <w:proofErr w:type="gramStart"/>
+      <w:r>
+        <w:t>array</w:t>
+      </w:r>
+      <w:proofErr w:type="gramEnd"/>
+      <w:r>
+        <w:t xml:space="preserve"> you can have a different number of columns in a row.</w:t>
       </w:r>
     </w:p>
     <w:p>
@@ -10060,7 +11023,15 @@
         <w:ind w:left="720"/>
       </w:pPr>
       <w:r>
-        <w:t>int marks[][] = {</w:t>
+        <w:t xml:space="preserve">int </w:t>
+      </w:r>
+      <w:proofErr w:type="gramStart"/>
+      <w:r>
+        <w:t>marks[</w:t>
+      </w:r>
+      <w:proofErr w:type="gramEnd"/>
+      <w:r>
+        <w:t>][] = {</w:t>
       </w:r>
     </w:p>
     <w:p>
@@ -10523,8 +11494,13 @@
       <w:r>
         <w:t xml:space="preserve">Main Method is called by Java/JVM when you execute a java program. To execute a custom </w:t>
       </w:r>
-      <w:r>
-        <w:t xml:space="preserve">method </w:t>
+      <w:proofErr w:type="gramStart"/>
+      <w:r>
+        <w:t>method</w:t>
+      </w:r>
+      <w:proofErr w:type="gramEnd"/>
+      <w:r>
+        <w:t xml:space="preserve"> </w:t>
       </w:r>
       <w:r>
         <w:t>you have to call it manually using a class Object.</w:t>
@@ -10603,7 +11579,15 @@
         </w:numPr>
       </w:pPr>
       <w:r>
-        <w:t>The methods which is provided by language/framework.</w:t>
+        <w:t xml:space="preserve">The methods which </w:t>
+      </w:r>
+      <w:proofErr w:type="gramStart"/>
+      <w:r>
+        <w:t>is</w:t>
+      </w:r>
+      <w:proofErr w:type="gramEnd"/>
+      <w:r>
+        <w:t xml:space="preserve"> provided by language/framework.</w:t>
       </w:r>
     </w:p>
     <w:p>
@@ -10780,7 +11764,15 @@
         </w:rPr>
       </w:pPr>
       <w:r>
-        <w:t>Using Object we can access the properties (variables and methods) of class.</w:t>
+        <w:t xml:space="preserve">Using </w:t>
+      </w:r>
+      <w:proofErr w:type="gramStart"/>
+      <w:r>
+        <w:t>Object</w:t>
+      </w:r>
+      <w:proofErr w:type="gramEnd"/>
+      <w:r>
+        <w:t xml:space="preserve"> we can access the properties (variables and methods) of class.</w:t>
       </w:r>
     </w:p>
     <w:p>
@@ -11015,7 +12007,15 @@
         </w:numPr>
       </w:pPr>
       <w:r>
-        <w:t>There are main 2 types of memory</w:t>
+        <w:t xml:space="preserve">There </w:t>
+      </w:r>
+      <w:proofErr w:type="gramStart"/>
+      <w:r>
+        <w:t>are</w:t>
+      </w:r>
+      <w:proofErr w:type="gramEnd"/>
+      <w:r>
+        <w:t xml:space="preserve"> main 2 types of memory</w:t>
       </w:r>
     </w:p>
     <w:p>
@@ -11063,7 +12063,15 @@
         </w:numPr>
       </w:pPr>
       <w:r>
-        <w:t>It is based on LIFO (Last In First Out) concept.</w:t>
+        <w:t xml:space="preserve">It is based on LIFO (Last </w:t>
+      </w:r>
+      <w:proofErr w:type="gramStart"/>
+      <w:r>
+        <w:t>In</w:t>
+      </w:r>
+      <w:proofErr w:type="gramEnd"/>
+      <w:r>
+        <w:t xml:space="preserve"> First Out) concept.</w:t>
       </w:r>
     </w:p>
     <w:p>
@@ -11132,15 +12140,44 @@
         <w:pStyle w:val="NoSpacing"/>
       </w:pPr>
       <w:r>
-        <w:t xml:space="preserve">Create class Employee which has id, salary, yearExp and gender (char) as instance variable, create a method printEmpDetails() which display the information for the Employee. </w:t>
-      </w:r>
-    </w:p>
-    <w:p>
-      <w:pPr>
-        <w:pStyle w:val="NoSpacing"/>
-      </w:pPr>
-      <w:r>
-        <w:t>Create a another class with main method in which you will create 3 employees (3 objects of employee) set the values for them and print their details.</w:t>
+        <w:t xml:space="preserve">Create class Employee which has id, salary, </w:t>
+      </w:r>
+      <w:proofErr w:type="spellStart"/>
+      <w:r>
+        <w:t>yearExp</w:t>
+      </w:r>
+      <w:proofErr w:type="spellEnd"/>
+      <w:r>
+        <w:t xml:space="preserve"> and gender (char) as instance variable, create a method </w:t>
+      </w:r>
+      <w:proofErr w:type="spellStart"/>
+      <w:proofErr w:type="gramStart"/>
+      <w:r>
+        <w:t>printEmpDetails</w:t>
+      </w:r>
+      <w:proofErr w:type="spellEnd"/>
+      <w:r>
+        <w:t>(</w:t>
+      </w:r>
+      <w:proofErr w:type="gramEnd"/>
+      <w:r>
+        <w:t xml:space="preserve">) which display the information for the Employee. </w:t>
+      </w:r>
+    </w:p>
+    <w:p>
+      <w:pPr>
+        <w:pStyle w:val="NoSpacing"/>
+      </w:pPr>
+      <w:r>
+        <w:t xml:space="preserve">Create </w:t>
+      </w:r>
+      <w:proofErr w:type="gramStart"/>
+      <w:r>
+        <w:t>a another</w:t>
+      </w:r>
+      <w:proofErr w:type="gramEnd"/>
+      <w:r>
+        <w:t xml:space="preserve"> class with main method in which you will create 3 employees (3 objects of employee) set the values for them and print their details.</w:t>
       </w:r>
     </w:p>
     <w:p>
@@ -11198,7 +12235,15 @@
         </w:numPr>
       </w:pPr>
       <w:r>
-        <w:t xml:space="preserve">String is an array of character. (combination of multiple characters) </w:t>
+        <w:t>String is an array of character. (</w:t>
+      </w:r>
+      <w:proofErr w:type="gramStart"/>
+      <w:r>
+        <w:t>combination</w:t>
+      </w:r>
+      <w:proofErr w:type="gramEnd"/>
+      <w:r>
+        <w:t xml:space="preserve"> of multiple characters) </w:t>
       </w:r>
     </w:p>
     <w:p>
@@ -11248,9 +12293,11 @@
           <w:numId w:val="35"/>
         </w:numPr>
       </w:pPr>
+      <w:proofErr w:type="spellStart"/>
       <w:r>
         <w:t>StringBuffer</w:t>
       </w:r>
+      <w:proofErr w:type="spellEnd"/>
       <w:r>
         <w:t xml:space="preserve"> class</w:t>
       </w:r>
@@ -11349,7 +12396,25 @@
           <w:b/>
           <w:bCs/>
         </w:rPr>
-        <w:t xml:space="preserve"> java.lang package</w:t>
+        <w:t xml:space="preserve"> </w:t>
+      </w:r>
+      <w:proofErr w:type="spellStart"/>
+      <w:proofErr w:type="gramStart"/>
+      <w:r>
+        <w:rPr>
+          <w:b/>
+          <w:bCs/>
+        </w:rPr>
+        <w:t>java.lang</w:t>
+      </w:r>
+      <w:proofErr w:type="spellEnd"/>
+      <w:proofErr w:type="gramEnd"/>
+      <w:r>
+        <w:rPr>
+          <w:b/>
+          <w:bCs/>
+        </w:rPr>
+        <w:t xml:space="preserve"> package</w:t>
       </w:r>
       <w:r>
         <w:t xml:space="preserve">. </w:t>
@@ -11408,7 +12473,15 @@
         </w:numPr>
       </w:pPr>
       <w:r>
-        <w:t>In String the value internally store in the form for index and values format (array format).</w:t>
+        <w:t xml:space="preserve">In String the value internally </w:t>
+      </w:r>
+      <w:proofErr w:type="gramStart"/>
+      <w:r>
+        <w:t>store</w:t>
+      </w:r>
+      <w:proofErr w:type="gramEnd"/>
+      <w:r>
+        <w:t xml:space="preserve"> in the form for index and values format (array format).</w:t>
       </w:r>
     </w:p>
     <w:p>
@@ -11420,7 +12493,23 @@
         </w:numPr>
       </w:pPr>
       <w:r>
-        <w:t>To use a String you have to create object of String class. Object creation can be achieve by 2 ways.</w:t>
+        <w:t xml:space="preserve">To use a </w:t>
+      </w:r>
+      <w:proofErr w:type="gramStart"/>
+      <w:r>
+        <w:t>String</w:t>
+      </w:r>
+      <w:proofErr w:type="gramEnd"/>
+      <w:r>
+        <w:t xml:space="preserve"> you have to create object of String class. Object creation can be </w:t>
+      </w:r>
+      <w:proofErr w:type="gramStart"/>
+      <w:r>
+        <w:t>achieve</w:t>
+      </w:r>
+      <w:proofErr w:type="gramEnd"/>
+      <w:r>
+        <w:t xml:space="preserve"> by 2 ways.</w:t>
       </w:r>
     </w:p>
     <w:p>
@@ -11580,10 +12669,10 @@
             <v:path o:extrusionok="f" gradientshapeok="t" o:connecttype="rect"/>
             <o:lock v:ext="edit" aspectratio="t"/>
           </v:shapetype>
-          <v:shape id="_x0000_i1025" type="#_x0000_t75" style="width:209.6pt;height:71.65pt" o:ole="">
+          <v:shape id="_x0000_i1025" type="#_x0000_t75" style="width:209.35pt;height:71.65pt" o:ole="">
             <v:imagedata r:id="rId24" o:title=""/>
           </v:shape>
-          <o:OLEObject Type="Embed" ProgID="PBrush" ShapeID="_x0000_i1025" DrawAspect="Content" ObjectID="_1727245030" r:id="rId25"/>
+          <o:OLEObject Type="Embed" ProgID="PBrush" ShapeID="_x0000_i1025" DrawAspect="Content" ObjectID="_1727331602" r:id="rId25"/>
         </w:object>
       </w:r>
     </w:p>
@@ -11627,7 +12716,15 @@
         </w:numPr>
       </w:pPr>
       <w:r>
-        <w:t>While storing any values inside SCP it will first check of the same value is present or not. If same value is present then no new object will be created of it instead it will returns a same object.</w:t>
+        <w:t xml:space="preserve">While storing any values inside SCP it will first check of the same value is present or not. If same value is present then no new object will be created of it instead it will </w:t>
+      </w:r>
+      <w:proofErr w:type="gramStart"/>
+      <w:r>
+        <w:t>returns</w:t>
+      </w:r>
+      <w:proofErr w:type="gramEnd"/>
+      <w:r>
+        <w:t xml:space="preserve"> a same object.</w:t>
       </w:r>
     </w:p>
     <w:p>
@@ -11777,7 +12874,17 @@
         </w:rPr>
       </w:pPr>
       <w:r>
-        <w:t>StringBuilder is a final class which is present inside java.lang package.</w:t>
+        <w:t xml:space="preserve">StringBuilder is a final class which is present inside </w:t>
+      </w:r>
+      <w:proofErr w:type="spellStart"/>
+      <w:proofErr w:type="gramStart"/>
+      <w:r>
+        <w:t>java.lang</w:t>
+      </w:r>
+      <w:proofErr w:type="spellEnd"/>
+      <w:proofErr w:type="gramEnd"/>
+      <w:r>
+        <w:t xml:space="preserve"> package.</w:t>
       </w:r>
     </w:p>
     <w:p>
@@ -11887,6 +12994,7 @@
           <w:u w:val="single"/>
         </w:rPr>
       </w:pPr>
+      <w:proofErr w:type="spellStart"/>
       <w:r>
         <w:rPr>
           <w:b/>
@@ -11895,6 +13003,7 @@
         </w:rPr>
         <w:t>StringBuffer</w:t>
       </w:r>
+      <w:proofErr w:type="spellEnd"/>
     </w:p>
     <w:p>
       <w:pPr>
@@ -11926,8 +13035,13 @@
           <w:u w:val="single"/>
         </w:rPr>
       </w:pPr>
-      <w:r>
-        <w:t>StringBuffer is a build-in class</w:t>
+      <w:proofErr w:type="spellStart"/>
+      <w:r>
+        <w:t>StringBuffer</w:t>
+      </w:r>
+      <w:proofErr w:type="spellEnd"/>
+      <w:r>
+        <w:t xml:space="preserve"> is a build-in class</w:t>
       </w:r>
     </w:p>
     <w:p>
@@ -11943,8 +13057,23 @@
           <w:u w:val="single"/>
         </w:rPr>
       </w:pPr>
-      <w:r>
-        <w:t>StringBuffer is a final class which is present inside java.lang package.</w:t>
+      <w:proofErr w:type="spellStart"/>
+      <w:r>
+        <w:t>StringBuffer</w:t>
+      </w:r>
+      <w:proofErr w:type="spellEnd"/>
+      <w:r>
+        <w:t xml:space="preserve"> is a final class which is present inside </w:t>
+      </w:r>
+      <w:proofErr w:type="spellStart"/>
+      <w:proofErr w:type="gramStart"/>
+      <w:r>
+        <w:t>java.lang</w:t>
+      </w:r>
+      <w:proofErr w:type="spellEnd"/>
+      <w:proofErr w:type="gramEnd"/>
+      <w:r>
+        <w:t xml:space="preserve"> package.</w:t>
       </w:r>
     </w:p>
     <w:p>
@@ -11960,8 +13089,21 @@
           <w:u w:val="single"/>
         </w:rPr>
       </w:pPr>
-      <w:r>
-        <w:t xml:space="preserve">StringBuffer object is mutable. That is if you made any changes inside the string value from the StringBuffer then it will update the original value. </w:t>
+      <w:proofErr w:type="spellStart"/>
+      <w:r>
+        <w:t>StringBuffer</w:t>
+      </w:r>
+      <w:proofErr w:type="spellEnd"/>
+      <w:r>
+        <w:t xml:space="preserve"> object is mutable. That is if you made any changes inside the string value from the </w:t>
+      </w:r>
+      <w:proofErr w:type="spellStart"/>
+      <w:r>
+        <w:t>StringBuffer</w:t>
+      </w:r>
+      <w:proofErr w:type="spellEnd"/>
+      <w:r>
+        <w:t xml:space="preserve"> then it will update the original value. </w:t>
       </w:r>
     </w:p>
     <w:p>
@@ -11978,7 +13120,15 @@
         </w:rPr>
       </w:pPr>
       <w:r>
-        <w:t>In StringBuffer no SCP concept applicable.</w:t>
+        <w:t xml:space="preserve">In </w:t>
+      </w:r>
+      <w:proofErr w:type="spellStart"/>
+      <w:r>
+        <w:t>StringBuffer</w:t>
+      </w:r>
+      <w:proofErr w:type="spellEnd"/>
+      <w:r>
+        <w:t xml:space="preserve"> no SCP concept applicable.</w:t>
       </w:r>
     </w:p>
     <w:p>
@@ -11995,7 +13145,15 @@
         </w:rPr>
       </w:pPr>
       <w:r>
-        <w:t>You can use StringBuffer and its functionality by creating an Object of class.</w:t>
+        <w:t xml:space="preserve">You can use </w:t>
+      </w:r>
+      <w:proofErr w:type="spellStart"/>
+      <w:r>
+        <w:t>StringBuffer</w:t>
+      </w:r>
+      <w:proofErr w:type="spellEnd"/>
+      <w:r>
+        <w:t xml:space="preserve"> and its functionality by creating an Object of class.</w:t>
       </w:r>
     </w:p>
     <w:p>
@@ -12012,7 +13170,15 @@
         </w:rPr>
       </w:pPr>
       <w:r>
-        <w:t>All the methods of the StringBuffer are synchronized.</w:t>
+        <w:t xml:space="preserve">All the methods of the </w:t>
+      </w:r>
+      <w:proofErr w:type="spellStart"/>
+      <w:r>
+        <w:t>StringBuffer</w:t>
+      </w:r>
+      <w:proofErr w:type="spellEnd"/>
+      <w:r>
+        <w:t xml:space="preserve"> are synchronized.</w:t>
       </w:r>
     </w:p>
     <w:p>
@@ -12029,7 +13195,15 @@
         </w:rPr>
       </w:pPr>
       <w:r>
-        <w:t>The Object of StringBuffer is thread safe.</w:t>
+        <w:t xml:space="preserve">The Object of </w:t>
+      </w:r>
+      <w:proofErr w:type="spellStart"/>
+      <w:r>
+        <w:t>StringBuffer</w:t>
+      </w:r>
+      <w:proofErr w:type="spellEnd"/>
+      <w:r>
+        <w:t xml:space="preserve"> is thread safe.</w:t>
       </w:r>
     </w:p>
     <w:p>
@@ -12079,8 +13253,21 @@
           <w:u w:val="single"/>
         </w:rPr>
       </w:pPr>
-      <w:r>
-        <w:t>StringBuffer object = new StringBuffer(“Value”);</w:t>
+      <w:proofErr w:type="spellStart"/>
+      <w:r>
+        <w:t>StringBuffer</w:t>
+      </w:r>
+      <w:proofErr w:type="spellEnd"/>
+      <w:r>
+        <w:t xml:space="preserve"> object = new </w:t>
+      </w:r>
+      <w:proofErr w:type="spellStart"/>
+      <w:r>
+        <w:t>StringBuffer</w:t>
+      </w:r>
+      <w:proofErr w:type="spellEnd"/>
+      <w:r>
+        <w:t>(“Value”);</w:t>
       </w:r>
     </w:p>
     <w:p>
@@ -12201,7 +13388,15 @@
         </w:numPr>
       </w:pPr>
       <w:r>
-        <w:t xml:space="preserve">You can pass a multiple values which must be separated by space. </w:t>
+        <w:t xml:space="preserve">You can pass </w:t>
+      </w:r>
+      <w:proofErr w:type="gramStart"/>
+      <w:r>
+        <w:t>a multiple values</w:t>
+      </w:r>
+      <w:proofErr w:type="gramEnd"/>
+      <w:r>
+        <w:t xml:space="preserve"> which must be separated by space. </w:t>
       </w:r>
     </w:p>
     <w:p>
@@ -12213,7 +13408,15 @@
         </w:numPr>
       </w:pPr>
       <w:r>
-        <w:t>User can provide a values from command line (CMD) while executing a java program</w:t>
+        <w:t xml:space="preserve">User can provide a </w:t>
+      </w:r>
+      <w:proofErr w:type="gramStart"/>
+      <w:r>
+        <w:t>values</w:t>
+      </w:r>
+      <w:proofErr w:type="gramEnd"/>
+      <w:r>
+        <w:t xml:space="preserve"> from command line (CMD) while executing a java program</w:t>
       </w:r>
     </w:p>
     <w:p>
@@ -12302,12 +13505,23 @@
       <w:r>
         <w:t xml:space="preserve">This class is present inside </w:t>
       </w:r>
-      <w:r>
-        <w:rPr>
-          <w:b/>
-          <w:bCs/>
-        </w:rPr>
-        <w:t>java.util package</w:t>
+      <w:proofErr w:type="spellStart"/>
+      <w:proofErr w:type="gramStart"/>
+      <w:r>
+        <w:rPr>
+          <w:b/>
+          <w:bCs/>
+        </w:rPr>
+        <w:t>java.util</w:t>
+      </w:r>
+      <w:proofErr w:type="spellEnd"/>
+      <w:proofErr w:type="gramEnd"/>
+      <w:r>
+        <w:rPr>
+          <w:b/>
+          <w:bCs/>
+        </w:rPr>
+        <w:t xml:space="preserve"> package</w:t>
       </w:r>
       <w:r>
         <w:t xml:space="preserve"> </w:t>
@@ -12322,7 +13536,15 @@
         </w:numPr>
       </w:pPr>
       <w:r>
-        <w:t>Using this class you can accept the values from user using console, file or String.</w:t>
+        <w:t xml:space="preserve">Using this </w:t>
+      </w:r>
+      <w:proofErr w:type="gramStart"/>
+      <w:r>
+        <w:t>class</w:t>
+      </w:r>
+      <w:proofErr w:type="gramEnd"/>
+      <w:r>
+        <w:t xml:space="preserve"> you can accept the values from user using console, file or String.</w:t>
       </w:r>
     </w:p>
     <w:p>
@@ -12334,14 +13556,31 @@
         </w:numPr>
       </w:pPr>
       <w:r>
-        <w:t xml:space="preserve">To use scanner class you have to create an object and you can use the </w:t>
-      </w:r>
-      <w:r>
-        <w:rPr>
-          <w:b/>
-          <w:bCs/>
-        </w:rPr>
-        <w:t>nextXXX methods</w:t>
+        <w:t xml:space="preserve">To use scanner </w:t>
+      </w:r>
+      <w:proofErr w:type="gramStart"/>
+      <w:r>
+        <w:t>class</w:t>
+      </w:r>
+      <w:proofErr w:type="gramEnd"/>
+      <w:r>
+        <w:t xml:space="preserve"> you have to create an object and you can use the </w:t>
+      </w:r>
+      <w:proofErr w:type="spellStart"/>
+      <w:r>
+        <w:rPr>
+          <w:b/>
+          <w:bCs/>
+        </w:rPr>
+        <w:t>nextXXX</w:t>
+      </w:r>
+      <w:proofErr w:type="spellEnd"/>
+      <w:r>
+        <w:rPr>
+          <w:b/>
+          <w:bCs/>
+        </w:rPr>
+        <w:t xml:space="preserve"> methods</w:t>
       </w:r>
       <w:r>
         <w:t xml:space="preserve"> to accept the values.</w:t>
@@ -12559,7 +13798,15 @@
         </w:numPr>
       </w:pPr>
       <w:r>
-        <w:t>Select a “Java”  option from list and click on “Open” button</w:t>
+        <w:t>Select a “</w:t>
+      </w:r>
+      <w:proofErr w:type="gramStart"/>
+      <w:r>
+        <w:t>Java”  option</w:t>
+      </w:r>
+      <w:proofErr w:type="gramEnd"/>
+      <w:r>
+        <w:t xml:space="preserve"> from list and click on “Open” button</w:t>
       </w:r>
     </w:p>
     <w:p>
@@ -12716,7 +13963,15 @@
         </w:numPr>
       </w:pPr>
       <w:r>
-        <w:t>One object can be behaves in a multiple form</w:t>
+        <w:t xml:space="preserve">One object can be </w:t>
+      </w:r>
+      <w:proofErr w:type="gramStart"/>
+      <w:r>
+        <w:t>behaves</w:t>
+      </w:r>
+      <w:proofErr w:type="gramEnd"/>
+      <w:r>
+        <w:t xml:space="preserve"> in a multiple form</w:t>
       </w:r>
       <w:r>
         <w:t>.</w:t>
@@ -12904,7 +14159,15 @@
         </w:numPr>
       </w:pPr>
       <w:r>
-        <w:t>Setter methods are use to set the value.</w:t>
+        <w:t xml:space="preserve">Setter methods are </w:t>
+      </w:r>
+      <w:proofErr w:type="spellStart"/>
+      <w:r>
+        <w:t>use</w:t>
+      </w:r>
+      <w:proofErr w:type="spellEnd"/>
+      <w:r>
+        <w:t xml:space="preserve"> to set the value.</w:t>
       </w:r>
     </w:p>
     <w:p>
@@ -12961,7 +14224,15 @@
         </w:numPr>
       </w:pPr>
       <w:r>
-        <w:t>Getter methods are use to get the values</w:t>
+        <w:t xml:space="preserve">Getter methods are </w:t>
+      </w:r>
+      <w:proofErr w:type="spellStart"/>
+      <w:r>
+        <w:t>use</w:t>
+      </w:r>
+      <w:proofErr w:type="spellEnd"/>
+      <w:r>
+        <w:t xml:space="preserve"> to get the values</w:t>
       </w:r>
     </w:p>
     <w:p>
@@ -13123,7 +14394,15 @@
         </w:numPr>
       </w:pPr>
       <w:r>
-        <w:t xml:space="preserve">In OOPs there are total 5 types inheritance, but java support only 3 types directly and another 2 types can be achieve in java directly </w:t>
+        <w:t xml:space="preserve">In OOPs there are total 5 types inheritance, but java support only 3 types directly and another 2 types can be </w:t>
+      </w:r>
+      <w:proofErr w:type="gramStart"/>
+      <w:r>
+        <w:t>achieve</w:t>
+      </w:r>
+      <w:proofErr w:type="gramEnd"/>
+      <w:r>
+        <w:t xml:space="preserve"> in java directly </w:t>
       </w:r>
       <w:r>
         <w:t>b</w:t>
@@ -13254,9 +14533,11 @@
       <w:r>
         <w:t xml:space="preserve"> if both the parent has similar property then there can be ambiguity (Confusion) while accessing this property and due to this both type of inheritance </w:t>
       </w:r>
+      <w:proofErr w:type="gramStart"/>
       <w:r>
         <w:t>are</w:t>
       </w:r>
+      <w:proofErr w:type="gramEnd"/>
       <w:r>
         <w:t xml:space="preserve"> not allowed in java. </w:t>
       </w:r>
@@ -13374,7 +14655,21 @@
         <w:rPr>
           <w:color w:val="00B050"/>
         </w:rPr>
-        <w:t>new Child()</w:t>
+        <w:t xml:space="preserve">new </w:t>
+      </w:r>
+      <w:proofErr w:type="gramStart"/>
+      <w:r>
+        <w:rPr>
+          <w:color w:val="00B050"/>
+        </w:rPr>
+        <w:t>Child(</w:t>
+      </w:r>
+      <w:proofErr w:type="gramEnd"/>
+      <w:r>
+        <w:rPr>
+          <w:color w:val="00B050"/>
+        </w:rPr>
+        <w:t>)</w:t>
       </w:r>
       <w:r>
         <w:t>;</w:t>
@@ -13458,7 +14753,17 @@
         </w:numPr>
       </w:pPr>
       <w:r>
-        <w:t>In a object class the common functionalities are written and provided in every class.</w:t>
+        <w:t xml:space="preserve">In </w:t>
+      </w:r>
+      <w:proofErr w:type="spellStart"/>
+      <w:proofErr w:type="gramStart"/>
+      <w:r>
+        <w:t>a</w:t>
+      </w:r>
+      <w:proofErr w:type="spellEnd"/>
+      <w:proofErr w:type="gramEnd"/>
+      <w:r>
+        <w:t xml:space="preserve"> object class the common functionalities are written and provided in every class.</w:t>
       </w:r>
     </w:p>
     <w:p>
@@ -13481,11 +14786,29 @@
           <w:numId w:val="45"/>
         </w:numPr>
       </w:pPr>
-      <w:r>
-        <w:t>toString()</w:t>
-      </w:r>
-      <w:r>
-        <w:t xml:space="preserve"> : it gets called when you print the object directly and it will return the ClassName@HashCode as a output</w:t>
+      <w:proofErr w:type="spellStart"/>
+      <w:proofErr w:type="gramStart"/>
+      <w:r>
+        <w:t>toString</w:t>
+      </w:r>
+      <w:proofErr w:type="spellEnd"/>
+      <w:r>
+        <w:t>(</w:t>
+      </w:r>
+      <w:proofErr w:type="gramEnd"/>
+      <w:r>
+        <w:t>)</w:t>
+      </w:r>
+      <w:r>
+        <w:t xml:space="preserve"> : it gets called when you print the object directly and it will return the </w:t>
+      </w:r>
+      <w:proofErr w:type="spellStart"/>
+      <w:r>
+        <w:t>ClassName@HashCode</w:t>
+      </w:r>
+      <w:proofErr w:type="spellEnd"/>
+      <w:r>
+        <w:t xml:space="preserve"> as a output</w:t>
       </w:r>
     </w:p>
     <w:p>
@@ -13496,8 +14819,18 @@
           <w:numId w:val="45"/>
         </w:numPr>
       </w:pPr>
-      <w:r>
-        <w:t>hashCode()</w:t>
+      <w:proofErr w:type="spellStart"/>
+      <w:proofErr w:type="gramStart"/>
+      <w:r>
+        <w:t>hashCode</w:t>
+      </w:r>
+      <w:proofErr w:type="spellEnd"/>
+      <w:r>
+        <w:t>(</w:t>
+      </w:r>
+      <w:proofErr w:type="gramEnd"/>
+      <w:r>
+        <w:t>)</w:t>
       </w:r>
       <w:r>
         <w:t>: It return the proxy memory location of the object.</w:t>
@@ -13511,8 +14844,13 @@
           <w:numId w:val="45"/>
         </w:numPr>
       </w:pPr>
-      <w:r>
-        <w:t>equals()</w:t>
+      <w:proofErr w:type="gramStart"/>
+      <w:r>
+        <w:t>equals(</w:t>
+      </w:r>
+      <w:proofErr w:type="gramEnd"/>
+      <w:r>
+        <w:t>)</w:t>
       </w:r>
       <w:r>
         <w:t>: it is use to compare 2 object.</w:t>
@@ -13526,8 +14864,18 @@
           <w:numId w:val="45"/>
         </w:numPr>
       </w:pPr>
-      <w:r>
-        <w:t>getClass()</w:t>
+      <w:proofErr w:type="spellStart"/>
+      <w:proofErr w:type="gramStart"/>
+      <w:r>
+        <w:t>getClass</w:t>
+      </w:r>
+      <w:proofErr w:type="spellEnd"/>
+      <w:r>
+        <w:t>(</w:t>
+      </w:r>
+      <w:proofErr w:type="gramEnd"/>
+      <w:r>
+        <w:t>)</w:t>
       </w:r>
       <w:r>
         <w:t>: To get the Object Class</w:t>
@@ -13541,8 +14889,13 @@
           <w:numId w:val="45"/>
         </w:numPr>
       </w:pPr>
-      <w:r>
-        <w:t>finalized()</w:t>
+      <w:proofErr w:type="gramStart"/>
+      <w:r>
+        <w:t>finalized(</w:t>
+      </w:r>
+      <w:proofErr w:type="gramEnd"/>
+      <w:r>
+        <w:t>)</w:t>
       </w:r>
       <w:r>
         <w:t>: gets called before the object of the class is going to deleted</w:t>
@@ -13556,8 +14909,13 @@
           <w:numId w:val="45"/>
         </w:numPr>
       </w:pPr>
-      <w:r>
-        <w:t>wait(), wait(int), wait(int, long)</w:t>
+      <w:proofErr w:type="gramStart"/>
+      <w:r>
+        <w:t>wait(</w:t>
+      </w:r>
+      <w:proofErr w:type="gramEnd"/>
+      <w:r>
+        <w:t>), wait(int), wait(int, long)</w:t>
       </w:r>
     </w:p>
     <w:p>
@@ -13568,8 +14926,13 @@
           <w:numId w:val="45"/>
         </w:numPr>
       </w:pPr>
-      <w:r>
-        <w:t>notify()</w:t>
+      <w:proofErr w:type="gramStart"/>
+      <w:r>
+        <w:t>notify(</w:t>
+      </w:r>
+      <w:proofErr w:type="gramEnd"/>
+      <w:r>
+        <w:t>)</w:t>
       </w:r>
     </w:p>
     <w:p>
@@ -13580,8 +14943,18 @@
           <w:numId w:val="45"/>
         </w:numPr>
       </w:pPr>
-      <w:r>
-        <w:t>notifyAll()</w:t>
+      <w:proofErr w:type="spellStart"/>
+      <w:proofErr w:type="gramStart"/>
+      <w:r>
+        <w:t>notifyAll</w:t>
+      </w:r>
+      <w:proofErr w:type="spellEnd"/>
+      <w:r>
+        <w:t>(</w:t>
+      </w:r>
+      <w:proofErr w:type="gramEnd"/>
+      <w:r>
+        <w:t>)</w:t>
       </w:r>
     </w:p>
     <w:p>
@@ -13636,7 +15009,15 @@
         <w:pStyle w:val="NoSpacing"/>
       </w:pPr>
       <w:r>
-        <w:t>Which type are not-supported in java and Why?</w:t>
+        <w:t xml:space="preserve">Which type are not-supported in java and </w:t>
+      </w:r>
+      <w:proofErr w:type="gramStart"/>
+      <w:r>
+        <w:t>Why</w:t>
+      </w:r>
+      <w:proofErr w:type="gramEnd"/>
+      <w:r>
+        <w:t>?</w:t>
       </w:r>
     </w:p>
     <w:p>
@@ -13807,7 +15188,15 @@
         <w:t>Constructor can be create with any access modifier</w:t>
       </w:r>
       <w:r>
-        <w:t xml:space="preserve"> (public, private , protected and default)</w:t>
+        <w:t xml:space="preserve"> (public, </w:t>
+      </w:r>
+      <w:proofErr w:type="gramStart"/>
+      <w:r>
+        <w:t>private ,</w:t>
+      </w:r>
+      <w:proofErr w:type="gramEnd"/>
+      <w:r>
+        <w:t xml:space="preserve"> protected and default)</w:t>
       </w:r>
       <w:r>
         <w:t>.</w:t>
@@ -13864,7 +15253,15 @@
         </w:rPr>
       </w:pPr>
       <w:r>
-        <w:t>There can be multiple constructor in a class. every constructor must be created with a different parameter.</w:t>
+        <w:t xml:space="preserve">There can be multiple </w:t>
+      </w:r>
+      <w:proofErr w:type="gramStart"/>
+      <w:r>
+        <w:t>constructor</w:t>
+      </w:r>
+      <w:proofErr w:type="gramEnd"/>
+      <w:r>
+        <w:t xml:space="preserve"> in a class. every constructor must be created with a different parameter.</w:t>
       </w:r>
       <w:r>
         <w:t xml:space="preserve"> This is also known as constructor overloading.</w:t>
@@ -14047,7 +15444,15 @@
         <w:t xml:space="preserve"> parameterized constructor</w:t>
       </w:r>
       <w:r>
-        <w:t xml:space="preserve"> using  a super keyword.</w:t>
+        <w:t xml:space="preserve"> </w:t>
+      </w:r>
+      <w:proofErr w:type="gramStart"/>
+      <w:r>
+        <w:t>using  a</w:t>
+      </w:r>
+      <w:proofErr w:type="gramEnd"/>
+      <w:r>
+        <w:t xml:space="preserve"> super keyword.</w:t>
       </w:r>
     </w:p>
     <w:p>
@@ -14066,7 +15471,23 @@
           <w:b/>
           <w:bCs/>
         </w:rPr>
-        <w:t>has super()</w:t>
+        <w:t xml:space="preserve">has </w:t>
+      </w:r>
+      <w:proofErr w:type="gramStart"/>
+      <w:r>
+        <w:rPr>
+          <w:b/>
+          <w:bCs/>
+        </w:rPr>
+        <w:t>super(</w:t>
+      </w:r>
+      <w:proofErr w:type="gramEnd"/>
+      <w:r>
+        <w:rPr>
+          <w:b/>
+          <w:bCs/>
+        </w:rPr>
+        <w:t>)</w:t>
       </w:r>
       <w:r>
         <w:t xml:space="preserve"> as a first line by default.</w:t>
@@ -14162,7 +15583,13 @@
         </w:rPr>
       </w:pPr>
       <w:r>
-        <w:t>Static propertied are loaded at the earliest stage while class loading and before the Object/Heap memory creation.</w:t>
+        <w:t>Static propertie</w:t>
+      </w:r>
+      <w:r>
+        <w:t>s</w:t>
+      </w:r>
+      <w:r>
+        <w:t xml:space="preserve"> are loaded at the earliest stage while class loading and before the Object/Heap memory creation.</w:t>
       </w:r>
     </w:p>
     <w:p>
@@ -14196,9 +15623,6 @@
           <w:ilvl w:val="1"/>
           <w:numId w:val="47"/>
         </w:numPr>
-        <w:rPr>
-          <w:u w:val="single"/>
-        </w:rPr>
       </w:pPr>
       <w:r>
         <w:t>You cannot use super and this keyword into a static method.</w:t>
@@ -14208,29 +15632,387 @@
       </w:r>
     </w:p>
     <w:p>
-      <w:pPr>
-        <w:pStyle w:val="NoSpacing"/>
-      </w:pPr>
-    </w:p>
-    <w:p>
-      <w:pPr>
-        <w:pStyle w:val="NoSpacing"/>
-      </w:pPr>
-    </w:p>
-    <w:p>
-      <w:pPr>
-        <w:pStyle w:val="NoSpacing"/>
-      </w:pPr>
-    </w:p>
-    <w:p>
-      <w:pPr>
-        <w:pStyle w:val="NoSpacing"/>
-      </w:pPr>
-    </w:p>
-    <w:p>
-      <w:pPr>
-        <w:pStyle w:val="NoSpacing"/>
-      </w:pPr>
+      <w:r>
+        <w:br w:type="page"/>
+      </w:r>
+    </w:p>
+    <w:p>
+      <w:pPr>
+        <w:pStyle w:val="NoSpacing"/>
+        <w:numPr>
+          <w:ilvl w:val="0"/>
+          <w:numId w:val="47"/>
+        </w:numPr>
+        <w:rPr>
+          <w:u w:val="single"/>
+        </w:rPr>
+      </w:pPr>
+      <w:r>
+        <w:rPr>
+          <w:u w:val="single"/>
+        </w:rPr>
+        <w:lastRenderedPageBreak/>
+        <w:t>Final Keyword</w:t>
+      </w:r>
+    </w:p>
+    <w:p>
+      <w:pPr>
+        <w:pStyle w:val="NoSpacing"/>
+        <w:numPr>
+          <w:ilvl w:val="1"/>
+          <w:numId w:val="47"/>
+        </w:numPr>
+      </w:pPr>
+      <w:r>
+        <w:t xml:space="preserve">Is use to </w:t>
+      </w:r>
+      <w:r>
+        <w:t>create a constant.</w:t>
+      </w:r>
+      <w:r>
+        <w:t xml:space="preserve"> Constant means the fix values/implementation</w:t>
+      </w:r>
+      <w:r>
+        <w:t xml:space="preserve"> </w:t>
+      </w:r>
+    </w:p>
+    <w:p>
+      <w:pPr>
+        <w:pStyle w:val="NoSpacing"/>
+        <w:numPr>
+          <w:ilvl w:val="1"/>
+          <w:numId w:val="47"/>
+        </w:numPr>
+      </w:pPr>
+      <w:r>
+        <w:t>You can use final keyword for class, method or variable.</w:t>
+      </w:r>
+    </w:p>
+    <w:p>
+      <w:pPr>
+        <w:pStyle w:val="NoSpacing"/>
+        <w:numPr>
+          <w:ilvl w:val="1"/>
+          <w:numId w:val="47"/>
+        </w:numPr>
+      </w:pPr>
+      <w:r>
+        <w:t>Final Variable</w:t>
+      </w:r>
+    </w:p>
+    <w:p>
+      <w:pPr>
+        <w:pStyle w:val="NoSpacing"/>
+        <w:numPr>
+          <w:ilvl w:val="2"/>
+          <w:numId w:val="47"/>
+        </w:numPr>
+      </w:pPr>
+      <w:r>
+        <w:t xml:space="preserve">The value of the variable is fixed and no one can </w:t>
+      </w:r>
+      <w:proofErr w:type="gramStart"/>
+      <w:r>
+        <w:t>changes</w:t>
+      </w:r>
+      <w:proofErr w:type="gramEnd"/>
+      <w:r>
+        <w:t xml:space="preserve"> the value of final variable once it is assign.</w:t>
+      </w:r>
+    </w:p>
+    <w:p>
+      <w:pPr>
+        <w:pStyle w:val="NoSpacing"/>
+        <w:numPr>
+          <w:ilvl w:val="1"/>
+          <w:numId w:val="47"/>
+        </w:numPr>
+      </w:pPr>
+      <w:r>
+        <w:t>Final Method</w:t>
+      </w:r>
+    </w:p>
+    <w:p>
+      <w:pPr>
+        <w:pStyle w:val="NoSpacing"/>
+        <w:numPr>
+          <w:ilvl w:val="2"/>
+          <w:numId w:val="47"/>
+        </w:numPr>
+      </w:pPr>
+      <w:r>
+        <w:t>The Implementation</w:t>
+      </w:r>
+      <w:r>
+        <w:t>/logic</w:t>
+      </w:r>
+      <w:r>
+        <w:t xml:space="preserve"> of the method is fixed and no one can </w:t>
+      </w:r>
+      <w:proofErr w:type="gramStart"/>
+      <w:r>
+        <w:t>changed</w:t>
+      </w:r>
+      <w:proofErr w:type="gramEnd"/>
+      <w:r>
+        <w:t xml:space="preserve"> the method implementation by overriding the method.</w:t>
+      </w:r>
+    </w:p>
+    <w:p>
+      <w:pPr>
+        <w:pStyle w:val="NoSpacing"/>
+        <w:numPr>
+          <w:ilvl w:val="1"/>
+          <w:numId w:val="47"/>
+        </w:numPr>
+      </w:pPr>
+      <w:r>
+        <w:t>Final Class</w:t>
+      </w:r>
+    </w:p>
+    <w:p>
+      <w:pPr>
+        <w:pStyle w:val="NoSpacing"/>
+        <w:numPr>
+          <w:ilvl w:val="2"/>
+          <w:numId w:val="47"/>
+        </w:numPr>
+      </w:pPr>
+      <w:r>
+        <w:t xml:space="preserve">Final class cannot be </w:t>
+      </w:r>
+      <w:proofErr w:type="gramStart"/>
+      <w:r>
+        <w:t>inherit</w:t>
+      </w:r>
+      <w:proofErr w:type="gramEnd"/>
+      <w:r>
+        <w:t xml:space="preserve"> (Use as a parent).</w:t>
+      </w:r>
+      <w:r>
+        <w:t xml:space="preserve"> Can create Object of final only inheritance is restricted.</w:t>
+      </w:r>
+    </w:p>
+    <w:p>
+      <w:pPr>
+        <w:pStyle w:val="NoSpacing"/>
+      </w:pPr>
+    </w:p>
+    <w:p>
+      <w:pPr>
+        <w:pStyle w:val="NoSpacing"/>
+      </w:pPr>
+    </w:p>
+    <w:p>
+      <w:pPr>
+        <w:pStyle w:val="NoSpacing"/>
+      </w:pPr>
+    </w:p>
+    <w:p>
+      <w:pPr>
+        <w:pStyle w:val="NoSpacing"/>
+        <w:rPr>
+          <w:b/>
+          <w:bCs/>
+          <w:u w:val="single"/>
+        </w:rPr>
+      </w:pPr>
+      <w:r>
+        <w:rPr>
+          <w:b/>
+          <w:bCs/>
+          <w:u w:val="single"/>
+        </w:rPr>
+        <w:t xml:space="preserve">Package, Import and Access Modifier </w:t>
+      </w:r>
+    </w:p>
+    <w:p>
+      <w:pPr>
+        <w:pStyle w:val="NoSpacing"/>
+        <w:numPr>
+          <w:ilvl w:val="0"/>
+          <w:numId w:val="48"/>
+        </w:numPr>
+      </w:pPr>
+      <w:r>
+        <w:t xml:space="preserve">Package </w:t>
+      </w:r>
+    </w:p>
+    <w:p>
+      <w:pPr>
+        <w:pStyle w:val="NoSpacing"/>
+        <w:numPr>
+          <w:ilvl w:val="1"/>
+          <w:numId w:val="48"/>
+        </w:numPr>
+      </w:pPr>
+      <w:r>
+        <w:t>Package is a group of java classes which is having similar functionality.</w:t>
+      </w:r>
+    </w:p>
+    <w:p>
+      <w:pPr>
+        <w:pStyle w:val="NoSpacing"/>
+        <w:numPr>
+          <w:ilvl w:val="1"/>
+          <w:numId w:val="48"/>
+        </w:numPr>
+      </w:pPr>
+      <w:r>
+        <w:t>You can consider package as a folder in the file system.</w:t>
+      </w:r>
+    </w:p>
+    <w:p>
+      <w:pPr>
+        <w:pStyle w:val="NoSpacing"/>
+        <w:numPr>
+          <w:ilvl w:val="1"/>
+          <w:numId w:val="48"/>
+        </w:numPr>
+      </w:pPr>
+      <w:r>
+        <w:t xml:space="preserve">Create a package </w:t>
+      </w:r>
+    </w:p>
+    <w:p>
+      <w:pPr>
+        <w:pStyle w:val="NoSpacing"/>
+        <w:numPr>
+          <w:ilvl w:val="2"/>
+          <w:numId w:val="48"/>
+        </w:numPr>
+      </w:pPr>
+      <w:r>
+        <w:t xml:space="preserve">To create a </w:t>
+      </w:r>
+      <w:proofErr w:type="gramStart"/>
+      <w:r>
+        <w:t>package</w:t>
+      </w:r>
+      <w:proofErr w:type="gramEnd"/>
+      <w:r>
+        <w:t xml:space="preserve"> you have to use </w:t>
+      </w:r>
+      <w:r>
+        <w:rPr>
+          <w:b/>
+          <w:bCs/>
+        </w:rPr>
+        <w:t>package</w:t>
+      </w:r>
+      <w:r>
+        <w:rPr>
+          <w:b/>
+          <w:bCs/>
+        </w:rPr>
+        <w:t xml:space="preserve"> </w:t>
+      </w:r>
+      <w:r>
+        <w:t>keyword</w:t>
+      </w:r>
+      <w:r>
+        <w:t>.</w:t>
+      </w:r>
+    </w:p>
+    <w:p>
+      <w:pPr>
+        <w:pStyle w:val="NoSpacing"/>
+        <w:numPr>
+          <w:ilvl w:val="2"/>
+          <w:numId w:val="48"/>
+        </w:numPr>
+      </w:pPr>
+      <w:r>
+        <w:t>Package statement must be a first statement in a java file.</w:t>
+      </w:r>
+    </w:p>
+    <w:p>
+      <w:pPr>
+        <w:pStyle w:val="NoSpacing"/>
+        <w:numPr>
+          <w:ilvl w:val="2"/>
+          <w:numId w:val="48"/>
+        </w:numPr>
+      </w:pPr>
+      <w:r>
+        <w:t>There can be only one package statement in a file.</w:t>
+      </w:r>
+    </w:p>
+    <w:p>
+      <w:pPr>
+        <w:pStyle w:val="NoSpacing"/>
+        <w:numPr>
+          <w:ilvl w:val="2"/>
+          <w:numId w:val="48"/>
+        </w:numPr>
+      </w:pPr>
+      <w:r>
+        <w:t>Package statement must be present outside any class.</w:t>
+      </w:r>
+    </w:p>
+    <w:p>
+      <w:pPr>
+        <w:pStyle w:val="NoSpacing"/>
+        <w:numPr>
+          <w:ilvl w:val="2"/>
+          <w:numId w:val="48"/>
+        </w:numPr>
+      </w:pPr>
+      <w:r>
+        <w:t>Package statement in a java file is applicable for all the class in a file.</w:t>
+      </w:r>
+    </w:p>
+    <w:p>
+      <w:pPr>
+        <w:pStyle w:val="NoSpacing"/>
+        <w:numPr>
+          <w:ilvl w:val="2"/>
+          <w:numId w:val="48"/>
+        </w:numPr>
+      </w:pPr>
+      <w:r>
+        <w:t>You can also create nested packages.</w:t>
+      </w:r>
+    </w:p>
+    <w:p>
+      <w:pPr>
+        <w:pStyle w:val="NoSpacing"/>
+        <w:numPr>
+          <w:ilvl w:val="2"/>
+          <w:numId w:val="48"/>
+        </w:numPr>
+      </w:pPr>
+      <w:r>
+        <w:t>Syntax:</w:t>
+      </w:r>
+    </w:p>
+    <w:p>
+      <w:pPr>
+        <w:pStyle w:val="NoSpacing"/>
+        <w:ind w:left="2160"/>
+      </w:pPr>
+      <w:r>
+        <w:t xml:space="preserve">package </w:t>
+      </w:r>
+      <w:proofErr w:type="spellStart"/>
+      <w:proofErr w:type="gramStart"/>
+      <w:r>
+        <w:t>pack</w:t>
+      </w:r>
+      <w:r>
+        <w:t>age</w:t>
+      </w:r>
+      <w:r>
+        <w:t>Name.packageName</w:t>
+      </w:r>
+      <w:proofErr w:type="spellEnd"/>
+      <w:r>
+        <w:t>..</w:t>
+      </w:r>
+      <w:proofErr w:type="gramEnd"/>
+      <w:r>
+        <w:t>;</w:t>
+      </w:r>
     </w:p>
     <w:sectPr>
       <w:pgSz w:w="12240" w:h="15840"/>
@@ -14426,6 +16208,95 @@
     </w:lvl>
   </w:abstractNum>
   <w:abstractNum w:abstractNumId="2" w15:restartNumberingAfterBreak="0">
+    <w:nsid w:val="04667055"/>
+    <w:multiLevelType w:val="hybridMultilevel"/>
+    <w:tmpl w:val="815E881A"/>
+    <w:lvl w:ilvl="0" w:tplc="0409000F">
+      <w:start w:val="1"/>
+      <w:numFmt w:val="decimal"/>
+      <w:lvlText w:val="%1."/>
+      <w:lvlJc w:val="left"/>
+      <w:pPr>
+        <w:ind w:left="720" w:hanging="360"/>
+      </w:pPr>
+      <w:rPr>
+        <w:rFonts w:hint="default"/>
+      </w:rPr>
+    </w:lvl>
+    <w:lvl w:ilvl="1" w:tplc="04090019">
+      <w:start w:val="1"/>
+      <w:numFmt w:val="lowerLetter"/>
+      <w:lvlText w:val="%2."/>
+      <w:lvlJc w:val="left"/>
+      <w:pPr>
+        <w:ind w:left="1440" w:hanging="360"/>
+      </w:pPr>
+    </w:lvl>
+    <w:lvl w:ilvl="2" w:tplc="0409001B">
+      <w:start w:val="1"/>
+      <w:numFmt w:val="lowerRoman"/>
+      <w:lvlText w:val="%3."/>
+      <w:lvlJc w:val="right"/>
+      <w:pPr>
+        <w:ind w:left="2160" w:hanging="180"/>
+      </w:pPr>
+    </w:lvl>
+    <w:lvl w:ilvl="3" w:tplc="0409000F" w:tentative="1">
+      <w:start w:val="1"/>
+      <w:numFmt w:val="decimal"/>
+      <w:lvlText w:val="%4."/>
+      <w:lvlJc w:val="left"/>
+      <w:pPr>
+        <w:ind w:left="2880" w:hanging="360"/>
+      </w:pPr>
+    </w:lvl>
+    <w:lvl w:ilvl="4" w:tplc="04090019" w:tentative="1">
+      <w:start w:val="1"/>
+      <w:numFmt w:val="lowerLetter"/>
+      <w:lvlText w:val="%5."/>
+      <w:lvlJc w:val="left"/>
+      <w:pPr>
+        <w:ind w:left="3600" w:hanging="360"/>
+      </w:pPr>
+    </w:lvl>
+    <w:lvl w:ilvl="5" w:tplc="0409001B" w:tentative="1">
+      <w:start w:val="1"/>
+      <w:numFmt w:val="lowerRoman"/>
+      <w:lvlText w:val="%6."/>
+      <w:lvlJc w:val="right"/>
+      <w:pPr>
+        <w:ind w:left="4320" w:hanging="180"/>
+      </w:pPr>
+    </w:lvl>
+    <w:lvl w:ilvl="6" w:tplc="0409000F" w:tentative="1">
+      <w:start w:val="1"/>
+      <w:numFmt w:val="decimal"/>
+      <w:lvlText w:val="%7."/>
+      <w:lvlJc w:val="left"/>
+      <w:pPr>
+        <w:ind w:left="5040" w:hanging="360"/>
+      </w:pPr>
+    </w:lvl>
+    <w:lvl w:ilvl="7" w:tplc="04090019" w:tentative="1">
+      <w:start w:val="1"/>
+      <w:numFmt w:val="lowerLetter"/>
+      <w:lvlText w:val="%8."/>
+      <w:lvlJc w:val="left"/>
+      <w:pPr>
+        <w:ind w:left="5760" w:hanging="360"/>
+      </w:pPr>
+    </w:lvl>
+    <w:lvl w:ilvl="8" w:tplc="0409001B" w:tentative="1">
+      <w:start w:val="1"/>
+      <w:numFmt w:val="lowerRoman"/>
+      <w:lvlText w:val="%9."/>
+      <w:lvlJc w:val="right"/>
+      <w:pPr>
+        <w:ind w:left="6480" w:hanging="180"/>
+      </w:pPr>
+    </w:lvl>
+  </w:abstractNum>
+  <w:abstractNum w:abstractNumId="3" w15:restartNumberingAfterBreak="0">
     <w:nsid w:val="05F77DD1"/>
     <w:multiLevelType w:val="hybridMultilevel"/>
     <w:tmpl w:val="58BEEA60"/>
@@ -14514,7 +16385,7 @@
       </w:pPr>
     </w:lvl>
   </w:abstractNum>
-  <w:abstractNum w:abstractNumId="3" w15:restartNumberingAfterBreak="0">
+  <w:abstractNum w:abstractNumId="4" w15:restartNumberingAfterBreak="0">
     <w:nsid w:val="08A43B50"/>
     <w:multiLevelType w:val="hybridMultilevel"/>
     <w:tmpl w:val="6A5E05CE"/>
@@ -14603,7 +16474,7 @@
       </w:pPr>
     </w:lvl>
   </w:abstractNum>
-  <w:abstractNum w:abstractNumId="4" w15:restartNumberingAfterBreak="0">
+  <w:abstractNum w:abstractNumId="5" w15:restartNumberingAfterBreak="0">
     <w:nsid w:val="090651C6"/>
     <w:multiLevelType w:val="hybridMultilevel"/>
     <w:tmpl w:val="CD40947C"/>
@@ -14692,7 +16563,7 @@
       </w:pPr>
     </w:lvl>
   </w:abstractNum>
-  <w:abstractNum w:abstractNumId="5" w15:restartNumberingAfterBreak="0">
+  <w:abstractNum w:abstractNumId="6" w15:restartNumberingAfterBreak="0">
     <w:nsid w:val="13D756CB"/>
     <w:multiLevelType w:val="hybridMultilevel"/>
     <w:tmpl w:val="E910CBE4"/>
@@ -14783,7 +16654,7 @@
       </w:pPr>
     </w:lvl>
   </w:abstractNum>
-  <w:abstractNum w:abstractNumId="6" w15:restartNumberingAfterBreak="0">
+  <w:abstractNum w:abstractNumId="7" w15:restartNumberingAfterBreak="0">
     <w:nsid w:val="19284C11"/>
     <w:multiLevelType w:val="hybridMultilevel"/>
     <w:tmpl w:val="C67633B4"/>
@@ -14874,7 +16745,7 @@
       </w:pPr>
     </w:lvl>
   </w:abstractNum>
-  <w:abstractNum w:abstractNumId="7" w15:restartNumberingAfterBreak="0">
+  <w:abstractNum w:abstractNumId="8" w15:restartNumberingAfterBreak="0">
     <w:nsid w:val="19823E16"/>
     <w:multiLevelType w:val="hybridMultilevel"/>
     <w:tmpl w:val="1CB21C4E"/>
@@ -14963,7 +16834,7 @@
       </w:pPr>
     </w:lvl>
   </w:abstractNum>
-  <w:abstractNum w:abstractNumId="8" w15:restartNumberingAfterBreak="0">
+  <w:abstractNum w:abstractNumId="9" w15:restartNumberingAfterBreak="0">
     <w:nsid w:val="19E9479C"/>
     <w:multiLevelType w:val="hybridMultilevel"/>
     <w:tmpl w:val="84F2DEBC"/>
@@ -15052,7 +16923,7 @@
       </w:pPr>
     </w:lvl>
   </w:abstractNum>
-  <w:abstractNum w:abstractNumId="9" w15:restartNumberingAfterBreak="0">
+  <w:abstractNum w:abstractNumId="10" w15:restartNumberingAfterBreak="0">
     <w:nsid w:val="1D9F24EE"/>
     <w:multiLevelType w:val="hybridMultilevel"/>
     <w:tmpl w:val="5C80FFBE"/>
@@ -15141,7 +17012,7 @@
       </w:pPr>
     </w:lvl>
   </w:abstractNum>
-  <w:abstractNum w:abstractNumId="10" w15:restartNumberingAfterBreak="0">
+  <w:abstractNum w:abstractNumId="11" w15:restartNumberingAfterBreak="0">
     <w:nsid w:val="1E5858C6"/>
     <w:multiLevelType w:val="hybridMultilevel"/>
     <w:tmpl w:val="016CD97C"/>
@@ -15230,7 +17101,7 @@
       </w:pPr>
     </w:lvl>
   </w:abstractNum>
-  <w:abstractNum w:abstractNumId="11" w15:restartNumberingAfterBreak="0">
+  <w:abstractNum w:abstractNumId="12" w15:restartNumberingAfterBreak="0">
     <w:nsid w:val="1EC367BA"/>
     <w:multiLevelType w:val="hybridMultilevel"/>
     <w:tmpl w:val="1C68028C"/>
@@ -15319,7 +17190,7 @@
       </w:pPr>
     </w:lvl>
   </w:abstractNum>
-  <w:abstractNum w:abstractNumId="12" w15:restartNumberingAfterBreak="0">
+  <w:abstractNum w:abstractNumId="13" w15:restartNumberingAfterBreak="0">
     <w:nsid w:val="1F9F3C21"/>
     <w:multiLevelType w:val="hybridMultilevel"/>
     <w:tmpl w:val="3CF888E0"/>
@@ -15410,7 +17281,7 @@
       </w:pPr>
     </w:lvl>
   </w:abstractNum>
-  <w:abstractNum w:abstractNumId="13" w15:restartNumberingAfterBreak="0">
+  <w:abstractNum w:abstractNumId="14" w15:restartNumberingAfterBreak="0">
     <w:nsid w:val="25526EDD"/>
     <w:multiLevelType w:val="hybridMultilevel"/>
     <w:tmpl w:val="98489688"/>
@@ -15501,7 +17372,7 @@
       </w:pPr>
     </w:lvl>
   </w:abstractNum>
-  <w:abstractNum w:abstractNumId="14" w15:restartNumberingAfterBreak="0">
+  <w:abstractNum w:abstractNumId="15" w15:restartNumberingAfterBreak="0">
     <w:nsid w:val="28E222B3"/>
     <w:multiLevelType w:val="hybridMultilevel"/>
     <w:tmpl w:val="54FA83D6"/>
@@ -15590,7 +17461,7 @@
       </w:pPr>
     </w:lvl>
   </w:abstractNum>
-  <w:abstractNum w:abstractNumId="15" w15:restartNumberingAfterBreak="0">
+  <w:abstractNum w:abstractNumId="16" w15:restartNumberingAfterBreak="0">
     <w:nsid w:val="29141F4C"/>
     <w:multiLevelType w:val="hybridMultilevel"/>
     <w:tmpl w:val="D8BAE538"/>
@@ -15681,7 +17552,7 @@
       </w:pPr>
     </w:lvl>
   </w:abstractNum>
-  <w:abstractNum w:abstractNumId="16" w15:restartNumberingAfterBreak="0">
+  <w:abstractNum w:abstractNumId="17" w15:restartNumberingAfterBreak="0">
     <w:nsid w:val="2A2B5C93"/>
     <w:multiLevelType w:val="hybridMultilevel"/>
     <w:tmpl w:val="F0AEE27A"/>
@@ -15770,7 +17641,7 @@
       </w:pPr>
     </w:lvl>
   </w:abstractNum>
-  <w:abstractNum w:abstractNumId="17" w15:restartNumberingAfterBreak="0">
+  <w:abstractNum w:abstractNumId="18" w15:restartNumberingAfterBreak="0">
     <w:nsid w:val="2CB02262"/>
     <w:multiLevelType w:val="hybridMultilevel"/>
     <w:tmpl w:val="02026CEA"/>
@@ -15859,7 +17730,7 @@
       </w:pPr>
     </w:lvl>
   </w:abstractNum>
-  <w:abstractNum w:abstractNumId="18" w15:restartNumberingAfterBreak="0">
+  <w:abstractNum w:abstractNumId="19" w15:restartNumberingAfterBreak="0">
     <w:nsid w:val="304217A2"/>
     <w:multiLevelType w:val="hybridMultilevel"/>
     <w:tmpl w:val="FD6A8532"/>
@@ -15950,7 +17821,7 @@
       </w:pPr>
     </w:lvl>
   </w:abstractNum>
-  <w:abstractNum w:abstractNumId="19" w15:restartNumberingAfterBreak="0">
+  <w:abstractNum w:abstractNumId="20" w15:restartNumberingAfterBreak="0">
     <w:nsid w:val="38E979CB"/>
     <w:multiLevelType w:val="hybridMultilevel"/>
     <w:tmpl w:val="2CB0B8EC"/>
@@ -16039,7 +17910,7 @@
       </w:pPr>
     </w:lvl>
   </w:abstractNum>
-  <w:abstractNum w:abstractNumId="20" w15:restartNumberingAfterBreak="0">
+  <w:abstractNum w:abstractNumId="21" w15:restartNumberingAfterBreak="0">
     <w:nsid w:val="43194921"/>
     <w:multiLevelType w:val="hybridMultilevel"/>
     <w:tmpl w:val="856ACFCE"/>
@@ -16128,7 +17999,7 @@
       </w:pPr>
     </w:lvl>
   </w:abstractNum>
-  <w:abstractNum w:abstractNumId="21" w15:restartNumberingAfterBreak="0">
+  <w:abstractNum w:abstractNumId="22" w15:restartNumberingAfterBreak="0">
     <w:nsid w:val="471B2728"/>
     <w:multiLevelType w:val="hybridMultilevel"/>
     <w:tmpl w:val="1A827794"/>
@@ -16217,7 +18088,7 @@
       </w:pPr>
     </w:lvl>
   </w:abstractNum>
-  <w:abstractNum w:abstractNumId="22" w15:restartNumberingAfterBreak="0">
+  <w:abstractNum w:abstractNumId="23" w15:restartNumberingAfterBreak="0">
     <w:nsid w:val="47E5638E"/>
     <w:multiLevelType w:val="hybridMultilevel"/>
     <w:tmpl w:val="4D2616BA"/>
@@ -16306,7 +18177,7 @@
       </w:pPr>
     </w:lvl>
   </w:abstractNum>
-  <w:abstractNum w:abstractNumId="23" w15:restartNumberingAfterBreak="0">
+  <w:abstractNum w:abstractNumId="24" w15:restartNumberingAfterBreak="0">
     <w:nsid w:val="49AC19F5"/>
     <w:multiLevelType w:val="hybridMultilevel"/>
     <w:tmpl w:val="85B8533C"/>
@@ -16397,7 +18268,7 @@
       </w:pPr>
     </w:lvl>
   </w:abstractNum>
-  <w:abstractNum w:abstractNumId="24" w15:restartNumberingAfterBreak="0">
+  <w:abstractNum w:abstractNumId="25" w15:restartNumberingAfterBreak="0">
     <w:nsid w:val="4A99148A"/>
     <w:multiLevelType w:val="hybridMultilevel"/>
     <w:tmpl w:val="99468488"/>
@@ -16486,7 +18357,7 @@
       </w:pPr>
     </w:lvl>
   </w:abstractNum>
-  <w:abstractNum w:abstractNumId="25" w15:restartNumberingAfterBreak="0">
+  <w:abstractNum w:abstractNumId="26" w15:restartNumberingAfterBreak="0">
     <w:nsid w:val="4AFE3D50"/>
     <w:multiLevelType w:val="hybridMultilevel"/>
     <w:tmpl w:val="50D8CB38"/>
@@ -16575,7 +18446,7 @@
       </w:pPr>
     </w:lvl>
   </w:abstractNum>
-  <w:abstractNum w:abstractNumId="26" w15:restartNumberingAfterBreak="0">
+  <w:abstractNum w:abstractNumId="27" w15:restartNumberingAfterBreak="0">
     <w:nsid w:val="4BBD4D07"/>
     <w:multiLevelType w:val="hybridMultilevel"/>
     <w:tmpl w:val="C3923A22"/>
@@ -16664,7 +18535,7 @@
       </w:pPr>
     </w:lvl>
   </w:abstractNum>
-  <w:abstractNum w:abstractNumId="27" w15:restartNumberingAfterBreak="0">
+  <w:abstractNum w:abstractNumId="28" w15:restartNumberingAfterBreak="0">
     <w:nsid w:val="4F03590E"/>
     <w:multiLevelType w:val="hybridMultilevel"/>
     <w:tmpl w:val="3A4E49F6"/>
@@ -16753,7 +18624,7 @@
       </w:pPr>
     </w:lvl>
   </w:abstractNum>
-  <w:abstractNum w:abstractNumId="28" w15:restartNumberingAfterBreak="0">
+  <w:abstractNum w:abstractNumId="29" w15:restartNumberingAfterBreak="0">
     <w:nsid w:val="50B27567"/>
     <w:multiLevelType w:val="hybridMultilevel"/>
     <w:tmpl w:val="BEF440B4"/>
@@ -16842,7 +18713,7 @@
       </w:pPr>
     </w:lvl>
   </w:abstractNum>
-  <w:abstractNum w:abstractNumId="29" w15:restartNumberingAfterBreak="0">
+  <w:abstractNum w:abstractNumId="30" w15:restartNumberingAfterBreak="0">
     <w:nsid w:val="51CA0B5A"/>
     <w:multiLevelType w:val="hybridMultilevel"/>
     <w:tmpl w:val="4050AF40"/>
@@ -16931,7 +18802,7 @@
       </w:pPr>
     </w:lvl>
   </w:abstractNum>
-  <w:abstractNum w:abstractNumId="30" w15:restartNumberingAfterBreak="0">
+  <w:abstractNum w:abstractNumId="31" w15:restartNumberingAfterBreak="0">
     <w:nsid w:val="52263D7B"/>
     <w:multiLevelType w:val="hybridMultilevel"/>
     <w:tmpl w:val="62F4B00E"/>
@@ -17020,7 +18891,7 @@
       </w:pPr>
     </w:lvl>
   </w:abstractNum>
-  <w:abstractNum w:abstractNumId="31" w15:restartNumberingAfterBreak="0">
+  <w:abstractNum w:abstractNumId="32" w15:restartNumberingAfterBreak="0">
     <w:nsid w:val="52931EB5"/>
     <w:multiLevelType w:val="hybridMultilevel"/>
     <w:tmpl w:val="1E9462E0"/>
@@ -17045,7 +18916,7 @@
         <w:ind w:left="1440" w:hanging="360"/>
       </w:pPr>
     </w:lvl>
-    <w:lvl w:ilvl="2" w:tplc="0409001B" w:tentative="1">
+    <w:lvl w:ilvl="2" w:tplc="0409001B">
       <w:start w:val="1"/>
       <w:numFmt w:val="lowerRoman"/>
       <w:lvlText w:val="%3."/>
@@ -17109,7 +18980,7 @@
       </w:pPr>
     </w:lvl>
   </w:abstractNum>
-  <w:abstractNum w:abstractNumId="32" w15:restartNumberingAfterBreak="0">
+  <w:abstractNum w:abstractNumId="33" w15:restartNumberingAfterBreak="0">
     <w:nsid w:val="52984E14"/>
     <w:multiLevelType w:val="hybridMultilevel"/>
     <w:tmpl w:val="F9B40992"/>
@@ -17198,7 +19069,7 @@
       </w:pPr>
     </w:lvl>
   </w:abstractNum>
-  <w:abstractNum w:abstractNumId="33" w15:restartNumberingAfterBreak="0">
+  <w:abstractNum w:abstractNumId="34" w15:restartNumberingAfterBreak="0">
     <w:nsid w:val="5468712E"/>
     <w:multiLevelType w:val="hybridMultilevel"/>
     <w:tmpl w:val="E2AC5DF4"/>
@@ -17287,7 +19158,7 @@
       </w:pPr>
     </w:lvl>
   </w:abstractNum>
-  <w:abstractNum w:abstractNumId="34" w15:restartNumberingAfterBreak="0">
+  <w:abstractNum w:abstractNumId="35" w15:restartNumberingAfterBreak="0">
     <w:nsid w:val="55514AFB"/>
     <w:multiLevelType w:val="hybridMultilevel"/>
     <w:tmpl w:val="6B306912"/>
@@ -17376,7 +19247,7 @@
       </w:pPr>
     </w:lvl>
   </w:abstractNum>
-  <w:abstractNum w:abstractNumId="35" w15:restartNumberingAfterBreak="0">
+  <w:abstractNum w:abstractNumId="36" w15:restartNumberingAfterBreak="0">
     <w:nsid w:val="55A55919"/>
     <w:multiLevelType w:val="hybridMultilevel"/>
     <w:tmpl w:val="2E421574"/>
@@ -17465,7 +19336,7 @@
       </w:pPr>
     </w:lvl>
   </w:abstractNum>
-  <w:abstractNum w:abstractNumId="36" w15:restartNumberingAfterBreak="0">
+  <w:abstractNum w:abstractNumId="37" w15:restartNumberingAfterBreak="0">
     <w:nsid w:val="60363A13"/>
     <w:multiLevelType w:val="hybridMultilevel"/>
     <w:tmpl w:val="B04AAB1A"/>
@@ -17554,7 +19425,7 @@
       </w:pPr>
     </w:lvl>
   </w:abstractNum>
-  <w:abstractNum w:abstractNumId="37" w15:restartNumberingAfterBreak="0">
+  <w:abstractNum w:abstractNumId="38" w15:restartNumberingAfterBreak="0">
     <w:nsid w:val="60626A77"/>
     <w:multiLevelType w:val="hybridMultilevel"/>
     <w:tmpl w:val="48B221C0"/>
@@ -17643,7 +19514,7 @@
       </w:pPr>
     </w:lvl>
   </w:abstractNum>
-  <w:abstractNum w:abstractNumId="38" w15:restartNumberingAfterBreak="0">
+  <w:abstractNum w:abstractNumId="39" w15:restartNumberingAfterBreak="0">
     <w:nsid w:val="61B3585B"/>
     <w:multiLevelType w:val="hybridMultilevel"/>
     <w:tmpl w:val="D4E4E666"/>
@@ -17732,7 +19603,7 @@
       </w:pPr>
     </w:lvl>
   </w:abstractNum>
-  <w:abstractNum w:abstractNumId="39" w15:restartNumberingAfterBreak="0">
+  <w:abstractNum w:abstractNumId="40" w15:restartNumberingAfterBreak="0">
     <w:nsid w:val="64FF4CC7"/>
     <w:multiLevelType w:val="hybridMultilevel"/>
     <w:tmpl w:val="D4462214"/>
@@ -17823,7 +19694,7 @@
       </w:pPr>
     </w:lvl>
   </w:abstractNum>
-  <w:abstractNum w:abstractNumId="40" w15:restartNumberingAfterBreak="0">
+  <w:abstractNum w:abstractNumId="41" w15:restartNumberingAfterBreak="0">
     <w:nsid w:val="6A0630C4"/>
     <w:multiLevelType w:val="hybridMultilevel"/>
     <w:tmpl w:val="ED6E30FE"/>
@@ -17912,7 +19783,7 @@
       </w:pPr>
     </w:lvl>
   </w:abstractNum>
-  <w:abstractNum w:abstractNumId="41" w15:restartNumberingAfterBreak="0">
+  <w:abstractNum w:abstractNumId="42" w15:restartNumberingAfterBreak="0">
     <w:nsid w:val="6AD35E49"/>
     <w:multiLevelType w:val="hybridMultilevel"/>
     <w:tmpl w:val="DA5A70E8"/>
@@ -18001,7 +19872,7 @@
       </w:pPr>
     </w:lvl>
   </w:abstractNum>
-  <w:abstractNum w:abstractNumId="42" w15:restartNumberingAfterBreak="0">
+  <w:abstractNum w:abstractNumId="43" w15:restartNumberingAfterBreak="0">
     <w:nsid w:val="71AD45D0"/>
     <w:multiLevelType w:val="hybridMultilevel"/>
     <w:tmpl w:val="B1B02D9A"/>
@@ -18092,7 +19963,7 @@
       </w:pPr>
     </w:lvl>
   </w:abstractNum>
-  <w:abstractNum w:abstractNumId="43" w15:restartNumberingAfterBreak="0">
+  <w:abstractNum w:abstractNumId="44" w15:restartNumberingAfterBreak="0">
     <w:nsid w:val="76014E3B"/>
     <w:multiLevelType w:val="hybridMultilevel"/>
     <w:tmpl w:val="C16A998C"/>
@@ -18181,7 +20052,7 @@
       </w:pPr>
     </w:lvl>
   </w:abstractNum>
-  <w:abstractNum w:abstractNumId="44" w15:restartNumberingAfterBreak="0">
+  <w:abstractNum w:abstractNumId="45" w15:restartNumberingAfterBreak="0">
     <w:nsid w:val="760C7F4B"/>
     <w:multiLevelType w:val="hybridMultilevel"/>
     <w:tmpl w:val="F678FA4E"/>
@@ -18270,7 +20141,7 @@
       </w:pPr>
     </w:lvl>
   </w:abstractNum>
-  <w:abstractNum w:abstractNumId="45" w15:restartNumberingAfterBreak="0">
+  <w:abstractNum w:abstractNumId="46" w15:restartNumberingAfterBreak="0">
     <w:nsid w:val="7C7D1B3A"/>
     <w:multiLevelType w:val="hybridMultilevel"/>
     <w:tmpl w:val="84124FE0"/>
@@ -18359,7 +20230,7 @@
       </w:pPr>
     </w:lvl>
   </w:abstractNum>
-  <w:abstractNum w:abstractNumId="46" w15:restartNumberingAfterBreak="0">
+  <w:abstractNum w:abstractNumId="47" w15:restartNumberingAfterBreak="0">
     <w:nsid w:val="7F8023B9"/>
     <w:multiLevelType w:val="hybridMultilevel"/>
     <w:tmpl w:val="9AE4BC9C"/>
@@ -18449,145 +20320,148 @@
     </w:lvl>
   </w:abstractNum>
   <w:num w:numId="1" w16cid:durableId="877083392">
-    <w:abstractNumId w:val="2"/>
+    <w:abstractNumId w:val="3"/>
   </w:num>
   <w:num w:numId="2" w16cid:durableId="918096497">
-    <w:abstractNumId w:val="43"/>
+    <w:abstractNumId w:val="44"/>
   </w:num>
   <w:num w:numId="3" w16cid:durableId="1845314271">
-    <w:abstractNumId w:val="40"/>
+    <w:abstractNumId w:val="41"/>
   </w:num>
   <w:num w:numId="4" w16cid:durableId="1199270990">
-    <w:abstractNumId w:val="27"/>
+    <w:abstractNumId w:val="28"/>
   </w:num>
   <w:num w:numId="5" w16cid:durableId="1769689025">
-    <w:abstractNumId w:val="38"/>
+    <w:abstractNumId w:val="39"/>
   </w:num>
   <w:num w:numId="6" w16cid:durableId="765465029">
-    <w:abstractNumId w:val="15"/>
+    <w:abstractNumId w:val="16"/>
   </w:num>
   <w:num w:numId="7" w16cid:durableId="287590158">
-    <w:abstractNumId w:val="16"/>
+    <w:abstractNumId w:val="17"/>
   </w:num>
   <w:num w:numId="8" w16cid:durableId="241840696">
-    <w:abstractNumId w:val="44"/>
+    <w:abstractNumId w:val="45"/>
   </w:num>
   <w:num w:numId="9" w16cid:durableId="615911383">
-    <w:abstractNumId w:val="46"/>
+    <w:abstractNumId w:val="47"/>
   </w:num>
   <w:num w:numId="10" w16cid:durableId="643051716">
-    <w:abstractNumId w:val="4"/>
+    <w:abstractNumId w:val="5"/>
   </w:num>
   <w:num w:numId="11" w16cid:durableId="1494569274">
-    <w:abstractNumId w:val="24"/>
+    <w:abstractNumId w:val="25"/>
   </w:num>
   <w:num w:numId="12" w16cid:durableId="567228714">
-    <w:abstractNumId w:val="34"/>
+    <w:abstractNumId w:val="35"/>
   </w:num>
   <w:num w:numId="13" w16cid:durableId="611984415">
-    <w:abstractNumId w:val="29"/>
+    <w:abstractNumId w:val="30"/>
   </w:num>
   <w:num w:numId="14" w16cid:durableId="1300762070">
-    <w:abstractNumId w:val="12"/>
+    <w:abstractNumId w:val="13"/>
   </w:num>
   <w:num w:numId="15" w16cid:durableId="105077941">
-    <w:abstractNumId w:val="25"/>
+    <w:abstractNumId w:val="26"/>
   </w:num>
   <w:num w:numId="16" w16cid:durableId="2056931249">
-    <w:abstractNumId w:val="11"/>
+    <w:abstractNumId w:val="12"/>
   </w:num>
   <w:num w:numId="17" w16cid:durableId="967322930">
     <w:abstractNumId w:val="1"/>
   </w:num>
   <w:num w:numId="18" w16cid:durableId="2011564816">
-    <w:abstractNumId w:val="26"/>
+    <w:abstractNumId w:val="27"/>
   </w:num>
   <w:num w:numId="19" w16cid:durableId="1486701346">
-    <w:abstractNumId w:val="42"/>
+    <w:abstractNumId w:val="43"/>
   </w:num>
   <w:num w:numId="20" w16cid:durableId="1611470256">
-    <w:abstractNumId w:val="35"/>
+    <w:abstractNumId w:val="36"/>
   </w:num>
   <w:num w:numId="21" w16cid:durableId="1090349719">
+    <w:abstractNumId w:val="24"/>
+  </w:num>
+  <w:num w:numId="22" w16cid:durableId="1540705157">
+    <w:abstractNumId w:val="14"/>
+  </w:num>
+  <w:num w:numId="23" w16cid:durableId="1342314959">
+    <w:abstractNumId w:val="19"/>
+  </w:num>
+  <w:num w:numId="24" w16cid:durableId="1778594897">
+    <w:abstractNumId w:val="22"/>
+  </w:num>
+  <w:num w:numId="25" w16cid:durableId="1210188177">
+    <w:abstractNumId w:val="37"/>
+  </w:num>
+  <w:num w:numId="26" w16cid:durableId="1023167042">
+    <w:abstractNumId w:val="15"/>
+  </w:num>
+  <w:num w:numId="27" w16cid:durableId="265961136">
+    <w:abstractNumId w:val="33"/>
+  </w:num>
+  <w:num w:numId="28" w16cid:durableId="220412887">
+    <w:abstractNumId w:val="34"/>
+  </w:num>
+  <w:num w:numId="29" w16cid:durableId="1737124884">
+    <w:abstractNumId w:val="18"/>
+  </w:num>
+  <w:num w:numId="30" w16cid:durableId="226234621">
+    <w:abstractNumId w:val="29"/>
+  </w:num>
+  <w:num w:numId="31" w16cid:durableId="550534990">
+    <w:abstractNumId w:val="46"/>
+  </w:num>
+  <w:num w:numId="32" w16cid:durableId="571891901">
+    <w:abstractNumId w:val="9"/>
+  </w:num>
+  <w:num w:numId="33" w16cid:durableId="1535461834">
+    <w:abstractNumId w:val="4"/>
+  </w:num>
+  <w:num w:numId="34" w16cid:durableId="45178820">
+    <w:abstractNumId w:val="7"/>
+  </w:num>
+  <w:num w:numId="35" w16cid:durableId="527646943">
     <w:abstractNumId w:val="23"/>
   </w:num>
-  <w:num w:numId="22" w16cid:durableId="1540705157">
-    <w:abstractNumId w:val="13"/>
-  </w:num>
-  <w:num w:numId="23" w16cid:durableId="1342314959">
-    <w:abstractNumId w:val="18"/>
-  </w:num>
-  <w:num w:numId="24" w16cid:durableId="1778594897">
-    <w:abstractNumId w:val="21"/>
-  </w:num>
-  <w:num w:numId="25" w16cid:durableId="1210188177">
-    <w:abstractNumId w:val="36"/>
-  </w:num>
-  <w:num w:numId="26" w16cid:durableId="1023167042">
-    <w:abstractNumId w:val="14"/>
-  </w:num>
-  <w:num w:numId="27" w16cid:durableId="265961136">
-    <w:abstractNumId w:val="32"/>
-  </w:num>
-  <w:num w:numId="28" w16cid:durableId="220412887">
-    <w:abstractNumId w:val="33"/>
-  </w:num>
-  <w:num w:numId="29" w16cid:durableId="1737124884">
-    <w:abstractNumId w:val="17"/>
-  </w:num>
-  <w:num w:numId="30" w16cid:durableId="226234621">
-    <w:abstractNumId w:val="28"/>
-  </w:num>
-  <w:num w:numId="31" w16cid:durableId="550534990">
-    <w:abstractNumId w:val="45"/>
-  </w:num>
-  <w:num w:numId="32" w16cid:durableId="571891901">
+  <w:num w:numId="36" w16cid:durableId="1318341568">
     <w:abstractNumId w:val="8"/>
   </w:num>
-  <w:num w:numId="33" w16cid:durableId="1535461834">
-    <w:abstractNumId w:val="3"/>
-  </w:num>
-  <w:num w:numId="34" w16cid:durableId="45178820">
-    <w:abstractNumId w:val="6"/>
-  </w:num>
-  <w:num w:numId="35" w16cid:durableId="527646943">
-    <w:abstractNumId w:val="22"/>
-  </w:num>
-  <w:num w:numId="36" w16cid:durableId="1318341568">
-    <w:abstractNumId w:val="7"/>
-  </w:num>
   <w:num w:numId="37" w16cid:durableId="14307725">
-    <w:abstractNumId w:val="9"/>
+    <w:abstractNumId w:val="10"/>
   </w:num>
   <w:num w:numId="38" w16cid:durableId="1935941515">
     <w:abstractNumId w:val="0"/>
   </w:num>
   <w:num w:numId="39" w16cid:durableId="1174153374">
+    <w:abstractNumId w:val="21"/>
+  </w:num>
+  <w:num w:numId="40" w16cid:durableId="1985160281">
+    <w:abstractNumId w:val="38"/>
+  </w:num>
+  <w:num w:numId="41" w16cid:durableId="1040664628">
+    <w:abstractNumId w:val="31"/>
+  </w:num>
+  <w:num w:numId="42" w16cid:durableId="1176186929">
     <w:abstractNumId w:val="20"/>
   </w:num>
-  <w:num w:numId="40" w16cid:durableId="1985160281">
-    <w:abstractNumId w:val="37"/>
-  </w:num>
-  <w:num w:numId="41" w16cid:durableId="1040664628">
-    <w:abstractNumId w:val="30"/>
-  </w:num>
-  <w:num w:numId="42" w16cid:durableId="1176186929">
-    <w:abstractNumId w:val="19"/>
-  </w:num>
   <w:num w:numId="43" w16cid:durableId="348919398">
-    <w:abstractNumId w:val="41"/>
+    <w:abstractNumId w:val="42"/>
   </w:num>
   <w:num w:numId="44" w16cid:durableId="2093115292">
-    <w:abstractNumId w:val="39"/>
+    <w:abstractNumId w:val="40"/>
   </w:num>
   <w:num w:numId="45" w16cid:durableId="424694789">
-    <w:abstractNumId w:val="10"/>
+    <w:abstractNumId w:val="11"/>
   </w:num>
   <w:num w:numId="46" w16cid:durableId="236404355">
-    <w:abstractNumId w:val="5"/>
+    <w:abstractNumId w:val="6"/>
   </w:num>
   <w:num w:numId="47" w16cid:durableId="1907569230">
-    <w:abstractNumId w:val="31"/>
+    <w:abstractNumId w:val="32"/>
+  </w:num>
+  <w:num w:numId="48" w16cid:durableId="1876262611">
+    <w:abstractNumId w:val="2"/>
   </w:num>
   <w:numIdMacAtCleanup w:val="44"/>
 </w:numbering>

</xml_diff>

<commit_message>
Package, Import and Access Modifier
</commit_message>
<xml_diff>
--- a/docs/CoreJava.docx
+++ b/docs/CoreJava.docx
@@ -12672,7 +12672,7 @@
           <v:shape id="_x0000_i1025" type="#_x0000_t75" style="width:209.35pt;height:71.65pt" o:ole="">
             <v:imagedata r:id="rId24" o:title=""/>
           </v:shape>
-          <o:OLEObject Type="Embed" ProgID="PBrush" ShapeID="_x0000_i1025" DrawAspect="Content" ObjectID="_1727331602" r:id="rId25"/>
+          <o:OLEObject Type="Embed" ProgID="PBrush" ShapeID="_x0000_i1025" DrawAspect="Content" ObjectID="_1727417342" r:id="rId25"/>
         </w:object>
       </w:r>
     </w:p>
@@ -15833,9 +15833,21 @@
           <w:ilvl w:val="0"/>
           <w:numId w:val="48"/>
         </w:numPr>
-      </w:pPr>
-      <w:r>
+        <w:rPr>
+          <w:u w:val="single"/>
+        </w:rPr>
+      </w:pPr>
+      <w:r>
+        <w:rPr>
+          <w:u w:val="single"/>
+        </w:rPr>
         <w:t xml:space="preserve">Package </w:t>
+      </w:r>
+      <w:r>
+        <w:rPr>
+          <w:u w:val="single"/>
+        </w:rPr>
+        <w:t>statement</w:t>
       </w:r>
     </w:p>
     <w:p>
@@ -15990,28 +16002,1160 @@
       <w:pPr>
         <w:pStyle w:val="NoSpacing"/>
         <w:ind w:left="2160"/>
-      </w:pPr>
-      <w:r>
-        <w:t xml:space="preserve">package </w:t>
-      </w:r>
-      <w:proofErr w:type="spellStart"/>
+        <w:rPr>
+          <w:b/>
+          <w:bCs/>
+        </w:rPr>
+      </w:pPr>
+      <w:r>
+        <w:rPr>
+          <w:b/>
+          <w:bCs/>
+        </w:rPr>
+        <w:t>package pack</w:t>
+      </w:r>
+      <w:r>
+        <w:rPr>
+          <w:b/>
+          <w:bCs/>
+        </w:rPr>
+        <w:t>age</w:t>
+      </w:r>
+      <w:r>
+        <w:rPr>
+          <w:b/>
+          <w:bCs/>
+        </w:rPr>
+        <w:t>Name</w:t>
+      </w:r>
+      <w:r>
+        <w:rPr>
+          <w:b/>
+          <w:bCs/>
+        </w:rPr>
+        <w:t>1</w:t>
+      </w:r>
+      <w:r>
+        <w:rPr>
+          <w:b/>
+          <w:bCs/>
+        </w:rPr>
+        <w:t>.packageName</w:t>
+      </w:r>
+      <w:r>
+        <w:rPr>
+          <w:b/>
+          <w:bCs/>
+        </w:rPr>
+        <w:t>2</w:t>
+      </w:r>
+      <w:r>
+        <w:rPr>
+          <w:b/>
+          <w:bCs/>
+        </w:rPr>
+        <w:t>;</w:t>
+      </w:r>
+    </w:p>
+    <w:p>
+      <w:pPr>
+        <w:pStyle w:val="NoSpacing"/>
+      </w:pPr>
+    </w:p>
+    <w:p>
+      <w:pPr>
+        <w:pStyle w:val="NoSpacing"/>
+        <w:numPr>
+          <w:ilvl w:val="0"/>
+          <w:numId w:val="48"/>
+        </w:numPr>
+        <w:rPr>
+          <w:b/>
+          <w:bCs/>
+          <w:u w:val="single"/>
+        </w:rPr>
+      </w:pPr>
+      <w:r>
+        <w:rPr>
+          <w:u w:val="single"/>
+        </w:rPr>
+        <w:t>Import Statement</w:t>
+      </w:r>
+      <w:r>
+        <w:rPr>
+          <w:b/>
+          <w:bCs/>
+          <w:u w:val="single"/>
+        </w:rPr>
+        <w:t xml:space="preserve"> </w:t>
+      </w:r>
+    </w:p>
+    <w:p>
+      <w:pPr>
+        <w:pStyle w:val="NoSpacing"/>
+        <w:numPr>
+          <w:ilvl w:val="1"/>
+          <w:numId w:val="48"/>
+        </w:numPr>
+      </w:pPr>
+      <w:r>
+        <w:t>Import statement is use to import the classes from one package to another.</w:t>
+      </w:r>
+    </w:p>
+    <w:p>
+      <w:pPr>
+        <w:pStyle w:val="NoSpacing"/>
+        <w:numPr>
+          <w:ilvl w:val="1"/>
+          <w:numId w:val="48"/>
+        </w:numPr>
+      </w:pPr>
+      <w:r>
+        <w:t>Rules to use import statement</w:t>
+      </w:r>
+    </w:p>
+    <w:p>
+      <w:pPr>
+        <w:pStyle w:val="NoSpacing"/>
+        <w:numPr>
+          <w:ilvl w:val="2"/>
+          <w:numId w:val="48"/>
+        </w:numPr>
+      </w:pPr>
+      <w:r>
+        <w:t>Import statement must be after a package statement.</w:t>
+      </w:r>
+    </w:p>
+    <w:p>
+      <w:pPr>
+        <w:pStyle w:val="NoSpacing"/>
+        <w:numPr>
+          <w:ilvl w:val="2"/>
+          <w:numId w:val="48"/>
+        </w:numPr>
+      </w:pPr>
+      <w:r>
+        <w:t>There can be a more than one package statement in a file.</w:t>
+      </w:r>
+    </w:p>
+    <w:p>
+      <w:pPr>
+        <w:pStyle w:val="NoSpacing"/>
+        <w:numPr>
+          <w:ilvl w:val="2"/>
+          <w:numId w:val="48"/>
+        </w:numPr>
+      </w:pPr>
+      <w:r>
+        <w:t xml:space="preserve">Import statement must be </w:t>
+      </w:r>
       <w:proofErr w:type="gramStart"/>
       <w:r>
-        <w:t>pack</w:t>
-      </w:r>
-      <w:r>
-        <w:t>age</w:t>
-      </w:r>
-      <w:r>
-        <w:t>Name.packageName</w:t>
-      </w:r>
-      <w:proofErr w:type="spellEnd"/>
-      <w:r>
-        <w:t>..</w:t>
+        <w:t>outside  class</w:t>
       </w:r>
       <w:proofErr w:type="gramEnd"/>
       <w:r>
+        <w:t>.</w:t>
+      </w:r>
+    </w:p>
+    <w:p>
+      <w:pPr>
+        <w:pStyle w:val="NoSpacing"/>
+        <w:numPr>
+          <w:ilvl w:val="2"/>
+          <w:numId w:val="48"/>
+        </w:numPr>
+      </w:pPr>
+      <w:r>
+        <w:t>Import stamen is applicable for all the classes from the file.</w:t>
+      </w:r>
+    </w:p>
+    <w:p>
+      <w:pPr>
+        <w:pStyle w:val="NoSpacing"/>
+        <w:numPr>
+          <w:ilvl w:val="2"/>
+          <w:numId w:val="48"/>
+        </w:numPr>
+      </w:pPr>
+      <w:r>
+        <w:t>Syntax:</w:t>
+      </w:r>
+    </w:p>
+    <w:p>
+      <w:pPr>
+        <w:pStyle w:val="NoSpacing"/>
+        <w:ind w:left="2160"/>
+        <w:rPr>
+          <w:b/>
+          <w:bCs/>
+        </w:rPr>
+      </w:pPr>
+      <w:r>
+        <w:rPr>
+          <w:b/>
+          <w:bCs/>
+        </w:rPr>
+        <w:t>import package1.package</w:t>
+      </w:r>
+      <w:proofErr w:type="gramStart"/>
+      <w:r>
+        <w:rPr>
+          <w:b/>
+          <w:bCs/>
+        </w:rPr>
+        <w:t>2</w:t>
+      </w:r>
+      <w:r>
+        <w:rPr>
+          <w:b/>
+          <w:bCs/>
+        </w:rPr>
+        <w:t>.Class</w:t>
+      </w:r>
+      <w:proofErr w:type="gramEnd"/>
+      <w:r>
+        <w:rPr>
+          <w:b/>
+          <w:bCs/>
+        </w:rPr>
         <w:t>;</w:t>
+      </w:r>
+    </w:p>
+    <w:p>
+      <w:pPr>
+        <w:pStyle w:val="NoSpacing"/>
+        <w:ind w:left="2160"/>
+      </w:pPr>
+      <w:r>
+        <w:tab/>
+        <w:t xml:space="preserve">you can import single class from a package </w:t>
+      </w:r>
+    </w:p>
+    <w:p>
+      <w:pPr>
+        <w:pStyle w:val="NoSpacing"/>
+        <w:ind w:left="2160"/>
+        <w:rPr>
+          <w:b/>
+          <w:bCs/>
+        </w:rPr>
+      </w:pPr>
+      <w:r>
+        <w:rPr>
+          <w:b/>
+          <w:bCs/>
+        </w:rPr>
+        <w:t>import package1.package</w:t>
+      </w:r>
+      <w:proofErr w:type="gramStart"/>
+      <w:r>
+        <w:rPr>
+          <w:b/>
+          <w:bCs/>
+        </w:rPr>
+        <w:t>2</w:t>
+      </w:r>
+      <w:r>
+        <w:rPr>
+          <w:b/>
+          <w:bCs/>
+        </w:rPr>
+        <w:t>.</w:t>
+      </w:r>
+      <w:r>
+        <w:rPr>
+          <w:b/>
+          <w:bCs/>
+        </w:rPr>
+        <w:t>*</w:t>
+      </w:r>
+      <w:proofErr w:type="gramEnd"/>
+      <w:r>
+        <w:rPr>
+          <w:b/>
+          <w:bCs/>
+        </w:rPr>
+        <w:t>;</w:t>
+      </w:r>
+      <w:r>
+        <w:rPr>
+          <w:b/>
+          <w:bCs/>
+        </w:rPr>
+        <w:t xml:space="preserve"> </w:t>
+      </w:r>
+    </w:p>
+    <w:p>
+      <w:pPr>
+        <w:pStyle w:val="NoSpacing"/>
+        <w:ind w:left="2160"/>
+      </w:pPr>
+      <w:r>
+        <w:tab/>
+      </w:r>
+      <w:r>
+        <w:t xml:space="preserve">you can import </w:t>
+      </w:r>
+      <w:r>
+        <w:t>multiple</w:t>
+      </w:r>
+      <w:r>
+        <w:t xml:space="preserve"> class</w:t>
+      </w:r>
+      <w:r>
+        <w:t>es</w:t>
+      </w:r>
+      <w:r>
+        <w:t xml:space="preserve"> from a package</w:t>
+      </w:r>
+    </w:p>
+    <w:p>
+      <w:r>
+        <w:br w:type="page"/>
+      </w:r>
+    </w:p>
+    <w:p>
+      <w:pPr>
+        <w:pStyle w:val="NoSpacing"/>
+        <w:rPr>
+          <w:u w:val="single"/>
+        </w:rPr>
+      </w:pPr>
+      <w:r>
+        <w:rPr>
+          <w:u w:val="single"/>
+        </w:rPr>
+        <w:lastRenderedPageBreak/>
+        <w:t>Access Modifier</w:t>
+      </w:r>
+    </w:p>
+    <w:p>
+      <w:pPr>
+        <w:pStyle w:val="NoSpacing"/>
+        <w:numPr>
+          <w:ilvl w:val="0"/>
+          <w:numId w:val="49"/>
+        </w:numPr>
+      </w:pPr>
+      <w:r>
+        <w:t>It is a way to restrict the access of properties from another class</w:t>
+      </w:r>
+    </w:p>
+    <w:p>
+      <w:pPr>
+        <w:pStyle w:val="NoSpacing"/>
+        <w:numPr>
+          <w:ilvl w:val="0"/>
+          <w:numId w:val="49"/>
+        </w:numPr>
+      </w:pPr>
+      <w:r>
+        <w:t>There are 4 access modifiers</w:t>
+      </w:r>
+    </w:p>
+    <w:p>
+      <w:pPr>
+        <w:pStyle w:val="NoSpacing"/>
+        <w:numPr>
+          <w:ilvl w:val="1"/>
+          <w:numId w:val="49"/>
+        </w:numPr>
+      </w:pPr>
+      <w:r>
+        <w:t>Public</w:t>
+      </w:r>
+    </w:p>
+    <w:p>
+      <w:pPr>
+        <w:pStyle w:val="NoSpacing"/>
+        <w:numPr>
+          <w:ilvl w:val="1"/>
+          <w:numId w:val="49"/>
+        </w:numPr>
+      </w:pPr>
+      <w:r>
+        <w:t>Private</w:t>
+      </w:r>
+    </w:p>
+    <w:p>
+      <w:pPr>
+        <w:pStyle w:val="NoSpacing"/>
+        <w:numPr>
+          <w:ilvl w:val="1"/>
+          <w:numId w:val="49"/>
+        </w:numPr>
+      </w:pPr>
+      <w:r>
+        <w:t>Protected</w:t>
+      </w:r>
+    </w:p>
+    <w:p>
+      <w:pPr>
+        <w:pStyle w:val="NoSpacing"/>
+        <w:numPr>
+          <w:ilvl w:val="1"/>
+          <w:numId w:val="49"/>
+        </w:numPr>
+      </w:pPr>
+      <w:r>
+        <w:t>Default/package</w:t>
+      </w:r>
+    </w:p>
+    <w:p>
+      <w:pPr>
+        <w:pStyle w:val="NoSpacing"/>
+        <w:ind w:left="1440"/>
+      </w:pPr>
+    </w:p>
+    <w:tbl>
+      <w:tblPr>
+        <w:tblStyle w:val="TableGrid"/>
+        <w:tblW w:w="0" w:type="auto"/>
+        <w:tblLook w:val="04A0" w:firstRow="1" w:lastRow="0" w:firstColumn="1" w:lastColumn="0" w:noHBand="0" w:noVBand="1"/>
+      </w:tblPr>
+      <w:tblGrid>
+        <w:gridCol w:w="2434"/>
+        <w:gridCol w:w="1357"/>
+        <w:gridCol w:w="1358"/>
+        <w:gridCol w:w="1414"/>
+        <w:gridCol w:w="1414"/>
+        <w:gridCol w:w="1373"/>
+      </w:tblGrid>
+      <w:tr>
+        <w:tc>
+          <w:tcPr>
+            <w:tcW w:w="2434" w:type="dxa"/>
+          </w:tcPr>
+          <w:p>
+            <w:pPr>
+              <w:pStyle w:val="NoSpacing"/>
+              <w:rPr>
+                <w:b/>
+                <w:bCs/>
+              </w:rPr>
+            </w:pPr>
+            <w:r>
+              <w:rPr>
+                <w:b/>
+                <w:bCs/>
+              </w:rPr>
+              <w:t>Access Modifier</w:t>
+            </w:r>
+          </w:p>
+        </w:tc>
+        <w:tc>
+          <w:tcPr>
+            <w:tcW w:w="1357" w:type="dxa"/>
+            <w:shd w:val="clear" w:color="auto" w:fill="F2F2F2" w:themeFill="background1" w:themeFillShade="F2"/>
+          </w:tcPr>
+          <w:p>
+            <w:pPr>
+              <w:pStyle w:val="NoSpacing"/>
+            </w:pPr>
+            <w:r>
+              <w:t>Properties Access in same class</w:t>
+            </w:r>
+          </w:p>
+        </w:tc>
+        <w:tc>
+          <w:tcPr>
+            <w:tcW w:w="1358" w:type="dxa"/>
+            <w:shd w:val="clear" w:color="auto" w:fill="B4C6E7" w:themeFill="accent1" w:themeFillTint="66"/>
+          </w:tcPr>
+          <w:p>
+            <w:pPr>
+              <w:pStyle w:val="NoSpacing"/>
+            </w:pPr>
+            <w:r>
+              <w:t xml:space="preserve">Properties access in different class form same package using </w:t>
+            </w:r>
+            <w:r>
+              <w:rPr>
+                <w:b/>
+                <w:bCs/>
+              </w:rPr>
+              <w:t>Object</w:t>
+            </w:r>
+          </w:p>
+        </w:tc>
+        <w:tc>
+          <w:tcPr>
+            <w:tcW w:w="1414" w:type="dxa"/>
+            <w:shd w:val="clear" w:color="auto" w:fill="B4C6E7" w:themeFill="accent1" w:themeFillTint="66"/>
+          </w:tcPr>
+          <w:p>
+            <w:pPr>
+              <w:pStyle w:val="NoSpacing"/>
+            </w:pPr>
+            <w:r>
+              <w:t xml:space="preserve">Propertied access in different class </w:t>
+            </w:r>
+            <w:proofErr w:type="gramStart"/>
+            <w:r>
+              <w:t>form</w:t>
+            </w:r>
+            <w:proofErr w:type="gramEnd"/>
+            <w:r>
+              <w:t xml:space="preserve"> same package using </w:t>
+            </w:r>
+            <w:r>
+              <w:rPr>
+                <w:b/>
+                <w:bCs/>
+              </w:rPr>
+              <w:t>Inheritance</w:t>
+            </w:r>
+          </w:p>
+        </w:tc>
+        <w:tc>
+          <w:tcPr>
+            <w:tcW w:w="1414" w:type="dxa"/>
+            <w:shd w:val="clear" w:color="auto" w:fill="F7CAAC" w:themeFill="accent2" w:themeFillTint="66"/>
+          </w:tcPr>
+          <w:p>
+            <w:pPr>
+              <w:pStyle w:val="NoSpacing"/>
+            </w:pPr>
+            <w:r>
+              <w:t xml:space="preserve">Propertied access in different class </w:t>
+            </w:r>
+            <w:proofErr w:type="gramStart"/>
+            <w:r>
+              <w:t>form</w:t>
+            </w:r>
+            <w:proofErr w:type="gramEnd"/>
+            <w:r>
+              <w:t xml:space="preserve"> </w:t>
+            </w:r>
+            <w:r>
+              <w:t>different</w:t>
+            </w:r>
+            <w:r>
+              <w:t xml:space="preserve"> package using </w:t>
+            </w:r>
+            <w:r>
+              <w:rPr>
+                <w:b/>
+                <w:bCs/>
+              </w:rPr>
+              <w:t>Inheritance</w:t>
+            </w:r>
+          </w:p>
+        </w:tc>
+        <w:tc>
+          <w:tcPr>
+            <w:tcW w:w="1373" w:type="dxa"/>
+            <w:shd w:val="clear" w:color="auto" w:fill="F7CAAC" w:themeFill="accent2" w:themeFillTint="66"/>
+          </w:tcPr>
+          <w:p>
+            <w:pPr>
+              <w:pStyle w:val="NoSpacing"/>
+            </w:pPr>
+            <w:r>
+              <w:t xml:space="preserve">Propertied access in different class </w:t>
+            </w:r>
+            <w:proofErr w:type="gramStart"/>
+            <w:r>
+              <w:t>form</w:t>
+            </w:r>
+            <w:proofErr w:type="gramEnd"/>
+            <w:r>
+              <w:t xml:space="preserve"> different package using </w:t>
+            </w:r>
+            <w:r>
+              <w:rPr>
+                <w:b/>
+                <w:bCs/>
+              </w:rPr>
+              <w:t>Object</w:t>
+            </w:r>
+          </w:p>
+        </w:tc>
+      </w:tr>
+      <w:tr>
+        <w:tc>
+          <w:tcPr>
+            <w:tcW w:w="2434" w:type="dxa"/>
+          </w:tcPr>
+          <w:p>
+            <w:pPr>
+              <w:pStyle w:val="NoSpacing"/>
+              <w:rPr>
+                <w:b/>
+                <w:bCs/>
+              </w:rPr>
+            </w:pPr>
+            <w:r>
+              <w:rPr>
+                <w:b/>
+                <w:bCs/>
+              </w:rPr>
+              <w:t>public</w:t>
+            </w:r>
+          </w:p>
+        </w:tc>
+        <w:tc>
+          <w:tcPr>
+            <w:tcW w:w="1357" w:type="dxa"/>
+          </w:tcPr>
+          <w:p>
+            <w:pPr>
+              <w:pStyle w:val="NoSpacing"/>
+              <w:rPr>
+                <w:b/>
+                <w:bCs/>
+              </w:rPr>
+            </w:pPr>
+            <w:r>
+              <w:rPr>
+                <w:b/>
+                <w:bCs/>
+                <w:color w:val="00B050"/>
+              </w:rPr>
+              <w:t>YES</w:t>
+            </w:r>
+          </w:p>
+        </w:tc>
+        <w:tc>
+          <w:tcPr>
+            <w:tcW w:w="1358" w:type="dxa"/>
+          </w:tcPr>
+          <w:p>
+            <w:pPr>
+              <w:pStyle w:val="NoSpacing"/>
+            </w:pPr>
+            <w:r>
+              <w:rPr>
+                <w:b/>
+                <w:bCs/>
+                <w:color w:val="00B050"/>
+              </w:rPr>
+              <w:t>YES</w:t>
+            </w:r>
+          </w:p>
+        </w:tc>
+        <w:tc>
+          <w:tcPr>
+            <w:tcW w:w="1414" w:type="dxa"/>
+          </w:tcPr>
+          <w:p>
+            <w:pPr>
+              <w:pStyle w:val="NoSpacing"/>
+            </w:pPr>
+            <w:r>
+              <w:rPr>
+                <w:b/>
+                <w:bCs/>
+                <w:color w:val="00B050"/>
+              </w:rPr>
+              <w:t>YES</w:t>
+            </w:r>
+          </w:p>
+        </w:tc>
+        <w:tc>
+          <w:tcPr>
+            <w:tcW w:w="1414" w:type="dxa"/>
+          </w:tcPr>
+          <w:p>
+            <w:pPr>
+              <w:pStyle w:val="NoSpacing"/>
+            </w:pPr>
+            <w:r>
+              <w:rPr>
+                <w:b/>
+                <w:bCs/>
+                <w:color w:val="00B050"/>
+              </w:rPr>
+              <w:t>YES</w:t>
+            </w:r>
+          </w:p>
+        </w:tc>
+        <w:tc>
+          <w:tcPr>
+            <w:tcW w:w="1373" w:type="dxa"/>
+          </w:tcPr>
+          <w:p>
+            <w:pPr>
+              <w:pStyle w:val="NoSpacing"/>
+            </w:pPr>
+            <w:r>
+              <w:rPr>
+                <w:b/>
+                <w:bCs/>
+                <w:color w:val="00B050"/>
+              </w:rPr>
+              <w:t>YES</w:t>
+            </w:r>
+          </w:p>
+        </w:tc>
+      </w:tr>
+      <w:tr>
+        <w:tc>
+          <w:tcPr>
+            <w:tcW w:w="2434" w:type="dxa"/>
+          </w:tcPr>
+          <w:p>
+            <w:pPr>
+              <w:pStyle w:val="NoSpacing"/>
+              <w:rPr>
+                <w:b/>
+                <w:bCs/>
+              </w:rPr>
+            </w:pPr>
+            <w:r>
+              <w:rPr>
+                <w:b/>
+                <w:bCs/>
+              </w:rPr>
+              <w:t>protected</w:t>
+            </w:r>
+          </w:p>
+        </w:tc>
+        <w:tc>
+          <w:tcPr>
+            <w:tcW w:w="1357" w:type="dxa"/>
+          </w:tcPr>
+          <w:p>
+            <w:pPr>
+              <w:pStyle w:val="NoSpacing"/>
+            </w:pPr>
+            <w:r>
+              <w:rPr>
+                <w:b/>
+                <w:bCs/>
+                <w:color w:val="00B050"/>
+              </w:rPr>
+              <w:t>YES</w:t>
+            </w:r>
+          </w:p>
+        </w:tc>
+        <w:tc>
+          <w:tcPr>
+            <w:tcW w:w="1358" w:type="dxa"/>
+          </w:tcPr>
+          <w:p>
+            <w:pPr>
+              <w:pStyle w:val="NoSpacing"/>
+            </w:pPr>
+            <w:r>
+              <w:rPr>
+                <w:b/>
+                <w:bCs/>
+                <w:color w:val="00B050"/>
+              </w:rPr>
+              <w:t>YES</w:t>
+            </w:r>
+          </w:p>
+        </w:tc>
+        <w:tc>
+          <w:tcPr>
+            <w:tcW w:w="1414" w:type="dxa"/>
+          </w:tcPr>
+          <w:p>
+            <w:pPr>
+              <w:pStyle w:val="NoSpacing"/>
+            </w:pPr>
+            <w:r>
+              <w:rPr>
+                <w:b/>
+                <w:bCs/>
+                <w:color w:val="00B050"/>
+              </w:rPr>
+              <w:t>YES</w:t>
+            </w:r>
+          </w:p>
+        </w:tc>
+        <w:tc>
+          <w:tcPr>
+            <w:tcW w:w="1414" w:type="dxa"/>
+          </w:tcPr>
+          <w:p>
+            <w:pPr>
+              <w:pStyle w:val="NoSpacing"/>
+            </w:pPr>
+            <w:r>
+              <w:rPr>
+                <w:b/>
+                <w:bCs/>
+                <w:color w:val="00B050"/>
+              </w:rPr>
+              <w:t>YES</w:t>
+            </w:r>
+          </w:p>
+        </w:tc>
+        <w:tc>
+          <w:tcPr>
+            <w:tcW w:w="1373" w:type="dxa"/>
+          </w:tcPr>
+          <w:p>
+            <w:pPr>
+              <w:pStyle w:val="NoSpacing"/>
+              <w:rPr>
+                <w:b/>
+                <w:bCs/>
+              </w:rPr>
+            </w:pPr>
+            <w:r>
+              <w:rPr>
+                <w:b/>
+                <w:bCs/>
+                <w:color w:val="FF0000"/>
+              </w:rPr>
+              <w:t>NO</w:t>
+            </w:r>
+          </w:p>
+        </w:tc>
+      </w:tr>
+      <w:tr>
+        <w:tc>
+          <w:tcPr>
+            <w:tcW w:w="2434" w:type="dxa"/>
+          </w:tcPr>
+          <w:p>
+            <w:pPr>
+              <w:pStyle w:val="NoSpacing"/>
+              <w:rPr>
+                <w:b/>
+                <w:bCs/>
+              </w:rPr>
+            </w:pPr>
+            <w:r>
+              <w:rPr>
+                <w:b/>
+                <w:bCs/>
+              </w:rPr>
+              <w:t>default/</w:t>
+            </w:r>
+            <w:proofErr w:type="gramStart"/>
+            <w:r>
+              <w:rPr>
+                <w:b/>
+                <w:bCs/>
+              </w:rPr>
+              <w:t>package</w:t>
+            </w:r>
+            <w:r>
+              <w:rPr>
+                <w:b/>
+                <w:bCs/>
+              </w:rPr>
+              <w:t>(</w:t>
+            </w:r>
+            <w:proofErr w:type="gramEnd"/>
+            <w:r>
+              <w:rPr>
+                <w:b/>
+                <w:bCs/>
+              </w:rPr>
+              <w:t>applies if not explicitly assign)</w:t>
+            </w:r>
+          </w:p>
+        </w:tc>
+        <w:tc>
+          <w:tcPr>
+            <w:tcW w:w="1357" w:type="dxa"/>
+          </w:tcPr>
+          <w:p>
+            <w:pPr>
+              <w:pStyle w:val="NoSpacing"/>
+            </w:pPr>
+            <w:r>
+              <w:rPr>
+                <w:b/>
+                <w:bCs/>
+                <w:color w:val="00B050"/>
+              </w:rPr>
+              <w:t>YES</w:t>
+            </w:r>
+          </w:p>
+        </w:tc>
+        <w:tc>
+          <w:tcPr>
+            <w:tcW w:w="1358" w:type="dxa"/>
+          </w:tcPr>
+          <w:p>
+            <w:pPr>
+              <w:pStyle w:val="NoSpacing"/>
+            </w:pPr>
+            <w:r>
+              <w:rPr>
+                <w:b/>
+                <w:bCs/>
+                <w:color w:val="00B050"/>
+              </w:rPr>
+              <w:t>YES</w:t>
+            </w:r>
+          </w:p>
+        </w:tc>
+        <w:tc>
+          <w:tcPr>
+            <w:tcW w:w="1414" w:type="dxa"/>
+          </w:tcPr>
+          <w:p>
+            <w:pPr>
+              <w:pStyle w:val="NoSpacing"/>
+            </w:pPr>
+            <w:r>
+              <w:rPr>
+                <w:b/>
+                <w:bCs/>
+                <w:color w:val="00B050"/>
+              </w:rPr>
+              <w:t>YES</w:t>
+            </w:r>
+          </w:p>
+        </w:tc>
+        <w:tc>
+          <w:tcPr>
+            <w:tcW w:w="1414" w:type="dxa"/>
+          </w:tcPr>
+          <w:p>
+            <w:pPr>
+              <w:pStyle w:val="NoSpacing"/>
+            </w:pPr>
+            <w:r>
+              <w:rPr>
+                <w:b/>
+                <w:bCs/>
+                <w:color w:val="FF0000"/>
+              </w:rPr>
+              <w:t>NO</w:t>
+            </w:r>
+          </w:p>
+        </w:tc>
+        <w:tc>
+          <w:tcPr>
+            <w:tcW w:w="1373" w:type="dxa"/>
+          </w:tcPr>
+          <w:p>
+            <w:pPr>
+              <w:pStyle w:val="NoSpacing"/>
+            </w:pPr>
+            <w:r>
+              <w:rPr>
+                <w:b/>
+                <w:bCs/>
+                <w:color w:val="FF0000"/>
+              </w:rPr>
+              <w:t>NO</w:t>
+            </w:r>
+          </w:p>
+        </w:tc>
+      </w:tr>
+      <w:tr>
+        <w:tc>
+          <w:tcPr>
+            <w:tcW w:w="2434" w:type="dxa"/>
+          </w:tcPr>
+          <w:p>
+            <w:pPr>
+              <w:pStyle w:val="NoSpacing"/>
+              <w:rPr>
+                <w:b/>
+                <w:bCs/>
+              </w:rPr>
+            </w:pPr>
+            <w:r>
+              <w:rPr>
+                <w:b/>
+                <w:bCs/>
+              </w:rPr>
+              <w:t>private</w:t>
+            </w:r>
+          </w:p>
+        </w:tc>
+        <w:tc>
+          <w:tcPr>
+            <w:tcW w:w="1357" w:type="dxa"/>
+          </w:tcPr>
+          <w:p>
+            <w:pPr>
+              <w:pStyle w:val="NoSpacing"/>
+            </w:pPr>
+            <w:r>
+              <w:rPr>
+                <w:b/>
+                <w:bCs/>
+                <w:color w:val="00B050"/>
+              </w:rPr>
+              <w:t>YES</w:t>
+            </w:r>
+          </w:p>
+        </w:tc>
+        <w:tc>
+          <w:tcPr>
+            <w:tcW w:w="1358" w:type="dxa"/>
+          </w:tcPr>
+          <w:p>
+            <w:pPr>
+              <w:pStyle w:val="NoSpacing"/>
+            </w:pPr>
+            <w:r>
+              <w:rPr>
+                <w:b/>
+                <w:bCs/>
+                <w:color w:val="FF0000"/>
+              </w:rPr>
+              <w:t>NO</w:t>
+            </w:r>
+          </w:p>
+        </w:tc>
+        <w:tc>
+          <w:tcPr>
+            <w:tcW w:w="1414" w:type="dxa"/>
+          </w:tcPr>
+          <w:p>
+            <w:pPr>
+              <w:pStyle w:val="NoSpacing"/>
+            </w:pPr>
+            <w:r>
+              <w:rPr>
+                <w:b/>
+                <w:bCs/>
+                <w:color w:val="FF0000"/>
+              </w:rPr>
+              <w:t>NO</w:t>
+            </w:r>
+          </w:p>
+        </w:tc>
+        <w:tc>
+          <w:tcPr>
+            <w:tcW w:w="1414" w:type="dxa"/>
+          </w:tcPr>
+          <w:p>
+            <w:pPr>
+              <w:pStyle w:val="NoSpacing"/>
+            </w:pPr>
+            <w:r>
+              <w:rPr>
+                <w:b/>
+                <w:bCs/>
+                <w:color w:val="FF0000"/>
+              </w:rPr>
+              <w:t>NO</w:t>
+            </w:r>
+          </w:p>
+        </w:tc>
+        <w:tc>
+          <w:tcPr>
+            <w:tcW w:w="1373" w:type="dxa"/>
+          </w:tcPr>
+          <w:p>
+            <w:pPr>
+              <w:pStyle w:val="NoSpacing"/>
+            </w:pPr>
+            <w:r>
+              <w:rPr>
+                <w:b/>
+                <w:bCs/>
+                <w:color w:val="FF0000"/>
+              </w:rPr>
+              <w:t>NO</w:t>
+            </w:r>
+          </w:p>
+        </w:tc>
+      </w:tr>
+    </w:tbl>
+    <w:p>
+      <w:pPr>
+        <w:pStyle w:val="NoSpacing"/>
+      </w:pPr>
+    </w:p>
+    <w:p>
+      <w:pPr>
+        <w:pStyle w:val="NoSpacing"/>
+      </w:pPr>
+      <w:r>
+        <w:t>Arrange the Access Modifier by their restriction from Highest to Lowest order.</w:t>
+      </w:r>
+    </w:p>
+    <w:p>
+      <w:pPr>
+        <w:pStyle w:val="NoSpacing"/>
+        <w:rPr>
+          <w:u w:val="single"/>
+        </w:rPr>
+      </w:pPr>
+      <w:r>
+        <w:tab/>
+      </w:r>
+      <w:r>
+        <w:tab/>
+      </w:r>
+      <w:r>
+        <w:rPr>
+          <w:u w:val="single"/>
+        </w:rPr>
+        <w:t>Highest to Lowest restriction</w:t>
+      </w:r>
+    </w:p>
+    <w:p>
+      <w:pPr>
+        <w:pStyle w:val="NoSpacing"/>
+        <w:rPr>
+          <w:b/>
+          <w:bCs/>
+        </w:rPr>
+      </w:pPr>
+      <w:r>
+        <w:tab/>
+      </w:r>
+      <w:r>
+        <w:rPr>
+          <w:b/>
+          <w:bCs/>
+          <w:highlight w:val="yellow"/>
+        </w:rPr>
+        <w:t xml:space="preserve">private  </w:t>
+      </w:r>
+      <w:r>
+        <w:rPr>
+          <w:b/>
+          <w:bCs/>
+          <w:highlight w:val="yellow"/>
+        </w:rPr>
+        <w:sym w:font="Wingdings" w:char="F0E0"/>
+      </w:r>
+      <w:r>
+        <w:rPr>
+          <w:b/>
+          <w:bCs/>
+          <w:highlight w:val="yellow"/>
+        </w:rPr>
+        <w:t xml:space="preserve"> default  </w:t>
+      </w:r>
+      <w:r>
+        <w:rPr>
+          <w:b/>
+          <w:bCs/>
+          <w:highlight w:val="yellow"/>
+        </w:rPr>
+        <w:sym w:font="Wingdings" w:char="F0E0"/>
+      </w:r>
+      <w:r>
+        <w:rPr>
+          <w:b/>
+          <w:bCs/>
+          <w:highlight w:val="yellow"/>
+        </w:rPr>
+        <w:t xml:space="preserve"> protected </w:t>
+      </w:r>
+      <w:r>
+        <w:rPr>
+          <w:b/>
+          <w:bCs/>
+          <w:highlight w:val="yellow"/>
+        </w:rPr>
+        <w:sym w:font="Wingdings" w:char="F0E0"/>
+      </w:r>
+      <w:r>
+        <w:rPr>
+          <w:b/>
+          <w:bCs/>
+          <w:highlight w:val="yellow"/>
+        </w:rPr>
+        <w:t xml:space="preserve"> public</w:t>
       </w:r>
     </w:p>
     <w:sectPr>
@@ -19426,6 +20570,95 @@
     </w:lvl>
   </w:abstractNum>
   <w:abstractNum w:abstractNumId="38" w15:restartNumberingAfterBreak="0">
+    <w:nsid w:val="60531F0B"/>
+    <w:multiLevelType w:val="hybridMultilevel"/>
+    <w:tmpl w:val="C7D4946C"/>
+    <w:lvl w:ilvl="0" w:tplc="0409000F">
+      <w:start w:val="1"/>
+      <w:numFmt w:val="decimal"/>
+      <w:lvlText w:val="%1."/>
+      <w:lvlJc w:val="left"/>
+      <w:pPr>
+        <w:ind w:left="720" w:hanging="360"/>
+      </w:pPr>
+      <w:rPr>
+        <w:rFonts w:hint="default"/>
+      </w:rPr>
+    </w:lvl>
+    <w:lvl w:ilvl="1" w:tplc="04090019">
+      <w:start w:val="1"/>
+      <w:numFmt w:val="lowerLetter"/>
+      <w:lvlText w:val="%2."/>
+      <w:lvlJc w:val="left"/>
+      <w:pPr>
+        <w:ind w:left="1440" w:hanging="360"/>
+      </w:pPr>
+    </w:lvl>
+    <w:lvl w:ilvl="2" w:tplc="0409001B" w:tentative="1">
+      <w:start w:val="1"/>
+      <w:numFmt w:val="lowerRoman"/>
+      <w:lvlText w:val="%3."/>
+      <w:lvlJc w:val="right"/>
+      <w:pPr>
+        <w:ind w:left="2160" w:hanging="180"/>
+      </w:pPr>
+    </w:lvl>
+    <w:lvl w:ilvl="3" w:tplc="0409000F" w:tentative="1">
+      <w:start w:val="1"/>
+      <w:numFmt w:val="decimal"/>
+      <w:lvlText w:val="%4."/>
+      <w:lvlJc w:val="left"/>
+      <w:pPr>
+        <w:ind w:left="2880" w:hanging="360"/>
+      </w:pPr>
+    </w:lvl>
+    <w:lvl w:ilvl="4" w:tplc="04090019" w:tentative="1">
+      <w:start w:val="1"/>
+      <w:numFmt w:val="lowerLetter"/>
+      <w:lvlText w:val="%5."/>
+      <w:lvlJc w:val="left"/>
+      <w:pPr>
+        <w:ind w:left="3600" w:hanging="360"/>
+      </w:pPr>
+    </w:lvl>
+    <w:lvl w:ilvl="5" w:tplc="0409001B" w:tentative="1">
+      <w:start w:val="1"/>
+      <w:numFmt w:val="lowerRoman"/>
+      <w:lvlText w:val="%6."/>
+      <w:lvlJc w:val="right"/>
+      <w:pPr>
+        <w:ind w:left="4320" w:hanging="180"/>
+      </w:pPr>
+    </w:lvl>
+    <w:lvl w:ilvl="6" w:tplc="0409000F" w:tentative="1">
+      <w:start w:val="1"/>
+      <w:numFmt w:val="decimal"/>
+      <w:lvlText w:val="%7."/>
+      <w:lvlJc w:val="left"/>
+      <w:pPr>
+        <w:ind w:left="5040" w:hanging="360"/>
+      </w:pPr>
+    </w:lvl>
+    <w:lvl w:ilvl="7" w:tplc="04090019" w:tentative="1">
+      <w:start w:val="1"/>
+      <w:numFmt w:val="lowerLetter"/>
+      <w:lvlText w:val="%8."/>
+      <w:lvlJc w:val="left"/>
+      <w:pPr>
+        <w:ind w:left="5760" w:hanging="360"/>
+      </w:pPr>
+    </w:lvl>
+    <w:lvl w:ilvl="8" w:tplc="0409001B" w:tentative="1">
+      <w:start w:val="1"/>
+      <w:numFmt w:val="lowerRoman"/>
+      <w:lvlText w:val="%9."/>
+      <w:lvlJc w:val="right"/>
+      <w:pPr>
+        <w:ind w:left="6480" w:hanging="180"/>
+      </w:pPr>
+    </w:lvl>
+  </w:abstractNum>
+  <w:abstractNum w:abstractNumId="39" w15:restartNumberingAfterBreak="0">
     <w:nsid w:val="60626A77"/>
     <w:multiLevelType w:val="hybridMultilevel"/>
     <w:tmpl w:val="48B221C0"/>
@@ -19514,7 +20747,7 @@
       </w:pPr>
     </w:lvl>
   </w:abstractNum>
-  <w:abstractNum w:abstractNumId="39" w15:restartNumberingAfterBreak="0">
+  <w:abstractNum w:abstractNumId="40" w15:restartNumberingAfterBreak="0">
     <w:nsid w:val="61B3585B"/>
     <w:multiLevelType w:val="hybridMultilevel"/>
     <w:tmpl w:val="D4E4E666"/>
@@ -19603,7 +20836,7 @@
       </w:pPr>
     </w:lvl>
   </w:abstractNum>
-  <w:abstractNum w:abstractNumId="40" w15:restartNumberingAfterBreak="0">
+  <w:abstractNum w:abstractNumId="41" w15:restartNumberingAfterBreak="0">
     <w:nsid w:val="64FF4CC7"/>
     <w:multiLevelType w:val="hybridMultilevel"/>
     <w:tmpl w:val="D4462214"/>
@@ -19694,7 +20927,7 @@
       </w:pPr>
     </w:lvl>
   </w:abstractNum>
-  <w:abstractNum w:abstractNumId="41" w15:restartNumberingAfterBreak="0">
+  <w:abstractNum w:abstractNumId="42" w15:restartNumberingAfterBreak="0">
     <w:nsid w:val="6A0630C4"/>
     <w:multiLevelType w:val="hybridMultilevel"/>
     <w:tmpl w:val="ED6E30FE"/>
@@ -19783,7 +21016,7 @@
       </w:pPr>
     </w:lvl>
   </w:abstractNum>
-  <w:abstractNum w:abstractNumId="42" w15:restartNumberingAfterBreak="0">
+  <w:abstractNum w:abstractNumId="43" w15:restartNumberingAfterBreak="0">
     <w:nsid w:val="6AD35E49"/>
     <w:multiLevelType w:val="hybridMultilevel"/>
     <w:tmpl w:val="DA5A70E8"/>
@@ -19872,7 +21105,7 @@
       </w:pPr>
     </w:lvl>
   </w:abstractNum>
-  <w:abstractNum w:abstractNumId="43" w15:restartNumberingAfterBreak="0">
+  <w:abstractNum w:abstractNumId="44" w15:restartNumberingAfterBreak="0">
     <w:nsid w:val="71AD45D0"/>
     <w:multiLevelType w:val="hybridMultilevel"/>
     <w:tmpl w:val="B1B02D9A"/>
@@ -19963,7 +21196,7 @@
       </w:pPr>
     </w:lvl>
   </w:abstractNum>
-  <w:abstractNum w:abstractNumId="44" w15:restartNumberingAfterBreak="0">
+  <w:abstractNum w:abstractNumId="45" w15:restartNumberingAfterBreak="0">
     <w:nsid w:val="76014E3B"/>
     <w:multiLevelType w:val="hybridMultilevel"/>
     <w:tmpl w:val="C16A998C"/>
@@ -20052,7 +21285,7 @@
       </w:pPr>
     </w:lvl>
   </w:abstractNum>
-  <w:abstractNum w:abstractNumId="45" w15:restartNumberingAfterBreak="0">
+  <w:abstractNum w:abstractNumId="46" w15:restartNumberingAfterBreak="0">
     <w:nsid w:val="760C7F4B"/>
     <w:multiLevelType w:val="hybridMultilevel"/>
     <w:tmpl w:val="F678FA4E"/>
@@ -20141,7 +21374,7 @@
       </w:pPr>
     </w:lvl>
   </w:abstractNum>
-  <w:abstractNum w:abstractNumId="46" w15:restartNumberingAfterBreak="0">
+  <w:abstractNum w:abstractNumId="47" w15:restartNumberingAfterBreak="0">
     <w:nsid w:val="7C7D1B3A"/>
     <w:multiLevelType w:val="hybridMultilevel"/>
     <w:tmpl w:val="84124FE0"/>
@@ -20230,7 +21463,7 @@
       </w:pPr>
     </w:lvl>
   </w:abstractNum>
-  <w:abstractNum w:abstractNumId="47" w15:restartNumberingAfterBreak="0">
+  <w:abstractNum w:abstractNumId="48" w15:restartNumberingAfterBreak="0">
     <w:nsid w:val="7F8023B9"/>
     <w:multiLevelType w:val="hybridMultilevel"/>
     <w:tmpl w:val="9AE4BC9C"/>
@@ -20323,16 +21556,16 @@
     <w:abstractNumId w:val="3"/>
   </w:num>
   <w:num w:numId="2" w16cid:durableId="918096497">
-    <w:abstractNumId w:val="44"/>
+    <w:abstractNumId w:val="45"/>
   </w:num>
   <w:num w:numId="3" w16cid:durableId="1845314271">
-    <w:abstractNumId w:val="41"/>
+    <w:abstractNumId w:val="42"/>
   </w:num>
   <w:num w:numId="4" w16cid:durableId="1199270990">
     <w:abstractNumId w:val="28"/>
   </w:num>
   <w:num w:numId="5" w16cid:durableId="1769689025">
-    <w:abstractNumId w:val="39"/>
+    <w:abstractNumId w:val="40"/>
   </w:num>
   <w:num w:numId="6" w16cid:durableId="765465029">
     <w:abstractNumId w:val="16"/>
@@ -20341,10 +21574,10 @@
     <w:abstractNumId w:val="17"/>
   </w:num>
   <w:num w:numId="8" w16cid:durableId="241840696">
-    <w:abstractNumId w:val="45"/>
+    <w:abstractNumId w:val="46"/>
   </w:num>
   <w:num w:numId="9" w16cid:durableId="615911383">
-    <w:abstractNumId w:val="47"/>
+    <w:abstractNumId w:val="48"/>
   </w:num>
   <w:num w:numId="10" w16cid:durableId="643051716">
     <w:abstractNumId w:val="5"/>
@@ -20374,7 +21607,7 @@
     <w:abstractNumId w:val="27"/>
   </w:num>
   <w:num w:numId="19" w16cid:durableId="1486701346">
-    <w:abstractNumId w:val="43"/>
+    <w:abstractNumId w:val="44"/>
   </w:num>
   <w:num w:numId="20" w16cid:durableId="1611470256">
     <w:abstractNumId w:val="36"/>
@@ -20410,7 +21643,7 @@
     <w:abstractNumId w:val="29"/>
   </w:num>
   <w:num w:numId="31" w16cid:durableId="550534990">
-    <w:abstractNumId w:val="46"/>
+    <w:abstractNumId w:val="47"/>
   </w:num>
   <w:num w:numId="32" w16cid:durableId="571891901">
     <w:abstractNumId w:val="9"/>
@@ -20437,7 +21670,7 @@
     <w:abstractNumId w:val="21"/>
   </w:num>
   <w:num w:numId="40" w16cid:durableId="1985160281">
-    <w:abstractNumId w:val="38"/>
+    <w:abstractNumId w:val="39"/>
   </w:num>
   <w:num w:numId="41" w16cid:durableId="1040664628">
     <w:abstractNumId w:val="31"/>
@@ -20446,10 +21679,10 @@
     <w:abstractNumId w:val="20"/>
   </w:num>
   <w:num w:numId="43" w16cid:durableId="348919398">
-    <w:abstractNumId w:val="42"/>
+    <w:abstractNumId w:val="43"/>
   </w:num>
   <w:num w:numId="44" w16cid:durableId="2093115292">
-    <w:abstractNumId w:val="40"/>
+    <w:abstractNumId w:val="41"/>
   </w:num>
   <w:num w:numId="45" w16cid:durableId="424694789">
     <w:abstractNumId w:val="11"/>
@@ -20462,6 +21695,9 @@
   </w:num>
   <w:num w:numId="48" w16cid:durableId="1876262611">
     <w:abstractNumId w:val="2"/>
+  </w:num>
+  <w:num w:numId="49" w16cid:durableId="901988865">
+    <w:abstractNumId w:val="38"/>
   </w:num>
   <w:numIdMacAtCleanup w:val="44"/>
 </w:numbering>

</xml_diff>

<commit_message>
Try Catch finally Keyword
Try Catch finally Keyword
</commit_message>
<xml_diff>
--- a/docs/CoreJava.docx
+++ b/docs/CoreJava.docx
@@ -11580,10 +11580,10 @@
             <v:path o:extrusionok="f" gradientshapeok="t" o:connecttype="rect"/>
             <o:lock v:ext="edit" aspectratio="t"/>
           </v:shapetype>
-          <v:shape id="_x0000_i1025" type="#_x0000_t75" style="width:210.05pt;height:71.55pt" o:ole="">
+          <v:shape id="_x0000_i1025" type="#_x0000_t75" style="width:209.9pt;height:71.7pt" o:ole="">
             <v:imagedata r:id="rId24" o:title=""/>
           </v:shape>
-          <o:OLEObject Type="Embed" ProgID="PBrush" ShapeID="_x0000_i1025" DrawAspect="Content" ObjectID="_1728713532" r:id="rId25"/>
+          <o:OLEObject Type="Embed" ProgID="PBrush" ShapeID="_x0000_i1025" DrawAspect="Content" ObjectID="_1728800025" r:id="rId25"/>
         </w:object>
       </w:r>
     </w:p>
@@ -18576,7 +18576,15 @@
           <w:bCs/>
           <w:u w:val="single"/>
         </w:rPr>
-        <w:t>Try</w:t>
+        <w:t>t</w:t>
+      </w:r>
+      <w:r>
+        <w:rPr>
+          <w:b/>
+          <w:bCs/>
+          <w:u w:val="single"/>
+        </w:rPr>
+        <w:t>ry</w:t>
       </w:r>
     </w:p>
     <w:p>
@@ -18711,7 +18719,16 @@
           <w:color w:val="000000" w:themeColor="text1"/>
           <w:u w:val="single"/>
         </w:rPr>
-        <w:t>Catch</w:t>
+        <w:t>c</w:t>
+      </w:r>
+      <w:r>
+        <w:rPr>
+          <w:b/>
+          <w:bCs/>
+          <w:color w:val="000000" w:themeColor="text1"/>
+          <w:u w:val="single"/>
+        </w:rPr>
+        <w:t>atch</w:t>
       </w:r>
     </w:p>
     <w:p>
@@ -18863,6 +18880,317 @@
           <w:color w:val="000000" w:themeColor="text1"/>
         </w:rPr>
         <w:t xml:space="preserve">} </w:t>
+      </w:r>
+    </w:p>
+    <w:p>
+      <w:pPr>
+        <w:pStyle w:val="NoSpacing"/>
+        <w:numPr>
+          <w:ilvl w:val="0"/>
+          <w:numId w:val="60"/>
+        </w:numPr>
+        <w:rPr>
+          <w:color w:val="000000" w:themeColor="text1"/>
+        </w:rPr>
+      </w:pPr>
+      <w:r>
+        <w:rPr>
+          <w:color w:val="000000" w:themeColor="text1"/>
+        </w:rPr>
+        <w:t>You can have a multiple catch block for a single try.</w:t>
+      </w:r>
+    </w:p>
+    <w:p>
+      <w:pPr>
+        <w:pStyle w:val="NoSpacing"/>
+        <w:numPr>
+          <w:ilvl w:val="1"/>
+          <w:numId w:val="60"/>
+        </w:numPr>
+        <w:rPr>
+          <w:color w:val="000000" w:themeColor="text1"/>
+        </w:rPr>
+      </w:pPr>
+      <w:r>
+        <w:rPr>
+          <w:color w:val="000000" w:themeColor="text1"/>
+        </w:rPr>
+        <w:t xml:space="preserve">To do this you have to make sure that no parent exception </w:t>
+      </w:r>
+      <w:r>
+        <w:rPr>
+          <w:color w:val="000000" w:themeColor="text1"/>
+        </w:rPr>
+        <w:t>has to</w:t>
+      </w:r>
+      <w:r>
+        <w:rPr>
+          <w:color w:val="000000" w:themeColor="text1"/>
+        </w:rPr>
+        <w:t xml:space="preserve"> handle before child, Parent exception catch block </w:t>
+      </w:r>
+      <w:r>
+        <w:rPr>
+          <w:color w:val="000000" w:themeColor="text1"/>
+        </w:rPr>
+        <w:t>has</w:t>
+      </w:r>
+      <w:r>
+        <w:rPr>
+          <w:color w:val="000000" w:themeColor="text1"/>
+        </w:rPr>
+        <w:t xml:space="preserve"> </w:t>
+      </w:r>
+      <w:r>
+        <w:rPr>
+          <w:color w:val="000000" w:themeColor="text1"/>
+        </w:rPr>
+        <w:t xml:space="preserve">to </w:t>
+      </w:r>
+      <w:r>
+        <w:rPr>
+          <w:color w:val="000000" w:themeColor="text1"/>
+        </w:rPr>
+        <w:t>write after the child exception catch block.</w:t>
+      </w:r>
+    </w:p>
+    <w:p>
+      <w:pPr>
+        <w:pStyle w:val="NoSpacing"/>
+        <w:rPr>
+          <w:color w:val="000000" w:themeColor="text1"/>
+        </w:rPr>
+      </w:pPr>
+    </w:p>
+    <w:p>
+      <w:pPr>
+        <w:pStyle w:val="NoSpacing"/>
+        <w:rPr>
+          <w:b/>
+          <w:bCs/>
+          <w:color w:val="000000" w:themeColor="text1"/>
+          <w:u w:val="single"/>
+        </w:rPr>
+      </w:pPr>
+      <w:r>
+        <w:rPr>
+          <w:b/>
+          <w:bCs/>
+          <w:color w:val="000000" w:themeColor="text1"/>
+          <w:u w:val="single"/>
+        </w:rPr>
+        <w:t>f</w:t>
+      </w:r>
+      <w:r>
+        <w:rPr>
+          <w:b/>
+          <w:bCs/>
+          <w:color w:val="000000" w:themeColor="text1"/>
+          <w:u w:val="single"/>
+        </w:rPr>
+        <w:t>inally</w:t>
+      </w:r>
+    </w:p>
+    <w:p>
+      <w:pPr>
+        <w:pStyle w:val="NoSpacing"/>
+        <w:numPr>
+          <w:ilvl w:val="0"/>
+          <w:numId w:val="61"/>
+        </w:numPr>
+        <w:rPr>
+          <w:b/>
+          <w:bCs/>
+          <w:color w:val="000000" w:themeColor="text1"/>
+          <w:u w:val="single"/>
+        </w:rPr>
+      </w:pPr>
+      <w:r>
+        <w:rPr>
+          <w:color w:val="000000" w:themeColor="text1"/>
+        </w:rPr>
+        <w:t>Finally block gives a grantee of execution.</w:t>
+      </w:r>
+    </w:p>
+    <w:p>
+      <w:pPr>
+        <w:pStyle w:val="NoSpacing"/>
+        <w:numPr>
+          <w:ilvl w:val="0"/>
+          <w:numId w:val="61"/>
+        </w:numPr>
+        <w:rPr>
+          <w:b/>
+          <w:bCs/>
+          <w:color w:val="000000" w:themeColor="text1"/>
+          <w:u w:val="single"/>
+        </w:rPr>
+      </w:pPr>
+      <w:r>
+        <w:rPr>
+          <w:color w:val="000000" w:themeColor="text1"/>
+        </w:rPr>
+        <w:t>The statements which you wants to execute always can be write inside finally block.</w:t>
+      </w:r>
+    </w:p>
+    <w:p>
+      <w:pPr>
+        <w:pStyle w:val="NoSpacing"/>
+        <w:numPr>
+          <w:ilvl w:val="0"/>
+          <w:numId w:val="61"/>
+        </w:numPr>
+        <w:rPr>
+          <w:b/>
+          <w:bCs/>
+          <w:color w:val="000000" w:themeColor="text1"/>
+          <w:u w:val="single"/>
+        </w:rPr>
+      </w:pPr>
+      <w:r>
+        <w:rPr>
+          <w:color w:val="000000" w:themeColor="text1"/>
+        </w:rPr>
+        <w:t>Finally block will be execute irrespective of try and catch execution.</w:t>
+      </w:r>
+    </w:p>
+    <w:p>
+      <w:pPr>
+        <w:pStyle w:val="NoSpacing"/>
+        <w:numPr>
+          <w:ilvl w:val="0"/>
+          <w:numId w:val="61"/>
+        </w:numPr>
+        <w:rPr>
+          <w:b/>
+          <w:bCs/>
+          <w:color w:val="000000" w:themeColor="text1"/>
+          <w:u w:val="single"/>
+        </w:rPr>
+      </w:pPr>
+      <w:r>
+        <w:rPr>
+          <w:color w:val="000000" w:themeColor="text1"/>
+        </w:rPr>
+        <w:t>There can be only one finally block of a try.</w:t>
+      </w:r>
+    </w:p>
+    <w:p>
+      <w:pPr>
+        <w:pStyle w:val="NoSpacing"/>
+        <w:numPr>
+          <w:ilvl w:val="0"/>
+          <w:numId w:val="61"/>
+        </w:numPr>
+        <w:rPr>
+          <w:b/>
+          <w:bCs/>
+          <w:color w:val="000000" w:themeColor="text1"/>
+          <w:u w:val="single"/>
+        </w:rPr>
+      </w:pPr>
+      <w:r>
+        <w:rPr>
+          <w:color w:val="000000" w:themeColor="text1"/>
+        </w:rPr>
+        <w:t xml:space="preserve">Finally block has to come with </w:t>
+      </w:r>
+      <w:r>
+        <w:rPr>
+          <w:color w:val="000000" w:themeColor="text1"/>
+        </w:rPr>
+        <w:t>try block.</w:t>
+      </w:r>
+    </w:p>
+    <w:p>
+      <w:pPr>
+        <w:pStyle w:val="NoSpacing"/>
+        <w:numPr>
+          <w:ilvl w:val="0"/>
+          <w:numId w:val="61"/>
+        </w:numPr>
+        <w:rPr>
+          <w:b/>
+          <w:bCs/>
+          <w:color w:val="000000" w:themeColor="text1"/>
+          <w:u w:val="single"/>
+        </w:rPr>
+      </w:pPr>
+      <w:r>
+        <w:rPr>
+          <w:color w:val="000000" w:themeColor="text1"/>
+        </w:rPr>
+        <w:t>Mostly finally block is use to close a resources.</w:t>
+      </w:r>
+    </w:p>
+    <w:p>
+      <w:pPr>
+        <w:pStyle w:val="NoSpacing"/>
+        <w:numPr>
+          <w:ilvl w:val="0"/>
+          <w:numId w:val="61"/>
+        </w:numPr>
+        <w:rPr>
+          <w:b/>
+          <w:bCs/>
+          <w:color w:val="000000" w:themeColor="text1"/>
+          <w:u w:val="single"/>
+        </w:rPr>
+      </w:pPr>
+      <w:r>
+        <w:rPr>
+          <w:color w:val="000000" w:themeColor="text1"/>
+        </w:rPr>
+        <w:t>Syntax:</w:t>
+      </w:r>
+    </w:p>
+    <w:p>
+      <w:pPr>
+        <w:pStyle w:val="NoSpacing"/>
+        <w:ind w:left="720"/>
+        <w:rPr>
+          <w:color w:val="000000" w:themeColor="text1"/>
+        </w:rPr>
+      </w:pPr>
+      <w:r>
+        <w:rPr>
+          <w:color w:val="000000" w:themeColor="text1"/>
+        </w:rPr>
+        <w:t>finally{</w:t>
+      </w:r>
+    </w:p>
+    <w:p>
+      <w:pPr>
+        <w:pStyle w:val="NoSpacing"/>
+        <w:ind w:left="720"/>
+        <w:rPr>
+          <w:color w:val="000000" w:themeColor="text1"/>
+        </w:rPr>
+      </w:pPr>
+      <w:r>
+        <w:rPr>
+          <w:color w:val="000000" w:themeColor="text1"/>
+        </w:rPr>
+        <w:tab/>
+        <w:t>Statement(s)</w:t>
+      </w:r>
+    </w:p>
+    <w:p>
+      <w:pPr>
+        <w:pStyle w:val="NoSpacing"/>
+        <w:ind w:left="720"/>
+        <w:rPr>
+          <w:b/>
+          <w:bCs/>
+          <w:color w:val="000000" w:themeColor="text1"/>
+          <w:u w:val="single"/>
+        </w:rPr>
+      </w:pPr>
+      <w:r>
+        <w:rPr>
+          <w:color w:val="000000" w:themeColor="text1"/>
+        </w:rPr>
+        <w:t>}</w:t>
       </w:r>
     </w:p>
     <w:sectPr>
@@ -20778,7 +21106,7 @@
         <w:rFonts w:hint="default"/>
       </w:rPr>
     </w:lvl>
-    <w:lvl w:ilvl="1" w:tplc="04090019" w:tentative="1">
+    <w:lvl w:ilvl="1" w:tplc="04090019">
       <w:start w:val="1"/>
       <w:numFmt w:val="lowerLetter"/>
       <w:lvlText w:val="%2."/>
@@ -24071,6 +24399,95 @@
     </w:lvl>
   </w:abstractNum>
   <w:abstractNum w:abstractNumId="58" w15:restartNumberingAfterBreak="0">
+    <w:nsid w:val="7BB40E95"/>
+    <w:multiLevelType w:val="hybridMultilevel"/>
+    <w:tmpl w:val="9D9A8F8C"/>
+    <w:lvl w:ilvl="0" w:tplc="0409000F">
+      <w:start w:val="1"/>
+      <w:numFmt w:val="decimal"/>
+      <w:lvlText w:val="%1."/>
+      <w:lvlJc w:val="left"/>
+      <w:pPr>
+        <w:ind w:left="720" w:hanging="360"/>
+      </w:pPr>
+      <w:rPr>
+        <w:rFonts w:hint="default"/>
+      </w:rPr>
+    </w:lvl>
+    <w:lvl w:ilvl="1" w:tplc="04090019" w:tentative="1">
+      <w:start w:val="1"/>
+      <w:numFmt w:val="lowerLetter"/>
+      <w:lvlText w:val="%2."/>
+      <w:lvlJc w:val="left"/>
+      <w:pPr>
+        <w:ind w:left="1440" w:hanging="360"/>
+      </w:pPr>
+    </w:lvl>
+    <w:lvl w:ilvl="2" w:tplc="0409001B" w:tentative="1">
+      <w:start w:val="1"/>
+      <w:numFmt w:val="lowerRoman"/>
+      <w:lvlText w:val="%3."/>
+      <w:lvlJc w:val="right"/>
+      <w:pPr>
+        <w:ind w:left="2160" w:hanging="180"/>
+      </w:pPr>
+    </w:lvl>
+    <w:lvl w:ilvl="3" w:tplc="0409000F" w:tentative="1">
+      <w:start w:val="1"/>
+      <w:numFmt w:val="decimal"/>
+      <w:lvlText w:val="%4."/>
+      <w:lvlJc w:val="left"/>
+      <w:pPr>
+        <w:ind w:left="2880" w:hanging="360"/>
+      </w:pPr>
+    </w:lvl>
+    <w:lvl w:ilvl="4" w:tplc="04090019" w:tentative="1">
+      <w:start w:val="1"/>
+      <w:numFmt w:val="lowerLetter"/>
+      <w:lvlText w:val="%5."/>
+      <w:lvlJc w:val="left"/>
+      <w:pPr>
+        <w:ind w:left="3600" w:hanging="360"/>
+      </w:pPr>
+    </w:lvl>
+    <w:lvl w:ilvl="5" w:tplc="0409001B" w:tentative="1">
+      <w:start w:val="1"/>
+      <w:numFmt w:val="lowerRoman"/>
+      <w:lvlText w:val="%6."/>
+      <w:lvlJc w:val="right"/>
+      <w:pPr>
+        <w:ind w:left="4320" w:hanging="180"/>
+      </w:pPr>
+    </w:lvl>
+    <w:lvl w:ilvl="6" w:tplc="0409000F" w:tentative="1">
+      <w:start w:val="1"/>
+      <w:numFmt w:val="decimal"/>
+      <w:lvlText w:val="%7."/>
+      <w:lvlJc w:val="left"/>
+      <w:pPr>
+        <w:ind w:left="5040" w:hanging="360"/>
+      </w:pPr>
+    </w:lvl>
+    <w:lvl w:ilvl="7" w:tplc="04090019" w:tentative="1">
+      <w:start w:val="1"/>
+      <w:numFmt w:val="lowerLetter"/>
+      <w:lvlText w:val="%8."/>
+      <w:lvlJc w:val="left"/>
+      <w:pPr>
+        <w:ind w:left="5760" w:hanging="360"/>
+      </w:pPr>
+    </w:lvl>
+    <w:lvl w:ilvl="8" w:tplc="0409001B" w:tentative="1">
+      <w:start w:val="1"/>
+      <w:numFmt w:val="lowerRoman"/>
+      <w:lvlText w:val="%9."/>
+      <w:lvlJc w:val="right"/>
+      <w:pPr>
+        <w:ind w:left="6480" w:hanging="180"/>
+      </w:pPr>
+    </w:lvl>
+  </w:abstractNum>
+  <w:abstractNum w:abstractNumId="59" w15:restartNumberingAfterBreak="0">
     <w:nsid w:val="7C7D1B3A"/>
     <w:multiLevelType w:val="hybridMultilevel"/>
     <w:tmpl w:val="84124FE0"/>
@@ -24159,7 +24576,7 @@
       </w:pPr>
     </w:lvl>
   </w:abstractNum>
-  <w:abstractNum w:abstractNumId="59" w15:restartNumberingAfterBreak="0">
+  <w:abstractNum w:abstractNumId="60" w15:restartNumberingAfterBreak="0">
     <w:nsid w:val="7F8023B9"/>
     <w:multiLevelType w:val="hybridMultilevel"/>
     <w:tmpl w:val="9AE4BC9C"/>
@@ -24273,7 +24690,7 @@
     <w:abstractNumId w:val="56"/>
   </w:num>
   <w:num w:numId="9" w16cid:durableId="615911383">
-    <w:abstractNumId w:val="59"/>
+    <w:abstractNumId w:val="60"/>
   </w:num>
   <w:num w:numId="10" w16cid:durableId="643051716">
     <w:abstractNumId w:val="5"/>
@@ -24339,7 +24756,7 @@
     <w:abstractNumId w:val="36"/>
   </w:num>
   <w:num w:numId="31" w16cid:durableId="550534990">
-    <w:abstractNumId w:val="58"/>
+    <w:abstractNumId w:val="59"/>
   </w:num>
   <w:num w:numId="32" w16cid:durableId="571891901">
     <w:abstractNumId w:val="11"/>
@@ -24427,6 +24844,9 @@
   </w:num>
   <w:num w:numId="60" w16cid:durableId="1319723322">
     <w:abstractNumId w:val="21"/>
+  </w:num>
+  <w:num w:numId="61" w16cid:durableId="591277524">
+    <w:abstractNumId w:val="58"/>
   </w:num>
   <w:numIdMacAtCleanup w:val="56"/>
 </w:numbering>

</xml_diff>

<commit_message>
Exception Handling Throw Keyword
Exception Handling Throw Keyword
</commit_message>
<xml_diff>
--- a/docs/CoreJava.docx
+++ b/docs/CoreJava.docx
@@ -11580,10 +11580,10 @@
             <v:path o:extrusionok="f" gradientshapeok="t" o:connecttype="rect"/>
             <o:lock v:ext="edit" aspectratio="t"/>
           </v:shapetype>
-          <v:shape id="_x0000_i1025" type="#_x0000_t75" style="width:209.9pt;height:71.7pt" o:ole="">
+          <v:shape id="_x0000_i1025" type="#_x0000_t75" style="width:210.05pt;height:71.65pt" o:ole="">
             <v:imagedata r:id="rId24" o:title=""/>
           </v:shape>
-          <o:OLEObject Type="Embed" ProgID="PBrush" ShapeID="_x0000_i1025" DrawAspect="Content" ObjectID="_1728800025" r:id="rId25"/>
+          <o:OLEObject Type="Embed" ProgID="PBrush" ShapeID="_x0000_i1025" DrawAspect="Content" ObjectID="_1728885234" r:id="rId25"/>
         </w:object>
       </w:r>
     </w:p>
@@ -19156,7 +19156,25 @@
         <w:rPr>
           <w:color w:val="000000" w:themeColor="text1"/>
         </w:rPr>
-        <w:t>finally{</w:t>
+        <w:t>f</w:t>
+      </w:r>
+      <w:r>
+        <w:rPr>
+          <w:color w:val="000000" w:themeColor="text1"/>
+        </w:rPr>
+        <w:t>inally</w:t>
+      </w:r>
+      <w:r>
+        <w:rPr>
+          <w:color w:val="000000" w:themeColor="text1"/>
+        </w:rPr>
+        <w:t xml:space="preserve"> </w:t>
+      </w:r>
+      <w:r>
+        <w:rPr>
+          <w:color w:val="000000" w:themeColor="text1"/>
+        </w:rPr>
+        <w:t>{</w:t>
       </w:r>
     </w:p>
     <w:p>
@@ -19180,10 +19198,7 @@
         <w:pStyle w:val="NoSpacing"/>
         <w:ind w:left="720"/>
         <w:rPr>
-          <w:b/>
-          <w:bCs/>
-          <w:color w:val="000000" w:themeColor="text1"/>
-          <w:u w:val="single"/>
+          <w:color w:val="000000" w:themeColor="text1"/>
         </w:rPr>
       </w:pPr>
       <w:r>
@@ -19191,6 +19206,267 @@
           <w:color w:val="000000" w:themeColor="text1"/>
         </w:rPr>
         <w:t>}</w:t>
+      </w:r>
+    </w:p>
+    <w:p>
+      <w:pPr>
+        <w:pStyle w:val="NoSpacing"/>
+        <w:rPr>
+          <w:color w:val="000000" w:themeColor="text1"/>
+        </w:rPr>
+      </w:pPr>
+      <w:r>
+        <w:rPr>
+          <w:color w:val="000000" w:themeColor="text1"/>
+        </w:rPr>
+        <w:br/>
+      </w:r>
+    </w:p>
+    <w:p>
+      <w:pPr>
+        <w:rPr>
+          <w:color w:val="000000" w:themeColor="text1"/>
+        </w:rPr>
+      </w:pPr>
+      <w:r>
+        <w:rPr>
+          <w:color w:val="000000" w:themeColor="text1"/>
+        </w:rPr>
+        <w:br w:type="page"/>
+      </w:r>
+    </w:p>
+    <w:p>
+      <w:pPr>
+        <w:pStyle w:val="NoSpacing"/>
+        <w:rPr>
+          <w:b/>
+          <w:bCs/>
+          <w:color w:val="000000" w:themeColor="text1"/>
+          <w:u w:val="single"/>
+        </w:rPr>
+      </w:pPr>
+      <w:r>
+        <w:rPr>
+          <w:b/>
+          <w:bCs/>
+          <w:color w:val="000000" w:themeColor="text1"/>
+          <w:u w:val="single"/>
+        </w:rPr>
+        <w:lastRenderedPageBreak/>
+        <w:t>Exception process in Java</w:t>
+      </w:r>
+    </w:p>
+    <w:p>
+      <w:pPr>
+        <w:pStyle w:val="NoSpacing"/>
+        <w:numPr>
+          <w:ilvl w:val="0"/>
+          <w:numId w:val="62"/>
+        </w:numPr>
+        <w:rPr>
+          <w:b/>
+          <w:bCs/>
+          <w:color w:val="000000" w:themeColor="text1"/>
+          <w:u w:val="single"/>
+        </w:rPr>
+      </w:pPr>
+      <w:r>
+        <w:rPr>
+          <w:color w:val="000000" w:themeColor="text1"/>
+        </w:rPr>
+        <w:t>Exception Scenario/Condition get Identified.</w:t>
+      </w:r>
+    </w:p>
+    <w:p>
+      <w:pPr>
+        <w:pStyle w:val="NoSpacing"/>
+        <w:numPr>
+          <w:ilvl w:val="0"/>
+          <w:numId w:val="62"/>
+        </w:numPr>
+        <w:rPr>
+          <w:b/>
+          <w:bCs/>
+          <w:color w:val="000000" w:themeColor="text1"/>
+          <w:u w:val="single"/>
+        </w:rPr>
+      </w:pPr>
+      <w:r>
+        <w:rPr>
+          <w:color w:val="000000" w:themeColor="text1"/>
+        </w:rPr>
+        <w:t>Identify and Create Object of the Exception class</w:t>
+      </w:r>
+      <w:r>
+        <w:rPr>
+          <w:b/>
+          <w:bCs/>
+          <w:color w:val="000000" w:themeColor="text1"/>
+          <w:u w:val="single"/>
+        </w:rPr>
+        <w:t xml:space="preserve"> </w:t>
+      </w:r>
+    </w:p>
+    <w:p>
+      <w:pPr>
+        <w:pStyle w:val="NoSpacing"/>
+        <w:numPr>
+          <w:ilvl w:val="0"/>
+          <w:numId w:val="62"/>
+        </w:numPr>
+        <w:rPr>
+          <w:color w:val="000000" w:themeColor="text1"/>
+        </w:rPr>
+      </w:pPr>
+      <w:r>
+        <w:rPr>
+          <w:color w:val="000000" w:themeColor="text1"/>
+        </w:rPr>
+        <w:t>The Exception Object will be throw from the statement</w:t>
+      </w:r>
+      <w:r>
+        <w:rPr>
+          <w:color w:val="000000" w:themeColor="text1"/>
+        </w:rPr>
+        <w:t xml:space="preserve">. Which is also known as raising an exception. </w:t>
+      </w:r>
+      <w:r>
+        <w:rPr>
+          <w:color w:val="000000" w:themeColor="text1"/>
+        </w:rPr>
+        <w:t xml:space="preserve"> </w:t>
+      </w:r>
+    </w:p>
+    <w:p>
+      <w:pPr>
+        <w:pStyle w:val="NoSpacing"/>
+        <w:numPr>
+          <w:ilvl w:val="0"/>
+          <w:numId w:val="62"/>
+        </w:numPr>
+        <w:rPr>
+          <w:color w:val="000000" w:themeColor="text1"/>
+        </w:rPr>
+      </w:pPr>
+      <w:r>
+        <w:rPr>
+          <w:color w:val="000000" w:themeColor="text1"/>
+        </w:rPr>
+        <w:t>Once this object is thrown from the statement it will be catch by the catch block if the exception causing line is written inside try block. Otherwise exception will be propagated to a caller and at the end if it is not handle then program will terminate abnormally.</w:t>
+      </w:r>
+    </w:p>
+    <w:p>
+      <w:pPr>
+        <w:pStyle w:val="NoSpacing"/>
+        <w:rPr>
+          <w:color w:val="000000" w:themeColor="text1"/>
+        </w:rPr>
+      </w:pPr>
+    </w:p>
+    <w:p>
+      <w:pPr>
+        <w:pStyle w:val="NoSpacing"/>
+        <w:rPr>
+          <w:color w:val="000000" w:themeColor="text1"/>
+        </w:rPr>
+      </w:pPr>
+    </w:p>
+    <w:p>
+      <w:pPr>
+        <w:pStyle w:val="NoSpacing"/>
+        <w:rPr>
+          <w:b/>
+          <w:bCs/>
+          <w:color w:val="000000" w:themeColor="text1"/>
+          <w:u w:val="single"/>
+        </w:rPr>
+      </w:pPr>
+      <w:r>
+        <w:rPr>
+          <w:b/>
+          <w:bCs/>
+          <w:color w:val="000000" w:themeColor="text1"/>
+          <w:u w:val="single"/>
+        </w:rPr>
+        <w:t>Throw</w:t>
+      </w:r>
+    </w:p>
+    <w:p>
+      <w:pPr>
+        <w:pStyle w:val="NoSpacing"/>
+        <w:numPr>
+          <w:ilvl w:val="0"/>
+          <w:numId w:val="63"/>
+        </w:numPr>
+        <w:rPr>
+          <w:b/>
+          <w:bCs/>
+          <w:color w:val="000000" w:themeColor="text1"/>
+          <w:u w:val="single"/>
+        </w:rPr>
+      </w:pPr>
+      <w:r>
+        <w:rPr>
+          <w:color w:val="000000" w:themeColor="text1"/>
+        </w:rPr>
+        <w:t>This keyword is use to raise the exception manually.</w:t>
+      </w:r>
+    </w:p>
+    <w:p>
+      <w:pPr>
+        <w:pStyle w:val="NoSpacing"/>
+        <w:numPr>
+          <w:ilvl w:val="0"/>
+          <w:numId w:val="63"/>
+        </w:numPr>
+        <w:rPr>
+          <w:b/>
+          <w:bCs/>
+          <w:color w:val="000000" w:themeColor="text1"/>
+          <w:u w:val="single"/>
+        </w:rPr>
+      </w:pPr>
+      <w:r>
+        <w:rPr>
+          <w:color w:val="000000" w:themeColor="text1"/>
+        </w:rPr>
+        <w:t>You can throw build-in exception or you can also throw your own exceptions.</w:t>
+      </w:r>
+    </w:p>
+    <w:p>
+      <w:pPr>
+        <w:pStyle w:val="NoSpacing"/>
+        <w:numPr>
+          <w:ilvl w:val="0"/>
+          <w:numId w:val="63"/>
+        </w:numPr>
+        <w:rPr>
+          <w:b/>
+          <w:bCs/>
+          <w:color w:val="000000" w:themeColor="text1"/>
+          <w:u w:val="single"/>
+        </w:rPr>
+      </w:pPr>
+      <w:r>
+        <w:rPr>
+          <w:color w:val="000000" w:themeColor="text1"/>
+        </w:rPr>
+        <w:t xml:space="preserve">Using throw keyword you can throw object of exception from the statement level. </w:t>
+      </w:r>
+      <w:r>
+        <w:rPr>
+          <w:color w:val="000000" w:themeColor="text1"/>
+        </w:rPr>
+        <w:t xml:space="preserve"> </w:t>
+      </w:r>
+      <w:r>
+        <w:rPr>
+          <w:b/>
+          <w:bCs/>
+          <w:color w:val="000000" w:themeColor="text1"/>
+          <w:u w:val="single"/>
+        </w:rPr>
+        <w:t xml:space="preserve"> </w:t>
       </w:r>
     </w:p>
     <w:sectPr>
@@ -20012,10 +20288,10 @@
     </w:lvl>
   </w:abstractNum>
   <w:abstractNum w:abstractNumId="9" w15:restartNumberingAfterBreak="0">
-    <w:nsid w:val="19284C11"/>
+    <w:nsid w:val="18FF20E5"/>
     <w:multiLevelType w:val="hybridMultilevel"/>
-    <w:tmpl w:val="C67633B4"/>
-    <w:lvl w:ilvl="0" w:tplc="368E72F0">
+    <w:tmpl w:val="22DA73D4"/>
+    <w:lvl w:ilvl="0" w:tplc="0409000F">
       <w:start w:val="1"/>
       <w:numFmt w:val="decimal"/>
       <w:lvlText w:val="%1."/>
@@ -20029,7 +20305,7 @@
         <w:u w:val="none"/>
       </w:rPr>
     </w:lvl>
-    <w:lvl w:ilvl="1" w:tplc="04090019">
+    <w:lvl w:ilvl="1" w:tplc="04090019" w:tentative="1">
       <w:start w:val="1"/>
       <w:numFmt w:val="lowerLetter"/>
       <w:lvlText w:val="%2."/>
@@ -20038,7 +20314,7 @@
         <w:ind w:left="1440" w:hanging="360"/>
       </w:pPr>
     </w:lvl>
-    <w:lvl w:ilvl="2" w:tplc="0409001B">
+    <w:lvl w:ilvl="2" w:tplc="0409001B" w:tentative="1">
       <w:start w:val="1"/>
       <w:numFmt w:val="lowerRoman"/>
       <w:lvlText w:val="%3."/>
@@ -20103,455 +20379,10 @@
     </w:lvl>
   </w:abstractNum>
   <w:abstractNum w:abstractNumId="10" w15:restartNumberingAfterBreak="0">
-    <w:nsid w:val="19823E16"/>
+    <w:nsid w:val="19284C11"/>
     <w:multiLevelType w:val="hybridMultilevel"/>
-    <w:tmpl w:val="1CB21C4E"/>
-    <w:lvl w:ilvl="0" w:tplc="91E0AF00">
-      <w:start w:val="1"/>
-      <w:numFmt w:val="decimal"/>
-      <w:lvlText w:val="%1."/>
-      <w:lvlJc w:val="left"/>
-      <w:pPr>
-        <w:ind w:left="720" w:hanging="360"/>
-      </w:pPr>
-      <w:rPr>
-        <w:rFonts w:hint="default"/>
-      </w:rPr>
-    </w:lvl>
-    <w:lvl w:ilvl="1" w:tplc="04090019">
-      <w:start w:val="1"/>
-      <w:numFmt w:val="lowerLetter"/>
-      <w:lvlText w:val="%2."/>
-      <w:lvlJc w:val="left"/>
-      <w:pPr>
-        <w:ind w:left="1440" w:hanging="360"/>
-      </w:pPr>
-    </w:lvl>
-    <w:lvl w:ilvl="2" w:tplc="0409001B">
-      <w:start w:val="1"/>
-      <w:numFmt w:val="lowerRoman"/>
-      <w:lvlText w:val="%3."/>
-      <w:lvlJc w:val="right"/>
-      <w:pPr>
-        <w:ind w:left="2160" w:hanging="180"/>
-      </w:pPr>
-    </w:lvl>
-    <w:lvl w:ilvl="3" w:tplc="0409000F">
-      <w:start w:val="1"/>
-      <w:numFmt w:val="decimal"/>
-      <w:lvlText w:val="%4."/>
-      <w:lvlJc w:val="left"/>
-      <w:pPr>
-        <w:ind w:left="2880" w:hanging="360"/>
-      </w:pPr>
-    </w:lvl>
-    <w:lvl w:ilvl="4" w:tplc="04090019" w:tentative="1">
-      <w:start w:val="1"/>
-      <w:numFmt w:val="lowerLetter"/>
-      <w:lvlText w:val="%5."/>
-      <w:lvlJc w:val="left"/>
-      <w:pPr>
-        <w:ind w:left="3600" w:hanging="360"/>
-      </w:pPr>
-    </w:lvl>
-    <w:lvl w:ilvl="5" w:tplc="0409001B" w:tentative="1">
-      <w:start w:val="1"/>
-      <w:numFmt w:val="lowerRoman"/>
-      <w:lvlText w:val="%6."/>
-      <w:lvlJc w:val="right"/>
-      <w:pPr>
-        <w:ind w:left="4320" w:hanging="180"/>
-      </w:pPr>
-    </w:lvl>
-    <w:lvl w:ilvl="6" w:tplc="0409000F" w:tentative="1">
-      <w:start w:val="1"/>
-      <w:numFmt w:val="decimal"/>
-      <w:lvlText w:val="%7."/>
-      <w:lvlJc w:val="left"/>
-      <w:pPr>
-        <w:ind w:left="5040" w:hanging="360"/>
-      </w:pPr>
-    </w:lvl>
-    <w:lvl w:ilvl="7" w:tplc="04090019" w:tentative="1">
-      <w:start w:val="1"/>
-      <w:numFmt w:val="lowerLetter"/>
-      <w:lvlText w:val="%8."/>
-      <w:lvlJc w:val="left"/>
-      <w:pPr>
-        <w:ind w:left="5760" w:hanging="360"/>
-      </w:pPr>
-    </w:lvl>
-    <w:lvl w:ilvl="8" w:tplc="0409001B" w:tentative="1">
-      <w:start w:val="1"/>
-      <w:numFmt w:val="lowerRoman"/>
-      <w:lvlText w:val="%9."/>
-      <w:lvlJc w:val="right"/>
-      <w:pPr>
-        <w:ind w:left="6480" w:hanging="180"/>
-      </w:pPr>
-    </w:lvl>
-  </w:abstractNum>
-  <w:abstractNum w:abstractNumId="11" w15:restartNumberingAfterBreak="0">
-    <w:nsid w:val="19E9479C"/>
-    <w:multiLevelType w:val="hybridMultilevel"/>
-    <w:tmpl w:val="84F2DEBC"/>
-    <w:lvl w:ilvl="0" w:tplc="F1F8653E">
-      <w:start w:val="1"/>
-      <w:numFmt w:val="decimal"/>
-      <w:lvlText w:val="%1."/>
-      <w:lvlJc w:val="left"/>
-      <w:pPr>
-        <w:ind w:left="720" w:hanging="360"/>
-      </w:pPr>
-      <w:rPr>
-        <w:rFonts w:hint="default"/>
-      </w:rPr>
-    </w:lvl>
-    <w:lvl w:ilvl="1" w:tplc="04090019" w:tentative="1">
-      <w:start w:val="1"/>
-      <w:numFmt w:val="lowerLetter"/>
-      <w:lvlText w:val="%2."/>
-      <w:lvlJc w:val="left"/>
-      <w:pPr>
-        <w:ind w:left="1440" w:hanging="360"/>
-      </w:pPr>
-    </w:lvl>
-    <w:lvl w:ilvl="2" w:tplc="0409001B" w:tentative="1">
-      <w:start w:val="1"/>
-      <w:numFmt w:val="lowerRoman"/>
-      <w:lvlText w:val="%3."/>
-      <w:lvlJc w:val="right"/>
-      <w:pPr>
-        <w:ind w:left="2160" w:hanging="180"/>
-      </w:pPr>
-    </w:lvl>
-    <w:lvl w:ilvl="3" w:tplc="0409000F" w:tentative="1">
-      <w:start w:val="1"/>
-      <w:numFmt w:val="decimal"/>
-      <w:lvlText w:val="%4."/>
-      <w:lvlJc w:val="left"/>
-      <w:pPr>
-        <w:ind w:left="2880" w:hanging="360"/>
-      </w:pPr>
-    </w:lvl>
-    <w:lvl w:ilvl="4" w:tplc="04090019" w:tentative="1">
-      <w:start w:val="1"/>
-      <w:numFmt w:val="lowerLetter"/>
-      <w:lvlText w:val="%5."/>
-      <w:lvlJc w:val="left"/>
-      <w:pPr>
-        <w:ind w:left="3600" w:hanging="360"/>
-      </w:pPr>
-    </w:lvl>
-    <w:lvl w:ilvl="5" w:tplc="0409001B" w:tentative="1">
-      <w:start w:val="1"/>
-      <w:numFmt w:val="lowerRoman"/>
-      <w:lvlText w:val="%6."/>
-      <w:lvlJc w:val="right"/>
-      <w:pPr>
-        <w:ind w:left="4320" w:hanging="180"/>
-      </w:pPr>
-    </w:lvl>
-    <w:lvl w:ilvl="6" w:tplc="0409000F" w:tentative="1">
-      <w:start w:val="1"/>
-      <w:numFmt w:val="decimal"/>
-      <w:lvlText w:val="%7."/>
-      <w:lvlJc w:val="left"/>
-      <w:pPr>
-        <w:ind w:left="5040" w:hanging="360"/>
-      </w:pPr>
-    </w:lvl>
-    <w:lvl w:ilvl="7" w:tplc="04090019" w:tentative="1">
-      <w:start w:val="1"/>
-      <w:numFmt w:val="lowerLetter"/>
-      <w:lvlText w:val="%8."/>
-      <w:lvlJc w:val="left"/>
-      <w:pPr>
-        <w:ind w:left="5760" w:hanging="360"/>
-      </w:pPr>
-    </w:lvl>
-    <w:lvl w:ilvl="8" w:tplc="0409001B" w:tentative="1">
-      <w:start w:val="1"/>
-      <w:numFmt w:val="lowerRoman"/>
-      <w:lvlText w:val="%9."/>
-      <w:lvlJc w:val="right"/>
-      <w:pPr>
-        <w:ind w:left="6480" w:hanging="180"/>
-      </w:pPr>
-    </w:lvl>
-  </w:abstractNum>
-  <w:abstractNum w:abstractNumId="12" w15:restartNumberingAfterBreak="0">
-    <w:nsid w:val="1D9F24EE"/>
-    <w:multiLevelType w:val="hybridMultilevel"/>
-    <w:tmpl w:val="5C80FFBE"/>
-    <w:lvl w:ilvl="0" w:tplc="BF025A3E">
-      <w:start w:val="1"/>
-      <w:numFmt w:val="decimal"/>
-      <w:lvlText w:val="%1."/>
-      <w:lvlJc w:val="left"/>
-      <w:pPr>
-        <w:ind w:left="720" w:hanging="360"/>
-      </w:pPr>
-      <w:rPr>
-        <w:rFonts w:hint="default"/>
-      </w:rPr>
-    </w:lvl>
-    <w:lvl w:ilvl="1" w:tplc="04090019" w:tentative="1">
-      <w:start w:val="1"/>
-      <w:numFmt w:val="lowerLetter"/>
-      <w:lvlText w:val="%2."/>
-      <w:lvlJc w:val="left"/>
-      <w:pPr>
-        <w:ind w:left="1440" w:hanging="360"/>
-      </w:pPr>
-    </w:lvl>
-    <w:lvl w:ilvl="2" w:tplc="0409001B" w:tentative="1">
-      <w:start w:val="1"/>
-      <w:numFmt w:val="lowerRoman"/>
-      <w:lvlText w:val="%3."/>
-      <w:lvlJc w:val="right"/>
-      <w:pPr>
-        <w:ind w:left="2160" w:hanging="180"/>
-      </w:pPr>
-    </w:lvl>
-    <w:lvl w:ilvl="3" w:tplc="0409000F" w:tentative="1">
-      <w:start w:val="1"/>
-      <w:numFmt w:val="decimal"/>
-      <w:lvlText w:val="%4."/>
-      <w:lvlJc w:val="left"/>
-      <w:pPr>
-        <w:ind w:left="2880" w:hanging="360"/>
-      </w:pPr>
-    </w:lvl>
-    <w:lvl w:ilvl="4" w:tplc="04090019" w:tentative="1">
-      <w:start w:val="1"/>
-      <w:numFmt w:val="lowerLetter"/>
-      <w:lvlText w:val="%5."/>
-      <w:lvlJc w:val="left"/>
-      <w:pPr>
-        <w:ind w:left="3600" w:hanging="360"/>
-      </w:pPr>
-    </w:lvl>
-    <w:lvl w:ilvl="5" w:tplc="0409001B" w:tentative="1">
-      <w:start w:val="1"/>
-      <w:numFmt w:val="lowerRoman"/>
-      <w:lvlText w:val="%6."/>
-      <w:lvlJc w:val="right"/>
-      <w:pPr>
-        <w:ind w:left="4320" w:hanging="180"/>
-      </w:pPr>
-    </w:lvl>
-    <w:lvl w:ilvl="6" w:tplc="0409000F" w:tentative="1">
-      <w:start w:val="1"/>
-      <w:numFmt w:val="decimal"/>
-      <w:lvlText w:val="%7."/>
-      <w:lvlJc w:val="left"/>
-      <w:pPr>
-        <w:ind w:left="5040" w:hanging="360"/>
-      </w:pPr>
-    </w:lvl>
-    <w:lvl w:ilvl="7" w:tplc="04090019" w:tentative="1">
-      <w:start w:val="1"/>
-      <w:numFmt w:val="lowerLetter"/>
-      <w:lvlText w:val="%8."/>
-      <w:lvlJc w:val="left"/>
-      <w:pPr>
-        <w:ind w:left="5760" w:hanging="360"/>
-      </w:pPr>
-    </w:lvl>
-    <w:lvl w:ilvl="8" w:tplc="0409001B" w:tentative="1">
-      <w:start w:val="1"/>
-      <w:numFmt w:val="lowerRoman"/>
-      <w:lvlText w:val="%9."/>
-      <w:lvlJc w:val="right"/>
-      <w:pPr>
-        <w:ind w:left="6480" w:hanging="180"/>
-      </w:pPr>
-    </w:lvl>
-  </w:abstractNum>
-  <w:abstractNum w:abstractNumId="13" w15:restartNumberingAfterBreak="0">
-    <w:nsid w:val="1E5858C6"/>
-    <w:multiLevelType w:val="hybridMultilevel"/>
-    <w:tmpl w:val="016CD97C"/>
-    <w:lvl w:ilvl="0" w:tplc="0409000F">
-      <w:start w:val="1"/>
-      <w:numFmt w:val="decimal"/>
-      <w:lvlText w:val="%1."/>
-      <w:lvlJc w:val="left"/>
-      <w:pPr>
-        <w:ind w:left="720" w:hanging="360"/>
-      </w:pPr>
-      <w:rPr>
-        <w:rFonts w:hint="default"/>
-      </w:rPr>
-    </w:lvl>
-    <w:lvl w:ilvl="1" w:tplc="04090019">
-      <w:start w:val="1"/>
-      <w:numFmt w:val="lowerLetter"/>
-      <w:lvlText w:val="%2."/>
-      <w:lvlJc w:val="left"/>
-      <w:pPr>
-        <w:ind w:left="1440" w:hanging="360"/>
-      </w:pPr>
-    </w:lvl>
-    <w:lvl w:ilvl="2" w:tplc="0409001B" w:tentative="1">
-      <w:start w:val="1"/>
-      <w:numFmt w:val="lowerRoman"/>
-      <w:lvlText w:val="%3."/>
-      <w:lvlJc w:val="right"/>
-      <w:pPr>
-        <w:ind w:left="2160" w:hanging="180"/>
-      </w:pPr>
-    </w:lvl>
-    <w:lvl w:ilvl="3" w:tplc="0409000F" w:tentative="1">
-      <w:start w:val="1"/>
-      <w:numFmt w:val="decimal"/>
-      <w:lvlText w:val="%4."/>
-      <w:lvlJc w:val="left"/>
-      <w:pPr>
-        <w:ind w:left="2880" w:hanging="360"/>
-      </w:pPr>
-    </w:lvl>
-    <w:lvl w:ilvl="4" w:tplc="04090019" w:tentative="1">
-      <w:start w:val="1"/>
-      <w:numFmt w:val="lowerLetter"/>
-      <w:lvlText w:val="%5."/>
-      <w:lvlJc w:val="left"/>
-      <w:pPr>
-        <w:ind w:left="3600" w:hanging="360"/>
-      </w:pPr>
-    </w:lvl>
-    <w:lvl w:ilvl="5" w:tplc="0409001B" w:tentative="1">
-      <w:start w:val="1"/>
-      <w:numFmt w:val="lowerRoman"/>
-      <w:lvlText w:val="%6."/>
-      <w:lvlJc w:val="right"/>
-      <w:pPr>
-        <w:ind w:left="4320" w:hanging="180"/>
-      </w:pPr>
-    </w:lvl>
-    <w:lvl w:ilvl="6" w:tplc="0409000F" w:tentative="1">
-      <w:start w:val="1"/>
-      <w:numFmt w:val="decimal"/>
-      <w:lvlText w:val="%7."/>
-      <w:lvlJc w:val="left"/>
-      <w:pPr>
-        <w:ind w:left="5040" w:hanging="360"/>
-      </w:pPr>
-    </w:lvl>
-    <w:lvl w:ilvl="7" w:tplc="04090019" w:tentative="1">
-      <w:start w:val="1"/>
-      <w:numFmt w:val="lowerLetter"/>
-      <w:lvlText w:val="%8."/>
-      <w:lvlJc w:val="left"/>
-      <w:pPr>
-        <w:ind w:left="5760" w:hanging="360"/>
-      </w:pPr>
-    </w:lvl>
-    <w:lvl w:ilvl="8" w:tplc="0409001B" w:tentative="1">
-      <w:start w:val="1"/>
-      <w:numFmt w:val="lowerRoman"/>
-      <w:lvlText w:val="%9."/>
-      <w:lvlJc w:val="right"/>
-      <w:pPr>
-        <w:ind w:left="6480" w:hanging="180"/>
-      </w:pPr>
-    </w:lvl>
-  </w:abstractNum>
-  <w:abstractNum w:abstractNumId="14" w15:restartNumberingAfterBreak="0">
-    <w:nsid w:val="1EC367BA"/>
-    <w:multiLevelType w:val="hybridMultilevel"/>
-    <w:tmpl w:val="1C68028C"/>
-    <w:lvl w:ilvl="0" w:tplc="42EE29F6">
-      <w:start w:val="1"/>
-      <w:numFmt w:val="decimal"/>
-      <w:lvlText w:val="%1."/>
-      <w:lvlJc w:val="left"/>
-      <w:pPr>
-        <w:ind w:left="720" w:hanging="360"/>
-      </w:pPr>
-      <w:rPr>
-        <w:rFonts w:hint="default"/>
-      </w:rPr>
-    </w:lvl>
-    <w:lvl w:ilvl="1" w:tplc="04090019">
-      <w:start w:val="1"/>
-      <w:numFmt w:val="lowerLetter"/>
-      <w:lvlText w:val="%2."/>
-      <w:lvlJc w:val="left"/>
-      <w:pPr>
-        <w:ind w:left="1440" w:hanging="360"/>
-      </w:pPr>
-    </w:lvl>
-    <w:lvl w:ilvl="2" w:tplc="0409001B">
-      <w:start w:val="1"/>
-      <w:numFmt w:val="lowerRoman"/>
-      <w:lvlText w:val="%3."/>
-      <w:lvlJc w:val="right"/>
-      <w:pPr>
-        <w:ind w:left="2160" w:hanging="180"/>
-      </w:pPr>
-    </w:lvl>
-    <w:lvl w:ilvl="3" w:tplc="0409000F" w:tentative="1">
-      <w:start w:val="1"/>
-      <w:numFmt w:val="decimal"/>
-      <w:lvlText w:val="%4."/>
-      <w:lvlJc w:val="left"/>
-      <w:pPr>
-        <w:ind w:left="2880" w:hanging="360"/>
-      </w:pPr>
-    </w:lvl>
-    <w:lvl w:ilvl="4" w:tplc="04090019" w:tentative="1">
-      <w:start w:val="1"/>
-      <w:numFmt w:val="lowerLetter"/>
-      <w:lvlText w:val="%5."/>
-      <w:lvlJc w:val="left"/>
-      <w:pPr>
-        <w:ind w:left="3600" w:hanging="360"/>
-      </w:pPr>
-    </w:lvl>
-    <w:lvl w:ilvl="5" w:tplc="0409001B" w:tentative="1">
-      <w:start w:val="1"/>
-      <w:numFmt w:val="lowerRoman"/>
-      <w:lvlText w:val="%6."/>
-      <w:lvlJc w:val="right"/>
-      <w:pPr>
-        <w:ind w:left="4320" w:hanging="180"/>
-      </w:pPr>
-    </w:lvl>
-    <w:lvl w:ilvl="6" w:tplc="0409000F" w:tentative="1">
-      <w:start w:val="1"/>
-      <w:numFmt w:val="decimal"/>
-      <w:lvlText w:val="%7."/>
-      <w:lvlJc w:val="left"/>
-      <w:pPr>
-        <w:ind w:left="5040" w:hanging="360"/>
-      </w:pPr>
-    </w:lvl>
-    <w:lvl w:ilvl="7" w:tplc="04090019" w:tentative="1">
-      <w:start w:val="1"/>
-      <w:numFmt w:val="lowerLetter"/>
-      <w:lvlText w:val="%8."/>
-      <w:lvlJc w:val="left"/>
-      <w:pPr>
-        <w:ind w:left="5760" w:hanging="360"/>
-      </w:pPr>
-    </w:lvl>
-    <w:lvl w:ilvl="8" w:tplc="0409001B" w:tentative="1">
-      <w:start w:val="1"/>
-      <w:numFmt w:val="lowerRoman"/>
-      <w:lvlText w:val="%9."/>
-      <w:lvlJc w:val="right"/>
-      <w:pPr>
-        <w:ind w:left="6480" w:hanging="180"/>
-      </w:pPr>
-    </w:lvl>
-  </w:abstractNum>
-  <w:abstractNum w:abstractNumId="15" w15:restartNumberingAfterBreak="0">
-    <w:nsid w:val="1F9F3C21"/>
-    <w:multiLevelType w:val="hybridMultilevel"/>
-    <w:tmpl w:val="3CF888E0"/>
-    <w:lvl w:ilvl="0" w:tplc="1D92C32E">
+    <w:tmpl w:val="C67633B4"/>
+    <w:lvl w:ilvl="0" w:tplc="368E72F0">
       <w:start w:val="1"/>
       <w:numFmt w:val="decimal"/>
       <w:lvlText w:val="%1."/>
@@ -20638,7 +20469,543 @@
       </w:pPr>
     </w:lvl>
   </w:abstractNum>
+  <w:abstractNum w:abstractNumId="11" w15:restartNumberingAfterBreak="0">
+    <w:nsid w:val="19823E16"/>
+    <w:multiLevelType w:val="hybridMultilevel"/>
+    <w:tmpl w:val="1CB21C4E"/>
+    <w:lvl w:ilvl="0" w:tplc="91E0AF00">
+      <w:start w:val="1"/>
+      <w:numFmt w:val="decimal"/>
+      <w:lvlText w:val="%1."/>
+      <w:lvlJc w:val="left"/>
+      <w:pPr>
+        <w:ind w:left="720" w:hanging="360"/>
+      </w:pPr>
+      <w:rPr>
+        <w:rFonts w:hint="default"/>
+      </w:rPr>
+    </w:lvl>
+    <w:lvl w:ilvl="1" w:tplc="04090019">
+      <w:start w:val="1"/>
+      <w:numFmt w:val="lowerLetter"/>
+      <w:lvlText w:val="%2."/>
+      <w:lvlJc w:val="left"/>
+      <w:pPr>
+        <w:ind w:left="1440" w:hanging="360"/>
+      </w:pPr>
+    </w:lvl>
+    <w:lvl w:ilvl="2" w:tplc="0409001B">
+      <w:start w:val="1"/>
+      <w:numFmt w:val="lowerRoman"/>
+      <w:lvlText w:val="%3."/>
+      <w:lvlJc w:val="right"/>
+      <w:pPr>
+        <w:ind w:left="2160" w:hanging="180"/>
+      </w:pPr>
+    </w:lvl>
+    <w:lvl w:ilvl="3" w:tplc="0409000F">
+      <w:start w:val="1"/>
+      <w:numFmt w:val="decimal"/>
+      <w:lvlText w:val="%4."/>
+      <w:lvlJc w:val="left"/>
+      <w:pPr>
+        <w:ind w:left="2880" w:hanging="360"/>
+      </w:pPr>
+    </w:lvl>
+    <w:lvl w:ilvl="4" w:tplc="04090019" w:tentative="1">
+      <w:start w:val="1"/>
+      <w:numFmt w:val="lowerLetter"/>
+      <w:lvlText w:val="%5."/>
+      <w:lvlJc w:val="left"/>
+      <w:pPr>
+        <w:ind w:left="3600" w:hanging="360"/>
+      </w:pPr>
+    </w:lvl>
+    <w:lvl w:ilvl="5" w:tplc="0409001B" w:tentative="1">
+      <w:start w:val="1"/>
+      <w:numFmt w:val="lowerRoman"/>
+      <w:lvlText w:val="%6."/>
+      <w:lvlJc w:val="right"/>
+      <w:pPr>
+        <w:ind w:left="4320" w:hanging="180"/>
+      </w:pPr>
+    </w:lvl>
+    <w:lvl w:ilvl="6" w:tplc="0409000F" w:tentative="1">
+      <w:start w:val="1"/>
+      <w:numFmt w:val="decimal"/>
+      <w:lvlText w:val="%7."/>
+      <w:lvlJc w:val="left"/>
+      <w:pPr>
+        <w:ind w:left="5040" w:hanging="360"/>
+      </w:pPr>
+    </w:lvl>
+    <w:lvl w:ilvl="7" w:tplc="04090019" w:tentative="1">
+      <w:start w:val="1"/>
+      <w:numFmt w:val="lowerLetter"/>
+      <w:lvlText w:val="%8."/>
+      <w:lvlJc w:val="left"/>
+      <w:pPr>
+        <w:ind w:left="5760" w:hanging="360"/>
+      </w:pPr>
+    </w:lvl>
+    <w:lvl w:ilvl="8" w:tplc="0409001B" w:tentative="1">
+      <w:start w:val="1"/>
+      <w:numFmt w:val="lowerRoman"/>
+      <w:lvlText w:val="%9."/>
+      <w:lvlJc w:val="right"/>
+      <w:pPr>
+        <w:ind w:left="6480" w:hanging="180"/>
+      </w:pPr>
+    </w:lvl>
+  </w:abstractNum>
+  <w:abstractNum w:abstractNumId="12" w15:restartNumberingAfterBreak="0">
+    <w:nsid w:val="19E9479C"/>
+    <w:multiLevelType w:val="hybridMultilevel"/>
+    <w:tmpl w:val="84F2DEBC"/>
+    <w:lvl w:ilvl="0" w:tplc="F1F8653E">
+      <w:start w:val="1"/>
+      <w:numFmt w:val="decimal"/>
+      <w:lvlText w:val="%1."/>
+      <w:lvlJc w:val="left"/>
+      <w:pPr>
+        <w:ind w:left="720" w:hanging="360"/>
+      </w:pPr>
+      <w:rPr>
+        <w:rFonts w:hint="default"/>
+      </w:rPr>
+    </w:lvl>
+    <w:lvl w:ilvl="1" w:tplc="04090019" w:tentative="1">
+      <w:start w:val="1"/>
+      <w:numFmt w:val="lowerLetter"/>
+      <w:lvlText w:val="%2."/>
+      <w:lvlJc w:val="left"/>
+      <w:pPr>
+        <w:ind w:left="1440" w:hanging="360"/>
+      </w:pPr>
+    </w:lvl>
+    <w:lvl w:ilvl="2" w:tplc="0409001B" w:tentative="1">
+      <w:start w:val="1"/>
+      <w:numFmt w:val="lowerRoman"/>
+      <w:lvlText w:val="%3."/>
+      <w:lvlJc w:val="right"/>
+      <w:pPr>
+        <w:ind w:left="2160" w:hanging="180"/>
+      </w:pPr>
+    </w:lvl>
+    <w:lvl w:ilvl="3" w:tplc="0409000F" w:tentative="1">
+      <w:start w:val="1"/>
+      <w:numFmt w:val="decimal"/>
+      <w:lvlText w:val="%4."/>
+      <w:lvlJc w:val="left"/>
+      <w:pPr>
+        <w:ind w:left="2880" w:hanging="360"/>
+      </w:pPr>
+    </w:lvl>
+    <w:lvl w:ilvl="4" w:tplc="04090019" w:tentative="1">
+      <w:start w:val="1"/>
+      <w:numFmt w:val="lowerLetter"/>
+      <w:lvlText w:val="%5."/>
+      <w:lvlJc w:val="left"/>
+      <w:pPr>
+        <w:ind w:left="3600" w:hanging="360"/>
+      </w:pPr>
+    </w:lvl>
+    <w:lvl w:ilvl="5" w:tplc="0409001B" w:tentative="1">
+      <w:start w:val="1"/>
+      <w:numFmt w:val="lowerRoman"/>
+      <w:lvlText w:val="%6."/>
+      <w:lvlJc w:val="right"/>
+      <w:pPr>
+        <w:ind w:left="4320" w:hanging="180"/>
+      </w:pPr>
+    </w:lvl>
+    <w:lvl w:ilvl="6" w:tplc="0409000F" w:tentative="1">
+      <w:start w:val="1"/>
+      <w:numFmt w:val="decimal"/>
+      <w:lvlText w:val="%7."/>
+      <w:lvlJc w:val="left"/>
+      <w:pPr>
+        <w:ind w:left="5040" w:hanging="360"/>
+      </w:pPr>
+    </w:lvl>
+    <w:lvl w:ilvl="7" w:tplc="04090019" w:tentative="1">
+      <w:start w:val="1"/>
+      <w:numFmt w:val="lowerLetter"/>
+      <w:lvlText w:val="%8."/>
+      <w:lvlJc w:val="left"/>
+      <w:pPr>
+        <w:ind w:left="5760" w:hanging="360"/>
+      </w:pPr>
+    </w:lvl>
+    <w:lvl w:ilvl="8" w:tplc="0409001B" w:tentative="1">
+      <w:start w:val="1"/>
+      <w:numFmt w:val="lowerRoman"/>
+      <w:lvlText w:val="%9."/>
+      <w:lvlJc w:val="right"/>
+      <w:pPr>
+        <w:ind w:left="6480" w:hanging="180"/>
+      </w:pPr>
+    </w:lvl>
+  </w:abstractNum>
+  <w:abstractNum w:abstractNumId="13" w15:restartNumberingAfterBreak="0">
+    <w:nsid w:val="1D9F24EE"/>
+    <w:multiLevelType w:val="hybridMultilevel"/>
+    <w:tmpl w:val="5C80FFBE"/>
+    <w:lvl w:ilvl="0" w:tplc="BF025A3E">
+      <w:start w:val="1"/>
+      <w:numFmt w:val="decimal"/>
+      <w:lvlText w:val="%1."/>
+      <w:lvlJc w:val="left"/>
+      <w:pPr>
+        <w:ind w:left="720" w:hanging="360"/>
+      </w:pPr>
+      <w:rPr>
+        <w:rFonts w:hint="default"/>
+      </w:rPr>
+    </w:lvl>
+    <w:lvl w:ilvl="1" w:tplc="04090019" w:tentative="1">
+      <w:start w:val="1"/>
+      <w:numFmt w:val="lowerLetter"/>
+      <w:lvlText w:val="%2."/>
+      <w:lvlJc w:val="left"/>
+      <w:pPr>
+        <w:ind w:left="1440" w:hanging="360"/>
+      </w:pPr>
+    </w:lvl>
+    <w:lvl w:ilvl="2" w:tplc="0409001B" w:tentative="1">
+      <w:start w:val="1"/>
+      <w:numFmt w:val="lowerRoman"/>
+      <w:lvlText w:val="%3."/>
+      <w:lvlJc w:val="right"/>
+      <w:pPr>
+        <w:ind w:left="2160" w:hanging="180"/>
+      </w:pPr>
+    </w:lvl>
+    <w:lvl w:ilvl="3" w:tplc="0409000F" w:tentative="1">
+      <w:start w:val="1"/>
+      <w:numFmt w:val="decimal"/>
+      <w:lvlText w:val="%4."/>
+      <w:lvlJc w:val="left"/>
+      <w:pPr>
+        <w:ind w:left="2880" w:hanging="360"/>
+      </w:pPr>
+    </w:lvl>
+    <w:lvl w:ilvl="4" w:tplc="04090019" w:tentative="1">
+      <w:start w:val="1"/>
+      <w:numFmt w:val="lowerLetter"/>
+      <w:lvlText w:val="%5."/>
+      <w:lvlJc w:val="left"/>
+      <w:pPr>
+        <w:ind w:left="3600" w:hanging="360"/>
+      </w:pPr>
+    </w:lvl>
+    <w:lvl w:ilvl="5" w:tplc="0409001B" w:tentative="1">
+      <w:start w:val="1"/>
+      <w:numFmt w:val="lowerRoman"/>
+      <w:lvlText w:val="%6."/>
+      <w:lvlJc w:val="right"/>
+      <w:pPr>
+        <w:ind w:left="4320" w:hanging="180"/>
+      </w:pPr>
+    </w:lvl>
+    <w:lvl w:ilvl="6" w:tplc="0409000F" w:tentative="1">
+      <w:start w:val="1"/>
+      <w:numFmt w:val="decimal"/>
+      <w:lvlText w:val="%7."/>
+      <w:lvlJc w:val="left"/>
+      <w:pPr>
+        <w:ind w:left="5040" w:hanging="360"/>
+      </w:pPr>
+    </w:lvl>
+    <w:lvl w:ilvl="7" w:tplc="04090019" w:tentative="1">
+      <w:start w:val="1"/>
+      <w:numFmt w:val="lowerLetter"/>
+      <w:lvlText w:val="%8."/>
+      <w:lvlJc w:val="left"/>
+      <w:pPr>
+        <w:ind w:left="5760" w:hanging="360"/>
+      </w:pPr>
+    </w:lvl>
+    <w:lvl w:ilvl="8" w:tplc="0409001B" w:tentative="1">
+      <w:start w:val="1"/>
+      <w:numFmt w:val="lowerRoman"/>
+      <w:lvlText w:val="%9."/>
+      <w:lvlJc w:val="right"/>
+      <w:pPr>
+        <w:ind w:left="6480" w:hanging="180"/>
+      </w:pPr>
+    </w:lvl>
+  </w:abstractNum>
+  <w:abstractNum w:abstractNumId="14" w15:restartNumberingAfterBreak="0">
+    <w:nsid w:val="1E5858C6"/>
+    <w:multiLevelType w:val="hybridMultilevel"/>
+    <w:tmpl w:val="016CD97C"/>
+    <w:lvl w:ilvl="0" w:tplc="0409000F">
+      <w:start w:val="1"/>
+      <w:numFmt w:val="decimal"/>
+      <w:lvlText w:val="%1."/>
+      <w:lvlJc w:val="left"/>
+      <w:pPr>
+        <w:ind w:left="720" w:hanging="360"/>
+      </w:pPr>
+      <w:rPr>
+        <w:rFonts w:hint="default"/>
+      </w:rPr>
+    </w:lvl>
+    <w:lvl w:ilvl="1" w:tplc="04090019">
+      <w:start w:val="1"/>
+      <w:numFmt w:val="lowerLetter"/>
+      <w:lvlText w:val="%2."/>
+      <w:lvlJc w:val="left"/>
+      <w:pPr>
+        <w:ind w:left="1440" w:hanging="360"/>
+      </w:pPr>
+    </w:lvl>
+    <w:lvl w:ilvl="2" w:tplc="0409001B" w:tentative="1">
+      <w:start w:val="1"/>
+      <w:numFmt w:val="lowerRoman"/>
+      <w:lvlText w:val="%3."/>
+      <w:lvlJc w:val="right"/>
+      <w:pPr>
+        <w:ind w:left="2160" w:hanging="180"/>
+      </w:pPr>
+    </w:lvl>
+    <w:lvl w:ilvl="3" w:tplc="0409000F" w:tentative="1">
+      <w:start w:val="1"/>
+      <w:numFmt w:val="decimal"/>
+      <w:lvlText w:val="%4."/>
+      <w:lvlJc w:val="left"/>
+      <w:pPr>
+        <w:ind w:left="2880" w:hanging="360"/>
+      </w:pPr>
+    </w:lvl>
+    <w:lvl w:ilvl="4" w:tplc="04090019" w:tentative="1">
+      <w:start w:val="1"/>
+      <w:numFmt w:val="lowerLetter"/>
+      <w:lvlText w:val="%5."/>
+      <w:lvlJc w:val="left"/>
+      <w:pPr>
+        <w:ind w:left="3600" w:hanging="360"/>
+      </w:pPr>
+    </w:lvl>
+    <w:lvl w:ilvl="5" w:tplc="0409001B" w:tentative="1">
+      <w:start w:val="1"/>
+      <w:numFmt w:val="lowerRoman"/>
+      <w:lvlText w:val="%6."/>
+      <w:lvlJc w:val="right"/>
+      <w:pPr>
+        <w:ind w:left="4320" w:hanging="180"/>
+      </w:pPr>
+    </w:lvl>
+    <w:lvl w:ilvl="6" w:tplc="0409000F" w:tentative="1">
+      <w:start w:val="1"/>
+      <w:numFmt w:val="decimal"/>
+      <w:lvlText w:val="%7."/>
+      <w:lvlJc w:val="left"/>
+      <w:pPr>
+        <w:ind w:left="5040" w:hanging="360"/>
+      </w:pPr>
+    </w:lvl>
+    <w:lvl w:ilvl="7" w:tplc="04090019" w:tentative="1">
+      <w:start w:val="1"/>
+      <w:numFmt w:val="lowerLetter"/>
+      <w:lvlText w:val="%8."/>
+      <w:lvlJc w:val="left"/>
+      <w:pPr>
+        <w:ind w:left="5760" w:hanging="360"/>
+      </w:pPr>
+    </w:lvl>
+    <w:lvl w:ilvl="8" w:tplc="0409001B" w:tentative="1">
+      <w:start w:val="1"/>
+      <w:numFmt w:val="lowerRoman"/>
+      <w:lvlText w:val="%9."/>
+      <w:lvlJc w:val="right"/>
+      <w:pPr>
+        <w:ind w:left="6480" w:hanging="180"/>
+      </w:pPr>
+    </w:lvl>
+  </w:abstractNum>
+  <w:abstractNum w:abstractNumId="15" w15:restartNumberingAfterBreak="0">
+    <w:nsid w:val="1EC367BA"/>
+    <w:multiLevelType w:val="hybridMultilevel"/>
+    <w:tmpl w:val="1C68028C"/>
+    <w:lvl w:ilvl="0" w:tplc="42EE29F6">
+      <w:start w:val="1"/>
+      <w:numFmt w:val="decimal"/>
+      <w:lvlText w:val="%1."/>
+      <w:lvlJc w:val="left"/>
+      <w:pPr>
+        <w:ind w:left="720" w:hanging="360"/>
+      </w:pPr>
+      <w:rPr>
+        <w:rFonts w:hint="default"/>
+      </w:rPr>
+    </w:lvl>
+    <w:lvl w:ilvl="1" w:tplc="04090019">
+      <w:start w:val="1"/>
+      <w:numFmt w:val="lowerLetter"/>
+      <w:lvlText w:val="%2."/>
+      <w:lvlJc w:val="left"/>
+      <w:pPr>
+        <w:ind w:left="1440" w:hanging="360"/>
+      </w:pPr>
+    </w:lvl>
+    <w:lvl w:ilvl="2" w:tplc="0409001B">
+      <w:start w:val="1"/>
+      <w:numFmt w:val="lowerRoman"/>
+      <w:lvlText w:val="%3."/>
+      <w:lvlJc w:val="right"/>
+      <w:pPr>
+        <w:ind w:left="2160" w:hanging="180"/>
+      </w:pPr>
+    </w:lvl>
+    <w:lvl w:ilvl="3" w:tplc="0409000F" w:tentative="1">
+      <w:start w:val="1"/>
+      <w:numFmt w:val="decimal"/>
+      <w:lvlText w:val="%4."/>
+      <w:lvlJc w:val="left"/>
+      <w:pPr>
+        <w:ind w:left="2880" w:hanging="360"/>
+      </w:pPr>
+    </w:lvl>
+    <w:lvl w:ilvl="4" w:tplc="04090019" w:tentative="1">
+      <w:start w:val="1"/>
+      <w:numFmt w:val="lowerLetter"/>
+      <w:lvlText w:val="%5."/>
+      <w:lvlJc w:val="left"/>
+      <w:pPr>
+        <w:ind w:left="3600" w:hanging="360"/>
+      </w:pPr>
+    </w:lvl>
+    <w:lvl w:ilvl="5" w:tplc="0409001B" w:tentative="1">
+      <w:start w:val="1"/>
+      <w:numFmt w:val="lowerRoman"/>
+      <w:lvlText w:val="%6."/>
+      <w:lvlJc w:val="right"/>
+      <w:pPr>
+        <w:ind w:left="4320" w:hanging="180"/>
+      </w:pPr>
+    </w:lvl>
+    <w:lvl w:ilvl="6" w:tplc="0409000F" w:tentative="1">
+      <w:start w:val="1"/>
+      <w:numFmt w:val="decimal"/>
+      <w:lvlText w:val="%7."/>
+      <w:lvlJc w:val="left"/>
+      <w:pPr>
+        <w:ind w:left="5040" w:hanging="360"/>
+      </w:pPr>
+    </w:lvl>
+    <w:lvl w:ilvl="7" w:tplc="04090019" w:tentative="1">
+      <w:start w:val="1"/>
+      <w:numFmt w:val="lowerLetter"/>
+      <w:lvlText w:val="%8."/>
+      <w:lvlJc w:val="left"/>
+      <w:pPr>
+        <w:ind w:left="5760" w:hanging="360"/>
+      </w:pPr>
+    </w:lvl>
+    <w:lvl w:ilvl="8" w:tplc="0409001B" w:tentative="1">
+      <w:start w:val="1"/>
+      <w:numFmt w:val="lowerRoman"/>
+      <w:lvlText w:val="%9."/>
+      <w:lvlJc w:val="right"/>
+      <w:pPr>
+        <w:ind w:left="6480" w:hanging="180"/>
+      </w:pPr>
+    </w:lvl>
+  </w:abstractNum>
   <w:abstractNum w:abstractNumId="16" w15:restartNumberingAfterBreak="0">
+    <w:nsid w:val="1F9F3C21"/>
+    <w:multiLevelType w:val="hybridMultilevel"/>
+    <w:tmpl w:val="3CF888E0"/>
+    <w:lvl w:ilvl="0" w:tplc="1D92C32E">
+      <w:start w:val="1"/>
+      <w:numFmt w:val="decimal"/>
+      <w:lvlText w:val="%1."/>
+      <w:lvlJc w:val="left"/>
+      <w:pPr>
+        <w:ind w:left="720" w:hanging="360"/>
+      </w:pPr>
+      <w:rPr>
+        <w:rFonts w:hint="default"/>
+        <w:b w:val="0"/>
+        <w:u w:val="none"/>
+      </w:rPr>
+    </w:lvl>
+    <w:lvl w:ilvl="1" w:tplc="04090019">
+      <w:start w:val="1"/>
+      <w:numFmt w:val="lowerLetter"/>
+      <w:lvlText w:val="%2."/>
+      <w:lvlJc w:val="left"/>
+      <w:pPr>
+        <w:ind w:left="1440" w:hanging="360"/>
+      </w:pPr>
+    </w:lvl>
+    <w:lvl w:ilvl="2" w:tplc="0409001B">
+      <w:start w:val="1"/>
+      <w:numFmt w:val="lowerRoman"/>
+      <w:lvlText w:val="%3."/>
+      <w:lvlJc w:val="right"/>
+      <w:pPr>
+        <w:ind w:left="2160" w:hanging="180"/>
+      </w:pPr>
+    </w:lvl>
+    <w:lvl w:ilvl="3" w:tplc="0409000F" w:tentative="1">
+      <w:start w:val="1"/>
+      <w:numFmt w:val="decimal"/>
+      <w:lvlText w:val="%4."/>
+      <w:lvlJc w:val="left"/>
+      <w:pPr>
+        <w:ind w:left="2880" w:hanging="360"/>
+      </w:pPr>
+    </w:lvl>
+    <w:lvl w:ilvl="4" w:tplc="04090019" w:tentative="1">
+      <w:start w:val="1"/>
+      <w:numFmt w:val="lowerLetter"/>
+      <w:lvlText w:val="%5."/>
+      <w:lvlJc w:val="left"/>
+      <w:pPr>
+        <w:ind w:left="3600" w:hanging="360"/>
+      </w:pPr>
+    </w:lvl>
+    <w:lvl w:ilvl="5" w:tplc="0409001B" w:tentative="1">
+      <w:start w:val="1"/>
+      <w:numFmt w:val="lowerRoman"/>
+      <w:lvlText w:val="%6."/>
+      <w:lvlJc w:val="right"/>
+      <w:pPr>
+        <w:ind w:left="4320" w:hanging="180"/>
+      </w:pPr>
+    </w:lvl>
+    <w:lvl w:ilvl="6" w:tplc="0409000F" w:tentative="1">
+      <w:start w:val="1"/>
+      <w:numFmt w:val="decimal"/>
+      <w:lvlText w:val="%7."/>
+      <w:lvlJc w:val="left"/>
+      <w:pPr>
+        <w:ind w:left="5040" w:hanging="360"/>
+      </w:pPr>
+    </w:lvl>
+    <w:lvl w:ilvl="7" w:tplc="04090019" w:tentative="1">
+      <w:start w:val="1"/>
+      <w:numFmt w:val="lowerLetter"/>
+      <w:lvlText w:val="%8."/>
+      <w:lvlJc w:val="left"/>
+      <w:pPr>
+        <w:ind w:left="5760" w:hanging="360"/>
+      </w:pPr>
+    </w:lvl>
+    <w:lvl w:ilvl="8" w:tplc="0409001B" w:tentative="1">
+      <w:start w:val="1"/>
+      <w:numFmt w:val="lowerRoman"/>
+      <w:lvlText w:val="%9."/>
+      <w:lvlJc w:val="right"/>
+      <w:pPr>
+        <w:ind w:left="6480" w:hanging="180"/>
+      </w:pPr>
+    </w:lvl>
+  </w:abstractNum>
+  <w:abstractNum w:abstractNumId="17" w15:restartNumberingAfterBreak="0">
     <w:nsid w:val="22FA0D0A"/>
     <w:multiLevelType w:val="hybridMultilevel"/>
     <w:tmpl w:val="C0BEEAF2"/>
@@ -20730,7 +21097,7 @@
       </w:pPr>
     </w:lvl>
   </w:abstractNum>
-  <w:abstractNum w:abstractNumId="17" w15:restartNumberingAfterBreak="0">
+  <w:abstractNum w:abstractNumId="18" w15:restartNumberingAfterBreak="0">
     <w:nsid w:val="25526EDD"/>
     <w:multiLevelType w:val="hybridMultilevel"/>
     <w:tmpl w:val="98489688"/>
@@ -20821,7 +21188,7 @@
       </w:pPr>
     </w:lvl>
   </w:abstractNum>
-  <w:abstractNum w:abstractNumId="18" w15:restartNumberingAfterBreak="0">
+  <w:abstractNum w:abstractNumId="19" w15:restartNumberingAfterBreak="0">
     <w:nsid w:val="28E222B3"/>
     <w:multiLevelType w:val="hybridMultilevel"/>
     <w:tmpl w:val="54FA83D6"/>
@@ -20910,7 +21277,7 @@
       </w:pPr>
     </w:lvl>
   </w:abstractNum>
-  <w:abstractNum w:abstractNumId="19" w15:restartNumberingAfterBreak="0">
+  <w:abstractNum w:abstractNumId="20" w15:restartNumberingAfterBreak="0">
     <w:nsid w:val="29141F4C"/>
     <w:multiLevelType w:val="hybridMultilevel"/>
     <w:tmpl w:val="D8BAE538"/>
@@ -21001,7 +21368,7 @@
       </w:pPr>
     </w:lvl>
   </w:abstractNum>
-  <w:abstractNum w:abstractNumId="20" w15:restartNumberingAfterBreak="0">
+  <w:abstractNum w:abstractNumId="21" w15:restartNumberingAfterBreak="0">
     <w:nsid w:val="2A2B5C93"/>
     <w:multiLevelType w:val="hybridMultilevel"/>
     <w:tmpl w:val="F0AEE27A"/>
@@ -21090,7 +21457,7 @@
       </w:pPr>
     </w:lvl>
   </w:abstractNum>
-  <w:abstractNum w:abstractNumId="21" w15:restartNumberingAfterBreak="0">
+  <w:abstractNum w:abstractNumId="22" w15:restartNumberingAfterBreak="0">
     <w:nsid w:val="2B563091"/>
     <w:multiLevelType w:val="hybridMultilevel"/>
     <w:tmpl w:val="9678F330"/>
@@ -21179,7 +21546,7 @@
       </w:pPr>
     </w:lvl>
   </w:abstractNum>
-  <w:abstractNum w:abstractNumId="22" w15:restartNumberingAfterBreak="0">
+  <w:abstractNum w:abstractNumId="23" w15:restartNumberingAfterBreak="0">
     <w:nsid w:val="2CB02262"/>
     <w:multiLevelType w:val="hybridMultilevel"/>
     <w:tmpl w:val="02026CEA"/>
@@ -21268,7 +21635,7 @@
       </w:pPr>
     </w:lvl>
   </w:abstractNum>
-  <w:abstractNum w:abstractNumId="23" w15:restartNumberingAfterBreak="0">
+  <w:abstractNum w:abstractNumId="24" w15:restartNumberingAfterBreak="0">
     <w:nsid w:val="2E8C6497"/>
     <w:multiLevelType w:val="hybridMultilevel"/>
     <w:tmpl w:val="C70EE690"/>
@@ -21359,7 +21726,7 @@
       </w:pPr>
     </w:lvl>
   </w:abstractNum>
-  <w:abstractNum w:abstractNumId="24" w15:restartNumberingAfterBreak="0">
+  <w:abstractNum w:abstractNumId="25" w15:restartNumberingAfterBreak="0">
     <w:nsid w:val="304217A2"/>
     <w:multiLevelType w:val="hybridMultilevel"/>
     <w:tmpl w:val="FD6A8532"/>
@@ -21450,7 +21817,7 @@
       </w:pPr>
     </w:lvl>
   </w:abstractNum>
-  <w:abstractNum w:abstractNumId="25" w15:restartNumberingAfterBreak="0">
+  <w:abstractNum w:abstractNumId="26" w15:restartNumberingAfterBreak="0">
     <w:nsid w:val="32C86483"/>
     <w:multiLevelType w:val="hybridMultilevel"/>
     <w:tmpl w:val="780CD882"/>
@@ -21539,7 +21906,7 @@
       </w:pPr>
     </w:lvl>
   </w:abstractNum>
-  <w:abstractNum w:abstractNumId="26" w15:restartNumberingAfterBreak="0">
+  <w:abstractNum w:abstractNumId="27" w15:restartNumberingAfterBreak="0">
     <w:nsid w:val="38E979CB"/>
     <w:multiLevelType w:val="hybridMultilevel"/>
     <w:tmpl w:val="2CB0B8EC"/>
@@ -21628,7 +21995,7 @@
       </w:pPr>
     </w:lvl>
   </w:abstractNum>
-  <w:abstractNum w:abstractNumId="27" w15:restartNumberingAfterBreak="0">
+  <w:abstractNum w:abstractNumId="28" w15:restartNumberingAfterBreak="0">
     <w:nsid w:val="43194921"/>
     <w:multiLevelType w:val="hybridMultilevel"/>
     <w:tmpl w:val="856ACFCE"/>
@@ -21717,7 +22084,7 @@
       </w:pPr>
     </w:lvl>
   </w:abstractNum>
-  <w:abstractNum w:abstractNumId="28" w15:restartNumberingAfterBreak="0">
+  <w:abstractNum w:abstractNumId="29" w15:restartNumberingAfterBreak="0">
     <w:nsid w:val="471B2728"/>
     <w:multiLevelType w:val="hybridMultilevel"/>
     <w:tmpl w:val="1A827794"/>
@@ -21806,7 +22173,7 @@
       </w:pPr>
     </w:lvl>
   </w:abstractNum>
-  <w:abstractNum w:abstractNumId="29" w15:restartNumberingAfterBreak="0">
+  <w:abstractNum w:abstractNumId="30" w15:restartNumberingAfterBreak="0">
     <w:nsid w:val="47E5638E"/>
     <w:multiLevelType w:val="hybridMultilevel"/>
     <w:tmpl w:val="4D2616BA"/>
@@ -21895,7 +22262,7 @@
       </w:pPr>
     </w:lvl>
   </w:abstractNum>
-  <w:abstractNum w:abstractNumId="30" w15:restartNumberingAfterBreak="0">
+  <w:abstractNum w:abstractNumId="31" w15:restartNumberingAfterBreak="0">
     <w:nsid w:val="48930681"/>
     <w:multiLevelType w:val="hybridMultilevel"/>
     <w:tmpl w:val="CC94ECF2"/>
@@ -21984,7 +22351,7 @@
       </w:pPr>
     </w:lvl>
   </w:abstractNum>
-  <w:abstractNum w:abstractNumId="31" w15:restartNumberingAfterBreak="0">
+  <w:abstractNum w:abstractNumId="32" w15:restartNumberingAfterBreak="0">
     <w:nsid w:val="49AC19F5"/>
     <w:multiLevelType w:val="hybridMultilevel"/>
     <w:tmpl w:val="85B8533C"/>
@@ -22075,7 +22442,7 @@
       </w:pPr>
     </w:lvl>
   </w:abstractNum>
-  <w:abstractNum w:abstractNumId="32" w15:restartNumberingAfterBreak="0">
+  <w:abstractNum w:abstractNumId="33" w15:restartNumberingAfterBreak="0">
     <w:nsid w:val="4A99148A"/>
     <w:multiLevelType w:val="hybridMultilevel"/>
     <w:tmpl w:val="99468488"/>
@@ -22164,7 +22531,7 @@
       </w:pPr>
     </w:lvl>
   </w:abstractNum>
-  <w:abstractNum w:abstractNumId="33" w15:restartNumberingAfterBreak="0">
+  <w:abstractNum w:abstractNumId="34" w15:restartNumberingAfterBreak="0">
     <w:nsid w:val="4AFE3D50"/>
     <w:multiLevelType w:val="hybridMultilevel"/>
     <w:tmpl w:val="50D8CB38"/>
@@ -22253,7 +22620,7 @@
       </w:pPr>
     </w:lvl>
   </w:abstractNum>
-  <w:abstractNum w:abstractNumId="34" w15:restartNumberingAfterBreak="0">
+  <w:abstractNum w:abstractNumId="35" w15:restartNumberingAfterBreak="0">
     <w:nsid w:val="4BBD4D07"/>
     <w:multiLevelType w:val="hybridMultilevel"/>
     <w:tmpl w:val="C3923A22"/>
@@ -22342,7 +22709,7 @@
       </w:pPr>
     </w:lvl>
   </w:abstractNum>
-  <w:abstractNum w:abstractNumId="35" w15:restartNumberingAfterBreak="0">
+  <w:abstractNum w:abstractNumId="36" w15:restartNumberingAfterBreak="0">
     <w:nsid w:val="4F03590E"/>
     <w:multiLevelType w:val="hybridMultilevel"/>
     <w:tmpl w:val="3A4E49F6"/>
@@ -22431,7 +22798,7 @@
       </w:pPr>
     </w:lvl>
   </w:abstractNum>
-  <w:abstractNum w:abstractNumId="36" w15:restartNumberingAfterBreak="0">
+  <w:abstractNum w:abstractNumId="37" w15:restartNumberingAfterBreak="0">
     <w:nsid w:val="50B27567"/>
     <w:multiLevelType w:val="hybridMultilevel"/>
     <w:tmpl w:val="BEF440B4"/>
@@ -22520,7 +22887,7 @@
       </w:pPr>
     </w:lvl>
   </w:abstractNum>
-  <w:abstractNum w:abstractNumId="37" w15:restartNumberingAfterBreak="0">
+  <w:abstractNum w:abstractNumId="38" w15:restartNumberingAfterBreak="0">
     <w:nsid w:val="51CA0B5A"/>
     <w:multiLevelType w:val="hybridMultilevel"/>
     <w:tmpl w:val="4050AF40"/>
@@ -22609,7 +22976,7 @@
       </w:pPr>
     </w:lvl>
   </w:abstractNum>
-  <w:abstractNum w:abstractNumId="38" w15:restartNumberingAfterBreak="0">
+  <w:abstractNum w:abstractNumId="39" w15:restartNumberingAfterBreak="0">
     <w:nsid w:val="52263D7B"/>
     <w:multiLevelType w:val="hybridMultilevel"/>
     <w:tmpl w:val="62F4B00E"/>
@@ -22698,7 +23065,7 @@
       </w:pPr>
     </w:lvl>
   </w:abstractNum>
-  <w:abstractNum w:abstractNumId="39" w15:restartNumberingAfterBreak="0">
+  <w:abstractNum w:abstractNumId="40" w15:restartNumberingAfterBreak="0">
     <w:nsid w:val="52931EB5"/>
     <w:multiLevelType w:val="hybridMultilevel"/>
     <w:tmpl w:val="1E9462E0"/>
@@ -22787,7 +23154,7 @@
       </w:pPr>
     </w:lvl>
   </w:abstractNum>
-  <w:abstractNum w:abstractNumId="40" w15:restartNumberingAfterBreak="0">
+  <w:abstractNum w:abstractNumId="41" w15:restartNumberingAfterBreak="0">
     <w:nsid w:val="52984E14"/>
     <w:multiLevelType w:val="hybridMultilevel"/>
     <w:tmpl w:val="F9B40992"/>
@@ -22876,7 +23243,7 @@
       </w:pPr>
     </w:lvl>
   </w:abstractNum>
-  <w:abstractNum w:abstractNumId="41" w15:restartNumberingAfterBreak="0">
+  <w:abstractNum w:abstractNumId="42" w15:restartNumberingAfterBreak="0">
     <w:nsid w:val="5468712E"/>
     <w:multiLevelType w:val="hybridMultilevel"/>
     <w:tmpl w:val="E2AC5DF4"/>
@@ -22965,7 +23332,7 @@
       </w:pPr>
     </w:lvl>
   </w:abstractNum>
-  <w:abstractNum w:abstractNumId="42" w15:restartNumberingAfterBreak="0">
+  <w:abstractNum w:abstractNumId="43" w15:restartNumberingAfterBreak="0">
     <w:nsid w:val="55514AFB"/>
     <w:multiLevelType w:val="hybridMultilevel"/>
     <w:tmpl w:val="6B306912"/>
@@ -23054,7 +23421,7 @@
       </w:pPr>
     </w:lvl>
   </w:abstractNum>
-  <w:abstractNum w:abstractNumId="43" w15:restartNumberingAfterBreak="0">
+  <w:abstractNum w:abstractNumId="44" w15:restartNumberingAfterBreak="0">
     <w:nsid w:val="55A55919"/>
     <w:multiLevelType w:val="hybridMultilevel"/>
     <w:tmpl w:val="2E421574"/>
@@ -23143,7 +23510,7 @@
       </w:pPr>
     </w:lvl>
   </w:abstractNum>
-  <w:abstractNum w:abstractNumId="44" w15:restartNumberingAfterBreak="0">
+  <w:abstractNum w:abstractNumId="45" w15:restartNumberingAfterBreak="0">
     <w:nsid w:val="55C111BB"/>
     <w:multiLevelType w:val="hybridMultilevel"/>
     <w:tmpl w:val="316AF7E6"/>
@@ -23232,7 +23599,7 @@
       </w:pPr>
     </w:lvl>
   </w:abstractNum>
-  <w:abstractNum w:abstractNumId="45" w15:restartNumberingAfterBreak="0">
+  <w:abstractNum w:abstractNumId="46" w15:restartNumberingAfterBreak="0">
     <w:nsid w:val="60363A13"/>
     <w:multiLevelType w:val="hybridMultilevel"/>
     <w:tmpl w:val="B04AAB1A"/>
@@ -23321,7 +23688,7 @@
       </w:pPr>
     </w:lvl>
   </w:abstractNum>
-  <w:abstractNum w:abstractNumId="46" w15:restartNumberingAfterBreak="0">
+  <w:abstractNum w:abstractNumId="47" w15:restartNumberingAfterBreak="0">
     <w:nsid w:val="60531F0B"/>
     <w:multiLevelType w:val="hybridMultilevel"/>
     <w:tmpl w:val="C7D4946C"/>
@@ -23410,7 +23777,7 @@
       </w:pPr>
     </w:lvl>
   </w:abstractNum>
-  <w:abstractNum w:abstractNumId="47" w15:restartNumberingAfterBreak="0">
+  <w:abstractNum w:abstractNumId="48" w15:restartNumberingAfterBreak="0">
     <w:nsid w:val="60626A77"/>
     <w:multiLevelType w:val="hybridMultilevel"/>
     <w:tmpl w:val="48B221C0"/>
@@ -23499,7 +23866,7 @@
       </w:pPr>
     </w:lvl>
   </w:abstractNum>
-  <w:abstractNum w:abstractNumId="48" w15:restartNumberingAfterBreak="0">
+  <w:abstractNum w:abstractNumId="49" w15:restartNumberingAfterBreak="0">
     <w:nsid w:val="61B3585B"/>
     <w:multiLevelType w:val="hybridMultilevel"/>
     <w:tmpl w:val="D4E4E666"/>
@@ -23588,7 +23955,7 @@
       </w:pPr>
     </w:lvl>
   </w:abstractNum>
-  <w:abstractNum w:abstractNumId="49" w15:restartNumberingAfterBreak="0">
+  <w:abstractNum w:abstractNumId="50" w15:restartNumberingAfterBreak="0">
     <w:nsid w:val="64FF4CC7"/>
     <w:multiLevelType w:val="hybridMultilevel"/>
     <w:tmpl w:val="D4462214"/>
@@ -23679,7 +24046,7 @@
       </w:pPr>
     </w:lvl>
   </w:abstractNum>
-  <w:abstractNum w:abstractNumId="50" w15:restartNumberingAfterBreak="0">
+  <w:abstractNum w:abstractNumId="51" w15:restartNumberingAfterBreak="0">
     <w:nsid w:val="662857F9"/>
     <w:multiLevelType w:val="hybridMultilevel"/>
     <w:tmpl w:val="3E6E59A4"/>
@@ -23770,7 +24137,7 @@
       </w:pPr>
     </w:lvl>
   </w:abstractNum>
-  <w:abstractNum w:abstractNumId="51" w15:restartNumberingAfterBreak="0">
+  <w:abstractNum w:abstractNumId="52" w15:restartNumberingAfterBreak="0">
     <w:nsid w:val="6A0630C4"/>
     <w:multiLevelType w:val="hybridMultilevel"/>
     <w:tmpl w:val="ED6E30FE"/>
@@ -23859,7 +24226,7 @@
       </w:pPr>
     </w:lvl>
   </w:abstractNum>
-  <w:abstractNum w:abstractNumId="52" w15:restartNumberingAfterBreak="0">
+  <w:abstractNum w:abstractNumId="53" w15:restartNumberingAfterBreak="0">
     <w:nsid w:val="6A213F05"/>
     <w:multiLevelType w:val="hybridMultilevel"/>
     <w:tmpl w:val="27AC3996"/>
@@ -23949,7 +24316,7 @@
       </w:pPr>
     </w:lvl>
   </w:abstractNum>
-  <w:abstractNum w:abstractNumId="53" w15:restartNumberingAfterBreak="0">
+  <w:abstractNum w:abstractNumId="54" w15:restartNumberingAfterBreak="0">
     <w:nsid w:val="6AD35E49"/>
     <w:multiLevelType w:val="hybridMultilevel"/>
     <w:tmpl w:val="DA5A70E8"/>
@@ -24038,11 +24405,11 @@
       </w:pPr>
     </w:lvl>
   </w:abstractNum>
-  <w:abstractNum w:abstractNumId="54" w15:restartNumberingAfterBreak="0">
-    <w:nsid w:val="71AD45D0"/>
+  <w:abstractNum w:abstractNumId="55" w15:restartNumberingAfterBreak="0">
+    <w:nsid w:val="70D159D8"/>
     <w:multiLevelType w:val="hybridMultilevel"/>
-    <w:tmpl w:val="B1B02D9A"/>
-    <w:lvl w:ilvl="0" w:tplc="42B47BB0">
+    <w:tmpl w:val="BEDC937A"/>
+    <w:lvl w:ilvl="0" w:tplc="0409000F">
       <w:start w:val="1"/>
       <w:numFmt w:val="decimal"/>
       <w:lvlText w:val="%1."/>
@@ -24129,189 +24496,11 @@
       </w:pPr>
     </w:lvl>
   </w:abstractNum>
-  <w:abstractNum w:abstractNumId="55" w15:restartNumberingAfterBreak="0">
-    <w:nsid w:val="76014E3B"/>
+  <w:abstractNum w:abstractNumId="56" w15:restartNumberingAfterBreak="0">
+    <w:nsid w:val="71AD45D0"/>
     <w:multiLevelType w:val="hybridMultilevel"/>
-    <w:tmpl w:val="C16A998C"/>
-    <w:lvl w:ilvl="0" w:tplc="7CDEC248">
-      <w:start w:val="1"/>
-      <w:numFmt w:val="decimal"/>
-      <w:lvlText w:val="%1."/>
-      <w:lvlJc w:val="left"/>
-      <w:pPr>
-        <w:ind w:left="720" w:hanging="360"/>
-      </w:pPr>
-      <w:rPr>
-        <w:rFonts w:hint="default"/>
-      </w:rPr>
-    </w:lvl>
-    <w:lvl w:ilvl="1" w:tplc="04090019">
-      <w:start w:val="1"/>
-      <w:numFmt w:val="lowerLetter"/>
-      <w:lvlText w:val="%2."/>
-      <w:lvlJc w:val="left"/>
-      <w:pPr>
-        <w:ind w:left="1440" w:hanging="360"/>
-      </w:pPr>
-    </w:lvl>
-    <w:lvl w:ilvl="2" w:tplc="0409001B">
-      <w:start w:val="1"/>
-      <w:numFmt w:val="lowerRoman"/>
-      <w:lvlText w:val="%3."/>
-      <w:lvlJc w:val="right"/>
-      <w:pPr>
-        <w:ind w:left="2160" w:hanging="180"/>
-      </w:pPr>
-    </w:lvl>
-    <w:lvl w:ilvl="3" w:tplc="0409000F" w:tentative="1">
-      <w:start w:val="1"/>
-      <w:numFmt w:val="decimal"/>
-      <w:lvlText w:val="%4."/>
-      <w:lvlJc w:val="left"/>
-      <w:pPr>
-        <w:ind w:left="2880" w:hanging="360"/>
-      </w:pPr>
-    </w:lvl>
-    <w:lvl w:ilvl="4" w:tplc="04090019" w:tentative="1">
-      <w:start w:val="1"/>
-      <w:numFmt w:val="lowerLetter"/>
-      <w:lvlText w:val="%5."/>
-      <w:lvlJc w:val="left"/>
-      <w:pPr>
-        <w:ind w:left="3600" w:hanging="360"/>
-      </w:pPr>
-    </w:lvl>
-    <w:lvl w:ilvl="5" w:tplc="0409001B" w:tentative="1">
-      <w:start w:val="1"/>
-      <w:numFmt w:val="lowerRoman"/>
-      <w:lvlText w:val="%6."/>
-      <w:lvlJc w:val="right"/>
-      <w:pPr>
-        <w:ind w:left="4320" w:hanging="180"/>
-      </w:pPr>
-    </w:lvl>
-    <w:lvl w:ilvl="6" w:tplc="0409000F" w:tentative="1">
-      <w:start w:val="1"/>
-      <w:numFmt w:val="decimal"/>
-      <w:lvlText w:val="%7."/>
-      <w:lvlJc w:val="left"/>
-      <w:pPr>
-        <w:ind w:left="5040" w:hanging="360"/>
-      </w:pPr>
-    </w:lvl>
-    <w:lvl w:ilvl="7" w:tplc="04090019" w:tentative="1">
-      <w:start w:val="1"/>
-      <w:numFmt w:val="lowerLetter"/>
-      <w:lvlText w:val="%8."/>
-      <w:lvlJc w:val="left"/>
-      <w:pPr>
-        <w:ind w:left="5760" w:hanging="360"/>
-      </w:pPr>
-    </w:lvl>
-    <w:lvl w:ilvl="8" w:tplc="0409001B" w:tentative="1">
-      <w:start w:val="1"/>
-      <w:numFmt w:val="lowerRoman"/>
-      <w:lvlText w:val="%9."/>
-      <w:lvlJc w:val="right"/>
-      <w:pPr>
-        <w:ind w:left="6480" w:hanging="180"/>
-      </w:pPr>
-    </w:lvl>
-  </w:abstractNum>
-  <w:abstractNum w:abstractNumId="56" w15:restartNumberingAfterBreak="0">
-    <w:nsid w:val="760C7F4B"/>
-    <w:multiLevelType w:val="hybridMultilevel"/>
-    <w:tmpl w:val="F678FA4E"/>
-    <w:lvl w:ilvl="0" w:tplc="BAA26A36">
-      <w:start w:val="1"/>
-      <w:numFmt w:val="decimal"/>
-      <w:lvlText w:val="%1."/>
-      <w:lvlJc w:val="left"/>
-      <w:pPr>
-        <w:ind w:left="720" w:hanging="360"/>
-      </w:pPr>
-      <w:rPr>
-        <w:rFonts w:hint="default"/>
-      </w:rPr>
-    </w:lvl>
-    <w:lvl w:ilvl="1" w:tplc="04090019">
-      <w:start w:val="1"/>
-      <w:numFmt w:val="lowerLetter"/>
-      <w:lvlText w:val="%2."/>
-      <w:lvlJc w:val="left"/>
-      <w:pPr>
-        <w:ind w:left="1440" w:hanging="360"/>
-      </w:pPr>
-    </w:lvl>
-    <w:lvl w:ilvl="2" w:tplc="0409001B" w:tentative="1">
-      <w:start w:val="1"/>
-      <w:numFmt w:val="lowerRoman"/>
-      <w:lvlText w:val="%3."/>
-      <w:lvlJc w:val="right"/>
-      <w:pPr>
-        <w:ind w:left="2160" w:hanging="180"/>
-      </w:pPr>
-    </w:lvl>
-    <w:lvl w:ilvl="3" w:tplc="0409000F" w:tentative="1">
-      <w:start w:val="1"/>
-      <w:numFmt w:val="decimal"/>
-      <w:lvlText w:val="%4."/>
-      <w:lvlJc w:val="left"/>
-      <w:pPr>
-        <w:ind w:left="2880" w:hanging="360"/>
-      </w:pPr>
-    </w:lvl>
-    <w:lvl w:ilvl="4" w:tplc="04090019" w:tentative="1">
-      <w:start w:val="1"/>
-      <w:numFmt w:val="lowerLetter"/>
-      <w:lvlText w:val="%5."/>
-      <w:lvlJc w:val="left"/>
-      <w:pPr>
-        <w:ind w:left="3600" w:hanging="360"/>
-      </w:pPr>
-    </w:lvl>
-    <w:lvl w:ilvl="5" w:tplc="0409001B" w:tentative="1">
-      <w:start w:val="1"/>
-      <w:numFmt w:val="lowerRoman"/>
-      <w:lvlText w:val="%6."/>
-      <w:lvlJc w:val="right"/>
-      <w:pPr>
-        <w:ind w:left="4320" w:hanging="180"/>
-      </w:pPr>
-    </w:lvl>
-    <w:lvl w:ilvl="6" w:tplc="0409000F" w:tentative="1">
-      <w:start w:val="1"/>
-      <w:numFmt w:val="decimal"/>
-      <w:lvlText w:val="%7."/>
-      <w:lvlJc w:val="left"/>
-      <w:pPr>
-        <w:ind w:left="5040" w:hanging="360"/>
-      </w:pPr>
-    </w:lvl>
-    <w:lvl w:ilvl="7" w:tplc="04090019" w:tentative="1">
-      <w:start w:val="1"/>
-      <w:numFmt w:val="lowerLetter"/>
-      <w:lvlText w:val="%8."/>
-      <w:lvlJc w:val="left"/>
-      <w:pPr>
-        <w:ind w:left="5760" w:hanging="360"/>
-      </w:pPr>
-    </w:lvl>
-    <w:lvl w:ilvl="8" w:tplc="0409001B" w:tentative="1">
-      <w:start w:val="1"/>
-      <w:numFmt w:val="lowerRoman"/>
-      <w:lvlText w:val="%9."/>
-      <w:lvlJc w:val="right"/>
-      <w:pPr>
-        <w:ind w:left="6480" w:hanging="180"/>
-      </w:pPr>
-    </w:lvl>
-  </w:abstractNum>
-  <w:abstractNum w:abstractNumId="57" w15:restartNumberingAfterBreak="0">
-    <w:nsid w:val="7B665D5D"/>
-    <w:multiLevelType w:val="hybridMultilevel"/>
-    <w:tmpl w:val="5C802C12"/>
-    <w:lvl w:ilvl="0" w:tplc="0409000F">
+    <w:tmpl w:val="B1B02D9A"/>
+    <w:lvl w:ilvl="0" w:tplc="42B47BB0">
       <w:start w:val="1"/>
       <w:numFmt w:val="decimal"/>
       <w:lvlText w:val="%1."/>
@@ -24325,7 +24514,7 @@
         <w:u w:val="none"/>
       </w:rPr>
     </w:lvl>
-    <w:lvl w:ilvl="1" w:tplc="04090019">
+    <w:lvl w:ilvl="1" w:tplc="04090019" w:tentative="1">
       <w:start w:val="1"/>
       <w:numFmt w:val="lowerLetter"/>
       <w:lvlText w:val="%2."/>
@@ -24334,7 +24523,7 @@
         <w:ind w:left="1440" w:hanging="360"/>
       </w:pPr>
     </w:lvl>
-    <w:lvl w:ilvl="2" w:tplc="0409001B">
+    <w:lvl w:ilvl="2" w:tplc="0409001B" w:tentative="1">
       <w:start w:val="1"/>
       <w:numFmt w:val="lowerRoman"/>
       <w:lvlText w:val="%3."/>
@@ -24398,7 +24587,276 @@
       </w:pPr>
     </w:lvl>
   </w:abstractNum>
+  <w:abstractNum w:abstractNumId="57" w15:restartNumberingAfterBreak="0">
+    <w:nsid w:val="76014E3B"/>
+    <w:multiLevelType w:val="hybridMultilevel"/>
+    <w:tmpl w:val="C16A998C"/>
+    <w:lvl w:ilvl="0" w:tplc="7CDEC248">
+      <w:start w:val="1"/>
+      <w:numFmt w:val="decimal"/>
+      <w:lvlText w:val="%1."/>
+      <w:lvlJc w:val="left"/>
+      <w:pPr>
+        <w:ind w:left="720" w:hanging="360"/>
+      </w:pPr>
+      <w:rPr>
+        <w:rFonts w:hint="default"/>
+      </w:rPr>
+    </w:lvl>
+    <w:lvl w:ilvl="1" w:tplc="04090019">
+      <w:start w:val="1"/>
+      <w:numFmt w:val="lowerLetter"/>
+      <w:lvlText w:val="%2."/>
+      <w:lvlJc w:val="left"/>
+      <w:pPr>
+        <w:ind w:left="1440" w:hanging="360"/>
+      </w:pPr>
+    </w:lvl>
+    <w:lvl w:ilvl="2" w:tplc="0409001B">
+      <w:start w:val="1"/>
+      <w:numFmt w:val="lowerRoman"/>
+      <w:lvlText w:val="%3."/>
+      <w:lvlJc w:val="right"/>
+      <w:pPr>
+        <w:ind w:left="2160" w:hanging="180"/>
+      </w:pPr>
+    </w:lvl>
+    <w:lvl w:ilvl="3" w:tplc="0409000F" w:tentative="1">
+      <w:start w:val="1"/>
+      <w:numFmt w:val="decimal"/>
+      <w:lvlText w:val="%4."/>
+      <w:lvlJc w:val="left"/>
+      <w:pPr>
+        <w:ind w:left="2880" w:hanging="360"/>
+      </w:pPr>
+    </w:lvl>
+    <w:lvl w:ilvl="4" w:tplc="04090019" w:tentative="1">
+      <w:start w:val="1"/>
+      <w:numFmt w:val="lowerLetter"/>
+      <w:lvlText w:val="%5."/>
+      <w:lvlJc w:val="left"/>
+      <w:pPr>
+        <w:ind w:left="3600" w:hanging="360"/>
+      </w:pPr>
+    </w:lvl>
+    <w:lvl w:ilvl="5" w:tplc="0409001B" w:tentative="1">
+      <w:start w:val="1"/>
+      <w:numFmt w:val="lowerRoman"/>
+      <w:lvlText w:val="%6."/>
+      <w:lvlJc w:val="right"/>
+      <w:pPr>
+        <w:ind w:left="4320" w:hanging="180"/>
+      </w:pPr>
+    </w:lvl>
+    <w:lvl w:ilvl="6" w:tplc="0409000F" w:tentative="1">
+      <w:start w:val="1"/>
+      <w:numFmt w:val="decimal"/>
+      <w:lvlText w:val="%7."/>
+      <w:lvlJc w:val="left"/>
+      <w:pPr>
+        <w:ind w:left="5040" w:hanging="360"/>
+      </w:pPr>
+    </w:lvl>
+    <w:lvl w:ilvl="7" w:tplc="04090019" w:tentative="1">
+      <w:start w:val="1"/>
+      <w:numFmt w:val="lowerLetter"/>
+      <w:lvlText w:val="%8."/>
+      <w:lvlJc w:val="left"/>
+      <w:pPr>
+        <w:ind w:left="5760" w:hanging="360"/>
+      </w:pPr>
+    </w:lvl>
+    <w:lvl w:ilvl="8" w:tplc="0409001B" w:tentative="1">
+      <w:start w:val="1"/>
+      <w:numFmt w:val="lowerRoman"/>
+      <w:lvlText w:val="%9."/>
+      <w:lvlJc w:val="right"/>
+      <w:pPr>
+        <w:ind w:left="6480" w:hanging="180"/>
+      </w:pPr>
+    </w:lvl>
+  </w:abstractNum>
   <w:abstractNum w:abstractNumId="58" w15:restartNumberingAfterBreak="0">
+    <w:nsid w:val="760C7F4B"/>
+    <w:multiLevelType w:val="hybridMultilevel"/>
+    <w:tmpl w:val="F678FA4E"/>
+    <w:lvl w:ilvl="0" w:tplc="BAA26A36">
+      <w:start w:val="1"/>
+      <w:numFmt w:val="decimal"/>
+      <w:lvlText w:val="%1."/>
+      <w:lvlJc w:val="left"/>
+      <w:pPr>
+        <w:ind w:left="720" w:hanging="360"/>
+      </w:pPr>
+      <w:rPr>
+        <w:rFonts w:hint="default"/>
+      </w:rPr>
+    </w:lvl>
+    <w:lvl w:ilvl="1" w:tplc="04090019">
+      <w:start w:val="1"/>
+      <w:numFmt w:val="lowerLetter"/>
+      <w:lvlText w:val="%2."/>
+      <w:lvlJc w:val="left"/>
+      <w:pPr>
+        <w:ind w:left="1440" w:hanging="360"/>
+      </w:pPr>
+    </w:lvl>
+    <w:lvl w:ilvl="2" w:tplc="0409001B" w:tentative="1">
+      <w:start w:val="1"/>
+      <w:numFmt w:val="lowerRoman"/>
+      <w:lvlText w:val="%3."/>
+      <w:lvlJc w:val="right"/>
+      <w:pPr>
+        <w:ind w:left="2160" w:hanging="180"/>
+      </w:pPr>
+    </w:lvl>
+    <w:lvl w:ilvl="3" w:tplc="0409000F" w:tentative="1">
+      <w:start w:val="1"/>
+      <w:numFmt w:val="decimal"/>
+      <w:lvlText w:val="%4."/>
+      <w:lvlJc w:val="left"/>
+      <w:pPr>
+        <w:ind w:left="2880" w:hanging="360"/>
+      </w:pPr>
+    </w:lvl>
+    <w:lvl w:ilvl="4" w:tplc="04090019" w:tentative="1">
+      <w:start w:val="1"/>
+      <w:numFmt w:val="lowerLetter"/>
+      <w:lvlText w:val="%5."/>
+      <w:lvlJc w:val="left"/>
+      <w:pPr>
+        <w:ind w:left="3600" w:hanging="360"/>
+      </w:pPr>
+    </w:lvl>
+    <w:lvl w:ilvl="5" w:tplc="0409001B" w:tentative="1">
+      <w:start w:val="1"/>
+      <w:numFmt w:val="lowerRoman"/>
+      <w:lvlText w:val="%6."/>
+      <w:lvlJc w:val="right"/>
+      <w:pPr>
+        <w:ind w:left="4320" w:hanging="180"/>
+      </w:pPr>
+    </w:lvl>
+    <w:lvl w:ilvl="6" w:tplc="0409000F" w:tentative="1">
+      <w:start w:val="1"/>
+      <w:numFmt w:val="decimal"/>
+      <w:lvlText w:val="%7."/>
+      <w:lvlJc w:val="left"/>
+      <w:pPr>
+        <w:ind w:left="5040" w:hanging="360"/>
+      </w:pPr>
+    </w:lvl>
+    <w:lvl w:ilvl="7" w:tplc="04090019" w:tentative="1">
+      <w:start w:val="1"/>
+      <w:numFmt w:val="lowerLetter"/>
+      <w:lvlText w:val="%8."/>
+      <w:lvlJc w:val="left"/>
+      <w:pPr>
+        <w:ind w:left="5760" w:hanging="360"/>
+      </w:pPr>
+    </w:lvl>
+    <w:lvl w:ilvl="8" w:tplc="0409001B" w:tentative="1">
+      <w:start w:val="1"/>
+      <w:numFmt w:val="lowerRoman"/>
+      <w:lvlText w:val="%9."/>
+      <w:lvlJc w:val="right"/>
+      <w:pPr>
+        <w:ind w:left="6480" w:hanging="180"/>
+      </w:pPr>
+    </w:lvl>
+  </w:abstractNum>
+  <w:abstractNum w:abstractNumId="59" w15:restartNumberingAfterBreak="0">
+    <w:nsid w:val="7B665D5D"/>
+    <w:multiLevelType w:val="hybridMultilevel"/>
+    <w:tmpl w:val="5C802C12"/>
+    <w:lvl w:ilvl="0" w:tplc="0409000F">
+      <w:start w:val="1"/>
+      <w:numFmt w:val="decimal"/>
+      <w:lvlText w:val="%1."/>
+      <w:lvlJc w:val="left"/>
+      <w:pPr>
+        <w:ind w:left="720" w:hanging="360"/>
+      </w:pPr>
+      <w:rPr>
+        <w:rFonts w:hint="default"/>
+        <w:b w:val="0"/>
+        <w:u w:val="none"/>
+      </w:rPr>
+    </w:lvl>
+    <w:lvl w:ilvl="1" w:tplc="04090019">
+      <w:start w:val="1"/>
+      <w:numFmt w:val="lowerLetter"/>
+      <w:lvlText w:val="%2."/>
+      <w:lvlJc w:val="left"/>
+      <w:pPr>
+        <w:ind w:left="1440" w:hanging="360"/>
+      </w:pPr>
+    </w:lvl>
+    <w:lvl w:ilvl="2" w:tplc="0409001B">
+      <w:start w:val="1"/>
+      <w:numFmt w:val="lowerRoman"/>
+      <w:lvlText w:val="%3."/>
+      <w:lvlJc w:val="right"/>
+      <w:pPr>
+        <w:ind w:left="2160" w:hanging="180"/>
+      </w:pPr>
+    </w:lvl>
+    <w:lvl w:ilvl="3" w:tplc="0409000F" w:tentative="1">
+      <w:start w:val="1"/>
+      <w:numFmt w:val="decimal"/>
+      <w:lvlText w:val="%4."/>
+      <w:lvlJc w:val="left"/>
+      <w:pPr>
+        <w:ind w:left="2880" w:hanging="360"/>
+      </w:pPr>
+    </w:lvl>
+    <w:lvl w:ilvl="4" w:tplc="04090019" w:tentative="1">
+      <w:start w:val="1"/>
+      <w:numFmt w:val="lowerLetter"/>
+      <w:lvlText w:val="%5."/>
+      <w:lvlJc w:val="left"/>
+      <w:pPr>
+        <w:ind w:left="3600" w:hanging="360"/>
+      </w:pPr>
+    </w:lvl>
+    <w:lvl w:ilvl="5" w:tplc="0409001B" w:tentative="1">
+      <w:start w:val="1"/>
+      <w:numFmt w:val="lowerRoman"/>
+      <w:lvlText w:val="%6."/>
+      <w:lvlJc w:val="right"/>
+      <w:pPr>
+        <w:ind w:left="4320" w:hanging="180"/>
+      </w:pPr>
+    </w:lvl>
+    <w:lvl w:ilvl="6" w:tplc="0409000F" w:tentative="1">
+      <w:start w:val="1"/>
+      <w:numFmt w:val="decimal"/>
+      <w:lvlText w:val="%7."/>
+      <w:lvlJc w:val="left"/>
+      <w:pPr>
+        <w:ind w:left="5040" w:hanging="360"/>
+      </w:pPr>
+    </w:lvl>
+    <w:lvl w:ilvl="7" w:tplc="04090019" w:tentative="1">
+      <w:start w:val="1"/>
+      <w:numFmt w:val="lowerLetter"/>
+      <w:lvlText w:val="%8."/>
+      <w:lvlJc w:val="left"/>
+      <w:pPr>
+        <w:ind w:left="5760" w:hanging="360"/>
+      </w:pPr>
+    </w:lvl>
+    <w:lvl w:ilvl="8" w:tplc="0409001B" w:tentative="1">
+      <w:start w:val="1"/>
+      <w:numFmt w:val="lowerRoman"/>
+      <w:lvlText w:val="%9."/>
+      <w:lvlJc w:val="right"/>
+      <w:pPr>
+        <w:ind w:left="6480" w:hanging="180"/>
+      </w:pPr>
+    </w:lvl>
+  </w:abstractNum>
+  <w:abstractNum w:abstractNumId="60" w15:restartNumberingAfterBreak="0">
     <w:nsid w:val="7BB40E95"/>
     <w:multiLevelType w:val="hybridMultilevel"/>
     <w:tmpl w:val="9D9A8F8C"/>
@@ -24487,7 +24945,7 @@
       </w:pPr>
     </w:lvl>
   </w:abstractNum>
-  <w:abstractNum w:abstractNumId="59" w15:restartNumberingAfterBreak="0">
+  <w:abstractNum w:abstractNumId="61" w15:restartNumberingAfterBreak="0">
     <w:nsid w:val="7C7D1B3A"/>
     <w:multiLevelType w:val="hybridMultilevel"/>
     <w:tmpl w:val="84124FE0"/>
@@ -24576,7 +25034,7 @@
       </w:pPr>
     </w:lvl>
   </w:abstractNum>
-  <w:abstractNum w:abstractNumId="60" w15:restartNumberingAfterBreak="0">
+  <w:abstractNum w:abstractNumId="62" w15:restartNumberingAfterBreak="0">
     <w:nsid w:val="7F8023B9"/>
     <w:multiLevelType w:val="hybridMultilevel"/>
     <w:tmpl w:val="9AE4BC9C"/>
@@ -24669,184 +25127,190 @@
     <w:abstractNumId w:val="3"/>
   </w:num>
   <w:num w:numId="2" w16cid:durableId="918096497">
-    <w:abstractNumId w:val="55"/>
+    <w:abstractNumId w:val="57"/>
   </w:num>
   <w:num w:numId="3" w16cid:durableId="1845314271">
-    <w:abstractNumId w:val="51"/>
+    <w:abstractNumId w:val="52"/>
   </w:num>
   <w:num w:numId="4" w16cid:durableId="1199270990">
-    <w:abstractNumId w:val="35"/>
+    <w:abstractNumId w:val="36"/>
   </w:num>
   <w:num w:numId="5" w16cid:durableId="1769689025">
-    <w:abstractNumId w:val="48"/>
+    <w:abstractNumId w:val="49"/>
   </w:num>
   <w:num w:numId="6" w16cid:durableId="765465029">
-    <w:abstractNumId w:val="19"/>
+    <w:abstractNumId w:val="20"/>
   </w:num>
   <w:num w:numId="7" w16cid:durableId="287590158">
-    <w:abstractNumId w:val="20"/>
+    <w:abstractNumId w:val="21"/>
   </w:num>
   <w:num w:numId="8" w16cid:durableId="241840696">
-    <w:abstractNumId w:val="56"/>
+    <w:abstractNumId w:val="58"/>
   </w:num>
   <w:num w:numId="9" w16cid:durableId="615911383">
-    <w:abstractNumId w:val="60"/>
+    <w:abstractNumId w:val="62"/>
   </w:num>
   <w:num w:numId="10" w16cid:durableId="643051716">
     <w:abstractNumId w:val="5"/>
   </w:num>
   <w:num w:numId="11" w16cid:durableId="1494569274">
-    <w:abstractNumId w:val="32"/>
+    <w:abstractNumId w:val="33"/>
   </w:num>
   <w:num w:numId="12" w16cid:durableId="567228714">
-    <w:abstractNumId w:val="42"/>
+    <w:abstractNumId w:val="43"/>
   </w:num>
   <w:num w:numId="13" w16cid:durableId="611984415">
-    <w:abstractNumId w:val="37"/>
+    <w:abstractNumId w:val="38"/>
   </w:num>
   <w:num w:numId="14" w16cid:durableId="1300762070">
-    <w:abstractNumId w:val="15"/>
+    <w:abstractNumId w:val="16"/>
   </w:num>
   <w:num w:numId="15" w16cid:durableId="105077941">
-    <w:abstractNumId w:val="33"/>
+    <w:abstractNumId w:val="34"/>
   </w:num>
   <w:num w:numId="16" w16cid:durableId="2056931249">
-    <w:abstractNumId w:val="14"/>
+    <w:abstractNumId w:val="15"/>
   </w:num>
   <w:num w:numId="17" w16cid:durableId="967322930">
     <w:abstractNumId w:val="1"/>
   </w:num>
   <w:num w:numId="18" w16cid:durableId="2011564816">
-    <w:abstractNumId w:val="34"/>
+    <w:abstractNumId w:val="35"/>
   </w:num>
   <w:num w:numId="19" w16cid:durableId="1486701346">
-    <w:abstractNumId w:val="54"/>
+    <w:abstractNumId w:val="56"/>
   </w:num>
   <w:num w:numId="20" w16cid:durableId="1611470256">
-    <w:abstractNumId w:val="43"/>
+    <w:abstractNumId w:val="44"/>
   </w:num>
   <w:num w:numId="21" w16cid:durableId="1090349719">
-    <w:abstractNumId w:val="31"/>
+    <w:abstractNumId w:val="32"/>
   </w:num>
   <w:num w:numId="22" w16cid:durableId="1540705157">
-    <w:abstractNumId w:val="17"/>
+    <w:abstractNumId w:val="18"/>
   </w:num>
   <w:num w:numId="23" w16cid:durableId="1342314959">
-    <w:abstractNumId w:val="24"/>
+    <w:abstractNumId w:val="25"/>
   </w:num>
   <w:num w:numId="24" w16cid:durableId="1778594897">
-    <w:abstractNumId w:val="28"/>
+    <w:abstractNumId w:val="29"/>
   </w:num>
   <w:num w:numId="25" w16cid:durableId="1210188177">
-    <w:abstractNumId w:val="45"/>
+    <w:abstractNumId w:val="46"/>
   </w:num>
   <w:num w:numId="26" w16cid:durableId="1023167042">
-    <w:abstractNumId w:val="18"/>
+    <w:abstractNumId w:val="19"/>
   </w:num>
   <w:num w:numId="27" w16cid:durableId="265961136">
-    <w:abstractNumId w:val="40"/>
+    <w:abstractNumId w:val="41"/>
   </w:num>
   <w:num w:numId="28" w16cid:durableId="220412887">
-    <w:abstractNumId w:val="41"/>
+    <w:abstractNumId w:val="42"/>
   </w:num>
   <w:num w:numId="29" w16cid:durableId="1737124884">
-    <w:abstractNumId w:val="22"/>
+    <w:abstractNumId w:val="23"/>
   </w:num>
   <w:num w:numId="30" w16cid:durableId="226234621">
-    <w:abstractNumId w:val="36"/>
+    <w:abstractNumId w:val="37"/>
   </w:num>
   <w:num w:numId="31" w16cid:durableId="550534990">
-    <w:abstractNumId w:val="59"/>
+    <w:abstractNumId w:val="61"/>
   </w:num>
   <w:num w:numId="32" w16cid:durableId="571891901">
-    <w:abstractNumId w:val="11"/>
+    <w:abstractNumId w:val="12"/>
   </w:num>
   <w:num w:numId="33" w16cid:durableId="1535461834">
     <w:abstractNumId w:val="4"/>
   </w:num>
   <w:num w:numId="34" w16cid:durableId="45178820">
-    <w:abstractNumId w:val="9"/>
+    <w:abstractNumId w:val="10"/>
   </w:num>
   <w:num w:numId="35" w16cid:durableId="527646943">
-    <w:abstractNumId w:val="29"/>
+    <w:abstractNumId w:val="30"/>
   </w:num>
   <w:num w:numId="36" w16cid:durableId="1318341568">
-    <w:abstractNumId w:val="10"/>
+    <w:abstractNumId w:val="11"/>
   </w:num>
   <w:num w:numId="37" w16cid:durableId="14307725">
-    <w:abstractNumId w:val="12"/>
+    <w:abstractNumId w:val="13"/>
   </w:num>
   <w:num w:numId="38" w16cid:durableId="1935941515">
     <w:abstractNumId w:val="0"/>
   </w:num>
   <w:num w:numId="39" w16cid:durableId="1174153374">
+    <w:abstractNumId w:val="28"/>
+  </w:num>
+  <w:num w:numId="40" w16cid:durableId="1985160281">
+    <w:abstractNumId w:val="48"/>
+  </w:num>
+  <w:num w:numId="41" w16cid:durableId="1040664628">
+    <w:abstractNumId w:val="39"/>
+  </w:num>
+  <w:num w:numId="42" w16cid:durableId="1176186929">
     <w:abstractNumId w:val="27"/>
   </w:num>
-  <w:num w:numId="40" w16cid:durableId="1985160281">
-    <w:abstractNumId w:val="47"/>
-  </w:num>
-  <w:num w:numId="41" w16cid:durableId="1040664628">
-    <w:abstractNumId w:val="38"/>
-  </w:num>
-  <w:num w:numId="42" w16cid:durableId="1176186929">
-    <w:abstractNumId w:val="26"/>
-  </w:num>
   <w:num w:numId="43" w16cid:durableId="348919398">
-    <w:abstractNumId w:val="53"/>
+    <w:abstractNumId w:val="54"/>
   </w:num>
   <w:num w:numId="44" w16cid:durableId="2093115292">
-    <w:abstractNumId w:val="49"/>
+    <w:abstractNumId w:val="50"/>
   </w:num>
   <w:num w:numId="45" w16cid:durableId="424694789">
-    <w:abstractNumId w:val="13"/>
+    <w:abstractNumId w:val="14"/>
   </w:num>
   <w:num w:numId="46" w16cid:durableId="236404355">
     <w:abstractNumId w:val="8"/>
   </w:num>
   <w:num w:numId="47" w16cid:durableId="1907569230">
-    <w:abstractNumId w:val="39"/>
+    <w:abstractNumId w:val="40"/>
   </w:num>
   <w:num w:numId="48" w16cid:durableId="1876262611">
     <w:abstractNumId w:val="2"/>
   </w:num>
   <w:num w:numId="49" w16cid:durableId="901988865">
-    <w:abstractNumId w:val="46"/>
+    <w:abstractNumId w:val="47"/>
   </w:num>
   <w:num w:numId="50" w16cid:durableId="519779595">
     <w:abstractNumId w:val="7"/>
   </w:num>
   <w:num w:numId="51" w16cid:durableId="1297762745">
-    <w:abstractNumId w:val="52"/>
+    <w:abstractNumId w:val="53"/>
   </w:num>
   <w:num w:numId="52" w16cid:durableId="379130268">
-    <w:abstractNumId w:val="57"/>
+    <w:abstractNumId w:val="59"/>
   </w:num>
   <w:num w:numId="53" w16cid:durableId="1314725048">
-    <w:abstractNumId w:val="30"/>
+    <w:abstractNumId w:val="31"/>
   </w:num>
   <w:num w:numId="54" w16cid:durableId="619721689">
-    <w:abstractNumId w:val="50"/>
+    <w:abstractNumId w:val="51"/>
   </w:num>
   <w:num w:numId="55" w16cid:durableId="1214270212">
-    <w:abstractNumId w:val="44"/>
+    <w:abstractNumId w:val="45"/>
   </w:num>
   <w:num w:numId="56" w16cid:durableId="107700766">
-    <w:abstractNumId w:val="23"/>
+    <w:abstractNumId w:val="24"/>
   </w:num>
   <w:num w:numId="57" w16cid:durableId="1617561951">
-    <w:abstractNumId w:val="25"/>
+    <w:abstractNumId w:val="26"/>
   </w:num>
   <w:num w:numId="58" w16cid:durableId="870070929">
     <w:abstractNumId w:val="6"/>
   </w:num>
   <w:num w:numId="59" w16cid:durableId="1417363749">
-    <w:abstractNumId w:val="16"/>
+    <w:abstractNumId w:val="17"/>
   </w:num>
   <w:num w:numId="60" w16cid:durableId="1319723322">
-    <w:abstractNumId w:val="21"/>
+    <w:abstractNumId w:val="22"/>
   </w:num>
   <w:num w:numId="61" w16cid:durableId="591277524">
-    <w:abstractNumId w:val="58"/>
+    <w:abstractNumId w:val="60"/>
+  </w:num>
+  <w:num w:numId="62" w16cid:durableId="1773819112">
+    <w:abstractNumId w:val="9"/>
+  </w:num>
+  <w:num w:numId="63" w16cid:durableId="922446987">
+    <w:abstractNumId w:val="55"/>
   </w:num>
   <w:numIdMacAtCleanup w:val="56"/>
 </w:numbering>

</xml_diff>

<commit_message>
Thread Join Method and Life Cycle
Thread Join Method and Life Cycle
</commit_message>
<xml_diff>
--- a/docs/CoreJava.docx
+++ b/docs/CoreJava.docx
@@ -225,23 +225,7 @@
           <w:b/>
           <w:bCs/>
         </w:rPr>
-        <w:t>Database (</w:t>
-      </w:r>
-      <w:proofErr w:type="spellStart"/>
-      <w:r>
-        <w:rPr>
-          <w:b/>
-          <w:bCs/>
-        </w:rPr>
-        <w:t>MySql</w:t>
-      </w:r>
-      <w:proofErr w:type="spellEnd"/>
-      <w:r>
-        <w:rPr>
-          <w:b/>
-          <w:bCs/>
-        </w:rPr>
-        <w:t>)</w:t>
+        <w:t>Database (MySql)</w:t>
       </w:r>
     </w:p>
     <w:p>
@@ -344,14 +328,7 @@
       </w:pPr>
       <w:r>
         <w:tab/>
-      </w:r>
-      <w:proofErr w:type="spellStart"/>
-      <w:r>
-        <w:t>Mysql</w:t>
-      </w:r>
-      <w:proofErr w:type="spellEnd"/>
-      <w:r>
-        <w:t xml:space="preserve"> Database</w:t>
+        <w:t>Mysql Database</w:t>
       </w:r>
     </w:p>
     <w:p>
@@ -517,15 +494,7 @@
         </w:numPr>
       </w:pPr>
       <w:r>
-        <w:t>You can verify the installation file into C:\Program File\java\&lt;</w:t>
-      </w:r>
-      <w:proofErr w:type="spellStart"/>
-      <w:r>
-        <w:t>jdk</w:t>
-      </w:r>
-      <w:proofErr w:type="spellEnd"/>
-      <w:r>
-        <w:t>-version-folder&gt;</w:t>
+        <w:t>You can verify the installation file into C:\Program File\java\&lt;jdk-version-folder&gt;</w:t>
       </w:r>
     </w:p>
     <w:p>
@@ -1022,7 +991,6 @@
           <w:numId w:val="1"/>
         </w:numPr>
       </w:pPr>
-      <w:proofErr w:type="spellStart"/>
       <w:r>
         <w:rPr>
           <w:b/>
@@ -1030,7 +998,6 @@
         </w:rPr>
         <w:t>javac</w:t>
       </w:r>
-      <w:proofErr w:type="spellEnd"/>
     </w:p>
     <w:p>
       <w:pPr>
@@ -1642,23 +1609,7 @@
           <w:b/>
           <w:bCs/>
         </w:rPr>
-        <w:t>public class &lt;</w:t>
-      </w:r>
-      <w:proofErr w:type="spellStart"/>
-      <w:r>
-        <w:rPr>
-          <w:b/>
-          <w:bCs/>
-        </w:rPr>
-        <w:t>Class_Name</w:t>
-      </w:r>
-      <w:proofErr w:type="spellEnd"/>
-      <w:r>
-        <w:rPr>
-          <w:b/>
-          <w:bCs/>
-        </w:rPr>
-        <w:t>&gt;</w:t>
+        <w:t>public class &lt;Class_Name&gt;</w:t>
       </w:r>
     </w:p>
     <w:p>
@@ -1778,23 +1729,7 @@
           <w:b/>
           <w:bCs/>
         </w:rPr>
-        <w:t xml:space="preserve">public static void main(String </w:t>
-      </w:r>
-      <w:proofErr w:type="spellStart"/>
-      <w:r>
-        <w:rPr>
-          <w:b/>
-          <w:bCs/>
-        </w:rPr>
-        <w:t>args</w:t>
-      </w:r>
-      <w:proofErr w:type="spellEnd"/>
-      <w:r>
-        <w:rPr>
-          <w:b/>
-          <w:bCs/>
-        </w:rPr>
-        <w:t>[])</w:t>
+        <w:t>public static void main(String args[])</w:t>
       </w:r>
     </w:p>
     <w:p>
@@ -1862,21 +1797,12 @@
           <w:bCs/>
         </w:rPr>
       </w:pPr>
-      <w:proofErr w:type="spellStart"/>
-      <w:r>
-        <w:rPr>
-          <w:b/>
-          <w:bCs/>
-        </w:rPr>
-        <w:t>System.out.println</w:t>
-      </w:r>
-      <w:proofErr w:type="spellEnd"/>
-      <w:r>
-        <w:rPr>
-          <w:b/>
-          <w:bCs/>
-        </w:rPr>
-        <w:t>(“Hello, Welcome to first java program”);</w:t>
+      <w:r>
+        <w:rPr>
+          <w:b/>
+          <w:bCs/>
+        </w:rPr>
+        <w:t>System.out.println(“Hello, Welcome to first java program”);</w:t>
       </w:r>
     </w:p>
     <w:p>
@@ -1994,15 +1920,7 @@
         </w:numPr>
       </w:pPr>
       <w:r>
-        <w:t>The path of the CMD must be pointing to a location where you save your java class. (to do this you can go to a folder where you save your java class, click on the address bar and type “</w:t>
-      </w:r>
-      <w:proofErr w:type="spellStart"/>
-      <w:r>
-        <w:t>cmd</w:t>
-      </w:r>
-      <w:proofErr w:type="spellEnd"/>
-      <w:r>
-        <w:t>” and hit enter)</w:t>
+        <w:t>The path of the CMD must be pointing to a location where you save your java class. (to do this you can go to a folder where you save your java class, click on the address bar and type “cmd” and hit enter)</w:t>
       </w:r>
     </w:p>
     <w:p>
@@ -2026,23 +1944,13 @@
           <w:bCs/>
         </w:rPr>
       </w:pPr>
-      <w:proofErr w:type="spellStart"/>
       <w:r>
         <w:rPr>
           <w:b/>
           <w:bCs/>
           <w:highlight w:val="yellow"/>
         </w:rPr>
-        <w:t>javac</w:t>
-      </w:r>
-      <w:proofErr w:type="spellEnd"/>
-      <w:r>
-        <w:rPr>
-          <w:b/>
-          <w:bCs/>
-          <w:highlight w:val="yellow"/>
-        </w:rPr>
-        <w:t xml:space="preserve"> </w:t>
+        <w:t xml:space="preserve">javac </w:t>
       </w:r>
       <w:r>
         <w:rPr>
@@ -2112,18 +2020,8 @@
           <w:bCs/>
           <w:highlight w:val="yellow"/>
         </w:rPr>
-        <w:t xml:space="preserve">java </w:t>
-      </w:r>
-      <w:proofErr w:type="spellStart"/>
-      <w:r>
-        <w:rPr>
-          <w:b/>
-          <w:bCs/>
-          <w:highlight w:val="yellow"/>
-        </w:rPr>
-        <w:t>className</w:t>
-      </w:r>
-      <w:proofErr w:type="spellEnd"/>
+        <w:t>java className</w:t>
+      </w:r>
     </w:p>
     <w:p>
       <w:pPr>
@@ -2298,15 +2196,7 @@
         <w:t xml:space="preserve"> </w:t>
       </w:r>
       <w:r>
-        <w:t xml:space="preserve">byte, double, float, </w:t>
-      </w:r>
-      <w:proofErr w:type="spellStart"/>
-      <w:r>
-        <w:t>boolean</w:t>
-      </w:r>
-      <w:proofErr w:type="spellEnd"/>
-      <w:r>
-        <w:t>, char</w:t>
+        <w:t>byte, double, float, boolean, char</w:t>
       </w:r>
       <w:r>
         <w:t>, null, true,</w:t>
@@ -2649,29 +2539,11 @@
       <w:r>
         <w:t xml:space="preserve">Example: </w:t>
       </w:r>
-      <w:proofErr w:type="spellStart"/>
-      <w:r>
-        <w:t>employeeId</w:t>
-      </w:r>
-      <w:proofErr w:type="spellEnd"/>
-      <w:r>
-        <w:t xml:space="preserve">, </w:t>
-      </w:r>
-      <w:proofErr w:type="spellStart"/>
-      <w:r>
-        <w:t>studentName</w:t>
-      </w:r>
-      <w:proofErr w:type="spellEnd"/>
-      <w:r>
-        <w:t xml:space="preserve">, </w:t>
-      </w:r>
-      <w:proofErr w:type="spellStart"/>
-      <w:r>
-        <w:t>printEmployeeDetails</w:t>
-      </w:r>
-      <w:proofErr w:type="spellEnd"/>
-      <w:r>
-        <w:t xml:space="preserve"> </w:t>
+      <w:r>
+        <w:t>employeeId, studentName</w:t>
+      </w:r>
+      <w:r>
+        <w:t xml:space="preserve">, printEmployeeDetails </w:t>
       </w:r>
     </w:p>
     <w:p>
@@ -2713,29 +2585,16 @@
         </w:numPr>
       </w:pPr>
       <w:r>
-        <w:t xml:space="preserve">Example: Welcome, </w:t>
-      </w:r>
-      <w:proofErr w:type="spellStart"/>
-      <w:r>
-        <w:t>EmployeeDetails</w:t>
-      </w:r>
-      <w:proofErr w:type="spellEnd"/>
-      <w:r>
-        <w:t xml:space="preserve">, </w:t>
-      </w:r>
-      <w:proofErr w:type="spellStart"/>
-      <w:r>
-        <w:t>Admin</w:t>
+        <w:t>Example: Welcome, EmployeeDetails</w:t>
+      </w:r>
+      <w:r>
+        <w:t>, Admin</w:t>
       </w:r>
       <w:r>
         <w:t>Address</w:t>
       </w:r>
       <w:r>
-        <w:t>Details</w:t>
-      </w:r>
-      <w:proofErr w:type="spellEnd"/>
-      <w:r>
-        <w:t xml:space="preserve"> etc.</w:t>
+        <w:t>Details etc.</w:t>
       </w:r>
     </w:p>
     <w:p>
@@ -2820,23 +2679,13 @@
         </w:rPr>
         <w:t xml:space="preserve"> </w:t>
       </w:r>
-      <w:proofErr w:type="spellStart"/>
-      <w:r>
-        <w:rPr>
-          <w:b/>
-          <w:bCs/>
-          <w:u w:val="single"/>
-        </w:rPr>
-        <w:t>DataType</w:t>
-      </w:r>
-      <w:proofErr w:type="spellEnd"/>
-      <w:r>
-        <w:rPr>
-          <w:b/>
-          <w:bCs/>
-          <w:u w:val="single"/>
-        </w:rPr>
-        <w:t>:</w:t>
+      <w:r>
+        <w:rPr>
+          <w:b/>
+          <w:bCs/>
+          <w:u w:val="single"/>
+        </w:rPr>
+        <w:t>DataType:</w:t>
       </w:r>
     </w:p>
     <w:p>
@@ -3087,15 +2936,7 @@
         </w:numPr>
       </w:pPr>
       <w:r>
-        <w:t xml:space="preserve">Variables are </w:t>
-      </w:r>
-      <w:proofErr w:type="spellStart"/>
-      <w:r>
-        <w:t>use</w:t>
-      </w:r>
-      <w:proofErr w:type="spellEnd"/>
-      <w:r>
-        <w:t xml:space="preserve"> to store the values.</w:t>
+        <w:t>Variables are use to store the values.</w:t>
       </w:r>
     </w:p>
     <w:p>
@@ -3107,15 +2948,7 @@
         </w:numPr>
       </w:pPr>
       <w:r>
-        <w:t xml:space="preserve">Variables are </w:t>
-      </w:r>
-      <w:proofErr w:type="spellStart"/>
-      <w:r>
-        <w:t>use</w:t>
-      </w:r>
-      <w:proofErr w:type="spellEnd"/>
-      <w:r>
-        <w:t xml:space="preserve"> to display the values to the user.</w:t>
+        <w:t>Variables are use to display the values to the user.</w:t>
       </w:r>
     </w:p>
     <w:p>
@@ -3127,15 +2960,7 @@
         </w:numPr>
       </w:pPr>
       <w:r>
-        <w:t xml:space="preserve">Variables are used in a math expression. It will be </w:t>
-      </w:r>
-      <w:proofErr w:type="spellStart"/>
-      <w:r>
-        <w:t>use</w:t>
-      </w:r>
-      <w:proofErr w:type="spellEnd"/>
-      <w:r>
-        <w:t xml:space="preserve"> for other expression also such as comparison expression. </w:t>
+        <w:t xml:space="preserve">Variables are used in a math expression. It will be use for other expression also such as comparison expression. </w:t>
       </w:r>
     </w:p>
     <w:p>
@@ -3147,15 +2972,7 @@
         </w:numPr>
       </w:pPr>
       <w:r>
-        <w:t xml:space="preserve">Variables are </w:t>
-      </w:r>
-      <w:proofErr w:type="spellStart"/>
-      <w:r>
-        <w:t>use</w:t>
-      </w:r>
-      <w:proofErr w:type="spellEnd"/>
-      <w:r>
-        <w:t xml:space="preserve"> to assign a value to another variable.</w:t>
+        <w:t>Variables are use to assign a value to another variable.</w:t>
       </w:r>
     </w:p>
     <w:p>
@@ -3179,7 +2996,6 @@
           <w:bCs/>
         </w:rPr>
       </w:pPr>
-      <w:proofErr w:type="spellStart"/>
       <w:r>
         <w:rPr>
           <w:b/>
@@ -3187,7 +3003,6 @@
         </w:rPr>
         <w:t>DataType</w:t>
       </w:r>
-      <w:proofErr w:type="spellEnd"/>
       <w:r>
         <w:t xml:space="preserve">    </w:t>
       </w:r>
@@ -3267,21 +3082,12 @@
           <w:bCs/>
         </w:rPr>
       </w:pPr>
-      <w:proofErr w:type="spellStart"/>
-      <w:r>
-        <w:rPr>
-          <w:b/>
-          <w:bCs/>
-        </w:rPr>
-        <w:t>DataType</w:t>
-      </w:r>
-      <w:proofErr w:type="spellEnd"/>
-      <w:r>
-        <w:rPr>
-          <w:b/>
-          <w:bCs/>
-        </w:rPr>
-        <w:t xml:space="preserve">  variable-name   =  value;</w:t>
+      <w:r>
+        <w:rPr>
+          <w:b/>
+          <w:bCs/>
+        </w:rPr>
+        <w:t>DataType  variable-name   =  value;</w:t>
       </w:r>
     </w:p>
     <w:p>
@@ -3767,15 +3573,7 @@
         </w:numPr>
       </w:pPr>
       <w:r>
-        <w:t xml:space="preserve">Example: long </w:t>
-      </w:r>
-      <w:proofErr w:type="spellStart"/>
-      <w:r>
-        <w:t>phoneNumber</w:t>
-      </w:r>
-      <w:proofErr w:type="spellEnd"/>
-      <w:r>
-        <w:t xml:space="preserve"> = 9988770066</w:t>
+        <w:t>Example: long phoneNumber = 9988770066</w:t>
       </w:r>
       <w:r>
         <w:t>L</w:t>
@@ -3965,11 +3763,9 @@
           <w:numId w:val="11"/>
         </w:numPr>
       </w:pPr>
-      <w:proofErr w:type="spellStart"/>
       <w:r>
         <w:t>boolean</w:t>
       </w:r>
-      <w:proofErr w:type="spellEnd"/>
     </w:p>
     <w:p>
       <w:pPr>
@@ -4028,14 +3824,7 @@
       </w:r>
       <w:r>
         <w:tab/>
-      </w:r>
-      <w:proofErr w:type="spellStart"/>
-      <w:r>
-        <w:t>boolean</w:t>
-      </w:r>
-      <w:proofErr w:type="spellEnd"/>
-      <w:r>
-        <w:t xml:space="preserve"> b = true;</w:t>
+        <w:t>boolean b = true;</w:t>
       </w:r>
     </w:p>
     <w:p>
@@ -4043,13 +3832,8 @@
         <w:pStyle w:val="NoSpacing"/>
         <w:ind w:left="2160" w:firstLine="720"/>
       </w:pPr>
-      <w:proofErr w:type="spellStart"/>
-      <w:r>
-        <w:t>boolean</w:t>
-      </w:r>
-      <w:proofErr w:type="spellEnd"/>
-      <w:r>
-        <w:t xml:space="preserve"> b = 1; // not allowed</w:t>
+      <w:r>
+        <w:t>boolean b = 1; // not allowed</w:t>
       </w:r>
     </w:p>
     <w:p>
@@ -4859,14 +4643,12 @@
                 <w:tab w:val="left" w:pos="3757"/>
               </w:tabs>
             </w:pPr>
-            <w:proofErr w:type="spellStart"/>
             <w:r>
               <w:t>b</w:t>
             </w:r>
             <w:r>
               <w:t>oolean</w:t>
             </w:r>
-            <w:proofErr w:type="spellEnd"/>
           </w:p>
         </w:tc>
         <w:tc>
@@ -5570,15 +5352,7 @@
         </w:numPr>
       </w:pPr>
       <w:r>
-        <w:t xml:space="preserve">Comments are </w:t>
-      </w:r>
-      <w:proofErr w:type="spellStart"/>
-      <w:r>
-        <w:t>use</w:t>
-      </w:r>
-      <w:proofErr w:type="spellEnd"/>
-      <w:r>
-        <w:t xml:space="preserve"> to create a code level documentation.</w:t>
+        <w:t>Comments are use to create a code level documentation.</w:t>
       </w:r>
     </w:p>
     <w:p>
@@ -6189,15 +5963,7 @@
       </w:r>
       <w:r>
         <w:tab/>
-        <w:t>if(condition/</w:t>
-      </w:r>
-      <w:proofErr w:type="spellStart"/>
-      <w:r>
-        <w:t>boolean</w:t>
-      </w:r>
-      <w:proofErr w:type="spellEnd"/>
-      <w:r>
-        <w:t xml:space="preserve"> expression)</w:t>
+        <w:t>if(condition/boolean expression)</w:t>
       </w:r>
     </w:p>
     <w:p>
@@ -6310,15 +6076,7 @@
       </w:r>
       <w:r>
         <w:tab/>
-        <w:t>if(condition/</w:t>
-      </w:r>
-      <w:proofErr w:type="spellStart"/>
-      <w:r>
-        <w:t>boolean</w:t>
-      </w:r>
-      <w:proofErr w:type="spellEnd"/>
-      <w:r>
-        <w:t xml:space="preserve"> expression)</w:t>
+        <w:t>if(condition/boolean expression)</w:t>
       </w:r>
     </w:p>
     <w:p>
@@ -6831,14 +6589,7 @@
       </w:pPr>
       <w:r>
         <w:tab/>
-      </w:r>
-      <w:proofErr w:type="spellStart"/>
-      <w:r>
-        <w:t>Your</w:t>
-      </w:r>
-      <w:proofErr w:type="spellEnd"/>
-      <w:r>
-        <w:t xml:space="preserve"> are in 1</w:t>
+        <w:t>Your are in 1</w:t>
       </w:r>
       <w:r>
         <w:rPr>
@@ -6864,14 +6615,7 @@
       </w:pPr>
       <w:r>
         <w:tab/>
-      </w:r>
-      <w:proofErr w:type="spellStart"/>
-      <w:r>
-        <w:t>Your</w:t>
-      </w:r>
-      <w:proofErr w:type="spellEnd"/>
-      <w:r>
-        <w:t xml:space="preserve"> are in 2</w:t>
+        <w:t>Your are in 2</w:t>
       </w:r>
       <w:r>
         <w:rPr>
@@ -6897,14 +6641,7 @@
       </w:pPr>
       <w:r>
         <w:tab/>
-      </w:r>
-      <w:proofErr w:type="spellStart"/>
-      <w:r>
-        <w:t>Your</w:t>
-      </w:r>
-      <w:proofErr w:type="spellEnd"/>
-      <w:r>
-        <w:t xml:space="preserve"> are in 3</w:t>
+        <w:t>Your are in 3</w:t>
       </w:r>
       <w:r>
         <w:rPr>
@@ -6930,14 +6667,7 @@
       </w:pPr>
       <w:r>
         <w:tab/>
-      </w:r>
-      <w:proofErr w:type="spellStart"/>
-      <w:r>
-        <w:t>Your</w:t>
-      </w:r>
-      <w:proofErr w:type="spellEnd"/>
-      <w:r>
-        <w:t xml:space="preserve"> are in 4</w:t>
+        <w:t>Your are in 4</w:t>
       </w:r>
       <w:r>
         <w:rPr>
@@ -7002,15 +6732,7 @@
         </w:rPr>
       </w:pPr>
       <w:r>
-        <w:t xml:space="preserve">Switch can be </w:t>
-      </w:r>
-      <w:proofErr w:type="spellStart"/>
-      <w:r>
-        <w:t>use</w:t>
-      </w:r>
-      <w:proofErr w:type="spellEnd"/>
-      <w:r>
-        <w:t xml:space="preserve"> to improve the performance of the</w:t>
+        <w:t>Switch can be use to improve the performance of the</w:t>
       </w:r>
       <w:r>
         <w:t xml:space="preserve"> else-if </w:t>
@@ -7254,15 +6976,7 @@
         <w:t>,</w:t>
       </w:r>
       <w:r>
-        <w:t xml:space="preserve"> only byte, short, int, char, </w:t>
-      </w:r>
-      <w:proofErr w:type="spellStart"/>
-      <w:r>
-        <w:t>enum</w:t>
-      </w:r>
-      <w:proofErr w:type="spellEnd"/>
-      <w:r>
-        <w:t xml:space="preserve">, </w:t>
+        <w:t xml:space="preserve"> only byte, short, int, char, enum, </w:t>
       </w:r>
       <w:r>
         <w:t>S</w:t>
@@ -7370,14 +7084,7 @@
       </w:pPr>
       <w:r>
         <w:tab/>
-      </w:r>
-      <w:proofErr w:type="spellStart"/>
-      <w:r>
-        <w:t>System.out.println</w:t>
-      </w:r>
-      <w:proofErr w:type="spellEnd"/>
-      <w:r>
-        <w:t>("Monday");</w:t>
+        <w:t>System.out.println("Monday");</w:t>
       </w:r>
     </w:p>
     <w:p>
@@ -8744,15 +8451,7 @@
         <w:ind w:left="720"/>
       </w:pPr>
       <w:r>
-        <w:t xml:space="preserve">for( Variable x : </w:t>
-      </w:r>
-      <w:proofErr w:type="spellStart"/>
-      <w:r>
-        <w:t>collection_object</w:t>
-      </w:r>
-      <w:proofErr w:type="spellEnd"/>
-      <w:r>
-        <w:t>)</w:t>
+        <w:t>for( Variable x : collection_object)</w:t>
       </w:r>
     </w:p>
     <w:p>
@@ -9060,23 +8759,7 @@
           <w:b/>
           <w:bCs/>
         </w:rPr>
-        <w:t xml:space="preserve">Last index = </w:t>
-      </w:r>
-      <w:proofErr w:type="spellStart"/>
-      <w:r>
-        <w:rPr>
-          <w:b/>
-          <w:bCs/>
-        </w:rPr>
-        <w:t>array.length</w:t>
-      </w:r>
-      <w:proofErr w:type="spellEnd"/>
-      <w:r>
-        <w:rPr>
-          <w:b/>
-          <w:bCs/>
-        </w:rPr>
-        <w:t xml:space="preserve"> - 1</w:t>
+        <w:t>Last index = array.length - 1</w:t>
       </w:r>
     </w:p>
     <w:p>
@@ -9120,7 +8803,6 @@
       <w:r>
         <w:tab/>
       </w:r>
-      <w:proofErr w:type="spellStart"/>
       <w:r>
         <w:rPr>
           <w:b/>
@@ -9129,7 +8811,6 @@
         </w:rPr>
         <w:t>DataType</w:t>
       </w:r>
-      <w:proofErr w:type="spellEnd"/>
       <w:r>
         <w:rPr>
           <w:b/>
@@ -9219,25 +8900,7 @@
           <w:bCs/>
           <w:highlight w:val="yellow"/>
         </w:rPr>
-        <w:t xml:space="preserve"> </w:t>
-      </w:r>
-      <w:proofErr w:type="spellStart"/>
-      <w:r>
-        <w:rPr>
-          <w:b/>
-          <w:bCs/>
-          <w:highlight w:val="yellow"/>
-        </w:rPr>
-        <w:t>DataType</w:t>
-      </w:r>
-      <w:proofErr w:type="spellEnd"/>
-      <w:r>
-        <w:rPr>
-          <w:b/>
-          <w:bCs/>
-          <w:highlight w:val="yellow"/>
-        </w:rPr>
-        <w:t>[Size];</w:t>
+        <w:t xml:space="preserve"> DataType[Size];</w:t>
       </w:r>
       <w:r>
         <w:rPr>
@@ -9665,21 +9328,12 @@
           <w:bCs/>
         </w:rPr>
       </w:pPr>
-      <w:proofErr w:type="spellStart"/>
-      <w:r>
-        <w:rPr>
-          <w:b/>
-          <w:bCs/>
-        </w:rPr>
-        <w:t>array.lengh</w:t>
-      </w:r>
-      <w:proofErr w:type="spellEnd"/>
-      <w:r>
-        <w:rPr>
-          <w:b/>
-          <w:bCs/>
-        </w:rPr>
-        <w:t xml:space="preserve"> : return the total number of rows</w:t>
+      <w:r>
+        <w:rPr>
+          <w:b/>
+          <w:bCs/>
+        </w:rPr>
+        <w:t>array.lengh : return the total number of rows</w:t>
       </w:r>
     </w:p>
     <w:p>
@@ -9696,23 +9350,7 @@
           <w:b/>
           <w:bCs/>
         </w:rPr>
-        <w:t>array[</w:t>
-      </w:r>
-      <w:proofErr w:type="spellStart"/>
-      <w:r>
-        <w:rPr>
-          <w:b/>
-          <w:bCs/>
-        </w:rPr>
-        <w:t>row_index</w:t>
-      </w:r>
-      <w:proofErr w:type="spellEnd"/>
-      <w:r>
-        <w:rPr>
-          <w:b/>
-          <w:bCs/>
-        </w:rPr>
-        <w:t>].length : return the total number of values in a row</w:t>
+        <w:t>array[row_index].length : return the total number of values in a row</w:t>
       </w:r>
     </w:p>
     <w:p>
@@ -9756,7 +9394,6 @@
       <w:r>
         <w:tab/>
       </w:r>
-      <w:proofErr w:type="spellStart"/>
       <w:r>
         <w:rPr>
           <w:b/>
@@ -9765,7 +9402,6 @@
         </w:rPr>
         <w:t>DataType</w:t>
       </w:r>
-      <w:proofErr w:type="spellEnd"/>
       <w:r>
         <w:rPr>
           <w:b/>
@@ -9855,18 +9491,90 @@
           <w:bCs/>
           <w:highlight w:val="yellow"/>
         </w:rPr>
+        <w:t xml:space="preserve"> DataType[</w:t>
+      </w:r>
+      <w:r>
+        <w:rPr>
+          <w:b/>
+          <w:bCs/>
+          <w:highlight w:val="yellow"/>
+        </w:rPr>
+        <w:t>ROW_</w:t>
+      </w:r>
+      <w:r>
+        <w:rPr>
+          <w:b/>
+          <w:bCs/>
+          <w:highlight w:val="yellow"/>
+        </w:rPr>
+        <w:t>Size]</w:t>
+      </w:r>
+      <w:r>
+        <w:rPr>
+          <w:b/>
+          <w:bCs/>
+          <w:highlight w:val="yellow"/>
+        </w:rPr>
+        <w:t>[COLUMN_Size]</w:t>
+      </w:r>
+      <w:r>
+        <w:rPr>
+          <w:b/>
+          <w:bCs/>
+          <w:highlight w:val="yellow"/>
+        </w:rPr>
+        <w:t>;</w:t>
+      </w:r>
+      <w:r>
+        <w:rPr>
+          <w:b/>
+          <w:bCs/>
+        </w:rPr>
         <w:t xml:space="preserve"> </w:t>
       </w:r>
-      <w:proofErr w:type="spellStart"/>
+    </w:p>
+    <w:p>
+      <w:pPr>
+        <w:pStyle w:val="NoSpacing"/>
+        <w:ind w:firstLine="720"/>
+        <w:rPr>
+          <w:b/>
+          <w:bCs/>
+        </w:rPr>
+      </w:pPr>
+      <w:r>
+        <w:rPr>
+          <w:b/>
+          <w:bCs/>
+        </w:rPr>
+        <w:t xml:space="preserve">Array Initialization.  </w:t>
+      </w:r>
+    </w:p>
+    <w:p>
+      <w:pPr>
+        <w:pStyle w:val="NoSpacing"/>
+        <w:ind w:firstLine="720"/>
+        <w:rPr>
+          <w:b/>
+          <w:bCs/>
+        </w:rPr>
+      </w:pPr>
+      <w:r>
+        <w:rPr>
+          <w:b/>
+          <w:bCs/>
+        </w:rPr>
+        <w:tab/>
+      </w:r>
       <w:r>
         <w:rPr>
           <w:b/>
           <w:bCs/>
           <w:highlight w:val="yellow"/>
         </w:rPr>
-        <w:t>DataType</w:t>
-      </w:r>
-      <w:proofErr w:type="spellEnd"/>
+        <w:t>Identifier</w:t>
+      </w:r>
+      <w:bookmarkStart w:id="0" w:name="_Hlk114215133"/>
       <w:r>
         <w:rPr>
           <w:b/>
@@ -9875,14 +9583,13 @@
         </w:rPr>
         <w:t>[</w:t>
       </w:r>
-      <w:proofErr w:type="spellStart"/>
       <w:r>
         <w:rPr>
           <w:b/>
           <w:bCs/>
           <w:highlight w:val="yellow"/>
         </w:rPr>
-        <w:t>ROW_</w:t>
+        <w:t>row_</w:t>
       </w:r>
       <w:r>
         <w:rPr>
@@ -9890,16 +9597,16 @@
           <w:bCs/>
           <w:highlight w:val="yellow"/>
         </w:rPr>
-        <w:t>Size</w:t>
-      </w:r>
-      <w:proofErr w:type="spellEnd"/>
+        <w:t>index]</w:t>
+      </w:r>
+      <w:bookmarkEnd w:id="0"/>
       <w:r>
         <w:rPr>
           <w:b/>
           <w:bCs/>
           <w:highlight w:val="yellow"/>
         </w:rPr>
-        <w:t>]</w:t>
+        <w:t>[</w:t>
       </w:r>
       <w:r>
         <w:rPr>
@@ -9907,152 +9614,15 @@
           <w:bCs/>
           <w:highlight w:val="yellow"/>
         </w:rPr>
-        <w:t>[</w:t>
-      </w:r>
-      <w:proofErr w:type="spellStart"/>
+        <w:t>column_</w:t>
+      </w:r>
       <w:r>
         <w:rPr>
           <w:b/>
           <w:bCs/>
           <w:highlight w:val="yellow"/>
         </w:rPr>
-        <w:t>COLUMN_Size</w:t>
-      </w:r>
-      <w:proofErr w:type="spellEnd"/>
-      <w:r>
-        <w:rPr>
-          <w:b/>
-          <w:bCs/>
-          <w:highlight w:val="yellow"/>
-        </w:rPr>
-        <w:t>]</w:t>
-      </w:r>
-      <w:r>
-        <w:rPr>
-          <w:b/>
-          <w:bCs/>
-          <w:highlight w:val="yellow"/>
-        </w:rPr>
-        <w:t>;</w:t>
-      </w:r>
-      <w:r>
-        <w:rPr>
-          <w:b/>
-          <w:bCs/>
-        </w:rPr>
-        <w:t xml:space="preserve"> </w:t>
-      </w:r>
-    </w:p>
-    <w:p>
-      <w:pPr>
-        <w:pStyle w:val="NoSpacing"/>
-        <w:ind w:firstLine="720"/>
-        <w:rPr>
-          <w:b/>
-          <w:bCs/>
-        </w:rPr>
-      </w:pPr>
-      <w:r>
-        <w:rPr>
-          <w:b/>
-          <w:bCs/>
-        </w:rPr>
-        <w:t xml:space="preserve">Array Initialization.  </w:t>
-      </w:r>
-    </w:p>
-    <w:p>
-      <w:pPr>
-        <w:pStyle w:val="NoSpacing"/>
-        <w:ind w:firstLine="720"/>
-        <w:rPr>
-          <w:b/>
-          <w:bCs/>
-        </w:rPr>
-      </w:pPr>
-      <w:r>
-        <w:rPr>
-          <w:b/>
-          <w:bCs/>
-        </w:rPr>
-        <w:tab/>
-      </w:r>
-      <w:r>
-        <w:rPr>
-          <w:b/>
-          <w:bCs/>
-          <w:highlight w:val="yellow"/>
-        </w:rPr>
-        <w:t>Identifier</w:t>
-      </w:r>
-      <w:bookmarkStart w:id="0" w:name="_Hlk114215133"/>
-      <w:r>
-        <w:rPr>
-          <w:b/>
-          <w:bCs/>
-          <w:highlight w:val="yellow"/>
-        </w:rPr>
-        <w:t>[</w:t>
-      </w:r>
-      <w:proofErr w:type="spellStart"/>
-      <w:r>
-        <w:rPr>
-          <w:b/>
-          <w:bCs/>
-          <w:highlight w:val="yellow"/>
-        </w:rPr>
-        <w:t>row_</w:t>
-      </w:r>
-      <w:r>
-        <w:rPr>
-          <w:b/>
-          <w:bCs/>
-          <w:highlight w:val="yellow"/>
-        </w:rPr>
-        <w:t>index</w:t>
-      </w:r>
-      <w:proofErr w:type="spellEnd"/>
-      <w:r>
-        <w:rPr>
-          <w:b/>
-          <w:bCs/>
-          <w:highlight w:val="yellow"/>
-        </w:rPr>
-        <w:t>]</w:t>
-      </w:r>
-      <w:bookmarkEnd w:id="0"/>
-      <w:r>
-        <w:rPr>
-          <w:b/>
-          <w:bCs/>
-          <w:highlight w:val="yellow"/>
-        </w:rPr>
-        <w:t>[</w:t>
-      </w:r>
-      <w:proofErr w:type="spellStart"/>
-      <w:r>
-        <w:rPr>
-          <w:b/>
-          <w:bCs/>
-          <w:highlight w:val="yellow"/>
-        </w:rPr>
-        <w:t>column_</w:t>
-      </w:r>
-      <w:r>
-        <w:rPr>
-          <w:b/>
-          <w:bCs/>
-          <w:highlight w:val="yellow"/>
-        </w:rPr>
-        <w:t>index</w:t>
-      </w:r>
-      <w:proofErr w:type="spellEnd"/>
-      <w:r>
-        <w:rPr>
-          <w:b/>
-          <w:bCs/>
-          <w:highlight w:val="yellow"/>
-        </w:rPr>
-        <w:t>] = value;</w:t>
+        <w:t>index] = value;</w:t>
       </w:r>
       <w:r>
         <w:rPr>
@@ -11562,23 +11132,7 @@
         <w:pStyle w:val="NoSpacing"/>
       </w:pPr>
       <w:r>
-        <w:t xml:space="preserve">Create class Employee which has id, salary, </w:t>
-      </w:r>
-      <w:proofErr w:type="spellStart"/>
-      <w:r>
-        <w:t>yearExp</w:t>
-      </w:r>
-      <w:proofErr w:type="spellEnd"/>
-      <w:r>
-        <w:t xml:space="preserve"> and gender (char) as instance variable, create a method </w:t>
-      </w:r>
-      <w:proofErr w:type="spellStart"/>
-      <w:r>
-        <w:t>printEmpDetails</w:t>
-      </w:r>
-      <w:proofErr w:type="spellEnd"/>
-      <w:r>
-        <w:t xml:space="preserve">() which display the information for the Employee. </w:t>
+        <w:t xml:space="preserve">Create class Employee which has id, salary, yearExp and gender (char) as instance variable, create a method printEmpDetails() which display the information for the Employee. </w:t>
       </w:r>
     </w:p>
     <w:p>
@@ -11694,11 +11248,9 @@
           <w:numId w:val="35"/>
         </w:numPr>
       </w:pPr>
-      <w:proofErr w:type="spellStart"/>
       <w:r>
         <w:t>StringBuffer</w:t>
       </w:r>
-      <w:proofErr w:type="spellEnd"/>
       <w:r>
         <w:t xml:space="preserve"> class</w:t>
       </w:r>
@@ -11797,23 +11349,7 @@
           <w:b/>
           <w:bCs/>
         </w:rPr>
-        <w:t xml:space="preserve"> </w:t>
-      </w:r>
-      <w:proofErr w:type="spellStart"/>
-      <w:r>
-        <w:rPr>
-          <w:b/>
-          <w:bCs/>
-        </w:rPr>
-        <w:t>java.lang</w:t>
-      </w:r>
-      <w:proofErr w:type="spellEnd"/>
-      <w:r>
-        <w:rPr>
-          <w:b/>
-          <w:bCs/>
-        </w:rPr>
-        <w:t xml:space="preserve"> package</w:t>
+        <w:t xml:space="preserve"> java.lang package</w:t>
       </w:r>
       <w:r>
         <w:t xml:space="preserve">. </w:t>
@@ -12044,10 +11580,10 @@
             <v:path o:extrusionok="f" gradientshapeok="t" o:connecttype="rect"/>
             <o:lock v:ext="edit" aspectratio="t"/>
           </v:shapetype>
-          <v:shape id="_x0000_i1025" type="#_x0000_t75" style="width:210.05pt;height:71.65pt" o:ole="">
+          <v:shape id="_x0000_i1025" type="#_x0000_t75" style="width:210.1pt;height:71.65pt" o:ole="">
             <v:imagedata r:id="rId24" o:title=""/>
           </v:shape>
-          <o:OLEObject Type="Embed" ProgID="PBrush" ShapeID="_x0000_i1025" DrawAspect="Content" ObjectID="_1729404132" r:id="rId25"/>
+          <o:OLEObject Type="Embed" ProgID="PBrush" ShapeID="_x0000_i1025" DrawAspect="Content" ObjectID="_1729577417" r:id="rId25"/>
         </w:object>
       </w:r>
     </w:p>
@@ -12241,15 +11777,7 @@
         </w:rPr>
       </w:pPr>
       <w:r>
-        <w:t xml:space="preserve">StringBuilder is a final class which is present inside </w:t>
-      </w:r>
-      <w:proofErr w:type="spellStart"/>
-      <w:r>
-        <w:t>java.lang</w:t>
-      </w:r>
-      <w:proofErr w:type="spellEnd"/>
-      <w:r>
-        <w:t xml:space="preserve"> package.</w:t>
+        <w:t>StringBuilder is a final class which is present inside java.lang package.</w:t>
       </w:r>
     </w:p>
     <w:p>
@@ -12359,7 +11887,6 @@
           <w:u w:val="single"/>
         </w:rPr>
       </w:pPr>
-      <w:proofErr w:type="spellStart"/>
       <w:r>
         <w:rPr>
           <w:b/>
@@ -12368,7 +11895,6 @@
         </w:rPr>
         <w:t>StringBuffer</w:t>
       </w:r>
-      <w:proofErr w:type="spellEnd"/>
     </w:p>
     <w:p>
       <w:pPr>
@@ -12400,13 +11926,8 @@
           <w:u w:val="single"/>
         </w:rPr>
       </w:pPr>
-      <w:proofErr w:type="spellStart"/>
-      <w:r>
-        <w:t>StringBuffer</w:t>
-      </w:r>
-      <w:proofErr w:type="spellEnd"/>
-      <w:r>
-        <w:t xml:space="preserve"> is a build-in class</w:t>
+      <w:r>
+        <w:t>StringBuffer is a build-in class</w:t>
       </w:r>
     </w:p>
     <w:p>
@@ -12422,21 +11943,8 @@
           <w:u w:val="single"/>
         </w:rPr>
       </w:pPr>
-      <w:proofErr w:type="spellStart"/>
-      <w:r>
-        <w:t>StringBuffer</w:t>
-      </w:r>
-      <w:proofErr w:type="spellEnd"/>
-      <w:r>
-        <w:t xml:space="preserve"> is a final class which is present inside </w:t>
-      </w:r>
-      <w:proofErr w:type="spellStart"/>
-      <w:r>
-        <w:t>java.lang</w:t>
-      </w:r>
-      <w:proofErr w:type="spellEnd"/>
-      <w:r>
-        <w:t xml:space="preserve"> package.</w:t>
+      <w:r>
+        <w:t>StringBuffer is a final class which is present inside java.lang package.</w:t>
       </w:r>
     </w:p>
     <w:p>
@@ -12452,21 +11960,8 @@
           <w:u w:val="single"/>
         </w:rPr>
       </w:pPr>
-      <w:proofErr w:type="spellStart"/>
-      <w:r>
-        <w:t>StringBuffer</w:t>
-      </w:r>
-      <w:proofErr w:type="spellEnd"/>
-      <w:r>
-        <w:t xml:space="preserve"> object is mutable. That is if you made any changes inside the string value from the </w:t>
-      </w:r>
-      <w:proofErr w:type="spellStart"/>
-      <w:r>
-        <w:t>StringBuffer</w:t>
-      </w:r>
-      <w:proofErr w:type="spellEnd"/>
-      <w:r>
-        <w:t xml:space="preserve"> then it will update the original value. </w:t>
+      <w:r>
+        <w:t xml:space="preserve">StringBuffer object is mutable. That is if you made any changes inside the string value from the StringBuffer then it will update the original value. </w:t>
       </w:r>
     </w:p>
     <w:p>
@@ -12483,15 +11978,7 @@
         </w:rPr>
       </w:pPr>
       <w:r>
-        <w:t xml:space="preserve">In </w:t>
-      </w:r>
-      <w:proofErr w:type="spellStart"/>
-      <w:r>
-        <w:t>StringBuffer</w:t>
-      </w:r>
-      <w:proofErr w:type="spellEnd"/>
-      <w:r>
-        <w:t xml:space="preserve"> no SCP concept applicable.</w:t>
+        <w:t>In StringBuffer no SCP concept applicable.</w:t>
       </w:r>
     </w:p>
     <w:p>
@@ -12508,15 +11995,7 @@
         </w:rPr>
       </w:pPr>
       <w:r>
-        <w:t xml:space="preserve">You can use </w:t>
-      </w:r>
-      <w:proofErr w:type="spellStart"/>
-      <w:r>
-        <w:t>StringBuffer</w:t>
-      </w:r>
-      <w:proofErr w:type="spellEnd"/>
-      <w:r>
-        <w:t xml:space="preserve"> and its functionality by creating an Object of class.</w:t>
+        <w:t>You can use StringBuffer and its functionality by creating an Object of class.</w:t>
       </w:r>
     </w:p>
     <w:p>
@@ -12533,15 +12012,7 @@
         </w:rPr>
       </w:pPr>
       <w:r>
-        <w:t xml:space="preserve">All the methods of the </w:t>
-      </w:r>
-      <w:proofErr w:type="spellStart"/>
-      <w:r>
-        <w:t>StringBuffer</w:t>
-      </w:r>
-      <w:proofErr w:type="spellEnd"/>
-      <w:r>
-        <w:t xml:space="preserve"> are synchronized.</w:t>
+        <w:t>All the methods of the StringBuffer are synchronized.</w:t>
       </w:r>
     </w:p>
     <w:p>
@@ -12558,15 +12029,7 @@
         </w:rPr>
       </w:pPr>
       <w:r>
-        <w:t xml:space="preserve">The Object of </w:t>
-      </w:r>
-      <w:proofErr w:type="spellStart"/>
-      <w:r>
-        <w:t>StringBuffer</w:t>
-      </w:r>
-      <w:proofErr w:type="spellEnd"/>
-      <w:r>
-        <w:t xml:space="preserve"> is thread safe.</w:t>
+        <w:t>The Object of StringBuffer is thread safe.</w:t>
       </w:r>
     </w:p>
     <w:p>
@@ -12616,21 +12079,8 @@
           <w:u w:val="single"/>
         </w:rPr>
       </w:pPr>
-      <w:proofErr w:type="spellStart"/>
-      <w:r>
-        <w:t>StringBuffer</w:t>
-      </w:r>
-      <w:proofErr w:type="spellEnd"/>
-      <w:r>
-        <w:t xml:space="preserve"> object = new </w:t>
-      </w:r>
-      <w:proofErr w:type="spellStart"/>
-      <w:r>
-        <w:t>StringBuffer</w:t>
-      </w:r>
-      <w:proofErr w:type="spellEnd"/>
-      <w:r>
-        <w:t>(“Value”);</w:t>
+      <w:r>
+        <w:t>StringBuffer object = new StringBuffer(“Value”);</w:t>
       </w:r>
     </w:p>
     <w:p>
@@ -12852,21 +12302,12 @@
       <w:r>
         <w:t xml:space="preserve">This class is present inside </w:t>
       </w:r>
-      <w:proofErr w:type="spellStart"/>
-      <w:r>
-        <w:rPr>
-          <w:b/>
-          <w:bCs/>
-        </w:rPr>
-        <w:t>java.util</w:t>
-      </w:r>
-      <w:proofErr w:type="spellEnd"/>
-      <w:r>
-        <w:rPr>
-          <w:b/>
-          <w:bCs/>
-        </w:rPr>
-        <w:t xml:space="preserve"> package</w:t>
+      <w:r>
+        <w:rPr>
+          <w:b/>
+          <w:bCs/>
+        </w:rPr>
+        <w:t>java.util package</w:t>
       </w:r>
       <w:r>
         <w:t xml:space="preserve"> </w:t>
@@ -12895,21 +12336,12 @@
       <w:r>
         <w:t xml:space="preserve">To use scanner class you have to create an object and you can use the </w:t>
       </w:r>
-      <w:proofErr w:type="spellStart"/>
-      <w:r>
-        <w:rPr>
-          <w:b/>
-          <w:bCs/>
-        </w:rPr>
-        <w:t>nextXXX</w:t>
-      </w:r>
-      <w:proofErr w:type="spellEnd"/>
-      <w:r>
-        <w:rPr>
-          <w:b/>
-          <w:bCs/>
-        </w:rPr>
-        <w:t xml:space="preserve"> methods</w:t>
+      <w:r>
+        <w:rPr>
+          <w:b/>
+          <w:bCs/>
+        </w:rPr>
+        <w:t>nextXXX methods</w:t>
       </w:r>
       <w:r>
         <w:t xml:space="preserve"> to accept the values.</w:t>
@@ -13472,15 +12904,7 @@
         </w:numPr>
       </w:pPr>
       <w:r>
-        <w:t xml:space="preserve">Setter methods are </w:t>
-      </w:r>
-      <w:proofErr w:type="spellStart"/>
-      <w:r>
-        <w:t>use</w:t>
-      </w:r>
-      <w:proofErr w:type="spellEnd"/>
-      <w:r>
-        <w:t xml:space="preserve"> to set the value.</w:t>
+        <w:t>Setter methods are use to set the value.</w:t>
       </w:r>
     </w:p>
     <w:p>
@@ -13537,15 +12961,7 @@
         </w:numPr>
       </w:pPr>
       <w:r>
-        <w:t xml:space="preserve">Getter methods are </w:t>
-      </w:r>
-      <w:proofErr w:type="spellStart"/>
-      <w:r>
-        <w:t>use</w:t>
-      </w:r>
-      <w:proofErr w:type="spellEnd"/>
-      <w:r>
-        <w:t xml:space="preserve"> to get the values</w:t>
+        <w:t>Getter methods are use to get the values</w:t>
       </w:r>
     </w:p>
     <w:p>
@@ -13922,21 +13338,13 @@
         <w:t>.</w:t>
       </w:r>
       <w:r>
-        <w:t xml:space="preserve"> (</w:t>
-      </w:r>
-      <w:proofErr w:type="spellStart"/>
-      <w:r>
-        <w:t>Eve</w:t>
+        <w:t xml:space="preserve"> (Eve</w:t>
       </w:r>
       <w:r>
         <w:t>x</w:t>
       </w:r>
       <w:r>
-        <w:t>ry</w:t>
-      </w:r>
-      <w:proofErr w:type="spellEnd"/>
-      <w:r>
-        <w:t xml:space="preserve"> Parent class </w:t>
+        <w:t xml:space="preserve">ry Parent class </w:t>
       </w:r>
       <w:r>
         <w:t>reference</w:t>
@@ -14056,15 +13464,7 @@
         </w:numPr>
       </w:pPr>
       <w:r>
-        <w:t xml:space="preserve">In </w:t>
-      </w:r>
-      <w:proofErr w:type="spellStart"/>
-      <w:r>
-        <w:t>a</w:t>
-      </w:r>
-      <w:proofErr w:type="spellEnd"/>
-      <w:r>
-        <w:t xml:space="preserve"> object class the common functionalities are written and provided in every class.</w:t>
+        <w:t>In a object class the common functionalities are written and provided in every class.</w:t>
       </w:r>
     </w:p>
     <w:p>
@@ -14087,24 +13487,11 @@
           <w:numId w:val="45"/>
         </w:numPr>
       </w:pPr>
-      <w:proofErr w:type="spellStart"/>
-      <w:r>
-        <w:t>toString</w:t>
-      </w:r>
-      <w:proofErr w:type="spellEnd"/>
-      <w:r>
-        <w:t>()</w:t>
-      </w:r>
-      <w:r>
-        <w:t xml:space="preserve"> : it gets called when you print the object directly and it will return the </w:t>
-      </w:r>
-      <w:proofErr w:type="spellStart"/>
-      <w:r>
-        <w:t>ClassName@HashCode</w:t>
-      </w:r>
-      <w:proofErr w:type="spellEnd"/>
-      <w:r>
-        <w:t xml:space="preserve"> as a output</w:t>
+      <w:r>
+        <w:t>toString()</w:t>
+      </w:r>
+      <w:r>
+        <w:t xml:space="preserve"> : it gets called when you print the object directly and it will return the ClassName@HashCode as a output</w:t>
       </w:r>
     </w:p>
     <w:p>
@@ -14115,13 +13502,8 @@
           <w:numId w:val="45"/>
         </w:numPr>
       </w:pPr>
-      <w:proofErr w:type="spellStart"/>
-      <w:r>
-        <w:t>hashCode</w:t>
-      </w:r>
-      <w:proofErr w:type="spellEnd"/>
-      <w:r>
-        <w:t>()</w:t>
+      <w:r>
+        <w:t>hashCode()</w:t>
       </w:r>
       <w:r>
         <w:t>: It return the proxy memory location of the object.</w:t>
@@ -14150,13 +13532,8 @@
           <w:numId w:val="45"/>
         </w:numPr>
       </w:pPr>
-      <w:proofErr w:type="spellStart"/>
-      <w:r>
-        <w:t>getClass</w:t>
-      </w:r>
-      <w:proofErr w:type="spellEnd"/>
-      <w:r>
-        <w:t>()</w:t>
+      <w:r>
+        <w:t>getClass()</w:t>
       </w:r>
       <w:r>
         <w:t>: To get the Object Class</w:t>
@@ -14209,13 +13586,8 @@
           <w:numId w:val="45"/>
         </w:numPr>
       </w:pPr>
-      <w:proofErr w:type="spellStart"/>
-      <w:r>
-        <w:t>notifyAll</w:t>
-      </w:r>
-      <w:proofErr w:type="spellEnd"/>
-      <w:r>
-        <w:t>()</w:t>
+      <w:r>
+        <w:t>notifyAll()</w:t>
       </w:r>
     </w:p>
     <w:p>
@@ -16715,19 +16087,11 @@
           <w:color w:val="000000" w:themeColor="text1"/>
         </w:rPr>
       </w:pPr>
-      <w:proofErr w:type="spellStart"/>
-      <w:r>
-        <w:rPr>
-          <w:color w:val="000000" w:themeColor="text1"/>
-        </w:rPr>
-        <w:t>StringBuffer</w:t>
-      </w:r>
-      <w:proofErr w:type="spellEnd"/>
-      <w:r>
-        <w:rPr>
-          <w:color w:val="000000" w:themeColor="text1"/>
-        </w:rPr>
-        <w:t xml:space="preserve"> and StringBuilder are the examples of overloading.</w:t>
+      <w:r>
+        <w:rPr>
+          <w:color w:val="000000" w:themeColor="text1"/>
+        </w:rPr>
+        <w:t>StringBuffer and StringBuilder are the examples of overloading.</w:t>
       </w:r>
     </w:p>
     <w:p>
@@ -17880,23 +17244,7 @@
           <w:bCs/>
           <w:color w:val="000000" w:themeColor="text1"/>
         </w:rPr>
-        <w:t xml:space="preserve">You cannot create static and final methods inside interface. (till </w:t>
-      </w:r>
-      <w:proofErr w:type="spellStart"/>
-      <w:r>
-        <w:rPr>
-          <w:bCs/>
-          <w:color w:val="000000" w:themeColor="text1"/>
-        </w:rPr>
-        <w:t>jdk</w:t>
-      </w:r>
-      <w:proofErr w:type="spellEnd"/>
-      <w:r>
-        <w:rPr>
-          <w:bCs/>
-          <w:color w:val="000000" w:themeColor="text1"/>
-        </w:rPr>
-        <w:t xml:space="preserve"> 1.7)</w:t>
+        <w:t>You cannot create static and final methods inside interface. (till jdk 1.7)</w:t>
       </w:r>
     </w:p>
     <w:p>
@@ -19485,21 +18833,7 @@
         <w:rPr>
           <w:color w:val="000000" w:themeColor="text1"/>
         </w:rPr>
-        <w:t>catch(</w:t>
-      </w:r>
-      <w:proofErr w:type="spellStart"/>
-      <w:r>
-        <w:rPr>
-          <w:color w:val="000000" w:themeColor="text1"/>
-        </w:rPr>
-        <w:t>ExceptionClass</w:t>
-      </w:r>
-      <w:proofErr w:type="spellEnd"/>
-      <w:r>
-        <w:rPr>
-          <w:color w:val="000000" w:themeColor="text1"/>
-        </w:rPr>
-        <w:t xml:space="preserve"> ref)</w:t>
+        <w:t>catch(ExceptionClass ref)</w:t>
       </w:r>
     </w:p>
     <w:p>
@@ -20579,21 +19913,7 @@
         <w:rPr>
           <w:color w:val="000000" w:themeColor="text1"/>
         </w:rPr>
-        <w:t xml:space="preserve">Java has provided easy way to </w:t>
-      </w:r>
-      <w:proofErr w:type="spellStart"/>
-      <w:r>
-        <w:rPr>
-          <w:color w:val="000000" w:themeColor="text1"/>
-        </w:rPr>
-        <w:t>crate</w:t>
-      </w:r>
-      <w:proofErr w:type="spellEnd"/>
-      <w:r>
-        <w:rPr>
-          <w:color w:val="000000" w:themeColor="text1"/>
-        </w:rPr>
-        <w:t xml:space="preserve"> a thread.</w:t>
+        <w:t>Java has provided easy way to crate a thread.</w:t>
       </w:r>
     </w:p>
     <w:p>
@@ -21025,19 +20345,11 @@
                 <w:color w:val="000000" w:themeColor="text1"/>
               </w:rPr>
             </w:pPr>
-            <w:proofErr w:type="spellStart"/>
             <w:r>
               <w:rPr>
                 <w:color w:val="000000" w:themeColor="text1"/>
               </w:rPr>
-              <w:t>currentThread</w:t>
-            </w:r>
-            <w:proofErr w:type="spellEnd"/>
-            <w:r>
-              <w:rPr>
-                <w:color w:val="000000" w:themeColor="text1"/>
-              </w:rPr>
-              <w:t>()</w:t>
+              <w:t>currentThread()</w:t>
             </w:r>
           </w:p>
         </w:tc>
@@ -21097,19 +20409,11 @@
                 <w:color w:val="000000" w:themeColor="text1"/>
               </w:rPr>
             </w:pPr>
-            <w:proofErr w:type="spellStart"/>
             <w:r>
               <w:rPr>
                 <w:color w:val="000000" w:themeColor="text1"/>
               </w:rPr>
-              <w:t>setName</w:t>
-            </w:r>
-            <w:proofErr w:type="spellEnd"/>
-            <w:r>
-              <w:rPr>
-                <w:color w:val="000000" w:themeColor="text1"/>
-              </w:rPr>
-              <w:t>(String)</w:t>
+              <w:t>setName(String)</w:t>
             </w:r>
           </w:p>
           <w:p>
@@ -21119,19 +20423,11 @@
                 <w:color w:val="000000" w:themeColor="text1"/>
               </w:rPr>
             </w:pPr>
-            <w:proofErr w:type="spellStart"/>
             <w:r>
               <w:rPr>
                 <w:color w:val="000000" w:themeColor="text1"/>
               </w:rPr>
-              <w:t>getName</w:t>
-            </w:r>
-            <w:proofErr w:type="spellEnd"/>
-            <w:r>
-              <w:rPr>
-                <w:color w:val="000000" w:themeColor="text1"/>
-              </w:rPr>
-              <w:t>()</w:t>
+              <w:t>getName()</w:t>
             </w:r>
           </w:p>
         </w:tc>
@@ -21150,21 +20446,7 @@
               <w:rPr>
                 <w:color w:val="000000" w:themeColor="text1"/>
               </w:rPr>
-              <w:t xml:space="preserve">These methods are </w:t>
-            </w:r>
-            <w:proofErr w:type="spellStart"/>
-            <w:r>
-              <w:rPr>
-                <w:color w:val="000000" w:themeColor="text1"/>
-              </w:rPr>
-              <w:t>use</w:t>
-            </w:r>
-            <w:proofErr w:type="spellEnd"/>
-            <w:r>
-              <w:rPr>
-                <w:color w:val="000000" w:themeColor="text1"/>
-              </w:rPr>
-              <w:t xml:space="preserve"> to set and get the name of the thread. </w:t>
+              <w:t xml:space="preserve">These methods are use to set and get the name of the thread. </w:t>
             </w:r>
           </w:p>
         </w:tc>
@@ -21181,19 +20463,11 @@
                 <w:color w:val="000000" w:themeColor="text1"/>
               </w:rPr>
             </w:pPr>
-            <w:proofErr w:type="spellStart"/>
             <w:r>
               <w:rPr>
                 <w:color w:val="000000" w:themeColor="text1"/>
               </w:rPr>
-              <w:t>setPriority</w:t>
-            </w:r>
-            <w:proofErr w:type="spellEnd"/>
-            <w:r>
-              <w:rPr>
-                <w:color w:val="000000" w:themeColor="text1"/>
-              </w:rPr>
-              <w:t>(int)</w:t>
+              <w:t>setPriority(int)</w:t>
             </w:r>
           </w:p>
           <w:p>
@@ -21203,19 +20477,11 @@
                 <w:color w:val="000000" w:themeColor="text1"/>
               </w:rPr>
             </w:pPr>
-            <w:proofErr w:type="spellStart"/>
             <w:r>
               <w:rPr>
                 <w:color w:val="000000" w:themeColor="text1"/>
               </w:rPr>
-              <w:t>getPriority</w:t>
-            </w:r>
-            <w:proofErr w:type="spellEnd"/>
-            <w:r>
-              <w:rPr>
-                <w:color w:val="000000" w:themeColor="text1"/>
-              </w:rPr>
-              <w:t>()</w:t>
+              <w:t>getPriority()</w:t>
             </w:r>
           </w:p>
         </w:tc>
@@ -21321,13 +20587,7 @@
               <w:rPr>
                 <w:color w:val="000000" w:themeColor="text1"/>
               </w:rPr>
-              <w:t>long</w:t>
-            </w:r>
-            <w:r>
-              <w:rPr>
-                <w:color w:val="000000" w:themeColor="text1"/>
-              </w:rPr>
-              <w:t xml:space="preserve"> , </w:t>
+              <w:t xml:space="preserve">long , </w:t>
             </w:r>
             <w:r>
               <w:rPr>
@@ -21364,21 +20624,7 @@
               <w:rPr>
                 <w:color w:val="000000" w:themeColor="text1"/>
               </w:rPr>
-              <w:t>(</w:t>
-            </w:r>
-            <w:proofErr w:type="spellStart"/>
-            <w:r>
-              <w:rPr>
-                <w:color w:val="000000" w:themeColor="text1"/>
-              </w:rPr>
-              <w:t>InterruptedException</w:t>
-            </w:r>
-            <w:proofErr w:type="spellEnd"/>
-            <w:r>
-              <w:rPr>
-                <w:color w:val="000000" w:themeColor="text1"/>
-              </w:rPr>
-              <w:t xml:space="preserve">) </w:t>
+              <w:t xml:space="preserve">(InterruptedException) </w:t>
             </w:r>
             <w:r>
               <w:rPr>
@@ -21389,6 +20635,110 @@
           </w:p>
         </w:tc>
       </w:tr>
+      <w:tr>
+        <w:tc>
+          <w:tcPr>
+            <w:tcW w:w="2425" w:type="dxa"/>
+          </w:tcPr>
+          <w:p>
+            <w:pPr>
+              <w:pStyle w:val="NoSpacing"/>
+              <w:rPr>
+                <w:color w:val="000000" w:themeColor="text1"/>
+              </w:rPr>
+            </w:pPr>
+          </w:p>
+          <w:p>
+            <w:pPr>
+              <w:pStyle w:val="NoSpacing"/>
+              <w:rPr>
+                <w:color w:val="000000" w:themeColor="text1"/>
+              </w:rPr>
+            </w:pPr>
+            <w:r>
+              <w:rPr>
+                <w:color w:val="000000" w:themeColor="text1"/>
+              </w:rPr>
+              <w:lastRenderedPageBreak/>
+              <w:t>j</w:t>
+            </w:r>
+            <w:r>
+              <w:rPr>
+                <w:color w:val="000000" w:themeColor="text1"/>
+              </w:rPr>
+              <w:t>oin</w:t>
+            </w:r>
+            <w:r>
+              <w:rPr>
+                <w:color w:val="000000" w:themeColor="text1"/>
+              </w:rPr>
+              <w:t>()</w:t>
+            </w:r>
+          </w:p>
+          <w:p>
+            <w:pPr>
+              <w:pStyle w:val="NoSpacing"/>
+              <w:rPr>
+                <w:color w:val="000000" w:themeColor="text1"/>
+              </w:rPr>
+            </w:pPr>
+            <w:r>
+              <w:rPr>
+                <w:color w:val="000000" w:themeColor="text1"/>
+              </w:rPr>
+              <w:t>join(long)</w:t>
+            </w:r>
+          </w:p>
+          <w:p>
+            <w:pPr>
+              <w:pStyle w:val="NoSpacing"/>
+              <w:rPr>
+                <w:color w:val="000000" w:themeColor="text1"/>
+              </w:rPr>
+            </w:pPr>
+            <w:r>
+              <w:rPr>
+                <w:color w:val="000000" w:themeColor="text1"/>
+              </w:rPr>
+              <w:t>join(long, int)</w:t>
+            </w:r>
+          </w:p>
+        </w:tc>
+        <w:tc>
+          <w:tcPr>
+            <w:tcW w:w="6925" w:type="dxa"/>
+          </w:tcPr>
+          <w:p>
+            <w:pPr>
+              <w:pStyle w:val="NoSpacing"/>
+              <w:rPr>
+                <w:color w:val="000000" w:themeColor="text1"/>
+              </w:rPr>
+            </w:pPr>
+          </w:p>
+          <w:p>
+            <w:pPr>
+              <w:pStyle w:val="NoSpacing"/>
+              <w:rPr>
+                <w:color w:val="000000" w:themeColor="text1"/>
+              </w:rPr>
+            </w:pPr>
+            <w:r>
+              <w:rPr>
+                <w:color w:val="000000" w:themeColor="text1"/>
+              </w:rPr>
+              <w:lastRenderedPageBreak/>
+              <w:t xml:space="preserve">Join Method will pause the execution of current thread and with for another thread to complete the execution or wait till the given time expire. </w:t>
+            </w:r>
+            <w:r>
+              <w:rPr>
+                <w:color w:val="000000" w:themeColor="text1"/>
+              </w:rPr>
+              <w:t xml:space="preserve">It throws an InterruputedException which has to handle. </w:t>
+            </w:r>
+          </w:p>
+        </w:tc>
+      </w:tr>
     </w:tbl>
     <w:p>
       <w:pPr>
@@ -21409,6 +20759,172 @@
         </w:rPr>
         <w:t xml:space="preserve"> </w:t>
       </w:r>
+    </w:p>
+    <w:p>
+      <w:pPr>
+        <w:pStyle w:val="NoSpacing"/>
+        <w:rPr>
+          <w:b/>
+          <w:bCs/>
+          <w:color w:val="000000" w:themeColor="text1"/>
+          <w:u w:val="single"/>
+        </w:rPr>
+      </w:pPr>
+    </w:p>
+    <w:p>
+      <w:pPr>
+        <w:pStyle w:val="NoSpacing"/>
+        <w:rPr>
+          <w:b/>
+          <w:bCs/>
+          <w:color w:val="000000" w:themeColor="text1"/>
+          <w:u w:val="single"/>
+        </w:rPr>
+      </w:pPr>
+      <w:r>
+        <w:rPr>
+          <w:b/>
+          <w:bCs/>
+          <w:color w:val="000000" w:themeColor="text1"/>
+          <w:u w:val="single"/>
+        </w:rPr>
+        <w:t>Thread Life Cycle</w:t>
+      </w:r>
+    </w:p>
+    <w:p>
+      <w:pPr>
+        <w:pStyle w:val="NoSpacing"/>
+        <w:numPr>
+          <w:ilvl w:val="0"/>
+          <w:numId w:val="67"/>
+        </w:numPr>
+        <w:rPr>
+          <w:color w:val="000000" w:themeColor="text1"/>
+        </w:rPr>
+      </w:pPr>
+      <w:r>
+        <w:rPr>
+          <w:color w:val="000000" w:themeColor="text1"/>
+        </w:rPr>
+        <w:t>Thread Life Cycle is managed by JVM.</w:t>
+      </w:r>
+    </w:p>
+    <w:p>
+      <w:pPr>
+        <w:pStyle w:val="NoSpacing"/>
+        <w:numPr>
+          <w:ilvl w:val="0"/>
+          <w:numId w:val="67"/>
+        </w:numPr>
+        <w:rPr>
+          <w:color w:val="000000" w:themeColor="text1"/>
+        </w:rPr>
+      </w:pPr>
+      <w:r>
+        <w:rPr>
+          <w:color w:val="000000" w:themeColor="text1"/>
+        </w:rPr>
+        <w:t>It is an execution flow of the Thread.</w:t>
+      </w:r>
+    </w:p>
+    <w:p>
+      <w:pPr>
+        <w:pStyle w:val="NoSpacing"/>
+        <w:numPr>
+          <w:ilvl w:val="0"/>
+          <w:numId w:val="67"/>
+        </w:numPr>
+        <w:rPr>
+          <w:color w:val="000000" w:themeColor="text1"/>
+        </w:rPr>
+      </w:pPr>
+      <w:r>
+        <w:rPr>
+          <w:color w:val="000000" w:themeColor="text1"/>
+        </w:rPr>
+        <w:t>There are different stage in the thread life cycle.</w:t>
+      </w:r>
+    </w:p>
+    <w:p>
+      <w:pPr>
+        <w:pStyle w:val="NoSpacing"/>
+        <w:ind w:left="720"/>
+        <w:rPr>
+          <w:color w:val="000000" w:themeColor="text1"/>
+        </w:rPr>
+      </w:pPr>
+    </w:p>
+    <w:p>
+      <w:pPr>
+        <w:pStyle w:val="NoSpacing"/>
+        <w:ind w:left="720"/>
+        <w:rPr>
+          <w:color w:val="000000" w:themeColor="text1"/>
+        </w:rPr>
+      </w:pPr>
+      <w:r>
+        <w:rPr>
+          <w:noProof/>
+          <w:color w:val="000000" w:themeColor="text1"/>
+        </w:rPr>
+        <w:drawing>
+          <wp:inline distT="0" distB="0" distL="0" distR="0" wp14:anchorId="26C5CBE6" wp14:editId="65F9A8D1">
+            <wp:extent cx="5943600" cy="2142490"/>
+            <wp:effectExtent l="0" t="0" r="0" b="0"/>
+            <wp:docPr id="26" name="Picture 26"/>
+            <wp:cNvGraphicFramePr>
+              <a:graphicFrameLocks xmlns:a="http://schemas.openxmlformats.org/drawingml/2006/main" noChangeAspect="1"/>
+            </wp:cNvGraphicFramePr>
+            <a:graphic xmlns:a="http://schemas.openxmlformats.org/drawingml/2006/main">
+              <a:graphicData uri="http://schemas.openxmlformats.org/drawingml/2006/picture">
+                <pic:pic xmlns:pic="http://schemas.openxmlformats.org/drawingml/2006/picture">
+                  <pic:nvPicPr>
+                    <pic:cNvPr id="0" name="Picture 3"/>
+                    <pic:cNvPicPr>
+                      <a:picLocks noChangeAspect="1" noChangeArrowheads="1"/>
+                    </pic:cNvPicPr>
+                  </pic:nvPicPr>
+                  <pic:blipFill>
+                    <a:blip r:embed="rId34" cstate="print">
+                      <a:extLst>
+                        <a:ext uri="{28A0092B-C50C-407E-A947-70E740481C1C}">
+                          <a14:useLocalDpi xmlns:a14="http://schemas.microsoft.com/office/drawing/2010/main" val="0"/>
+                        </a:ext>
+                      </a:extLst>
+                    </a:blip>
+                    <a:srcRect/>
+                    <a:stretch>
+                      <a:fillRect/>
+                    </a:stretch>
+                  </pic:blipFill>
+                  <pic:spPr bwMode="auto">
+                    <a:xfrm>
+                      <a:off x="0" y="0"/>
+                      <a:ext cx="5943600" cy="2142490"/>
+                    </a:xfrm>
+                    <a:prstGeom prst="rect">
+                      <a:avLst/>
+                    </a:prstGeom>
+                    <a:noFill/>
+                    <a:ln>
+                      <a:noFill/>
+                    </a:ln>
+                  </pic:spPr>
+                </pic:pic>
+              </a:graphicData>
+            </a:graphic>
+          </wp:inline>
+        </w:drawing>
+      </w:r>
+    </w:p>
+    <w:p>
+      <w:pPr>
+        <w:pStyle w:val="NoSpacing"/>
+        <w:ind w:left="720"/>
+        <w:rPr>
+          <w:color w:val="000000" w:themeColor="text1"/>
+        </w:rPr>
+      </w:pPr>
     </w:p>
     <w:sectPr>
       <w:pgSz w:w="12240" w:h="15840"/>
@@ -26709,6 +26225,95 @@
     </w:lvl>
   </w:abstractNum>
   <w:abstractNum w:abstractNumId="59" w15:restartNumberingAfterBreak="0">
+    <w:nsid w:val="71FE7D38"/>
+    <w:multiLevelType w:val="hybridMultilevel"/>
+    <w:tmpl w:val="0EF64A24"/>
+    <w:lvl w:ilvl="0" w:tplc="0409000F">
+      <w:start w:val="1"/>
+      <w:numFmt w:val="decimal"/>
+      <w:lvlText w:val="%1."/>
+      <w:lvlJc w:val="left"/>
+      <w:pPr>
+        <w:ind w:left="720" w:hanging="360"/>
+      </w:pPr>
+      <w:rPr>
+        <w:rFonts w:hint="default"/>
+      </w:rPr>
+    </w:lvl>
+    <w:lvl w:ilvl="1" w:tplc="04090019" w:tentative="1">
+      <w:start w:val="1"/>
+      <w:numFmt w:val="lowerLetter"/>
+      <w:lvlText w:val="%2."/>
+      <w:lvlJc w:val="left"/>
+      <w:pPr>
+        <w:ind w:left="1440" w:hanging="360"/>
+      </w:pPr>
+    </w:lvl>
+    <w:lvl w:ilvl="2" w:tplc="0409001B" w:tentative="1">
+      <w:start w:val="1"/>
+      <w:numFmt w:val="lowerRoman"/>
+      <w:lvlText w:val="%3."/>
+      <w:lvlJc w:val="right"/>
+      <w:pPr>
+        <w:ind w:left="2160" w:hanging="180"/>
+      </w:pPr>
+    </w:lvl>
+    <w:lvl w:ilvl="3" w:tplc="0409000F" w:tentative="1">
+      <w:start w:val="1"/>
+      <w:numFmt w:val="decimal"/>
+      <w:lvlText w:val="%4."/>
+      <w:lvlJc w:val="left"/>
+      <w:pPr>
+        <w:ind w:left="2880" w:hanging="360"/>
+      </w:pPr>
+    </w:lvl>
+    <w:lvl w:ilvl="4" w:tplc="04090019" w:tentative="1">
+      <w:start w:val="1"/>
+      <w:numFmt w:val="lowerLetter"/>
+      <w:lvlText w:val="%5."/>
+      <w:lvlJc w:val="left"/>
+      <w:pPr>
+        <w:ind w:left="3600" w:hanging="360"/>
+      </w:pPr>
+    </w:lvl>
+    <w:lvl w:ilvl="5" w:tplc="0409001B" w:tentative="1">
+      <w:start w:val="1"/>
+      <w:numFmt w:val="lowerRoman"/>
+      <w:lvlText w:val="%6."/>
+      <w:lvlJc w:val="right"/>
+      <w:pPr>
+        <w:ind w:left="4320" w:hanging="180"/>
+      </w:pPr>
+    </w:lvl>
+    <w:lvl w:ilvl="6" w:tplc="0409000F" w:tentative="1">
+      <w:start w:val="1"/>
+      <w:numFmt w:val="decimal"/>
+      <w:lvlText w:val="%7."/>
+      <w:lvlJc w:val="left"/>
+      <w:pPr>
+        <w:ind w:left="5040" w:hanging="360"/>
+      </w:pPr>
+    </w:lvl>
+    <w:lvl w:ilvl="7" w:tplc="04090019" w:tentative="1">
+      <w:start w:val="1"/>
+      <w:numFmt w:val="lowerLetter"/>
+      <w:lvlText w:val="%8."/>
+      <w:lvlJc w:val="left"/>
+      <w:pPr>
+        <w:ind w:left="5760" w:hanging="360"/>
+      </w:pPr>
+    </w:lvl>
+    <w:lvl w:ilvl="8" w:tplc="0409001B" w:tentative="1">
+      <w:start w:val="1"/>
+      <w:numFmt w:val="lowerRoman"/>
+      <w:lvlText w:val="%9."/>
+      <w:lvlJc w:val="right"/>
+      <w:pPr>
+        <w:ind w:left="6480" w:hanging="180"/>
+      </w:pPr>
+    </w:lvl>
+  </w:abstractNum>
+  <w:abstractNum w:abstractNumId="60" w15:restartNumberingAfterBreak="0">
     <w:nsid w:val="73875371"/>
     <w:multiLevelType w:val="hybridMultilevel"/>
     <w:tmpl w:val="7862B6D4"/>
@@ -26799,7 +26404,7 @@
       </w:pPr>
     </w:lvl>
   </w:abstractNum>
-  <w:abstractNum w:abstractNumId="60" w15:restartNumberingAfterBreak="0">
+  <w:abstractNum w:abstractNumId="61" w15:restartNumberingAfterBreak="0">
     <w:nsid w:val="76014E3B"/>
     <w:multiLevelType w:val="hybridMultilevel"/>
     <w:tmpl w:val="C16A998C"/>
@@ -26888,7 +26493,7 @@
       </w:pPr>
     </w:lvl>
   </w:abstractNum>
-  <w:abstractNum w:abstractNumId="61" w15:restartNumberingAfterBreak="0">
+  <w:abstractNum w:abstractNumId="62" w15:restartNumberingAfterBreak="0">
     <w:nsid w:val="760C7F4B"/>
     <w:multiLevelType w:val="hybridMultilevel"/>
     <w:tmpl w:val="F678FA4E"/>
@@ -26977,7 +26582,7 @@
       </w:pPr>
     </w:lvl>
   </w:abstractNum>
-  <w:abstractNum w:abstractNumId="62" w15:restartNumberingAfterBreak="0">
+  <w:abstractNum w:abstractNumId="63" w15:restartNumberingAfterBreak="0">
     <w:nsid w:val="7B665D5D"/>
     <w:multiLevelType w:val="hybridMultilevel"/>
     <w:tmpl w:val="5C802C12"/>
@@ -27068,7 +26673,7 @@
       </w:pPr>
     </w:lvl>
   </w:abstractNum>
-  <w:abstractNum w:abstractNumId="63" w15:restartNumberingAfterBreak="0">
+  <w:abstractNum w:abstractNumId="64" w15:restartNumberingAfterBreak="0">
     <w:nsid w:val="7BB40E95"/>
     <w:multiLevelType w:val="hybridMultilevel"/>
     <w:tmpl w:val="9D9A8F8C"/>
@@ -27157,7 +26762,7 @@
       </w:pPr>
     </w:lvl>
   </w:abstractNum>
-  <w:abstractNum w:abstractNumId="64" w15:restartNumberingAfterBreak="0">
+  <w:abstractNum w:abstractNumId="65" w15:restartNumberingAfterBreak="0">
     <w:nsid w:val="7C7D1B3A"/>
     <w:multiLevelType w:val="hybridMultilevel"/>
     <w:tmpl w:val="84124FE0"/>
@@ -27246,7 +26851,7 @@
       </w:pPr>
     </w:lvl>
   </w:abstractNum>
-  <w:abstractNum w:abstractNumId="65" w15:restartNumberingAfterBreak="0">
+  <w:abstractNum w:abstractNumId="66" w15:restartNumberingAfterBreak="0">
     <w:nsid w:val="7F8023B9"/>
     <w:multiLevelType w:val="hybridMultilevel"/>
     <w:tmpl w:val="9AE4BC9C"/>
@@ -27339,7 +26944,7 @@
     <w:abstractNumId w:val="3"/>
   </w:num>
   <w:num w:numId="2" w16cid:durableId="918096497">
-    <w:abstractNumId w:val="60"/>
+    <w:abstractNumId w:val="61"/>
   </w:num>
   <w:num w:numId="3" w16cid:durableId="1845314271">
     <w:abstractNumId w:val="54"/>
@@ -27357,10 +26962,10 @@
     <w:abstractNumId w:val="22"/>
   </w:num>
   <w:num w:numId="8" w16cid:durableId="241840696">
-    <w:abstractNumId w:val="61"/>
+    <w:abstractNumId w:val="62"/>
   </w:num>
   <w:num w:numId="9" w16cid:durableId="615911383">
-    <w:abstractNumId w:val="65"/>
+    <w:abstractNumId w:val="66"/>
   </w:num>
   <w:num w:numId="10" w16cid:durableId="643051716">
     <w:abstractNumId w:val="5"/>
@@ -27426,7 +27031,7 @@
     <w:abstractNumId w:val="38"/>
   </w:num>
   <w:num w:numId="31" w16cid:durableId="550534990">
-    <w:abstractNumId w:val="64"/>
+    <w:abstractNumId w:val="65"/>
   </w:num>
   <w:num w:numId="32" w16cid:durableId="571891901">
     <w:abstractNumId w:val="13"/>
@@ -27489,7 +27094,7 @@
     <w:abstractNumId w:val="55"/>
   </w:num>
   <w:num w:numId="52" w16cid:durableId="379130268">
-    <w:abstractNumId w:val="62"/>
+    <w:abstractNumId w:val="63"/>
   </w:num>
   <w:num w:numId="53" w16cid:durableId="1314725048">
     <w:abstractNumId w:val="32"/>
@@ -27513,7 +27118,7 @@
     <w:abstractNumId w:val="23"/>
   </w:num>
   <w:num w:numId="60" w16cid:durableId="591277524">
-    <w:abstractNumId w:val="63"/>
+    <w:abstractNumId w:val="64"/>
   </w:num>
   <w:num w:numId="61" w16cid:durableId="1773819112">
     <w:abstractNumId w:val="10"/>
@@ -27531,6 +27136,9 @@
     <w:abstractNumId w:val="47"/>
   </w:num>
   <w:num w:numId="66" w16cid:durableId="552615821">
+    <w:abstractNumId w:val="60"/>
+  </w:num>
+  <w:num w:numId="67" w16cid:durableId="1764909526">
     <w:abstractNumId w:val="59"/>
   </w:num>
   <w:numIdMacAtCleanup w:val="66"/>

</xml_diff>

<commit_message>
Thread wait, Notify, NotifyAll and Collection Intro
Thread wait, Notify, NotifyAll and Collection Intro
</commit_message>
<xml_diff>
--- a/docs/CoreJava.docx
+++ b/docs/CoreJava.docx
@@ -11580,10 +11580,10 @@
             <v:path o:extrusionok="f" gradientshapeok="t" o:connecttype="rect"/>
             <o:lock v:ext="edit" aspectratio="t"/>
           </v:shapetype>
-          <v:shape id="_x0000_i1025" type="#_x0000_t75" style="width:210.1pt;height:71.65pt" o:ole="">
+          <v:shape id="_x0000_i1025" type="#_x0000_t75" style="width:209.95pt;height:71.75pt" o:ole="">
             <v:imagedata r:id="rId24" o:title=""/>
           </v:shape>
-          <o:OLEObject Type="Embed" ProgID="PBrush" ShapeID="_x0000_i1025" DrawAspect="Content" ObjectID="_1729663849" r:id="rId25"/>
+          <o:OLEObject Type="Embed" ProgID="PBrush" ShapeID="_x0000_i1025" DrawAspect="Content" ObjectID="_1729750639" r:id="rId25"/>
         </w:object>
       </w:r>
     </w:p>
@@ -20739,6 +20739,167 @@
           </w:p>
         </w:tc>
       </w:tr>
+      <w:tr>
+        <w:tc>
+          <w:tcPr>
+            <w:tcW w:w="2425" w:type="dxa"/>
+          </w:tcPr>
+          <w:p>
+            <w:pPr>
+              <w:pStyle w:val="NoSpacing"/>
+              <w:rPr>
+                <w:color w:val="000000" w:themeColor="text1"/>
+              </w:rPr>
+            </w:pPr>
+            <w:r>
+              <w:rPr>
+                <w:color w:val="000000" w:themeColor="text1"/>
+              </w:rPr>
+              <w:lastRenderedPageBreak/>
+              <w:t>wait()</w:t>
+            </w:r>
+          </w:p>
+          <w:p>
+            <w:pPr>
+              <w:pStyle w:val="NoSpacing"/>
+              <w:rPr>
+                <w:color w:val="000000" w:themeColor="text1"/>
+              </w:rPr>
+            </w:pPr>
+            <w:r>
+              <w:rPr>
+                <w:color w:val="000000" w:themeColor="text1"/>
+              </w:rPr>
+              <w:t>wait(long)</w:t>
+            </w:r>
+          </w:p>
+          <w:p>
+            <w:pPr>
+              <w:pStyle w:val="NoSpacing"/>
+              <w:rPr>
+                <w:color w:val="000000" w:themeColor="text1"/>
+              </w:rPr>
+            </w:pPr>
+            <w:r>
+              <w:rPr>
+                <w:color w:val="000000" w:themeColor="text1"/>
+              </w:rPr>
+              <w:t>wait(long, int)</w:t>
+            </w:r>
+          </w:p>
+        </w:tc>
+        <w:tc>
+          <w:tcPr>
+            <w:tcW w:w="6925" w:type="dxa"/>
+          </w:tcPr>
+          <w:p>
+            <w:pPr>
+              <w:pStyle w:val="NoSpacing"/>
+              <w:rPr>
+                <w:color w:val="000000" w:themeColor="text1"/>
+              </w:rPr>
+            </w:pPr>
+            <w:r>
+              <w:rPr>
+                <w:color w:val="000000" w:themeColor="text1"/>
+              </w:rPr>
+              <w:t>Using this method you can pause the execution of the current thread for a specific time or until some other thread calls notify() or notifyAll() method.</w:t>
+            </w:r>
+          </w:p>
+          <w:p>
+            <w:pPr>
+              <w:pStyle w:val="NoSpacing"/>
+              <w:rPr>
+                <w:color w:val="000000" w:themeColor="text1"/>
+              </w:rPr>
+            </w:pPr>
+            <w:r>
+              <w:rPr>
+                <w:color w:val="000000" w:themeColor="text1"/>
+              </w:rPr>
+              <w:t>It will release the lock acquired by the thread before going into pause state.</w:t>
+            </w:r>
+            <w:r>
+              <w:rPr>
+                <w:color w:val="000000" w:themeColor="text1"/>
+              </w:rPr>
+              <w:t xml:space="preserve"> This method has to call from a synchronized block or method</w:t>
+            </w:r>
+            <w:r>
+              <w:rPr>
+                <w:color w:val="000000" w:themeColor="text1"/>
+              </w:rPr>
+              <w:t xml:space="preserve">. It throws an InterruputedException which has to handle. </w:t>
+            </w:r>
+            <w:r>
+              <w:rPr>
+                <w:color w:val="000000" w:themeColor="text1"/>
+              </w:rPr>
+              <w:t xml:space="preserve">This  method is present inside Object class. </w:t>
+            </w:r>
+            <w:r>
+              <w:rPr>
+                <w:color w:val="000000" w:themeColor="text1"/>
+              </w:rPr>
+              <w:t xml:space="preserve"> </w:t>
+            </w:r>
+          </w:p>
+        </w:tc>
+      </w:tr>
+      <w:tr>
+        <w:tc>
+          <w:tcPr>
+            <w:tcW w:w="2425" w:type="dxa"/>
+          </w:tcPr>
+          <w:p>
+            <w:pPr>
+              <w:pStyle w:val="NoSpacing"/>
+              <w:rPr>
+                <w:color w:val="000000" w:themeColor="text1"/>
+              </w:rPr>
+            </w:pPr>
+            <w:r>
+              <w:rPr>
+                <w:color w:val="000000" w:themeColor="text1"/>
+              </w:rPr>
+              <w:t>notify()</w:t>
+            </w:r>
+          </w:p>
+          <w:p>
+            <w:pPr>
+              <w:pStyle w:val="NoSpacing"/>
+              <w:rPr>
+                <w:color w:val="000000" w:themeColor="text1"/>
+              </w:rPr>
+            </w:pPr>
+            <w:r>
+              <w:rPr>
+                <w:color w:val="000000" w:themeColor="text1"/>
+              </w:rPr>
+              <w:t>notifyAll()</w:t>
+            </w:r>
+          </w:p>
+        </w:tc>
+        <w:tc>
+          <w:tcPr>
+            <w:tcW w:w="6925" w:type="dxa"/>
+          </w:tcPr>
+          <w:p>
+            <w:pPr>
+              <w:pStyle w:val="NoSpacing"/>
+              <w:rPr>
+                <w:color w:val="000000" w:themeColor="text1"/>
+              </w:rPr>
+            </w:pPr>
+            <w:r>
+              <w:rPr>
+                <w:color w:val="000000" w:themeColor="text1"/>
+              </w:rPr>
+              <w:t>By using this methods you can send notification to a thread who is in the waiting state for an object. These methods has to use in a synchronized block or method only. Notify method will send a notification for single thread and notifyAll method send a notification for all the waiting thread.</w:t>
+            </w:r>
+          </w:p>
+        </w:tc>
+      </w:tr>
     </w:tbl>
     <w:p>
       <w:pPr>
@@ -20757,7 +20918,6 @@
           <w:color w:val="000000" w:themeColor="text1"/>
           <w:u w:val="single"/>
         </w:rPr>
-        <w:lastRenderedPageBreak/>
         <w:t xml:space="preserve"> </w:t>
       </w:r>
     </w:p>
@@ -21051,19 +21211,7 @@
         <w:rPr>
           <w:color w:val="000000" w:themeColor="text1"/>
         </w:rPr>
-        <w:t xml:space="preserve">Using a </w:t>
-      </w:r>
-      <w:r>
-        <w:rPr>
-          <w:color w:val="000000" w:themeColor="text1"/>
-        </w:rPr>
-        <w:t>synchronized</w:t>
-      </w:r>
-      <w:r>
-        <w:rPr>
-          <w:color w:val="000000" w:themeColor="text1"/>
-        </w:rPr>
-        <w:t xml:space="preserve"> block</w:t>
+        <w:t>Using a synchronized block</w:t>
       </w:r>
     </w:p>
     <w:p>
@@ -21118,6 +21266,299 @@
           <w:color w:val="000000" w:themeColor="text1"/>
         </w:rPr>
         <w:t>It may occurs the dead lock scenario.</w:t>
+      </w:r>
+    </w:p>
+    <w:p>
+      <w:pPr>
+        <w:pStyle w:val="NoSpacing"/>
+        <w:rPr>
+          <w:color w:val="000000" w:themeColor="text1"/>
+        </w:rPr>
+      </w:pPr>
+    </w:p>
+    <w:p>
+      <w:pPr>
+        <w:rPr>
+          <w:color w:val="000000" w:themeColor="text1"/>
+        </w:rPr>
+      </w:pPr>
+      <w:r>
+        <w:rPr>
+          <w:color w:val="000000" w:themeColor="text1"/>
+        </w:rPr>
+        <w:br w:type="page"/>
+      </w:r>
+    </w:p>
+    <w:p>
+      <w:pPr>
+        <w:pStyle w:val="NoSpacing"/>
+        <w:rPr>
+          <w:b/>
+          <w:bCs/>
+          <w:color w:val="000000" w:themeColor="text1"/>
+          <w:u w:val="single"/>
+        </w:rPr>
+      </w:pPr>
+      <w:r>
+        <w:rPr>
+          <w:b/>
+          <w:bCs/>
+          <w:color w:val="000000" w:themeColor="text1"/>
+          <w:u w:val="single"/>
+        </w:rPr>
+        <w:lastRenderedPageBreak/>
+        <w:t xml:space="preserve">Collection Framework </w:t>
+      </w:r>
+    </w:p>
+    <w:p>
+      <w:pPr>
+        <w:pStyle w:val="NoSpacing"/>
+        <w:numPr>
+          <w:ilvl w:val="0"/>
+          <w:numId w:val="69"/>
+        </w:numPr>
+        <w:rPr>
+          <w:b/>
+          <w:bCs/>
+          <w:color w:val="000000" w:themeColor="text1"/>
+          <w:u w:val="single"/>
+        </w:rPr>
+      </w:pPr>
+      <w:r>
+        <w:rPr>
+          <w:color w:val="000000" w:themeColor="text1"/>
+        </w:rPr>
+        <w:t>Collection is use to store an elements</w:t>
+      </w:r>
+      <w:r>
+        <w:rPr>
+          <w:color w:val="000000" w:themeColor="text1"/>
+        </w:rPr>
+        <w:t xml:space="preserve"> </w:t>
+      </w:r>
+      <w:r>
+        <w:rPr>
+          <w:color w:val="000000" w:themeColor="text1"/>
+        </w:rPr>
+        <w:t>(Object) of same or different type.</w:t>
+      </w:r>
+    </w:p>
+    <w:p>
+      <w:pPr>
+        <w:pStyle w:val="NoSpacing"/>
+        <w:numPr>
+          <w:ilvl w:val="0"/>
+          <w:numId w:val="69"/>
+        </w:numPr>
+        <w:rPr>
+          <w:b/>
+          <w:bCs/>
+          <w:color w:val="000000" w:themeColor="text1"/>
+          <w:u w:val="single"/>
+        </w:rPr>
+      </w:pPr>
+      <w:r>
+        <w:rPr>
+          <w:color w:val="000000" w:themeColor="text1"/>
+        </w:rPr>
+        <w:t xml:space="preserve">Using this you can create a group of </w:t>
+      </w:r>
+      <w:r>
+        <w:rPr>
+          <w:color w:val="000000" w:themeColor="text1"/>
+        </w:rPr>
+        <w:t>object/element</w:t>
+      </w:r>
+      <w:r>
+        <w:rPr>
+          <w:color w:val="000000" w:themeColor="text1"/>
+        </w:rPr>
+        <w:t>.</w:t>
+      </w:r>
+      <w:r>
+        <w:rPr>
+          <w:color w:val="000000" w:themeColor="text1"/>
+        </w:rPr>
+        <w:t xml:space="preserve"> </w:t>
+      </w:r>
+      <w:r>
+        <w:rPr>
+          <w:b/>
+          <w:bCs/>
+          <w:color w:val="000000" w:themeColor="text1"/>
+          <w:u w:val="single"/>
+        </w:rPr>
+        <w:t xml:space="preserve"> </w:t>
+      </w:r>
+    </w:p>
+    <w:p>
+      <w:pPr>
+        <w:pStyle w:val="NoSpacing"/>
+        <w:numPr>
+          <w:ilvl w:val="0"/>
+          <w:numId w:val="69"/>
+        </w:numPr>
+        <w:rPr>
+          <w:color w:val="000000" w:themeColor="text1"/>
+        </w:rPr>
+      </w:pPr>
+      <w:r>
+        <w:rPr>
+          <w:color w:val="000000" w:themeColor="text1"/>
+        </w:rPr>
+        <w:t xml:space="preserve">Collection </w:t>
+      </w:r>
+      <w:r>
+        <w:rPr>
+          <w:color w:val="000000" w:themeColor="text1"/>
+        </w:rPr>
+        <w:t>implemented classes are based in the Data Structure</w:t>
+      </w:r>
+      <w:r>
+        <w:rPr>
+          <w:color w:val="000000" w:themeColor="text1"/>
+        </w:rPr>
+        <w:t xml:space="preserve"> </w:t>
+      </w:r>
+      <w:r>
+        <w:rPr>
+          <w:color w:val="000000" w:themeColor="text1"/>
+        </w:rPr>
+        <w:t>(DS)</w:t>
+      </w:r>
+      <w:r>
+        <w:rPr>
+          <w:color w:val="000000" w:themeColor="text1"/>
+        </w:rPr>
+        <w:t>.</w:t>
+      </w:r>
+    </w:p>
+    <w:p>
+      <w:pPr>
+        <w:pStyle w:val="NoSpacing"/>
+        <w:numPr>
+          <w:ilvl w:val="0"/>
+          <w:numId w:val="69"/>
+        </w:numPr>
+        <w:rPr>
+          <w:color w:val="000000" w:themeColor="text1"/>
+        </w:rPr>
+      </w:pPr>
+      <w:r>
+        <w:rPr>
+          <w:color w:val="000000" w:themeColor="text1"/>
+        </w:rPr>
+        <w:t>You can group the elements based on multiple criteria using collection.</w:t>
+      </w:r>
+    </w:p>
+    <w:p>
+      <w:pPr>
+        <w:pStyle w:val="NoSpacing"/>
+        <w:numPr>
+          <w:ilvl w:val="0"/>
+          <w:numId w:val="69"/>
+        </w:numPr>
+        <w:rPr>
+          <w:color w:val="000000" w:themeColor="text1"/>
+        </w:rPr>
+      </w:pPr>
+      <w:r>
+        <w:rPr>
+          <w:color w:val="000000" w:themeColor="text1"/>
+        </w:rPr>
+        <w:t>In collection framework there are multiple classes and interfaces using which you can achieve a functionalities</w:t>
+      </w:r>
+      <w:r>
+        <w:rPr>
+          <w:color w:val="000000" w:themeColor="text1"/>
+        </w:rPr>
+        <w:t>/method</w:t>
+      </w:r>
+      <w:r>
+        <w:rPr>
+          <w:color w:val="000000" w:themeColor="text1"/>
+        </w:rPr>
+        <w:t xml:space="preserve"> in the group of values. </w:t>
+      </w:r>
+    </w:p>
+    <w:p>
+      <w:pPr>
+        <w:pStyle w:val="NoSpacing"/>
+        <w:ind w:left="720"/>
+        <w:rPr>
+          <w:color w:val="000000" w:themeColor="text1"/>
+        </w:rPr>
+      </w:pPr>
+    </w:p>
+    <w:p>
+      <w:pPr>
+        <w:pStyle w:val="NoSpacing"/>
+        <w:ind w:left="720"/>
+        <w:rPr>
+          <w:color w:val="000000" w:themeColor="text1"/>
+        </w:rPr>
+      </w:pPr>
+    </w:p>
+    <w:p>
+      <w:pPr>
+        <w:pStyle w:val="NoSpacing"/>
+        <w:ind w:left="720"/>
+        <w:rPr>
+          <w:color w:val="000000" w:themeColor="text1"/>
+        </w:rPr>
+      </w:pPr>
+      <w:r>
+        <w:rPr>
+          <w:noProof/>
+        </w:rPr>
+        <w:drawing>
+          <wp:inline distT="0" distB="0" distL="0" distR="0" wp14:anchorId="31D0BEFC" wp14:editId="75111271">
+            <wp:extent cx="5943600" cy="3114040"/>
+            <wp:effectExtent l="0" t="0" r="0" b="0"/>
+            <wp:docPr id="23" name="Picture 23"/>
+            <wp:cNvGraphicFramePr>
+              <a:graphicFrameLocks xmlns:a="http://schemas.openxmlformats.org/drawingml/2006/main" noChangeAspect="1"/>
+            </wp:cNvGraphicFramePr>
+            <a:graphic xmlns:a="http://schemas.openxmlformats.org/drawingml/2006/main">
+              <a:graphicData uri="http://schemas.openxmlformats.org/drawingml/2006/picture">
+                <pic:pic xmlns:pic="http://schemas.openxmlformats.org/drawingml/2006/picture">
+                  <pic:nvPicPr>
+                    <pic:cNvPr id="0" name="Picture 2"/>
+                    <pic:cNvPicPr>
+                      <a:picLocks noChangeAspect="1" noChangeArrowheads="1"/>
+                    </pic:cNvPicPr>
+                  </pic:nvPicPr>
+                  <pic:blipFill>
+                    <a:blip r:embed="rId35" cstate="print">
+                      <a:extLst>
+                        <a:ext uri="{28A0092B-C50C-407E-A947-70E740481C1C}">
+                          <a14:useLocalDpi xmlns:a14="http://schemas.microsoft.com/office/drawing/2010/main" val="0"/>
+                        </a:ext>
+                      </a:extLst>
+                    </a:blip>
+                    <a:srcRect/>
+                    <a:stretch>
+                      <a:fillRect/>
+                    </a:stretch>
+                  </pic:blipFill>
+                  <pic:spPr bwMode="auto">
+                    <a:xfrm>
+                      <a:off x="0" y="0"/>
+                      <a:ext cx="5943600" cy="3114040"/>
+                    </a:xfrm>
+                    <a:prstGeom prst="rect">
+                      <a:avLst/>
+                    </a:prstGeom>
+                    <a:noFill/>
+                    <a:ln>
+                      <a:noFill/>
+                    </a:ln>
+                  </pic:spPr>
+                </pic:pic>
+              </a:graphicData>
+            </a:graphic>
+          </wp:inline>
+        </w:drawing>
       </w:r>
     </w:p>
     <w:sectPr>
@@ -26237,6 +26678,95 @@
     </w:lvl>
   </w:abstractNum>
   <w:abstractNum w:abstractNumId="57" w15:restartNumberingAfterBreak="0">
+    <w:nsid w:val="6CFC425F"/>
+    <w:multiLevelType w:val="hybridMultilevel"/>
+    <w:tmpl w:val="6F0A5E6E"/>
+    <w:lvl w:ilvl="0" w:tplc="0409000F">
+      <w:start w:val="1"/>
+      <w:numFmt w:val="decimal"/>
+      <w:lvlText w:val="%1."/>
+      <w:lvlJc w:val="left"/>
+      <w:pPr>
+        <w:ind w:left="720" w:hanging="360"/>
+      </w:pPr>
+      <w:rPr>
+        <w:rFonts w:hint="default"/>
+      </w:rPr>
+    </w:lvl>
+    <w:lvl w:ilvl="1" w:tplc="04090019" w:tentative="1">
+      <w:start w:val="1"/>
+      <w:numFmt w:val="lowerLetter"/>
+      <w:lvlText w:val="%2."/>
+      <w:lvlJc w:val="left"/>
+      <w:pPr>
+        <w:ind w:left="1440" w:hanging="360"/>
+      </w:pPr>
+    </w:lvl>
+    <w:lvl w:ilvl="2" w:tplc="0409001B" w:tentative="1">
+      <w:start w:val="1"/>
+      <w:numFmt w:val="lowerRoman"/>
+      <w:lvlText w:val="%3."/>
+      <w:lvlJc w:val="right"/>
+      <w:pPr>
+        <w:ind w:left="2160" w:hanging="180"/>
+      </w:pPr>
+    </w:lvl>
+    <w:lvl w:ilvl="3" w:tplc="0409000F" w:tentative="1">
+      <w:start w:val="1"/>
+      <w:numFmt w:val="decimal"/>
+      <w:lvlText w:val="%4."/>
+      <w:lvlJc w:val="left"/>
+      <w:pPr>
+        <w:ind w:left="2880" w:hanging="360"/>
+      </w:pPr>
+    </w:lvl>
+    <w:lvl w:ilvl="4" w:tplc="04090019" w:tentative="1">
+      <w:start w:val="1"/>
+      <w:numFmt w:val="lowerLetter"/>
+      <w:lvlText w:val="%5."/>
+      <w:lvlJc w:val="left"/>
+      <w:pPr>
+        <w:ind w:left="3600" w:hanging="360"/>
+      </w:pPr>
+    </w:lvl>
+    <w:lvl w:ilvl="5" w:tplc="0409001B" w:tentative="1">
+      <w:start w:val="1"/>
+      <w:numFmt w:val="lowerRoman"/>
+      <w:lvlText w:val="%6."/>
+      <w:lvlJc w:val="right"/>
+      <w:pPr>
+        <w:ind w:left="4320" w:hanging="180"/>
+      </w:pPr>
+    </w:lvl>
+    <w:lvl w:ilvl="6" w:tplc="0409000F" w:tentative="1">
+      <w:start w:val="1"/>
+      <w:numFmt w:val="decimal"/>
+      <w:lvlText w:val="%7."/>
+      <w:lvlJc w:val="left"/>
+      <w:pPr>
+        <w:ind w:left="5040" w:hanging="360"/>
+      </w:pPr>
+    </w:lvl>
+    <w:lvl w:ilvl="7" w:tplc="04090019" w:tentative="1">
+      <w:start w:val="1"/>
+      <w:numFmt w:val="lowerLetter"/>
+      <w:lvlText w:val="%8."/>
+      <w:lvlJc w:val="left"/>
+      <w:pPr>
+        <w:ind w:left="5760" w:hanging="360"/>
+      </w:pPr>
+    </w:lvl>
+    <w:lvl w:ilvl="8" w:tplc="0409001B" w:tentative="1">
+      <w:start w:val="1"/>
+      <w:numFmt w:val="lowerRoman"/>
+      <w:lvlText w:val="%9."/>
+      <w:lvlJc w:val="right"/>
+      <w:pPr>
+        <w:ind w:left="6480" w:hanging="180"/>
+      </w:pPr>
+    </w:lvl>
+  </w:abstractNum>
+  <w:abstractNum w:abstractNumId="58" w15:restartNumberingAfterBreak="0">
     <w:nsid w:val="70D159D8"/>
     <w:multiLevelType w:val="hybridMultilevel"/>
     <w:tmpl w:val="BEDC937A"/>
@@ -26327,7 +26857,7 @@
       </w:pPr>
     </w:lvl>
   </w:abstractNum>
-  <w:abstractNum w:abstractNumId="58" w15:restartNumberingAfterBreak="0">
+  <w:abstractNum w:abstractNumId="59" w15:restartNumberingAfterBreak="0">
     <w:nsid w:val="71AD45D0"/>
     <w:multiLevelType w:val="hybridMultilevel"/>
     <w:tmpl w:val="B1B02D9A"/>
@@ -26418,7 +26948,7 @@
       </w:pPr>
     </w:lvl>
   </w:abstractNum>
-  <w:abstractNum w:abstractNumId="59" w15:restartNumberingAfterBreak="0">
+  <w:abstractNum w:abstractNumId="60" w15:restartNumberingAfterBreak="0">
     <w:nsid w:val="71FE7D38"/>
     <w:multiLevelType w:val="hybridMultilevel"/>
     <w:tmpl w:val="0EF64A24"/>
@@ -26507,7 +27037,7 @@
       </w:pPr>
     </w:lvl>
   </w:abstractNum>
-  <w:abstractNum w:abstractNumId="60" w15:restartNumberingAfterBreak="0">
+  <w:abstractNum w:abstractNumId="61" w15:restartNumberingAfterBreak="0">
     <w:nsid w:val="73875371"/>
     <w:multiLevelType w:val="hybridMultilevel"/>
     <w:tmpl w:val="7862B6D4"/>
@@ -26598,7 +27128,7 @@
       </w:pPr>
     </w:lvl>
   </w:abstractNum>
-  <w:abstractNum w:abstractNumId="61" w15:restartNumberingAfterBreak="0">
+  <w:abstractNum w:abstractNumId="62" w15:restartNumberingAfterBreak="0">
     <w:nsid w:val="76014E3B"/>
     <w:multiLevelType w:val="hybridMultilevel"/>
     <w:tmpl w:val="C16A998C"/>
@@ -26687,7 +27217,7 @@
       </w:pPr>
     </w:lvl>
   </w:abstractNum>
-  <w:abstractNum w:abstractNumId="62" w15:restartNumberingAfterBreak="0">
+  <w:abstractNum w:abstractNumId="63" w15:restartNumberingAfterBreak="0">
     <w:nsid w:val="760C7F4B"/>
     <w:multiLevelType w:val="hybridMultilevel"/>
     <w:tmpl w:val="F678FA4E"/>
@@ -26776,7 +27306,7 @@
       </w:pPr>
     </w:lvl>
   </w:abstractNum>
-  <w:abstractNum w:abstractNumId="63" w15:restartNumberingAfterBreak="0">
+  <w:abstractNum w:abstractNumId="64" w15:restartNumberingAfterBreak="0">
     <w:nsid w:val="77427539"/>
     <w:multiLevelType w:val="hybridMultilevel"/>
     <w:tmpl w:val="12327488"/>
@@ -26865,7 +27395,7 @@
       </w:pPr>
     </w:lvl>
   </w:abstractNum>
-  <w:abstractNum w:abstractNumId="64" w15:restartNumberingAfterBreak="0">
+  <w:abstractNum w:abstractNumId="65" w15:restartNumberingAfterBreak="0">
     <w:nsid w:val="7B665D5D"/>
     <w:multiLevelType w:val="hybridMultilevel"/>
     <w:tmpl w:val="5C802C12"/>
@@ -26956,7 +27486,7 @@
       </w:pPr>
     </w:lvl>
   </w:abstractNum>
-  <w:abstractNum w:abstractNumId="65" w15:restartNumberingAfterBreak="0">
+  <w:abstractNum w:abstractNumId="66" w15:restartNumberingAfterBreak="0">
     <w:nsid w:val="7BB40E95"/>
     <w:multiLevelType w:val="hybridMultilevel"/>
     <w:tmpl w:val="9D9A8F8C"/>
@@ -27045,7 +27575,7 @@
       </w:pPr>
     </w:lvl>
   </w:abstractNum>
-  <w:abstractNum w:abstractNumId="66" w15:restartNumberingAfterBreak="0">
+  <w:abstractNum w:abstractNumId="67" w15:restartNumberingAfterBreak="0">
     <w:nsid w:val="7C7D1B3A"/>
     <w:multiLevelType w:val="hybridMultilevel"/>
     <w:tmpl w:val="84124FE0"/>
@@ -27134,7 +27664,7 @@
       </w:pPr>
     </w:lvl>
   </w:abstractNum>
-  <w:abstractNum w:abstractNumId="67" w15:restartNumberingAfterBreak="0">
+  <w:abstractNum w:abstractNumId="68" w15:restartNumberingAfterBreak="0">
     <w:nsid w:val="7F8023B9"/>
     <w:multiLevelType w:val="hybridMultilevel"/>
     <w:tmpl w:val="9AE4BC9C"/>
@@ -27227,7 +27757,7 @@
     <w:abstractNumId w:val="3"/>
   </w:num>
   <w:num w:numId="2" w16cid:durableId="918096497">
-    <w:abstractNumId w:val="61"/>
+    <w:abstractNumId w:val="62"/>
   </w:num>
   <w:num w:numId="3" w16cid:durableId="1845314271">
     <w:abstractNumId w:val="54"/>
@@ -27245,10 +27775,10 @@
     <w:abstractNumId w:val="22"/>
   </w:num>
   <w:num w:numId="8" w16cid:durableId="241840696">
-    <w:abstractNumId w:val="62"/>
+    <w:abstractNumId w:val="63"/>
   </w:num>
   <w:num w:numId="9" w16cid:durableId="615911383">
-    <w:abstractNumId w:val="67"/>
+    <w:abstractNumId w:val="68"/>
   </w:num>
   <w:num w:numId="10" w16cid:durableId="643051716">
     <w:abstractNumId w:val="5"/>
@@ -27278,7 +27808,7 @@
     <w:abstractNumId w:val="36"/>
   </w:num>
   <w:num w:numId="19" w16cid:durableId="1486701346">
-    <w:abstractNumId w:val="58"/>
+    <w:abstractNumId w:val="59"/>
   </w:num>
   <w:num w:numId="20" w16cid:durableId="1611470256">
     <w:abstractNumId w:val="45"/>
@@ -27314,7 +27844,7 @@
     <w:abstractNumId w:val="38"/>
   </w:num>
   <w:num w:numId="31" w16cid:durableId="550534990">
-    <w:abstractNumId w:val="66"/>
+    <w:abstractNumId w:val="67"/>
   </w:num>
   <w:num w:numId="32" w16cid:durableId="571891901">
     <w:abstractNumId w:val="13"/>
@@ -27377,7 +27907,7 @@
     <w:abstractNumId w:val="55"/>
   </w:num>
   <w:num w:numId="52" w16cid:durableId="379130268">
-    <w:abstractNumId w:val="64"/>
+    <w:abstractNumId w:val="65"/>
   </w:num>
   <w:num w:numId="53" w16cid:durableId="1314725048">
     <w:abstractNumId w:val="32"/>
@@ -27401,13 +27931,13 @@
     <w:abstractNumId w:val="23"/>
   </w:num>
   <w:num w:numId="60" w16cid:durableId="591277524">
-    <w:abstractNumId w:val="65"/>
+    <w:abstractNumId w:val="66"/>
   </w:num>
   <w:num w:numId="61" w16cid:durableId="1773819112">
     <w:abstractNumId w:val="10"/>
   </w:num>
   <w:num w:numId="62" w16cid:durableId="922446987">
-    <w:abstractNumId w:val="57"/>
+    <w:abstractNumId w:val="58"/>
   </w:num>
   <w:num w:numId="63" w16cid:durableId="1149906348">
     <w:abstractNumId w:val="28"/>
@@ -27419,13 +27949,16 @@
     <w:abstractNumId w:val="47"/>
   </w:num>
   <w:num w:numId="66" w16cid:durableId="552615821">
+    <w:abstractNumId w:val="61"/>
+  </w:num>
+  <w:num w:numId="67" w16cid:durableId="1764909526">
     <w:abstractNumId w:val="60"/>
   </w:num>
-  <w:num w:numId="67" w16cid:durableId="1764909526">
-    <w:abstractNumId w:val="59"/>
+  <w:num w:numId="68" w16cid:durableId="1480924718">
+    <w:abstractNumId w:val="64"/>
   </w:num>
-  <w:num w:numId="68" w16cid:durableId="1480924718">
-    <w:abstractNumId w:val="63"/>
+  <w:num w:numId="69" w16cid:durableId="1442525995">
+    <w:abstractNumId w:val="57"/>
   </w:num>
   <w:numIdMacAtCleanup w:val="66"/>
 </w:numbering>

</xml_diff>

<commit_message>
Collection - LinkedList Implementation
Collection - LinkedList Implementation
</commit_message>
<xml_diff>
--- a/docs/CoreJava.docx
+++ b/docs/CoreJava.docx
@@ -11580,10 +11580,10 @@
             <v:path o:extrusionok="f" gradientshapeok="t" o:connecttype="rect"/>
             <o:lock v:ext="edit" aspectratio="t"/>
           </v:shapetype>
-          <v:shape id="_x0000_i1025" type="#_x0000_t75" style="width:209.95pt;height:71.75pt" o:ole="">
+          <v:shape id="_x0000_i1025" type="#_x0000_t75" style="width:210.05pt;height:71.7pt" o:ole="">
             <v:imagedata r:id="rId24" o:title=""/>
           </v:shape>
-          <o:OLEObject Type="Embed" ProgID="PBrush" ShapeID="_x0000_i1025" DrawAspect="Content" ObjectID="_1729750639" r:id="rId25"/>
+          <o:OLEObject Type="Embed" ProgID="PBrush" ShapeID="_x0000_i1025" DrawAspect="Content" ObjectID="_1729923224" r:id="rId25"/>
         </w:object>
       </w:r>
     </w:p>
@@ -20823,19 +20823,7 @@
               <w:rPr>
                 <w:color w:val="000000" w:themeColor="text1"/>
               </w:rPr>
-              <w:t xml:space="preserve"> This method has to call from a synchronized block or method</w:t>
-            </w:r>
-            <w:r>
-              <w:rPr>
-                <w:color w:val="000000" w:themeColor="text1"/>
-              </w:rPr>
-              <w:t xml:space="preserve">. It throws an InterruputedException which has to handle. </w:t>
-            </w:r>
-            <w:r>
-              <w:rPr>
-                <w:color w:val="000000" w:themeColor="text1"/>
-              </w:rPr>
-              <w:t xml:space="preserve">This  method is present inside Object class. </w:t>
+              <w:t xml:space="preserve"> This method has to call from a synchronized block or method. It throws an InterruputedException which has to handle. This  method is present inside Object class. </w:t>
             </w:r>
             <w:r>
               <w:rPr>
@@ -21484,6 +21472,96 @@
     <w:p>
       <w:pPr>
         <w:pStyle w:val="NoSpacing"/>
+        <w:numPr>
+          <w:ilvl w:val="0"/>
+          <w:numId w:val="69"/>
+        </w:numPr>
+        <w:rPr>
+          <w:color w:val="000000" w:themeColor="text1"/>
+        </w:rPr>
+      </w:pPr>
+      <w:r>
+        <w:rPr>
+          <w:color w:val="000000" w:themeColor="text1"/>
+        </w:rPr>
+        <w:t xml:space="preserve">All the classes and interfaces(APIs) are present inside java.util package. </w:t>
+      </w:r>
+    </w:p>
+    <w:p>
+      <w:pPr>
+        <w:pStyle w:val="NoSpacing"/>
+        <w:numPr>
+          <w:ilvl w:val="0"/>
+          <w:numId w:val="69"/>
+        </w:numPr>
+        <w:rPr>
+          <w:color w:val="000000" w:themeColor="text1"/>
+        </w:rPr>
+      </w:pPr>
+      <w:r>
+        <w:rPr>
+          <w:color w:val="000000" w:themeColor="text1"/>
+        </w:rPr>
+        <w:t>There are 3 types of collection</w:t>
+      </w:r>
+    </w:p>
+    <w:p>
+      <w:pPr>
+        <w:pStyle w:val="NoSpacing"/>
+        <w:numPr>
+          <w:ilvl w:val="1"/>
+          <w:numId w:val="69"/>
+        </w:numPr>
+        <w:rPr>
+          <w:color w:val="000000" w:themeColor="text1"/>
+        </w:rPr>
+      </w:pPr>
+      <w:r>
+        <w:rPr>
+          <w:color w:val="000000" w:themeColor="text1"/>
+        </w:rPr>
+        <w:t>List</w:t>
+      </w:r>
+    </w:p>
+    <w:p>
+      <w:pPr>
+        <w:pStyle w:val="NoSpacing"/>
+        <w:numPr>
+          <w:ilvl w:val="1"/>
+          <w:numId w:val="69"/>
+        </w:numPr>
+        <w:rPr>
+          <w:color w:val="000000" w:themeColor="text1"/>
+        </w:rPr>
+      </w:pPr>
+      <w:r>
+        <w:rPr>
+          <w:color w:val="000000" w:themeColor="text1"/>
+        </w:rPr>
+        <w:t>Queue</w:t>
+      </w:r>
+    </w:p>
+    <w:p>
+      <w:pPr>
+        <w:pStyle w:val="NoSpacing"/>
+        <w:numPr>
+          <w:ilvl w:val="1"/>
+          <w:numId w:val="69"/>
+        </w:numPr>
+        <w:rPr>
+          <w:color w:val="000000" w:themeColor="text1"/>
+        </w:rPr>
+      </w:pPr>
+      <w:r>
+        <w:rPr>
+          <w:color w:val="000000" w:themeColor="text1"/>
+        </w:rPr>
+        <w:t>Set</w:t>
+      </w:r>
+    </w:p>
+    <w:p>
+      <w:pPr>
+        <w:pStyle w:val="NoSpacing"/>
         <w:ind w:left="720"/>
         <w:rPr>
           <w:color w:val="000000" w:themeColor="text1"/>
@@ -21561,6 +21639,1433 @@
         </w:drawing>
       </w:r>
     </w:p>
+    <w:p>
+      <w:pPr>
+        <w:pStyle w:val="NoSpacing"/>
+        <w:rPr>
+          <w:color w:val="000000" w:themeColor="text1"/>
+        </w:rPr>
+      </w:pPr>
+    </w:p>
+    <w:p>
+      <w:pPr>
+        <w:pStyle w:val="NoSpacing"/>
+        <w:rPr>
+          <w:b/>
+          <w:bCs/>
+          <w:color w:val="000000" w:themeColor="text1"/>
+          <w:u w:val="single"/>
+        </w:rPr>
+      </w:pPr>
+      <w:r>
+        <w:rPr>
+          <w:b/>
+          <w:bCs/>
+          <w:color w:val="000000" w:themeColor="text1"/>
+          <w:u w:val="single"/>
+        </w:rPr>
+        <w:t>Important Methods of Collection Interface</w:t>
+      </w:r>
+    </w:p>
+    <w:p>
+      <w:pPr>
+        <w:pStyle w:val="NoSpacing"/>
+        <w:numPr>
+          <w:ilvl w:val="0"/>
+          <w:numId w:val="70"/>
+        </w:numPr>
+        <w:rPr>
+          <w:color w:val="000000" w:themeColor="text1"/>
+        </w:rPr>
+      </w:pPr>
+      <w:r>
+        <w:rPr>
+          <w:b/>
+          <w:bCs/>
+          <w:color w:val="000000" w:themeColor="text1"/>
+        </w:rPr>
+        <w:t>add(Object)</w:t>
+      </w:r>
+      <w:r>
+        <w:rPr>
+          <w:color w:val="000000" w:themeColor="text1"/>
+        </w:rPr>
+        <w:t xml:space="preserve"> : you can add single object into collection</w:t>
+      </w:r>
+    </w:p>
+    <w:p>
+      <w:pPr>
+        <w:pStyle w:val="NoSpacing"/>
+        <w:numPr>
+          <w:ilvl w:val="0"/>
+          <w:numId w:val="70"/>
+        </w:numPr>
+        <w:rPr>
+          <w:color w:val="000000" w:themeColor="text1"/>
+        </w:rPr>
+      </w:pPr>
+      <w:r>
+        <w:rPr>
+          <w:b/>
+          <w:bCs/>
+          <w:color w:val="000000" w:themeColor="text1"/>
+        </w:rPr>
+        <w:t>remove(Object):</w:t>
+      </w:r>
+      <w:r>
+        <w:rPr>
+          <w:color w:val="000000" w:themeColor="text1"/>
+        </w:rPr>
+        <w:t xml:space="preserve"> You can remove the single object from collection.</w:t>
+      </w:r>
+    </w:p>
+    <w:p>
+      <w:pPr>
+        <w:pStyle w:val="NoSpacing"/>
+        <w:numPr>
+          <w:ilvl w:val="0"/>
+          <w:numId w:val="70"/>
+        </w:numPr>
+        <w:rPr>
+          <w:color w:val="000000" w:themeColor="text1"/>
+        </w:rPr>
+      </w:pPr>
+      <w:r>
+        <w:rPr>
+          <w:b/>
+          <w:bCs/>
+          <w:color w:val="000000" w:themeColor="text1"/>
+        </w:rPr>
+        <w:t>contains(Object):</w:t>
+      </w:r>
+      <w:r>
+        <w:rPr>
+          <w:color w:val="000000" w:themeColor="text1"/>
+        </w:rPr>
+        <w:t xml:space="preserve"> you can check is the provided object is present inside collection or not.</w:t>
+      </w:r>
+    </w:p>
+    <w:p>
+      <w:pPr>
+        <w:pStyle w:val="NoSpacing"/>
+        <w:numPr>
+          <w:ilvl w:val="0"/>
+          <w:numId w:val="70"/>
+        </w:numPr>
+        <w:rPr>
+          <w:color w:val="000000" w:themeColor="text1"/>
+        </w:rPr>
+      </w:pPr>
+      <w:r>
+        <w:rPr>
+          <w:b/>
+          <w:bCs/>
+          <w:color w:val="000000" w:themeColor="text1"/>
+        </w:rPr>
+        <w:t>size():</w:t>
+      </w:r>
+      <w:r>
+        <w:rPr>
+          <w:color w:val="000000" w:themeColor="text1"/>
+        </w:rPr>
+        <w:t xml:space="preserve"> to get the total number of vales present inside collection.</w:t>
+      </w:r>
+    </w:p>
+    <w:p>
+      <w:pPr>
+        <w:pStyle w:val="NoSpacing"/>
+        <w:numPr>
+          <w:ilvl w:val="0"/>
+          <w:numId w:val="70"/>
+        </w:numPr>
+        <w:rPr>
+          <w:color w:val="000000" w:themeColor="text1"/>
+        </w:rPr>
+      </w:pPr>
+      <w:r>
+        <w:rPr>
+          <w:b/>
+          <w:bCs/>
+          <w:color w:val="000000" w:themeColor="text1"/>
+        </w:rPr>
+        <w:t>addAll(Collection):</w:t>
+      </w:r>
+      <w:r>
+        <w:rPr>
+          <w:color w:val="000000" w:themeColor="text1"/>
+        </w:rPr>
+        <w:t xml:space="preserve"> you can add multiple object at a time in side collection.</w:t>
+      </w:r>
+    </w:p>
+    <w:p>
+      <w:pPr>
+        <w:pStyle w:val="NoSpacing"/>
+        <w:numPr>
+          <w:ilvl w:val="0"/>
+          <w:numId w:val="70"/>
+        </w:numPr>
+        <w:rPr>
+          <w:color w:val="000000" w:themeColor="text1"/>
+        </w:rPr>
+      </w:pPr>
+      <w:r>
+        <w:rPr>
+          <w:b/>
+          <w:bCs/>
+          <w:color w:val="000000" w:themeColor="text1"/>
+        </w:rPr>
+        <w:t>removeAll(Collection):</w:t>
+      </w:r>
+      <w:r>
+        <w:rPr>
+          <w:color w:val="000000" w:themeColor="text1"/>
+        </w:rPr>
+        <w:t xml:space="preserve"> you can remove a multiple object from collection at a time.</w:t>
+      </w:r>
+    </w:p>
+    <w:p>
+      <w:pPr>
+        <w:pStyle w:val="NoSpacing"/>
+        <w:numPr>
+          <w:ilvl w:val="0"/>
+          <w:numId w:val="70"/>
+        </w:numPr>
+        <w:rPr>
+          <w:color w:val="000000" w:themeColor="text1"/>
+        </w:rPr>
+      </w:pPr>
+      <w:r>
+        <w:rPr>
+          <w:b/>
+          <w:bCs/>
+          <w:color w:val="000000" w:themeColor="text1"/>
+        </w:rPr>
+        <w:t xml:space="preserve">containsAll(collection): </w:t>
+      </w:r>
+      <w:r>
+        <w:rPr>
+          <w:color w:val="000000" w:themeColor="text1"/>
+        </w:rPr>
+        <w:t xml:space="preserve">you can check is the provided list of objects are present inside collection or not. </w:t>
+      </w:r>
+    </w:p>
+    <w:p>
+      <w:pPr>
+        <w:pStyle w:val="NoSpacing"/>
+        <w:numPr>
+          <w:ilvl w:val="0"/>
+          <w:numId w:val="70"/>
+        </w:numPr>
+        <w:rPr>
+          <w:color w:val="000000" w:themeColor="text1"/>
+        </w:rPr>
+      </w:pPr>
+      <w:r>
+        <w:rPr>
+          <w:b/>
+          <w:bCs/>
+          <w:color w:val="000000" w:themeColor="text1"/>
+        </w:rPr>
+        <w:t>clear():</w:t>
+      </w:r>
+      <w:r>
+        <w:rPr>
+          <w:color w:val="000000" w:themeColor="text1"/>
+        </w:rPr>
+        <w:t xml:space="preserve"> you can remove all the objects from the collection.</w:t>
+      </w:r>
+    </w:p>
+    <w:p>
+      <w:pPr>
+        <w:pStyle w:val="NoSpacing"/>
+        <w:numPr>
+          <w:ilvl w:val="0"/>
+          <w:numId w:val="70"/>
+        </w:numPr>
+        <w:rPr>
+          <w:color w:val="000000" w:themeColor="text1"/>
+        </w:rPr>
+      </w:pPr>
+      <w:r>
+        <w:rPr>
+          <w:b/>
+          <w:bCs/>
+          <w:color w:val="000000" w:themeColor="text1"/>
+        </w:rPr>
+        <w:t>iterator():</w:t>
+      </w:r>
+      <w:r>
+        <w:rPr>
+          <w:color w:val="000000" w:themeColor="text1"/>
+        </w:rPr>
+        <w:t xml:space="preserve"> is use to iterate the object one by on from the collection.</w:t>
+      </w:r>
+      <w:r>
+        <w:rPr>
+          <w:color w:val="000000" w:themeColor="text1"/>
+        </w:rPr>
+        <w:t xml:space="preserve"> </w:t>
+      </w:r>
+    </w:p>
+    <w:p>
+      <w:pPr>
+        <w:pStyle w:val="NoSpacing"/>
+        <w:numPr>
+          <w:ilvl w:val="0"/>
+          <w:numId w:val="70"/>
+        </w:numPr>
+        <w:rPr>
+          <w:color w:val="000000" w:themeColor="text1"/>
+        </w:rPr>
+      </w:pPr>
+      <w:r>
+        <w:rPr>
+          <w:b/>
+          <w:bCs/>
+          <w:color w:val="000000" w:themeColor="text1"/>
+        </w:rPr>
+        <w:t>isEmpty():</w:t>
+      </w:r>
+      <w:r>
+        <w:rPr>
+          <w:color w:val="000000" w:themeColor="text1"/>
+        </w:rPr>
+        <w:t xml:space="preserve"> is use to check if list have any element or not.</w:t>
+      </w:r>
+    </w:p>
+    <w:p>
+      <w:pPr>
+        <w:pStyle w:val="NoSpacing"/>
+      </w:pPr>
+    </w:p>
+    <w:p>
+      <w:r>
+        <w:br w:type="page"/>
+      </w:r>
+    </w:p>
+    <w:p>
+      <w:pPr>
+        <w:pStyle w:val="NoSpacing"/>
+        <w:rPr>
+          <w:b/>
+          <w:bCs/>
+          <w:color w:val="000000" w:themeColor="text1"/>
+          <w:u w:val="single"/>
+        </w:rPr>
+      </w:pPr>
+      <w:r>
+        <w:rPr>
+          <w:b/>
+          <w:bCs/>
+          <w:color w:val="000000" w:themeColor="text1"/>
+          <w:u w:val="single"/>
+        </w:rPr>
+        <w:lastRenderedPageBreak/>
+        <w:t>List Interface</w:t>
+      </w:r>
+    </w:p>
+    <w:p>
+      <w:pPr>
+        <w:pStyle w:val="NoSpacing"/>
+        <w:numPr>
+          <w:ilvl w:val="0"/>
+          <w:numId w:val="71"/>
+        </w:numPr>
+        <w:rPr>
+          <w:b/>
+          <w:bCs/>
+          <w:color w:val="000000" w:themeColor="text1"/>
+          <w:u w:val="single"/>
+        </w:rPr>
+      </w:pPr>
+      <w:r>
+        <w:rPr>
+          <w:color w:val="000000" w:themeColor="text1"/>
+        </w:rPr>
+        <w:t>It is an one of the type of collection.</w:t>
+      </w:r>
+    </w:p>
+    <w:p>
+      <w:pPr>
+        <w:pStyle w:val="NoSpacing"/>
+        <w:numPr>
+          <w:ilvl w:val="0"/>
+          <w:numId w:val="71"/>
+        </w:numPr>
+        <w:rPr>
+          <w:b/>
+          <w:bCs/>
+          <w:color w:val="000000" w:themeColor="text1"/>
+          <w:u w:val="single"/>
+        </w:rPr>
+      </w:pPr>
+      <w:r>
+        <w:rPr>
+          <w:color w:val="000000" w:themeColor="text1"/>
+        </w:rPr>
+        <w:t>List is an indexed based collection.</w:t>
+      </w:r>
+    </w:p>
+    <w:p>
+      <w:pPr>
+        <w:pStyle w:val="NoSpacing"/>
+        <w:numPr>
+          <w:ilvl w:val="0"/>
+          <w:numId w:val="71"/>
+        </w:numPr>
+        <w:rPr>
+          <w:b/>
+          <w:bCs/>
+          <w:color w:val="000000" w:themeColor="text1"/>
+          <w:u w:val="single"/>
+        </w:rPr>
+      </w:pPr>
+      <w:r>
+        <w:rPr>
+          <w:color w:val="000000" w:themeColor="text1"/>
+        </w:rPr>
+        <w:t>List allows duplicate elements.</w:t>
+      </w:r>
+    </w:p>
+    <w:p>
+      <w:pPr>
+        <w:pStyle w:val="NoSpacing"/>
+        <w:numPr>
+          <w:ilvl w:val="0"/>
+          <w:numId w:val="71"/>
+        </w:numPr>
+        <w:rPr>
+          <w:b/>
+          <w:bCs/>
+          <w:color w:val="000000" w:themeColor="text1"/>
+          <w:u w:val="single"/>
+        </w:rPr>
+      </w:pPr>
+      <w:r>
+        <w:rPr>
+          <w:color w:val="000000" w:themeColor="text1"/>
+        </w:rPr>
+        <w:t>List can store values different type of object having dynamic in size.</w:t>
+      </w:r>
+    </w:p>
+    <w:p>
+      <w:pPr>
+        <w:pStyle w:val="NoSpacing"/>
+        <w:numPr>
+          <w:ilvl w:val="0"/>
+          <w:numId w:val="71"/>
+        </w:numPr>
+        <w:rPr>
+          <w:b/>
+          <w:bCs/>
+          <w:color w:val="000000" w:themeColor="text1"/>
+          <w:u w:val="single"/>
+        </w:rPr>
+      </w:pPr>
+      <w:r>
+        <w:rPr>
+          <w:color w:val="000000" w:themeColor="text1"/>
+        </w:rPr>
+        <w:t>There are implemented classes of the List</w:t>
+      </w:r>
+    </w:p>
+    <w:p>
+      <w:pPr>
+        <w:pStyle w:val="NoSpacing"/>
+        <w:numPr>
+          <w:ilvl w:val="1"/>
+          <w:numId w:val="71"/>
+        </w:numPr>
+        <w:rPr>
+          <w:b/>
+          <w:bCs/>
+          <w:color w:val="000000" w:themeColor="text1"/>
+          <w:u w:val="single"/>
+        </w:rPr>
+      </w:pPr>
+      <w:r>
+        <w:rPr>
+          <w:color w:val="000000" w:themeColor="text1"/>
+        </w:rPr>
+        <w:t>ArrayList</w:t>
+      </w:r>
+    </w:p>
+    <w:p>
+      <w:pPr>
+        <w:pStyle w:val="NoSpacing"/>
+        <w:numPr>
+          <w:ilvl w:val="1"/>
+          <w:numId w:val="71"/>
+        </w:numPr>
+        <w:rPr>
+          <w:b/>
+          <w:bCs/>
+          <w:color w:val="000000" w:themeColor="text1"/>
+          <w:u w:val="single"/>
+        </w:rPr>
+      </w:pPr>
+      <w:r>
+        <w:rPr>
+          <w:color w:val="000000" w:themeColor="text1"/>
+        </w:rPr>
+        <w:t>Vector</w:t>
+      </w:r>
+    </w:p>
+    <w:p>
+      <w:pPr>
+        <w:pStyle w:val="NoSpacing"/>
+        <w:numPr>
+          <w:ilvl w:val="1"/>
+          <w:numId w:val="71"/>
+        </w:numPr>
+        <w:rPr>
+          <w:b/>
+          <w:bCs/>
+          <w:color w:val="000000" w:themeColor="text1"/>
+          <w:u w:val="single"/>
+        </w:rPr>
+      </w:pPr>
+      <w:r>
+        <w:rPr>
+          <w:color w:val="000000" w:themeColor="text1"/>
+        </w:rPr>
+        <w:t>LinkedList</w:t>
+      </w:r>
+    </w:p>
+    <w:p>
+      <w:pPr>
+        <w:pStyle w:val="NoSpacing"/>
+        <w:rPr>
+          <w:color w:val="000000" w:themeColor="text1"/>
+        </w:rPr>
+      </w:pPr>
+    </w:p>
+    <w:p>
+      <w:pPr>
+        <w:pStyle w:val="NoSpacing"/>
+        <w:ind w:left="720"/>
+        <w:rPr>
+          <w:b/>
+          <w:bCs/>
+          <w:color w:val="000000" w:themeColor="text1"/>
+        </w:rPr>
+      </w:pPr>
+      <w:r>
+        <w:rPr>
+          <w:b/>
+          <w:bCs/>
+          <w:color w:val="000000" w:themeColor="text1"/>
+        </w:rPr>
+        <w:t>ArrayList</w:t>
+      </w:r>
+    </w:p>
+    <w:p>
+      <w:pPr>
+        <w:pStyle w:val="NoSpacing"/>
+        <w:numPr>
+          <w:ilvl w:val="0"/>
+          <w:numId w:val="72"/>
+        </w:numPr>
+        <w:rPr>
+          <w:color w:val="000000" w:themeColor="text1"/>
+        </w:rPr>
+      </w:pPr>
+      <w:r>
+        <w:rPr>
+          <w:color w:val="000000" w:themeColor="text1"/>
+        </w:rPr>
+        <w:t xml:space="preserve">ArrayList is an </w:t>
+      </w:r>
+      <w:r>
+        <w:rPr>
+          <w:color w:val="000000" w:themeColor="text1"/>
+        </w:rPr>
+        <w:t>implemented class of the List interface.</w:t>
+      </w:r>
+    </w:p>
+    <w:p>
+      <w:pPr>
+        <w:pStyle w:val="NoSpacing"/>
+        <w:numPr>
+          <w:ilvl w:val="0"/>
+          <w:numId w:val="72"/>
+        </w:numPr>
+        <w:rPr>
+          <w:color w:val="000000" w:themeColor="text1"/>
+        </w:rPr>
+      </w:pPr>
+      <w:r>
+        <w:rPr>
+          <w:color w:val="000000" w:themeColor="text1"/>
+        </w:rPr>
+        <w:t>ArrayList is use to store different type of objects.</w:t>
+      </w:r>
+    </w:p>
+    <w:p>
+      <w:pPr>
+        <w:pStyle w:val="NoSpacing"/>
+        <w:numPr>
+          <w:ilvl w:val="0"/>
+          <w:numId w:val="72"/>
+        </w:numPr>
+        <w:rPr>
+          <w:color w:val="000000" w:themeColor="text1"/>
+        </w:rPr>
+      </w:pPr>
+      <w:r>
+        <w:rPr>
+          <w:color w:val="000000" w:themeColor="text1"/>
+        </w:rPr>
+        <w:t xml:space="preserve">ArrayList is dynamic in size. </w:t>
+      </w:r>
+      <w:r>
+        <w:rPr>
+          <w:color w:val="000000" w:themeColor="text1"/>
+        </w:rPr>
+        <w:t xml:space="preserve"> </w:t>
+      </w:r>
+      <w:r>
+        <w:rPr>
+          <w:color w:val="000000" w:themeColor="text1"/>
+        </w:rPr>
+        <w:t xml:space="preserve"> </w:t>
+      </w:r>
+    </w:p>
+    <w:p>
+      <w:pPr>
+        <w:pStyle w:val="NoSpacing"/>
+        <w:numPr>
+          <w:ilvl w:val="0"/>
+          <w:numId w:val="72"/>
+        </w:numPr>
+        <w:rPr>
+          <w:color w:val="000000" w:themeColor="text1"/>
+        </w:rPr>
+      </w:pPr>
+      <w:r>
+        <w:rPr>
+          <w:color w:val="000000" w:themeColor="text1"/>
+        </w:rPr>
+        <w:t xml:space="preserve">It </w:t>
+      </w:r>
+      <w:r>
+        <w:rPr>
+          <w:color w:val="000000" w:themeColor="text1"/>
+        </w:rPr>
+        <w:t>allows</w:t>
+      </w:r>
+      <w:r>
+        <w:rPr>
+          <w:color w:val="000000" w:themeColor="text1"/>
+        </w:rPr>
+        <w:t xml:space="preserve"> duplicate objects.</w:t>
+      </w:r>
+    </w:p>
+    <w:p>
+      <w:pPr>
+        <w:pStyle w:val="NoSpacing"/>
+        <w:numPr>
+          <w:ilvl w:val="0"/>
+          <w:numId w:val="72"/>
+        </w:numPr>
+        <w:rPr>
+          <w:color w:val="000000" w:themeColor="text1"/>
+        </w:rPr>
+      </w:pPr>
+      <w:r>
+        <w:rPr>
+          <w:color w:val="000000" w:themeColor="text1"/>
+        </w:rPr>
+        <w:t>It is maintains insertion order.</w:t>
+      </w:r>
+    </w:p>
+    <w:p>
+      <w:pPr>
+        <w:pStyle w:val="NoSpacing"/>
+        <w:numPr>
+          <w:ilvl w:val="0"/>
+          <w:numId w:val="72"/>
+        </w:numPr>
+        <w:rPr>
+          <w:color w:val="000000" w:themeColor="text1"/>
+        </w:rPr>
+      </w:pPr>
+      <w:r>
+        <w:rPr>
+          <w:color w:val="000000" w:themeColor="text1"/>
+        </w:rPr>
+        <w:t>ArrayList is backed by array. The values will be store inside array which is on index based.</w:t>
+      </w:r>
+    </w:p>
+    <w:p>
+      <w:pPr>
+        <w:pStyle w:val="NoSpacing"/>
+        <w:numPr>
+          <w:ilvl w:val="0"/>
+          <w:numId w:val="72"/>
+        </w:numPr>
+        <w:rPr>
+          <w:color w:val="000000" w:themeColor="text1"/>
+        </w:rPr>
+      </w:pPr>
+      <w:r>
+        <w:rPr>
+          <w:color w:val="000000" w:themeColor="text1"/>
+        </w:rPr>
+        <w:t>ArrayList is slower in the updation and it is faster in the iteration.</w:t>
+      </w:r>
+    </w:p>
+    <w:p>
+      <w:pPr>
+        <w:pStyle w:val="NoSpacing"/>
+        <w:numPr>
+          <w:ilvl w:val="0"/>
+          <w:numId w:val="72"/>
+        </w:numPr>
+        <w:rPr>
+          <w:color w:val="000000" w:themeColor="text1"/>
+        </w:rPr>
+      </w:pPr>
+      <w:r>
+        <w:rPr>
+          <w:color w:val="000000" w:themeColor="text1"/>
+        </w:rPr>
+        <w:t>ArrayList also provide a way to perform indexed based operation.</w:t>
+      </w:r>
+    </w:p>
+    <w:p>
+      <w:pPr>
+        <w:pStyle w:val="NoSpacing"/>
+        <w:numPr>
+          <w:ilvl w:val="0"/>
+          <w:numId w:val="72"/>
+        </w:numPr>
+        <w:rPr>
+          <w:color w:val="000000" w:themeColor="text1"/>
+        </w:rPr>
+      </w:pPr>
+      <w:r>
+        <w:rPr>
+          <w:color w:val="000000" w:themeColor="text1"/>
+        </w:rPr>
+        <w:t>ArrayList also allows random access because it implemented RandomAccess Interface.</w:t>
+      </w:r>
+    </w:p>
+    <w:p>
+      <w:pPr>
+        <w:pStyle w:val="NoSpacing"/>
+        <w:rPr>
+          <w:color w:val="000000" w:themeColor="text1"/>
+        </w:rPr>
+      </w:pPr>
+    </w:p>
+    <w:p>
+      <w:pPr>
+        <w:pStyle w:val="NoSpacing"/>
+        <w:ind w:left="720"/>
+        <w:rPr>
+          <w:color w:val="000000" w:themeColor="text1"/>
+        </w:rPr>
+      </w:pPr>
+      <w:r>
+        <w:rPr>
+          <w:noProof/>
+          <w:color w:val="000000" w:themeColor="text1"/>
+        </w:rPr>
+        <w:drawing>
+          <wp:inline distT="0" distB="0" distL="0" distR="0" wp14:anchorId="3460DD86" wp14:editId="6D1D06B0">
+            <wp:extent cx="5139301" cy="1161833"/>
+            <wp:effectExtent l="0" t="0" r="4445" b="635"/>
+            <wp:docPr id="24" name="Picture 24"/>
+            <wp:cNvGraphicFramePr>
+              <a:graphicFrameLocks xmlns:a="http://schemas.openxmlformats.org/drawingml/2006/main" noChangeAspect="1"/>
+            </wp:cNvGraphicFramePr>
+            <a:graphic xmlns:a="http://schemas.openxmlformats.org/drawingml/2006/main">
+              <a:graphicData uri="http://schemas.openxmlformats.org/drawingml/2006/picture">
+                <pic:pic xmlns:pic="http://schemas.openxmlformats.org/drawingml/2006/picture">
+                  <pic:nvPicPr>
+                    <pic:cNvPr id="0" name="Picture 2"/>
+                    <pic:cNvPicPr>
+                      <a:picLocks noChangeAspect="1" noChangeArrowheads="1"/>
+                    </pic:cNvPicPr>
+                  </pic:nvPicPr>
+                  <pic:blipFill>
+                    <a:blip r:embed="rId36" cstate="print">
+                      <a:extLst>
+                        <a:ext uri="{28A0092B-C50C-407E-A947-70E740481C1C}">
+                          <a14:useLocalDpi xmlns:a14="http://schemas.microsoft.com/office/drawing/2010/main" val="0"/>
+                        </a:ext>
+                      </a:extLst>
+                    </a:blip>
+                    <a:srcRect/>
+                    <a:stretch>
+                      <a:fillRect/>
+                    </a:stretch>
+                  </pic:blipFill>
+                  <pic:spPr bwMode="auto">
+                    <a:xfrm>
+                      <a:off x="0" y="0"/>
+                      <a:ext cx="5145691" cy="1163278"/>
+                    </a:xfrm>
+                    <a:prstGeom prst="rect">
+                      <a:avLst/>
+                    </a:prstGeom>
+                    <a:noFill/>
+                    <a:ln>
+                      <a:noFill/>
+                    </a:ln>
+                  </pic:spPr>
+                </pic:pic>
+              </a:graphicData>
+            </a:graphic>
+          </wp:inline>
+        </w:drawing>
+      </w:r>
+    </w:p>
+    <w:p>
+      <w:pPr>
+        <w:pStyle w:val="NoSpacing"/>
+        <w:ind w:left="720"/>
+        <w:rPr>
+          <w:color w:val="000000" w:themeColor="text1"/>
+        </w:rPr>
+      </w:pPr>
+    </w:p>
+    <w:p>
+      <w:pPr>
+        <w:pStyle w:val="NoSpacing"/>
+        <w:rPr>
+          <w:b/>
+          <w:bCs/>
+          <w:color w:val="000000" w:themeColor="text1"/>
+        </w:rPr>
+      </w:pPr>
+      <w:r>
+        <w:rPr>
+          <w:b/>
+          <w:bCs/>
+          <w:color w:val="000000" w:themeColor="text1"/>
+        </w:rPr>
+        <w:t>Vector</w:t>
+      </w:r>
+    </w:p>
+    <w:p>
+      <w:pPr>
+        <w:pStyle w:val="NoSpacing"/>
+        <w:numPr>
+          <w:ilvl w:val="0"/>
+          <w:numId w:val="74"/>
+        </w:numPr>
+        <w:rPr>
+          <w:color w:val="000000" w:themeColor="text1"/>
+        </w:rPr>
+      </w:pPr>
+      <w:r>
+        <w:rPr>
+          <w:b/>
+          <w:bCs/>
+          <w:color w:val="000000" w:themeColor="text1"/>
+        </w:rPr>
+        <w:t xml:space="preserve"> </w:t>
+      </w:r>
+      <w:r>
+        <w:rPr>
+          <w:color w:val="000000" w:themeColor="text1"/>
+        </w:rPr>
+        <w:t>Vector</w:t>
+      </w:r>
+      <w:r>
+        <w:rPr>
+          <w:color w:val="000000" w:themeColor="text1"/>
+        </w:rPr>
+        <w:t xml:space="preserve"> is an </w:t>
+      </w:r>
+      <w:r>
+        <w:rPr>
+          <w:color w:val="000000" w:themeColor="text1"/>
+        </w:rPr>
+        <w:t>implemented class of the List interface.</w:t>
+      </w:r>
+    </w:p>
+    <w:p>
+      <w:pPr>
+        <w:pStyle w:val="NoSpacing"/>
+        <w:numPr>
+          <w:ilvl w:val="0"/>
+          <w:numId w:val="74"/>
+        </w:numPr>
+        <w:rPr>
+          <w:color w:val="000000" w:themeColor="text1"/>
+        </w:rPr>
+      </w:pPr>
+      <w:r>
+        <w:rPr>
+          <w:color w:val="000000" w:themeColor="text1"/>
+        </w:rPr>
+        <w:t>Vector</w:t>
+      </w:r>
+      <w:r>
+        <w:rPr>
+          <w:color w:val="000000" w:themeColor="text1"/>
+        </w:rPr>
+        <w:t xml:space="preserve"> </w:t>
+      </w:r>
+      <w:r>
+        <w:rPr>
+          <w:color w:val="000000" w:themeColor="text1"/>
+        </w:rPr>
+        <w:t>is use to store different type of objects.</w:t>
+      </w:r>
+    </w:p>
+    <w:p>
+      <w:pPr>
+        <w:pStyle w:val="NoSpacing"/>
+        <w:numPr>
+          <w:ilvl w:val="0"/>
+          <w:numId w:val="74"/>
+        </w:numPr>
+        <w:rPr>
+          <w:color w:val="000000" w:themeColor="text1"/>
+        </w:rPr>
+      </w:pPr>
+      <w:r>
+        <w:rPr>
+          <w:color w:val="000000" w:themeColor="text1"/>
+        </w:rPr>
+        <w:t>Vector</w:t>
+      </w:r>
+      <w:r>
+        <w:rPr>
+          <w:color w:val="000000" w:themeColor="text1"/>
+        </w:rPr>
+        <w:t xml:space="preserve"> </w:t>
+      </w:r>
+      <w:r>
+        <w:rPr>
+          <w:color w:val="000000" w:themeColor="text1"/>
+        </w:rPr>
+        <w:t xml:space="preserve">is dynamic in size.   </w:t>
+      </w:r>
+    </w:p>
+    <w:p>
+      <w:pPr>
+        <w:pStyle w:val="NoSpacing"/>
+        <w:numPr>
+          <w:ilvl w:val="0"/>
+          <w:numId w:val="74"/>
+        </w:numPr>
+        <w:rPr>
+          <w:color w:val="000000" w:themeColor="text1"/>
+        </w:rPr>
+      </w:pPr>
+      <w:r>
+        <w:rPr>
+          <w:color w:val="000000" w:themeColor="text1"/>
+        </w:rPr>
+        <w:t>It allows duplicate objects.</w:t>
+      </w:r>
+    </w:p>
+    <w:p>
+      <w:pPr>
+        <w:pStyle w:val="NoSpacing"/>
+        <w:numPr>
+          <w:ilvl w:val="0"/>
+          <w:numId w:val="74"/>
+        </w:numPr>
+        <w:rPr>
+          <w:color w:val="000000" w:themeColor="text1"/>
+        </w:rPr>
+      </w:pPr>
+      <w:r>
+        <w:rPr>
+          <w:color w:val="000000" w:themeColor="text1"/>
+        </w:rPr>
+        <w:t>It is maintains insertion order.</w:t>
+      </w:r>
+    </w:p>
+    <w:p>
+      <w:pPr>
+        <w:pStyle w:val="NoSpacing"/>
+        <w:numPr>
+          <w:ilvl w:val="0"/>
+          <w:numId w:val="74"/>
+        </w:numPr>
+        <w:rPr>
+          <w:color w:val="000000" w:themeColor="text1"/>
+        </w:rPr>
+      </w:pPr>
+      <w:r>
+        <w:rPr>
+          <w:color w:val="000000" w:themeColor="text1"/>
+        </w:rPr>
+        <w:t>Vector</w:t>
+      </w:r>
+      <w:r>
+        <w:rPr>
+          <w:color w:val="000000" w:themeColor="text1"/>
+        </w:rPr>
+        <w:t xml:space="preserve"> </w:t>
+      </w:r>
+      <w:r>
+        <w:rPr>
+          <w:color w:val="000000" w:themeColor="text1"/>
+        </w:rPr>
+        <w:t>is backed by array. The values will be store inside array which is on index based.</w:t>
+      </w:r>
+    </w:p>
+    <w:p>
+      <w:pPr>
+        <w:pStyle w:val="NoSpacing"/>
+        <w:numPr>
+          <w:ilvl w:val="0"/>
+          <w:numId w:val="74"/>
+        </w:numPr>
+        <w:rPr>
+          <w:color w:val="000000" w:themeColor="text1"/>
+        </w:rPr>
+      </w:pPr>
+      <w:r>
+        <w:rPr>
+          <w:color w:val="000000" w:themeColor="text1"/>
+        </w:rPr>
+        <w:t>Vector</w:t>
+      </w:r>
+      <w:r>
+        <w:rPr>
+          <w:color w:val="000000" w:themeColor="text1"/>
+        </w:rPr>
+        <w:t xml:space="preserve"> </w:t>
+      </w:r>
+      <w:r>
+        <w:rPr>
+          <w:color w:val="000000" w:themeColor="text1"/>
+        </w:rPr>
+        <w:t>is slower in the updation and it is faster in the iteration.</w:t>
+      </w:r>
+    </w:p>
+    <w:p>
+      <w:pPr>
+        <w:pStyle w:val="NoSpacing"/>
+        <w:numPr>
+          <w:ilvl w:val="0"/>
+          <w:numId w:val="74"/>
+        </w:numPr>
+        <w:rPr>
+          <w:color w:val="000000" w:themeColor="text1"/>
+        </w:rPr>
+      </w:pPr>
+      <w:r>
+        <w:rPr>
+          <w:color w:val="000000" w:themeColor="text1"/>
+        </w:rPr>
+        <w:t>Vector</w:t>
+      </w:r>
+      <w:r>
+        <w:rPr>
+          <w:color w:val="000000" w:themeColor="text1"/>
+        </w:rPr>
+        <w:t xml:space="preserve"> </w:t>
+      </w:r>
+      <w:r>
+        <w:rPr>
+          <w:color w:val="000000" w:themeColor="text1"/>
+        </w:rPr>
+        <w:t>also provide a way to perform indexed based operation.</w:t>
+      </w:r>
+    </w:p>
+    <w:p>
+      <w:pPr>
+        <w:pStyle w:val="NoSpacing"/>
+        <w:numPr>
+          <w:ilvl w:val="0"/>
+          <w:numId w:val="74"/>
+        </w:numPr>
+        <w:rPr>
+          <w:color w:val="000000" w:themeColor="text1"/>
+        </w:rPr>
+      </w:pPr>
+      <w:r>
+        <w:rPr>
+          <w:color w:val="000000" w:themeColor="text1"/>
+        </w:rPr>
+        <w:t>Vector</w:t>
+      </w:r>
+      <w:r>
+        <w:rPr>
+          <w:color w:val="000000" w:themeColor="text1"/>
+        </w:rPr>
+        <w:t xml:space="preserve"> </w:t>
+      </w:r>
+      <w:r>
+        <w:rPr>
+          <w:color w:val="000000" w:themeColor="text1"/>
+        </w:rPr>
+        <w:t>also allows random access because it implemented RandomAccess Interface.</w:t>
+      </w:r>
+    </w:p>
+    <w:p>
+      <w:pPr>
+        <w:pStyle w:val="NoSpacing"/>
+        <w:numPr>
+          <w:ilvl w:val="0"/>
+          <w:numId w:val="74"/>
+        </w:numPr>
+        <w:rPr>
+          <w:color w:val="000000" w:themeColor="text1"/>
+        </w:rPr>
+      </w:pPr>
+      <w:r>
+        <w:rPr>
+          <w:color w:val="000000" w:themeColor="text1"/>
+        </w:rPr>
+        <w:t>Methods of the vector are synchronized.</w:t>
+      </w:r>
+    </w:p>
+    <w:p>
+      <w:pPr>
+        <w:pStyle w:val="NoSpacing"/>
+        <w:numPr>
+          <w:ilvl w:val="0"/>
+          <w:numId w:val="74"/>
+        </w:numPr>
+        <w:rPr>
+          <w:color w:val="000000" w:themeColor="text1"/>
+        </w:rPr>
+      </w:pPr>
+      <w:r>
+        <w:rPr>
+          <w:color w:val="000000" w:themeColor="text1"/>
+        </w:rPr>
+        <w:t>The Object of Vector is thread safe and only one thread can access the object at a time.</w:t>
+      </w:r>
+    </w:p>
+    <w:p>
+      <w:pPr>
+        <w:pStyle w:val="NoSpacing"/>
+        <w:numPr>
+          <w:ilvl w:val="0"/>
+          <w:numId w:val="74"/>
+        </w:numPr>
+        <w:rPr>
+          <w:color w:val="000000" w:themeColor="text1"/>
+        </w:rPr>
+      </w:pPr>
+      <w:r>
+        <w:rPr>
+          <w:color w:val="000000" w:themeColor="text1"/>
+        </w:rPr>
+        <w:t xml:space="preserve">Vector is slower in the performance that that ArrayList  </w:t>
+      </w:r>
+    </w:p>
+    <w:p>
+      <w:pPr>
+        <w:rPr>
+          <w:color w:val="000000" w:themeColor="text1"/>
+        </w:rPr>
+      </w:pPr>
+      <w:r>
+        <w:rPr>
+          <w:color w:val="000000" w:themeColor="text1"/>
+        </w:rPr>
+        <w:br w:type="page"/>
+      </w:r>
+    </w:p>
+    <w:p>
+      <w:pPr>
+        <w:pStyle w:val="NoSpacing"/>
+        <w:rPr>
+          <w:b/>
+          <w:bCs/>
+          <w:color w:val="000000" w:themeColor="text1"/>
+        </w:rPr>
+      </w:pPr>
+      <w:r>
+        <w:rPr>
+          <w:b/>
+          <w:bCs/>
+          <w:color w:val="000000" w:themeColor="text1"/>
+        </w:rPr>
+        <w:lastRenderedPageBreak/>
+        <w:t>L</w:t>
+      </w:r>
+      <w:r>
+        <w:rPr>
+          <w:b/>
+          <w:bCs/>
+          <w:color w:val="000000" w:themeColor="text1"/>
+        </w:rPr>
+        <w:t>i</w:t>
+      </w:r>
+      <w:r>
+        <w:rPr>
+          <w:b/>
+          <w:bCs/>
+          <w:color w:val="000000" w:themeColor="text1"/>
+        </w:rPr>
+        <w:t>nkedList</w:t>
+      </w:r>
+    </w:p>
+    <w:p>
+      <w:pPr>
+        <w:pStyle w:val="NoSpacing"/>
+        <w:numPr>
+          <w:ilvl w:val="0"/>
+          <w:numId w:val="75"/>
+        </w:numPr>
+        <w:rPr>
+          <w:color w:val="000000" w:themeColor="text1"/>
+        </w:rPr>
+      </w:pPr>
+      <w:r>
+        <w:rPr>
+          <w:color w:val="000000" w:themeColor="text1"/>
+        </w:rPr>
+        <w:t>LinkedList implements the properties from List, Dequeue and Queue Interface.</w:t>
+      </w:r>
+    </w:p>
+    <w:p>
+      <w:pPr>
+        <w:pStyle w:val="NoSpacing"/>
+        <w:numPr>
+          <w:ilvl w:val="0"/>
+          <w:numId w:val="75"/>
+        </w:numPr>
+        <w:rPr>
+          <w:color w:val="000000" w:themeColor="text1"/>
+        </w:rPr>
+      </w:pPr>
+      <w:r>
+        <w:rPr>
+          <w:color w:val="000000" w:themeColor="text1"/>
+        </w:rPr>
+        <w:t>LinkedList is use to store different type of objects.</w:t>
+      </w:r>
+    </w:p>
+    <w:p>
+      <w:pPr>
+        <w:pStyle w:val="NoSpacing"/>
+        <w:numPr>
+          <w:ilvl w:val="0"/>
+          <w:numId w:val="75"/>
+        </w:numPr>
+        <w:rPr>
+          <w:color w:val="000000" w:themeColor="text1"/>
+        </w:rPr>
+      </w:pPr>
+      <w:r>
+        <w:rPr>
+          <w:color w:val="000000" w:themeColor="text1"/>
+        </w:rPr>
+        <w:t xml:space="preserve">LinkedList </w:t>
+      </w:r>
+      <w:r>
+        <w:rPr>
+          <w:color w:val="000000" w:themeColor="text1"/>
+        </w:rPr>
+        <w:t xml:space="preserve">is dynamic in size.   </w:t>
+      </w:r>
+    </w:p>
+    <w:p>
+      <w:pPr>
+        <w:pStyle w:val="NoSpacing"/>
+        <w:numPr>
+          <w:ilvl w:val="0"/>
+          <w:numId w:val="75"/>
+        </w:numPr>
+        <w:rPr>
+          <w:color w:val="000000" w:themeColor="text1"/>
+        </w:rPr>
+      </w:pPr>
+      <w:r>
+        <w:rPr>
+          <w:color w:val="000000" w:themeColor="text1"/>
+        </w:rPr>
+        <w:t>It allows duplicate objects.</w:t>
+      </w:r>
+    </w:p>
+    <w:p>
+      <w:pPr>
+        <w:pStyle w:val="NoSpacing"/>
+        <w:numPr>
+          <w:ilvl w:val="0"/>
+          <w:numId w:val="75"/>
+        </w:numPr>
+        <w:rPr>
+          <w:color w:val="000000" w:themeColor="text1"/>
+        </w:rPr>
+      </w:pPr>
+      <w:r>
+        <w:rPr>
+          <w:color w:val="000000" w:themeColor="text1"/>
+        </w:rPr>
+        <w:t>It is maintains insertion order.</w:t>
+      </w:r>
+    </w:p>
+    <w:p>
+      <w:pPr>
+        <w:pStyle w:val="NoSpacing"/>
+        <w:numPr>
+          <w:ilvl w:val="0"/>
+          <w:numId w:val="75"/>
+        </w:numPr>
+        <w:rPr>
+          <w:color w:val="000000" w:themeColor="text1"/>
+        </w:rPr>
+      </w:pPr>
+      <w:r>
+        <w:rPr>
+          <w:color w:val="000000" w:themeColor="text1"/>
+        </w:rPr>
+        <w:t>LinkedList is non-indexed based.</w:t>
+      </w:r>
+    </w:p>
+    <w:p>
+      <w:pPr>
+        <w:pStyle w:val="NoSpacing"/>
+        <w:numPr>
+          <w:ilvl w:val="0"/>
+          <w:numId w:val="75"/>
+        </w:numPr>
+        <w:rPr>
+          <w:color w:val="000000" w:themeColor="text1"/>
+        </w:rPr>
+      </w:pPr>
+      <w:r>
+        <w:rPr>
+          <w:color w:val="000000" w:themeColor="text1"/>
+        </w:rPr>
+        <w:t>The values will be store in the form Node</w:t>
+      </w:r>
+      <w:r>
+        <w:rPr>
+          <w:color w:val="000000" w:themeColor="text1"/>
+        </w:rPr>
+        <w:t xml:space="preserve"> (it is combination of Previous, next and own value)</w:t>
+      </w:r>
+      <w:r>
+        <w:rPr>
+          <w:color w:val="000000" w:themeColor="text1"/>
+        </w:rPr>
+        <w:t>.</w:t>
+      </w:r>
+    </w:p>
+    <w:p>
+      <w:pPr>
+        <w:pStyle w:val="NoSpacing"/>
+        <w:numPr>
+          <w:ilvl w:val="0"/>
+          <w:numId w:val="75"/>
+        </w:numPr>
+        <w:rPr>
+          <w:color w:val="000000" w:themeColor="text1"/>
+        </w:rPr>
+      </w:pPr>
+      <w:r>
+        <w:rPr>
+          <w:color w:val="000000" w:themeColor="text1"/>
+        </w:rPr>
+        <w:t>LinkedList is based in the doubly linked list algorithm.</w:t>
+      </w:r>
+    </w:p>
+    <w:p>
+      <w:pPr>
+        <w:pStyle w:val="NoSpacing"/>
+        <w:ind w:left="720"/>
+        <w:rPr>
+          <w:color w:val="000000" w:themeColor="text1"/>
+        </w:rPr>
+      </w:pPr>
+      <w:r>
+        <w:rPr>
+          <w:noProof/>
+          <w:color w:val="000000" w:themeColor="text1"/>
+        </w:rPr>
+        <w:drawing>
+          <wp:inline distT="0" distB="0" distL="0" distR="0" wp14:anchorId="1B760E36" wp14:editId="1B50AC5D">
+            <wp:extent cx="3661576" cy="1219352"/>
+            <wp:effectExtent l="0" t="0" r="0" b="0"/>
+            <wp:docPr id="27" name="Picture 27"/>
+            <wp:cNvGraphicFramePr>
+              <a:graphicFrameLocks xmlns:a="http://schemas.openxmlformats.org/drawingml/2006/main" noChangeAspect="1"/>
+            </wp:cNvGraphicFramePr>
+            <a:graphic xmlns:a="http://schemas.openxmlformats.org/drawingml/2006/main">
+              <a:graphicData uri="http://schemas.openxmlformats.org/drawingml/2006/picture">
+                <pic:pic xmlns:pic="http://schemas.openxmlformats.org/drawingml/2006/picture">
+                  <pic:nvPicPr>
+                    <pic:cNvPr id="0" name="Picture 2"/>
+                    <pic:cNvPicPr>
+                      <a:picLocks noChangeAspect="1" noChangeArrowheads="1"/>
+                    </pic:cNvPicPr>
+                  </pic:nvPicPr>
+                  <pic:blipFill>
+                    <a:blip r:embed="rId37" cstate="print">
+                      <a:extLst>
+                        <a:ext uri="{28A0092B-C50C-407E-A947-70E740481C1C}">
+                          <a14:useLocalDpi xmlns:a14="http://schemas.microsoft.com/office/drawing/2010/main" val="0"/>
+                        </a:ext>
+                      </a:extLst>
+                    </a:blip>
+                    <a:srcRect/>
+                    <a:stretch>
+                      <a:fillRect/>
+                    </a:stretch>
+                  </pic:blipFill>
+                  <pic:spPr bwMode="auto">
+                    <a:xfrm>
+                      <a:off x="0" y="0"/>
+                      <a:ext cx="3676791" cy="1224419"/>
+                    </a:xfrm>
+                    <a:prstGeom prst="rect">
+                      <a:avLst/>
+                    </a:prstGeom>
+                    <a:noFill/>
+                    <a:ln>
+                      <a:noFill/>
+                    </a:ln>
+                  </pic:spPr>
+                </pic:pic>
+              </a:graphicData>
+            </a:graphic>
+          </wp:inline>
+        </w:drawing>
+      </w:r>
+    </w:p>
+    <w:p>
+      <w:pPr>
+        <w:pStyle w:val="NoSpacing"/>
+        <w:numPr>
+          <w:ilvl w:val="0"/>
+          <w:numId w:val="75"/>
+        </w:numPr>
+        <w:rPr>
+          <w:color w:val="000000" w:themeColor="text1"/>
+        </w:rPr>
+      </w:pPr>
+      <w:r>
+        <w:rPr>
+          <w:color w:val="000000" w:themeColor="text1"/>
+        </w:rPr>
+        <w:t xml:space="preserve">Updation is faster in the linkedlist but it is slower in the iteration. </w:t>
+      </w:r>
+    </w:p>
+    <w:p>
+      <w:pPr>
+        <w:pStyle w:val="NoSpacing"/>
+        <w:numPr>
+          <w:ilvl w:val="0"/>
+          <w:numId w:val="75"/>
+        </w:numPr>
+        <w:rPr>
+          <w:color w:val="000000" w:themeColor="text1"/>
+        </w:rPr>
+      </w:pPr>
+      <w:r>
+        <w:rPr>
+          <w:color w:val="000000" w:themeColor="text1"/>
+        </w:rPr>
+        <w:t xml:space="preserve">LinkedList has a FIFO and LIFO property and it will get from the Queue and Dequeue. </w:t>
+      </w:r>
+    </w:p>
     <w:sectPr>
       <w:pgSz w:w="12240" w:h="15840"/>
       <w:pgMar w:top="1440" w:right="1440" w:bottom="1440" w:left="1440" w:header="720" w:footer="720" w:gutter="0"/>
@@ -22289,6 +23794,95 @@
     </w:lvl>
   </w:abstractNum>
   <w:abstractNum w:abstractNumId="8" w15:restartNumberingAfterBreak="0">
+    <w:nsid w:val="12377684"/>
+    <w:multiLevelType w:val="hybridMultilevel"/>
+    <w:tmpl w:val="BD1A28A8"/>
+    <w:lvl w:ilvl="0" w:tplc="0409000F">
+      <w:start w:val="1"/>
+      <w:numFmt w:val="decimal"/>
+      <w:lvlText w:val="%1."/>
+      <w:lvlJc w:val="left"/>
+      <w:pPr>
+        <w:ind w:left="720" w:hanging="360"/>
+      </w:pPr>
+      <w:rPr>
+        <w:rFonts w:hint="default"/>
+      </w:rPr>
+    </w:lvl>
+    <w:lvl w:ilvl="1" w:tplc="04090019" w:tentative="1">
+      <w:start w:val="1"/>
+      <w:numFmt w:val="lowerLetter"/>
+      <w:lvlText w:val="%2."/>
+      <w:lvlJc w:val="left"/>
+      <w:pPr>
+        <w:ind w:left="1440" w:hanging="360"/>
+      </w:pPr>
+    </w:lvl>
+    <w:lvl w:ilvl="2" w:tplc="0409001B" w:tentative="1">
+      <w:start w:val="1"/>
+      <w:numFmt w:val="lowerRoman"/>
+      <w:lvlText w:val="%3."/>
+      <w:lvlJc w:val="right"/>
+      <w:pPr>
+        <w:ind w:left="2160" w:hanging="180"/>
+      </w:pPr>
+    </w:lvl>
+    <w:lvl w:ilvl="3" w:tplc="0409000F" w:tentative="1">
+      <w:start w:val="1"/>
+      <w:numFmt w:val="decimal"/>
+      <w:lvlText w:val="%4."/>
+      <w:lvlJc w:val="left"/>
+      <w:pPr>
+        <w:ind w:left="2880" w:hanging="360"/>
+      </w:pPr>
+    </w:lvl>
+    <w:lvl w:ilvl="4" w:tplc="04090019" w:tentative="1">
+      <w:start w:val="1"/>
+      <w:numFmt w:val="lowerLetter"/>
+      <w:lvlText w:val="%5."/>
+      <w:lvlJc w:val="left"/>
+      <w:pPr>
+        <w:ind w:left="3600" w:hanging="360"/>
+      </w:pPr>
+    </w:lvl>
+    <w:lvl w:ilvl="5" w:tplc="0409001B" w:tentative="1">
+      <w:start w:val="1"/>
+      <w:numFmt w:val="lowerRoman"/>
+      <w:lvlText w:val="%6."/>
+      <w:lvlJc w:val="right"/>
+      <w:pPr>
+        <w:ind w:left="4320" w:hanging="180"/>
+      </w:pPr>
+    </w:lvl>
+    <w:lvl w:ilvl="6" w:tplc="0409000F" w:tentative="1">
+      <w:start w:val="1"/>
+      <w:numFmt w:val="decimal"/>
+      <w:lvlText w:val="%7."/>
+      <w:lvlJc w:val="left"/>
+      <w:pPr>
+        <w:ind w:left="5040" w:hanging="360"/>
+      </w:pPr>
+    </w:lvl>
+    <w:lvl w:ilvl="7" w:tplc="04090019" w:tentative="1">
+      <w:start w:val="1"/>
+      <w:numFmt w:val="lowerLetter"/>
+      <w:lvlText w:val="%8."/>
+      <w:lvlJc w:val="left"/>
+      <w:pPr>
+        <w:ind w:left="5760" w:hanging="360"/>
+      </w:pPr>
+    </w:lvl>
+    <w:lvl w:ilvl="8" w:tplc="0409001B" w:tentative="1">
+      <w:start w:val="1"/>
+      <w:numFmt w:val="lowerRoman"/>
+      <w:lvlText w:val="%9."/>
+      <w:lvlJc w:val="right"/>
+      <w:pPr>
+        <w:ind w:left="6480" w:hanging="180"/>
+      </w:pPr>
+    </w:lvl>
+  </w:abstractNum>
+  <w:abstractNum w:abstractNumId="9" w15:restartNumberingAfterBreak="0">
     <w:nsid w:val="13D756CB"/>
     <w:multiLevelType w:val="hybridMultilevel"/>
     <w:tmpl w:val="E910CBE4"/>
@@ -22379,7 +23973,7 @@
       </w:pPr>
     </w:lvl>
   </w:abstractNum>
-  <w:abstractNum w:abstractNumId="9" w15:restartNumberingAfterBreak="0">
+  <w:abstractNum w:abstractNumId="10" w15:restartNumberingAfterBreak="0">
     <w:nsid w:val="17497272"/>
     <w:multiLevelType w:val="hybridMultilevel"/>
     <w:tmpl w:val="32AA20EC"/>
@@ -22470,7 +24064,7 @@
       </w:pPr>
     </w:lvl>
   </w:abstractNum>
-  <w:abstractNum w:abstractNumId="10" w15:restartNumberingAfterBreak="0">
+  <w:abstractNum w:abstractNumId="11" w15:restartNumberingAfterBreak="0">
     <w:nsid w:val="18FF20E5"/>
     <w:multiLevelType w:val="hybridMultilevel"/>
     <w:tmpl w:val="22DA73D4"/>
@@ -22561,7 +24155,7 @@
       </w:pPr>
     </w:lvl>
   </w:abstractNum>
-  <w:abstractNum w:abstractNumId="11" w15:restartNumberingAfterBreak="0">
+  <w:abstractNum w:abstractNumId="12" w15:restartNumberingAfterBreak="0">
     <w:nsid w:val="19284C11"/>
     <w:multiLevelType w:val="hybridMultilevel"/>
     <w:tmpl w:val="C67633B4"/>
@@ -22652,7 +24246,7 @@
       </w:pPr>
     </w:lvl>
   </w:abstractNum>
-  <w:abstractNum w:abstractNumId="12" w15:restartNumberingAfterBreak="0">
+  <w:abstractNum w:abstractNumId="13" w15:restartNumberingAfterBreak="0">
     <w:nsid w:val="19823E16"/>
     <w:multiLevelType w:val="hybridMultilevel"/>
     <w:tmpl w:val="1CB21C4E"/>
@@ -22741,7 +24335,7 @@
       </w:pPr>
     </w:lvl>
   </w:abstractNum>
-  <w:abstractNum w:abstractNumId="13" w15:restartNumberingAfterBreak="0">
+  <w:abstractNum w:abstractNumId="14" w15:restartNumberingAfterBreak="0">
     <w:nsid w:val="19E9479C"/>
     <w:multiLevelType w:val="hybridMultilevel"/>
     <w:tmpl w:val="84F2DEBC"/>
@@ -22830,7 +24424,7 @@
       </w:pPr>
     </w:lvl>
   </w:abstractNum>
-  <w:abstractNum w:abstractNumId="14" w15:restartNumberingAfterBreak="0">
+  <w:abstractNum w:abstractNumId="15" w15:restartNumberingAfterBreak="0">
     <w:nsid w:val="1D9F24EE"/>
     <w:multiLevelType w:val="hybridMultilevel"/>
     <w:tmpl w:val="5C80FFBE"/>
@@ -22919,7 +24513,7 @@
       </w:pPr>
     </w:lvl>
   </w:abstractNum>
-  <w:abstractNum w:abstractNumId="15" w15:restartNumberingAfterBreak="0">
+  <w:abstractNum w:abstractNumId="16" w15:restartNumberingAfterBreak="0">
     <w:nsid w:val="1E5858C6"/>
     <w:multiLevelType w:val="hybridMultilevel"/>
     <w:tmpl w:val="016CD97C"/>
@@ -23008,7 +24602,7 @@
       </w:pPr>
     </w:lvl>
   </w:abstractNum>
-  <w:abstractNum w:abstractNumId="16" w15:restartNumberingAfterBreak="0">
+  <w:abstractNum w:abstractNumId="17" w15:restartNumberingAfterBreak="0">
     <w:nsid w:val="1EC367BA"/>
     <w:multiLevelType w:val="hybridMultilevel"/>
     <w:tmpl w:val="1C68028C"/>
@@ -23097,7 +24691,7 @@
       </w:pPr>
     </w:lvl>
   </w:abstractNum>
-  <w:abstractNum w:abstractNumId="17" w15:restartNumberingAfterBreak="0">
+  <w:abstractNum w:abstractNumId="18" w15:restartNumberingAfterBreak="0">
     <w:nsid w:val="1F9F3C21"/>
     <w:multiLevelType w:val="hybridMultilevel"/>
     <w:tmpl w:val="3CF888E0"/>
@@ -23188,7 +24782,7 @@
       </w:pPr>
     </w:lvl>
   </w:abstractNum>
-  <w:abstractNum w:abstractNumId="18" w15:restartNumberingAfterBreak="0">
+  <w:abstractNum w:abstractNumId="19" w15:restartNumberingAfterBreak="0">
     <w:nsid w:val="22FA0D0A"/>
     <w:multiLevelType w:val="hybridMultilevel"/>
     <w:tmpl w:val="C0BEEAF2"/>
@@ -23280,7 +24874,7 @@
       </w:pPr>
     </w:lvl>
   </w:abstractNum>
-  <w:abstractNum w:abstractNumId="19" w15:restartNumberingAfterBreak="0">
+  <w:abstractNum w:abstractNumId="20" w15:restartNumberingAfterBreak="0">
     <w:nsid w:val="25526EDD"/>
     <w:multiLevelType w:val="hybridMultilevel"/>
     <w:tmpl w:val="98489688"/>
@@ -23371,7 +24965,7 @@
       </w:pPr>
     </w:lvl>
   </w:abstractNum>
-  <w:abstractNum w:abstractNumId="20" w15:restartNumberingAfterBreak="0">
+  <w:abstractNum w:abstractNumId="21" w15:restartNumberingAfterBreak="0">
     <w:nsid w:val="28E222B3"/>
     <w:multiLevelType w:val="hybridMultilevel"/>
     <w:tmpl w:val="54FA83D6"/>
@@ -23460,7 +25054,7 @@
       </w:pPr>
     </w:lvl>
   </w:abstractNum>
-  <w:abstractNum w:abstractNumId="21" w15:restartNumberingAfterBreak="0">
+  <w:abstractNum w:abstractNumId="22" w15:restartNumberingAfterBreak="0">
     <w:nsid w:val="29141F4C"/>
     <w:multiLevelType w:val="hybridMultilevel"/>
     <w:tmpl w:val="D8BAE538"/>
@@ -23551,7 +25145,7 @@
       </w:pPr>
     </w:lvl>
   </w:abstractNum>
-  <w:abstractNum w:abstractNumId="22" w15:restartNumberingAfterBreak="0">
+  <w:abstractNum w:abstractNumId="23" w15:restartNumberingAfterBreak="0">
     <w:nsid w:val="2A2B5C93"/>
     <w:multiLevelType w:val="hybridMultilevel"/>
     <w:tmpl w:val="F0AEE27A"/>
@@ -23640,7 +25234,7 @@
       </w:pPr>
     </w:lvl>
   </w:abstractNum>
-  <w:abstractNum w:abstractNumId="23" w15:restartNumberingAfterBreak="0">
+  <w:abstractNum w:abstractNumId="24" w15:restartNumberingAfterBreak="0">
     <w:nsid w:val="2B563091"/>
     <w:multiLevelType w:val="hybridMultilevel"/>
     <w:tmpl w:val="9678F330"/>
@@ -23729,7 +25323,7 @@
       </w:pPr>
     </w:lvl>
   </w:abstractNum>
-  <w:abstractNum w:abstractNumId="24" w15:restartNumberingAfterBreak="0">
+  <w:abstractNum w:abstractNumId="25" w15:restartNumberingAfterBreak="0">
     <w:nsid w:val="2CB02262"/>
     <w:multiLevelType w:val="hybridMultilevel"/>
     <w:tmpl w:val="02026CEA"/>
@@ -23818,7 +25412,7 @@
       </w:pPr>
     </w:lvl>
   </w:abstractNum>
-  <w:abstractNum w:abstractNumId="25" w15:restartNumberingAfterBreak="0">
+  <w:abstractNum w:abstractNumId="26" w15:restartNumberingAfterBreak="0">
     <w:nsid w:val="2E8C6497"/>
     <w:multiLevelType w:val="hybridMultilevel"/>
     <w:tmpl w:val="C70EE690"/>
@@ -23909,7 +25503,7 @@
       </w:pPr>
     </w:lvl>
   </w:abstractNum>
-  <w:abstractNum w:abstractNumId="26" w15:restartNumberingAfterBreak="0">
+  <w:abstractNum w:abstractNumId="27" w15:restartNumberingAfterBreak="0">
     <w:nsid w:val="304217A2"/>
     <w:multiLevelType w:val="hybridMultilevel"/>
     <w:tmpl w:val="FD6A8532"/>
@@ -24000,7 +25594,7 @@
       </w:pPr>
     </w:lvl>
   </w:abstractNum>
-  <w:abstractNum w:abstractNumId="27" w15:restartNumberingAfterBreak="0">
+  <w:abstractNum w:abstractNumId="28" w15:restartNumberingAfterBreak="0">
     <w:nsid w:val="38E979CB"/>
     <w:multiLevelType w:val="hybridMultilevel"/>
     <w:tmpl w:val="2CB0B8EC"/>
@@ -24089,7 +25683,97 @@
       </w:pPr>
     </w:lvl>
   </w:abstractNum>
-  <w:abstractNum w:abstractNumId="28" w15:restartNumberingAfterBreak="0">
+  <w:abstractNum w:abstractNumId="29" w15:restartNumberingAfterBreak="0">
+    <w:nsid w:val="41AC322D"/>
+    <w:multiLevelType w:val="hybridMultilevel"/>
+    <w:tmpl w:val="35F8FDE6"/>
+    <w:lvl w:ilvl="0" w:tplc="7FFAF9BC">
+      <w:start w:val="1"/>
+      <w:numFmt w:val="decimal"/>
+      <w:lvlText w:val="%1."/>
+      <w:lvlJc w:val="left"/>
+      <w:pPr>
+        <w:ind w:left="1080" w:hanging="360"/>
+      </w:pPr>
+      <w:rPr>
+        <w:rFonts w:hint="default"/>
+        <w:b w:val="0"/>
+      </w:rPr>
+    </w:lvl>
+    <w:lvl w:ilvl="1" w:tplc="04090019" w:tentative="1">
+      <w:start w:val="1"/>
+      <w:numFmt w:val="lowerLetter"/>
+      <w:lvlText w:val="%2."/>
+      <w:lvlJc w:val="left"/>
+      <w:pPr>
+        <w:ind w:left="1800" w:hanging="360"/>
+      </w:pPr>
+    </w:lvl>
+    <w:lvl w:ilvl="2" w:tplc="0409001B" w:tentative="1">
+      <w:start w:val="1"/>
+      <w:numFmt w:val="lowerRoman"/>
+      <w:lvlText w:val="%3."/>
+      <w:lvlJc w:val="right"/>
+      <w:pPr>
+        <w:ind w:left="2520" w:hanging="180"/>
+      </w:pPr>
+    </w:lvl>
+    <w:lvl w:ilvl="3" w:tplc="0409000F" w:tentative="1">
+      <w:start w:val="1"/>
+      <w:numFmt w:val="decimal"/>
+      <w:lvlText w:val="%4."/>
+      <w:lvlJc w:val="left"/>
+      <w:pPr>
+        <w:ind w:left="3240" w:hanging="360"/>
+      </w:pPr>
+    </w:lvl>
+    <w:lvl w:ilvl="4" w:tplc="04090019" w:tentative="1">
+      <w:start w:val="1"/>
+      <w:numFmt w:val="lowerLetter"/>
+      <w:lvlText w:val="%5."/>
+      <w:lvlJc w:val="left"/>
+      <w:pPr>
+        <w:ind w:left="3960" w:hanging="360"/>
+      </w:pPr>
+    </w:lvl>
+    <w:lvl w:ilvl="5" w:tplc="0409001B" w:tentative="1">
+      <w:start w:val="1"/>
+      <w:numFmt w:val="lowerRoman"/>
+      <w:lvlText w:val="%6."/>
+      <w:lvlJc w:val="right"/>
+      <w:pPr>
+        <w:ind w:left="4680" w:hanging="180"/>
+      </w:pPr>
+    </w:lvl>
+    <w:lvl w:ilvl="6" w:tplc="0409000F" w:tentative="1">
+      <w:start w:val="1"/>
+      <w:numFmt w:val="decimal"/>
+      <w:lvlText w:val="%7."/>
+      <w:lvlJc w:val="left"/>
+      <w:pPr>
+        <w:ind w:left="5400" w:hanging="360"/>
+      </w:pPr>
+    </w:lvl>
+    <w:lvl w:ilvl="7" w:tplc="04090019" w:tentative="1">
+      <w:start w:val="1"/>
+      <w:numFmt w:val="lowerLetter"/>
+      <w:lvlText w:val="%8."/>
+      <w:lvlJc w:val="left"/>
+      <w:pPr>
+        <w:ind w:left="6120" w:hanging="360"/>
+      </w:pPr>
+    </w:lvl>
+    <w:lvl w:ilvl="8" w:tplc="0409001B" w:tentative="1">
+      <w:start w:val="1"/>
+      <w:numFmt w:val="lowerRoman"/>
+      <w:lvlText w:val="%9."/>
+      <w:lvlJc w:val="right"/>
+      <w:pPr>
+        <w:ind w:left="6840" w:hanging="180"/>
+      </w:pPr>
+    </w:lvl>
+  </w:abstractNum>
+  <w:abstractNum w:abstractNumId="30" w15:restartNumberingAfterBreak="0">
     <w:nsid w:val="42F20BD2"/>
     <w:multiLevelType w:val="hybridMultilevel"/>
     <w:tmpl w:val="C3E6D5F2"/>
@@ -24178,7 +25862,7 @@
       </w:pPr>
     </w:lvl>
   </w:abstractNum>
-  <w:abstractNum w:abstractNumId="29" w15:restartNumberingAfterBreak="0">
+  <w:abstractNum w:abstractNumId="31" w15:restartNumberingAfterBreak="0">
     <w:nsid w:val="43194921"/>
     <w:multiLevelType w:val="hybridMultilevel"/>
     <w:tmpl w:val="856ACFCE"/>
@@ -24267,7 +25951,7 @@
       </w:pPr>
     </w:lvl>
   </w:abstractNum>
-  <w:abstractNum w:abstractNumId="30" w15:restartNumberingAfterBreak="0">
+  <w:abstractNum w:abstractNumId="32" w15:restartNumberingAfterBreak="0">
     <w:nsid w:val="471B2728"/>
     <w:multiLevelType w:val="hybridMultilevel"/>
     <w:tmpl w:val="1A827794"/>
@@ -24356,7 +26040,7 @@
       </w:pPr>
     </w:lvl>
   </w:abstractNum>
-  <w:abstractNum w:abstractNumId="31" w15:restartNumberingAfterBreak="0">
+  <w:abstractNum w:abstractNumId="33" w15:restartNumberingAfterBreak="0">
     <w:nsid w:val="47E5638E"/>
     <w:multiLevelType w:val="hybridMultilevel"/>
     <w:tmpl w:val="4D2616BA"/>
@@ -24445,7 +26129,7 @@
       </w:pPr>
     </w:lvl>
   </w:abstractNum>
-  <w:abstractNum w:abstractNumId="32" w15:restartNumberingAfterBreak="0">
+  <w:abstractNum w:abstractNumId="34" w15:restartNumberingAfterBreak="0">
     <w:nsid w:val="48930681"/>
     <w:multiLevelType w:val="hybridMultilevel"/>
     <w:tmpl w:val="CC94ECF2"/>
@@ -24534,17 +26218,17 @@
       </w:pPr>
     </w:lvl>
   </w:abstractNum>
-  <w:abstractNum w:abstractNumId="33" w15:restartNumberingAfterBreak="0">
-    <w:nsid w:val="49AC19F5"/>
+  <w:abstractNum w:abstractNumId="35" w15:restartNumberingAfterBreak="0">
+    <w:nsid w:val="48D83BC4"/>
     <w:multiLevelType w:val="hybridMultilevel"/>
-    <w:tmpl w:val="85B8533C"/>
-    <w:lvl w:ilvl="0" w:tplc="067E6AB8">
+    <w:tmpl w:val="B69E6C62"/>
+    <w:lvl w:ilvl="0" w:tplc="37B0EE54">
       <w:start w:val="1"/>
       <w:numFmt w:val="decimal"/>
       <w:lvlText w:val="%1."/>
       <w:lvlJc w:val="left"/>
       <w:pPr>
-        <w:ind w:left="720" w:hanging="360"/>
+        <w:ind w:left="1080" w:hanging="360"/>
       </w:pPr>
       <w:rPr>
         <w:rFonts w:hint="default"/>
@@ -24552,13 +26236,13 @@
         <w:u w:val="none"/>
       </w:rPr>
     </w:lvl>
-    <w:lvl w:ilvl="1" w:tplc="04090019">
+    <w:lvl w:ilvl="1" w:tplc="04090019" w:tentative="1">
       <w:start w:val="1"/>
       <w:numFmt w:val="lowerLetter"/>
       <w:lvlText w:val="%2."/>
       <w:lvlJc w:val="left"/>
       <w:pPr>
-        <w:ind w:left="1440" w:hanging="360"/>
+        <w:ind w:left="1800" w:hanging="360"/>
       </w:pPr>
     </w:lvl>
     <w:lvl w:ilvl="2" w:tplc="0409001B" w:tentative="1">
@@ -24567,7 +26251,7 @@
       <w:lvlText w:val="%3."/>
       <w:lvlJc w:val="right"/>
       <w:pPr>
-        <w:ind w:left="2160" w:hanging="180"/>
+        <w:ind w:left="2520" w:hanging="180"/>
       </w:pPr>
     </w:lvl>
     <w:lvl w:ilvl="3" w:tplc="0409000F" w:tentative="1">
@@ -24576,7 +26260,7 @@
       <w:lvlText w:val="%4."/>
       <w:lvlJc w:val="left"/>
       <w:pPr>
-        <w:ind w:left="2880" w:hanging="360"/>
+        <w:ind w:left="3240" w:hanging="360"/>
       </w:pPr>
     </w:lvl>
     <w:lvl w:ilvl="4" w:tplc="04090019" w:tentative="1">
@@ -24585,7 +26269,7 @@
       <w:lvlText w:val="%5."/>
       <w:lvlJc w:val="left"/>
       <w:pPr>
-        <w:ind w:left="3600" w:hanging="360"/>
+        <w:ind w:left="3960" w:hanging="360"/>
       </w:pPr>
     </w:lvl>
     <w:lvl w:ilvl="5" w:tplc="0409001B" w:tentative="1">
@@ -24594,7 +26278,7 @@
       <w:lvlText w:val="%6."/>
       <w:lvlJc w:val="right"/>
       <w:pPr>
-        <w:ind w:left="4320" w:hanging="180"/>
+        <w:ind w:left="4680" w:hanging="180"/>
       </w:pPr>
     </w:lvl>
     <w:lvl w:ilvl="6" w:tplc="0409000F" w:tentative="1">
@@ -24603,7 +26287,7 @@
       <w:lvlText w:val="%7."/>
       <w:lvlJc w:val="left"/>
       <w:pPr>
-        <w:ind w:left="5040" w:hanging="360"/>
+        <w:ind w:left="5400" w:hanging="360"/>
       </w:pPr>
     </w:lvl>
     <w:lvl w:ilvl="7" w:tplc="04090019" w:tentative="1">
@@ -24612,7 +26296,7 @@
       <w:lvlText w:val="%8."/>
       <w:lvlJc w:val="left"/>
       <w:pPr>
-        <w:ind w:left="5760" w:hanging="360"/>
+        <w:ind w:left="6120" w:hanging="360"/>
       </w:pPr>
     </w:lvl>
     <w:lvl w:ilvl="8" w:tplc="0409001B" w:tentative="1">
@@ -24621,11 +26305,102 @@
       <w:lvlText w:val="%9."/>
       <w:lvlJc w:val="right"/>
       <w:pPr>
+        <w:ind w:left="6840" w:hanging="180"/>
+      </w:pPr>
+    </w:lvl>
+  </w:abstractNum>
+  <w:abstractNum w:abstractNumId="36" w15:restartNumberingAfterBreak="0">
+    <w:nsid w:val="49AC19F5"/>
+    <w:multiLevelType w:val="hybridMultilevel"/>
+    <w:tmpl w:val="85B8533C"/>
+    <w:lvl w:ilvl="0" w:tplc="067E6AB8">
+      <w:start w:val="1"/>
+      <w:numFmt w:val="decimal"/>
+      <w:lvlText w:val="%1."/>
+      <w:lvlJc w:val="left"/>
+      <w:pPr>
+        <w:ind w:left="720" w:hanging="360"/>
+      </w:pPr>
+      <w:rPr>
+        <w:rFonts w:hint="default"/>
+        <w:b w:val="0"/>
+        <w:u w:val="none"/>
+      </w:rPr>
+    </w:lvl>
+    <w:lvl w:ilvl="1" w:tplc="04090019">
+      <w:start w:val="1"/>
+      <w:numFmt w:val="lowerLetter"/>
+      <w:lvlText w:val="%2."/>
+      <w:lvlJc w:val="left"/>
+      <w:pPr>
+        <w:ind w:left="1440" w:hanging="360"/>
+      </w:pPr>
+    </w:lvl>
+    <w:lvl w:ilvl="2" w:tplc="0409001B" w:tentative="1">
+      <w:start w:val="1"/>
+      <w:numFmt w:val="lowerRoman"/>
+      <w:lvlText w:val="%3."/>
+      <w:lvlJc w:val="right"/>
+      <w:pPr>
+        <w:ind w:left="2160" w:hanging="180"/>
+      </w:pPr>
+    </w:lvl>
+    <w:lvl w:ilvl="3" w:tplc="0409000F" w:tentative="1">
+      <w:start w:val="1"/>
+      <w:numFmt w:val="decimal"/>
+      <w:lvlText w:val="%4."/>
+      <w:lvlJc w:val="left"/>
+      <w:pPr>
+        <w:ind w:left="2880" w:hanging="360"/>
+      </w:pPr>
+    </w:lvl>
+    <w:lvl w:ilvl="4" w:tplc="04090019" w:tentative="1">
+      <w:start w:val="1"/>
+      <w:numFmt w:val="lowerLetter"/>
+      <w:lvlText w:val="%5."/>
+      <w:lvlJc w:val="left"/>
+      <w:pPr>
+        <w:ind w:left="3600" w:hanging="360"/>
+      </w:pPr>
+    </w:lvl>
+    <w:lvl w:ilvl="5" w:tplc="0409001B" w:tentative="1">
+      <w:start w:val="1"/>
+      <w:numFmt w:val="lowerRoman"/>
+      <w:lvlText w:val="%6."/>
+      <w:lvlJc w:val="right"/>
+      <w:pPr>
+        <w:ind w:left="4320" w:hanging="180"/>
+      </w:pPr>
+    </w:lvl>
+    <w:lvl w:ilvl="6" w:tplc="0409000F" w:tentative="1">
+      <w:start w:val="1"/>
+      <w:numFmt w:val="decimal"/>
+      <w:lvlText w:val="%7."/>
+      <w:lvlJc w:val="left"/>
+      <w:pPr>
+        <w:ind w:left="5040" w:hanging="360"/>
+      </w:pPr>
+    </w:lvl>
+    <w:lvl w:ilvl="7" w:tplc="04090019" w:tentative="1">
+      <w:start w:val="1"/>
+      <w:numFmt w:val="lowerLetter"/>
+      <w:lvlText w:val="%8."/>
+      <w:lvlJc w:val="left"/>
+      <w:pPr>
+        <w:ind w:left="5760" w:hanging="360"/>
+      </w:pPr>
+    </w:lvl>
+    <w:lvl w:ilvl="8" w:tplc="0409001B" w:tentative="1">
+      <w:start w:val="1"/>
+      <w:numFmt w:val="lowerRoman"/>
+      <w:lvlText w:val="%9."/>
+      <w:lvlJc w:val="right"/>
+      <w:pPr>
         <w:ind w:left="6480" w:hanging="180"/>
       </w:pPr>
     </w:lvl>
   </w:abstractNum>
-  <w:abstractNum w:abstractNumId="34" w15:restartNumberingAfterBreak="0">
+  <w:abstractNum w:abstractNumId="37" w15:restartNumberingAfterBreak="0">
     <w:nsid w:val="4A99148A"/>
     <w:multiLevelType w:val="hybridMultilevel"/>
     <w:tmpl w:val="99468488"/>
@@ -24714,7 +26489,7 @@
       </w:pPr>
     </w:lvl>
   </w:abstractNum>
-  <w:abstractNum w:abstractNumId="35" w15:restartNumberingAfterBreak="0">
+  <w:abstractNum w:abstractNumId="38" w15:restartNumberingAfterBreak="0">
     <w:nsid w:val="4AFE3D50"/>
     <w:multiLevelType w:val="hybridMultilevel"/>
     <w:tmpl w:val="50D8CB38"/>
@@ -24803,7 +26578,7 @@
       </w:pPr>
     </w:lvl>
   </w:abstractNum>
-  <w:abstractNum w:abstractNumId="36" w15:restartNumberingAfterBreak="0">
+  <w:abstractNum w:abstractNumId="39" w15:restartNumberingAfterBreak="0">
     <w:nsid w:val="4BBD4D07"/>
     <w:multiLevelType w:val="hybridMultilevel"/>
     <w:tmpl w:val="C3923A22"/>
@@ -24892,7 +26667,7 @@
       </w:pPr>
     </w:lvl>
   </w:abstractNum>
-  <w:abstractNum w:abstractNumId="37" w15:restartNumberingAfterBreak="0">
+  <w:abstractNum w:abstractNumId="40" w15:restartNumberingAfterBreak="0">
     <w:nsid w:val="4F03590E"/>
     <w:multiLevelType w:val="hybridMultilevel"/>
     <w:tmpl w:val="3A4E49F6"/>
@@ -24981,7 +26756,7 @@
       </w:pPr>
     </w:lvl>
   </w:abstractNum>
-  <w:abstractNum w:abstractNumId="38" w15:restartNumberingAfterBreak="0">
+  <w:abstractNum w:abstractNumId="41" w15:restartNumberingAfterBreak="0">
     <w:nsid w:val="50B27567"/>
     <w:multiLevelType w:val="hybridMultilevel"/>
     <w:tmpl w:val="BEF440B4"/>
@@ -25070,7 +26845,7 @@
       </w:pPr>
     </w:lvl>
   </w:abstractNum>
-  <w:abstractNum w:abstractNumId="39" w15:restartNumberingAfterBreak="0">
+  <w:abstractNum w:abstractNumId="42" w15:restartNumberingAfterBreak="0">
     <w:nsid w:val="51CA0B5A"/>
     <w:multiLevelType w:val="hybridMultilevel"/>
     <w:tmpl w:val="4050AF40"/>
@@ -25159,7 +26934,7 @@
       </w:pPr>
     </w:lvl>
   </w:abstractNum>
-  <w:abstractNum w:abstractNumId="40" w15:restartNumberingAfterBreak="0">
+  <w:abstractNum w:abstractNumId="43" w15:restartNumberingAfterBreak="0">
     <w:nsid w:val="52263D7B"/>
     <w:multiLevelType w:val="hybridMultilevel"/>
     <w:tmpl w:val="62F4B00E"/>
@@ -25248,7 +27023,7 @@
       </w:pPr>
     </w:lvl>
   </w:abstractNum>
-  <w:abstractNum w:abstractNumId="41" w15:restartNumberingAfterBreak="0">
+  <w:abstractNum w:abstractNumId="44" w15:restartNumberingAfterBreak="0">
     <w:nsid w:val="52931EB5"/>
     <w:multiLevelType w:val="hybridMultilevel"/>
     <w:tmpl w:val="1E9462E0"/>
@@ -25337,7 +27112,7 @@
       </w:pPr>
     </w:lvl>
   </w:abstractNum>
-  <w:abstractNum w:abstractNumId="42" w15:restartNumberingAfterBreak="0">
+  <w:abstractNum w:abstractNumId="45" w15:restartNumberingAfterBreak="0">
     <w:nsid w:val="52984E14"/>
     <w:multiLevelType w:val="hybridMultilevel"/>
     <w:tmpl w:val="F9B40992"/>
@@ -25426,7 +27201,7 @@
       </w:pPr>
     </w:lvl>
   </w:abstractNum>
-  <w:abstractNum w:abstractNumId="43" w15:restartNumberingAfterBreak="0">
+  <w:abstractNum w:abstractNumId="46" w15:restartNumberingAfterBreak="0">
     <w:nsid w:val="5468712E"/>
     <w:multiLevelType w:val="hybridMultilevel"/>
     <w:tmpl w:val="E2AC5DF4"/>
@@ -25515,7 +27290,7 @@
       </w:pPr>
     </w:lvl>
   </w:abstractNum>
-  <w:abstractNum w:abstractNumId="44" w15:restartNumberingAfterBreak="0">
+  <w:abstractNum w:abstractNumId="47" w15:restartNumberingAfterBreak="0">
     <w:nsid w:val="55514AFB"/>
     <w:multiLevelType w:val="hybridMultilevel"/>
     <w:tmpl w:val="6B306912"/>
@@ -25604,7 +27379,7 @@
       </w:pPr>
     </w:lvl>
   </w:abstractNum>
-  <w:abstractNum w:abstractNumId="45" w15:restartNumberingAfterBreak="0">
+  <w:abstractNum w:abstractNumId="48" w15:restartNumberingAfterBreak="0">
     <w:nsid w:val="55A55919"/>
     <w:multiLevelType w:val="hybridMultilevel"/>
     <w:tmpl w:val="2E421574"/>
@@ -25693,7 +27468,7 @@
       </w:pPr>
     </w:lvl>
   </w:abstractNum>
-  <w:abstractNum w:abstractNumId="46" w15:restartNumberingAfterBreak="0">
+  <w:abstractNum w:abstractNumId="49" w15:restartNumberingAfterBreak="0">
     <w:nsid w:val="55C111BB"/>
     <w:multiLevelType w:val="hybridMultilevel"/>
     <w:tmpl w:val="316AF7E6"/>
@@ -25782,7 +27557,7 @@
       </w:pPr>
     </w:lvl>
   </w:abstractNum>
-  <w:abstractNum w:abstractNumId="47" w15:restartNumberingAfterBreak="0">
+  <w:abstractNum w:abstractNumId="50" w15:restartNumberingAfterBreak="0">
     <w:nsid w:val="5B603CA9"/>
     <w:multiLevelType w:val="hybridMultilevel"/>
     <w:tmpl w:val="823488A0"/>
@@ -25871,7 +27646,7 @@
       </w:pPr>
     </w:lvl>
   </w:abstractNum>
-  <w:abstractNum w:abstractNumId="48" w15:restartNumberingAfterBreak="0">
+  <w:abstractNum w:abstractNumId="51" w15:restartNumberingAfterBreak="0">
     <w:nsid w:val="60363A13"/>
     <w:multiLevelType w:val="hybridMultilevel"/>
     <w:tmpl w:val="B04AAB1A"/>
@@ -25960,7 +27735,7 @@
       </w:pPr>
     </w:lvl>
   </w:abstractNum>
-  <w:abstractNum w:abstractNumId="49" w15:restartNumberingAfterBreak="0">
+  <w:abstractNum w:abstractNumId="52" w15:restartNumberingAfterBreak="0">
     <w:nsid w:val="60531F0B"/>
     <w:multiLevelType w:val="hybridMultilevel"/>
     <w:tmpl w:val="C7D4946C"/>
@@ -26049,7 +27824,7 @@
       </w:pPr>
     </w:lvl>
   </w:abstractNum>
-  <w:abstractNum w:abstractNumId="50" w15:restartNumberingAfterBreak="0">
+  <w:abstractNum w:abstractNumId="53" w15:restartNumberingAfterBreak="0">
     <w:nsid w:val="60626A77"/>
     <w:multiLevelType w:val="hybridMultilevel"/>
     <w:tmpl w:val="48B221C0"/>
@@ -26138,7 +27913,7 @@
       </w:pPr>
     </w:lvl>
   </w:abstractNum>
-  <w:abstractNum w:abstractNumId="51" w15:restartNumberingAfterBreak="0">
+  <w:abstractNum w:abstractNumId="54" w15:restartNumberingAfterBreak="0">
     <w:nsid w:val="61B3585B"/>
     <w:multiLevelType w:val="hybridMultilevel"/>
     <w:tmpl w:val="D4E4E666"/>
@@ -26227,7 +28002,7 @@
       </w:pPr>
     </w:lvl>
   </w:abstractNum>
-  <w:abstractNum w:abstractNumId="52" w15:restartNumberingAfterBreak="0">
+  <w:abstractNum w:abstractNumId="55" w15:restartNumberingAfterBreak="0">
     <w:nsid w:val="64FF4CC7"/>
     <w:multiLevelType w:val="hybridMultilevel"/>
     <w:tmpl w:val="D4462214"/>
@@ -26318,7 +28093,7 @@
       </w:pPr>
     </w:lvl>
   </w:abstractNum>
-  <w:abstractNum w:abstractNumId="53" w15:restartNumberingAfterBreak="0">
+  <w:abstractNum w:abstractNumId="56" w15:restartNumberingAfterBreak="0">
     <w:nsid w:val="662857F9"/>
     <w:multiLevelType w:val="hybridMultilevel"/>
     <w:tmpl w:val="3E6E59A4"/>
@@ -26409,7 +28184,7 @@
       </w:pPr>
     </w:lvl>
   </w:abstractNum>
-  <w:abstractNum w:abstractNumId="54" w15:restartNumberingAfterBreak="0">
+  <w:abstractNum w:abstractNumId="57" w15:restartNumberingAfterBreak="0">
     <w:nsid w:val="6A0630C4"/>
     <w:multiLevelType w:val="hybridMultilevel"/>
     <w:tmpl w:val="ED6E30FE"/>
@@ -26498,7 +28273,7 @@
       </w:pPr>
     </w:lvl>
   </w:abstractNum>
-  <w:abstractNum w:abstractNumId="55" w15:restartNumberingAfterBreak="0">
+  <w:abstractNum w:abstractNumId="58" w15:restartNumberingAfterBreak="0">
     <w:nsid w:val="6A213F05"/>
     <w:multiLevelType w:val="hybridMultilevel"/>
     <w:tmpl w:val="27AC3996"/>
@@ -26588,7 +28363,7 @@
       </w:pPr>
     </w:lvl>
   </w:abstractNum>
-  <w:abstractNum w:abstractNumId="56" w15:restartNumberingAfterBreak="0">
+  <w:abstractNum w:abstractNumId="59" w15:restartNumberingAfterBreak="0">
     <w:nsid w:val="6AD35E49"/>
     <w:multiLevelType w:val="hybridMultilevel"/>
     <w:tmpl w:val="DA5A70E8"/>
@@ -26677,99 +28452,10 @@
       </w:pPr>
     </w:lvl>
   </w:abstractNum>
-  <w:abstractNum w:abstractNumId="57" w15:restartNumberingAfterBreak="0">
-    <w:nsid w:val="6CFC425F"/>
+  <w:abstractNum w:abstractNumId="60" w15:restartNumberingAfterBreak="0">
+    <w:nsid w:val="6BF32411"/>
     <w:multiLevelType w:val="hybridMultilevel"/>
-    <w:tmpl w:val="6F0A5E6E"/>
-    <w:lvl w:ilvl="0" w:tplc="0409000F">
-      <w:start w:val="1"/>
-      <w:numFmt w:val="decimal"/>
-      <w:lvlText w:val="%1."/>
-      <w:lvlJc w:val="left"/>
-      <w:pPr>
-        <w:ind w:left="720" w:hanging="360"/>
-      </w:pPr>
-      <w:rPr>
-        <w:rFonts w:hint="default"/>
-      </w:rPr>
-    </w:lvl>
-    <w:lvl w:ilvl="1" w:tplc="04090019" w:tentative="1">
-      <w:start w:val="1"/>
-      <w:numFmt w:val="lowerLetter"/>
-      <w:lvlText w:val="%2."/>
-      <w:lvlJc w:val="left"/>
-      <w:pPr>
-        <w:ind w:left="1440" w:hanging="360"/>
-      </w:pPr>
-    </w:lvl>
-    <w:lvl w:ilvl="2" w:tplc="0409001B" w:tentative="1">
-      <w:start w:val="1"/>
-      <w:numFmt w:val="lowerRoman"/>
-      <w:lvlText w:val="%3."/>
-      <w:lvlJc w:val="right"/>
-      <w:pPr>
-        <w:ind w:left="2160" w:hanging="180"/>
-      </w:pPr>
-    </w:lvl>
-    <w:lvl w:ilvl="3" w:tplc="0409000F" w:tentative="1">
-      <w:start w:val="1"/>
-      <w:numFmt w:val="decimal"/>
-      <w:lvlText w:val="%4."/>
-      <w:lvlJc w:val="left"/>
-      <w:pPr>
-        <w:ind w:left="2880" w:hanging="360"/>
-      </w:pPr>
-    </w:lvl>
-    <w:lvl w:ilvl="4" w:tplc="04090019" w:tentative="1">
-      <w:start w:val="1"/>
-      <w:numFmt w:val="lowerLetter"/>
-      <w:lvlText w:val="%5."/>
-      <w:lvlJc w:val="left"/>
-      <w:pPr>
-        <w:ind w:left="3600" w:hanging="360"/>
-      </w:pPr>
-    </w:lvl>
-    <w:lvl w:ilvl="5" w:tplc="0409001B" w:tentative="1">
-      <w:start w:val="1"/>
-      <w:numFmt w:val="lowerRoman"/>
-      <w:lvlText w:val="%6."/>
-      <w:lvlJc w:val="right"/>
-      <w:pPr>
-        <w:ind w:left="4320" w:hanging="180"/>
-      </w:pPr>
-    </w:lvl>
-    <w:lvl w:ilvl="6" w:tplc="0409000F" w:tentative="1">
-      <w:start w:val="1"/>
-      <w:numFmt w:val="decimal"/>
-      <w:lvlText w:val="%7."/>
-      <w:lvlJc w:val="left"/>
-      <w:pPr>
-        <w:ind w:left="5040" w:hanging="360"/>
-      </w:pPr>
-    </w:lvl>
-    <w:lvl w:ilvl="7" w:tplc="04090019" w:tentative="1">
-      <w:start w:val="1"/>
-      <w:numFmt w:val="lowerLetter"/>
-      <w:lvlText w:val="%8."/>
-      <w:lvlJc w:val="left"/>
-      <w:pPr>
-        <w:ind w:left="5760" w:hanging="360"/>
-      </w:pPr>
-    </w:lvl>
-    <w:lvl w:ilvl="8" w:tplc="0409001B" w:tentative="1">
-      <w:start w:val="1"/>
-      <w:numFmt w:val="lowerRoman"/>
-      <w:lvlText w:val="%9."/>
-      <w:lvlJc w:val="right"/>
-      <w:pPr>
-        <w:ind w:left="6480" w:hanging="180"/>
-      </w:pPr>
-    </w:lvl>
-  </w:abstractNum>
-  <w:abstractNum w:abstractNumId="58" w15:restartNumberingAfterBreak="0">
-    <w:nsid w:val="70D159D8"/>
-    <w:multiLevelType w:val="hybridMultilevel"/>
-    <w:tmpl w:val="BEDC937A"/>
+    <w:tmpl w:val="8CF4F976"/>
     <w:lvl w:ilvl="0" w:tplc="0409000F">
       <w:start w:val="1"/>
       <w:numFmt w:val="decimal"/>
@@ -26784,7 +28470,7 @@
         <w:u w:val="none"/>
       </w:rPr>
     </w:lvl>
-    <w:lvl w:ilvl="1" w:tplc="04090019" w:tentative="1">
+    <w:lvl w:ilvl="1" w:tplc="04090019">
       <w:start w:val="1"/>
       <w:numFmt w:val="lowerLetter"/>
       <w:lvlText w:val="%2."/>
@@ -26857,11 +28543,189 @@
       </w:pPr>
     </w:lvl>
   </w:abstractNum>
-  <w:abstractNum w:abstractNumId="59" w15:restartNumberingAfterBreak="0">
-    <w:nsid w:val="71AD45D0"/>
+  <w:abstractNum w:abstractNumId="61" w15:restartNumberingAfterBreak="0">
+    <w:nsid w:val="6CFC425F"/>
     <w:multiLevelType w:val="hybridMultilevel"/>
-    <w:tmpl w:val="B1B02D9A"/>
-    <w:lvl w:ilvl="0" w:tplc="42B47BB0">
+    <w:tmpl w:val="6F0A5E6E"/>
+    <w:lvl w:ilvl="0" w:tplc="0409000F">
+      <w:start w:val="1"/>
+      <w:numFmt w:val="decimal"/>
+      <w:lvlText w:val="%1."/>
+      <w:lvlJc w:val="left"/>
+      <w:pPr>
+        <w:ind w:left="720" w:hanging="360"/>
+      </w:pPr>
+      <w:rPr>
+        <w:rFonts w:hint="default"/>
+      </w:rPr>
+    </w:lvl>
+    <w:lvl w:ilvl="1" w:tplc="04090019">
+      <w:start w:val="1"/>
+      <w:numFmt w:val="lowerLetter"/>
+      <w:lvlText w:val="%2."/>
+      <w:lvlJc w:val="left"/>
+      <w:pPr>
+        <w:ind w:left="1440" w:hanging="360"/>
+      </w:pPr>
+    </w:lvl>
+    <w:lvl w:ilvl="2" w:tplc="0409001B" w:tentative="1">
+      <w:start w:val="1"/>
+      <w:numFmt w:val="lowerRoman"/>
+      <w:lvlText w:val="%3."/>
+      <w:lvlJc w:val="right"/>
+      <w:pPr>
+        <w:ind w:left="2160" w:hanging="180"/>
+      </w:pPr>
+    </w:lvl>
+    <w:lvl w:ilvl="3" w:tplc="0409000F" w:tentative="1">
+      <w:start w:val="1"/>
+      <w:numFmt w:val="decimal"/>
+      <w:lvlText w:val="%4."/>
+      <w:lvlJc w:val="left"/>
+      <w:pPr>
+        <w:ind w:left="2880" w:hanging="360"/>
+      </w:pPr>
+    </w:lvl>
+    <w:lvl w:ilvl="4" w:tplc="04090019" w:tentative="1">
+      <w:start w:val="1"/>
+      <w:numFmt w:val="lowerLetter"/>
+      <w:lvlText w:val="%5."/>
+      <w:lvlJc w:val="left"/>
+      <w:pPr>
+        <w:ind w:left="3600" w:hanging="360"/>
+      </w:pPr>
+    </w:lvl>
+    <w:lvl w:ilvl="5" w:tplc="0409001B" w:tentative="1">
+      <w:start w:val="1"/>
+      <w:numFmt w:val="lowerRoman"/>
+      <w:lvlText w:val="%6."/>
+      <w:lvlJc w:val="right"/>
+      <w:pPr>
+        <w:ind w:left="4320" w:hanging="180"/>
+      </w:pPr>
+    </w:lvl>
+    <w:lvl w:ilvl="6" w:tplc="0409000F" w:tentative="1">
+      <w:start w:val="1"/>
+      <w:numFmt w:val="decimal"/>
+      <w:lvlText w:val="%7."/>
+      <w:lvlJc w:val="left"/>
+      <w:pPr>
+        <w:ind w:left="5040" w:hanging="360"/>
+      </w:pPr>
+    </w:lvl>
+    <w:lvl w:ilvl="7" w:tplc="04090019" w:tentative="1">
+      <w:start w:val="1"/>
+      <w:numFmt w:val="lowerLetter"/>
+      <w:lvlText w:val="%8."/>
+      <w:lvlJc w:val="left"/>
+      <w:pPr>
+        <w:ind w:left="5760" w:hanging="360"/>
+      </w:pPr>
+    </w:lvl>
+    <w:lvl w:ilvl="8" w:tplc="0409001B" w:tentative="1">
+      <w:start w:val="1"/>
+      <w:numFmt w:val="lowerRoman"/>
+      <w:lvlText w:val="%9."/>
+      <w:lvlJc w:val="right"/>
+      <w:pPr>
+        <w:ind w:left="6480" w:hanging="180"/>
+      </w:pPr>
+    </w:lvl>
+  </w:abstractNum>
+  <w:abstractNum w:abstractNumId="62" w15:restartNumberingAfterBreak="0">
+    <w:nsid w:val="6F0A3505"/>
+    <w:multiLevelType w:val="hybridMultilevel"/>
+    <w:tmpl w:val="DB7E239C"/>
+    <w:lvl w:ilvl="0" w:tplc="0409000F">
+      <w:start w:val="1"/>
+      <w:numFmt w:val="decimal"/>
+      <w:lvlText w:val="%1."/>
+      <w:lvlJc w:val="left"/>
+      <w:pPr>
+        <w:ind w:left="720" w:hanging="360"/>
+      </w:pPr>
+      <w:rPr>
+        <w:rFonts w:hint="default"/>
+      </w:rPr>
+    </w:lvl>
+    <w:lvl w:ilvl="1" w:tplc="04090019" w:tentative="1">
+      <w:start w:val="1"/>
+      <w:numFmt w:val="lowerLetter"/>
+      <w:lvlText w:val="%2."/>
+      <w:lvlJc w:val="left"/>
+      <w:pPr>
+        <w:ind w:left="1440" w:hanging="360"/>
+      </w:pPr>
+    </w:lvl>
+    <w:lvl w:ilvl="2" w:tplc="0409001B" w:tentative="1">
+      <w:start w:val="1"/>
+      <w:numFmt w:val="lowerRoman"/>
+      <w:lvlText w:val="%3."/>
+      <w:lvlJc w:val="right"/>
+      <w:pPr>
+        <w:ind w:left="2160" w:hanging="180"/>
+      </w:pPr>
+    </w:lvl>
+    <w:lvl w:ilvl="3" w:tplc="0409000F" w:tentative="1">
+      <w:start w:val="1"/>
+      <w:numFmt w:val="decimal"/>
+      <w:lvlText w:val="%4."/>
+      <w:lvlJc w:val="left"/>
+      <w:pPr>
+        <w:ind w:left="2880" w:hanging="360"/>
+      </w:pPr>
+    </w:lvl>
+    <w:lvl w:ilvl="4" w:tplc="04090019" w:tentative="1">
+      <w:start w:val="1"/>
+      <w:numFmt w:val="lowerLetter"/>
+      <w:lvlText w:val="%5."/>
+      <w:lvlJc w:val="left"/>
+      <w:pPr>
+        <w:ind w:left="3600" w:hanging="360"/>
+      </w:pPr>
+    </w:lvl>
+    <w:lvl w:ilvl="5" w:tplc="0409001B" w:tentative="1">
+      <w:start w:val="1"/>
+      <w:numFmt w:val="lowerRoman"/>
+      <w:lvlText w:val="%6."/>
+      <w:lvlJc w:val="right"/>
+      <w:pPr>
+        <w:ind w:left="4320" w:hanging="180"/>
+      </w:pPr>
+    </w:lvl>
+    <w:lvl w:ilvl="6" w:tplc="0409000F" w:tentative="1">
+      <w:start w:val="1"/>
+      <w:numFmt w:val="decimal"/>
+      <w:lvlText w:val="%7."/>
+      <w:lvlJc w:val="left"/>
+      <w:pPr>
+        <w:ind w:left="5040" w:hanging="360"/>
+      </w:pPr>
+    </w:lvl>
+    <w:lvl w:ilvl="7" w:tplc="04090019" w:tentative="1">
+      <w:start w:val="1"/>
+      <w:numFmt w:val="lowerLetter"/>
+      <w:lvlText w:val="%8."/>
+      <w:lvlJc w:val="left"/>
+      <w:pPr>
+        <w:ind w:left="5760" w:hanging="360"/>
+      </w:pPr>
+    </w:lvl>
+    <w:lvl w:ilvl="8" w:tplc="0409001B" w:tentative="1">
+      <w:start w:val="1"/>
+      <w:numFmt w:val="lowerRoman"/>
+      <w:lvlText w:val="%9."/>
+      <w:lvlJc w:val="right"/>
+      <w:pPr>
+        <w:ind w:left="6480" w:hanging="180"/>
+      </w:pPr>
+    </w:lvl>
+  </w:abstractNum>
+  <w:abstractNum w:abstractNumId="63" w15:restartNumberingAfterBreak="0">
+    <w:nsid w:val="70D159D8"/>
+    <w:multiLevelType w:val="hybridMultilevel"/>
+    <w:tmpl w:val="BEDC937A"/>
+    <w:lvl w:ilvl="0" w:tplc="0409000F">
       <w:start w:val="1"/>
       <w:numFmt w:val="decimal"/>
       <w:lvlText w:val="%1."/>
@@ -26948,100 +28812,11 @@
       </w:pPr>
     </w:lvl>
   </w:abstractNum>
-  <w:abstractNum w:abstractNumId="60" w15:restartNumberingAfterBreak="0">
-    <w:nsid w:val="71FE7D38"/>
+  <w:abstractNum w:abstractNumId="64" w15:restartNumberingAfterBreak="0">
+    <w:nsid w:val="71AD45D0"/>
     <w:multiLevelType w:val="hybridMultilevel"/>
-    <w:tmpl w:val="0EF64A24"/>
-    <w:lvl w:ilvl="0" w:tplc="0409000F">
-      <w:start w:val="1"/>
-      <w:numFmt w:val="decimal"/>
-      <w:lvlText w:val="%1."/>
-      <w:lvlJc w:val="left"/>
-      <w:pPr>
-        <w:ind w:left="720" w:hanging="360"/>
-      </w:pPr>
-      <w:rPr>
-        <w:rFonts w:hint="default"/>
-      </w:rPr>
-    </w:lvl>
-    <w:lvl w:ilvl="1" w:tplc="04090019" w:tentative="1">
-      <w:start w:val="1"/>
-      <w:numFmt w:val="lowerLetter"/>
-      <w:lvlText w:val="%2."/>
-      <w:lvlJc w:val="left"/>
-      <w:pPr>
-        <w:ind w:left="1440" w:hanging="360"/>
-      </w:pPr>
-    </w:lvl>
-    <w:lvl w:ilvl="2" w:tplc="0409001B" w:tentative="1">
-      <w:start w:val="1"/>
-      <w:numFmt w:val="lowerRoman"/>
-      <w:lvlText w:val="%3."/>
-      <w:lvlJc w:val="right"/>
-      <w:pPr>
-        <w:ind w:left="2160" w:hanging="180"/>
-      </w:pPr>
-    </w:lvl>
-    <w:lvl w:ilvl="3" w:tplc="0409000F" w:tentative="1">
-      <w:start w:val="1"/>
-      <w:numFmt w:val="decimal"/>
-      <w:lvlText w:val="%4."/>
-      <w:lvlJc w:val="left"/>
-      <w:pPr>
-        <w:ind w:left="2880" w:hanging="360"/>
-      </w:pPr>
-    </w:lvl>
-    <w:lvl w:ilvl="4" w:tplc="04090019" w:tentative="1">
-      <w:start w:val="1"/>
-      <w:numFmt w:val="lowerLetter"/>
-      <w:lvlText w:val="%5."/>
-      <w:lvlJc w:val="left"/>
-      <w:pPr>
-        <w:ind w:left="3600" w:hanging="360"/>
-      </w:pPr>
-    </w:lvl>
-    <w:lvl w:ilvl="5" w:tplc="0409001B" w:tentative="1">
-      <w:start w:val="1"/>
-      <w:numFmt w:val="lowerRoman"/>
-      <w:lvlText w:val="%6."/>
-      <w:lvlJc w:val="right"/>
-      <w:pPr>
-        <w:ind w:left="4320" w:hanging="180"/>
-      </w:pPr>
-    </w:lvl>
-    <w:lvl w:ilvl="6" w:tplc="0409000F" w:tentative="1">
-      <w:start w:val="1"/>
-      <w:numFmt w:val="decimal"/>
-      <w:lvlText w:val="%7."/>
-      <w:lvlJc w:val="left"/>
-      <w:pPr>
-        <w:ind w:left="5040" w:hanging="360"/>
-      </w:pPr>
-    </w:lvl>
-    <w:lvl w:ilvl="7" w:tplc="04090019" w:tentative="1">
-      <w:start w:val="1"/>
-      <w:numFmt w:val="lowerLetter"/>
-      <w:lvlText w:val="%8."/>
-      <w:lvlJc w:val="left"/>
-      <w:pPr>
-        <w:ind w:left="5760" w:hanging="360"/>
-      </w:pPr>
-    </w:lvl>
-    <w:lvl w:ilvl="8" w:tplc="0409001B" w:tentative="1">
-      <w:start w:val="1"/>
-      <w:numFmt w:val="lowerRoman"/>
-      <w:lvlText w:val="%9."/>
-      <w:lvlJc w:val="right"/>
-      <w:pPr>
-        <w:ind w:left="6480" w:hanging="180"/>
-      </w:pPr>
-    </w:lvl>
-  </w:abstractNum>
-  <w:abstractNum w:abstractNumId="61" w15:restartNumberingAfterBreak="0">
-    <w:nsid w:val="73875371"/>
-    <w:multiLevelType w:val="hybridMultilevel"/>
-    <w:tmpl w:val="7862B6D4"/>
-    <w:lvl w:ilvl="0" w:tplc="0409000F">
+    <w:tmpl w:val="B1B02D9A"/>
+    <w:lvl w:ilvl="0" w:tplc="42B47BB0">
       <w:start w:val="1"/>
       <w:numFmt w:val="decimal"/>
       <w:lvlText w:val="%1."/>
@@ -27055,7 +28830,7 @@
         <w:u w:val="none"/>
       </w:rPr>
     </w:lvl>
-    <w:lvl w:ilvl="1" w:tplc="04090019">
+    <w:lvl w:ilvl="1" w:tplc="04090019" w:tentative="1">
       <w:start w:val="1"/>
       <w:numFmt w:val="lowerLetter"/>
       <w:lvlText w:val="%2."/>
@@ -27128,11 +28903,11 @@
       </w:pPr>
     </w:lvl>
   </w:abstractNum>
-  <w:abstractNum w:abstractNumId="62" w15:restartNumberingAfterBreak="0">
-    <w:nsid w:val="76014E3B"/>
+  <w:abstractNum w:abstractNumId="65" w15:restartNumberingAfterBreak="0">
+    <w:nsid w:val="71FE7D38"/>
     <w:multiLevelType w:val="hybridMultilevel"/>
-    <w:tmpl w:val="C16A998C"/>
-    <w:lvl w:ilvl="0" w:tplc="7CDEC248">
+    <w:tmpl w:val="0EF64A24"/>
+    <w:lvl w:ilvl="0" w:tplc="0409000F">
       <w:start w:val="1"/>
       <w:numFmt w:val="decimal"/>
       <w:lvlText w:val="%1."/>
@@ -27144,7 +28919,7 @@
         <w:rFonts w:hint="default"/>
       </w:rPr>
     </w:lvl>
-    <w:lvl w:ilvl="1" w:tplc="04090019">
+    <w:lvl w:ilvl="1" w:tplc="04090019" w:tentative="1">
       <w:start w:val="1"/>
       <w:numFmt w:val="lowerLetter"/>
       <w:lvlText w:val="%2."/>
@@ -27153,7 +28928,7 @@
         <w:ind w:left="1440" w:hanging="360"/>
       </w:pPr>
     </w:lvl>
-    <w:lvl w:ilvl="2" w:tplc="0409001B">
+    <w:lvl w:ilvl="2" w:tplc="0409001B" w:tentative="1">
       <w:start w:val="1"/>
       <w:numFmt w:val="lowerRoman"/>
       <w:lvlText w:val="%3."/>
@@ -27217,11 +28992,11 @@
       </w:pPr>
     </w:lvl>
   </w:abstractNum>
-  <w:abstractNum w:abstractNumId="63" w15:restartNumberingAfterBreak="0">
-    <w:nsid w:val="760C7F4B"/>
+  <w:abstractNum w:abstractNumId="66" w15:restartNumberingAfterBreak="0">
+    <w:nsid w:val="72CB35A7"/>
     <w:multiLevelType w:val="hybridMultilevel"/>
-    <w:tmpl w:val="F678FA4E"/>
-    <w:lvl w:ilvl="0" w:tplc="BAA26A36">
+    <w:tmpl w:val="633692C0"/>
+    <w:lvl w:ilvl="0" w:tplc="24A8A3AA">
       <w:start w:val="1"/>
       <w:numFmt w:val="decimal"/>
       <w:lvlText w:val="%1."/>
@@ -27231,9 +29006,10 @@
       </w:pPr>
       <w:rPr>
         <w:rFonts w:hint="default"/>
+        <w:b/>
       </w:rPr>
     </w:lvl>
-    <w:lvl w:ilvl="1" w:tplc="04090019">
+    <w:lvl w:ilvl="1" w:tplc="04090019" w:tentative="1">
       <w:start w:val="1"/>
       <w:numFmt w:val="lowerLetter"/>
       <w:lvlText w:val="%2."/>
@@ -27306,99 +29082,10 @@
       </w:pPr>
     </w:lvl>
   </w:abstractNum>
-  <w:abstractNum w:abstractNumId="64" w15:restartNumberingAfterBreak="0">
-    <w:nsid w:val="77427539"/>
+  <w:abstractNum w:abstractNumId="67" w15:restartNumberingAfterBreak="0">
+    <w:nsid w:val="73875371"/>
     <w:multiLevelType w:val="hybridMultilevel"/>
-    <w:tmpl w:val="12327488"/>
-    <w:lvl w:ilvl="0" w:tplc="0409000F">
-      <w:start w:val="1"/>
-      <w:numFmt w:val="decimal"/>
-      <w:lvlText w:val="%1."/>
-      <w:lvlJc w:val="left"/>
-      <w:pPr>
-        <w:ind w:left="720" w:hanging="360"/>
-      </w:pPr>
-      <w:rPr>
-        <w:rFonts w:hint="default"/>
-      </w:rPr>
-    </w:lvl>
-    <w:lvl w:ilvl="1" w:tplc="04090019">
-      <w:start w:val="1"/>
-      <w:numFmt w:val="lowerLetter"/>
-      <w:lvlText w:val="%2."/>
-      <w:lvlJc w:val="left"/>
-      <w:pPr>
-        <w:ind w:left="1440" w:hanging="360"/>
-      </w:pPr>
-    </w:lvl>
-    <w:lvl w:ilvl="2" w:tplc="0409001B" w:tentative="1">
-      <w:start w:val="1"/>
-      <w:numFmt w:val="lowerRoman"/>
-      <w:lvlText w:val="%3."/>
-      <w:lvlJc w:val="right"/>
-      <w:pPr>
-        <w:ind w:left="2160" w:hanging="180"/>
-      </w:pPr>
-    </w:lvl>
-    <w:lvl w:ilvl="3" w:tplc="0409000F" w:tentative="1">
-      <w:start w:val="1"/>
-      <w:numFmt w:val="decimal"/>
-      <w:lvlText w:val="%4."/>
-      <w:lvlJc w:val="left"/>
-      <w:pPr>
-        <w:ind w:left="2880" w:hanging="360"/>
-      </w:pPr>
-    </w:lvl>
-    <w:lvl w:ilvl="4" w:tplc="04090019" w:tentative="1">
-      <w:start w:val="1"/>
-      <w:numFmt w:val="lowerLetter"/>
-      <w:lvlText w:val="%5."/>
-      <w:lvlJc w:val="left"/>
-      <w:pPr>
-        <w:ind w:left="3600" w:hanging="360"/>
-      </w:pPr>
-    </w:lvl>
-    <w:lvl w:ilvl="5" w:tplc="0409001B" w:tentative="1">
-      <w:start w:val="1"/>
-      <w:numFmt w:val="lowerRoman"/>
-      <w:lvlText w:val="%6."/>
-      <w:lvlJc w:val="right"/>
-      <w:pPr>
-        <w:ind w:left="4320" w:hanging="180"/>
-      </w:pPr>
-    </w:lvl>
-    <w:lvl w:ilvl="6" w:tplc="0409000F" w:tentative="1">
-      <w:start w:val="1"/>
-      <w:numFmt w:val="decimal"/>
-      <w:lvlText w:val="%7."/>
-      <w:lvlJc w:val="left"/>
-      <w:pPr>
-        <w:ind w:left="5040" w:hanging="360"/>
-      </w:pPr>
-    </w:lvl>
-    <w:lvl w:ilvl="7" w:tplc="04090019" w:tentative="1">
-      <w:start w:val="1"/>
-      <w:numFmt w:val="lowerLetter"/>
-      <w:lvlText w:val="%8."/>
-      <w:lvlJc w:val="left"/>
-      <w:pPr>
-        <w:ind w:left="5760" w:hanging="360"/>
-      </w:pPr>
-    </w:lvl>
-    <w:lvl w:ilvl="8" w:tplc="0409001B" w:tentative="1">
-      <w:start w:val="1"/>
-      <w:numFmt w:val="lowerRoman"/>
-      <w:lvlText w:val="%9."/>
-      <w:lvlJc w:val="right"/>
-      <w:pPr>
-        <w:ind w:left="6480" w:hanging="180"/>
-      </w:pPr>
-    </w:lvl>
-  </w:abstractNum>
-  <w:abstractNum w:abstractNumId="65" w15:restartNumberingAfterBreak="0">
-    <w:nsid w:val="7B665D5D"/>
-    <w:multiLevelType w:val="hybridMultilevel"/>
-    <w:tmpl w:val="5C802C12"/>
+    <w:tmpl w:val="7862B6D4"/>
     <w:lvl w:ilvl="0" w:tplc="0409000F">
       <w:start w:val="1"/>
       <w:numFmt w:val="decimal"/>
@@ -27422,7 +29109,7 @@
         <w:ind w:left="1440" w:hanging="360"/>
       </w:pPr>
     </w:lvl>
-    <w:lvl w:ilvl="2" w:tplc="0409001B">
+    <w:lvl w:ilvl="2" w:tplc="0409001B" w:tentative="1">
       <w:start w:val="1"/>
       <w:numFmt w:val="lowerRoman"/>
       <w:lvlText w:val="%3."/>
@@ -27486,7 +29173,365 @@
       </w:pPr>
     </w:lvl>
   </w:abstractNum>
-  <w:abstractNum w:abstractNumId="66" w15:restartNumberingAfterBreak="0">
+  <w:abstractNum w:abstractNumId="68" w15:restartNumberingAfterBreak="0">
+    <w:nsid w:val="76014E3B"/>
+    <w:multiLevelType w:val="hybridMultilevel"/>
+    <w:tmpl w:val="C16A998C"/>
+    <w:lvl w:ilvl="0" w:tplc="7CDEC248">
+      <w:start w:val="1"/>
+      <w:numFmt w:val="decimal"/>
+      <w:lvlText w:val="%1."/>
+      <w:lvlJc w:val="left"/>
+      <w:pPr>
+        <w:ind w:left="720" w:hanging="360"/>
+      </w:pPr>
+      <w:rPr>
+        <w:rFonts w:hint="default"/>
+      </w:rPr>
+    </w:lvl>
+    <w:lvl w:ilvl="1" w:tplc="04090019">
+      <w:start w:val="1"/>
+      <w:numFmt w:val="lowerLetter"/>
+      <w:lvlText w:val="%2."/>
+      <w:lvlJc w:val="left"/>
+      <w:pPr>
+        <w:ind w:left="1440" w:hanging="360"/>
+      </w:pPr>
+    </w:lvl>
+    <w:lvl w:ilvl="2" w:tplc="0409001B">
+      <w:start w:val="1"/>
+      <w:numFmt w:val="lowerRoman"/>
+      <w:lvlText w:val="%3."/>
+      <w:lvlJc w:val="right"/>
+      <w:pPr>
+        <w:ind w:left="2160" w:hanging="180"/>
+      </w:pPr>
+    </w:lvl>
+    <w:lvl w:ilvl="3" w:tplc="0409000F" w:tentative="1">
+      <w:start w:val="1"/>
+      <w:numFmt w:val="decimal"/>
+      <w:lvlText w:val="%4."/>
+      <w:lvlJc w:val="left"/>
+      <w:pPr>
+        <w:ind w:left="2880" w:hanging="360"/>
+      </w:pPr>
+    </w:lvl>
+    <w:lvl w:ilvl="4" w:tplc="04090019" w:tentative="1">
+      <w:start w:val="1"/>
+      <w:numFmt w:val="lowerLetter"/>
+      <w:lvlText w:val="%5."/>
+      <w:lvlJc w:val="left"/>
+      <w:pPr>
+        <w:ind w:left="3600" w:hanging="360"/>
+      </w:pPr>
+    </w:lvl>
+    <w:lvl w:ilvl="5" w:tplc="0409001B" w:tentative="1">
+      <w:start w:val="1"/>
+      <w:numFmt w:val="lowerRoman"/>
+      <w:lvlText w:val="%6."/>
+      <w:lvlJc w:val="right"/>
+      <w:pPr>
+        <w:ind w:left="4320" w:hanging="180"/>
+      </w:pPr>
+    </w:lvl>
+    <w:lvl w:ilvl="6" w:tplc="0409000F" w:tentative="1">
+      <w:start w:val="1"/>
+      <w:numFmt w:val="decimal"/>
+      <w:lvlText w:val="%7."/>
+      <w:lvlJc w:val="left"/>
+      <w:pPr>
+        <w:ind w:left="5040" w:hanging="360"/>
+      </w:pPr>
+    </w:lvl>
+    <w:lvl w:ilvl="7" w:tplc="04090019" w:tentative="1">
+      <w:start w:val="1"/>
+      <w:numFmt w:val="lowerLetter"/>
+      <w:lvlText w:val="%8."/>
+      <w:lvlJc w:val="left"/>
+      <w:pPr>
+        <w:ind w:left="5760" w:hanging="360"/>
+      </w:pPr>
+    </w:lvl>
+    <w:lvl w:ilvl="8" w:tplc="0409001B" w:tentative="1">
+      <w:start w:val="1"/>
+      <w:numFmt w:val="lowerRoman"/>
+      <w:lvlText w:val="%9."/>
+      <w:lvlJc w:val="right"/>
+      <w:pPr>
+        <w:ind w:left="6480" w:hanging="180"/>
+      </w:pPr>
+    </w:lvl>
+  </w:abstractNum>
+  <w:abstractNum w:abstractNumId="69" w15:restartNumberingAfterBreak="0">
+    <w:nsid w:val="760C7F4B"/>
+    <w:multiLevelType w:val="hybridMultilevel"/>
+    <w:tmpl w:val="F678FA4E"/>
+    <w:lvl w:ilvl="0" w:tplc="BAA26A36">
+      <w:start w:val="1"/>
+      <w:numFmt w:val="decimal"/>
+      <w:lvlText w:val="%1."/>
+      <w:lvlJc w:val="left"/>
+      <w:pPr>
+        <w:ind w:left="720" w:hanging="360"/>
+      </w:pPr>
+      <w:rPr>
+        <w:rFonts w:hint="default"/>
+      </w:rPr>
+    </w:lvl>
+    <w:lvl w:ilvl="1" w:tplc="04090019">
+      <w:start w:val="1"/>
+      <w:numFmt w:val="lowerLetter"/>
+      <w:lvlText w:val="%2."/>
+      <w:lvlJc w:val="left"/>
+      <w:pPr>
+        <w:ind w:left="1440" w:hanging="360"/>
+      </w:pPr>
+    </w:lvl>
+    <w:lvl w:ilvl="2" w:tplc="0409001B" w:tentative="1">
+      <w:start w:val="1"/>
+      <w:numFmt w:val="lowerRoman"/>
+      <w:lvlText w:val="%3."/>
+      <w:lvlJc w:val="right"/>
+      <w:pPr>
+        <w:ind w:left="2160" w:hanging="180"/>
+      </w:pPr>
+    </w:lvl>
+    <w:lvl w:ilvl="3" w:tplc="0409000F" w:tentative="1">
+      <w:start w:val="1"/>
+      <w:numFmt w:val="decimal"/>
+      <w:lvlText w:val="%4."/>
+      <w:lvlJc w:val="left"/>
+      <w:pPr>
+        <w:ind w:left="2880" w:hanging="360"/>
+      </w:pPr>
+    </w:lvl>
+    <w:lvl w:ilvl="4" w:tplc="04090019" w:tentative="1">
+      <w:start w:val="1"/>
+      <w:numFmt w:val="lowerLetter"/>
+      <w:lvlText w:val="%5."/>
+      <w:lvlJc w:val="left"/>
+      <w:pPr>
+        <w:ind w:left="3600" w:hanging="360"/>
+      </w:pPr>
+    </w:lvl>
+    <w:lvl w:ilvl="5" w:tplc="0409001B" w:tentative="1">
+      <w:start w:val="1"/>
+      <w:numFmt w:val="lowerRoman"/>
+      <w:lvlText w:val="%6."/>
+      <w:lvlJc w:val="right"/>
+      <w:pPr>
+        <w:ind w:left="4320" w:hanging="180"/>
+      </w:pPr>
+    </w:lvl>
+    <w:lvl w:ilvl="6" w:tplc="0409000F" w:tentative="1">
+      <w:start w:val="1"/>
+      <w:numFmt w:val="decimal"/>
+      <w:lvlText w:val="%7."/>
+      <w:lvlJc w:val="left"/>
+      <w:pPr>
+        <w:ind w:left="5040" w:hanging="360"/>
+      </w:pPr>
+    </w:lvl>
+    <w:lvl w:ilvl="7" w:tplc="04090019" w:tentative="1">
+      <w:start w:val="1"/>
+      <w:numFmt w:val="lowerLetter"/>
+      <w:lvlText w:val="%8."/>
+      <w:lvlJc w:val="left"/>
+      <w:pPr>
+        <w:ind w:left="5760" w:hanging="360"/>
+      </w:pPr>
+    </w:lvl>
+    <w:lvl w:ilvl="8" w:tplc="0409001B" w:tentative="1">
+      <w:start w:val="1"/>
+      <w:numFmt w:val="lowerRoman"/>
+      <w:lvlText w:val="%9."/>
+      <w:lvlJc w:val="right"/>
+      <w:pPr>
+        <w:ind w:left="6480" w:hanging="180"/>
+      </w:pPr>
+    </w:lvl>
+  </w:abstractNum>
+  <w:abstractNum w:abstractNumId="70" w15:restartNumberingAfterBreak="0">
+    <w:nsid w:val="77427539"/>
+    <w:multiLevelType w:val="hybridMultilevel"/>
+    <w:tmpl w:val="12327488"/>
+    <w:lvl w:ilvl="0" w:tplc="0409000F">
+      <w:start w:val="1"/>
+      <w:numFmt w:val="decimal"/>
+      <w:lvlText w:val="%1."/>
+      <w:lvlJc w:val="left"/>
+      <w:pPr>
+        <w:ind w:left="720" w:hanging="360"/>
+      </w:pPr>
+      <w:rPr>
+        <w:rFonts w:hint="default"/>
+      </w:rPr>
+    </w:lvl>
+    <w:lvl w:ilvl="1" w:tplc="04090019">
+      <w:start w:val="1"/>
+      <w:numFmt w:val="lowerLetter"/>
+      <w:lvlText w:val="%2."/>
+      <w:lvlJc w:val="left"/>
+      <w:pPr>
+        <w:ind w:left="1440" w:hanging="360"/>
+      </w:pPr>
+    </w:lvl>
+    <w:lvl w:ilvl="2" w:tplc="0409001B" w:tentative="1">
+      <w:start w:val="1"/>
+      <w:numFmt w:val="lowerRoman"/>
+      <w:lvlText w:val="%3."/>
+      <w:lvlJc w:val="right"/>
+      <w:pPr>
+        <w:ind w:left="2160" w:hanging="180"/>
+      </w:pPr>
+    </w:lvl>
+    <w:lvl w:ilvl="3" w:tplc="0409000F" w:tentative="1">
+      <w:start w:val="1"/>
+      <w:numFmt w:val="decimal"/>
+      <w:lvlText w:val="%4."/>
+      <w:lvlJc w:val="left"/>
+      <w:pPr>
+        <w:ind w:left="2880" w:hanging="360"/>
+      </w:pPr>
+    </w:lvl>
+    <w:lvl w:ilvl="4" w:tplc="04090019" w:tentative="1">
+      <w:start w:val="1"/>
+      <w:numFmt w:val="lowerLetter"/>
+      <w:lvlText w:val="%5."/>
+      <w:lvlJc w:val="left"/>
+      <w:pPr>
+        <w:ind w:left="3600" w:hanging="360"/>
+      </w:pPr>
+    </w:lvl>
+    <w:lvl w:ilvl="5" w:tplc="0409001B" w:tentative="1">
+      <w:start w:val="1"/>
+      <w:numFmt w:val="lowerRoman"/>
+      <w:lvlText w:val="%6."/>
+      <w:lvlJc w:val="right"/>
+      <w:pPr>
+        <w:ind w:left="4320" w:hanging="180"/>
+      </w:pPr>
+    </w:lvl>
+    <w:lvl w:ilvl="6" w:tplc="0409000F" w:tentative="1">
+      <w:start w:val="1"/>
+      <w:numFmt w:val="decimal"/>
+      <w:lvlText w:val="%7."/>
+      <w:lvlJc w:val="left"/>
+      <w:pPr>
+        <w:ind w:left="5040" w:hanging="360"/>
+      </w:pPr>
+    </w:lvl>
+    <w:lvl w:ilvl="7" w:tplc="04090019" w:tentative="1">
+      <w:start w:val="1"/>
+      <w:numFmt w:val="lowerLetter"/>
+      <w:lvlText w:val="%8."/>
+      <w:lvlJc w:val="left"/>
+      <w:pPr>
+        <w:ind w:left="5760" w:hanging="360"/>
+      </w:pPr>
+    </w:lvl>
+    <w:lvl w:ilvl="8" w:tplc="0409001B" w:tentative="1">
+      <w:start w:val="1"/>
+      <w:numFmt w:val="lowerRoman"/>
+      <w:lvlText w:val="%9."/>
+      <w:lvlJc w:val="right"/>
+      <w:pPr>
+        <w:ind w:left="6480" w:hanging="180"/>
+      </w:pPr>
+    </w:lvl>
+  </w:abstractNum>
+  <w:abstractNum w:abstractNumId="71" w15:restartNumberingAfterBreak="0">
+    <w:nsid w:val="7B665D5D"/>
+    <w:multiLevelType w:val="hybridMultilevel"/>
+    <w:tmpl w:val="5C802C12"/>
+    <w:lvl w:ilvl="0" w:tplc="0409000F">
+      <w:start w:val="1"/>
+      <w:numFmt w:val="decimal"/>
+      <w:lvlText w:val="%1."/>
+      <w:lvlJc w:val="left"/>
+      <w:pPr>
+        <w:ind w:left="720" w:hanging="360"/>
+      </w:pPr>
+      <w:rPr>
+        <w:rFonts w:hint="default"/>
+        <w:b w:val="0"/>
+        <w:u w:val="none"/>
+      </w:rPr>
+    </w:lvl>
+    <w:lvl w:ilvl="1" w:tplc="04090019">
+      <w:start w:val="1"/>
+      <w:numFmt w:val="lowerLetter"/>
+      <w:lvlText w:val="%2."/>
+      <w:lvlJc w:val="left"/>
+      <w:pPr>
+        <w:ind w:left="1440" w:hanging="360"/>
+      </w:pPr>
+    </w:lvl>
+    <w:lvl w:ilvl="2" w:tplc="0409001B">
+      <w:start w:val="1"/>
+      <w:numFmt w:val="lowerRoman"/>
+      <w:lvlText w:val="%3."/>
+      <w:lvlJc w:val="right"/>
+      <w:pPr>
+        <w:ind w:left="2160" w:hanging="180"/>
+      </w:pPr>
+    </w:lvl>
+    <w:lvl w:ilvl="3" w:tplc="0409000F" w:tentative="1">
+      <w:start w:val="1"/>
+      <w:numFmt w:val="decimal"/>
+      <w:lvlText w:val="%4."/>
+      <w:lvlJc w:val="left"/>
+      <w:pPr>
+        <w:ind w:left="2880" w:hanging="360"/>
+      </w:pPr>
+    </w:lvl>
+    <w:lvl w:ilvl="4" w:tplc="04090019" w:tentative="1">
+      <w:start w:val="1"/>
+      <w:numFmt w:val="lowerLetter"/>
+      <w:lvlText w:val="%5."/>
+      <w:lvlJc w:val="left"/>
+      <w:pPr>
+        <w:ind w:left="3600" w:hanging="360"/>
+      </w:pPr>
+    </w:lvl>
+    <w:lvl w:ilvl="5" w:tplc="0409001B" w:tentative="1">
+      <w:start w:val="1"/>
+      <w:numFmt w:val="lowerRoman"/>
+      <w:lvlText w:val="%6."/>
+      <w:lvlJc w:val="right"/>
+      <w:pPr>
+        <w:ind w:left="4320" w:hanging="180"/>
+      </w:pPr>
+    </w:lvl>
+    <w:lvl w:ilvl="6" w:tplc="0409000F" w:tentative="1">
+      <w:start w:val="1"/>
+      <w:numFmt w:val="decimal"/>
+      <w:lvlText w:val="%7."/>
+      <w:lvlJc w:val="left"/>
+      <w:pPr>
+        <w:ind w:left="5040" w:hanging="360"/>
+      </w:pPr>
+    </w:lvl>
+    <w:lvl w:ilvl="7" w:tplc="04090019" w:tentative="1">
+      <w:start w:val="1"/>
+      <w:numFmt w:val="lowerLetter"/>
+      <w:lvlText w:val="%8."/>
+      <w:lvlJc w:val="left"/>
+      <w:pPr>
+        <w:ind w:left="5760" w:hanging="360"/>
+      </w:pPr>
+    </w:lvl>
+    <w:lvl w:ilvl="8" w:tplc="0409001B" w:tentative="1">
+      <w:start w:val="1"/>
+      <w:numFmt w:val="lowerRoman"/>
+      <w:lvlText w:val="%9."/>
+      <w:lvlJc w:val="right"/>
+      <w:pPr>
+        <w:ind w:left="6480" w:hanging="180"/>
+      </w:pPr>
+    </w:lvl>
+  </w:abstractNum>
+  <w:abstractNum w:abstractNumId="72" w15:restartNumberingAfterBreak="0">
     <w:nsid w:val="7BB40E95"/>
     <w:multiLevelType w:val="hybridMultilevel"/>
     <w:tmpl w:val="9D9A8F8C"/>
@@ -27575,7 +29620,7 @@
       </w:pPr>
     </w:lvl>
   </w:abstractNum>
-  <w:abstractNum w:abstractNumId="67" w15:restartNumberingAfterBreak="0">
+  <w:abstractNum w:abstractNumId="73" w15:restartNumberingAfterBreak="0">
     <w:nsid w:val="7C7D1B3A"/>
     <w:multiLevelType w:val="hybridMultilevel"/>
     <w:tmpl w:val="84124FE0"/>
@@ -27664,7 +29709,7 @@
       </w:pPr>
     </w:lvl>
   </w:abstractNum>
-  <w:abstractNum w:abstractNumId="68" w15:restartNumberingAfterBreak="0">
+  <w:abstractNum w:abstractNumId="74" w15:restartNumberingAfterBreak="0">
     <w:nsid w:val="7F8023B9"/>
     <w:multiLevelType w:val="hybridMultilevel"/>
     <w:tmpl w:val="9AE4BC9C"/>
@@ -27757,208 +29802,226 @@
     <w:abstractNumId w:val="3"/>
   </w:num>
   <w:num w:numId="2" w16cid:durableId="918096497">
-    <w:abstractNumId w:val="62"/>
+    <w:abstractNumId w:val="68"/>
   </w:num>
   <w:num w:numId="3" w16cid:durableId="1845314271">
+    <w:abstractNumId w:val="57"/>
+  </w:num>
+  <w:num w:numId="4" w16cid:durableId="1199270990">
+    <w:abstractNumId w:val="40"/>
+  </w:num>
+  <w:num w:numId="5" w16cid:durableId="1769689025">
     <w:abstractNumId w:val="54"/>
   </w:num>
-  <w:num w:numId="4" w16cid:durableId="1199270990">
-    <w:abstractNumId w:val="37"/>
-  </w:num>
-  <w:num w:numId="5" w16cid:durableId="1769689025">
-    <w:abstractNumId w:val="51"/>
-  </w:num>
   <w:num w:numId="6" w16cid:durableId="765465029">
-    <w:abstractNumId w:val="21"/>
+    <w:abstractNumId w:val="22"/>
   </w:num>
   <w:num w:numId="7" w16cid:durableId="287590158">
-    <w:abstractNumId w:val="22"/>
+    <w:abstractNumId w:val="23"/>
   </w:num>
   <w:num w:numId="8" w16cid:durableId="241840696">
-    <w:abstractNumId w:val="63"/>
+    <w:abstractNumId w:val="69"/>
   </w:num>
   <w:num w:numId="9" w16cid:durableId="615911383">
-    <w:abstractNumId w:val="68"/>
+    <w:abstractNumId w:val="74"/>
   </w:num>
   <w:num w:numId="10" w16cid:durableId="643051716">
     <w:abstractNumId w:val="5"/>
   </w:num>
   <w:num w:numId="11" w16cid:durableId="1494569274">
-    <w:abstractNumId w:val="34"/>
+    <w:abstractNumId w:val="37"/>
   </w:num>
   <w:num w:numId="12" w16cid:durableId="567228714">
-    <w:abstractNumId w:val="44"/>
+    <w:abstractNumId w:val="47"/>
   </w:num>
   <w:num w:numId="13" w16cid:durableId="611984415">
-    <w:abstractNumId w:val="39"/>
+    <w:abstractNumId w:val="42"/>
   </w:num>
   <w:num w:numId="14" w16cid:durableId="1300762070">
-    <w:abstractNumId w:val="17"/>
+    <w:abstractNumId w:val="18"/>
   </w:num>
   <w:num w:numId="15" w16cid:durableId="105077941">
-    <w:abstractNumId w:val="35"/>
+    <w:abstractNumId w:val="38"/>
   </w:num>
   <w:num w:numId="16" w16cid:durableId="2056931249">
-    <w:abstractNumId w:val="16"/>
+    <w:abstractNumId w:val="17"/>
   </w:num>
   <w:num w:numId="17" w16cid:durableId="967322930">
     <w:abstractNumId w:val="1"/>
   </w:num>
   <w:num w:numId="18" w16cid:durableId="2011564816">
+    <w:abstractNumId w:val="39"/>
+  </w:num>
+  <w:num w:numId="19" w16cid:durableId="1486701346">
+    <w:abstractNumId w:val="64"/>
+  </w:num>
+  <w:num w:numId="20" w16cid:durableId="1611470256">
+    <w:abstractNumId w:val="48"/>
+  </w:num>
+  <w:num w:numId="21" w16cid:durableId="1090349719">
     <w:abstractNumId w:val="36"/>
   </w:num>
-  <w:num w:numId="19" w16cid:durableId="1486701346">
-    <w:abstractNumId w:val="59"/>
+  <w:num w:numId="22" w16cid:durableId="1540705157">
+    <w:abstractNumId w:val="20"/>
   </w:num>
-  <w:num w:numId="20" w16cid:durableId="1611470256">
+  <w:num w:numId="23" w16cid:durableId="1342314959">
+    <w:abstractNumId w:val="27"/>
+  </w:num>
+  <w:num w:numId="24" w16cid:durableId="1778594897">
+    <w:abstractNumId w:val="32"/>
+  </w:num>
+  <w:num w:numId="25" w16cid:durableId="1210188177">
+    <w:abstractNumId w:val="51"/>
+  </w:num>
+  <w:num w:numId="26" w16cid:durableId="1023167042">
+    <w:abstractNumId w:val="21"/>
+  </w:num>
+  <w:num w:numId="27" w16cid:durableId="265961136">
     <w:abstractNumId w:val="45"/>
   </w:num>
-  <w:num w:numId="21" w16cid:durableId="1090349719">
-    <w:abstractNumId w:val="33"/>
-  </w:num>
-  <w:num w:numId="22" w16cid:durableId="1540705157">
-    <w:abstractNumId w:val="19"/>
-  </w:num>
-  <w:num w:numId="23" w16cid:durableId="1342314959">
-    <w:abstractNumId w:val="26"/>
-  </w:num>
-  <w:num w:numId="24" w16cid:durableId="1778594897">
-    <w:abstractNumId w:val="30"/>
-  </w:num>
-  <w:num w:numId="25" w16cid:durableId="1210188177">
-    <w:abstractNumId w:val="48"/>
-  </w:num>
-  <w:num w:numId="26" w16cid:durableId="1023167042">
-    <w:abstractNumId w:val="20"/>
-  </w:num>
-  <w:num w:numId="27" w16cid:durableId="265961136">
-    <w:abstractNumId w:val="42"/>
-  </w:num>
   <w:num w:numId="28" w16cid:durableId="220412887">
-    <w:abstractNumId w:val="43"/>
+    <w:abstractNumId w:val="46"/>
   </w:num>
   <w:num w:numId="29" w16cid:durableId="1737124884">
-    <w:abstractNumId w:val="24"/>
+    <w:abstractNumId w:val="25"/>
   </w:num>
   <w:num w:numId="30" w16cid:durableId="226234621">
-    <w:abstractNumId w:val="38"/>
+    <w:abstractNumId w:val="41"/>
   </w:num>
   <w:num w:numId="31" w16cid:durableId="550534990">
-    <w:abstractNumId w:val="67"/>
+    <w:abstractNumId w:val="73"/>
   </w:num>
   <w:num w:numId="32" w16cid:durableId="571891901">
-    <w:abstractNumId w:val="13"/>
+    <w:abstractNumId w:val="14"/>
   </w:num>
   <w:num w:numId="33" w16cid:durableId="1535461834">
     <w:abstractNumId w:val="4"/>
   </w:num>
   <w:num w:numId="34" w16cid:durableId="45178820">
-    <w:abstractNumId w:val="11"/>
+    <w:abstractNumId w:val="12"/>
   </w:num>
   <w:num w:numId="35" w16cid:durableId="527646943">
-    <w:abstractNumId w:val="31"/>
+    <w:abstractNumId w:val="33"/>
   </w:num>
   <w:num w:numId="36" w16cid:durableId="1318341568">
-    <w:abstractNumId w:val="12"/>
+    <w:abstractNumId w:val="13"/>
   </w:num>
   <w:num w:numId="37" w16cid:durableId="14307725">
-    <w:abstractNumId w:val="14"/>
+    <w:abstractNumId w:val="15"/>
   </w:num>
   <w:num w:numId="38" w16cid:durableId="1935941515">
     <w:abstractNumId w:val="0"/>
   </w:num>
   <w:num w:numId="39" w16cid:durableId="1174153374">
-    <w:abstractNumId w:val="29"/>
+    <w:abstractNumId w:val="31"/>
   </w:num>
   <w:num w:numId="40" w16cid:durableId="1985160281">
-    <w:abstractNumId w:val="50"/>
+    <w:abstractNumId w:val="53"/>
   </w:num>
   <w:num w:numId="41" w16cid:durableId="1040664628">
-    <w:abstractNumId w:val="40"/>
+    <w:abstractNumId w:val="43"/>
   </w:num>
   <w:num w:numId="42" w16cid:durableId="1176186929">
-    <w:abstractNumId w:val="27"/>
+    <w:abstractNumId w:val="28"/>
   </w:num>
   <w:num w:numId="43" w16cid:durableId="348919398">
-    <w:abstractNumId w:val="56"/>
+    <w:abstractNumId w:val="59"/>
   </w:num>
   <w:num w:numId="44" w16cid:durableId="2093115292">
-    <w:abstractNumId w:val="52"/>
+    <w:abstractNumId w:val="55"/>
   </w:num>
   <w:num w:numId="45" w16cid:durableId="424694789">
-    <w:abstractNumId w:val="15"/>
+    <w:abstractNumId w:val="16"/>
   </w:num>
   <w:num w:numId="46" w16cid:durableId="236404355">
-    <w:abstractNumId w:val="8"/>
+    <w:abstractNumId w:val="9"/>
   </w:num>
   <w:num w:numId="47" w16cid:durableId="1907569230">
-    <w:abstractNumId w:val="41"/>
+    <w:abstractNumId w:val="44"/>
   </w:num>
   <w:num w:numId="48" w16cid:durableId="1876262611">
     <w:abstractNumId w:val="2"/>
   </w:num>
   <w:num w:numId="49" w16cid:durableId="901988865">
-    <w:abstractNumId w:val="49"/>
+    <w:abstractNumId w:val="52"/>
   </w:num>
   <w:num w:numId="50" w16cid:durableId="519779595">
     <w:abstractNumId w:val="7"/>
   </w:num>
   <w:num w:numId="51" w16cid:durableId="1297762745">
-    <w:abstractNumId w:val="55"/>
+    <w:abstractNumId w:val="58"/>
   </w:num>
   <w:num w:numId="52" w16cid:durableId="379130268">
-    <w:abstractNumId w:val="65"/>
+    <w:abstractNumId w:val="71"/>
   </w:num>
   <w:num w:numId="53" w16cid:durableId="1314725048">
-    <w:abstractNumId w:val="32"/>
+    <w:abstractNumId w:val="34"/>
   </w:num>
   <w:num w:numId="54" w16cid:durableId="619721689">
-    <w:abstractNumId w:val="53"/>
+    <w:abstractNumId w:val="56"/>
   </w:num>
   <w:num w:numId="55" w16cid:durableId="1214270212">
-    <w:abstractNumId w:val="46"/>
+    <w:abstractNumId w:val="49"/>
   </w:num>
   <w:num w:numId="56" w16cid:durableId="107700766">
-    <w:abstractNumId w:val="25"/>
+    <w:abstractNumId w:val="26"/>
   </w:num>
   <w:num w:numId="57" w16cid:durableId="870070929">
     <w:abstractNumId w:val="6"/>
   </w:num>
   <w:num w:numId="58" w16cid:durableId="1417363749">
-    <w:abstractNumId w:val="18"/>
+    <w:abstractNumId w:val="19"/>
   </w:num>
   <w:num w:numId="59" w16cid:durableId="1319723322">
-    <w:abstractNumId w:val="23"/>
+    <w:abstractNumId w:val="24"/>
   </w:num>
   <w:num w:numId="60" w16cid:durableId="591277524">
+    <w:abstractNumId w:val="72"/>
+  </w:num>
+  <w:num w:numId="61" w16cid:durableId="1773819112">
+    <w:abstractNumId w:val="11"/>
+  </w:num>
+  <w:num w:numId="62" w16cid:durableId="922446987">
+    <w:abstractNumId w:val="63"/>
+  </w:num>
+  <w:num w:numId="63" w16cid:durableId="1149906348">
+    <w:abstractNumId w:val="30"/>
+  </w:num>
+  <w:num w:numId="64" w16cid:durableId="113448164">
+    <w:abstractNumId w:val="10"/>
+  </w:num>
+  <w:num w:numId="65" w16cid:durableId="1571697571">
+    <w:abstractNumId w:val="50"/>
+  </w:num>
+  <w:num w:numId="66" w16cid:durableId="552615821">
+    <w:abstractNumId w:val="67"/>
+  </w:num>
+  <w:num w:numId="67" w16cid:durableId="1764909526">
+    <w:abstractNumId w:val="65"/>
+  </w:num>
+  <w:num w:numId="68" w16cid:durableId="1480924718">
+    <w:abstractNumId w:val="70"/>
+  </w:num>
+  <w:num w:numId="69" w16cid:durableId="1442525995">
+    <w:abstractNumId w:val="61"/>
+  </w:num>
+  <w:num w:numId="70" w16cid:durableId="299726621">
+    <w:abstractNumId w:val="8"/>
+  </w:num>
+  <w:num w:numId="71" w16cid:durableId="1745184332">
+    <w:abstractNumId w:val="60"/>
+  </w:num>
+  <w:num w:numId="72" w16cid:durableId="1340082977">
+    <w:abstractNumId w:val="35"/>
+  </w:num>
+  <w:num w:numId="73" w16cid:durableId="548225266">
+    <w:abstractNumId w:val="29"/>
+  </w:num>
+  <w:num w:numId="74" w16cid:durableId="1234774182">
     <w:abstractNumId w:val="66"/>
   </w:num>
-  <w:num w:numId="61" w16cid:durableId="1773819112">
-    <w:abstractNumId w:val="10"/>
-  </w:num>
-  <w:num w:numId="62" w16cid:durableId="922446987">
-    <w:abstractNumId w:val="58"/>
-  </w:num>
-  <w:num w:numId="63" w16cid:durableId="1149906348">
-    <w:abstractNumId w:val="28"/>
-  </w:num>
-  <w:num w:numId="64" w16cid:durableId="113448164">
-    <w:abstractNumId w:val="9"/>
-  </w:num>
-  <w:num w:numId="65" w16cid:durableId="1571697571">
-    <w:abstractNumId w:val="47"/>
-  </w:num>
-  <w:num w:numId="66" w16cid:durableId="552615821">
-    <w:abstractNumId w:val="61"/>
-  </w:num>
-  <w:num w:numId="67" w16cid:durableId="1764909526">
-    <w:abstractNumId w:val="60"/>
-  </w:num>
-  <w:num w:numId="68" w16cid:durableId="1480924718">
-    <w:abstractNumId w:val="64"/>
-  </w:num>
-  <w:num w:numId="69" w16cid:durableId="1442525995">
-    <w:abstractNumId w:val="57"/>
+  <w:num w:numId="75" w16cid:durableId="785275462">
+    <w:abstractNumId w:val="62"/>
   </w:num>
   <w:numIdMacAtCleanup w:val="66"/>
 </w:numbering>

</xml_diff>

<commit_message>
LInkedList and Hash Algo
LInkedList and Hash Algo
</commit_message>
<xml_diff>
--- a/docs/CoreJava.docx
+++ b/docs/CoreJava.docx
@@ -11583,7 +11583,7 @@
           <v:shape id="_x0000_i1025" type="#_x0000_t75" style="width:210.05pt;height:71.7pt" o:ole="">
             <v:imagedata r:id="rId24" o:title=""/>
           </v:shape>
-          <o:OLEObject Type="Embed" ProgID="PBrush" ShapeID="_x0000_i1025" DrawAspect="Content" ObjectID="_1729923224" r:id="rId25"/>
+          <o:OLEObject Type="Embed" ProgID="PBrush" ShapeID="_x0000_i1025" DrawAspect="Content" ObjectID="_1730096266" r:id="rId25"/>
         </w:object>
       </w:r>
     </w:p>
@@ -22454,7 +22454,7 @@
         <w:pStyle w:val="NoSpacing"/>
         <w:numPr>
           <w:ilvl w:val="0"/>
-          <w:numId w:val="74"/>
+          <w:numId w:val="73"/>
         </w:numPr>
         <w:rPr>
           <w:color w:val="000000" w:themeColor="text1"/>
@@ -22492,7 +22492,25 @@
         <w:pStyle w:val="NoSpacing"/>
         <w:numPr>
           <w:ilvl w:val="0"/>
-          <w:numId w:val="74"/>
+          <w:numId w:val="73"/>
+        </w:numPr>
+        <w:rPr>
+          <w:color w:val="000000" w:themeColor="text1"/>
+        </w:rPr>
+      </w:pPr>
+      <w:r>
+        <w:rPr>
+          <w:color w:val="000000" w:themeColor="text1"/>
+        </w:rPr>
+        <w:t>Vector is use to store different type of objects.</w:t>
+      </w:r>
+    </w:p>
+    <w:p>
+      <w:pPr>
+        <w:pStyle w:val="NoSpacing"/>
+        <w:numPr>
+          <w:ilvl w:val="0"/>
+          <w:numId w:val="73"/>
         </w:numPr>
         <w:rPr>
           <w:color w:val="000000" w:themeColor="text1"/>
@@ -22508,21 +22526,129 @@
         <w:rPr>
           <w:color w:val="000000" w:themeColor="text1"/>
         </w:rPr>
+        <w:t xml:space="preserve"> is dynamic in size.   </w:t>
+      </w:r>
+    </w:p>
+    <w:p>
+      <w:pPr>
+        <w:pStyle w:val="NoSpacing"/>
+        <w:numPr>
+          <w:ilvl w:val="0"/>
+          <w:numId w:val="73"/>
+        </w:numPr>
+        <w:rPr>
+          <w:color w:val="000000" w:themeColor="text1"/>
+        </w:rPr>
+      </w:pPr>
+      <w:r>
+        <w:rPr>
+          <w:color w:val="000000" w:themeColor="text1"/>
+        </w:rPr>
+        <w:t>It allows duplicate objects.</w:t>
+      </w:r>
+    </w:p>
+    <w:p>
+      <w:pPr>
+        <w:pStyle w:val="NoSpacing"/>
+        <w:numPr>
+          <w:ilvl w:val="0"/>
+          <w:numId w:val="73"/>
+        </w:numPr>
+        <w:rPr>
+          <w:color w:val="000000" w:themeColor="text1"/>
+        </w:rPr>
+      </w:pPr>
+      <w:r>
+        <w:rPr>
+          <w:color w:val="000000" w:themeColor="text1"/>
+        </w:rPr>
+        <w:t>It is maintains insertion order.</w:t>
+      </w:r>
+    </w:p>
+    <w:p>
+      <w:pPr>
+        <w:pStyle w:val="NoSpacing"/>
+        <w:numPr>
+          <w:ilvl w:val="0"/>
+          <w:numId w:val="73"/>
+        </w:numPr>
+        <w:rPr>
+          <w:color w:val="000000" w:themeColor="text1"/>
+        </w:rPr>
+      </w:pPr>
+      <w:r>
+        <w:rPr>
+          <w:color w:val="000000" w:themeColor="text1"/>
+        </w:rPr>
+        <w:t xml:space="preserve">Vector </w:t>
+      </w:r>
+      <w:r>
+        <w:rPr>
+          <w:color w:val="000000" w:themeColor="text1"/>
+        </w:rPr>
+        <w:t>is backed by array. The values will be store inside array which is on index based.</w:t>
+      </w:r>
+    </w:p>
+    <w:p>
+      <w:pPr>
+        <w:pStyle w:val="NoSpacing"/>
+        <w:numPr>
+          <w:ilvl w:val="0"/>
+          <w:numId w:val="73"/>
+        </w:numPr>
+        <w:rPr>
+          <w:color w:val="000000" w:themeColor="text1"/>
+        </w:rPr>
+      </w:pPr>
+      <w:r>
+        <w:rPr>
+          <w:color w:val="000000" w:themeColor="text1"/>
+        </w:rPr>
+        <w:t>Vector</w:t>
+      </w:r>
+      <w:r>
+        <w:rPr>
+          <w:color w:val="000000" w:themeColor="text1"/>
+        </w:rPr>
         <w:t xml:space="preserve"> </w:t>
       </w:r>
       <w:r>
         <w:rPr>
           <w:color w:val="000000" w:themeColor="text1"/>
         </w:rPr>
-        <w:t>is use to store different type of objects.</w:t>
-      </w:r>
-    </w:p>
-    <w:p>
-      <w:pPr>
-        <w:pStyle w:val="NoSpacing"/>
-        <w:numPr>
-          <w:ilvl w:val="0"/>
-          <w:numId w:val="74"/>
+        <w:t>is slower in the updation and it is faster in the iteration.</w:t>
+      </w:r>
+    </w:p>
+    <w:p>
+      <w:pPr>
+        <w:pStyle w:val="NoSpacing"/>
+        <w:numPr>
+          <w:ilvl w:val="0"/>
+          <w:numId w:val="73"/>
+        </w:numPr>
+        <w:rPr>
+          <w:color w:val="000000" w:themeColor="text1"/>
+        </w:rPr>
+      </w:pPr>
+      <w:r>
+        <w:rPr>
+          <w:color w:val="000000" w:themeColor="text1"/>
+        </w:rPr>
+        <w:t xml:space="preserve">Vector </w:t>
+      </w:r>
+      <w:r>
+        <w:rPr>
+          <w:color w:val="000000" w:themeColor="text1"/>
+        </w:rPr>
+        <w:t>also provide a way to perform indexed based operation.</w:t>
+      </w:r>
+    </w:p>
+    <w:p>
+      <w:pPr>
+        <w:pStyle w:val="NoSpacing"/>
+        <w:numPr>
+          <w:ilvl w:val="0"/>
+          <w:numId w:val="73"/>
         </w:numPr>
         <w:rPr>
           <w:color w:val="000000" w:themeColor="text1"/>
@@ -22544,162 +22670,6 @@
         <w:rPr>
           <w:color w:val="000000" w:themeColor="text1"/>
         </w:rPr>
-        <w:t xml:space="preserve">is dynamic in size.   </w:t>
-      </w:r>
-    </w:p>
-    <w:p>
-      <w:pPr>
-        <w:pStyle w:val="NoSpacing"/>
-        <w:numPr>
-          <w:ilvl w:val="0"/>
-          <w:numId w:val="74"/>
-        </w:numPr>
-        <w:rPr>
-          <w:color w:val="000000" w:themeColor="text1"/>
-        </w:rPr>
-      </w:pPr>
-      <w:r>
-        <w:rPr>
-          <w:color w:val="000000" w:themeColor="text1"/>
-        </w:rPr>
-        <w:t>It allows duplicate objects.</w:t>
-      </w:r>
-    </w:p>
-    <w:p>
-      <w:pPr>
-        <w:pStyle w:val="NoSpacing"/>
-        <w:numPr>
-          <w:ilvl w:val="0"/>
-          <w:numId w:val="74"/>
-        </w:numPr>
-        <w:rPr>
-          <w:color w:val="000000" w:themeColor="text1"/>
-        </w:rPr>
-      </w:pPr>
-      <w:r>
-        <w:rPr>
-          <w:color w:val="000000" w:themeColor="text1"/>
-        </w:rPr>
-        <w:t>It is maintains insertion order.</w:t>
-      </w:r>
-    </w:p>
-    <w:p>
-      <w:pPr>
-        <w:pStyle w:val="NoSpacing"/>
-        <w:numPr>
-          <w:ilvl w:val="0"/>
-          <w:numId w:val="74"/>
-        </w:numPr>
-        <w:rPr>
-          <w:color w:val="000000" w:themeColor="text1"/>
-        </w:rPr>
-      </w:pPr>
-      <w:r>
-        <w:rPr>
-          <w:color w:val="000000" w:themeColor="text1"/>
-        </w:rPr>
-        <w:t>Vector</w:t>
-      </w:r>
-      <w:r>
-        <w:rPr>
-          <w:color w:val="000000" w:themeColor="text1"/>
-        </w:rPr>
-        <w:t xml:space="preserve"> </w:t>
-      </w:r>
-      <w:r>
-        <w:rPr>
-          <w:color w:val="000000" w:themeColor="text1"/>
-        </w:rPr>
-        <w:t>is backed by array. The values will be store inside array which is on index based.</w:t>
-      </w:r>
-    </w:p>
-    <w:p>
-      <w:pPr>
-        <w:pStyle w:val="NoSpacing"/>
-        <w:numPr>
-          <w:ilvl w:val="0"/>
-          <w:numId w:val="74"/>
-        </w:numPr>
-        <w:rPr>
-          <w:color w:val="000000" w:themeColor="text1"/>
-        </w:rPr>
-      </w:pPr>
-      <w:r>
-        <w:rPr>
-          <w:color w:val="000000" w:themeColor="text1"/>
-        </w:rPr>
-        <w:t>Vector</w:t>
-      </w:r>
-      <w:r>
-        <w:rPr>
-          <w:color w:val="000000" w:themeColor="text1"/>
-        </w:rPr>
-        <w:t xml:space="preserve"> </w:t>
-      </w:r>
-      <w:r>
-        <w:rPr>
-          <w:color w:val="000000" w:themeColor="text1"/>
-        </w:rPr>
-        <w:t>is slower in the updation and it is faster in the iteration.</w:t>
-      </w:r>
-    </w:p>
-    <w:p>
-      <w:pPr>
-        <w:pStyle w:val="NoSpacing"/>
-        <w:numPr>
-          <w:ilvl w:val="0"/>
-          <w:numId w:val="74"/>
-        </w:numPr>
-        <w:rPr>
-          <w:color w:val="000000" w:themeColor="text1"/>
-        </w:rPr>
-      </w:pPr>
-      <w:r>
-        <w:rPr>
-          <w:color w:val="000000" w:themeColor="text1"/>
-        </w:rPr>
-        <w:t>Vector</w:t>
-      </w:r>
-      <w:r>
-        <w:rPr>
-          <w:color w:val="000000" w:themeColor="text1"/>
-        </w:rPr>
-        <w:t xml:space="preserve"> </w:t>
-      </w:r>
-      <w:r>
-        <w:rPr>
-          <w:color w:val="000000" w:themeColor="text1"/>
-        </w:rPr>
-        <w:t>also provide a way to perform indexed based operation.</w:t>
-      </w:r>
-    </w:p>
-    <w:p>
-      <w:pPr>
-        <w:pStyle w:val="NoSpacing"/>
-        <w:numPr>
-          <w:ilvl w:val="0"/>
-          <w:numId w:val="74"/>
-        </w:numPr>
-        <w:rPr>
-          <w:color w:val="000000" w:themeColor="text1"/>
-        </w:rPr>
-      </w:pPr>
-      <w:r>
-        <w:rPr>
-          <w:color w:val="000000" w:themeColor="text1"/>
-        </w:rPr>
-        <w:t>Vector</w:t>
-      </w:r>
-      <w:r>
-        <w:rPr>
-          <w:color w:val="000000" w:themeColor="text1"/>
-        </w:rPr>
-        <w:t xml:space="preserve"> </w:t>
-      </w:r>
-      <w:r>
-        <w:rPr>
-          <w:color w:val="000000" w:themeColor="text1"/>
-        </w:rPr>
         <w:t>also allows random access because it implemented RandomAccess Interface.</w:t>
       </w:r>
     </w:p>
@@ -22708,7 +22678,7 @@
         <w:pStyle w:val="NoSpacing"/>
         <w:numPr>
           <w:ilvl w:val="0"/>
-          <w:numId w:val="74"/>
+          <w:numId w:val="73"/>
         </w:numPr>
         <w:rPr>
           <w:color w:val="000000" w:themeColor="text1"/>
@@ -22726,7 +22696,7 @@
         <w:pStyle w:val="NoSpacing"/>
         <w:numPr>
           <w:ilvl w:val="0"/>
-          <w:numId w:val="74"/>
+          <w:numId w:val="73"/>
         </w:numPr>
         <w:rPr>
           <w:color w:val="000000" w:themeColor="text1"/>
@@ -22744,7 +22714,7 @@
         <w:pStyle w:val="NoSpacing"/>
         <w:numPr>
           <w:ilvl w:val="0"/>
-          <w:numId w:val="74"/>
+          <w:numId w:val="73"/>
         </w:numPr>
         <w:rPr>
           <w:color w:val="000000" w:themeColor="text1"/>
@@ -22810,7 +22780,7 @@
         <w:pStyle w:val="NoSpacing"/>
         <w:numPr>
           <w:ilvl w:val="0"/>
-          <w:numId w:val="75"/>
+          <w:numId w:val="74"/>
         </w:numPr>
         <w:rPr>
           <w:color w:val="000000" w:themeColor="text1"/>
@@ -22828,7 +22798,7 @@
         <w:pStyle w:val="NoSpacing"/>
         <w:numPr>
           <w:ilvl w:val="0"/>
-          <w:numId w:val="75"/>
+          <w:numId w:val="74"/>
         </w:numPr>
         <w:rPr>
           <w:color w:val="000000" w:themeColor="text1"/>
@@ -22846,7 +22816,7 @@
         <w:pStyle w:val="NoSpacing"/>
         <w:numPr>
           <w:ilvl w:val="0"/>
-          <w:numId w:val="75"/>
+          <w:numId w:val="74"/>
         </w:numPr>
         <w:rPr>
           <w:color w:val="000000" w:themeColor="text1"/>
@@ -22870,7 +22840,7 @@
         <w:pStyle w:val="NoSpacing"/>
         <w:numPr>
           <w:ilvl w:val="0"/>
-          <w:numId w:val="75"/>
+          <w:numId w:val="74"/>
         </w:numPr>
         <w:rPr>
           <w:color w:val="000000" w:themeColor="text1"/>
@@ -22888,7 +22858,7 @@
         <w:pStyle w:val="NoSpacing"/>
         <w:numPr>
           <w:ilvl w:val="0"/>
-          <w:numId w:val="75"/>
+          <w:numId w:val="74"/>
         </w:numPr>
         <w:rPr>
           <w:color w:val="000000" w:themeColor="text1"/>
@@ -22906,7 +22876,7 @@
         <w:pStyle w:val="NoSpacing"/>
         <w:numPr>
           <w:ilvl w:val="0"/>
-          <w:numId w:val="75"/>
+          <w:numId w:val="74"/>
         </w:numPr>
         <w:rPr>
           <w:color w:val="000000" w:themeColor="text1"/>
@@ -22924,7 +22894,7 @@
         <w:pStyle w:val="NoSpacing"/>
         <w:numPr>
           <w:ilvl w:val="0"/>
-          <w:numId w:val="75"/>
+          <w:numId w:val="74"/>
         </w:numPr>
         <w:rPr>
           <w:color w:val="000000" w:themeColor="text1"/>
@@ -22954,7 +22924,7 @@
         <w:pStyle w:val="NoSpacing"/>
         <w:numPr>
           <w:ilvl w:val="0"/>
-          <w:numId w:val="75"/>
+          <w:numId w:val="74"/>
         </w:numPr>
         <w:rPr>
           <w:color w:val="000000" w:themeColor="text1"/>
@@ -23035,6 +23005,96 @@
         <w:pStyle w:val="NoSpacing"/>
         <w:numPr>
           <w:ilvl w:val="0"/>
+          <w:numId w:val="74"/>
+        </w:numPr>
+        <w:rPr>
+          <w:color w:val="000000" w:themeColor="text1"/>
+        </w:rPr>
+      </w:pPr>
+      <w:r>
+        <w:rPr>
+          <w:color w:val="000000" w:themeColor="text1"/>
+        </w:rPr>
+        <w:t xml:space="preserve">Updation is faster in the linkedlist but it is slower in the iteration. </w:t>
+      </w:r>
+    </w:p>
+    <w:p>
+      <w:pPr>
+        <w:pStyle w:val="NoSpacing"/>
+        <w:numPr>
+          <w:ilvl w:val="0"/>
+          <w:numId w:val="74"/>
+        </w:numPr>
+        <w:rPr>
+          <w:color w:val="000000" w:themeColor="text1"/>
+        </w:rPr>
+      </w:pPr>
+      <w:r>
+        <w:rPr>
+          <w:color w:val="000000" w:themeColor="text1"/>
+        </w:rPr>
+        <w:t>LinkedList has a FIFO and LIFO property and it will get from the Queue and Dequeue.</w:t>
+      </w:r>
+    </w:p>
+    <w:p>
+      <w:pPr>
+        <w:pStyle w:val="NoSpacing"/>
+        <w:rPr>
+          <w:color w:val="000000" w:themeColor="text1"/>
+        </w:rPr>
+      </w:pPr>
+    </w:p>
+    <w:p>
+      <w:pPr>
+        <w:pStyle w:val="NoSpacing"/>
+        <w:rPr>
+          <w:color w:val="000000" w:themeColor="text1"/>
+        </w:rPr>
+      </w:pPr>
+    </w:p>
+    <w:p>
+      <w:pPr>
+        <w:pStyle w:val="NoSpacing"/>
+        <w:rPr>
+          <w:b/>
+          <w:bCs/>
+          <w:color w:val="000000" w:themeColor="text1"/>
+          <w:u w:val="single"/>
+        </w:rPr>
+      </w:pPr>
+      <w:r>
+        <w:rPr>
+          <w:b/>
+          <w:bCs/>
+          <w:color w:val="000000" w:themeColor="text1"/>
+          <w:u w:val="single"/>
+        </w:rPr>
+        <w:t>Set</w:t>
+      </w:r>
+      <w:r>
+        <w:rPr>
+          <w:b/>
+          <w:bCs/>
+          <w:color w:val="000000" w:themeColor="text1"/>
+          <w:u w:val="single"/>
+        </w:rPr>
+        <w:t xml:space="preserve"> </w:t>
+      </w:r>
+      <w:r>
+        <w:rPr>
+          <w:b/>
+          <w:bCs/>
+          <w:color w:val="000000" w:themeColor="text1"/>
+          <w:u w:val="single"/>
+        </w:rPr>
+        <w:t>Interface</w:t>
+      </w:r>
+    </w:p>
+    <w:p>
+      <w:pPr>
+        <w:pStyle w:val="NoSpacing"/>
+        <w:numPr>
+          <w:ilvl w:val="0"/>
           <w:numId w:val="75"/>
         </w:numPr>
         <w:rPr>
@@ -23045,7 +23105,7 @@
         <w:rPr>
           <w:color w:val="000000" w:themeColor="text1"/>
         </w:rPr>
-        <w:t xml:space="preserve">Updation is faster in the linkedlist but it is slower in the iteration. </w:t>
+        <w:t>Set is a type of collection.</w:t>
       </w:r>
     </w:p>
     <w:p>
@@ -23063,7 +23123,282 @@
         <w:rPr>
           <w:color w:val="000000" w:themeColor="text1"/>
         </w:rPr>
-        <w:t xml:space="preserve">LinkedList has a FIFO and LIFO property and it will get from the Queue and Dequeue. </w:t>
+        <w:t>Set is non-index based.</w:t>
+      </w:r>
+    </w:p>
+    <w:p>
+      <w:pPr>
+        <w:pStyle w:val="NoSpacing"/>
+        <w:numPr>
+          <w:ilvl w:val="0"/>
+          <w:numId w:val="75"/>
+        </w:numPr>
+        <w:rPr>
+          <w:color w:val="000000" w:themeColor="text1"/>
+        </w:rPr>
+      </w:pPr>
+      <w:r>
+        <w:rPr>
+          <w:color w:val="000000" w:themeColor="text1"/>
+        </w:rPr>
+        <w:t>Set is a collection on unique values.</w:t>
+      </w:r>
+    </w:p>
+    <w:p>
+      <w:pPr>
+        <w:pStyle w:val="NoSpacing"/>
+        <w:numPr>
+          <w:ilvl w:val="0"/>
+          <w:numId w:val="75"/>
+        </w:numPr>
+        <w:rPr>
+          <w:color w:val="000000" w:themeColor="text1"/>
+        </w:rPr>
+      </w:pPr>
+      <w:r>
+        <w:rPr>
+          <w:color w:val="000000" w:themeColor="text1"/>
+        </w:rPr>
+        <w:t>Set allows different type of values and it can be dynamic is size.</w:t>
+      </w:r>
+    </w:p>
+    <w:p>
+      <w:pPr>
+        <w:pStyle w:val="NoSpacing"/>
+        <w:numPr>
+          <w:ilvl w:val="0"/>
+          <w:numId w:val="75"/>
+        </w:numPr>
+        <w:rPr>
+          <w:color w:val="000000" w:themeColor="text1"/>
+        </w:rPr>
+      </w:pPr>
+      <w:r>
+        <w:rPr>
+          <w:color w:val="000000" w:themeColor="text1"/>
+        </w:rPr>
+        <w:t>Set Implemented Classes</w:t>
+      </w:r>
+    </w:p>
+    <w:p>
+      <w:pPr>
+        <w:pStyle w:val="NoSpacing"/>
+        <w:numPr>
+          <w:ilvl w:val="1"/>
+          <w:numId w:val="75"/>
+        </w:numPr>
+        <w:rPr>
+          <w:color w:val="000000" w:themeColor="text1"/>
+        </w:rPr>
+      </w:pPr>
+      <w:r>
+        <w:rPr>
+          <w:color w:val="000000" w:themeColor="text1"/>
+        </w:rPr>
+        <w:t>HashSet</w:t>
+      </w:r>
+    </w:p>
+    <w:p>
+      <w:pPr>
+        <w:pStyle w:val="NoSpacing"/>
+        <w:numPr>
+          <w:ilvl w:val="1"/>
+          <w:numId w:val="75"/>
+        </w:numPr>
+        <w:rPr>
+          <w:color w:val="000000" w:themeColor="text1"/>
+        </w:rPr>
+      </w:pPr>
+      <w:r>
+        <w:rPr>
+          <w:color w:val="000000" w:themeColor="text1"/>
+        </w:rPr>
+        <w:t>LinkedHashSet</w:t>
+      </w:r>
+    </w:p>
+    <w:p>
+      <w:pPr>
+        <w:pStyle w:val="NoSpacing"/>
+        <w:numPr>
+          <w:ilvl w:val="1"/>
+          <w:numId w:val="75"/>
+        </w:numPr>
+        <w:rPr>
+          <w:color w:val="000000" w:themeColor="text1"/>
+        </w:rPr>
+      </w:pPr>
+      <w:r>
+        <w:rPr>
+          <w:color w:val="000000" w:themeColor="text1"/>
+        </w:rPr>
+        <w:t>TreeSet</w:t>
+      </w:r>
+    </w:p>
+    <w:p>
+      <w:pPr>
+        <w:pStyle w:val="NoSpacing"/>
+        <w:rPr>
+          <w:color w:val="000000" w:themeColor="text1"/>
+        </w:rPr>
+      </w:pPr>
+    </w:p>
+    <w:p>
+      <w:pPr>
+        <w:pStyle w:val="NoSpacing"/>
+        <w:rPr>
+          <w:b/>
+          <w:bCs/>
+          <w:color w:val="000000" w:themeColor="text1"/>
+        </w:rPr>
+      </w:pPr>
+      <w:r>
+        <w:rPr>
+          <w:b/>
+          <w:bCs/>
+          <w:color w:val="000000" w:themeColor="text1"/>
+        </w:rPr>
+        <w:t>HashSet</w:t>
+      </w:r>
+    </w:p>
+    <w:p>
+      <w:pPr>
+        <w:pStyle w:val="NoSpacing"/>
+        <w:numPr>
+          <w:ilvl w:val="0"/>
+          <w:numId w:val="76"/>
+        </w:numPr>
+        <w:rPr>
+          <w:color w:val="000000" w:themeColor="text1"/>
+        </w:rPr>
+      </w:pPr>
+      <w:r>
+        <w:rPr>
+          <w:color w:val="000000" w:themeColor="text1"/>
+        </w:rPr>
+        <w:t>HashSet class implements the property from the Set interface.</w:t>
+      </w:r>
+    </w:p>
+    <w:p>
+      <w:pPr>
+        <w:pStyle w:val="NoSpacing"/>
+        <w:numPr>
+          <w:ilvl w:val="0"/>
+          <w:numId w:val="76"/>
+        </w:numPr>
+        <w:rPr>
+          <w:color w:val="000000" w:themeColor="text1"/>
+        </w:rPr>
+      </w:pPr>
+      <w:r>
+        <w:rPr>
+          <w:color w:val="000000" w:themeColor="text1"/>
+        </w:rPr>
+        <w:t>It store the value of different types.</w:t>
+      </w:r>
+    </w:p>
+    <w:p>
+      <w:pPr>
+        <w:pStyle w:val="NoSpacing"/>
+        <w:numPr>
+          <w:ilvl w:val="0"/>
+          <w:numId w:val="76"/>
+        </w:numPr>
+        <w:rPr>
+          <w:color w:val="000000" w:themeColor="text1"/>
+        </w:rPr>
+      </w:pPr>
+      <w:r>
+        <w:rPr>
+          <w:color w:val="000000" w:themeColor="text1"/>
+        </w:rPr>
+        <w:t>The Values store in dynamic size.</w:t>
+      </w:r>
+    </w:p>
+    <w:p>
+      <w:pPr>
+        <w:pStyle w:val="NoSpacing"/>
+        <w:numPr>
+          <w:ilvl w:val="0"/>
+          <w:numId w:val="76"/>
+        </w:numPr>
+        <w:rPr>
+          <w:color w:val="000000" w:themeColor="text1"/>
+        </w:rPr>
+      </w:pPr>
+      <w:r>
+        <w:rPr>
+          <w:color w:val="000000" w:themeColor="text1"/>
+        </w:rPr>
+        <w:t xml:space="preserve">HashSet is based on Hashing </w:t>
+      </w:r>
+      <w:r>
+        <w:rPr>
+          <w:color w:val="000000" w:themeColor="text1"/>
+        </w:rPr>
+        <w:t>algo.</w:t>
+      </w:r>
+    </w:p>
+    <w:p>
+      <w:pPr>
+        <w:pStyle w:val="NoSpacing"/>
+        <w:ind w:left="720"/>
+        <w:rPr>
+          <w:color w:val="000000" w:themeColor="text1"/>
+        </w:rPr>
+      </w:pPr>
+      <w:r>
+        <w:rPr>
+          <w:noProof/>
+          <w:color w:val="000000" w:themeColor="text1"/>
+        </w:rPr>
+        <w:drawing>
+          <wp:inline distT="0" distB="0" distL="0" distR="0" wp14:anchorId="11F6CE5E" wp14:editId="1B75DBD5">
+            <wp:extent cx="2484783" cy="1343004"/>
+            <wp:effectExtent l="0" t="0" r="0" b="0"/>
+            <wp:docPr id="28" name="Picture 28"/>
+            <wp:cNvGraphicFramePr>
+              <a:graphicFrameLocks xmlns:a="http://schemas.openxmlformats.org/drawingml/2006/main" noChangeAspect="1"/>
+            </wp:cNvGraphicFramePr>
+            <a:graphic xmlns:a="http://schemas.openxmlformats.org/drawingml/2006/main">
+              <a:graphicData uri="http://schemas.openxmlformats.org/drawingml/2006/picture">
+                <pic:pic xmlns:pic="http://schemas.openxmlformats.org/drawingml/2006/picture">
+                  <pic:nvPicPr>
+                    <pic:cNvPr id="0" name="Picture 2"/>
+                    <pic:cNvPicPr>
+                      <a:picLocks noChangeAspect="1" noChangeArrowheads="1"/>
+                    </pic:cNvPicPr>
+                  </pic:nvPicPr>
+                  <pic:blipFill>
+                    <a:blip r:embed="rId38" cstate="print">
+                      <a:extLst>
+                        <a:ext uri="{28A0092B-C50C-407E-A947-70E740481C1C}">
+                          <a14:useLocalDpi xmlns:a14="http://schemas.microsoft.com/office/drawing/2010/main" val="0"/>
+                        </a:ext>
+                      </a:extLst>
+                    </a:blip>
+                    <a:srcRect/>
+                    <a:stretch>
+                      <a:fillRect/>
+                    </a:stretch>
+                  </pic:blipFill>
+                  <pic:spPr bwMode="auto">
+                    <a:xfrm>
+                      <a:off x="0" y="0"/>
+                      <a:ext cx="2496968" cy="1349590"/>
+                    </a:xfrm>
+                    <a:prstGeom prst="rect">
+                      <a:avLst/>
+                    </a:prstGeom>
+                    <a:noFill/>
+                    <a:ln>
+                      <a:noFill/>
+                    </a:ln>
+                  </pic:spPr>
+                </pic:pic>
+              </a:graphicData>
+            </a:graphic>
+          </wp:inline>
+        </w:drawing>
       </w:r>
     </w:p>
     <w:sectPr>
@@ -23616,6 +23951,95 @@
     </w:lvl>
   </w:abstractNum>
   <w:abstractNum w:abstractNumId="6" w15:restartNumberingAfterBreak="0">
+    <w:nsid w:val="0B225B53"/>
+    <w:multiLevelType w:val="hybridMultilevel"/>
+    <w:tmpl w:val="2F984318"/>
+    <w:lvl w:ilvl="0" w:tplc="0409000F">
+      <w:start w:val="1"/>
+      <w:numFmt w:val="decimal"/>
+      <w:lvlText w:val="%1."/>
+      <w:lvlJc w:val="left"/>
+      <w:pPr>
+        <w:ind w:left="720" w:hanging="360"/>
+      </w:pPr>
+      <w:rPr>
+        <w:rFonts w:hint="default"/>
+      </w:rPr>
+    </w:lvl>
+    <w:lvl w:ilvl="1" w:tplc="04090019">
+      <w:start w:val="1"/>
+      <w:numFmt w:val="lowerLetter"/>
+      <w:lvlText w:val="%2."/>
+      <w:lvlJc w:val="left"/>
+      <w:pPr>
+        <w:ind w:left="1440" w:hanging="360"/>
+      </w:pPr>
+    </w:lvl>
+    <w:lvl w:ilvl="2" w:tplc="0409001B" w:tentative="1">
+      <w:start w:val="1"/>
+      <w:numFmt w:val="lowerRoman"/>
+      <w:lvlText w:val="%3."/>
+      <w:lvlJc w:val="right"/>
+      <w:pPr>
+        <w:ind w:left="2160" w:hanging="180"/>
+      </w:pPr>
+    </w:lvl>
+    <w:lvl w:ilvl="3" w:tplc="0409000F" w:tentative="1">
+      <w:start w:val="1"/>
+      <w:numFmt w:val="decimal"/>
+      <w:lvlText w:val="%4."/>
+      <w:lvlJc w:val="left"/>
+      <w:pPr>
+        <w:ind w:left="2880" w:hanging="360"/>
+      </w:pPr>
+    </w:lvl>
+    <w:lvl w:ilvl="4" w:tplc="04090019" w:tentative="1">
+      <w:start w:val="1"/>
+      <w:numFmt w:val="lowerLetter"/>
+      <w:lvlText w:val="%5."/>
+      <w:lvlJc w:val="left"/>
+      <w:pPr>
+        <w:ind w:left="3600" w:hanging="360"/>
+      </w:pPr>
+    </w:lvl>
+    <w:lvl w:ilvl="5" w:tplc="0409001B" w:tentative="1">
+      <w:start w:val="1"/>
+      <w:numFmt w:val="lowerRoman"/>
+      <w:lvlText w:val="%6."/>
+      <w:lvlJc w:val="right"/>
+      <w:pPr>
+        <w:ind w:left="4320" w:hanging="180"/>
+      </w:pPr>
+    </w:lvl>
+    <w:lvl w:ilvl="6" w:tplc="0409000F" w:tentative="1">
+      <w:start w:val="1"/>
+      <w:numFmt w:val="decimal"/>
+      <w:lvlText w:val="%7."/>
+      <w:lvlJc w:val="left"/>
+      <w:pPr>
+        <w:ind w:left="5040" w:hanging="360"/>
+      </w:pPr>
+    </w:lvl>
+    <w:lvl w:ilvl="7" w:tplc="04090019" w:tentative="1">
+      <w:start w:val="1"/>
+      <w:numFmt w:val="lowerLetter"/>
+      <w:lvlText w:val="%8."/>
+      <w:lvlJc w:val="left"/>
+      <w:pPr>
+        <w:ind w:left="5760" w:hanging="360"/>
+      </w:pPr>
+    </w:lvl>
+    <w:lvl w:ilvl="8" w:tplc="0409001B" w:tentative="1">
+      <w:start w:val="1"/>
+      <w:numFmt w:val="lowerRoman"/>
+      <w:lvlText w:val="%9."/>
+      <w:lvlJc w:val="right"/>
+      <w:pPr>
+        <w:ind w:left="6480" w:hanging="180"/>
+      </w:pPr>
+    </w:lvl>
+  </w:abstractNum>
+  <w:abstractNum w:abstractNumId="7" w15:restartNumberingAfterBreak="0">
     <w:nsid w:val="0F903391"/>
     <w:multiLevelType w:val="hybridMultilevel"/>
     <w:tmpl w:val="F950FBE0"/>
@@ -23704,7 +24128,7 @@
       </w:pPr>
     </w:lvl>
   </w:abstractNum>
-  <w:abstractNum w:abstractNumId="7" w15:restartNumberingAfterBreak="0">
+  <w:abstractNum w:abstractNumId="8" w15:restartNumberingAfterBreak="0">
     <w:nsid w:val="10AF2FD8"/>
     <w:multiLevelType w:val="hybridMultilevel"/>
     <w:tmpl w:val="65B68016"/>
@@ -23793,7 +24217,7 @@
       </w:pPr>
     </w:lvl>
   </w:abstractNum>
-  <w:abstractNum w:abstractNumId="8" w15:restartNumberingAfterBreak="0">
+  <w:abstractNum w:abstractNumId="9" w15:restartNumberingAfterBreak="0">
     <w:nsid w:val="12377684"/>
     <w:multiLevelType w:val="hybridMultilevel"/>
     <w:tmpl w:val="BD1A28A8"/>
@@ -23882,7 +24306,7 @@
       </w:pPr>
     </w:lvl>
   </w:abstractNum>
-  <w:abstractNum w:abstractNumId="9" w15:restartNumberingAfterBreak="0">
+  <w:abstractNum w:abstractNumId="10" w15:restartNumberingAfterBreak="0">
     <w:nsid w:val="13D756CB"/>
     <w:multiLevelType w:val="hybridMultilevel"/>
     <w:tmpl w:val="E910CBE4"/>
@@ -23973,7 +24397,7 @@
       </w:pPr>
     </w:lvl>
   </w:abstractNum>
-  <w:abstractNum w:abstractNumId="10" w15:restartNumberingAfterBreak="0">
+  <w:abstractNum w:abstractNumId="11" w15:restartNumberingAfterBreak="0">
     <w:nsid w:val="17497272"/>
     <w:multiLevelType w:val="hybridMultilevel"/>
     <w:tmpl w:val="32AA20EC"/>
@@ -24064,7 +24488,7 @@
       </w:pPr>
     </w:lvl>
   </w:abstractNum>
-  <w:abstractNum w:abstractNumId="11" w15:restartNumberingAfterBreak="0">
+  <w:abstractNum w:abstractNumId="12" w15:restartNumberingAfterBreak="0">
     <w:nsid w:val="18FF20E5"/>
     <w:multiLevelType w:val="hybridMultilevel"/>
     <w:tmpl w:val="22DA73D4"/>
@@ -24155,7 +24579,7 @@
       </w:pPr>
     </w:lvl>
   </w:abstractNum>
-  <w:abstractNum w:abstractNumId="12" w15:restartNumberingAfterBreak="0">
+  <w:abstractNum w:abstractNumId="13" w15:restartNumberingAfterBreak="0">
     <w:nsid w:val="19284C11"/>
     <w:multiLevelType w:val="hybridMultilevel"/>
     <w:tmpl w:val="C67633B4"/>
@@ -24246,7 +24670,7 @@
       </w:pPr>
     </w:lvl>
   </w:abstractNum>
-  <w:abstractNum w:abstractNumId="13" w15:restartNumberingAfterBreak="0">
+  <w:abstractNum w:abstractNumId="14" w15:restartNumberingAfterBreak="0">
     <w:nsid w:val="19823E16"/>
     <w:multiLevelType w:val="hybridMultilevel"/>
     <w:tmpl w:val="1CB21C4E"/>
@@ -24335,7 +24759,7 @@
       </w:pPr>
     </w:lvl>
   </w:abstractNum>
-  <w:abstractNum w:abstractNumId="14" w15:restartNumberingAfterBreak="0">
+  <w:abstractNum w:abstractNumId="15" w15:restartNumberingAfterBreak="0">
     <w:nsid w:val="19E9479C"/>
     <w:multiLevelType w:val="hybridMultilevel"/>
     <w:tmpl w:val="84F2DEBC"/>
@@ -24424,7 +24848,7 @@
       </w:pPr>
     </w:lvl>
   </w:abstractNum>
-  <w:abstractNum w:abstractNumId="15" w15:restartNumberingAfterBreak="0">
+  <w:abstractNum w:abstractNumId="16" w15:restartNumberingAfterBreak="0">
     <w:nsid w:val="1D9F24EE"/>
     <w:multiLevelType w:val="hybridMultilevel"/>
     <w:tmpl w:val="5C80FFBE"/>
@@ -24513,7 +24937,7 @@
       </w:pPr>
     </w:lvl>
   </w:abstractNum>
-  <w:abstractNum w:abstractNumId="16" w15:restartNumberingAfterBreak="0">
+  <w:abstractNum w:abstractNumId="17" w15:restartNumberingAfterBreak="0">
     <w:nsid w:val="1E5858C6"/>
     <w:multiLevelType w:val="hybridMultilevel"/>
     <w:tmpl w:val="016CD97C"/>
@@ -24602,7 +25026,7 @@
       </w:pPr>
     </w:lvl>
   </w:abstractNum>
-  <w:abstractNum w:abstractNumId="17" w15:restartNumberingAfterBreak="0">
+  <w:abstractNum w:abstractNumId="18" w15:restartNumberingAfterBreak="0">
     <w:nsid w:val="1EC367BA"/>
     <w:multiLevelType w:val="hybridMultilevel"/>
     <w:tmpl w:val="1C68028C"/>
@@ -24691,7 +25115,7 @@
       </w:pPr>
     </w:lvl>
   </w:abstractNum>
-  <w:abstractNum w:abstractNumId="18" w15:restartNumberingAfterBreak="0">
+  <w:abstractNum w:abstractNumId="19" w15:restartNumberingAfterBreak="0">
     <w:nsid w:val="1F9F3C21"/>
     <w:multiLevelType w:val="hybridMultilevel"/>
     <w:tmpl w:val="3CF888E0"/>
@@ -24782,7 +25206,7 @@
       </w:pPr>
     </w:lvl>
   </w:abstractNum>
-  <w:abstractNum w:abstractNumId="19" w15:restartNumberingAfterBreak="0">
+  <w:abstractNum w:abstractNumId="20" w15:restartNumberingAfterBreak="0">
     <w:nsid w:val="22FA0D0A"/>
     <w:multiLevelType w:val="hybridMultilevel"/>
     <w:tmpl w:val="C0BEEAF2"/>
@@ -24874,7 +25298,96 @@
       </w:pPr>
     </w:lvl>
   </w:abstractNum>
-  <w:abstractNum w:abstractNumId="20" w15:restartNumberingAfterBreak="0">
+  <w:abstractNum w:abstractNumId="21" w15:restartNumberingAfterBreak="0">
+    <w:nsid w:val="24DE199D"/>
+    <w:multiLevelType w:val="hybridMultilevel"/>
+    <w:tmpl w:val="CBC28ADA"/>
+    <w:lvl w:ilvl="0" w:tplc="0409000F">
+      <w:start w:val="1"/>
+      <w:numFmt w:val="decimal"/>
+      <w:lvlText w:val="%1."/>
+      <w:lvlJc w:val="left"/>
+      <w:pPr>
+        <w:ind w:left="720" w:hanging="360"/>
+      </w:pPr>
+      <w:rPr>
+        <w:rFonts w:hint="default"/>
+      </w:rPr>
+    </w:lvl>
+    <w:lvl w:ilvl="1" w:tplc="04090019" w:tentative="1">
+      <w:start w:val="1"/>
+      <w:numFmt w:val="lowerLetter"/>
+      <w:lvlText w:val="%2."/>
+      <w:lvlJc w:val="left"/>
+      <w:pPr>
+        <w:ind w:left="1440" w:hanging="360"/>
+      </w:pPr>
+    </w:lvl>
+    <w:lvl w:ilvl="2" w:tplc="0409001B" w:tentative="1">
+      <w:start w:val="1"/>
+      <w:numFmt w:val="lowerRoman"/>
+      <w:lvlText w:val="%3."/>
+      <w:lvlJc w:val="right"/>
+      <w:pPr>
+        <w:ind w:left="2160" w:hanging="180"/>
+      </w:pPr>
+    </w:lvl>
+    <w:lvl w:ilvl="3" w:tplc="0409000F" w:tentative="1">
+      <w:start w:val="1"/>
+      <w:numFmt w:val="decimal"/>
+      <w:lvlText w:val="%4."/>
+      <w:lvlJc w:val="left"/>
+      <w:pPr>
+        <w:ind w:left="2880" w:hanging="360"/>
+      </w:pPr>
+    </w:lvl>
+    <w:lvl w:ilvl="4" w:tplc="04090019" w:tentative="1">
+      <w:start w:val="1"/>
+      <w:numFmt w:val="lowerLetter"/>
+      <w:lvlText w:val="%5."/>
+      <w:lvlJc w:val="left"/>
+      <w:pPr>
+        <w:ind w:left="3600" w:hanging="360"/>
+      </w:pPr>
+    </w:lvl>
+    <w:lvl w:ilvl="5" w:tplc="0409001B" w:tentative="1">
+      <w:start w:val="1"/>
+      <w:numFmt w:val="lowerRoman"/>
+      <w:lvlText w:val="%6."/>
+      <w:lvlJc w:val="right"/>
+      <w:pPr>
+        <w:ind w:left="4320" w:hanging="180"/>
+      </w:pPr>
+    </w:lvl>
+    <w:lvl w:ilvl="6" w:tplc="0409000F" w:tentative="1">
+      <w:start w:val="1"/>
+      <w:numFmt w:val="decimal"/>
+      <w:lvlText w:val="%7."/>
+      <w:lvlJc w:val="left"/>
+      <w:pPr>
+        <w:ind w:left="5040" w:hanging="360"/>
+      </w:pPr>
+    </w:lvl>
+    <w:lvl w:ilvl="7" w:tplc="04090019" w:tentative="1">
+      <w:start w:val="1"/>
+      <w:numFmt w:val="lowerLetter"/>
+      <w:lvlText w:val="%8."/>
+      <w:lvlJc w:val="left"/>
+      <w:pPr>
+        <w:ind w:left="5760" w:hanging="360"/>
+      </w:pPr>
+    </w:lvl>
+    <w:lvl w:ilvl="8" w:tplc="0409001B" w:tentative="1">
+      <w:start w:val="1"/>
+      <w:numFmt w:val="lowerRoman"/>
+      <w:lvlText w:val="%9."/>
+      <w:lvlJc w:val="right"/>
+      <w:pPr>
+        <w:ind w:left="6480" w:hanging="180"/>
+      </w:pPr>
+    </w:lvl>
+  </w:abstractNum>
+  <w:abstractNum w:abstractNumId="22" w15:restartNumberingAfterBreak="0">
     <w:nsid w:val="25526EDD"/>
     <w:multiLevelType w:val="hybridMultilevel"/>
     <w:tmpl w:val="98489688"/>
@@ -24965,7 +25478,7 @@
       </w:pPr>
     </w:lvl>
   </w:abstractNum>
-  <w:abstractNum w:abstractNumId="21" w15:restartNumberingAfterBreak="0">
+  <w:abstractNum w:abstractNumId="23" w15:restartNumberingAfterBreak="0">
     <w:nsid w:val="28E222B3"/>
     <w:multiLevelType w:val="hybridMultilevel"/>
     <w:tmpl w:val="54FA83D6"/>
@@ -25054,7 +25567,7 @@
       </w:pPr>
     </w:lvl>
   </w:abstractNum>
-  <w:abstractNum w:abstractNumId="22" w15:restartNumberingAfterBreak="0">
+  <w:abstractNum w:abstractNumId="24" w15:restartNumberingAfterBreak="0">
     <w:nsid w:val="29141F4C"/>
     <w:multiLevelType w:val="hybridMultilevel"/>
     <w:tmpl w:val="D8BAE538"/>
@@ -25145,7 +25658,7 @@
       </w:pPr>
     </w:lvl>
   </w:abstractNum>
-  <w:abstractNum w:abstractNumId="23" w15:restartNumberingAfterBreak="0">
+  <w:abstractNum w:abstractNumId="25" w15:restartNumberingAfterBreak="0">
     <w:nsid w:val="2A2B5C93"/>
     <w:multiLevelType w:val="hybridMultilevel"/>
     <w:tmpl w:val="F0AEE27A"/>
@@ -25234,7 +25747,7 @@
       </w:pPr>
     </w:lvl>
   </w:abstractNum>
-  <w:abstractNum w:abstractNumId="24" w15:restartNumberingAfterBreak="0">
+  <w:abstractNum w:abstractNumId="26" w15:restartNumberingAfterBreak="0">
     <w:nsid w:val="2B563091"/>
     <w:multiLevelType w:val="hybridMultilevel"/>
     <w:tmpl w:val="9678F330"/>
@@ -25323,7 +25836,7 @@
       </w:pPr>
     </w:lvl>
   </w:abstractNum>
-  <w:abstractNum w:abstractNumId="25" w15:restartNumberingAfterBreak="0">
+  <w:abstractNum w:abstractNumId="27" w15:restartNumberingAfterBreak="0">
     <w:nsid w:val="2CB02262"/>
     <w:multiLevelType w:val="hybridMultilevel"/>
     <w:tmpl w:val="02026CEA"/>
@@ -25412,7 +25925,7 @@
       </w:pPr>
     </w:lvl>
   </w:abstractNum>
-  <w:abstractNum w:abstractNumId="26" w15:restartNumberingAfterBreak="0">
+  <w:abstractNum w:abstractNumId="28" w15:restartNumberingAfterBreak="0">
     <w:nsid w:val="2E8C6497"/>
     <w:multiLevelType w:val="hybridMultilevel"/>
     <w:tmpl w:val="C70EE690"/>
@@ -25503,7 +26016,7 @@
       </w:pPr>
     </w:lvl>
   </w:abstractNum>
-  <w:abstractNum w:abstractNumId="27" w15:restartNumberingAfterBreak="0">
+  <w:abstractNum w:abstractNumId="29" w15:restartNumberingAfterBreak="0">
     <w:nsid w:val="304217A2"/>
     <w:multiLevelType w:val="hybridMultilevel"/>
     <w:tmpl w:val="FD6A8532"/>
@@ -25594,7 +26107,7 @@
       </w:pPr>
     </w:lvl>
   </w:abstractNum>
-  <w:abstractNum w:abstractNumId="28" w15:restartNumberingAfterBreak="0">
+  <w:abstractNum w:abstractNumId="30" w15:restartNumberingAfterBreak="0">
     <w:nsid w:val="38E979CB"/>
     <w:multiLevelType w:val="hybridMultilevel"/>
     <w:tmpl w:val="2CB0B8EC"/>
@@ -25683,97 +26196,7 @@
       </w:pPr>
     </w:lvl>
   </w:abstractNum>
-  <w:abstractNum w:abstractNumId="29" w15:restartNumberingAfterBreak="0">
-    <w:nsid w:val="41AC322D"/>
-    <w:multiLevelType w:val="hybridMultilevel"/>
-    <w:tmpl w:val="35F8FDE6"/>
-    <w:lvl w:ilvl="0" w:tplc="7FFAF9BC">
-      <w:start w:val="1"/>
-      <w:numFmt w:val="decimal"/>
-      <w:lvlText w:val="%1."/>
-      <w:lvlJc w:val="left"/>
-      <w:pPr>
-        <w:ind w:left="1080" w:hanging="360"/>
-      </w:pPr>
-      <w:rPr>
-        <w:rFonts w:hint="default"/>
-        <w:b w:val="0"/>
-      </w:rPr>
-    </w:lvl>
-    <w:lvl w:ilvl="1" w:tplc="04090019" w:tentative="1">
-      <w:start w:val="1"/>
-      <w:numFmt w:val="lowerLetter"/>
-      <w:lvlText w:val="%2."/>
-      <w:lvlJc w:val="left"/>
-      <w:pPr>
-        <w:ind w:left="1800" w:hanging="360"/>
-      </w:pPr>
-    </w:lvl>
-    <w:lvl w:ilvl="2" w:tplc="0409001B" w:tentative="1">
-      <w:start w:val="1"/>
-      <w:numFmt w:val="lowerRoman"/>
-      <w:lvlText w:val="%3."/>
-      <w:lvlJc w:val="right"/>
-      <w:pPr>
-        <w:ind w:left="2520" w:hanging="180"/>
-      </w:pPr>
-    </w:lvl>
-    <w:lvl w:ilvl="3" w:tplc="0409000F" w:tentative="1">
-      <w:start w:val="1"/>
-      <w:numFmt w:val="decimal"/>
-      <w:lvlText w:val="%4."/>
-      <w:lvlJc w:val="left"/>
-      <w:pPr>
-        <w:ind w:left="3240" w:hanging="360"/>
-      </w:pPr>
-    </w:lvl>
-    <w:lvl w:ilvl="4" w:tplc="04090019" w:tentative="1">
-      <w:start w:val="1"/>
-      <w:numFmt w:val="lowerLetter"/>
-      <w:lvlText w:val="%5."/>
-      <w:lvlJc w:val="left"/>
-      <w:pPr>
-        <w:ind w:left="3960" w:hanging="360"/>
-      </w:pPr>
-    </w:lvl>
-    <w:lvl w:ilvl="5" w:tplc="0409001B" w:tentative="1">
-      <w:start w:val="1"/>
-      <w:numFmt w:val="lowerRoman"/>
-      <w:lvlText w:val="%6."/>
-      <w:lvlJc w:val="right"/>
-      <w:pPr>
-        <w:ind w:left="4680" w:hanging="180"/>
-      </w:pPr>
-    </w:lvl>
-    <w:lvl w:ilvl="6" w:tplc="0409000F" w:tentative="1">
-      <w:start w:val="1"/>
-      <w:numFmt w:val="decimal"/>
-      <w:lvlText w:val="%7."/>
-      <w:lvlJc w:val="left"/>
-      <w:pPr>
-        <w:ind w:left="5400" w:hanging="360"/>
-      </w:pPr>
-    </w:lvl>
-    <w:lvl w:ilvl="7" w:tplc="04090019" w:tentative="1">
-      <w:start w:val="1"/>
-      <w:numFmt w:val="lowerLetter"/>
-      <w:lvlText w:val="%8."/>
-      <w:lvlJc w:val="left"/>
-      <w:pPr>
-        <w:ind w:left="6120" w:hanging="360"/>
-      </w:pPr>
-    </w:lvl>
-    <w:lvl w:ilvl="8" w:tplc="0409001B" w:tentative="1">
-      <w:start w:val="1"/>
-      <w:numFmt w:val="lowerRoman"/>
-      <w:lvlText w:val="%9."/>
-      <w:lvlJc w:val="right"/>
-      <w:pPr>
-        <w:ind w:left="6840" w:hanging="180"/>
-      </w:pPr>
-    </w:lvl>
-  </w:abstractNum>
-  <w:abstractNum w:abstractNumId="30" w15:restartNumberingAfterBreak="0">
+  <w:abstractNum w:abstractNumId="31" w15:restartNumberingAfterBreak="0">
     <w:nsid w:val="42F20BD2"/>
     <w:multiLevelType w:val="hybridMultilevel"/>
     <w:tmpl w:val="C3E6D5F2"/>
@@ -25862,7 +26285,7 @@
       </w:pPr>
     </w:lvl>
   </w:abstractNum>
-  <w:abstractNum w:abstractNumId="31" w15:restartNumberingAfterBreak="0">
+  <w:abstractNum w:abstractNumId="32" w15:restartNumberingAfterBreak="0">
     <w:nsid w:val="43194921"/>
     <w:multiLevelType w:val="hybridMultilevel"/>
     <w:tmpl w:val="856ACFCE"/>
@@ -25951,7 +26374,7 @@
       </w:pPr>
     </w:lvl>
   </w:abstractNum>
-  <w:abstractNum w:abstractNumId="32" w15:restartNumberingAfterBreak="0">
+  <w:abstractNum w:abstractNumId="33" w15:restartNumberingAfterBreak="0">
     <w:nsid w:val="471B2728"/>
     <w:multiLevelType w:val="hybridMultilevel"/>
     <w:tmpl w:val="1A827794"/>
@@ -26040,7 +26463,7 @@
       </w:pPr>
     </w:lvl>
   </w:abstractNum>
-  <w:abstractNum w:abstractNumId="33" w15:restartNumberingAfterBreak="0">
+  <w:abstractNum w:abstractNumId="34" w15:restartNumberingAfterBreak="0">
     <w:nsid w:val="47E5638E"/>
     <w:multiLevelType w:val="hybridMultilevel"/>
     <w:tmpl w:val="4D2616BA"/>
@@ -26129,7 +26552,7 @@
       </w:pPr>
     </w:lvl>
   </w:abstractNum>
-  <w:abstractNum w:abstractNumId="34" w15:restartNumberingAfterBreak="0">
+  <w:abstractNum w:abstractNumId="35" w15:restartNumberingAfterBreak="0">
     <w:nsid w:val="48930681"/>
     <w:multiLevelType w:val="hybridMultilevel"/>
     <w:tmpl w:val="CC94ECF2"/>
@@ -26218,7 +26641,7 @@
       </w:pPr>
     </w:lvl>
   </w:abstractNum>
-  <w:abstractNum w:abstractNumId="35" w15:restartNumberingAfterBreak="0">
+  <w:abstractNum w:abstractNumId="36" w15:restartNumberingAfterBreak="0">
     <w:nsid w:val="48D83BC4"/>
     <w:multiLevelType w:val="hybridMultilevel"/>
     <w:tmpl w:val="B69E6C62"/>
@@ -26309,7 +26732,7 @@
       </w:pPr>
     </w:lvl>
   </w:abstractNum>
-  <w:abstractNum w:abstractNumId="36" w15:restartNumberingAfterBreak="0">
+  <w:abstractNum w:abstractNumId="37" w15:restartNumberingAfterBreak="0">
     <w:nsid w:val="49AC19F5"/>
     <w:multiLevelType w:val="hybridMultilevel"/>
     <w:tmpl w:val="85B8533C"/>
@@ -26400,7 +26823,7 @@
       </w:pPr>
     </w:lvl>
   </w:abstractNum>
-  <w:abstractNum w:abstractNumId="37" w15:restartNumberingAfterBreak="0">
+  <w:abstractNum w:abstractNumId="38" w15:restartNumberingAfterBreak="0">
     <w:nsid w:val="4A99148A"/>
     <w:multiLevelType w:val="hybridMultilevel"/>
     <w:tmpl w:val="99468488"/>
@@ -26489,7 +26912,7 @@
       </w:pPr>
     </w:lvl>
   </w:abstractNum>
-  <w:abstractNum w:abstractNumId="38" w15:restartNumberingAfterBreak="0">
+  <w:abstractNum w:abstractNumId="39" w15:restartNumberingAfterBreak="0">
     <w:nsid w:val="4AFE3D50"/>
     <w:multiLevelType w:val="hybridMultilevel"/>
     <w:tmpl w:val="50D8CB38"/>
@@ -26578,7 +27001,7 @@
       </w:pPr>
     </w:lvl>
   </w:abstractNum>
-  <w:abstractNum w:abstractNumId="39" w15:restartNumberingAfterBreak="0">
+  <w:abstractNum w:abstractNumId="40" w15:restartNumberingAfterBreak="0">
     <w:nsid w:val="4BBD4D07"/>
     <w:multiLevelType w:val="hybridMultilevel"/>
     <w:tmpl w:val="C3923A22"/>
@@ -26667,7 +27090,7 @@
       </w:pPr>
     </w:lvl>
   </w:abstractNum>
-  <w:abstractNum w:abstractNumId="40" w15:restartNumberingAfterBreak="0">
+  <w:abstractNum w:abstractNumId="41" w15:restartNumberingAfterBreak="0">
     <w:nsid w:val="4F03590E"/>
     <w:multiLevelType w:val="hybridMultilevel"/>
     <w:tmpl w:val="3A4E49F6"/>
@@ -26756,7 +27179,7 @@
       </w:pPr>
     </w:lvl>
   </w:abstractNum>
-  <w:abstractNum w:abstractNumId="41" w15:restartNumberingAfterBreak="0">
+  <w:abstractNum w:abstractNumId="42" w15:restartNumberingAfterBreak="0">
     <w:nsid w:val="50B27567"/>
     <w:multiLevelType w:val="hybridMultilevel"/>
     <w:tmpl w:val="BEF440B4"/>
@@ -26845,7 +27268,7 @@
       </w:pPr>
     </w:lvl>
   </w:abstractNum>
-  <w:abstractNum w:abstractNumId="42" w15:restartNumberingAfterBreak="0">
+  <w:abstractNum w:abstractNumId="43" w15:restartNumberingAfterBreak="0">
     <w:nsid w:val="51CA0B5A"/>
     <w:multiLevelType w:val="hybridMultilevel"/>
     <w:tmpl w:val="4050AF40"/>
@@ -26934,7 +27357,7 @@
       </w:pPr>
     </w:lvl>
   </w:abstractNum>
-  <w:abstractNum w:abstractNumId="43" w15:restartNumberingAfterBreak="0">
+  <w:abstractNum w:abstractNumId="44" w15:restartNumberingAfterBreak="0">
     <w:nsid w:val="52263D7B"/>
     <w:multiLevelType w:val="hybridMultilevel"/>
     <w:tmpl w:val="62F4B00E"/>
@@ -27023,7 +27446,7 @@
       </w:pPr>
     </w:lvl>
   </w:abstractNum>
-  <w:abstractNum w:abstractNumId="44" w15:restartNumberingAfterBreak="0">
+  <w:abstractNum w:abstractNumId="45" w15:restartNumberingAfterBreak="0">
     <w:nsid w:val="52931EB5"/>
     <w:multiLevelType w:val="hybridMultilevel"/>
     <w:tmpl w:val="1E9462E0"/>
@@ -27112,7 +27535,7 @@
       </w:pPr>
     </w:lvl>
   </w:abstractNum>
-  <w:abstractNum w:abstractNumId="45" w15:restartNumberingAfterBreak="0">
+  <w:abstractNum w:abstractNumId="46" w15:restartNumberingAfterBreak="0">
     <w:nsid w:val="52984E14"/>
     <w:multiLevelType w:val="hybridMultilevel"/>
     <w:tmpl w:val="F9B40992"/>
@@ -27201,7 +27624,7 @@
       </w:pPr>
     </w:lvl>
   </w:abstractNum>
-  <w:abstractNum w:abstractNumId="46" w15:restartNumberingAfterBreak="0">
+  <w:abstractNum w:abstractNumId="47" w15:restartNumberingAfterBreak="0">
     <w:nsid w:val="5468712E"/>
     <w:multiLevelType w:val="hybridMultilevel"/>
     <w:tmpl w:val="E2AC5DF4"/>
@@ -27290,7 +27713,7 @@
       </w:pPr>
     </w:lvl>
   </w:abstractNum>
-  <w:abstractNum w:abstractNumId="47" w15:restartNumberingAfterBreak="0">
+  <w:abstractNum w:abstractNumId="48" w15:restartNumberingAfterBreak="0">
     <w:nsid w:val="55514AFB"/>
     <w:multiLevelType w:val="hybridMultilevel"/>
     <w:tmpl w:val="6B306912"/>
@@ -27379,7 +27802,7 @@
       </w:pPr>
     </w:lvl>
   </w:abstractNum>
-  <w:abstractNum w:abstractNumId="48" w15:restartNumberingAfterBreak="0">
+  <w:abstractNum w:abstractNumId="49" w15:restartNumberingAfterBreak="0">
     <w:nsid w:val="55A55919"/>
     <w:multiLevelType w:val="hybridMultilevel"/>
     <w:tmpl w:val="2E421574"/>
@@ -27468,7 +27891,7 @@
       </w:pPr>
     </w:lvl>
   </w:abstractNum>
-  <w:abstractNum w:abstractNumId="49" w15:restartNumberingAfterBreak="0">
+  <w:abstractNum w:abstractNumId="50" w15:restartNumberingAfterBreak="0">
     <w:nsid w:val="55C111BB"/>
     <w:multiLevelType w:val="hybridMultilevel"/>
     <w:tmpl w:val="316AF7E6"/>
@@ -27557,7 +27980,7 @@
       </w:pPr>
     </w:lvl>
   </w:abstractNum>
-  <w:abstractNum w:abstractNumId="50" w15:restartNumberingAfterBreak="0">
+  <w:abstractNum w:abstractNumId="51" w15:restartNumberingAfterBreak="0">
     <w:nsid w:val="5B603CA9"/>
     <w:multiLevelType w:val="hybridMultilevel"/>
     <w:tmpl w:val="823488A0"/>
@@ -27646,7 +28069,7 @@
       </w:pPr>
     </w:lvl>
   </w:abstractNum>
-  <w:abstractNum w:abstractNumId="51" w15:restartNumberingAfterBreak="0">
+  <w:abstractNum w:abstractNumId="52" w15:restartNumberingAfterBreak="0">
     <w:nsid w:val="60363A13"/>
     <w:multiLevelType w:val="hybridMultilevel"/>
     <w:tmpl w:val="B04AAB1A"/>
@@ -27735,7 +28158,7 @@
       </w:pPr>
     </w:lvl>
   </w:abstractNum>
-  <w:abstractNum w:abstractNumId="52" w15:restartNumberingAfterBreak="0">
+  <w:abstractNum w:abstractNumId="53" w15:restartNumberingAfterBreak="0">
     <w:nsid w:val="60531F0B"/>
     <w:multiLevelType w:val="hybridMultilevel"/>
     <w:tmpl w:val="C7D4946C"/>
@@ -27824,7 +28247,7 @@
       </w:pPr>
     </w:lvl>
   </w:abstractNum>
-  <w:abstractNum w:abstractNumId="53" w15:restartNumberingAfterBreak="0">
+  <w:abstractNum w:abstractNumId="54" w15:restartNumberingAfterBreak="0">
     <w:nsid w:val="60626A77"/>
     <w:multiLevelType w:val="hybridMultilevel"/>
     <w:tmpl w:val="48B221C0"/>
@@ -27913,7 +28336,7 @@
       </w:pPr>
     </w:lvl>
   </w:abstractNum>
-  <w:abstractNum w:abstractNumId="54" w15:restartNumberingAfterBreak="0">
+  <w:abstractNum w:abstractNumId="55" w15:restartNumberingAfterBreak="0">
     <w:nsid w:val="61B3585B"/>
     <w:multiLevelType w:val="hybridMultilevel"/>
     <w:tmpl w:val="D4E4E666"/>
@@ -28002,7 +28425,7 @@
       </w:pPr>
     </w:lvl>
   </w:abstractNum>
-  <w:abstractNum w:abstractNumId="55" w15:restartNumberingAfterBreak="0">
+  <w:abstractNum w:abstractNumId="56" w15:restartNumberingAfterBreak="0">
     <w:nsid w:val="64FF4CC7"/>
     <w:multiLevelType w:val="hybridMultilevel"/>
     <w:tmpl w:val="D4462214"/>
@@ -28093,7 +28516,7 @@
       </w:pPr>
     </w:lvl>
   </w:abstractNum>
-  <w:abstractNum w:abstractNumId="56" w15:restartNumberingAfterBreak="0">
+  <w:abstractNum w:abstractNumId="57" w15:restartNumberingAfterBreak="0">
     <w:nsid w:val="662857F9"/>
     <w:multiLevelType w:val="hybridMultilevel"/>
     <w:tmpl w:val="3E6E59A4"/>
@@ -28184,7 +28607,7 @@
       </w:pPr>
     </w:lvl>
   </w:abstractNum>
-  <w:abstractNum w:abstractNumId="57" w15:restartNumberingAfterBreak="0">
+  <w:abstractNum w:abstractNumId="58" w15:restartNumberingAfterBreak="0">
     <w:nsid w:val="6A0630C4"/>
     <w:multiLevelType w:val="hybridMultilevel"/>
     <w:tmpl w:val="ED6E30FE"/>
@@ -28273,7 +28696,7 @@
       </w:pPr>
     </w:lvl>
   </w:abstractNum>
-  <w:abstractNum w:abstractNumId="58" w15:restartNumberingAfterBreak="0">
+  <w:abstractNum w:abstractNumId="59" w15:restartNumberingAfterBreak="0">
     <w:nsid w:val="6A213F05"/>
     <w:multiLevelType w:val="hybridMultilevel"/>
     <w:tmpl w:val="27AC3996"/>
@@ -28363,7 +28786,7 @@
       </w:pPr>
     </w:lvl>
   </w:abstractNum>
-  <w:abstractNum w:abstractNumId="59" w15:restartNumberingAfterBreak="0">
+  <w:abstractNum w:abstractNumId="60" w15:restartNumberingAfterBreak="0">
     <w:nsid w:val="6AD35E49"/>
     <w:multiLevelType w:val="hybridMultilevel"/>
     <w:tmpl w:val="DA5A70E8"/>
@@ -28452,7 +28875,7 @@
       </w:pPr>
     </w:lvl>
   </w:abstractNum>
-  <w:abstractNum w:abstractNumId="60" w15:restartNumberingAfterBreak="0">
+  <w:abstractNum w:abstractNumId="61" w15:restartNumberingAfterBreak="0">
     <w:nsid w:val="6BF32411"/>
     <w:multiLevelType w:val="hybridMultilevel"/>
     <w:tmpl w:val="8CF4F976"/>
@@ -28543,7 +28966,7 @@
       </w:pPr>
     </w:lvl>
   </w:abstractNum>
-  <w:abstractNum w:abstractNumId="61" w15:restartNumberingAfterBreak="0">
+  <w:abstractNum w:abstractNumId="62" w15:restartNumberingAfterBreak="0">
     <w:nsid w:val="6CFC425F"/>
     <w:multiLevelType w:val="hybridMultilevel"/>
     <w:tmpl w:val="6F0A5E6E"/>
@@ -28632,7 +29055,7 @@
       </w:pPr>
     </w:lvl>
   </w:abstractNum>
-  <w:abstractNum w:abstractNumId="62" w15:restartNumberingAfterBreak="0">
+  <w:abstractNum w:abstractNumId="63" w15:restartNumberingAfterBreak="0">
     <w:nsid w:val="6F0A3505"/>
     <w:multiLevelType w:val="hybridMultilevel"/>
     <w:tmpl w:val="DB7E239C"/>
@@ -28721,7 +29144,7 @@
       </w:pPr>
     </w:lvl>
   </w:abstractNum>
-  <w:abstractNum w:abstractNumId="63" w15:restartNumberingAfterBreak="0">
+  <w:abstractNum w:abstractNumId="64" w15:restartNumberingAfterBreak="0">
     <w:nsid w:val="70D159D8"/>
     <w:multiLevelType w:val="hybridMultilevel"/>
     <w:tmpl w:val="BEDC937A"/>
@@ -28812,7 +29235,7 @@
       </w:pPr>
     </w:lvl>
   </w:abstractNum>
-  <w:abstractNum w:abstractNumId="64" w15:restartNumberingAfterBreak="0">
+  <w:abstractNum w:abstractNumId="65" w15:restartNumberingAfterBreak="0">
     <w:nsid w:val="71AD45D0"/>
     <w:multiLevelType w:val="hybridMultilevel"/>
     <w:tmpl w:val="B1B02D9A"/>
@@ -28903,7 +29326,7 @@
       </w:pPr>
     </w:lvl>
   </w:abstractNum>
-  <w:abstractNum w:abstractNumId="65" w15:restartNumberingAfterBreak="0">
+  <w:abstractNum w:abstractNumId="66" w15:restartNumberingAfterBreak="0">
     <w:nsid w:val="71FE7D38"/>
     <w:multiLevelType w:val="hybridMultilevel"/>
     <w:tmpl w:val="0EF64A24"/>
@@ -28992,7 +29415,7 @@
       </w:pPr>
     </w:lvl>
   </w:abstractNum>
-  <w:abstractNum w:abstractNumId="66" w15:restartNumberingAfterBreak="0">
+  <w:abstractNum w:abstractNumId="67" w15:restartNumberingAfterBreak="0">
     <w:nsid w:val="72CB35A7"/>
     <w:multiLevelType w:val="hybridMultilevel"/>
     <w:tmpl w:val="633692C0"/>
@@ -29082,7 +29505,7 @@
       </w:pPr>
     </w:lvl>
   </w:abstractNum>
-  <w:abstractNum w:abstractNumId="67" w15:restartNumberingAfterBreak="0">
+  <w:abstractNum w:abstractNumId="68" w15:restartNumberingAfterBreak="0">
     <w:nsid w:val="73875371"/>
     <w:multiLevelType w:val="hybridMultilevel"/>
     <w:tmpl w:val="7862B6D4"/>
@@ -29173,7 +29596,7 @@
       </w:pPr>
     </w:lvl>
   </w:abstractNum>
-  <w:abstractNum w:abstractNumId="68" w15:restartNumberingAfterBreak="0">
+  <w:abstractNum w:abstractNumId="69" w15:restartNumberingAfterBreak="0">
     <w:nsid w:val="76014E3B"/>
     <w:multiLevelType w:val="hybridMultilevel"/>
     <w:tmpl w:val="C16A998C"/>
@@ -29262,7 +29685,7 @@
       </w:pPr>
     </w:lvl>
   </w:abstractNum>
-  <w:abstractNum w:abstractNumId="69" w15:restartNumberingAfterBreak="0">
+  <w:abstractNum w:abstractNumId="70" w15:restartNumberingAfterBreak="0">
     <w:nsid w:val="760C7F4B"/>
     <w:multiLevelType w:val="hybridMultilevel"/>
     <w:tmpl w:val="F678FA4E"/>
@@ -29351,7 +29774,7 @@
       </w:pPr>
     </w:lvl>
   </w:abstractNum>
-  <w:abstractNum w:abstractNumId="70" w15:restartNumberingAfterBreak="0">
+  <w:abstractNum w:abstractNumId="71" w15:restartNumberingAfterBreak="0">
     <w:nsid w:val="77427539"/>
     <w:multiLevelType w:val="hybridMultilevel"/>
     <w:tmpl w:val="12327488"/>
@@ -29440,7 +29863,7 @@
       </w:pPr>
     </w:lvl>
   </w:abstractNum>
-  <w:abstractNum w:abstractNumId="71" w15:restartNumberingAfterBreak="0">
+  <w:abstractNum w:abstractNumId="72" w15:restartNumberingAfterBreak="0">
     <w:nsid w:val="7B665D5D"/>
     <w:multiLevelType w:val="hybridMultilevel"/>
     <w:tmpl w:val="5C802C12"/>
@@ -29531,7 +29954,7 @@
       </w:pPr>
     </w:lvl>
   </w:abstractNum>
-  <w:abstractNum w:abstractNumId="72" w15:restartNumberingAfterBreak="0">
+  <w:abstractNum w:abstractNumId="73" w15:restartNumberingAfterBreak="0">
     <w:nsid w:val="7BB40E95"/>
     <w:multiLevelType w:val="hybridMultilevel"/>
     <w:tmpl w:val="9D9A8F8C"/>
@@ -29620,7 +30043,7 @@
       </w:pPr>
     </w:lvl>
   </w:abstractNum>
-  <w:abstractNum w:abstractNumId="73" w15:restartNumberingAfterBreak="0">
+  <w:abstractNum w:abstractNumId="74" w15:restartNumberingAfterBreak="0">
     <w:nsid w:val="7C7D1B3A"/>
     <w:multiLevelType w:val="hybridMultilevel"/>
     <w:tmpl w:val="84124FE0"/>
@@ -29709,7 +30132,7 @@
       </w:pPr>
     </w:lvl>
   </w:abstractNum>
-  <w:abstractNum w:abstractNumId="74" w15:restartNumberingAfterBreak="0">
+  <w:abstractNum w:abstractNumId="75" w15:restartNumberingAfterBreak="0">
     <w:nsid w:val="7F8023B9"/>
     <w:multiLevelType w:val="hybridMultilevel"/>
     <w:tmpl w:val="9AE4BC9C"/>
@@ -29802,228 +30225,231 @@
     <w:abstractNumId w:val="3"/>
   </w:num>
   <w:num w:numId="2" w16cid:durableId="918096497">
-    <w:abstractNumId w:val="68"/>
+    <w:abstractNumId w:val="69"/>
   </w:num>
   <w:num w:numId="3" w16cid:durableId="1845314271">
-    <w:abstractNumId w:val="57"/>
+    <w:abstractNumId w:val="58"/>
   </w:num>
   <w:num w:numId="4" w16cid:durableId="1199270990">
-    <w:abstractNumId w:val="40"/>
+    <w:abstractNumId w:val="41"/>
   </w:num>
   <w:num w:numId="5" w16cid:durableId="1769689025">
-    <w:abstractNumId w:val="54"/>
+    <w:abstractNumId w:val="55"/>
   </w:num>
   <w:num w:numId="6" w16cid:durableId="765465029">
-    <w:abstractNumId w:val="22"/>
+    <w:abstractNumId w:val="24"/>
   </w:num>
   <w:num w:numId="7" w16cid:durableId="287590158">
-    <w:abstractNumId w:val="23"/>
+    <w:abstractNumId w:val="25"/>
   </w:num>
   <w:num w:numId="8" w16cid:durableId="241840696">
-    <w:abstractNumId w:val="69"/>
+    <w:abstractNumId w:val="70"/>
   </w:num>
   <w:num w:numId="9" w16cid:durableId="615911383">
-    <w:abstractNumId w:val="74"/>
+    <w:abstractNumId w:val="75"/>
   </w:num>
   <w:num w:numId="10" w16cid:durableId="643051716">
     <w:abstractNumId w:val="5"/>
   </w:num>
   <w:num w:numId="11" w16cid:durableId="1494569274">
-    <w:abstractNumId w:val="37"/>
+    <w:abstractNumId w:val="38"/>
   </w:num>
   <w:num w:numId="12" w16cid:durableId="567228714">
-    <w:abstractNumId w:val="47"/>
+    <w:abstractNumId w:val="48"/>
   </w:num>
   <w:num w:numId="13" w16cid:durableId="611984415">
-    <w:abstractNumId w:val="42"/>
+    <w:abstractNumId w:val="43"/>
   </w:num>
   <w:num w:numId="14" w16cid:durableId="1300762070">
-    <w:abstractNumId w:val="18"/>
+    <w:abstractNumId w:val="19"/>
   </w:num>
   <w:num w:numId="15" w16cid:durableId="105077941">
-    <w:abstractNumId w:val="38"/>
+    <w:abstractNumId w:val="39"/>
   </w:num>
   <w:num w:numId="16" w16cid:durableId="2056931249">
-    <w:abstractNumId w:val="17"/>
+    <w:abstractNumId w:val="18"/>
   </w:num>
   <w:num w:numId="17" w16cid:durableId="967322930">
     <w:abstractNumId w:val="1"/>
   </w:num>
   <w:num w:numId="18" w16cid:durableId="2011564816">
-    <w:abstractNumId w:val="39"/>
+    <w:abstractNumId w:val="40"/>
   </w:num>
   <w:num w:numId="19" w16cid:durableId="1486701346">
-    <w:abstractNumId w:val="64"/>
+    <w:abstractNumId w:val="65"/>
   </w:num>
   <w:num w:numId="20" w16cid:durableId="1611470256">
-    <w:abstractNumId w:val="48"/>
+    <w:abstractNumId w:val="49"/>
   </w:num>
   <w:num w:numId="21" w16cid:durableId="1090349719">
-    <w:abstractNumId w:val="36"/>
+    <w:abstractNumId w:val="37"/>
   </w:num>
   <w:num w:numId="22" w16cid:durableId="1540705157">
-    <w:abstractNumId w:val="20"/>
+    <w:abstractNumId w:val="22"/>
   </w:num>
   <w:num w:numId="23" w16cid:durableId="1342314959">
+    <w:abstractNumId w:val="29"/>
+  </w:num>
+  <w:num w:numId="24" w16cid:durableId="1778594897">
+    <w:abstractNumId w:val="33"/>
+  </w:num>
+  <w:num w:numId="25" w16cid:durableId="1210188177">
+    <w:abstractNumId w:val="52"/>
+  </w:num>
+  <w:num w:numId="26" w16cid:durableId="1023167042">
+    <w:abstractNumId w:val="23"/>
+  </w:num>
+  <w:num w:numId="27" w16cid:durableId="265961136">
+    <w:abstractNumId w:val="46"/>
+  </w:num>
+  <w:num w:numId="28" w16cid:durableId="220412887">
+    <w:abstractNumId w:val="47"/>
+  </w:num>
+  <w:num w:numId="29" w16cid:durableId="1737124884">
     <w:abstractNumId w:val="27"/>
   </w:num>
-  <w:num w:numId="24" w16cid:durableId="1778594897">
-    <w:abstractNumId w:val="32"/>
-  </w:num>
-  <w:num w:numId="25" w16cid:durableId="1210188177">
-    <w:abstractNumId w:val="51"/>
-  </w:num>
-  <w:num w:numId="26" w16cid:durableId="1023167042">
-    <w:abstractNumId w:val="21"/>
-  </w:num>
-  <w:num w:numId="27" w16cid:durableId="265961136">
-    <w:abstractNumId w:val="45"/>
-  </w:num>
-  <w:num w:numId="28" w16cid:durableId="220412887">
-    <w:abstractNumId w:val="46"/>
-  </w:num>
-  <w:num w:numId="29" w16cid:durableId="1737124884">
-    <w:abstractNumId w:val="25"/>
-  </w:num>
   <w:num w:numId="30" w16cid:durableId="226234621">
-    <w:abstractNumId w:val="41"/>
+    <w:abstractNumId w:val="42"/>
   </w:num>
   <w:num w:numId="31" w16cid:durableId="550534990">
-    <w:abstractNumId w:val="73"/>
+    <w:abstractNumId w:val="74"/>
   </w:num>
   <w:num w:numId="32" w16cid:durableId="571891901">
-    <w:abstractNumId w:val="14"/>
+    <w:abstractNumId w:val="15"/>
   </w:num>
   <w:num w:numId="33" w16cid:durableId="1535461834">
     <w:abstractNumId w:val="4"/>
   </w:num>
   <w:num w:numId="34" w16cid:durableId="45178820">
-    <w:abstractNumId w:val="12"/>
+    <w:abstractNumId w:val="13"/>
   </w:num>
   <w:num w:numId="35" w16cid:durableId="527646943">
-    <w:abstractNumId w:val="33"/>
+    <w:abstractNumId w:val="34"/>
   </w:num>
   <w:num w:numId="36" w16cid:durableId="1318341568">
-    <w:abstractNumId w:val="13"/>
+    <w:abstractNumId w:val="14"/>
   </w:num>
   <w:num w:numId="37" w16cid:durableId="14307725">
-    <w:abstractNumId w:val="15"/>
+    <w:abstractNumId w:val="16"/>
   </w:num>
   <w:num w:numId="38" w16cid:durableId="1935941515">
     <w:abstractNumId w:val="0"/>
   </w:num>
   <w:num w:numId="39" w16cid:durableId="1174153374">
-    <w:abstractNumId w:val="31"/>
+    <w:abstractNumId w:val="32"/>
   </w:num>
   <w:num w:numId="40" w16cid:durableId="1985160281">
-    <w:abstractNumId w:val="53"/>
+    <w:abstractNumId w:val="54"/>
   </w:num>
   <w:num w:numId="41" w16cid:durableId="1040664628">
-    <w:abstractNumId w:val="43"/>
+    <w:abstractNumId w:val="44"/>
   </w:num>
   <w:num w:numId="42" w16cid:durableId="1176186929">
-    <w:abstractNumId w:val="28"/>
+    <w:abstractNumId w:val="30"/>
   </w:num>
   <w:num w:numId="43" w16cid:durableId="348919398">
-    <w:abstractNumId w:val="59"/>
+    <w:abstractNumId w:val="60"/>
   </w:num>
   <w:num w:numId="44" w16cid:durableId="2093115292">
-    <w:abstractNumId w:val="55"/>
+    <w:abstractNumId w:val="56"/>
   </w:num>
   <w:num w:numId="45" w16cid:durableId="424694789">
-    <w:abstractNumId w:val="16"/>
+    <w:abstractNumId w:val="17"/>
   </w:num>
   <w:num w:numId="46" w16cid:durableId="236404355">
-    <w:abstractNumId w:val="9"/>
+    <w:abstractNumId w:val="10"/>
   </w:num>
   <w:num w:numId="47" w16cid:durableId="1907569230">
-    <w:abstractNumId w:val="44"/>
+    <w:abstractNumId w:val="45"/>
   </w:num>
   <w:num w:numId="48" w16cid:durableId="1876262611">
     <w:abstractNumId w:val="2"/>
   </w:num>
   <w:num w:numId="49" w16cid:durableId="901988865">
-    <w:abstractNumId w:val="52"/>
+    <w:abstractNumId w:val="53"/>
   </w:num>
   <w:num w:numId="50" w16cid:durableId="519779595">
+    <w:abstractNumId w:val="8"/>
+  </w:num>
+  <w:num w:numId="51" w16cid:durableId="1297762745">
+    <w:abstractNumId w:val="59"/>
+  </w:num>
+  <w:num w:numId="52" w16cid:durableId="379130268">
+    <w:abstractNumId w:val="72"/>
+  </w:num>
+  <w:num w:numId="53" w16cid:durableId="1314725048">
+    <w:abstractNumId w:val="35"/>
+  </w:num>
+  <w:num w:numId="54" w16cid:durableId="619721689">
+    <w:abstractNumId w:val="57"/>
+  </w:num>
+  <w:num w:numId="55" w16cid:durableId="1214270212">
+    <w:abstractNumId w:val="50"/>
+  </w:num>
+  <w:num w:numId="56" w16cid:durableId="107700766">
+    <w:abstractNumId w:val="28"/>
+  </w:num>
+  <w:num w:numId="57" w16cid:durableId="870070929">
     <w:abstractNumId w:val="7"/>
   </w:num>
-  <w:num w:numId="51" w16cid:durableId="1297762745">
-    <w:abstractNumId w:val="58"/>
+  <w:num w:numId="58" w16cid:durableId="1417363749">
+    <w:abstractNumId w:val="20"/>
   </w:num>
-  <w:num w:numId="52" w16cid:durableId="379130268">
+  <w:num w:numId="59" w16cid:durableId="1319723322">
+    <w:abstractNumId w:val="26"/>
+  </w:num>
+  <w:num w:numId="60" w16cid:durableId="591277524">
+    <w:abstractNumId w:val="73"/>
+  </w:num>
+  <w:num w:numId="61" w16cid:durableId="1773819112">
+    <w:abstractNumId w:val="12"/>
+  </w:num>
+  <w:num w:numId="62" w16cid:durableId="922446987">
+    <w:abstractNumId w:val="64"/>
+  </w:num>
+  <w:num w:numId="63" w16cid:durableId="1149906348">
+    <w:abstractNumId w:val="31"/>
+  </w:num>
+  <w:num w:numId="64" w16cid:durableId="113448164">
+    <w:abstractNumId w:val="11"/>
+  </w:num>
+  <w:num w:numId="65" w16cid:durableId="1571697571">
+    <w:abstractNumId w:val="51"/>
+  </w:num>
+  <w:num w:numId="66" w16cid:durableId="552615821">
+    <w:abstractNumId w:val="68"/>
+  </w:num>
+  <w:num w:numId="67" w16cid:durableId="1764909526">
+    <w:abstractNumId w:val="66"/>
+  </w:num>
+  <w:num w:numId="68" w16cid:durableId="1480924718">
     <w:abstractNumId w:val="71"/>
   </w:num>
-  <w:num w:numId="53" w16cid:durableId="1314725048">
-    <w:abstractNumId w:val="34"/>
+  <w:num w:numId="69" w16cid:durableId="1442525995">
+    <w:abstractNumId w:val="62"/>
   </w:num>
-  <w:num w:numId="54" w16cid:durableId="619721689">
-    <w:abstractNumId w:val="56"/>
+  <w:num w:numId="70" w16cid:durableId="299726621">
+    <w:abstractNumId w:val="9"/>
   </w:num>
-  <w:num w:numId="55" w16cid:durableId="1214270212">
-    <w:abstractNumId w:val="49"/>
+  <w:num w:numId="71" w16cid:durableId="1745184332">
+    <w:abstractNumId w:val="61"/>
   </w:num>
-  <w:num w:numId="56" w16cid:durableId="107700766">
-    <w:abstractNumId w:val="26"/>
+  <w:num w:numId="72" w16cid:durableId="1340082977">
+    <w:abstractNumId w:val="36"/>
   </w:num>
-  <w:num w:numId="57" w16cid:durableId="870070929">
+  <w:num w:numId="73" w16cid:durableId="1234774182">
+    <w:abstractNumId w:val="67"/>
+  </w:num>
+  <w:num w:numId="74" w16cid:durableId="785275462">
+    <w:abstractNumId w:val="63"/>
+  </w:num>
+  <w:num w:numId="75" w16cid:durableId="1115977659">
     <w:abstractNumId w:val="6"/>
   </w:num>
-  <w:num w:numId="58" w16cid:durableId="1417363749">
-    <w:abstractNumId w:val="19"/>
+  <w:num w:numId="76" w16cid:durableId="929192334">
+    <w:abstractNumId w:val="21"/>
   </w:num>
-  <w:num w:numId="59" w16cid:durableId="1319723322">
-    <w:abstractNumId w:val="24"/>
-  </w:num>
-  <w:num w:numId="60" w16cid:durableId="591277524">
-    <w:abstractNumId w:val="72"/>
-  </w:num>
-  <w:num w:numId="61" w16cid:durableId="1773819112">
-    <w:abstractNumId w:val="11"/>
-  </w:num>
-  <w:num w:numId="62" w16cid:durableId="922446987">
-    <w:abstractNumId w:val="63"/>
-  </w:num>
-  <w:num w:numId="63" w16cid:durableId="1149906348">
-    <w:abstractNumId w:val="30"/>
-  </w:num>
-  <w:num w:numId="64" w16cid:durableId="113448164">
-    <w:abstractNumId w:val="10"/>
-  </w:num>
-  <w:num w:numId="65" w16cid:durableId="1571697571">
-    <w:abstractNumId w:val="50"/>
-  </w:num>
-  <w:num w:numId="66" w16cid:durableId="552615821">
-    <w:abstractNumId w:val="67"/>
-  </w:num>
-  <w:num w:numId="67" w16cid:durableId="1764909526">
-    <w:abstractNumId w:val="65"/>
-  </w:num>
-  <w:num w:numId="68" w16cid:durableId="1480924718">
-    <w:abstractNumId w:val="70"/>
-  </w:num>
-  <w:num w:numId="69" w16cid:durableId="1442525995">
-    <w:abstractNumId w:val="61"/>
-  </w:num>
-  <w:num w:numId="70" w16cid:durableId="299726621">
-    <w:abstractNumId w:val="8"/>
-  </w:num>
-  <w:num w:numId="71" w16cid:durableId="1745184332">
-    <w:abstractNumId w:val="60"/>
-  </w:num>
-  <w:num w:numId="72" w16cid:durableId="1340082977">
-    <w:abstractNumId w:val="35"/>
-  </w:num>
-  <w:num w:numId="73" w16cid:durableId="548225266">
-    <w:abstractNumId w:val="29"/>
-  </w:num>
-  <w:num w:numId="74" w16cid:durableId="1234774182">
-    <w:abstractNumId w:val="66"/>
-  </w:num>
-  <w:num w:numId="75" w16cid:durableId="785275462">
-    <w:abstractNumId w:val="62"/>
-  </w:num>
-  <w:numIdMacAtCleanup w:val="66"/>
+  <w:numIdMacAtCleanup w:val="76"/>
 </w:numbering>
 </file>
 

</xml_diff>

<commit_message>
Generic Collection and iterating Collection
Generic Collection and iterating Collection
</commit_message>
<xml_diff>
--- a/docs/CoreJava.docx
+++ b/docs/CoreJava.docx
@@ -11580,10 +11580,10 @@
             <v:path o:extrusionok="f" gradientshapeok="t" o:connecttype="rect"/>
             <o:lock v:ext="edit" aspectratio="t"/>
           </v:shapetype>
-          <v:shape id="_x0000_i1025" type="#_x0000_t75" style="width:209.75pt;height:71.6pt" o:ole="">
+          <v:shape id="_x0000_i1025" type="#_x0000_t75" style="width:210.05pt;height:71.7pt" o:ole="">
             <v:imagedata r:id="rId24" o:title=""/>
           </v:shape>
-          <o:OLEObject Type="Embed" ProgID="PBrush" ShapeID="_x0000_i1025" DrawAspect="Content" ObjectID="_1730181625" r:id="rId25"/>
+          <o:OLEObject Type="Embed" ProgID="PBrush" ShapeID="_x0000_i1025" DrawAspect="Content" ObjectID="_1730441944" r:id="rId25"/>
         </w:object>
       </w:r>
     </w:p>
@@ -23821,6 +23821,1571 @@
         <w:t>It is based on the Balance Tree Algorithm.</w:t>
       </w:r>
     </w:p>
+    <w:p>
+      <w:pPr>
+        <w:pStyle w:val="NoSpacing"/>
+        <w:rPr>
+          <w:color w:val="000000" w:themeColor="text1"/>
+        </w:rPr>
+      </w:pPr>
+    </w:p>
+    <w:p>
+      <w:pPr>
+        <w:pStyle w:val="NoSpacing"/>
+        <w:rPr>
+          <w:color w:val="000000" w:themeColor="text1"/>
+        </w:rPr>
+      </w:pPr>
+    </w:p>
+    <w:p>
+      <w:pPr>
+        <w:pStyle w:val="NoSpacing"/>
+        <w:rPr>
+          <w:b/>
+          <w:bCs/>
+          <w:color w:val="000000" w:themeColor="text1"/>
+        </w:rPr>
+      </w:pPr>
+      <w:r>
+        <w:rPr>
+          <w:b/>
+          <w:bCs/>
+          <w:color w:val="000000" w:themeColor="text1"/>
+        </w:rPr>
+        <w:t>Map</w:t>
+      </w:r>
+    </w:p>
+    <w:p>
+      <w:pPr>
+        <w:pStyle w:val="NoSpacing"/>
+        <w:numPr>
+          <w:ilvl w:val="0"/>
+          <w:numId w:val="79"/>
+        </w:numPr>
+        <w:rPr>
+          <w:color w:val="000000" w:themeColor="text1"/>
+        </w:rPr>
+      </w:pPr>
+      <w:r>
+        <w:rPr>
+          <w:color w:val="000000" w:themeColor="text1"/>
+        </w:rPr>
+        <w:t>Map is use to store key and value pair.</w:t>
+      </w:r>
+    </w:p>
+    <w:p>
+      <w:pPr>
+        <w:pStyle w:val="NoSpacing"/>
+        <w:numPr>
+          <w:ilvl w:val="0"/>
+          <w:numId w:val="79"/>
+        </w:numPr>
+        <w:rPr>
+          <w:color w:val="000000" w:themeColor="text1"/>
+        </w:rPr>
+      </w:pPr>
+      <w:r>
+        <w:rPr>
+          <w:color w:val="000000" w:themeColor="text1"/>
+        </w:rPr>
+        <w:t>Map not implements the property from collection interface. That’s why it is not consider as a collection.</w:t>
+      </w:r>
+    </w:p>
+    <w:p>
+      <w:pPr>
+        <w:pStyle w:val="NoSpacing"/>
+        <w:numPr>
+          <w:ilvl w:val="0"/>
+          <w:numId w:val="79"/>
+        </w:numPr>
+        <w:rPr>
+          <w:color w:val="000000" w:themeColor="text1"/>
+        </w:rPr>
+      </w:pPr>
+      <w:r>
+        <w:rPr>
+          <w:color w:val="000000" w:themeColor="text1"/>
+        </w:rPr>
+        <w:t>In side map Key and values can be add which is also known as Entry.</w:t>
+      </w:r>
+    </w:p>
+    <w:p>
+      <w:pPr>
+        <w:pStyle w:val="NoSpacing"/>
+        <w:numPr>
+          <w:ilvl w:val="0"/>
+          <w:numId w:val="79"/>
+        </w:numPr>
+        <w:rPr>
+          <w:color w:val="000000" w:themeColor="text1"/>
+        </w:rPr>
+      </w:pPr>
+      <w:r>
+        <w:rPr>
+          <w:color w:val="000000" w:themeColor="text1"/>
+        </w:rPr>
+        <w:t>In map all keys must be unique and values can be duplicate.</w:t>
+      </w:r>
+    </w:p>
+    <w:p>
+      <w:pPr>
+        <w:pStyle w:val="NoSpacing"/>
+        <w:numPr>
+          <w:ilvl w:val="0"/>
+          <w:numId w:val="79"/>
+        </w:numPr>
+        <w:rPr>
+          <w:color w:val="000000" w:themeColor="text1"/>
+        </w:rPr>
+      </w:pPr>
+      <w:r>
+        <w:rPr>
+          <w:color w:val="000000" w:themeColor="text1"/>
+        </w:rPr>
+        <w:t>Key and value pair both will be in object format.</w:t>
+      </w:r>
+    </w:p>
+    <w:p>
+      <w:pPr>
+        <w:pStyle w:val="NoSpacing"/>
+        <w:numPr>
+          <w:ilvl w:val="0"/>
+          <w:numId w:val="79"/>
+        </w:numPr>
+        <w:rPr>
+          <w:color w:val="000000" w:themeColor="text1"/>
+        </w:rPr>
+      </w:pPr>
+      <w:r>
+        <w:rPr>
+          <w:color w:val="000000" w:themeColor="text1"/>
+        </w:rPr>
+        <w:t>Map Implemented classes</w:t>
+      </w:r>
+    </w:p>
+    <w:p>
+      <w:pPr>
+        <w:pStyle w:val="NoSpacing"/>
+        <w:numPr>
+          <w:ilvl w:val="1"/>
+          <w:numId w:val="79"/>
+        </w:numPr>
+        <w:rPr>
+          <w:color w:val="000000" w:themeColor="text1"/>
+        </w:rPr>
+      </w:pPr>
+      <w:r>
+        <w:rPr>
+          <w:color w:val="000000" w:themeColor="text1"/>
+        </w:rPr>
+        <w:t>HashMap</w:t>
+      </w:r>
+    </w:p>
+    <w:p>
+      <w:pPr>
+        <w:pStyle w:val="NoSpacing"/>
+        <w:numPr>
+          <w:ilvl w:val="1"/>
+          <w:numId w:val="79"/>
+        </w:numPr>
+        <w:rPr>
+          <w:color w:val="000000" w:themeColor="text1"/>
+        </w:rPr>
+      </w:pPr>
+      <w:r>
+        <w:rPr>
+          <w:color w:val="000000" w:themeColor="text1"/>
+        </w:rPr>
+        <w:t>LinkedHashMap</w:t>
+      </w:r>
+    </w:p>
+    <w:p>
+      <w:pPr>
+        <w:pStyle w:val="NoSpacing"/>
+        <w:numPr>
+          <w:ilvl w:val="1"/>
+          <w:numId w:val="79"/>
+        </w:numPr>
+        <w:rPr>
+          <w:color w:val="000000" w:themeColor="text1"/>
+        </w:rPr>
+      </w:pPr>
+      <w:r>
+        <w:rPr>
+          <w:color w:val="000000" w:themeColor="text1"/>
+        </w:rPr>
+        <w:t>Hashtable</w:t>
+      </w:r>
+    </w:p>
+    <w:p>
+      <w:pPr>
+        <w:pStyle w:val="NoSpacing"/>
+        <w:numPr>
+          <w:ilvl w:val="1"/>
+          <w:numId w:val="79"/>
+        </w:numPr>
+        <w:rPr>
+          <w:color w:val="000000" w:themeColor="text1"/>
+        </w:rPr>
+      </w:pPr>
+      <w:r>
+        <w:rPr>
+          <w:color w:val="000000" w:themeColor="text1"/>
+        </w:rPr>
+        <w:t>TreeMap</w:t>
+      </w:r>
+    </w:p>
+    <w:p>
+      <w:pPr>
+        <w:pStyle w:val="NoSpacing"/>
+        <w:rPr>
+          <w:color w:val="000000" w:themeColor="text1"/>
+        </w:rPr>
+      </w:pPr>
+    </w:p>
+    <w:p>
+      <w:pPr>
+        <w:pStyle w:val="NoSpacing"/>
+        <w:rPr>
+          <w:b/>
+          <w:bCs/>
+          <w:color w:val="000000" w:themeColor="text1"/>
+        </w:rPr>
+      </w:pPr>
+      <w:r>
+        <w:rPr>
+          <w:b/>
+          <w:bCs/>
+          <w:color w:val="000000" w:themeColor="text1"/>
+        </w:rPr>
+        <w:t>HashMap</w:t>
+      </w:r>
+    </w:p>
+    <w:p>
+      <w:pPr>
+        <w:pStyle w:val="NoSpacing"/>
+        <w:numPr>
+          <w:ilvl w:val="0"/>
+          <w:numId w:val="80"/>
+        </w:numPr>
+        <w:rPr>
+          <w:b/>
+          <w:bCs/>
+          <w:color w:val="000000" w:themeColor="text1"/>
+        </w:rPr>
+      </w:pPr>
+      <w:r>
+        <w:rPr>
+          <w:color w:val="000000" w:themeColor="text1"/>
+        </w:rPr>
+        <w:t>HashMap class implements the Map interface.</w:t>
+      </w:r>
+    </w:p>
+    <w:p>
+      <w:pPr>
+        <w:pStyle w:val="NoSpacing"/>
+        <w:numPr>
+          <w:ilvl w:val="0"/>
+          <w:numId w:val="80"/>
+        </w:numPr>
+        <w:rPr>
+          <w:b/>
+          <w:bCs/>
+          <w:color w:val="000000" w:themeColor="text1"/>
+        </w:rPr>
+      </w:pPr>
+      <w:r>
+        <w:rPr>
+          <w:color w:val="000000" w:themeColor="text1"/>
+        </w:rPr>
+        <w:t>HashMap is use to store entries (Key and value pair)</w:t>
+      </w:r>
+    </w:p>
+    <w:p>
+      <w:pPr>
+        <w:pStyle w:val="NoSpacing"/>
+        <w:numPr>
+          <w:ilvl w:val="0"/>
+          <w:numId w:val="80"/>
+        </w:numPr>
+        <w:rPr>
+          <w:b/>
+          <w:bCs/>
+          <w:color w:val="000000" w:themeColor="text1"/>
+        </w:rPr>
+      </w:pPr>
+      <w:r>
+        <w:rPr>
+          <w:color w:val="000000" w:themeColor="text1"/>
+        </w:rPr>
+        <w:t>HashMap can store unique key but can have duplicate value.</w:t>
+      </w:r>
+    </w:p>
+    <w:p>
+      <w:pPr>
+        <w:pStyle w:val="NoSpacing"/>
+        <w:numPr>
+          <w:ilvl w:val="0"/>
+          <w:numId w:val="80"/>
+        </w:numPr>
+        <w:rPr>
+          <w:b/>
+          <w:bCs/>
+          <w:color w:val="000000" w:themeColor="text1"/>
+        </w:rPr>
+      </w:pPr>
+      <w:r>
+        <w:rPr>
+          <w:color w:val="000000" w:themeColor="text1"/>
+        </w:rPr>
+        <w:t>Key and value both will be in the object format.</w:t>
+      </w:r>
+    </w:p>
+    <w:p>
+      <w:pPr>
+        <w:pStyle w:val="NoSpacing"/>
+        <w:numPr>
+          <w:ilvl w:val="0"/>
+          <w:numId w:val="80"/>
+        </w:numPr>
+        <w:rPr>
+          <w:b/>
+          <w:bCs/>
+          <w:color w:val="000000" w:themeColor="text1"/>
+        </w:rPr>
+      </w:pPr>
+      <w:r>
+        <w:rPr>
+          <w:color w:val="000000" w:themeColor="text1"/>
+        </w:rPr>
+        <w:t>HashMap is based on Hashing algo.</w:t>
+      </w:r>
+    </w:p>
+    <w:p>
+      <w:pPr>
+        <w:pStyle w:val="NoSpacing"/>
+        <w:numPr>
+          <w:ilvl w:val="0"/>
+          <w:numId w:val="80"/>
+        </w:numPr>
+        <w:rPr>
+          <w:b/>
+          <w:bCs/>
+          <w:color w:val="000000" w:themeColor="text1"/>
+        </w:rPr>
+      </w:pPr>
+      <w:r>
+        <w:rPr>
+          <w:color w:val="000000" w:themeColor="text1"/>
+        </w:rPr>
+        <w:t>In HashMap you can store key and values pair of different type.</w:t>
+      </w:r>
+    </w:p>
+    <w:p>
+      <w:pPr>
+        <w:pStyle w:val="NoSpacing"/>
+        <w:numPr>
+          <w:ilvl w:val="0"/>
+          <w:numId w:val="80"/>
+        </w:numPr>
+        <w:rPr>
+          <w:b/>
+          <w:bCs/>
+          <w:color w:val="000000" w:themeColor="text1"/>
+        </w:rPr>
+      </w:pPr>
+      <w:r>
+        <w:rPr>
+          <w:color w:val="000000" w:themeColor="text1"/>
+        </w:rPr>
+        <w:t>The insertion order is not maintained. (It is unorder and unsorted)</w:t>
+      </w:r>
+    </w:p>
+    <w:p>
+      <w:pPr>
+        <w:pStyle w:val="NoSpacing"/>
+        <w:numPr>
+          <w:ilvl w:val="0"/>
+          <w:numId w:val="80"/>
+        </w:numPr>
+        <w:rPr>
+          <w:b/>
+          <w:bCs/>
+          <w:color w:val="000000" w:themeColor="text1"/>
+        </w:rPr>
+      </w:pPr>
+      <w:r>
+        <w:rPr>
+          <w:color w:val="000000" w:themeColor="text1"/>
+        </w:rPr>
+        <w:t>In the hash map any try to add same key will replace the old value with new values.</w:t>
+      </w:r>
+    </w:p>
+    <w:p>
+      <w:pPr>
+        <w:pStyle w:val="NoSpacing"/>
+        <w:numPr>
+          <w:ilvl w:val="0"/>
+          <w:numId w:val="80"/>
+        </w:numPr>
+        <w:rPr>
+          <w:b/>
+          <w:bCs/>
+          <w:color w:val="000000" w:themeColor="text1"/>
+        </w:rPr>
+      </w:pPr>
+      <w:r>
+        <w:rPr>
+          <w:color w:val="000000" w:themeColor="text1"/>
+        </w:rPr>
+        <w:t>In the HashMap you can set one null key and multiple null values.</w:t>
+      </w:r>
+      <w:r>
+        <w:rPr>
+          <w:color w:val="000000" w:themeColor="text1"/>
+        </w:rPr>
+        <w:t xml:space="preserve"> </w:t>
+      </w:r>
+      <w:r>
+        <w:rPr>
+          <w:b/>
+          <w:bCs/>
+          <w:color w:val="000000" w:themeColor="text1"/>
+        </w:rPr>
+        <w:t xml:space="preserve"> </w:t>
+      </w:r>
+    </w:p>
+    <w:p>
+      <w:pPr>
+        <w:pStyle w:val="NoSpacing"/>
+        <w:rPr>
+          <w:b/>
+          <w:bCs/>
+          <w:color w:val="000000" w:themeColor="text1"/>
+        </w:rPr>
+      </w:pPr>
+    </w:p>
+    <w:p>
+      <w:pPr>
+        <w:pStyle w:val="NoSpacing"/>
+        <w:rPr>
+          <w:b/>
+          <w:bCs/>
+          <w:color w:val="000000" w:themeColor="text1"/>
+        </w:rPr>
+      </w:pPr>
+    </w:p>
+    <w:p>
+      <w:pPr>
+        <w:rPr>
+          <w:b/>
+          <w:bCs/>
+          <w:color w:val="000000" w:themeColor="text1"/>
+        </w:rPr>
+      </w:pPr>
+      <w:r>
+        <w:rPr>
+          <w:b/>
+          <w:bCs/>
+          <w:color w:val="000000" w:themeColor="text1"/>
+        </w:rPr>
+        <w:br w:type="page"/>
+      </w:r>
+    </w:p>
+    <w:p>
+      <w:pPr>
+        <w:pStyle w:val="NoSpacing"/>
+        <w:rPr>
+          <w:b/>
+          <w:bCs/>
+          <w:color w:val="000000" w:themeColor="text1"/>
+        </w:rPr>
+      </w:pPr>
+      <w:r>
+        <w:rPr>
+          <w:b/>
+          <w:bCs/>
+          <w:color w:val="000000" w:themeColor="text1"/>
+        </w:rPr>
+        <w:lastRenderedPageBreak/>
+        <w:t>LinkedHashMap</w:t>
+      </w:r>
+    </w:p>
+    <w:p>
+      <w:pPr>
+        <w:pStyle w:val="NoSpacing"/>
+        <w:numPr>
+          <w:ilvl w:val="0"/>
+          <w:numId w:val="81"/>
+        </w:numPr>
+        <w:rPr>
+          <w:b/>
+          <w:bCs/>
+          <w:color w:val="000000" w:themeColor="text1"/>
+        </w:rPr>
+      </w:pPr>
+      <w:r>
+        <w:rPr>
+          <w:color w:val="000000" w:themeColor="text1"/>
+        </w:rPr>
+        <w:t>LinkedHashMap class extends the HashMap class.</w:t>
+      </w:r>
+    </w:p>
+    <w:p>
+      <w:pPr>
+        <w:pStyle w:val="NoSpacing"/>
+        <w:numPr>
+          <w:ilvl w:val="0"/>
+          <w:numId w:val="81"/>
+        </w:numPr>
+        <w:rPr>
+          <w:b/>
+          <w:bCs/>
+          <w:color w:val="000000" w:themeColor="text1"/>
+        </w:rPr>
+      </w:pPr>
+      <w:r>
+        <w:rPr>
+          <w:color w:val="000000" w:themeColor="text1"/>
+        </w:rPr>
+        <w:t>LinkedHashMap is use to store entries (Key and value pair)</w:t>
+      </w:r>
+    </w:p>
+    <w:p>
+      <w:pPr>
+        <w:pStyle w:val="NoSpacing"/>
+        <w:numPr>
+          <w:ilvl w:val="0"/>
+          <w:numId w:val="81"/>
+        </w:numPr>
+        <w:rPr>
+          <w:b/>
+          <w:bCs/>
+          <w:color w:val="000000" w:themeColor="text1"/>
+        </w:rPr>
+      </w:pPr>
+      <w:r>
+        <w:rPr>
+          <w:color w:val="000000" w:themeColor="text1"/>
+        </w:rPr>
+        <w:t>LinkedHashMap can store unique key but can have duplicate value.</w:t>
+      </w:r>
+    </w:p>
+    <w:p>
+      <w:pPr>
+        <w:pStyle w:val="NoSpacing"/>
+        <w:numPr>
+          <w:ilvl w:val="0"/>
+          <w:numId w:val="81"/>
+        </w:numPr>
+        <w:rPr>
+          <w:b/>
+          <w:bCs/>
+          <w:color w:val="000000" w:themeColor="text1"/>
+        </w:rPr>
+      </w:pPr>
+      <w:r>
+        <w:rPr>
+          <w:color w:val="000000" w:themeColor="text1"/>
+        </w:rPr>
+        <w:t>Key and value both will be in the object format.</w:t>
+      </w:r>
+    </w:p>
+    <w:p>
+      <w:pPr>
+        <w:pStyle w:val="NoSpacing"/>
+        <w:numPr>
+          <w:ilvl w:val="0"/>
+          <w:numId w:val="81"/>
+        </w:numPr>
+        <w:rPr>
+          <w:b/>
+          <w:bCs/>
+          <w:color w:val="000000" w:themeColor="text1"/>
+        </w:rPr>
+      </w:pPr>
+      <w:r>
+        <w:rPr>
+          <w:color w:val="000000" w:themeColor="text1"/>
+        </w:rPr>
+        <w:t>LinkedHashMap is based on Doubly Linked List and Hashing algo.</w:t>
+      </w:r>
+    </w:p>
+    <w:p>
+      <w:pPr>
+        <w:pStyle w:val="NoSpacing"/>
+        <w:numPr>
+          <w:ilvl w:val="0"/>
+          <w:numId w:val="81"/>
+        </w:numPr>
+        <w:rPr>
+          <w:b/>
+          <w:bCs/>
+          <w:color w:val="000000" w:themeColor="text1"/>
+        </w:rPr>
+      </w:pPr>
+      <w:r>
+        <w:rPr>
+          <w:color w:val="000000" w:themeColor="text1"/>
+        </w:rPr>
+        <w:t>In LinkedHashMap you can store key and values pair of different type.</w:t>
+      </w:r>
+    </w:p>
+    <w:p>
+      <w:pPr>
+        <w:pStyle w:val="NoSpacing"/>
+        <w:numPr>
+          <w:ilvl w:val="0"/>
+          <w:numId w:val="81"/>
+        </w:numPr>
+        <w:rPr>
+          <w:b/>
+          <w:bCs/>
+          <w:color w:val="FF0000"/>
+        </w:rPr>
+      </w:pPr>
+      <w:r>
+        <w:rPr>
+          <w:color w:val="000000" w:themeColor="text1"/>
+        </w:rPr>
+        <w:t>The insertion order is maintained. (It is order and unsorted)</w:t>
+      </w:r>
+    </w:p>
+    <w:p>
+      <w:pPr>
+        <w:pStyle w:val="NoSpacing"/>
+        <w:numPr>
+          <w:ilvl w:val="0"/>
+          <w:numId w:val="81"/>
+        </w:numPr>
+        <w:rPr>
+          <w:b/>
+          <w:bCs/>
+          <w:color w:val="000000" w:themeColor="text1"/>
+        </w:rPr>
+      </w:pPr>
+      <w:r>
+        <w:rPr>
+          <w:color w:val="000000" w:themeColor="text1"/>
+        </w:rPr>
+        <w:t>In the LinkedHashMap any try to add same key will replace the old value with new values.</w:t>
+      </w:r>
+    </w:p>
+    <w:p>
+      <w:pPr>
+        <w:pStyle w:val="NoSpacing"/>
+        <w:numPr>
+          <w:ilvl w:val="0"/>
+          <w:numId w:val="81"/>
+        </w:numPr>
+        <w:rPr>
+          <w:b/>
+          <w:bCs/>
+          <w:color w:val="000000" w:themeColor="text1"/>
+        </w:rPr>
+      </w:pPr>
+      <w:r>
+        <w:rPr>
+          <w:color w:val="000000" w:themeColor="text1"/>
+        </w:rPr>
+        <w:t xml:space="preserve">In the LinkedHashMap you can set one null key and multiple null values. </w:t>
+      </w:r>
+      <w:r>
+        <w:rPr>
+          <w:b/>
+          <w:bCs/>
+          <w:color w:val="000000" w:themeColor="text1"/>
+        </w:rPr>
+        <w:t xml:space="preserve"> </w:t>
+      </w:r>
+    </w:p>
+    <w:p>
+      <w:pPr>
+        <w:pStyle w:val="NoSpacing"/>
+        <w:rPr>
+          <w:b/>
+          <w:bCs/>
+          <w:color w:val="000000" w:themeColor="text1"/>
+        </w:rPr>
+      </w:pPr>
+    </w:p>
+    <w:p>
+      <w:pPr>
+        <w:pStyle w:val="NoSpacing"/>
+        <w:rPr>
+          <w:b/>
+          <w:bCs/>
+          <w:color w:val="000000" w:themeColor="text1"/>
+        </w:rPr>
+      </w:pPr>
+      <w:r>
+        <w:rPr>
+          <w:b/>
+          <w:bCs/>
+          <w:color w:val="000000" w:themeColor="text1"/>
+        </w:rPr>
+        <w:t>Hash</w:t>
+      </w:r>
+      <w:r>
+        <w:rPr>
+          <w:b/>
+          <w:bCs/>
+          <w:color w:val="000000" w:themeColor="text1"/>
+        </w:rPr>
+        <w:t>t</w:t>
+      </w:r>
+      <w:r>
+        <w:rPr>
+          <w:b/>
+          <w:bCs/>
+          <w:color w:val="000000" w:themeColor="text1"/>
+        </w:rPr>
+        <w:t>able</w:t>
+      </w:r>
+    </w:p>
+    <w:p>
+      <w:pPr>
+        <w:pStyle w:val="NoSpacing"/>
+        <w:numPr>
+          <w:ilvl w:val="0"/>
+          <w:numId w:val="83"/>
+        </w:numPr>
+        <w:rPr>
+          <w:b/>
+          <w:bCs/>
+          <w:color w:val="000000" w:themeColor="text1"/>
+        </w:rPr>
+      </w:pPr>
+      <w:r>
+        <w:rPr>
+          <w:color w:val="000000" w:themeColor="text1"/>
+        </w:rPr>
+        <w:t>Hashtable class implements the Map interface.</w:t>
+      </w:r>
+    </w:p>
+    <w:p>
+      <w:pPr>
+        <w:pStyle w:val="NoSpacing"/>
+        <w:numPr>
+          <w:ilvl w:val="0"/>
+          <w:numId w:val="83"/>
+        </w:numPr>
+        <w:rPr>
+          <w:b/>
+          <w:bCs/>
+          <w:color w:val="000000" w:themeColor="text1"/>
+        </w:rPr>
+      </w:pPr>
+      <w:r>
+        <w:rPr>
+          <w:color w:val="000000" w:themeColor="text1"/>
+        </w:rPr>
+        <w:t>Hashtable is use to store entries (Key and value pair)</w:t>
+      </w:r>
+    </w:p>
+    <w:p>
+      <w:pPr>
+        <w:pStyle w:val="NoSpacing"/>
+        <w:numPr>
+          <w:ilvl w:val="0"/>
+          <w:numId w:val="83"/>
+        </w:numPr>
+        <w:rPr>
+          <w:b/>
+          <w:bCs/>
+          <w:color w:val="000000" w:themeColor="text1"/>
+        </w:rPr>
+      </w:pPr>
+      <w:r>
+        <w:rPr>
+          <w:color w:val="000000" w:themeColor="text1"/>
+        </w:rPr>
+        <w:t>Hashtable can store unique key but can have duplicate value.</w:t>
+      </w:r>
+    </w:p>
+    <w:p>
+      <w:pPr>
+        <w:pStyle w:val="NoSpacing"/>
+        <w:numPr>
+          <w:ilvl w:val="0"/>
+          <w:numId w:val="83"/>
+        </w:numPr>
+        <w:rPr>
+          <w:b/>
+          <w:bCs/>
+          <w:color w:val="000000" w:themeColor="text1"/>
+        </w:rPr>
+      </w:pPr>
+      <w:r>
+        <w:rPr>
+          <w:color w:val="000000" w:themeColor="text1"/>
+        </w:rPr>
+        <w:t>Key and value both will be in the object format.</w:t>
+      </w:r>
+    </w:p>
+    <w:p>
+      <w:pPr>
+        <w:pStyle w:val="NoSpacing"/>
+        <w:numPr>
+          <w:ilvl w:val="0"/>
+          <w:numId w:val="83"/>
+        </w:numPr>
+        <w:rPr>
+          <w:b/>
+          <w:bCs/>
+          <w:color w:val="000000" w:themeColor="text1"/>
+        </w:rPr>
+      </w:pPr>
+      <w:r>
+        <w:rPr>
+          <w:color w:val="000000" w:themeColor="text1"/>
+        </w:rPr>
+        <w:t>Hashtable is based on Hashing algo.</w:t>
+      </w:r>
+    </w:p>
+    <w:p>
+      <w:pPr>
+        <w:pStyle w:val="NoSpacing"/>
+        <w:numPr>
+          <w:ilvl w:val="0"/>
+          <w:numId w:val="83"/>
+        </w:numPr>
+        <w:rPr>
+          <w:b/>
+          <w:bCs/>
+          <w:color w:val="000000" w:themeColor="text1"/>
+        </w:rPr>
+      </w:pPr>
+      <w:r>
+        <w:rPr>
+          <w:color w:val="000000" w:themeColor="text1"/>
+        </w:rPr>
+        <w:t>In Hashtable you can store key and values pair of different type.</w:t>
+      </w:r>
+    </w:p>
+    <w:p>
+      <w:pPr>
+        <w:pStyle w:val="NoSpacing"/>
+        <w:numPr>
+          <w:ilvl w:val="0"/>
+          <w:numId w:val="83"/>
+        </w:numPr>
+        <w:rPr>
+          <w:b/>
+          <w:bCs/>
+          <w:color w:val="000000" w:themeColor="text1"/>
+        </w:rPr>
+      </w:pPr>
+      <w:r>
+        <w:rPr>
+          <w:color w:val="000000" w:themeColor="text1"/>
+        </w:rPr>
+        <w:t>The insertion order is not maintained. (It is unorder and unsorted)</w:t>
+      </w:r>
+    </w:p>
+    <w:p>
+      <w:pPr>
+        <w:pStyle w:val="NoSpacing"/>
+        <w:numPr>
+          <w:ilvl w:val="0"/>
+          <w:numId w:val="83"/>
+        </w:numPr>
+        <w:rPr>
+          <w:b/>
+          <w:bCs/>
+          <w:color w:val="000000" w:themeColor="text1"/>
+        </w:rPr>
+      </w:pPr>
+      <w:r>
+        <w:rPr>
+          <w:color w:val="000000" w:themeColor="text1"/>
+        </w:rPr>
+        <w:t>In the Hashtable any try to add same key will replace the old value with new values.</w:t>
+      </w:r>
+    </w:p>
+    <w:p>
+      <w:pPr>
+        <w:pStyle w:val="NoSpacing"/>
+        <w:numPr>
+          <w:ilvl w:val="0"/>
+          <w:numId w:val="83"/>
+        </w:numPr>
+        <w:rPr>
+          <w:b/>
+          <w:bCs/>
+          <w:color w:val="000000" w:themeColor="text1"/>
+        </w:rPr>
+      </w:pPr>
+      <w:r>
+        <w:rPr>
+          <w:color w:val="000000" w:themeColor="text1"/>
+        </w:rPr>
+        <w:t xml:space="preserve">In the Hashtable you cannot set null key or null values. </w:t>
+      </w:r>
+    </w:p>
+    <w:p>
+      <w:pPr>
+        <w:pStyle w:val="NoSpacing"/>
+        <w:numPr>
+          <w:ilvl w:val="0"/>
+          <w:numId w:val="83"/>
+        </w:numPr>
+        <w:rPr>
+          <w:b/>
+          <w:bCs/>
+          <w:color w:val="000000" w:themeColor="text1"/>
+        </w:rPr>
+      </w:pPr>
+      <w:r>
+        <w:rPr>
+          <w:color w:val="000000" w:themeColor="text1"/>
+        </w:rPr>
+        <w:t>The methods of the Hashtable are synchronized.</w:t>
+      </w:r>
+    </w:p>
+    <w:p>
+      <w:pPr>
+        <w:pStyle w:val="NoSpacing"/>
+        <w:numPr>
+          <w:ilvl w:val="0"/>
+          <w:numId w:val="83"/>
+        </w:numPr>
+        <w:rPr>
+          <w:b/>
+          <w:bCs/>
+          <w:color w:val="000000" w:themeColor="text1"/>
+        </w:rPr>
+      </w:pPr>
+      <w:r>
+        <w:rPr>
+          <w:color w:val="000000" w:themeColor="text1"/>
+        </w:rPr>
+        <w:t xml:space="preserve">At a time only one thread can access the object if Hashtable. </w:t>
+      </w:r>
+    </w:p>
+    <w:p>
+      <w:pPr>
+        <w:pStyle w:val="NoSpacing"/>
+        <w:rPr>
+          <w:color w:val="000000" w:themeColor="text1"/>
+        </w:rPr>
+      </w:pPr>
+    </w:p>
+    <w:p>
+      <w:pPr>
+        <w:pStyle w:val="NoSpacing"/>
+        <w:rPr>
+          <w:b/>
+          <w:bCs/>
+          <w:color w:val="000000" w:themeColor="text1"/>
+        </w:rPr>
+      </w:pPr>
+      <w:r>
+        <w:rPr>
+          <w:b/>
+          <w:bCs/>
+          <w:color w:val="000000" w:themeColor="text1"/>
+        </w:rPr>
+        <w:t>TreeMap</w:t>
+      </w:r>
+    </w:p>
+    <w:p>
+      <w:pPr>
+        <w:pStyle w:val="NoSpacing"/>
+        <w:numPr>
+          <w:ilvl w:val="0"/>
+          <w:numId w:val="84"/>
+        </w:numPr>
+        <w:rPr>
+          <w:b/>
+          <w:bCs/>
+          <w:color w:val="000000" w:themeColor="text1"/>
+        </w:rPr>
+      </w:pPr>
+      <w:r>
+        <w:rPr>
+          <w:color w:val="000000" w:themeColor="text1"/>
+        </w:rPr>
+        <w:t>TreeMap</w:t>
+      </w:r>
+      <w:r>
+        <w:rPr>
+          <w:color w:val="000000" w:themeColor="text1"/>
+        </w:rPr>
+        <w:t xml:space="preserve"> class implements the Map</w:t>
+      </w:r>
+      <w:r>
+        <w:rPr>
+          <w:color w:val="000000" w:themeColor="text1"/>
+        </w:rPr>
+        <w:t>, SortedMap and NavigableMap</w:t>
+      </w:r>
+      <w:r>
+        <w:rPr>
+          <w:color w:val="000000" w:themeColor="text1"/>
+        </w:rPr>
+        <w:t xml:space="preserve"> interface.</w:t>
+      </w:r>
+    </w:p>
+    <w:p>
+      <w:pPr>
+        <w:pStyle w:val="NoSpacing"/>
+        <w:numPr>
+          <w:ilvl w:val="0"/>
+          <w:numId w:val="84"/>
+        </w:numPr>
+        <w:rPr>
+          <w:b/>
+          <w:bCs/>
+          <w:color w:val="000000" w:themeColor="text1"/>
+        </w:rPr>
+      </w:pPr>
+      <w:r>
+        <w:rPr>
+          <w:color w:val="000000" w:themeColor="text1"/>
+        </w:rPr>
+        <w:t xml:space="preserve">TreeMap </w:t>
+      </w:r>
+      <w:r>
+        <w:rPr>
+          <w:color w:val="000000" w:themeColor="text1"/>
+        </w:rPr>
+        <w:t>is use to store entries (Key and value pair)</w:t>
+      </w:r>
+    </w:p>
+    <w:p>
+      <w:pPr>
+        <w:pStyle w:val="NoSpacing"/>
+        <w:numPr>
+          <w:ilvl w:val="0"/>
+          <w:numId w:val="84"/>
+        </w:numPr>
+        <w:rPr>
+          <w:b/>
+          <w:bCs/>
+          <w:color w:val="000000" w:themeColor="text1"/>
+        </w:rPr>
+      </w:pPr>
+      <w:r>
+        <w:rPr>
+          <w:color w:val="000000" w:themeColor="text1"/>
+        </w:rPr>
+        <w:t xml:space="preserve">TreeMap </w:t>
+      </w:r>
+      <w:r>
+        <w:rPr>
+          <w:color w:val="000000" w:themeColor="text1"/>
+        </w:rPr>
+        <w:t>can store unique key but can have duplicate value.</w:t>
+      </w:r>
+    </w:p>
+    <w:p>
+      <w:pPr>
+        <w:pStyle w:val="NoSpacing"/>
+        <w:numPr>
+          <w:ilvl w:val="0"/>
+          <w:numId w:val="84"/>
+        </w:numPr>
+        <w:rPr>
+          <w:b/>
+          <w:bCs/>
+          <w:color w:val="000000" w:themeColor="text1"/>
+        </w:rPr>
+      </w:pPr>
+      <w:r>
+        <w:rPr>
+          <w:color w:val="000000" w:themeColor="text1"/>
+        </w:rPr>
+        <w:t>Key and value both will be in the object format.</w:t>
+      </w:r>
+    </w:p>
+    <w:p>
+      <w:pPr>
+        <w:pStyle w:val="NoSpacing"/>
+        <w:numPr>
+          <w:ilvl w:val="0"/>
+          <w:numId w:val="84"/>
+        </w:numPr>
+        <w:rPr>
+          <w:b/>
+          <w:bCs/>
+          <w:color w:val="000000" w:themeColor="text1"/>
+        </w:rPr>
+      </w:pPr>
+      <w:r>
+        <w:rPr>
+          <w:color w:val="000000" w:themeColor="text1"/>
+        </w:rPr>
+        <w:t xml:space="preserve">TreeMap </w:t>
+      </w:r>
+      <w:r>
+        <w:rPr>
+          <w:color w:val="000000" w:themeColor="text1"/>
+        </w:rPr>
+        <w:t xml:space="preserve">is based on </w:t>
+      </w:r>
+      <w:r>
+        <w:rPr>
+          <w:color w:val="000000" w:themeColor="text1"/>
+        </w:rPr>
+        <w:t>Balanced Tree</w:t>
+      </w:r>
+      <w:r>
+        <w:rPr>
+          <w:color w:val="000000" w:themeColor="text1"/>
+        </w:rPr>
+        <w:t xml:space="preserve"> algo.</w:t>
+      </w:r>
+    </w:p>
+    <w:p>
+      <w:pPr>
+        <w:pStyle w:val="NoSpacing"/>
+        <w:numPr>
+          <w:ilvl w:val="0"/>
+          <w:numId w:val="84"/>
+        </w:numPr>
+        <w:rPr>
+          <w:b/>
+          <w:bCs/>
+          <w:color w:val="000000" w:themeColor="text1"/>
+        </w:rPr>
+      </w:pPr>
+      <w:r>
+        <w:rPr>
+          <w:color w:val="000000" w:themeColor="text1"/>
+        </w:rPr>
+        <w:t xml:space="preserve">In </w:t>
+      </w:r>
+      <w:r>
+        <w:rPr>
+          <w:color w:val="000000" w:themeColor="text1"/>
+        </w:rPr>
+        <w:t xml:space="preserve">TreeMap </w:t>
+      </w:r>
+      <w:r>
+        <w:rPr>
+          <w:color w:val="000000" w:themeColor="text1"/>
+        </w:rPr>
+        <w:t>keys must be of same data type but values can be of different data type</w:t>
+      </w:r>
+      <w:r>
+        <w:rPr>
+          <w:color w:val="000000" w:themeColor="text1"/>
+        </w:rPr>
+        <w:t>.</w:t>
+      </w:r>
+    </w:p>
+    <w:p>
+      <w:pPr>
+        <w:pStyle w:val="NoSpacing"/>
+        <w:numPr>
+          <w:ilvl w:val="0"/>
+          <w:numId w:val="84"/>
+        </w:numPr>
+        <w:rPr>
+          <w:b/>
+          <w:bCs/>
+          <w:color w:val="000000" w:themeColor="text1"/>
+        </w:rPr>
+      </w:pPr>
+      <w:r>
+        <w:rPr>
+          <w:color w:val="000000" w:themeColor="text1"/>
+        </w:rPr>
+        <w:t>TreeMap store the values in the ascending order by key.</w:t>
+      </w:r>
+    </w:p>
+    <w:p>
+      <w:pPr>
+        <w:pStyle w:val="NoSpacing"/>
+        <w:numPr>
+          <w:ilvl w:val="0"/>
+          <w:numId w:val="84"/>
+        </w:numPr>
+        <w:rPr>
+          <w:b/>
+          <w:bCs/>
+          <w:color w:val="000000" w:themeColor="text1"/>
+        </w:rPr>
+      </w:pPr>
+      <w:r>
+        <w:rPr>
+          <w:color w:val="000000" w:themeColor="text1"/>
+        </w:rPr>
+        <w:t>Key must not be null but values can be null.</w:t>
+      </w:r>
+    </w:p>
+    <w:p>
+      <w:pPr>
+        <w:pStyle w:val="NoSpacing"/>
+        <w:rPr>
+          <w:b/>
+          <w:bCs/>
+          <w:color w:val="000000" w:themeColor="text1"/>
+        </w:rPr>
+      </w:pPr>
+    </w:p>
+    <w:p>
+      <w:pPr>
+        <w:pStyle w:val="NoSpacing"/>
+        <w:rPr>
+          <w:b/>
+          <w:bCs/>
+          <w:color w:val="000000" w:themeColor="text1"/>
+        </w:rPr>
+      </w:pPr>
+    </w:p>
+    <w:p>
+      <w:pPr>
+        <w:pStyle w:val="NoSpacing"/>
+        <w:rPr>
+          <w:b/>
+          <w:bCs/>
+          <w:color w:val="000000" w:themeColor="text1"/>
+        </w:rPr>
+      </w:pPr>
+      <w:r>
+        <w:rPr>
+          <w:b/>
+          <w:bCs/>
+          <w:color w:val="000000" w:themeColor="text1"/>
+        </w:rPr>
+        <w:t>Generic Type for collection</w:t>
+      </w:r>
+    </w:p>
+    <w:p>
+      <w:pPr>
+        <w:pStyle w:val="NoSpacing"/>
+        <w:numPr>
+          <w:ilvl w:val="0"/>
+          <w:numId w:val="85"/>
+        </w:numPr>
+        <w:rPr>
+          <w:b/>
+          <w:bCs/>
+          <w:color w:val="000000" w:themeColor="text1"/>
+        </w:rPr>
+      </w:pPr>
+      <w:r>
+        <w:rPr>
+          <w:color w:val="000000" w:themeColor="text1"/>
+        </w:rPr>
+        <w:t>You should specify the type of values which is going to store inside collection.</w:t>
+      </w:r>
+    </w:p>
+    <w:p>
+      <w:pPr>
+        <w:pStyle w:val="NoSpacing"/>
+        <w:numPr>
+          <w:ilvl w:val="0"/>
+          <w:numId w:val="85"/>
+        </w:numPr>
+        <w:rPr>
+          <w:b/>
+          <w:bCs/>
+          <w:color w:val="000000" w:themeColor="text1"/>
+        </w:rPr>
+      </w:pPr>
+      <w:r>
+        <w:rPr>
+          <w:color w:val="000000" w:themeColor="text1"/>
+        </w:rPr>
+        <w:t>This type make you collection restrict to store only those type object.</w:t>
+      </w:r>
+    </w:p>
+    <w:p>
+      <w:pPr>
+        <w:pStyle w:val="NoSpacing"/>
+        <w:numPr>
+          <w:ilvl w:val="0"/>
+          <w:numId w:val="85"/>
+        </w:numPr>
+        <w:rPr>
+          <w:b/>
+          <w:bCs/>
+          <w:color w:val="000000" w:themeColor="text1"/>
+        </w:rPr>
+      </w:pPr>
+      <w:r>
+        <w:rPr>
+          <w:color w:val="000000" w:themeColor="text1"/>
+        </w:rPr>
+        <w:t>While specifying a type you have to make sure that it must be a class name.</w:t>
+      </w:r>
+    </w:p>
+    <w:p>
+      <w:pPr>
+        <w:pStyle w:val="NoSpacing"/>
+        <w:numPr>
+          <w:ilvl w:val="0"/>
+          <w:numId w:val="85"/>
+        </w:numPr>
+        <w:rPr>
+          <w:b/>
+          <w:bCs/>
+          <w:color w:val="000000" w:themeColor="text1"/>
+        </w:rPr>
+      </w:pPr>
+      <w:r>
+        <w:rPr>
+          <w:color w:val="000000" w:themeColor="text1"/>
+        </w:rPr>
+        <w:t>Example:</w:t>
+      </w:r>
+    </w:p>
+    <w:p>
+      <w:pPr>
+        <w:pStyle w:val="NoSpacing"/>
+        <w:ind w:left="720"/>
+        <w:rPr>
+          <w:color w:val="000000" w:themeColor="text1"/>
+        </w:rPr>
+      </w:pPr>
+      <w:r>
+        <w:rPr>
+          <w:color w:val="000000" w:themeColor="text1"/>
+        </w:rPr>
+        <w:t>ArrayList&lt;Student&gt; list = new ArrayList&lt;Student&gt;();</w:t>
+      </w:r>
+    </w:p>
+    <w:p>
+      <w:pPr>
+        <w:pStyle w:val="NoSpacing"/>
+        <w:ind w:left="720"/>
+        <w:rPr>
+          <w:color w:val="000000" w:themeColor="text1"/>
+        </w:rPr>
+      </w:pPr>
+      <w:r>
+        <w:rPr>
+          <w:color w:val="000000" w:themeColor="text1"/>
+        </w:rPr>
+        <w:t>HashSet</w:t>
+      </w:r>
+      <w:r>
+        <w:rPr>
+          <w:color w:val="000000" w:themeColor="text1"/>
+        </w:rPr>
+        <w:t>&lt;</w:t>
+      </w:r>
+      <w:r>
+        <w:rPr>
+          <w:color w:val="000000" w:themeColor="text1"/>
+        </w:rPr>
+        <w:t>Integer</w:t>
+      </w:r>
+      <w:r>
+        <w:rPr>
+          <w:color w:val="000000" w:themeColor="text1"/>
+        </w:rPr>
+        <w:t xml:space="preserve">&gt; list = new </w:t>
+      </w:r>
+      <w:r>
+        <w:rPr>
+          <w:color w:val="000000" w:themeColor="text1"/>
+        </w:rPr>
+        <w:t>HashSet</w:t>
+      </w:r>
+      <w:r>
+        <w:rPr>
+          <w:color w:val="000000" w:themeColor="text1"/>
+        </w:rPr>
+        <w:t>&lt;Integer&gt;();</w:t>
+      </w:r>
+    </w:p>
+    <w:p>
+      <w:pPr>
+        <w:pStyle w:val="NoSpacing"/>
+        <w:ind w:left="720"/>
+        <w:rPr>
+          <w:color w:val="000000" w:themeColor="text1"/>
+        </w:rPr>
+      </w:pPr>
+      <w:r>
+        <w:rPr>
+          <w:color w:val="000000" w:themeColor="text1"/>
+        </w:rPr>
+        <w:t xml:space="preserve">HashMap&lt;Double, String&gt; map = new </w:t>
+      </w:r>
+      <w:r>
+        <w:rPr>
+          <w:color w:val="000000" w:themeColor="text1"/>
+        </w:rPr>
+        <w:t>HashMap&lt;Double, String&gt;</w:t>
+      </w:r>
+      <w:r>
+        <w:rPr>
+          <w:color w:val="000000" w:themeColor="text1"/>
+        </w:rPr>
+        <w:t>();</w:t>
+      </w:r>
+      <w:r>
+        <w:rPr>
+          <w:color w:val="000000" w:themeColor="text1"/>
+        </w:rPr>
+        <w:t xml:space="preserve">   </w:t>
+      </w:r>
+    </w:p>
+    <w:p>
+      <w:pPr>
+        <w:pStyle w:val="NoSpacing"/>
+        <w:rPr>
+          <w:color w:val="000000" w:themeColor="text1"/>
+        </w:rPr>
+      </w:pPr>
+    </w:p>
+    <w:p>
+      <w:pPr>
+        <w:rPr>
+          <w:color w:val="000000" w:themeColor="text1"/>
+        </w:rPr>
+      </w:pPr>
+      <w:r>
+        <w:rPr>
+          <w:color w:val="000000" w:themeColor="text1"/>
+        </w:rPr>
+        <w:br w:type="page"/>
+      </w:r>
+    </w:p>
+    <w:p>
+      <w:pPr>
+        <w:pStyle w:val="NoSpacing"/>
+        <w:rPr>
+          <w:b/>
+          <w:bCs/>
+          <w:color w:val="000000" w:themeColor="text1"/>
+        </w:rPr>
+      </w:pPr>
+      <w:r>
+        <w:rPr>
+          <w:b/>
+          <w:bCs/>
+          <w:color w:val="000000" w:themeColor="text1"/>
+        </w:rPr>
+        <w:lastRenderedPageBreak/>
+        <w:t>Iterating Collection.</w:t>
+      </w:r>
+    </w:p>
+    <w:p>
+      <w:pPr>
+        <w:pStyle w:val="NoSpacing"/>
+        <w:numPr>
+          <w:ilvl w:val="0"/>
+          <w:numId w:val="86"/>
+        </w:numPr>
+        <w:rPr>
+          <w:b/>
+          <w:bCs/>
+          <w:color w:val="000000" w:themeColor="text1"/>
+        </w:rPr>
+      </w:pPr>
+      <w:r>
+        <w:rPr>
+          <w:color w:val="000000" w:themeColor="text1"/>
+        </w:rPr>
+        <w:t>Getting a values one by one from the collection.</w:t>
+      </w:r>
+    </w:p>
+    <w:p>
+      <w:pPr>
+        <w:pStyle w:val="NoSpacing"/>
+        <w:numPr>
+          <w:ilvl w:val="0"/>
+          <w:numId w:val="86"/>
+        </w:numPr>
+        <w:rPr>
+          <w:b/>
+          <w:bCs/>
+          <w:color w:val="000000" w:themeColor="text1"/>
+        </w:rPr>
+      </w:pPr>
+      <w:r>
+        <w:rPr>
+          <w:color w:val="000000" w:themeColor="text1"/>
+        </w:rPr>
+        <w:t xml:space="preserve">It can be achieve by 2 ways </w:t>
+      </w:r>
+    </w:p>
+    <w:p>
+      <w:pPr>
+        <w:pStyle w:val="NoSpacing"/>
+        <w:numPr>
+          <w:ilvl w:val="1"/>
+          <w:numId w:val="86"/>
+        </w:numPr>
+        <w:rPr>
+          <w:b/>
+          <w:bCs/>
+          <w:color w:val="000000" w:themeColor="text1"/>
+        </w:rPr>
+      </w:pPr>
+      <w:r>
+        <w:rPr>
+          <w:color w:val="000000" w:themeColor="text1"/>
+        </w:rPr>
+        <w:t>Using Iterator Interface</w:t>
+      </w:r>
+    </w:p>
+    <w:p>
+      <w:pPr>
+        <w:pStyle w:val="NoSpacing"/>
+        <w:numPr>
+          <w:ilvl w:val="2"/>
+          <w:numId w:val="86"/>
+        </w:numPr>
+        <w:rPr>
+          <w:b/>
+          <w:bCs/>
+          <w:color w:val="000000" w:themeColor="text1"/>
+        </w:rPr>
+      </w:pPr>
+      <w:r>
+        <w:rPr>
+          <w:color w:val="000000" w:themeColor="text1"/>
+        </w:rPr>
+        <w:t>It has hasNext() function which use to check whether next element is present or not. If present then it will return true else return false.</w:t>
+      </w:r>
+    </w:p>
+    <w:p>
+      <w:pPr>
+        <w:pStyle w:val="NoSpacing"/>
+        <w:numPr>
+          <w:ilvl w:val="2"/>
+          <w:numId w:val="86"/>
+        </w:numPr>
+        <w:rPr>
+          <w:b/>
+          <w:bCs/>
+          <w:color w:val="000000" w:themeColor="text1"/>
+        </w:rPr>
+      </w:pPr>
+      <w:r>
+        <w:rPr>
+          <w:color w:val="000000" w:themeColor="text1"/>
+        </w:rPr>
+        <w:t xml:space="preserve">next() method is use to get the next element present in collection.  </w:t>
+      </w:r>
+    </w:p>
+    <w:p>
+      <w:pPr>
+        <w:pStyle w:val="NoSpacing"/>
+        <w:numPr>
+          <w:ilvl w:val="1"/>
+          <w:numId w:val="86"/>
+        </w:numPr>
+        <w:rPr>
+          <w:b/>
+          <w:bCs/>
+          <w:color w:val="000000" w:themeColor="text1"/>
+        </w:rPr>
+      </w:pPr>
+      <w:r>
+        <w:rPr>
+          <w:color w:val="000000" w:themeColor="text1"/>
+        </w:rPr>
+        <w:t>Using For Loop</w:t>
+      </w:r>
+    </w:p>
     <w:sectPr>
       <w:pgSz w:w="12240" w:h="15840"/>
       <w:pgMar w:top="1440" w:right="1440" w:bottom="1440" w:left="1440" w:header="720" w:footer="720" w:gutter="0"/>
@@ -24193,6 +25758,95 @@
     </w:lvl>
   </w:abstractNum>
   <w:abstractNum w:abstractNumId="4" w15:restartNumberingAfterBreak="0">
+    <w:nsid w:val="085A1541"/>
+    <w:multiLevelType w:val="hybridMultilevel"/>
+    <w:tmpl w:val="EAC29D0C"/>
+    <w:lvl w:ilvl="0" w:tplc="0409000F">
+      <w:start w:val="1"/>
+      <w:numFmt w:val="decimal"/>
+      <w:lvlText w:val="%1."/>
+      <w:lvlJc w:val="left"/>
+      <w:pPr>
+        <w:ind w:left="720" w:hanging="360"/>
+      </w:pPr>
+      <w:rPr>
+        <w:rFonts w:hint="default"/>
+      </w:rPr>
+    </w:lvl>
+    <w:lvl w:ilvl="1" w:tplc="04090019" w:tentative="1">
+      <w:start w:val="1"/>
+      <w:numFmt w:val="lowerLetter"/>
+      <w:lvlText w:val="%2."/>
+      <w:lvlJc w:val="left"/>
+      <w:pPr>
+        <w:ind w:left="1440" w:hanging="360"/>
+      </w:pPr>
+    </w:lvl>
+    <w:lvl w:ilvl="2" w:tplc="0409001B" w:tentative="1">
+      <w:start w:val="1"/>
+      <w:numFmt w:val="lowerRoman"/>
+      <w:lvlText w:val="%3."/>
+      <w:lvlJc w:val="right"/>
+      <w:pPr>
+        <w:ind w:left="2160" w:hanging="180"/>
+      </w:pPr>
+    </w:lvl>
+    <w:lvl w:ilvl="3" w:tplc="0409000F" w:tentative="1">
+      <w:start w:val="1"/>
+      <w:numFmt w:val="decimal"/>
+      <w:lvlText w:val="%4."/>
+      <w:lvlJc w:val="left"/>
+      <w:pPr>
+        <w:ind w:left="2880" w:hanging="360"/>
+      </w:pPr>
+    </w:lvl>
+    <w:lvl w:ilvl="4" w:tplc="04090019" w:tentative="1">
+      <w:start w:val="1"/>
+      <w:numFmt w:val="lowerLetter"/>
+      <w:lvlText w:val="%5."/>
+      <w:lvlJc w:val="left"/>
+      <w:pPr>
+        <w:ind w:left="3600" w:hanging="360"/>
+      </w:pPr>
+    </w:lvl>
+    <w:lvl w:ilvl="5" w:tplc="0409001B" w:tentative="1">
+      <w:start w:val="1"/>
+      <w:numFmt w:val="lowerRoman"/>
+      <w:lvlText w:val="%6."/>
+      <w:lvlJc w:val="right"/>
+      <w:pPr>
+        <w:ind w:left="4320" w:hanging="180"/>
+      </w:pPr>
+    </w:lvl>
+    <w:lvl w:ilvl="6" w:tplc="0409000F" w:tentative="1">
+      <w:start w:val="1"/>
+      <w:numFmt w:val="decimal"/>
+      <w:lvlText w:val="%7."/>
+      <w:lvlJc w:val="left"/>
+      <w:pPr>
+        <w:ind w:left="5040" w:hanging="360"/>
+      </w:pPr>
+    </w:lvl>
+    <w:lvl w:ilvl="7" w:tplc="04090019" w:tentative="1">
+      <w:start w:val="1"/>
+      <w:numFmt w:val="lowerLetter"/>
+      <w:lvlText w:val="%8."/>
+      <w:lvlJc w:val="left"/>
+      <w:pPr>
+        <w:ind w:left="5760" w:hanging="360"/>
+      </w:pPr>
+    </w:lvl>
+    <w:lvl w:ilvl="8" w:tplc="0409001B" w:tentative="1">
+      <w:start w:val="1"/>
+      <w:numFmt w:val="lowerRoman"/>
+      <w:lvlText w:val="%9."/>
+      <w:lvlJc w:val="right"/>
+      <w:pPr>
+        <w:ind w:left="6480" w:hanging="180"/>
+      </w:pPr>
+    </w:lvl>
+  </w:abstractNum>
+  <w:abstractNum w:abstractNumId="5" w15:restartNumberingAfterBreak="0">
     <w:nsid w:val="08A43B50"/>
     <w:multiLevelType w:val="hybridMultilevel"/>
     <w:tmpl w:val="6A5E05CE"/>
@@ -24281,7 +25935,7 @@
       </w:pPr>
     </w:lvl>
   </w:abstractNum>
-  <w:abstractNum w:abstractNumId="5" w15:restartNumberingAfterBreak="0">
+  <w:abstractNum w:abstractNumId="6" w15:restartNumberingAfterBreak="0">
     <w:nsid w:val="090651C6"/>
     <w:multiLevelType w:val="hybridMultilevel"/>
     <w:tmpl w:val="CD40947C"/>
@@ -24370,7 +26024,7 @@
       </w:pPr>
     </w:lvl>
   </w:abstractNum>
-  <w:abstractNum w:abstractNumId="6" w15:restartNumberingAfterBreak="0">
+  <w:abstractNum w:abstractNumId="7" w15:restartNumberingAfterBreak="0">
     <w:nsid w:val="0B225B53"/>
     <w:multiLevelType w:val="hybridMultilevel"/>
     <w:tmpl w:val="2F984318"/>
@@ -24459,7 +26113,7 @@
       </w:pPr>
     </w:lvl>
   </w:abstractNum>
-  <w:abstractNum w:abstractNumId="7" w15:restartNumberingAfterBreak="0">
+  <w:abstractNum w:abstractNumId="8" w15:restartNumberingAfterBreak="0">
     <w:nsid w:val="0F903391"/>
     <w:multiLevelType w:val="hybridMultilevel"/>
     <w:tmpl w:val="F950FBE0"/>
@@ -24548,7 +26202,7 @@
       </w:pPr>
     </w:lvl>
   </w:abstractNum>
-  <w:abstractNum w:abstractNumId="8" w15:restartNumberingAfterBreak="0">
+  <w:abstractNum w:abstractNumId="9" w15:restartNumberingAfterBreak="0">
     <w:nsid w:val="10AF2FD8"/>
     <w:multiLevelType w:val="hybridMultilevel"/>
     <w:tmpl w:val="65B68016"/>
@@ -24637,7 +26291,7 @@
       </w:pPr>
     </w:lvl>
   </w:abstractNum>
-  <w:abstractNum w:abstractNumId="9" w15:restartNumberingAfterBreak="0">
+  <w:abstractNum w:abstractNumId="10" w15:restartNumberingAfterBreak="0">
     <w:nsid w:val="12377684"/>
     <w:multiLevelType w:val="hybridMultilevel"/>
     <w:tmpl w:val="BD1A28A8"/>
@@ -24726,7 +26380,7 @@
       </w:pPr>
     </w:lvl>
   </w:abstractNum>
-  <w:abstractNum w:abstractNumId="10" w15:restartNumberingAfterBreak="0">
+  <w:abstractNum w:abstractNumId="11" w15:restartNumberingAfterBreak="0">
     <w:nsid w:val="13D756CB"/>
     <w:multiLevelType w:val="hybridMultilevel"/>
     <w:tmpl w:val="E910CBE4"/>
@@ -24817,7 +26471,7 @@
       </w:pPr>
     </w:lvl>
   </w:abstractNum>
-  <w:abstractNum w:abstractNumId="11" w15:restartNumberingAfterBreak="0">
+  <w:abstractNum w:abstractNumId="12" w15:restartNumberingAfterBreak="0">
     <w:nsid w:val="17497272"/>
     <w:multiLevelType w:val="hybridMultilevel"/>
     <w:tmpl w:val="32AA20EC"/>
@@ -24908,7 +26562,7 @@
       </w:pPr>
     </w:lvl>
   </w:abstractNum>
-  <w:abstractNum w:abstractNumId="12" w15:restartNumberingAfterBreak="0">
+  <w:abstractNum w:abstractNumId="13" w15:restartNumberingAfterBreak="0">
     <w:nsid w:val="18FF20E5"/>
     <w:multiLevelType w:val="hybridMultilevel"/>
     <w:tmpl w:val="22DA73D4"/>
@@ -24999,7 +26653,7 @@
       </w:pPr>
     </w:lvl>
   </w:abstractNum>
-  <w:abstractNum w:abstractNumId="13" w15:restartNumberingAfterBreak="0">
+  <w:abstractNum w:abstractNumId="14" w15:restartNumberingAfterBreak="0">
     <w:nsid w:val="19284C11"/>
     <w:multiLevelType w:val="hybridMultilevel"/>
     <w:tmpl w:val="C67633B4"/>
@@ -25090,7 +26744,7 @@
       </w:pPr>
     </w:lvl>
   </w:abstractNum>
-  <w:abstractNum w:abstractNumId="14" w15:restartNumberingAfterBreak="0">
+  <w:abstractNum w:abstractNumId="15" w15:restartNumberingAfterBreak="0">
     <w:nsid w:val="19823E16"/>
     <w:multiLevelType w:val="hybridMultilevel"/>
     <w:tmpl w:val="1CB21C4E"/>
@@ -25179,7 +26833,7 @@
       </w:pPr>
     </w:lvl>
   </w:abstractNum>
-  <w:abstractNum w:abstractNumId="15" w15:restartNumberingAfterBreak="0">
+  <w:abstractNum w:abstractNumId="16" w15:restartNumberingAfterBreak="0">
     <w:nsid w:val="19E9479C"/>
     <w:multiLevelType w:val="hybridMultilevel"/>
     <w:tmpl w:val="84F2DEBC"/>
@@ -25268,7 +26922,7 @@
       </w:pPr>
     </w:lvl>
   </w:abstractNum>
-  <w:abstractNum w:abstractNumId="16" w15:restartNumberingAfterBreak="0">
+  <w:abstractNum w:abstractNumId="17" w15:restartNumberingAfterBreak="0">
     <w:nsid w:val="1D9F24EE"/>
     <w:multiLevelType w:val="hybridMultilevel"/>
     <w:tmpl w:val="5C80FFBE"/>
@@ -25357,7 +27011,7 @@
       </w:pPr>
     </w:lvl>
   </w:abstractNum>
-  <w:abstractNum w:abstractNumId="17" w15:restartNumberingAfterBreak="0">
+  <w:abstractNum w:abstractNumId="18" w15:restartNumberingAfterBreak="0">
     <w:nsid w:val="1E5858C6"/>
     <w:multiLevelType w:val="hybridMultilevel"/>
     <w:tmpl w:val="016CD97C"/>
@@ -25446,7 +27100,7 @@
       </w:pPr>
     </w:lvl>
   </w:abstractNum>
-  <w:abstractNum w:abstractNumId="18" w15:restartNumberingAfterBreak="0">
+  <w:abstractNum w:abstractNumId="19" w15:restartNumberingAfterBreak="0">
     <w:nsid w:val="1EC367BA"/>
     <w:multiLevelType w:val="hybridMultilevel"/>
     <w:tmpl w:val="1C68028C"/>
@@ -25535,7 +27189,7 @@
       </w:pPr>
     </w:lvl>
   </w:abstractNum>
-  <w:abstractNum w:abstractNumId="19" w15:restartNumberingAfterBreak="0">
+  <w:abstractNum w:abstractNumId="20" w15:restartNumberingAfterBreak="0">
     <w:nsid w:val="1F9F3C21"/>
     <w:multiLevelType w:val="hybridMultilevel"/>
     <w:tmpl w:val="3CF888E0"/>
@@ -25626,7 +27280,7 @@
       </w:pPr>
     </w:lvl>
   </w:abstractNum>
-  <w:abstractNum w:abstractNumId="20" w15:restartNumberingAfterBreak="0">
+  <w:abstractNum w:abstractNumId="21" w15:restartNumberingAfterBreak="0">
     <w:nsid w:val="22FA0D0A"/>
     <w:multiLevelType w:val="hybridMultilevel"/>
     <w:tmpl w:val="C0BEEAF2"/>
@@ -25718,7 +27372,7 @@
       </w:pPr>
     </w:lvl>
   </w:abstractNum>
-  <w:abstractNum w:abstractNumId="21" w15:restartNumberingAfterBreak="0">
+  <w:abstractNum w:abstractNumId="22" w15:restartNumberingAfterBreak="0">
     <w:nsid w:val="24DE199D"/>
     <w:multiLevelType w:val="hybridMultilevel"/>
     <w:tmpl w:val="CBC28ADA"/>
@@ -25807,7 +27461,7 @@
       </w:pPr>
     </w:lvl>
   </w:abstractNum>
-  <w:abstractNum w:abstractNumId="22" w15:restartNumberingAfterBreak="0">
+  <w:abstractNum w:abstractNumId="23" w15:restartNumberingAfterBreak="0">
     <w:nsid w:val="25526EDD"/>
     <w:multiLevelType w:val="hybridMultilevel"/>
     <w:tmpl w:val="98489688"/>
@@ -25898,7 +27552,97 @@
       </w:pPr>
     </w:lvl>
   </w:abstractNum>
-  <w:abstractNum w:abstractNumId="23" w15:restartNumberingAfterBreak="0">
+  <w:abstractNum w:abstractNumId="24" w15:restartNumberingAfterBreak="0">
+    <w:nsid w:val="288F2A35"/>
+    <w:multiLevelType w:val="hybridMultilevel"/>
+    <w:tmpl w:val="BBE02F80"/>
+    <w:lvl w:ilvl="0" w:tplc="FFFFFFFF">
+      <w:start w:val="1"/>
+      <w:numFmt w:val="decimal"/>
+      <w:lvlText w:val="%1."/>
+      <w:lvlJc w:val="left"/>
+      <w:pPr>
+        <w:ind w:left="720" w:hanging="360"/>
+      </w:pPr>
+      <w:rPr>
+        <w:rFonts w:hint="default"/>
+        <w:b w:val="0"/>
+      </w:rPr>
+    </w:lvl>
+    <w:lvl w:ilvl="1" w:tplc="FFFFFFFF" w:tentative="1">
+      <w:start w:val="1"/>
+      <w:numFmt w:val="lowerLetter"/>
+      <w:lvlText w:val="%2."/>
+      <w:lvlJc w:val="left"/>
+      <w:pPr>
+        <w:ind w:left="1440" w:hanging="360"/>
+      </w:pPr>
+    </w:lvl>
+    <w:lvl w:ilvl="2" w:tplc="FFFFFFFF" w:tentative="1">
+      <w:start w:val="1"/>
+      <w:numFmt w:val="lowerRoman"/>
+      <w:lvlText w:val="%3."/>
+      <w:lvlJc w:val="right"/>
+      <w:pPr>
+        <w:ind w:left="2160" w:hanging="180"/>
+      </w:pPr>
+    </w:lvl>
+    <w:lvl w:ilvl="3" w:tplc="FFFFFFFF" w:tentative="1">
+      <w:start w:val="1"/>
+      <w:numFmt w:val="decimal"/>
+      <w:lvlText w:val="%4."/>
+      <w:lvlJc w:val="left"/>
+      <w:pPr>
+        <w:ind w:left="2880" w:hanging="360"/>
+      </w:pPr>
+    </w:lvl>
+    <w:lvl w:ilvl="4" w:tplc="FFFFFFFF" w:tentative="1">
+      <w:start w:val="1"/>
+      <w:numFmt w:val="lowerLetter"/>
+      <w:lvlText w:val="%5."/>
+      <w:lvlJc w:val="left"/>
+      <w:pPr>
+        <w:ind w:left="3600" w:hanging="360"/>
+      </w:pPr>
+    </w:lvl>
+    <w:lvl w:ilvl="5" w:tplc="FFFFFFFF" w:tentative="1">
+      <w:start w:val="1"/>
+      <w:numFmt w:val="lowerRoman"/>
+      <w:lvlText w:val="%6."/>
+      <w:lvlJc w:val="right"/>
+      <w:pPr>
+        <w:ind w:left="4320" w:hanging="180"/>
+      </w:pPr>
+    </w:lvl>
+    <w:lvl w:ilvl="6" w:tplc="FFFFFFFF" w:tentative="1">
+      <w:start w:val="1"/>
+      <w:numFmt w:val="decimal"/>
+      <w:lvlText w:val="%7."/>
+      <w:lvlJc w:val="left"/>
+      <w:pPr>
+        <w:ind w:left="5040" w:hanging="360"/>
+      </w:pPr>
+    </w:lvl>
+    <w:lvl w:ilvl="7" w:tplc="FFFFFFFF" w:tentative="1">
+      <w:start w:val="1"/>
+      <w:numFmt w:val="lowerLetter"/>
+      <w:lvlText w:val="%8."/>
+      <w:lvlJc w:val="left"/>
+      <w:pPr>
+        <w:ind w:left="5760" w:hanging="360"/>
+      </w:pPr>
+    </w:lvl>
+    <w:lvl w:ilvl="8" w:tplc="FFFFFFFF" w:tentative="1">
+      <w:start w:val="1"/>
+      <w:numFmt w:val="lowerRoman"/>
+      <w:lvlText w:val="%9."/>
+      <w:lvlJc w:val="right"/>
+      <w:pPr>
+        <w:ind w:left="6480" w:hanging="180"/>
+      </w:pPr>
+    </w:lvl>
+  </w:abstractNum>
+  <w:abstractNum w:abstractNumId="25" w15:restartNumberingAfterBreak="0">
     <w:nsid w:val="28E222B3"/>
     <w:multiLevelType w:val="hybridMultilevel"/>
     <w:tmpl w:val="54FA83D6"/>
@@ -25987,7 +27731,7 @@
       </w:pPr>
     </w:lvl>
   </w:abstractNum>
-  <w:abstractNum w:abstractNumId="24" w15:restartNumberingAfterBreak="0">
+  <w:abstractNum w:abstractNumId="26" w15:restartNumberingAfterBreak="0">
     <w:nsid w:val="29141F4C"/>
     <w:multiLevelType w:val="hybridMultilevel"/>
     <w:tmpl w:val="D8BAE538"/>
@@ -26078,7 +27822,7 @@
       </w:pPr>
     </w:lvl>
   </w:abstractNum>
-  <w:abstractNum w:abstractNumId="25" w15:restartNumberingAfterBreak="0">
+  <w:abstractNum w:abstractNumId="27" w15:restartNumberingAfterBreak="0">
     <w:nsid w:val="2A2B5C93"/>
     <w:multiLevelType w:val="hybridMultilevel"/>
     <w:tmpl w:val="F0AEE27A"/>
@@ -26167,7 +27911,7 @@
       </w:pPr>
     </w:lvl>
   </w:abstractNum>
-  <w:abstractNum w:abstractNumId="26" w15:restartNumberingAfterBreak="0">
+  <w:abstractNum w:abstractNumId="28" w15:restartNumberingAfterBreak="0">
     <w:nsid w:val="2B563091"/>
     <w:multiLevelType w:val="hybridMultilevel"/>
     <w:tmpl w:val="9678F330"/>
@@ -26256,7 +28000,7 @@
       </w:pPr>
     </w:lvl>
   </w:abstractNum>
-  <w:abstractNum w:abstractNumId="27" w15:restartNumberingAfterBreak="0">
+  <w:abstractNum w:abstractNumId="29" w15:restartNumberingAfterBreak="0">
     <w:nsid w:val="2CB02262"/>
     <w:multiLevelType w:val="hybridMultilevel"/>
     <w:tmpl w:val="02026CEA"/>
@@ -26345,7 +28089,7 @@
       </w:pPr>
     </w:lvl>
   </w:abstractNum>
-  <w:abstractNum w:abstractNumId="28" w15:restartNumberingAfterBreak="0">
+  <w:abstractNum w:abstractNumId="30" w15:restartNumberingAfterBreak="0">
     <w:nsid w:val="2E8C6497"/>
     <w:multiLevelType w:val="hybridMultilevel"/>
     <w:tmpl w:val="C70EE690"/>
@@ -26436,7 +28180,7 @@
       </w:pPr>
     </w:lvl>
   </w:abstractNum>
-  <w:abstractNum w:abstractNumId="29" w15:restartNumberingAfterBreak="0">
+  <w:abstractNum w:abstractNumId="31" w15:restartNumberingAfterBreak="0">
     <w:nsid w:val="304217A2"/>
     <w:multiLevelType w:val="hybridMultilevel"/>
     <w:tmpl w:val="FD6A8532"/>
@@ -26527,7 +28271,7 @@
       </w:pPr>
     </w:lvl>
   </w:abstractNum>
-  <w:abstractNum w:abstractNumId="30" w15:restartNumberingAfterBreak="0">
+  <w:abstractNum w:abstractNumId="32" w15:restartNumberingAfterBreak="0">
     <w:nsid w:val="313861A1"/>
     <w:multiLevelType w:val="hybridMultilevel"/>
     <w:tmpl w:val="460CBBAC"/>
@@ -26616,7 +28360,187 @@
       </w:pPr>
     </w:lvl>
   </w:abstractNum>
-  <w:abstractNum w:abstractNumId="31" w15:restartNumberingAfterBreak="0">
+  <w:abstractNum w:abstractNumId="33" w15:restartNumberingAfterBreak="0">
+    <w:nsid w:val="36965453"/>
+    <w:multiLevelType w:val="hybridMultilevel"/>
+    <w:tmpl w:val="BBE02F80"/>
+    <w:lvl w:ilvl="0" w:tplc="FFFFFFFF">
+      <w:start w:val="1"/>
+      <w:numFmt w:val="decimal"/>
+      <w:lvlText w:val="%1."/>
+      <w:lvlJc w:val="left"/>
+      <w:pPr>
+        <w:ind w:left="720" w:hanging="360"/>
+      </w:pPr>
+      <w:rPr>
+        <w:rFonts w:hint="default"/>
+        <w:b w:val="0"/>
+      </w:rPr>
+    </w:lvl>
+    <w:lvl w:ilvl="1" w:tplc="FFFFFFFF" w:tentative="1">
+      <w:start w:val="1"/>
+      <w:numFmt w:val="lowerLetter"/>
+      <w:lvlText w:val="%2."/>
+      <w:lvlJc w:val="left"/>
+      <w:pPr>
+        <w:ind w:left="1440" w:hanging="360"/>
+      </w:pPr>
+    </w:lvl>
+    <w:lvl w:ilvl="2" w:tplc="FFFFFFFF" w:tentative="1">
+      <w:start w:val="1"/>
+      <w:numFmt w:val="lowerRoman"/>
+      <w:lvlText w:val="%3."/>
+      <w:lvlJc w:val="right"/>
+      <w:pPr>
+        <w:ind w:left="2160" w:hanging="180"/>
+      </w:pPr>
+    </w:lvl>
+    <w:lvl w:ilvl="3" w:tplc="FFFFFFFF" w:tentative="1">
+      <w:start w:val="1"/>
+      <w:numFmt w:val="decimal"/>
+      <w:lvlText w:val="%4."/>
+      <w:lvlJc w:val="left"/>
+      <w:pPr>
+        <w:ind w:left="2880" w:hanging="360"/>
+      </w:pPr>
+    </w:lvl>
+    <w:lvl w:ilvl="4" w:tplc="FFFFFFFF" w:tentative="1">
+      <w:start w:val="1"/>
+      <w:numFmt w:val="lowerLetter"/>
+      <w:lvlText w:val="%5."/>
+      <w:lvlJc w:val="left"/>
+      <w:pPr>
+        <w:ind w:left="3600" w:hanging="360"/>
+      </w:pPr>
+    </w:lvl>
+    <w:lvl w:ilvl="5" w:tplc="FFFFFFFF" w:tentative="1">
+      <w:start w:val="1"/>
+      <w:numFmt w:val="lowerRoman"/>
+      <w:lvlText w:val="%6."/>
+      <w:lvlJc w:val="right"/>
+      <w:pPr>
+        <w:ind w:left="4320" w:hanging="180"/>
+      </w:pPr>
+    </w:lvl>
+    <w:lvl w:ilvl="6" w:tplc="FFFFFFFF" w:tentative="1">
+      <w:start w:val="1"/>
+      <w:numFmt w:val="decimal"/>
+      <w:lvlText w:val="%7."/>
+      <w:lvlJc w:val="left"/>
+      <w:pPr>
+        <w:ind w:left="5040" w:hanging="360"/>
+      </w:pPr>
+    </w:lvl>
+    <w:lvl w:ilvl="7" w:tplc="FFFFFFFF" w:tentative="1">
+      <w:start w:val="1"/>
+      <w:numFmt w:val="lowerLetter"/>
+      <w:lvlText w:val="%8."/>
+      <w:lvlJc w:val="left"/>
+      <w:pPr>
+        <w:ind w:left="5760" w:hanging="360"/>
+      </w:pPr>
+    </w:lvl>
+    <w:lvl w:ilvl="8" w:tplc="FFFFFFFF" w:tentative="1">
+      <w:start w:val="1"/>
+      <w:numFmt w:val="lowerRoman"/>
+      <w:lvlText w:val="%9."/>
+      <w:lvlJc w:val="right"/>
+      <w:pPr>
+        <w:ind w:left="6480" w:hanging="180"/>
+      </w:pPr>
+    </w:lvl>
+  </w:abstractNum>
+  <w:abstractNum w:abstractNumId="34" w15:restartNumberingAfterBreak="0">
+    <w:nsid w:val="3834566C"/>
+    <w:multiLevelType w:val="hybridMultilevel"/>
+    <w:tmpl w:val="BBE02F80"/>
+    <w:lvl w:ilvl="0" w:tplc="FFFFFFFF">
+      <w:start w:val="1"/>
+      <w:numFmt w:val="decimal"/>
+      <w:lvlText w:val="%1."/>
+      <w:lvlJc w:val="left"/>
+      <w:pPr>
+        <w:ind w:left="720" w:hanging="360"/>
+      </w:pPr>
+      <w:rPr>
+        <w:rFonts w:hint="default"/>
+        <w:b w:val="0"/>
+      </w:rPr>
+    </w:lvl>
+    <w:lvl w:ilvl="1" w:tplc="FFFFFFFF" w:tentative="1">
+      <w:start w:val="1"/>
+      <w:numFmt w:val="lowerLetter"/>
+      <w:lvlText w:val="%2."/>
+      <w:lvlJc w:val="left"/>
+      <w:pPr>
+        <w:ind w:left="1440" w:hanging="360"/>
+      </w:pPr>
+    </w:lvl>
+    <w:lvl w:ilvl="2" w:tplc="FFFFFFFF" w:tentative="1">
+      <w:start w:val="1"/>
+      <w:numFmt w:val="lowerRoman"/>
+      <w:lvlText w:val="%3."/>
+      <w:lvlJc w:val="right"/>
+      <w:pPr>
+        <w:ind w:left="2160" w:hanging="180"/>
+      </w:pPr>
+    </w:lvl>
+    <w:lvl w:ilvl="3" w:tplc="FFFFFFFF" w:tentative="1">
+      <w:start w:val="1"/>
+      <w:numFmt w:val="decimal"/>
+      <w:lvlText w:val="%4."/>
+      <w:lvlJc w:val="left"/>
+      <w:pPr>
+        <w:ind w:left="2880" w:hanging="360"/>
+      </w:pPr>
+    </w:lvl>
+    <w:lvl w:ilvl="4" w:tplc="FFFFFFFF" w:tentative="1">
+      <w:start w:val="1"/>
+      <w:numFmt w:val="lowerLetter"/>
+      <w:lvlText w:val="%5."/>
+      <w:lvlJc w:val="left"/>
+      <w:pPr>
+        <w:ind w:left="3600" w:hanging="360"/>
+      </w:pPr>
+    </w:lvl>
+    <w:lvl w:ilvl="5" w:tplc="FFFFFFFF" w:tentative="1">
+      <w:start w:val="1"/>
+      <w:numFmt w:val="lowerRoman"/>
+      <w:lvlText w:val="%6."/>
+      <w:lvlJc w:val="right"/>
+      <w:pPr>
+        <w:ind w:left="4320" w:hanging="180"/>
+      </w:pPr>
+    </w:lvl>
+    <w:lvl w:ilvl="6" w:tplc="FFFFFFFF" w:tentative="1">
+      <w:start w:val="1"/>
+      <w:numFmt w:val="decimal"/>
+      <w:lvlText w:val="%7."/>
+      <w:lvlJc w:val="left"/>
+      <w:pPr>
+        <w:ind w:left="5040" w:hanging="360"/>
+      </w:pPr>
+    </w:lvl>
+    <w:lvl w:ilvl="7" w:tplc="FFFFFFFF" w:tentative="1">
+      <w:start w:val="1"/>
+      <w:numFmt w:val="lowerLetter"/>
+      <w:lvlText w:val="%8."/>
+      <w:lvlJc w:val="left"/>
+      <w:pPr>
+        <w:ind w:left="5760" w:hanging="360"/>
+      </w:pPr>
+    </w:lvl>
+    <w:lvl w:ilvl="8" w:tplc="FFFFFFFF" w:tentative="1">
+      <w:start w:val="1"/>
+      <w:numFmt w:val="lowerRoman"/>
+      <w:lvlText w:val="%9."/>
+      <w:lvlJc w:val="right"/>
+      <w:pPr>
+        <w:ind w:left="6480" w:hanging="180"/>
+      </w:pPr>
+    </w:lvl>
+  </w:abstractNum>
+  <w:abstractNum w:abstractNumId="35" w15:restartNumberingAfterBreak="0">
     <w:nsid w:val="38E979CB"/>
     <w:multiLevelType w:val="hybridMultilevel"/>
     <w:tmpl w:val="2CB0B8EC"/>
@@ -26705,7 +28629,7 @@
       </w:pPr>
     </w:lvl>
   </w:abstractNum>
-  <w:abstractNum w:abstractNumId="32" w15:restartNumberingAfterBreak="0">
+  <w:abstractNum w:abstractNumId="36" w15:restartNumberingAfterBreak="0">
     <w:nsid w:val="42F20BD2"/>
     <w:multiLevelType w:val="hybridMultilevel"/>
     <w:tmpl w:val="C3E6D5F2"/>
@@ -26794,7 +28718,7 @@
       </w:pPr>
     </w:lvl>
   </w:abstractNum>
-  <w:abstractNum w:abstractNumId="33" w15:restartNumberingAfterBreak="0">
+  <w:abstractNum w:abstractNumId="37" w15:restartNumberingAfterBreak="0">
     <w:nsid w:val="43194921"/>
     <w:multiLevelType w:val="hybridMultilevel"/>
     <w:tmpl w:val="856ACFCE"/>
@@ -26883,7 +28807,7 @@
       </w:pPr>
     </w:lvl>
   </w:abstractNum>
-  <w:abstractNum w:abstractNumId="34" w15:restartNumberingAfterBreak="0">
+  <w:abstractNum w:abstractNumId="38" w15:restartNumberingAfterBreak="0">
     <w:nsid w:val="471B2728"/>
     <w:multiLevelType w:val="hybridMultilevel"/>
     <w:tmpl w:val="1A827794"/>
@@ -26972,7 +28896,96 @@
       </w:pPr>
     </w:lvl>
   </w:abstractNum>
-  <w:abstractNum w:abstractNumId="35" w15:restartNumberingAfterBreak="0">
+  <w:abstractNum w:abstractNumId="39" w15:restartNumberingAfterBreak="0">
+    <w:nsid w:val="47484B70"/>
+    <w:multiLevelType w:val="hybridMultilevel"/>
+    <w:tmpl w:val="E46CC6C0"/>
+    <w:lvl w:ilvl="0" w:tplc="0409000F">
+      <w:start w:val="1"/>
+      <w:numFmt w:val="decimal"/>
+      <w:lvlText w:val="%1."/>
+      <w:lvlJc w:val="left"/>
+      <w:pPr>
+        <w:ind w:left="720" w:hanging="360"/>
+      </w:pPr>
+      <w:rPr>
+        <w:rFonts w:hint="default"/>
+      </w:rPr>
+    </w:lvl>
+    <w:lvl w:ilvl="1" w:tplc="04090019">
+      <w:start w:val="1"/>
+      <w:numFmt w:val="lowerLetter"/>
+      <w:lvlText w:val="%2."/>
+      <w:lvlJc w:val="left"/>
+      <w:pPr>
+        <w:ind w:left="1440" w:hanging="360"/>
+      </w:pPr>
+    </w:lvl>
+    <w:lvl w:ilvl="2" w:tplc="0409001B" w:tentative="1">
+      <w:start w:val="1"/>
+      <w:numFmt w:val="lowerRoman"/>
+      <w:lvlText w:val="%3."/>
+      <w:lvlJc w:val="right"/>
+      <w:pPr>
+        <w:ind w:left="2160" w:hanging="180"/>
+      </w:pPr>
+    </w:lvl>
+    <w:lvl w:ilvl="3" w:tplc="0409000F" w:tentative="1">
+      <w:start w:val="1"/>
+      <w:numFmt w:val="decimal"/>
+      <w:lvlText w:val="%4."/>
+      <w:lvlJc w:val="left"/>
+      <w:pPr>
+        <w:ind w:left="2880" w:hanging="360"/>
+      </w:pPr>
+    </w:lvl>
+    <w:lvl w:ilvl="4" w:tplc="04090019" w:tentative="1">
+      <w:start w:val="1"/>
+      <w:numFmt w:val="lowerLetter"/>
+      <w:lvlText w:val="%5."/>
+      <w:lvlJc w:val="left"/>
+      <w:pPr>
+        <w:ind w:left="3600" w:hanging="360"/>
+      </w:pPr>
+    </w:lvl>
+    <w:lvl w:ilvl="5" w:tplc="0409001B" w:tentative="1">
+      <w:start w:val="1"/>
+      <w:numFmt w:val="lowerRoman"/>
+      <w:lvlText w:val="%6."/>
+      <w:lvlJc w:val="right"/>
+      <w:pPr>
+        <w:ind w:left="4320" w:hanging="180"/>
+      </w:pPr>
+    </w:lvl>
+    <w:lvl w:ilvl="6" w:tplc="0409000F" w:tentative="1">
+      <w:start w:val="1"/>
+      <w:numFmt w:val="decimal"/>
+      <w:lvlText w:val="%7."/>
+      <w:lvlJc w:val="left"/>
+      <w:pPr>
+        <w:ind w:left="5040" w:hanging="360"/>
+      </w:pPr>
+    </w:lvl>
+    <w:lvl w:ilvl="7" w:tplc="04090019" w:tentative="1">
+      <w:start w:val="1"/>
+      <w:numFmt w:val="lowerLetter"/>
+      <w:lvlText w:val="%8."/>
+      <w:lvlJc w:val="left"/>
+      <w:pPr>
+        <w:ind w:left="5760" w:hanging="360"/>
+      </w:pPr>
+    </w:lvl>
+    <w:lvl w:ilvl="8" w:tplc="0409001B" w:tentative="1">
+      <w:start w:val="1"/>
+      <w:numFmt w:val="lowerRoman"/>
+      <w:lvlText w:val="%9."/>
+      <w:lvlJc w:val="right"/>
+      <w:pPr>
+        <w:ind w:left="6480" w:hanging="180"/>
+      </w:pPr>
+    </w:lvl>
+  </w:abstractNum>
+  <w:abstractNum w:abstractNumId="40" w15:restartNumberingAfterBreak="0">
     <w:nsid w:val="47E5638E"/>
     <w:multiLevelType w:val="hybridMultilevel"/>
     <w:tmpl w:val="4D2616BA"/>
@@ -27061,7 +29074,7 @@
       </w:pPr>
     </w:lvl>
   </w:abstractNum>
-  <w:abstractNum w:abstractNumId="36" w15:restartNumberingAfterBreak="0">
+  <w:abstractNum w:abstractNumId="41" w15:restartNumberingAfterBreak="0">
     <w:nsid w:val="48930681"/>
     <w:multiLevelType w:val="hybridMultilevel"/>
     <w:tmpl w:val="CC94ECF2"/>
@@ -27150,7 +29163,7 @@
       </w:pPr>
     </w:lvl>
   </w:abstractNum>
-  <w:abstractNum w:abstractNumId="37" w15:restartNumberingAfterBreak="0">
+  <w:abstractNum w:abstractNumId="42" w15:restartNumberingAfterBreak="0">
     <w:nsid w:val="48D83BC4"/>
     <w:multiLevelType w:val="hybridMultilevel"/>
     <w:tmpl w:val="B69E6C62"/>
@@ -27241,7 +29254,7 @@
       </w:pPr>
     </w:lvl>
   </w:abstractNum>
-  <w:abstractNum w:abstractNumId="38" w15:restartNumberingAfterBreak="0">
+  <w:abstractNum w:abstractNumId="43" w15:restartNumberingAfterBreak="0">
     <w:nsid w:val="49AC19F5"/>
     <w:multiLevelType w:val="hybridMultilevel"/>
     <w:tmpl w:val="85B8533C"/>
@@ -27332,7 +29345,7 @@
       </w:pPr>
     </w:lvl>
   </w:abstractNum>
-  <w:abstractNum w:abstractNumId="39" w15:restartNumberingAfterBreak="0">
+  <w:abstractNum w:abstractNumId="44" w15:restartNumberingAfterBreak="0">
     <w:nsid w:val="4A99148A"/>
     <w:multiLevelType w:val="hybridMultilevel"/>
     <w:tmpl w:val="99468488"/>
@@ -27421,7 +29434,7 @@
       </w:pPr>
     </w:lvl>
   </w:abstractNum>
-  <w:abstractNum w:abstractNumId="40" w15:restartNumberingAfterBreak="0">
+  <w:abstractNum w:abstractNumId="45" w15:restartNumberingAfterBreak="0">
     <w:nsid w:val="4AFE3D50"/>
     <w:multiLevelType w:val="hybridMultilevel"/>
     <w:tmpl w:val="50D8CB38"/>
@@ -27510,7 +29523,7 @@
       </w:pPr>
     </w:lvl>
   </w:abstractNum>
-  <w:abstractNum w:abstractNumId="41" w15:restartNumberingAfterBreak="0">
+  <w:abstractNum w:abstractNumId="46" w15:restartNumberingAfterBreak="0">
     <w:nsid w:val="4BBD4D07"/>
     <w:multiLevelType w:val="hybridMultilevel"/>
     <w:tmpl w:val="C3923A22"/>
@@ -27599,7 +29612,97 @@
       </w:pPr>
     </w:lvl>
   </w:abstractNum>
-  <w:abstractNum w:abstractNumId="42" w15:restartNumberingAfterBreak="0">
+  <w:abstractNum w:abstractNumId="47" w15:restartNumberingAfterBreak="0">
+    <w:nsid w:val="4C5E002F"/>
+    <w:multiLevelType w:val="hybridMultilevel"/>
+    <w:tmpl w:val="BBE02F80"/>
+    <w:lvl w:ilvl="0" w:tplc="0409000F">
+      <w:start w:val="1"/>
+      <w:numFmt w:val="decimal"/>
+      <w:lvlText w:val="%1."/>
+      <w:lvlJc w:val="left"/>
+      <w:pPr>
+        <w:ind w:left="720" w:hanging="360"/>
+      </w:pPr>
+      <w:rPr>
+        <w:rFonts w:hint="default"/>
+        <w:b w:val="0"/>
+      </w:rPr>
+    </w:lvl>
+    <w:lvl w:ilvl="1" w:tplc="04090019" w:tentative="1">
+      <w:start w:val="1"/>
+      <w:numFmt w:val="lowerLetter"/>
+      <w:lvlText w:val="%2."/>
+      <w:lvlJc w:val="left"/>
+      <w:pPr>
+        <w:ind w:left="1440" w:hanging="360"/>
+      </w:pPr>
+    </w:lvl>
+    <w:lvl w:ilvl="2" w:tplc="0409001B" w:tentative="1">
+      <w:start w:val="1"/>
+      <w:numFmt w:val="lowerRoman"/>
+      <w:lvlText w:val="%3."/>
+      <w:lvlJc w:val="right"/>
+      <w:pPr>
+        <w:ind w:left="2160" w:hanging="180"/>
+      </w:pPr>
+    </w:lvl>
+    <w:lvl w:ilvl="3" w:tplc="0409000F" w:tentative="1">
+      <w:start w:val="1"/>
+      <w:numFmt w:val="decimal"/>
+      <w:lvlText w:val="%4."/>
+      <w:lvlJc w:val="left"/>
+      <w:pPr>
+        <w:ind w:left="2880" w:hanging="360"/>
+      </w:pPr>
+    </w:lvl>
+    <w:lvl w:ilvl="4" w:tplc="04090019" w:tentative="1">
+      <w:start w:val="1"/>
+      <w:numFmt w:val="lowerLetter"/>
+      <w:lvlText w:val="%5."/>
+      <w:lvlJc w:val="left"/>
+      <w:pPr>
+        <w:ind w:left="3600" w:hanging="360"/>
+      </w:pPr>
+    </w:lvl>
+    <w:lvl w:ilvl="5" w:tplc="0409001B" w:tentative="1">
+      <w:start w:val="1"/>
+      <w:numFmt w:val="lowerRoman"/>
+      <w:lvlText w:val="%6."/>
+      <w:lvlJc w:val="right"/>
+      <w:pPr>
+        <w:ind w:left="4320" w:hanging="180"/>
+      </w:pPr>
+    </w:lvl>
+    <w:lvl w:ilvl="6" w:tplc="0409000F" w:tentative="1">
+      <w:start w:val="1"/>
+      <w:numFmt w:val="decimal"/>
+      <w:lvlText w:val="%7."/>
+      <w:lvlJc w:val="left"/>
+      <w:pPr>
+        <w:ind w:left="5040" w:hanging="360"/>
+      </w:pPr>
+    </w:lvl>
+    <w:lvl w:ilvl="7" w:tplc="04090019" w:tentative="1">
+      <w:start w:val="1"/>
+      <w:numFmt w:val="lowerLetter"/>
+      <w:lvlText w:val="%8."/>
+      <w:lvlJc w:val="left"/>
+      <w:pPr>
+        <w:ind w:left="5760" w:hanging="360"/>
+      </w:pPr>
+    </w:lvl>
+    <w:lvl w:ilvl="8" w:tplc="0409001B" w:tentative="1">
+      <w:start w:val="1"/>
+      <w:numFmt w:val="lowerRoman"/>
+      <w:lvlText w:val="%9."/>
+      <w:lvlJc w:val="right"/>
+      <w:pPr>
+        <w:ind w:left="6480" w:hanging="180"/>
+      </w:pPr>
+    </w:lvl>
+  </w:abstractNum>
+  <w:abstractNum w:abstractNumId="48" w15:restartNumberingAfterBreak="0">
     <w:nsid w:val="4F03590E"/>
     <w:multiLevelType w:val="hybridMultilevel"/>
     <w:tmpl w:val="3A4E49F6"/>
@@ -27688,7 +29791,7 @@
       </w:pPr>
     </w:lvl>
   </w:abstractNum>
-  <w:abstractNum w:abstractNumId="43" w15:restartNumberingAfterBreak="0">
+  <w:abstractNum w:abstractNumId="49" w15:restartNumberingAfterBreak="0">
     <w:nsid w:val="50B27567"/>
     <w:multiLevelType w:val="hybridMultilevel"/>
     <w:tmpl w:val="BEF440B4"/>
@@ -27777,7 +29880,7 @@
       </w:pPr>
     </w:lvl>
   </w:abstractNum>
-  <w:abstractNum w:abstractNumId="44" w15:restartNumberingAfterBreak="0">
+  <w:abstractNum w:abstractNumId="50" w15:restartNumberingAfterBreak="0">
     <w:nsid w:val="51CA0B5A"/>
     <w:multiLevelType w:val="hybridMultilevel"/>
     <w:tmpl w:val="4050AF40"/>
@@ -27866,7 +29969,7 @@
       </w:pPr>
     </w:lvl>
   </w:abstractNum>
-  <w:abstractNum w:abstractNumId="45" w15:restartNumberingAfterBreak="0">
+  <w:abstractNum w:abstractNumId="51" w15:restartNumberingAfterBreak="0">
     <w:nsid w:val="52263D7B"/>
     <w:multiLevelType w:val="hybridMultilevel"/>
     <w:tmpl w:val="62F4B00E"/>
@@ -27955,7 +30058,7 @@
       </w:pPr>
     </w:lvl>
   </w:abstractNum>
-  <w:abstractNum w:abstractNumId="46" w15:restartNumberingAfterBreak="0">
+  <w:abstractNum w:abstractNumId="52" w15:restartNumberingAfterBreak="0">
     <w:nsid w:val="52931EB5"/>
     <w:multiLevelType w:val="hybridMultilevel"/>
     <w:tmpl w:val="1E9462E0"/>
@@ -28044,7 +30147,7 @@
       </w:pPr>
     </w:lvl>
   </w:abstractNum>
-  <w:abstractNum w:abstractNumId="47" w15:restartNumberingAfterBreak="0">
+  <w:abstractNum w:abstractNumId="53" w15:restartNumberingAfterBreak="0">
     <w:nsid w:val="52984E14"/>
     <w:multiLevelType w:val="hybridMultilevel"/>
     <w:tmpl w:val="F9B40992"/>
@@ -28133,7 +30236,7 @@
       </w:pPr>
     </w:lvl>
   </w:abstractNum>
-  <w:abstractNum w:abstractNumId="48" w15:restartNumberingAfterBreak="0">
+  <w:abstractNum w:abstractNumId="54" w15:restartNumberingAfterBreak="0">
     <w:nsid w:val="5468712E"/>
     <w:multiLevelType w:val="hybridMultilevel"/>
     <w:tmpl w:val="E2AC5DF4"/>
@@ -28222,7 +30325,7 @@
       </w:pPr>
     </w:lvl>
   </w:abstractNum>
-  <w:abstractNum w:abstractNumId="49" w15:restartNumberingAfterBreak="0">
+  <w:abstractNum w:abstractNumId="55" w15:restartNumberingAfterBreak="0">
     <w:nsid w:val="55514AFB"/>
     <w:multiLevelType w:val="hybridMultilevel"/>
     <w:tmpl w:val="6B306912"/>
@@ -28311,7 +30414,7 @@
       </w:pPr>
     </w:lvl>
   </w:abstractNum>
-  <w:abstractNum w:abstractNumId="50" w15:restartNumberingAfterBreak="0">
+  <w:abstractNum w:abstractNumId="56" w15:restartNumberingAfterBreak="0">
     <w:nsid w:val="55A55919"/>
     <w:multiLevelType w:val="hybridMultilevel"/>
     <w:tmpl w:val="2E421574"/>
@@ -28400,7 +30503,7 @@
       </w:pPr>
     </w:lvl>
   </w:abstractNum>
-  <w:abstractNum w:abstractNumId="51" w15:restartNumberingAfterBreak="0">
+  <w:abstractNum w:abstractNumId="57" w15:restartNumberingAfterBreak="0">
     <w:nsid w:val="55C111BB"/>
     <w:multiLevelType w:val="hybridMultilevel"/>
     <w:tmpl w:val="316AF7E6"/>
@@ -28489,7 +30592,7 @@
       </w:pPr>
     </w:lvl>
   </w:abstractNum>
-  <w:abstractNum w:abstractNumId="52" w15:restartNumberingAfterBreak="0">
+  <w:abstractNum w:abstractNumId="58" w15:restartNumberingAfterBreak="0">
     <w:nsid w:val="5B603CA9"/>
     <w:multiLevelType w:val="hybridMultilevel"/>
     <w:tmpl w:val="823488A0"/>
@@ -28578,7 +30681,7 @@
       </w:pPr>
     </w:lvl>
   </w:abstractNum>
-  <w:abstractNum w:abstractNumId="53" w15:restartNumberingAfterBreak="0">
+  <w:abstractNum w:abstractNumId="59" w15:restartNumberingAfterBreak="0">
     <w:nsid w:val="60363A13"/>
     <w:multiLevelType w:val="hybridMultilevel"/>
     <w:tmpl w:val="B04AAB1A"/>
@@ -28667,7 +30770,7 @@
       </w:pPr>
     </w:lvl>
   </w:abstractNum>
-  <w:abstractNum w:abstractNumId="54" w15:restartNumberingAfterBreak="0">
+  <w:abstractNum w:abstractNumId="60" w15:restartNumberingAfterBreak="0">
     <w:nsid w:val="60531F0B"/>
     <w:multiLevelType w:val="hybridMultilevel"/>
     <w:tmpl w:val="C7D4946C"/>
@@ -28756,7 +30859,7 @@
       </w:pPr>
     </w:lvl>
   </w:abstractNum>
-  <w:abstractNum w:abstractNumId="55" w15:restartNumberingAfterBreak="0">
+  <w:abstractNum w:abstractNumId="61" w15:restartNumberingAfterBreak="0">
     <w:nsid w:val="60626A77"/>
     <w:multiLevelType w:val="hybridMultilevel"/>
     <w:tmpl w:val="48B221C0"/>
@@ -28845,7 +30948,7 @@
       </w:pPr>
     </w:lvl>
   </w:abstractNum>
-  <w:abstractNum w:abstractNumId="56" w15:restartNumberingAfterBreak="0">
+  <w:abstractNum w:abstractNumId="62" w15:restartNumberingAfterBreak="0">
     <w:nsid w:val="619153DC"/>
     <w:multiLevelType w:val="hybridMultilevel"/>
     <w:tmpl w:val="31422D0A"/>
@@ -28934,7 +31037,7 @@
       </w:pPr>
     </w:lvl>
   </w:abstractNum>
-  <w:abstractNum w:abstractNumId="57" w15:restartNumberingAfterBreak="0">
+  <w:abstractNum w:abstractNumId="63" w15:restartNumberingAfterBreak="0">
     <w:nsid w:val="61B3585B"/>
     <w:multiLevelType w:val="hybridMultilevel"/>
     <w:tmpl w:val="D4E4E666"/>
@@ -29023,7 +31126,7 @@
       </w:pPr>
     </w:lvl>
   </w:abstractNum>
-  <w:abstractNum w:abstractNumId="58" w15:restartNumberingAfterBreak="0">
+  <w:abstractNum w:abstractNumId="64" w15:restartNumberingAfterBreak="0">
     <w:nsid w:val="64FF4CC7"/>
     <w:multiLevelType w:val="hybridMultilevel"/>
     <w:tmpl w:val="D4462214"/>
@@ -29114,7 +31217,7 @@
       </w:pPr>
     </w:lvl>
   </w:abstractNum>
-  <w:abstractNum w:abstractNumId="59" w15:restartNumberingAfterBreak="0">
+  <w:abstractNum w:abstractNumId="65" w15:restartNumberingAfterBreak="0">
     <w:nsid w:val="662857F9"/>
     <w:multiLevelType w:val="hybridMultilevel"/>
     <w:tmpl w:val="3E6E59A4"/>
@@ -29205,7 +31308,7 @@
       </w:pPr>
     </w:lvl>
   </w:abstractNum>
-  <w:abstractNum w:abstractNumId="60" w15:restartNumberingAfterBreak="0">
+  <w:abstractNum w:abstractNumId="66" w15:restartNumberingAfterBreak="0">
     <w:nsid w:val="6A0630C4"/>
     <w:multiLevelType w:val="hybridMultilevel"/>
     <w:tmpl w:val="ED6E30FE"/>
@@ -29294,7 +31397,7 @@
       </w:pPr>
     </w:lvl>
   </w:abstractNum>
-  <w:abstractNum w:abstractNumId="61" w15:restartNumberingAfterBreak="0">
+  <w:abstractNum w:abstractNumId="67" w15:restartNumberingAfterBreak="0">
     <w:nsid w:val="6A213F05"/>
     <w:multiLevelType w:val="hybridMultilevel"/>
     <w:tmpl w:val="27AC3996"/>
@@ -29384,7 +31487,7 @@
       </w:pPr>
     </w:lvl>
   </w:abstractNum>
-  <w:abstractNum w:abstractNumId="62" w15:restartNumberingAfterBreak="0">
+  <w:abstractNum w:abstractNumId="68" w15:restartNumberingAfterBreak="0">
     <w:nsid w:val="6AD35E49"/>
     <w:multiLevelType w:val="hybridMultilevel"/>
     <w:tmpl w:val="DA5A70E8"/>
@@ -29473,7 +31576,7 @@
       </w:pPr>
     </w:lvl>
   </w:abstractNum>
-  <w:abstractNum w:abstractNumId="63" w15:restartNumberingAfterBreak="0">
+  <w:abstractNum w:abstractNumId="69" w15:restartNumberingAfterBreak="0">
     <w:nsid w:val="6BF32411"/>
     <w:multiLevelType w:val="hybridMultilevel"/>
     <w:tmpl w:val="8CF4F976"/>
@@ -29564,7 +31667,7 @@
       </w:pPr>
     </w:lvl>
   </w:abstractNum>
-  <w:abstractNum w:abstractNumId="64" w15:restartNumberingAfterBreak="0">
+  <w:abstractNum w:abstractNumId="70" w15:restartNumberingAfterBreak="0">
     <w:nsid w:val="6CFC425F"/>
     <w:multiLevelType w:val="hybridMultilevel"/>
     <w:tmpl w:val="6F0A5E6E"/>
@@ -29653,7 +31756,7 @@
       </w:pPr>
     </w:lvl>
   </w:abstractNum>
-  <w:abstractNum w:abstractNumId="65" w15:restartNumberingAfterBreak="0">
+  <w:abstractNum w:abstractNumId="71" w15:restartNumberingAfterBreak="0">
     <w:nsid w:val="6F0A3505"/>
     <w:multiLevelType w:val="hybridMultilevel"/>
     <w:tmpl w:val="DB7E239C"/>
@@ -29742,7 +31845,7 @@
       </w:pPr>
     </w:lvl>
   </w:abstractNum>
-  <w:abstractNum w:abstractNumId="66" w15:restartNumberingAfterBreak="0">
+  <w:abstractNum w:abstractNumId="72" w15:restartNumberingAfterBreak="0">
     <w:nsid w:val="70D159D8"/>
     <w:multiLevelType w:val="hybridMultilevel"/>
     <w:tmpl w:val="BEDC937A"/>
@@ -29833,7 +31936,7 @@
       </w:pPr>
     </w:lvl>
   </w:abstractNum>
-  <w:abstractNum w:abstractNumId="67" w15:restartNumberingAfterBreak="0">
+  <w:abstractNum w:abstractNumId="73" w15:restartNumberingAfterBreak="0">
     <w:nsid w:val="71AD45D0"/>
     <w:multiLevelType w:val="hybridMultilevel"/>
     <w:tmpl w:val="B1B02D9A"/>
@@ -29924,7 +32027,7 @@
       </w:pPr>
     </w:lvl>
   </w:abstractNum>
-  <w:abstractNum w:abstractNumId="68" w15:restartNumberingAfterBreak="0">
+  <w:abstractNum w:abstractNumId="74" w15:restartNumberingAfterBreak="0">
     <w:nsid w:val="71FE7D38"/>
     <w:multiLevelType w:val="hybridMultilevel"/>
     <w:tmpl w:val="0EF64A24"/>
@@ -30013,7 +32116,7 @@
       </w:pPr>
     </w:lvl>
   </w:abstractNum>
-  <w:abstractNum w:abstractNumId="69" w15:restartNumberingAfterBreak="0">
+  <w:abstractNum w:abstractNumId="75" w15:restartNumberingAfterBreak="0">
     <w:nsid w:val="72CB35A7"/>
     <w:multiLevelType w:val="hybridMultilevel"/>
     <w:tmpl w:val="633692C0"/>
@@ -30103,7 +32206,7 @@
       </w:pPr>
     </w:lvl>
   </w:abstractNum>
-  <w:abstractNum w:abstractNumId="70" w15:restartNumberingAfterBreak="0">
+  <w:abstractNum w:abstractNumId="76" w15:restartNumberingAfterBreak="0">
     <w:nsid w:val="73875371"/>
     <w:multiLevelType w:val="hybridMultilevel"/>
     <w:tmpl w:val="7862B6D4"/>
@@ -30194,7 +32297,7 @@
       </w:pPr>
     </w:lvl>
   </w:abstractNum>
-  <w:abstractNum w:abstractNumId="71" w15:restartNumberingAfterBreak="0">
+  <w:abstractNum w:abstractNumId="77" w15:restartNumberingAfterBreak="0">
     <w:nsid w:val="76014E3B"/>
     <w:multiLevelType w:val="hybridMultilevel"/>
     <w:tmpl w:val="C16A998C"/>
@@ -30283,7 +32386,7 @@
       </w:pPr>
     </w:lvl>
   </w:abstractNum>
-  <w:abstractNum w:abstractNumId="72" w15:restartNumberingAfterBreak="0">
+  <w:abstractNum w:abstractNumId="78" w15:restartNumberingAfterBreak="0">
     <w:nsid w:val="760C7F4B"/>
     <w:multiLevelType w:val="hybridMultilevel"/>
     <w:tmpl w:val="F678FA4E"/>
@@ -30372,7 +32475,7 @@
       </w:pPr>
     </w:lvl>
   </w:abstractNum>
-  <w:abstractNum w:abstractNumId="73" w15:restartNumberingAfterBreak="0">
+  <w:abstractNum w:abstractNumId="79" w15:restartNumberingAfterBreak="0">
     <w:nsid w:val="77427539"/>
     <w:multiLevelType w:val="hybridMultilevel"/>
     <w:tmpl w:val="12327488"/>
@@ -30461,7 +32564,96 @@
       </w:pPr>
     </w:lvl>
   </w:abstractNum>
-  <w:abstractNum w:abstractNumId="74" w15:restartNumberingAfterBreak="0">
+  <w:abstractNum w:abstractNumId="80" w15:restartNumberingAfterBreak="0">
+    <w:nsid w:val="7B1D5CB9"/>
+    <w:multiLevelType w:val="hybridMultilevel"/>
+    <w:tmpl w:val="722EB184"/>
+    <w:lvl w:ilvl="0" w:tplc="0409000F">
+      <w:start w:val="1"/>
+      <w:numFmt w:val="decimal"/>
+      <w:lvlText w:val="%1."/>
+      <w:lvlJc w:val="left"/>
+      <w:pPr>
+        <w:ind w:left="720" w:hanging="360"/>
+      </w:pPr>
+      <w:rPr>
+        <w:rFonts w:hint="default"/>
+      </w:rPr>
+    </w:lvl>
+    <w:lvl w:ilvl="1" w:tplc="04090019">
+      <w:start w:val="1"/>
+      <w:numFmt w:val="lowerLetter"/>
+      <w:lvlText w:val="%2."/>
+      <w:lvlJc w:val="left"/>
+      <w:pPr>
+        <w:ind w:left="1440" w:hanging="360"/>
+      </w:pPr>
+    </w:lvl>
+    <w:lvl w:ilvl="2" w:tplc="0409001B" w:tentative="1">
+      <w:start w:val="1"/>
+      <w:numFmt w:val="lowerRoman"/>
+      <w:lvlText w:val="%3."/>
+      <w:lvlJc w:val="right"/>
+      <w:pPr>
+        <w:ind w:left="2160" w:hanging="180"/>
+      </w:pPr>
+    </w:lvl>
+    <w:lvl w:ilvl="3" w:tplc="0409000F" w:tentative="1">
+      <w:start w:val="1"/>
+      <w:numFmt w:val="decimal"/>
+      <w:lvlText w:val="%4."/>
+      <w:lvlJc w:val="left"/>
+      <w:pPr>
+        <w:ind w:left="2880" w:hanging="360"/>
+      </w:pPr>
+    </w:lvl>
+    <w:lvl w:ilvl="4" w:tplc="04090019" w:tentative="1">
+      <w:start w:val="1"/>
+      <w:numFmt w:val="lowerLetter"/>
+      <w:lvlText w:val="%5."/>
+      <w:lvlJc w:val="left"/>
+      <w:pPr>
+        <w:ind w:left="3600" w:hanging="360"/>
+      </w:pPr>
+    </w:lvl>
+    <w:lvl w:ilvl="5" w:tplc="0409001B" w:tentative="1">
+      <w:start w:val="1"/>
+      <w:numFmt w:val="lowerRoman"/>
+      <w:lvlText w:val="%6."/>
+      <w:lvlJc w:val="right"/>
+      <w:pPr>
+        <w:ind w:left="4320" w:hanging="180"/>
+      </w:pPr>
+    </w:lvl>
+    <w:lvl w:ilvl="6" w:tplc="0409000F" w:tentative="1">
+      <w:start w:val="1"/>
+      <w:numFmt w:val="decimal"/>
+      <w:lvlText w:val="%7."/>
+      <w:lvlJc w:val="left"/>
+      <w:pPr>
+        <w:ind w:left="5040" w:hanging="360"/>
+      </w:pPr>
+    </w:lvl>
+    <w:lvl w:ilvl="7" w:tplc="04090019" w:tentative="1">
+      <w:start w:val="1"/>
+      <w:numFmt w:val="lowerLetter"/>
+      <w:lvlText w:val="%8."/>
+      <w:lvlJc w:val="left"/>
+      <w:pPr>
+        <w:ind w:left="5760" w:hanging="360"/>
+      </w:pPr>
+    </w:lvl>
+    <w:lvl w:ilvl="8" w:tplc="0409001B" w:tentative="1">
+      <w:start w:val="1"/>
+      <w:numFmt w:val="lowerRoman"/>
+      <w:lvlText w:val="%9."/>
+      <w:lvlJc w:val="right"/>
+      <w:pPr>
+        <w:ind w:left="6480" w:hanging="180"/>
+      </w:pPr>
+    </w:lvl>
+  </w:abstractNum>
+  <w:abstractNum w:abstractNumId="81" w15:restartNumberingAfterBreak="0">
     <w:nsid w:val="7B665D5D"/>
     <w:multiLevelType w:val="hybridMultilevel"/>
     <w:tmpl w:val="5C802C12"/>
@@ -30552,7 +32744,7 @@
       </w:pPr>
     </w:lvl>
   </w:abstractNum>
-  <w:abstractNum w:abstractNumId="75" w15:restartNumberingAfterBreak="0">
+  <w:abstractNum w:abstractNumId="82" w15:restartNumberingAfterBreak="0">
     <w:nsid w:val="7BB40E95"/>
     <w:multiLevelType w:val="hybridMultilevel"/>
     <w:tmpl w:val="9D9A8F8C"/>
@@ -30641,7 +32833,97 @@
       </w:pPr>
     </w:lvl>
   </w:abstractNum>
-  <w:abstractNum w:abstractNumId="76" w15:restartNumberingAfterBreak="0">
+  <w:abstractNum w:abstractNumId="83" w15:restartNumberingAfterBreak="0">
+    <w:nsid w:val="7BDD33A2"/>
+    <w:multiLevelType w:val="hybridMultilevel"/>
+    <w:tmpl w:val="05FCE1C6"/>
+    <w:lvl w:ilvl="0" w:tplc="0409000F">
+      <w:start w:val="1"/>
+      <w:numFmt w:val="decimal"/>
+      <w:lvlText w:val="%1."/>
+      <w:lvlJc w:val="left"/>
+      <w:pPr>
+        <w:ind w:left="720" w:hanging="360"/>
+      </w:pPr>
+      <w:rPr>
+        <w:rFonts w:hint="default"/>
+        <w:b w:val="0"/>
+      </w:rPr>
+    </w:lvl>
+    <w:lvl w:ilvl="1" w:tplc="04090019">
+      <w:start w:val="1"/>
+      <w:numFmt w:val="lowerLetter"/>
+      <w:lvlText w:val="%2."/>
+      <w:lvlJc w:val="left"/>
+      <w:pPr>
+        <w:ind w:left="1440" w:hanging="360"/>
+      </w:pPr>
+    </w:lvl>
+    <w:lvl w:ilvl="2" w:tplc="0409001B">
+      <w:start w:val="1"/>
+      <w:numFmt w:val="lowerRoman"/>
+      <w:lvlText w:val="%3."/>
+      <w:lvlJc w:val="right"/>
+      <w:pPr>
+        <w:ind w:left="2160" w:hanging="180"/>
+      </w:pPr>
+    </w:lvl>
+    <w:lvl w:ilvl="3" w:tplc="0409000F" w:tentative="1">
+      <w:start w:val="1"/>
+      <w:numFmt w:val="decimal"/>
+      <w:lvlText w:val="%4."/>
+      <w:lvlJc w:val="left"/>
+      <w:pPr>
+        <w:ind w:left="2880" w:hanging="360"/>
+      </w:pPr>
+    </w:lvl>
+    <w:lvl w:ilvl="4" w:tplc="04090019" w:tentative="1">
+      <w:start w:val="1"/>
+      <w:numFmt w:val="lowerLetter"/>
+      <w:lvlText w:val="%5."/>
+      <w:lvlJc w:val="left"/>
+      <w:pPr>
+        <w:ind w:left="3600" w:hanging="360"/>
+      </w:pPr>
+    </w:lvl>
+    <w:lvl w:ilvl="5" w:tplc="0409001B" w:tentative="1">
+      <w:start w:val="1"/>
+      <w:numFmt w:val="lowerRoman"/>
+      <w:lvlText w:val="%6."/>
+      <w:lvlJc w:val="right"/>
+      <w:pPr>
+        <w:ind w:left="4320" w:hanging="180"/>
+      </w:pPr>
+    </w:lvl>
+    <w:lvl w:ilvl="6" w:tplc="0409000F" w:tentative="1">
+      <w:start w:val="1"/>
+      <w:numFmt w:val="decimal"/>
+      <w:lvlText w:val="%7."/>
+      <w:lvlJc w:val="left"/>
+      <w:pPr>
+        <w:ind w:left="5040" w:hanging="360"/>
+      </w:pPr>
+    </w:lvl>
+    <w:lvl w:ilvl="7" w:tplc="04090019" w:tentative="1">
+      <w:start w:val="1"/>
+      <w:numFmt w:val="lowerLetter"/>
+      <w:lvlText w:val="%8."/>
+      <w:lvlJc w:val="left"/>
+      <w:pPr>
+        <w:ind w:left="5760" w:hanging="360"/>
+      </w:pPr>
+    </w:lvl>
+    <w:lvl w:ilvl="8" w:tplc="0409001B" w:tentative="1">
+      <w:start w:val="1"/>
+      <w:numFmt w:val="lowerRoman"/>
+      <w:lvlText w:val="%9."/>
+      <w:lvlJc w:val="right"/>
+      <w:pPr>
+        <w:ind w:left="6480" w:hanging="180"/>
+      </w:pPr>
+    </w:lvl>
+  </w:abstractNum>
+  <w:abstractNum w:abstractNumId="84" w15:restartNumberingAfterBreak="0">
     <w:nsid w:val="7C7D1B3A"/>
     <w:multiLevelType w:val="hybridMultilevel"/>
     <w:tmpl w:val="84124FE0"/>
@@ -30730,7 +33012,7 @@
       </w:pPr>
     </w:lvl>
   </w:abstractNum>
-  <w:abstractNum w:abstractNumId="77" w15:restartNumberingAfterBreak="0">
+  <w:abstractNum w:abstractNumId="85" w15:restartNumberingAfterBreak="0">
     <w:nsid w:val="7F8023B9"/>
     <w:multiLevelType w:val="hybridMultilevel"/>
     <w:tmpl w:val="9AE4BC9C"/>
@@ -30823,235 +33105,259 @@
     <w:abstractNumId w:val="3"/>
   </w:num>
   <w:num w:numId="2" w16cid:durableId="918096497">
-    <w:abstractNumId w:val="71"/>
+    <w:abstractNumId w:val="77"/>
   </w:num>
   <w:num w:numId="3" w16cid:durableId="1845314271">
-    <w:abstractNumId w:val="60"/>
+    <w:abstractNumId w:val="66"/>
   </w:num>
   <w:num w:numId="4" w16cid:durableId="1199270990">
-    <w:abstractNumId w:val="42"/>
+    <w:abstractNumId w:val="48"/>
   </w:num>
   <w:num w:numId="5" w16cid:durableId="1769689025">
-    <w:abstractNumId w:val="57"/>
+    <w:abstractNumId w:val="63"/>
   </w:num>
   <w:num w:numId="6" w16cid:durableId="765465029">
-    <w:abstractNumId w:val="24"/>
+    <w:abstractNumId w:val="26"/>
   </w:num>
   <w:num w:numId="7" w16cid:durableId="287590158">
-    <w:abstractNumId w:val="25"/>
+    <w:abstractNumId w:val="27"/>
   </w:num>
   <w:num w:numId="8" w16cid:durableId="241840696">
-    <w:abstractNumId w:val="72"/>
+    <w:abstractNumId w:val="78"/>
   </w:num>
   <w:num w:numId="9" w16cid:durableId="615911383">
-    <w:abstractNumId w:val="77"/>
+    <w:abstractNumId w:val="85"/>
   </w:num>
   <w:num w:numId="10" w16cid:durableId="643051716">
-    <w:abstractNumId w:val="5"/>
+    <w:abstractNumId w:val="6"/>
   </w:num>
   <w:num w:numId="11" w16cid:durableId="1494569274">
-    <w:abstractNumId w:val="39"/>
+    <w:abstractNumId w:val="44"/>
   </w:num>
   <w:num w:numId="12" w16cid:durableId="567228714">
-    <w:abstractNumId w:val="49"/>
+    <w:abstractNumId w:val="55"/>
   </w:num>
   <w:num w:numId="13" w16cid:durableId="611984415">
-    <w:abstractNumId w:val="44"/>
+    <w:abstractNumId w:val="50"/>
   </w:num>
   <w:num w:numId="14" w16cid:durableId="1300762070">
-    <w:abstractNumId w:val="19"/>
+    <w:abstractNumId w:val="20"/>
   </w:num>
   <w:num w:numId="15" w16cid:durableId="105077941">
-    <w:abstractNumId w:val="40"/>
+    <w:abstractNumId w:val="45"/>
   </w:num>
   <w:num w:numId="16" w16cid:durableId="2056931249">
-    <w:abstractNumId w:val="18"/>
+    <w:abstractNumId w:val="19"/>
   </w:num>
   <w:num w:numId="17" w16cid:durableId="967322930">
     <w:abstractNumId w:val="1"/>
   </w:num>
   <w:num w:numId="18" w16cid:durableId="2011564816">
-    <w:abstractNumId w:val="41"/>
+    <w:abstractNumId w:val="46"/>
   </w:num>
   <w:num w:numId="19" w16cid:durableId="1486701346">
-    <w:abstractNumId w:val="67"/>
+    <w:abstractNumId w:val="73"/>
   </w:num>
   <w:num w:numId="20" w16cid:durableId="1611470256">
-    <w:abstractNumId w:val="50"/>
+    <w:abstractNumId w:val="56"/>
   </w:num>
   <w:num w:numId="21" w16cid:durableId="1090349719">
+    <w:abstractNumId w:val="43"/>
+  </w:num>
+  <w:num w:numId="22" w16cid:durableId="1540705157">
+    <w:abstractNumId w:val="23"/>
+  </w:num>
+  <w:num w:numId="23" w16cid:durableId="1342314959">
+    <w:abstractNumId w:val="31"/>
+  </w:num>
+  <w:num w:numId="24" w16cid:durableId="1778594897">
     <w:abstractNumId w:val="38"/>
   </w:num>
-  <w:num w:numId="22" w16cid:durableId="1540705157">
-    <w:abstractNumId w:val="22"/>
+  <w:num w:numId="25" w16cid:durableId="1210188177">
+    <w:abstractNumId w:val="59"/>
   </w:num>
-  <w:num w:numId="23" w16cid:durableId="1342314959">
+  <w:num w:numId="26" w16cid:durableId="1023167042">
+    <w:abstractNumId w:val="25"/>
+  </w:num>
+  <w:num w:numId="27" w16cid:durableId="265961136">
+    <w:abstractNumId w:val="53"/>
+  </w:num>
+  <w:num w:numId="28" w16cid:durableId="220412887">
+    <w:abstractNumId w:val="54"/>
+  </w:num>
+  <w:num w:numId="29" w16cid:durableId="1737124884">
     <w:abstractNumId w:val="29"/>
   </w:num>
-  <w:num w:numId="24" w16cid:durableId="1778594897">
-    <w:abstractNumId w:val="34"/>
-  </w:num>
-  <w:num w:numId="25" w16cid:durableId="1210188177">
-    <w:abstractNumId w:val="53"/>
-  </w:num>
-  <w:num w:numId="26" w16cid:durableId="1023167042">
-    <w:abstractNumId w:val="23"/>
-  </w:num>
-  <w:num w:numId="27" w16cid:durableId="265961136">
-    <w:abstractNumId w:val="47"/>
-  </w:num>
-  <w:num w:numId="28" w16cid:durableId="220412887">
-    <w:abstractNumId w:val="48"/>
-  </w:num>
-  <w:num w:numId="29" w16cid:durableId="1737124884">
-    <w:abstractNumId w:val="27"/>
-  </w:num>
   <w:num w:numId="30" w16cid:durableId="226234621">
-    <w:abstractNumId w:val="43"/>
+    <w:abstractNumId w:val="49"/>
   </w:num>
   <w:num w:numId="31" w16cid:durableId="550534990">
-    <w:abstractNumId w:val="76"/>
+    <w:abstractNumId w:val="84"/>
   </w:num>
   <w:num w:numId="32" w16cid:durableId="571891901">
+    <w:abstractNumId w:val="16"/>
+  </w:num>
+  <w:num w:numId="33" w16cid:durableId="1535461834">
+    <w:abstractNumId w:val="5"/>
+  </w:num>
+  <w:num w:numId="34" w16cid:durableId="45178820">
+    <w:abstractNumId w:val="14"/>
+  </w:num>
+  <w:num w:numId="35" w16cid:durableId="527646943">
+    <w:abstractNumId w:val="40"/>
+  </w:num>
+  <w:num w:numId="36" w16cid:durableId="1318341568">
     <w:abstractNumId w:val="15"/>
   </w:num>
-  <w:num w:numId="33" w16cid:durableId="1535461834">
-    <w:abstractNumId w:val="4"/>
-  </w:num>
-  <w:num w:numId="34" w16cid:durableId="45178820">
-    <w:abstractNumId w:val="13"/>
-  </w:num>
-  <w:num w:numId="35" w16cid:durableId="527646943">
-    <w:abstractNumId w:val="35"/>
-  </w:num>
-  <w:num w:numId="36" w16cid:durableId="1318341568">
-    <w:abstractNumId w:val="14"/>
-  </w:num>
   <w:num w:numId="37" w16cid:durableId="14307725">
-    <w:abstractNumId w:val="16"/>
+    <w:abstractNumId w:val="17"/>
   </w:num>
   <w:num w:numId="38" w16cid:durableId="1935941515">
     <w:abstractNumId w:val="0"/>
   </w:num>
   <w:num w:numId="39" w16cid:durableId="1174153374">
-    <w:abstractNumId w:val="33"/>
+    <w:abstractNumId w:val="37"/>
   </w:num>
   <w:num w:numId="40" w16cid:durableId="1985160281">
-    <w:abstractNumId w:val="55"/>
+    <w:abstractNumId w:val="61"/>
   </w:num>
   <w:num w:numId="41" w16cid:durableId="1040664628">
-    <w:abstractNumId w:val="45"/>
+    <w:abstractNumId w:val="51"/>
   </w:num>
   <w:num w:numId="42" w16cid:durableId="1176186929">
-    <w:abstractNumId w:val="31"/>
+    <w:abstractNumId w:val="35"/>
   </w:num>
   <w:num w:numId="43" w16cid:durableId="348919398">
-    <w:abstractNumId w:val="62"/>
+    <w:abstractNumId w:val="68"/>
   </w:num>
   <w:num w:numId="44" w16cid:durableId="2093115292">
-    <w:abstractNumId w:val="58"/>
+    <w:abstractNumId w:val="64"/>
   </w:num>
   <w:num w:numId="45" w16cid:durableId="424694789">
-    <w:abstractNumId w:val="17"/>
+    <w:abstractNumId w:val="18"/>
   </w:num>
   <w:num w:numId="46" w16cid:durableId="236404355">
-    <w:abstractNumId w:val="10"/>
+    <w:abstractNumId w:val="11"/>
   </w:num>
   <w:num w:numId="47" w16cid:durableId="1907569230">
-    <w:abstractNumId w:val="46"/>
+    <w:abstractNumId w:val="52"/>
   </w:num>
   <w:num w:numId="48" w16cid:durableId="1876262611">
     <w:abstractNumId w:val="2"/>
   </w:num>
   <w:num w:numId="49" w16cid:durableId="901988865">
-    <w:abstractNumId w:val="54"/>
+    <w:abstractNumId w:val="60"/>
   </w:num>
   <w:num w:numId="50" w16cid:durableId="519779595">
+    <w:abstractNumId w:val="9"/>
+  </w:num>
+  <w:num w:numId="51" w16cid:durableId="1297762745">
+    <w:abstractNumId w:val="67"/>
+  </w:num>
+  <w:num w:numId="52" w16cid:durableId="379130268">
+    <w:abstractNumId w:val="81"/>
+  </w:num>
+  <w:num w:numId="53" w16cid:durableId="1314725048">
+    <w:abstractNumId w:val="41"/>
+  </w:num>
+  <w:num w:numId="54" w16cid:durableId="619721689">
+    <w:abstractNumId w:val="65"/>
+  </w:num>
+  <w:num w:numId="55" w16cid:durableId="1214270212">
+    <w:abstractNumId w:val="57"/>
+  </w:num>
+  <w:num w:numId="56" w16cid:durableId="107700766">
+    <w:abstractNumId w:val="30"/>
+  </w:num>
+  <w:num w:numId="57" w16cid:durableId="870070929">
     <w:abstractNumId w:val="8"/>
   </w:num>
-  <w:num w:numId="51" w16cid:durableId="1297762745">
-    <w:abstractNumId w:val="61"/>
+  <w:num w:numId="58" w16cid:durableId="1417363749">
+    <w:abstractNumId w:val="21"/>
   </w:num>
-  <w:num w:numId="52" w16cid:durableId="379130268">
+  <w:num w:numId="59" w16cid:durableId="1319723322">
+    <w:abstractNumId w:val="28"/>
+  </w:num>
+  <w:num w:numId="60" w16cid:durableId="591277524">
+    <w:abstractNumId w:val="82"/>
+  </w:num>
+  <w:num w:numId="61" w16cid:durableId="1773819112">
+    <w:abstractNumId w:val="13"/>
+  </w:num>
+  <w:num w:numId="62" w16cid:durableId="922446987">
+    <w:abstractNumId w:val="72"/>
+  </w:num>
+  <w:num w:numId="63" w16cid:durableId="1149906348">
+    <w:abstractNumId w:val="36"/>
+  </w:num>
+  <w:num w:numId="64" w16cid:durableId="113448164">
+    <w:abstractNumId w:val="12"/>
+  </w:num>
+  <w:num w:numId="65" w16cid:durableId="1571697571">
+    <w:abstractNumId w:val="58"/>
+  </w:num>
+  <w:num w:numId="66" w16cid:durableId="552615821">
+    <w:abstractNumId w:val="76"/>
+  </w:num>
+  <w:num w:numId="67" w16cid:durableId="1764909526">
     <w:abstractNumId w:val="74"/>
   </w:num>
-  <w:num w:numId="53" w16cid:durableId="1314725048">
-    <w:abstractNumId w:val="36"/>
+  <w:num w:numId="68" w16cid:durableId="1480924718">
+    <w:abstractNumId w:val="79"/>
   </w:num>
-  <w:num w:numId="54" w16cid:durableId="619721689">
-    <w:abstractNumId w:val="59"/>
+  <w:num w:numId="69" w16cid:durableId="1442525995">
+    <w:abstractNumId w:val="70"/>
   </w:num>
-  <w:num w:numId="55" w16cid:durableId="1214270212">
-    <w:abstractNumId w:val="51"/>
+  <w:num w:numId="70" w16cid:durableId="299726621">
+    <w:abstractNumId w:val="10"/>
   </w:num>
-  <w:num w:numId="56" w16cid:durableId="107700766">
-    <w:abstractNumId w:val="28"/>
+  <w:num w:numId="71" w16cid:durableId="1745184332">
+    <w:abstractNumId w:val="69"/>
   </w:num>
-  <w:num w:numId="57" w16cid:durableId="870070929">
+  <w:num w:numId="72" w16cid:durableId="1340082977">
+    <w:abstractNumId w:val="42"/>
+  </w:num>
+  <w:num w:numId="73" w16cid:durableId="1234774182">
+    <w:abstractNumId w:val="75"/>
+  </w:num>
+  <w:num w:numId="74" w16cid:durableId="785275462">
+    <w:abstractNumId w:val="71"/>
+  </w:num>
+  <w:num w:numId="75" w16cid:durableId="1115977659">
     <w:abstractNumId w:val="7"/>
   </w:num>
-  <w:num w:numId="58" w16cid:durableId="1417363749">
-    <w:abstractNumId w:val="20"/>
+  <w:num w:numId="76" w16cid:durableId="929192334">
+    <w:abstractNumId w:val="22"/>
   </w:num>
-  <w:num w:numId="59" w16cid:durableId="1319723322">
-    <w:abstractNumId w:val="26"/>
-  </w:num>
-  <w:num w:numId="60" w16cid:durableId="591277524">
-    <w:abstractNumId w:val="75"/>
-  </w:num>
-  <w:num w:numId="61" w16cid:durableId="1773819112">
-    <w:abstractNumId w:val="12"/>
-  </w:num>
-  <w:num w:numId="62" w16cid:durableId="922446987">
-    <w:abstractNumId w:val="66"/>
-  </w:num>
-  <w:num w:numId="63" w16cid:durableId="1149906348">
+  <w:num w:numId="77" w16cid:durableId="523325365">
     <w:abstractNumId w:val="32"/>
   </w:num>
-  <w:num w:numId="64" w16cid:durableId="113448164">
-    <w:abstractNumId w:val="11"/>
+  <w:num w:numId="78" w16cid:durableId="2042046480">
+    <w:abstractNumId w:val="62"/>
   </w:num>
-  <w:num w:numId="65" w16cid:durableId="1571697571">
-    <w:abstractNumId w:val="52"/>
+  <w:num w:numId="79" w16cid:durableId="1319992252">
+    <w:abstractNumId w:val="80"/>
   </w:num>
-  <w:num w:numId="66" w16cid:durableId="552615821">
-    <w:abstractNumId w:val="70"/>
+  <w:num w:numId="80" w16cid:durableId="1806847273">
+    <w:abstractNumId w:val="47"/>
   </w:num>
-  <w:num w:numId="67" w16cid:durableId="1764909526">
-    <w:abstractNumId w:val="68"/>
+  <w:num w:numId="81" w16cid:durableId="981814489">
+    <w:abstractNumId w:val="34"/>
   </w:num>
-  <w:num w:numId="68" w16cid:durableId="1480924718">
-    <w:abstractNumId w:val="73"/>
+  <w:num w:numId="82" w16cid:durableId="1925414716">
+    <w:abstractNumId w:val="4"/>
   </w:num>
-  <w:num w:numId="69" w16cid:durableId="1442525995">
-    <w:abstractNumId w:val="64"/>
+  <w:num w:numId="83" w16cid:durableId="1170801617">
+    <w:abstractNumId w:val="33"/>
   </w:num>
-  <w:num w:numId="70" w16cid:durableId="299726621">
-    <w:abstractNumId w:val="9"/>
+  <w:num w:numId="84" w16cid:durableId="2015300963">
+    <w:abstractNumId w:val="24"/>
   </w:num>
-  <w:num w:numId="71" w16cid:durableId="1745184332">
-    <w:abstractNumId w:val="63"/>
+  <w:num w:numId="85" w16cid:durableId="930549983">
+    <w:abstractNumId w:val="39"/>
   </w:num>
-  <w:num w:numId="72" w16cid:durableId="1340082977">
-    <w:abstractNumId w:val="37"/>
-  </w:num>
-  <w:num w:numId="73" w16cid:durableId="1234774182">
-    <w:abstractNumId w:val="69"/>
-  </w:num>
-  <w:num w:numId="74" w16cid:durableId="785275462">
-    <w:abstractNumId w:val="65"/>
-  </w:num>
-  <w:num w:numId="75" w16cid:durableId="1115977659">
-    <w:abstractNumId w:val="6"/>
-  </w:num>
-  <w:num w:numId="76" w16cid:durableId="929192334">
-    <w:abstractNumId w:val="21"/>
-  </w:num>
-  <w:num w:numId="77" w16cid:durableId="523325365">
-    <w:abstractNumId w:val="30"/>
-  </w:num>
-  <w:num w:numId="78" w16cid:durableId="2042046480">
-    <w:abstractNumId w:val="56"/>
+  <w:num w:numId="86" w16cid:durableId="160396439">
+    <w:abstractNumId w:val="83"/>
   </w:num>
   <w:numIdMacAtCleanup w:val="76"/>
 </w:numbering>

</xml_diff>